<commit_message>
docs: Add missing doc for the previous features
</commit_message>
<xml_diff>
--- a/vignettes/Types_of_attributes_and_methods.docx
+++ b/vignettes/Types_of_attributes_and_methods.docx
@@ -1411,6 +1411,7 @@
         <w:t xml:space="preserve">: </w:t>
       </w:r>
       <w:proofErr w:type="spellStart"/>
+      <w:proofErr w:type="gramStart"/>
       <w:r>
         <w:rPr>
           <w:lang w:val="en-US"/>
@@ -1418,6 +1419,7 @@
         <w:t>data.frame</w:t>
       </w:r>
       <w:proofErr w:type="spellEnd"/>
+      <w:proofErr w:type="gramEnd"/>
     </w:p>
     <w:tbl>
       <w:tblPr>
@@ -3485,6 +3487,7 @@
         <w:t xml:space="preserve">: </w:t>
       </w:r>
       <w:proofErr w:type="spellStart"/>
+      <w:proofErr w:type="gramStart"/>
       <w:r>
         <w:rPr>
           <w:lang w:val="en-US"/>
@@ -3492,6 +3495,7 @@
         <w:t>data.frame</w:t>
       </w:r>
       <w:proofErr w:type="spellEnd"/>
+      <w:proofErr w:type="gramEnd"/>
     </w:p>
     <w:tbl>
       <w:tblPr>
@@ -4739,6 +4743,7 @@
         <w:t xml:space="preserve">: </w:t>
       </w:r>
       <w:proofErr w:type="spellStart"/>
+      <w:proofErr w:type="gramStart"/>
       <w:r>
         <w:rPr>
           <w:lang w:val="en-US"/>
@@ -4746,6 +4751,7 @@
         <w:t>data.frame</w:t>
       </w:r>
       <w:proofErr w:type="spellEnd"/>
+      <w:proofErr w:type="gramEnd"/>
     </w:p>
     <w:tbl>
       <w:tblPr>
@@ -7149,6 +7155,7 @@
         <w:t xml:space="preserve">: </w:t>
       </w:r>
       <w:proofErr w:type="spellStart"/>
+      <w:proofErr w:type="gramStart"/>
       <w:r>
         <w:rPr>
           <w:lang w:val="en-US"/>
@@ -7156,6 +7163,7 @@
         <w:t>data.frame</w:t>
       </w:r>
       <w:proofErr w:type="spellEnd"/>
+      <w:proofErr w:type="gramEnd"/>
     </w:p>
     <w:tbl>
       <w:tblPr>
@@ -8681,6 +8689,7 @@
         <w:t xml:space="preserve">: </w:t>
       </w:r>
       <w:proofErr w:type="spellStart"/>
+      <w:proofErr w:type="gramStart"/>
       <w:r>
         <w:rPr>
           <w:lang w:val="en-US"/>
@@ -8688,6 +8697,7 @@
         <w:t>data.frame</w:t>
       </w:r>
       <w:proofErr w:type="spellEnd"/>
+      <w:proofErr w:type="gramEnd"/>
     </w:p>
     <w:tbl>
       <w:tblPr>
@@ -9197,6 +9207,7 @@
         </w:rPr>
       </w:pPr>
       <w:proofErr w:type="spellStart"/>
+      <w:proofErr w:type="gramStart"/>
       <w:r>
         <w:rPr>
           <w:b/>
@@ -9219,6 +9230,7 @@
         <w:t>er</w:t>
       </w:r>
       <w:proofErr w:type="spellEnd"/>
+      <w:proofErr w:type="gramEnd"/>
       <w:r>
         <w:rPr>
           <w:b/>
@@ -9846,7 +9858,15 @@
           <w:b/>
           <w:lang w:val="en-US"/>
         </w:rPr>
-        <w:t>list_obs_per_year</w:t>
+        <w:t>list_obs_per_</w:t>
+      </w:r>
+      <w:proofErr w:type="gramStart"/>
+      <w:r>
+        <w:rPr>
+          <w:b/>
+          <w:lang w:val="en-US"/>
+        </w:rPr>
+        <w:t>year</w:t>
       </w:r>
       <w:proofErr w:type="spellEnd"/>
       <w:r>
@@ -9854,7 +9874,15 @@
           <w:b/>
           <w:lang w:val="en-US"/>
         </w:rPr>
-        <w:t>()</w:t>
+        <w:t>(</w:t>
+      </w:r>
+      <w:proofErr w:type="gramEnd"/>
+      <w:r>
+        <w:rPr>
+          <w:b/>
+          <w:lang w:val="en-US"/>
+        </w:rPr>
+        <w:t>)</w:t>
       </w:r>
       <w:r>
         <w:rPr>
@@ -9916,7 +9944,15 @@
           <w:b/>
           <w:lang w:val="en-US"/>
         </w:rPr>
-        <w:t>list_separate_obs</w:t>
+        <w:t>list_separate_</w:t>
+      </w:r>
+      <w:proofErr w:type="gramStart"/>
+      <w:r>
+        <w:rPr>
+          <w:b/>
+          <w:lang w:val="en-US"/>
+        </w:rPr>
+        <w:t>obs</w:t>
       </w:r>
       <w:proofErr w:type="spellEnd"/>
       <w:r>
@@ -9924,7 +9960,15 @@
           <w:b/>
           <w:lang w:val="en-US"/>
         </w:rPr>
-        <w:t>()</w:t>
+        <w:t>(</w:t>
+      </w:r>
+      <w:proofErr w:type="gramEnd"/>
+      <w:r>
+        <w:rPr>
+          <w:b/>
+          <w:lang w:val="en-US"/>
+        </w:rPr>
+        <w:t>)</w:t>
       </w:r>
       <w:r>
         <w:rPr>
@@ -9983,7 +10027,15 @@
           <w:b/>
           <w:lang w:val="en-US"/>
         </w:rPr>
-        <w:t>count_links</w:t>
+        <w:t>count_</w:t>
+      </w:r>
+      <w:proofErr w:type="gramStart"/>
+      <w:r>
+        <w:rPr>
+          <w:b/>
+          <w:lang w:val="en-US"/>
+        </w:rPr>
+        <w:t>links</w:t>
       </w:r>
       <w:proofErr w:type="spellEnd"/>
       <w:r>
@@ -9993,6 +10045,7 @@
         </w:rPr>
         <w:t>(</w:t>
       </w:r>
+      <w:proofErr w:type="gramEnd"/>
       <w:r>
         <w:rPr>
           <w:b/>
@@ -10106,7 +10159,15 @@
           <w:b/>
           <w:lang w:val="en-US"/>
         </w:rPr>
-        <w:t>search_links</w:t>
+        <w:t>search_</w:t>
+      </w:r>
+      <w:proofErr w:type="gramStart"/>
+      <w:r>
+        <w:rPr>
+          <w:b/>
+          <w:lang w:val="en-US"/>
+        </w:rPr>
+        <w:t>links</w:t>
       </w:r>
       <w:proofErr w:type="spellEnd"/>
       <w:r>
@@ -10114,7 +10175,15 @@
           <w:b/>
           <w:lang w:val="en-US"/>
         </w:rPr>
-        <w:t>(entities</w:t>
+        <w:t>(</w:t>
+      </w:r>
+      <w:proofErr w:type="gramEnd"/>
+      <w:r>
+        <w:rPr>
+          <w:b/>
+          <w:lang w:val="en-US"/>
+        </w:rPr>
+        <w:t>entities</w:t>
       </w:r>
       <w:r>
         <w:rPr>
@@ -10222,7 +10291,15 @@
           <w:b/>
           <w:lang w:val="en-US"/>
         </w:rPr>
-        <w:t>list_separate_patterns</w:t>
+        <w:t>list_separate_</w:t>
+      </w:r>
+      <w:proofErr w:type="gramStart"/>
+      <w:r>
+        <w:rPr>
+          <w:b/>
+          <w:lang w:val="en-US"/>
+        </w:rPr>
+        <w:t>patterns</w:t>
       </w:r>
       <w:proofErr w:type="spellEnd"/>
       <w:r>
@@ -10232,6 +10309,7 @@
         </w:rPr>
         <w:t>(</w:t>
       </w:r>
+      <w:proofErr w:type="gramEnd"/>
       <w:r>
         <w:rPr>
           <w:b/>
@@ -10316,6 +10394,7 @@
         <w:t xml:space="preserve">: </w:t>
       </w:r>
       <w:proofErr w:type="spellStart"/>
+      <w:proofErr w:type="gramStart"/>
       <w:r>
         <w:rPr>
           <w:lang w:val="en-US"/>
@@ -10323,6 +10402,7 @@
         <w:t>data.frame</w:t>
       </w:r>
       <w:proofErr w:type="spellEnd"/>
+      <w:proofErr w:type="gramEnd"/>
     </w:p>
     <w:tbl>
       <w:tblPr>
@@ -10528,7 +10608,15 @@
           <w:b/>
           <w:lang w:val="en-US"/>
         </w:rPr>
-        <w:t>list_patterns_by_obs</w:t>
+        <w:t>list_patterns_by_</w:t>
+      </w:r>
+      <w:proofErr w:type="gramStart"/>
+      <w:r>
+        <w:rPr>
+          <w:b/>
+          <w:lang w:val="en-US"/>
+        </w:rPr>
+        <w:t>obs</w:t>
       </w:r>
       <w:proofErr w:type="spellEnd"/>
       <w:r>
@@ -10536,7 +10624,15 @@
           <w:b/>
           <w:lang w:val="en-US"/>
         </w:rPr>
-        <w:t>()</w:t>
+        <w:t>(</w:t>
+      </w:r>
+      <w:proofErr w:type="gramEnd"/>
+      <w:r>
+        <w:rPr>
+          <w:b/>
+          <w:lang w:val="en-US"/>
+        </w:rPr>
+        <w:t>)</w:t>
       </w:r>
       <w:r>
         <w:rPr>
@@ -10597,7 +10693,15 @@
           <w:b/>
           <w:lang w:val="en-US"/>
         </w:rPr>
-        <w:t>list_patterns_per_year</w:t>
+        <w:t>list_patterns_per_</w:t>
+      </w:r>
+      <w:proofErr w:type="gramStart"/>
+      <w:r>
+        <w:rPr>
+          <w:b/>
+          <w:lang w:val="en-US"/>
+        </w:rPr>
+        <w:t>year</w:t>
       </w:r>
       <w:proofErr w:type="spellEnd"/>
       <w:r>
@@ -10605,7 +10709,15 @@
           <w:b/>
           <w:lang w:val="en-US"/>
         </w:rPr>
-        <w:t>()</w:t>
+        <w:t>(</w:t>
+      </w:r>
+      <w:proofErr w:type="gramEnd"/>
+      <w:r>
+        <w:rPr>
+          <w:b/>
+          <w:lang w:val="en-US"/>
+        </w:rPr>
+        <w:t>)</w:t>
       </w:r>
       <w:r>
         <w:rPr>
@@ -10666,7 +10778,15 @@
           <w:b/>
           <w:lang w:val="en-US"/>
         </w:rPr>
-        <w:t>compute_patterns_characteristics</w:t>
+        <w:t>compute_patterns_</w:t>
+      </w:r>
+      <w:proofErr w:type="gramStart"/>
+      <w:r>
+        <w:rPr>
+          <w:b/>
+          <w:lang w:val="en-US"/>
+        </w:rPr>
+        <w:t>characteristics</w:t>
       </w:r>
       <w:proofErr w:type="spellEnd"/>
       <w:r>
@@ -10674,7 +10794,15 @@
           <w:b/>
           <w:lang w:val="en-US"/>
         </w:rPr>
-        <w:t>()</w:t>
+        <w:t>(</w:t>
+      </w:r>
+      <w:proofErr w:type="gramEnd"/>
+      <w:r>
+        <w:rPr>
+          <w:b/>
+          <w:lang w:val="en-US"/>
+        </w:rPr>
+        <w:t>)</w:t>
       </w:r>
       <w:r>
         <w:rPr>
@@ -10740,7 +10868,15 @@
           <w:b/>
           <w:lang w:val="en-US"/>
         </w:rPr>
-        <w:t>compute_specificity</w:t>
+        <w:t>compute_</w:t>
+      </w:r>
+      <w:proofErr w:type="gramStart"/>
+      <w:r>
+        <w:rPr>
+          <w:b/>
+          <w:lang w:val="en-US"/>
+        </w:rPr>
+        <w:t>specificity</w:t>
       </w:r>
       <w:proofErr w:type="spellEnd"/>
       <w:r>
@@ -10748,7 +10884,15 @@
           <w:b/>
           <w:lang w:val="en-US"/>
         </w:rPr>
-        <w:t>(patterns</w:t>
+        <w:t>(</w:t>
+      </w:r>
+      <w:proofErr w:type="gramEnd"/>
+      <w:r>
+        <w:rPr>
+          <w:b/>
+          <w:lang w:val="en-US"/>
+        </w:rPr>
+        <w:t>patterns</w:t>
       </w:r>
       <w:r>
         <w:rPr>
@@ -10877,7 +11021,15 @@
           <w:b/>
           <w:lang w:val="en-US"/>
         </w:rPr>
-        <w:t>compute_ksi_threshold</w:t>
+        <w:t>compute_ksi_</w:t>
+      </w:r>
+      <w:proofErr w:type="gramStart"/>
+      <w:r>
+        <w:rPr>
+          <w:b/>
+          <w:lang w:val="en-US"/>
+        </w:rPr>
+        <w:t>threshold</w:t>
       </w:r>
       <w:proofErr w:type="spellEnd"/>
       <w:r>
@@ -10888,6 +11040,7 @@
         <w:t>(</w:t>
       </w:r>
       <w:proofErr w:type="spellStart"/>
+      <w:proofErr w:type="gramEnd"/>
       <w:r>
         <w:rPr>
           <w:b/>
@@ -10928,7 +11081,15 @@
           <w:b/>
           <w:lang w:val="en-US"/>
         </w:rPr>
-        <w:t>compute_ri_threshold</w:t>
+        <w:t>compute_ri_</w:t>
+      </w:r>
+      <w:proofErr w:type="gramStart"/>
+      <w:r>
+        <w:rPr>
+          <w:b/>
+          <w:lang w:val="en-US"/>
+        </w:rPr>
+        <w:t>threshold</w:t>
       </w:r>
       <w:proofErr w:type="spellEnd"/>
       <w:r>
@@ -10939,6 +11100,7 @@
         <w:t>(</w:t>
       </w:r>
       <w:proofErr w:type="spellStart"/>
+      <w:proofErr w:type="gramEnd"/>
       <w:r>
         <w:rPr>
           <w:b/>
@@ -11007,7 +11169,15 @@
           <w:b/>
           <w:lang w:val="en-US"/>
         </w:rPr>
-        <w:t>compute_reporting_indexes</w:t>
+        <w:t>compute_reporting_</w:t>
+      </w:r>
+      <w:proofErr w:type="gramStart"/>
+      <w:r>
+        <w:rPr>
+          <w:b/>
+          <w:lang w:val="en-US"/>
+        </w:rPr>
+        <w:t>indexes</w:t>
       </w:r>
       <w:proofErr w:type="spellEnd"/>
       <w:r>
@@ -11017,6 +11187,7 @@
         </w:rPr>
         <w:t>(</w:t>
       </w:r>
+      <w:proofErr w:type="gramEnd"/>
       <w:r>
         <w:rPr>
           <w:b/>
@@ -11096,6 +11267,7 @@
         <w:t xml:space="preserve">          </w:t>
       </w:r>
       <w:proofErr w:type="spellStart"/>
+      <w:proofErr w:type="gramStart"/>
       <w:r>
         <w:rPr>
           <w:lang w:val="en-US"/>
@@ -11103,6 +11275,7 @@
         <w:t>data.frame</w:t>
       </w:r>
       <w:proofErr w:type="spellEnd"/>
+      <w:proofErr w:type="gramEnd"/>
     </w:p>
     <w:tbl>
       <w:tblPr>
@@ -11309,7 +11482,15 @@
           <w:b/>
           <w:lang w:val="en-US"/>
         </w:rPr>
-        <w:t>check_params_for_RI</w:t>
+        <w:t>check_params_for_</w:t>
+      </w:r>
+      <w:proofErr w:type="gramStart"/>
+      <w:r>
+        <w:rPr>
+          <w:b/>
+          <w:lang w:val="en-US"/>
+        </w:rPr>
+        <w:t>RI</w:t>
       </w:r>
       <w:proofErr w:type="spellEnd"/>
       <w:r>
@@ -11317,7 +11498,15 @@
           <w:b/>
           <w:lang w:val="en-US"/>
         </w:rPr>
-        <w:t>(t</w:t>
+        <w:t>(</w:t>
+      </w:r>
+      <w:proofErr w:type="gramEnd"/>
+      <w:r>
+        <w:rPr>
+          <w:b/>
+          <w:lang w:val="en-US"/>
+        </w:rPr>
+        <w:t>t</w:t>
       </w:r>
       <w:r>
         <w:rPr>
@@ -11557,7 +11746,15 @@
           <w:b/>
           <w:lang w:val="en-US"/>
         </w:rPr>
-        <w:t>compute_reporting_indexes_limits</w:t>
+        <w:t>compute_reporting_indexes_</w:t>
+      </w:r>
+      <w:proofErr w:type="gramStart"/>
+      <w:r>
+        <w:rPr>
+          <w:b/>
+          <w:lang w:val="en-US"/>
+        </w:rPr>
+        <w:t>limits</w:t>
       </w:r>
       <w:proofErr w:type="spellEnd"/>
       <w:r>
@@ -11567,6 +11764,7 @@
         </w:rPr>
         <w:t>(</w:t>
       </w:r>
+      <w:proofErr w:type="gramEnd"/>
       <w:r>
         <w:rPr>
           <w:b/>
@@ -11667,6 +11865,7 @@
         <w:t xml:space="preserve"> </w:t>
       </w:r>
       <w:proofErr w:type="spellStart"/>
+      <w:proofErr w:type="gramStart"/>
       <w:r>
         <w:rPr>
           <w:lang w:val="en-US"/>
@@ -11674,6 +11873,7 @@
         <w:t>data.frame</w:t>
       </w:r>
       <w:proofErr w:type="spellEnd"/>
+      <w:proofErr w:type="gramEnd"/>
     </w:p>
     <w:tbl>
       <w:tblPr>
@@ -11969,7 +12169,15 @@
           <w:lang w:val="en-US"/>
         </w:rPr>
         <w:lastRenderedPageBreak/>
-        <w:t>define_dynamic_status</w:t>
+        <w:t>define_dynamic_</w:t>
+      </w:r>
+      <w:proofErr w:type="gramStart"/>
+      <w:r>
+        <w:rPr>
+          <w:b/>
+          <w:lang w:val="en-US"/>
+        </w:rPr>
+        <w:t>status</w:t>
       </w:r>
       <w:proofErr w:type="spellEnd"/>
       <w:r>
@@ -11979,6 +12187,7 @@
         </w:rPr>
         <w:t>(</w:t>
       </w:r>
+      <w:proofErr w:type="gramEnd"/>
       <w:r>
         <w:rPr>
           <w:b/>
@@ -12091,6 +12300,7 @@
         <w:t xml:space="preserve"> </w:t>
       </w:r>
       <w:proofErr w:type="spellStart"/>
+      <w:proofErr w:type="gramStart"/>
       <w:r>
         <w:rPr>
           <w:lang w:val="en-US"/>
@@ -12098,6 +12308,7 @@
         <w:t>data.frame</w:t>
       </w:r>
       <w:proofErr w:type="spellEnd"/>
+      <w:proofErr w:type="gramEnd"/>
     </w:p>
     <w:tbl>
       <w:tblPr>
@@ -12327,7 +12538,15 @@
           <w:b/>
           <w:lang w:val="en-US"/>
         </w:rPr>
-        <w:t>spectrum_chart</w:t>
+        <w:t>spectrum_</w:t>
+      </w:r>
+      <w:proofErr w:type="gramStart"/>
+      <w:r>
+        <w:rPr>
+          <w:b/>
+          <w:lang w:val="en-US"/>
+        </w:rPr>
+        <w:t>chart</w:t>
       </w:r>
       <w:proofErr w:type="spellEnd"/>
       <w:r>
@@ -12338,6 +12557,7 @@
         <w:t>(</w:t>
       </w:r>
       <w:proofErr w:type="spellStart"/>
+      <w:proofErr w:type="gramEnd"/>
       <w:r>
         <w:rPr>
           <w:b/>
@@ -12469,6 +12689,7 @@
         <w:t xml:space="preserve">: </w:t>
       </w:r>
       <w:proofErr w:type="spellStart"/>
+      <w:proofErr w:type="gramStart"/>
       <w:r>
         <w:rPr>
           <w:lang w:val="en-US"/>
@@ -12476,6 +12697,7 @@
         <w:t>data.frame</w:t>
       </w:r>
       <w:proofErr w:type="spellEnd"/>
+      <w:proofErr w:type="gramEnd"/>
     </w:p>
     <w:tbl>
       <w:tblPr>
@@ -13040,7 +13262,15 @@
           <w:b/>
           <w:lang w:val="en-US"/>
         </w:rPr>
-        <w:t>create_spectrum_chart</w:t>
+        <w:t>create_spectrum_</w:t>
+      </w:r>
+      <w:proofErr w:type="gramStart"/>
+      <w:r>
+        <w:rPr>
+          <w:b/>
+          <w:lang w:val="en-US"/>
+        </w:rPr>
+        <w:t>chart</w:t>
       </w:r>
       <w:proofErr w:type="spellEnd"/>
       <w:r>
@@ -13051,6 +13281,7 @@
         <w:t>(</w:t>
       </w:r>
       <w:proofErr w:type="spellStart"/>
+      <w:proofErr w:type="gramEnd"/>
       <w:r>
         <w:rPr>
           <w:b/>
@@ -13157,6 +13388,7 @@
         <w:t xml:space="preserve"> </w:t>
       </w:r>
       <w:proofErr w:type="spellStart"/>
+      <w:proofErr w:type="gramStart"/>
       <w:r>
         <w:rPr>
           <w:lang w:val="en-US"/>
@@ -13164,6 +13396,7 @@
         <w:t>data.frame</w:t>
       </w:r>
       <w:proofErr w:type="spellEnd"/>
+      <w:proofErr w:type="gramEnd"/>
       <w:r>
         <w:rPr>
           <w:lang w:val="en-US"/>
@@ -13403,7 +13636,15 @@
           <w:b/>
           <w:lang w:val="en-US"/>
         </w:rPr>
-        <w:t>compute_pattern_distribution_in_nodes</w:t>
+        <w:t>compute_pattern_distribution_in_</w:t>
+      </w:r>
+      <w:proofErr w:type="gramStart"/>
+      <w:r>
+        <w:rPr>
+          <w:b/>
+          <w:lang w:val="en-US"/>
+        </w:rPr>
+        <w:t>nodes</w:t>
       </w:r>
       <w:proofErr w:type="spellEnd"/>
       <w:r>
@@ -13411,7 +13652,15 @@
           <w:b/>
           <w:lang w:val="en-US"/>
         </w:rPr>
-        <w:t>(patterns</w:t>
+        <w:t>(</w:t>
+      </w:r>
+      <w:proofErr w:type="gramEnd"/>
+      <w:r>
+        <w:rPr>
+          <w:b/>
+          <w:lang w:val="en-US"/>
+        </w:rPr>
+        <w:t>patterns</w:t>
       </w:r>
       <w:r>
         <w:rPr>
@@ -14193,7 +14442,15 @@
           <w:b/>
           <w:lang w:val="en-US"/>
         </w:rPr>
-        <w:t>spectrosome_chart</w:t>
+        <w:t>spectrosome_</w:t>
+      </w:r>
+      <w:proofErr w:type="gramStart"/>
+      <w:r>
+        <w:rPr>
+          <w:b/>
+          <w:lang w:val="en-US"/>
+        </w:rPr>
+        <w:t>chart</w:t>
       </w:r>
       <w:proofErr w:type="spellEnd"/>
       <w:r>
@@ -14203,6 +14460,7 @@
         </w:rPr>
         <w:t>(</w:t>
       </w:r>
+      <w:proofErr w:type="gramEnd"/>
       <w:r>
         <w:rPr>
           <w:b/>
@@ -14343,37 +14601,27 @@
       <w:r>
         <w:rPr>
           <w:b/>
+          <w:bCs/>
+          <w:lang w:val="en-US"/>
+        </w:rPr>
+        <w:t>min_link_weight</w:t>
+      </w:r>
+      <w:proofErr w:type="spellEnd"/>
+      <w:r>
+        <w:rPr>
+          <w:lang w:val="en-US"/>
+        </w:rPr>
+        <w:t xml:space="preserve">: numeric, </w:t>
+      </w:r>
+      <w:proofErr w:type="spellStart"/>
+      <w:r>
+        <w:rPr>
+          <w:b/>
           <w:lang w:val="en-US"/>
         </w:rPr>
         <w:t>vertex_size</w:t>
       </w:r>
       <w:proofErr w:type="spellEnd"/>
-      <w:r>
-        <w:rPr>
-          <w:lang w:val="en-US"/>
-        </w:rPr>
-        <w:t xml:space="preserve">: character, </w:t>
-      </w:r>
-      <w:r>
-        <w:rPr>
-          <w:b/>
-          <w:lang w:val="en-US"/>
-        </w:rPr>
-        <w:t>path</w:t>
-      </w:r>
-      <w:r>
-        <w:rPr>
-          <w:lang w:val="en-US"/>
-        </w:rPr>
-        <w:t xml:space="preserve">: character, </w:t>
-      </w:r>
-      <w:r>
-        <w:rPr>
-          <w:b/>
-          <w:lang w:val="en-US"/>
-        </w:rPr>
-        <w:t>name</w:t>
-      </w:r>
       <w:r>
         <w:rPr>
           <w:lang w:val="en-US"/>
@@ -14383,16 +14631,49 @@
     </w:p>
     <w:p>
       <w:pPr>
-        <w:ind w:left="708" w:firstLine="708"/>
+        <w:ind w:left="1416"/>
         <w:rPr>
           <w:lang w:val="en-US"/>
         </w:rPr>
       </w:pPr>
       <w:r>
         <w:rPr>
+          <w:b/>
           <w:lang w:val="en-US"/>
         </w:rPr>
         <w:t xml:space="preserve">        </w:t>
+      </w:r>
+      <w:r>
+        <w:rPr>
+          <w:b/>
+          <w:lang w:val="en-US"/>
+        </w:rPr>
+        <w:t>path</w:t>
+      </w:r>
+      <w:r>
+        <w:rPr>
+          <w:lang w:val="en-US"/>
+        </w:rPr>
+        <w:t xml:space="preserve">: character, </w:t>
+      </w:r>
+      <w:r>
+        <w:rPr>
+          <w:b/>
+          <w:lang w:val="en-US"/>
+        </w:rPr>
+        <w:t>name</w:t>
+      </w:r>
+      <w:r>
+        <w:rPr>
+          <w:lang w:val="en-US"/>
+        </w:rPr>
+        <w:t>: character,</w:t>
+      </w:r>
+      <w:r>
+        <w:rPr>
+          <w:lang w:val="en-US"/>
+        </w:rPr>
+        <w:t xml:space="preserve"> </w:t>
       </w:r>
       <w:r>
         <w:rPr>
@@ -15576,7 +15857,15 @@
           <w:b/>
           <w:lang w:val="en-US"/>
         </w:rPr>
-        <w:t>cluster_text</w:t>
+        <w:t>cluster_</w:t>
+      </w:r>
+      <w:proofErr w:type="gramStart"/>
+      <w:r>
+        <w:rPr>
+          <w:b/>
+          <w:lang w:val="en-US"/>
+        </w:rPr>
+        <w:t>text</w:t>
       </w:r>
       <w:proofErr w:type="spellEnd"/>
       <w:r>
@@ -15584,7 +15873,15 @@
           <w:b/>
           <w:lang w:val="en-US"/>
         </w:rPr>
-        <w:t>(graph</w:t>
+        <w:t>(</w:t>
+      </w:r>
+      <w:proofErr w:type="gramEnd"/>
+      <w:r>
+        <w:rPr>
+          <w:b/>
+          <w:lang w:val="en-US"/>
+        </w:rPr>
+        <w:t>graph</w:t>
       </w:r>
       <w:r>
         <w:rPr>
@@ -16295,7 +16592,15 @@
           <w:lang w:val="en-US"/>
         </w:rPr>
         <w:lastRenderedPageBreak/>
-        <w:t>cluster_chart</w:t>
+        <w:t>cluster_</w:t>
+      </w:r>
+      <w:proofErr w:type="gramStart"/>
+      <w:r>
+        <w:rPr>
+          <w:b/>
+          <w:lang w:val="en-US"/>
+        </w:rPr>
+        <w:t>chart</w:t>
       </w:r>
       <w:proofErr w:type="spellEnd"/>
       <w:r>
@@ -16303,7 +16608,15 @@
           <w:b/>
           <w:lang w:val="en-US"/>
         </w:rPr>
-        <w:t>(entities</w:t>
+        <w:t>(</w:t>
+      </w:r>
+      <w:proofErr w:type="gramEnd"/>
+      <w:r>
+        <w:rPr>
+          <w:b/>
+          <w:lang w:val="en-US"/>
+        </w:rPr>
+        <w:t>entities</w:t>
       </w:r>
       <w:r>
         <w:rPr>
@@ -16316,41 +16629,71 @@
           <w:b/>
           <w:lang w:val="en-US"/>
         </w:rPr>
+        <w:t>characteristics</w:t>
+      </w:r>
+      <w:r>
+        <w:rPr>
+          <w:lang w:val="en-US"/>
+        </w:rPr>
+        <w:t>: see attribut</w:t>
+      </w:r>
+      <w:r>
+        <w:rPr>
+          <w:lang w:val="en-US"/>
+        </w:rPr>
+        <w:t>e</w:t>
+      </w:r>
+      <w:r>
+        <w:rPr>
+          <w:b/>
+          <w:lang w:val="en-US"/>
+        </w:rPr>
+        <w:t xml:space="preserve"> nodes</w:t>
+      </w:r>
+      <w:r>
+        <w:rPr>
+          <w:lang w:val="en-US"/>
+        </w:rPr>
+        <w:t xml:space="preserve"> o</w:t>
+      </w:r>
+      <w:r>
+        <w:rPr>
+          <w:lang w:val="en-US"/>
+        </w:rPr>
+        <w:t>r</w:t>
+      </w:r>
+      <w:r>
+        <w:rPr>
+          <w:lang w:val="en-US"/>
+        </w:rPr>
+        <w:t xml:space="preserve"> </w:t>
+      </w:r>
+      <w:r>
+        <w:rPr>
+          <w:b/>
+          <w:lang w:val="en-US"/>
+        </w:rPr>
+        <w:t>patterns</w:t>
+      </w:r>
+      <w:r>
+        <w:rPr>
+          <w:bCs/>
+          <w:lang w:val="en-US"/>
+        </w:rPr>
+        <w:t xml:space="preserve">, </w:t>
+      </w:r>
+      <w:r>
+        <w:rPr>
+          <w:b/>
+          <w:lang w:val="en-US"/>
+        </w:rPr>
         <w:t>item</w:t>
       </w:r>
       <w:r>
         <w:rPr>
           <w:lang w:val="en-US"/>
         </w:rPr>
-        <w:t xml:space="preserve">: numeric, </w:t>
-      </w:r>
-      <w:proofErr w:type="spellStart"/>
-      <w:r>
-        <w:rPr>
-          <w:b/>
-          <w:lang w:val="en-US"/>
-        </w:rPr>
-        <w:t>vertex_size</w:t>
-      </w:r>
-      <w:proofErr w:type="spellEnd"/>
-      <w:r>
-        <w:rPr>
-          <w:lang w:val="en-US"/>
-        </w:rPr>
-        <w:t xml:space="preserve">: character, </w:t>
-      </w:r>
-      <w:r>
-        <w:rPr>
-          <w:b/>
-          <w:lang w:val="en-US"/>
-        </w:rPr>
-        <w:t>path</w:t>
-      </w:r>
-      <w:r>
-        <w:rPr>
-          <w:lang w:val="en-US"/>
-        </w:rPr>
-        <w:t>: character,</w:t>
+        <w:t>: numeric,</w:t>
       </w:r>
     </w:p>
     <w:p>
@@ -16362,9 +16705,38 @@
       </w:pPr>
       <w:r>
         <w:rPr>
+          <w:b/>
           <w:lang w:val="en-US"/>
         </w:rPr>
         <w:t xml:space="preserve">            </w:t>
+      </w:r>
+      <w:proofErr w:type="spellStart"/>
+      <w:r>
+        <w:rPr>
+          <w:b/>
+          <w:lang w:val="en-US"/>
+        </w:rPr>
+        <w:t>vertex_size</w:t>
+      </w:r>
+      <w:proofErr w:type="spellEnd"/>
+      <w:r>
+        <w:rPr>
+          <w:lang w:val="en-US"/>
+        </w:rPr>
+        <w:t xml:space="preserve">: character, </w:t>
+      </w:r>
+      <w:r>
+        <w:rPr>
+          <w:b/>
+          <w:lang w:val="en-US"/>
+        </w:rPr>
+        <w:t>path</w:t>
+      </w:r>
+      <w:r>
+        <w:rPr>
+          <w:lang w:val="en-US"/>
+        </w:rPr>
+        <w:t xml:space="preserve">: character, </w:t>
       </w:r>
       <w:r>
         <w:rPr>
@@ -17555,7 +17927,15 @@
           <w:b/>
           <w:lang w:val="en-US"/>
         </w:rPr>
-        <w:t>network_density</w:t>
+        <w:t>network_</w:t>
+      </w:r>
+      <w:proofErr w:type="gramStart"/>
+      <w:r>
+        <w:rPr>
+          <w:b/>
+          <w:lang w:val="en-US"/>
+        </w:rPr>
+        <w:t>density</w:t>
       </w:r>
       <w:proofErr w:type="spellEnd"/>
       <w:r>
@@ -17563,7 +17943,15 @@
           <w:b/>
           <w:lang w:val="en-US"/>
         </w:rPr>
-        <w:t>(links:</w:t>
+        <w:t>(</w:t>
+      </w:r>
+      <w:proofErr w:type="gramEnd"/>
+      <w:r>
+        <w:rPr>
+          <w:b/>
+          <w:lang w:val="en-US"/>
+        </w:rPr>
+        <w:t>links:</w:t>
       </w:r>
       <w:r>
         <w:rPr>
@@ -17626,6 +18014,7 @@
           <w:lang w:val="en-US"/>
         </w:rPr>
       </w:pPr>
+      <w:proofErr w:type="gramStart"/>
       <w:r>
         <w:rPr>
           <w:b/>
@@ -17638,7 +18027,15 @@
           <w:b/>
           <w:lang w:val="en-US"/>
         </w:rPr>
-        <w:t>(ID:</w:t>
+        <w:t>(</w:t>
+      </w:r>
+      <w:proofErr w:type="gramEnd"/>
+      <w:r>
+        <w:rPr>
+          <w:b/>
+          <w:lang w:val="en-US"/>
+        </w:rPr>
+        <w:t>ID:</w:t>
       </w:r>
       <w:r>
         <w:rPr>
@@ -17729,7 +18126,16 @@
           <w:bCs/>
           <w:lang w:val="en-US"/>
         </w:rPr>
-        <w:t>tree_chart</w:t>
+        <w:t>tree_</w:t>
+      </w:r>
+      <w:proofErr w:type="gramStart"/>
+      <w:r>
+        <w:rPr>
+          <w:b/>
+          <w:bCs/>
+          <w:lang w:val="en-US"/>
+        </w:rPr>
+        <w:t>chart</w:t>
       </w:r>
       <w:proofErr w:type="spellEnd"/>
       <w:r>
@@ -17741,6 +18147,7 @@
         <w:t>(</w:t>
       </w:r>
       <w:proofErr w:type="spellStart"/>
+      <w:proofErr w:type="gramEnd"/>
       <w:r>
         <w:rPr>
           <w:b/>
@@ -17903,6 +18310,7 @@
         <w:t xml:space="preserve">: </w:t>
       </w:r>
       <w:proofErr w:type="spellStart"/>
+      <w:proofErr w:type="gramStart"/>
       <w:r>
         <w:rPr>
           <w:lang w:val="en-US"/>
@@ -17910,6 +18318,7 @@
         <w:t>data.frame</w:t>
       </w:r>
       <w:proofErr w:type="spellEnd"/>
+      <w:proofErr w:type="gramEnd"/>
     </w:p>
     <w:tbl>
       <w:tblPr>
@@ -18475,7 +18884,16 @@
           <w:bCs/>
           <w:lang w:val="en-US"/>
         </w:rPr>
-        <w:t>create_tree_chart</w:t>
+        <w:t>create_tree_</w:t>
+      </w:r>
+      <w:proofErr w:type="gramStart"/>
+      <w:r>
+        <w:rPr>
+          <w:b/>
+          <w:bCs/>
+          <w:lang w:val="en-US"/>
+        </w:rPr>
+        <w:t>chart</w:t>
       </w:r>
       <w:proofErr w:type="spellEnd"/>
       <w:r>
@@ -18487,6 +18905,7 @@
         <w:t>(</w:t>
       </w:r>
       <w:proofErr w:type="spellStart"/>
+      <w:proofErr w:type="gramEnd"/>
       <w:r>
         <w:rPr>
           <w:b/>
@@ -18585,6 +19004,7 @@
         <w:t xml:space="preserve"> </w:t>
       </w:r>
       <w:proofErr w:type="spellStart"/>
+      <w:proofErr w:type="gramStart"/>
       <w:r>
         <w:rPr>
           <w:lang w:val="en-US"/>
@@ -18592,6 +19012,7 @@
         <w:t>data.frame</w:t>
       </w:r>
       <w:proofErr w:type="spellEnd"/>
+      <w:proofErr w:type="gramEnd"/>
       <w:r>
         <w:rPr>
           <w:lang w:val="en-US"/>
@@ -18874,7 +19295,15 @@
           <w:b/>
           <w:lang w:val="en-US"/>
         </w:rPr>
-        <w:t>save_characteristics</w:t>
+        <w:t>save_</w:t>
+      </w:r>
+      <w:proofErr w:type="gramStart"/>
+      <w:r>
+        <w:rPr>
+          <w:b/>
+          <w:lang w:val="en-US"/>
+        </w:rPr>
+        <w:t>characteristics</w:t>
       </w:r>
       <w:proofErr w:type="spellEnd"/>
       <w:r>
@@ -18882,7 +19311,15 @@
           <w:b/>
           <w:lang w:val="en-US"/>
         </w:rPr>
-        <w:t>(entities</w:t>
+        <w:t>(</w:t>
+      </w:r>
+      <w:proofErr w:type="gramEnd"/>
+      <w:r>
+        <w:rPr>
+          <w:b/>
+          <w:lang w:val="en-US"/>
+        </w:rPr>
+        <w:t>entities</w:t>
       </w:r>
       <w:r>
         <w:rPr>
@@ -19000,7 +19437,15 @@
           <w:b/>
           <w:lang w:val="en-US"/>
         </w:rPr>
-        <w:t>extract_nodes_from_items</w:t>
+        <w:t>extract_nodes_from_</w:t>
+      </w:r>
+      <w:proofErr w:type="gramStart"/>
+      <w:r>
+        <w:rPr>
+          <w:b/>
+          <w:lang w:val="en-US"/>
+        </w:rPr>
+        <w:t>items</w:t>
       </w:r>
       <w:proofErr w:type="spellEnd"/>
       <w:r>
@@ -19011,6 +19456,7 @@
         <w:t>(</w:t>
       </w:r>
       <w:proofErr w:type="spellStart"/>
+      <w:proofErr w:type="gramEnd"/>
       <w:r>
         <w:rPr>
           <w:b/>
@@ -19154,7 +19600,15 @@
           <w:b/>
           <w:lang w:val="en-US"/>
         </w:rPr>
-        <w:t>extract_nodes_from_characteristic</w:t>
+        <w:t>extract_nodes_from_</w:t>
+      </w:r>
+      <w:proofErr w:type="gramStart"/>
+      <w:r>
+        <w:rPr>
+          <w:b/>
+          <w:lang w:val="en-US"/>
+        </w:rPr>
+        <w:t>characteristic</w:t>
       </w:r>
       <w:proofErr w:type="spellEnd"/>
       <w:r>
@@ -19165,6 +19619,7 @@
         <w:t>(</w:t>
       </w:r>
       <w:proofErr w:type="spellStart"/>
+      <w:proofErr w:type="gramEnd"/>
       <w:r>
         <w:rPr>
           <w:b/>
@@ -19329,7 +19784,15 @@
           <w:b/>
           <w:lang w:val="en-US"/>
         </w:rPr>
-        <w:t>extract_nodes_from_category</w:t>
+        <w:t>extract_nodes_from_</w:t>
+      </w:r>
+      <w:proofErr w:type="gramStart"/>
+      <w:r>
+        <w:rPr>
+          <w:b/>
+          <w:lang w:val="en-US"/>
+        </w:rPr>
+        <w:t>category</w:t>
       </w:r>
       <w:proofErr w:type="spellEnd"/>
       <w:r>
@@ -19340,6 +19803,7 @@
         <w:t>(</w:t>
       </w:r>
       <w:proofErr w:type="spellStart"/>
+      <w:proofErr w:type="gramEnd"/>
       <w:r>
         <w:rPr>
           <w:b/>
@@ -19513,7 +19977,15 @@
           <w:b/>
           <w:lang w:val="en-US"/>
         </w:rPr>
-        <w:t>check_access_for_category</w:t>
+        <w:t>check_access_for_</w:t>
+      </w:r>
+      <w:proofErr w:type="gramStart"/>
+      <w:r>
+        <w:rPr>
+          <w:b/>
+          <w:lang w:val="en-US"/>
+        </w:rPr>
+        <w:t>category</w:t>
       </w:r>
       <w:proofErr w:type="spellEnd"/>
       <w:r>
@@ -19521,7 +19993,15 @@
           <w:b/>
           <w:lang w:val="en-US"/>
         </w:rPr>
-        <w:t>(category</w:t>
+        <w:t>(</w:t>
+      </w:r>
+      <w:proofErr w:type="gramEnd"/>
+      <w:r>
+        <w:rPr>
+          <w:b/>
+          <w:lang w:val="en-US"/>
+        </w:rPr>
+        <w:t>category</w:t>
       </w:r>
       <w:r>
         <w:rPr>
@@ -19583,7 +20063,15 @@
           <w:b/>
           <w:lang w:val="en-US"/>
         </w:rPr>
-        <w:t>_from_items</w:t>
+        <w:t>_from_</w:t>
+      </w:r>
+      <w:proofErr w:type="gramStart"/>
+      <w:r>
+        <w:rPr>
+          <w:b/>
+          <w:lang w:val="en-US"/>
+        </w:rPr>
+        <w:t>items</w:t>
       </w:r>
       <w:proofErr w:type="spellEnd"/>
       <w:r>
@@ -19594,6 +20082,7 @@
         <w:t>(</w:t>
       </w:r>
       <w:proofErr w:type="spellStart"/>
+      <w:proofErr w:type="gramEnd"/>
       <w:r>
         <w:rPr>
           <w:b/>
@@ -19743,7 +20232,15 @@
           <w:b/>
           <w:lang w:val="en-US"/>
         </w:rPr>
-        <w:t>extract_patterns_from_characteristic</w:t>
+        <w:t>extract_patterns_from_</w:t>
+      </w:r>
+      <w:proofErr w:type="gramStart"/>
+      <w:r>
+        <w:rPr>
+          <w:b/>
+          <w:lang w:val="en-US"/>
+        </w:rPr>
+        <w:t>characteristic</w:t>
       </w:r>
       <w:proofErr w:type="spellEnd"/>
       <w:r>
@@ -19754,6 +20251,7 @@
         <w:t>(</w:t>
       </w:r>
       <w:proofErr w:type="spellStart"/>
+      <w:proofErr w:type="gramEnd"/>
       <w:r>
         <w:rPr>
           <w:b/>
@@ -19918,7 +20416,15 @@
           <w:lang w:val="en-US"/>
         </w:rPr>
         <w:lastRenderedPageBreak/>
-        <w:t>extract_patterns_from_status</w:t>
+        <w:t>extract_patterns_from_</w:t>
+      </w:r>
+      <w:proofErr w:type="gramStart"/>
+      <w:r>
+        <w:rPr>
+          <w:b/>
+          <w:lang w:val="en-US"/>
+        </w:rPr>
+        <w:t>status</w:t>
       </w:r>
       <w:proofErr w:type="spellEnd"/>
       <w:r>
@@ -19929,6 +20435,7 @@
         <w:t>(</w:t>
       </w:r>
       <w:proofErr w:type="spellStart"/>
+      <w:proofErr w:type="gramEnd"/>
       <w:r>
         <w:rPr>
           <w:b/>
@@ -20072,7 +20579,15 @@
           <w:b/>
           <w:lang w:val="en-US"/>
         </w:rPr>
-        <w:t>extract_patterns_from_category</w:t>
+        <w:t>extract_patterns_from_</w:t>
+      </w:r>
+      <w:proofErr w:type="gramStart"/>
+      <w:r>
+        <w:rPr>
+          <w:b/>
+          <w:lang w:val="en-US"/>
+        </w:rPr>
+        <w:t>category</w:t>
       </w:r>
       <w:proofErr w:type="spellEnd"/>
       <w:r>
@@ -20083,6 +20598,7 @@
         <w:t>(</w:t>
       </w:r>
       <w:proofErr w:type="spellStart"/>
+      <w:proofErr w:type="gramEnd"/>
       <w:r>
         <w:rPr>
           <w:b/>
@@ -20268,7 +20784,15 @@
           <w:b/>
           <w:lang w:val="en-US"/>
         </w:rPr>
-        <w:t>extract_links</w:t>
+        <w:t>extract_</w:t>
+      </w:r>
+      <w:proofErr w:type="gramStart"/>
+      <w:r>
+        <w:rPr>
+          <w:b/>
+          <w:lang w:val="en-US"/>
+        </w:rPr>
+        <w:t>links</w:t>
       </w:r>
       <w:proofErr w:type="spellEnd"/>
       <w:r>
@@ -20278,6 +20802,7 @@
         </w:rPr>
         <w:t>(</w:t>
       </w:r>
+      <w:proofErr w:type="gramEnd"/>
       <w:r>
         <w:rPr>
           <w:b/>
@@ -20530,7 +21055,7 @@
         </mc:Choice>
         <mc:Fallback>
           <w:pict>
-            <v:rect w14:anchorId="4EE8F2F7" id="Rectangle 38" o:spid="_x0000_s1026" style="position:absolute;margin-left:1.15pt;margin-top:-7.8pt;width:466.5pt;height:1.45pt;z-index:251660288;visibility:visible;mso-wrap-style:square;mso-wrap-distance-left:9pt;mso-wrap-distance-top:0;mso-wrap-distance-right:9pt;mso-wrap-distance-bottom:0;mso-position-horizontal:absolute;mso-position-horizontal-relative:text;mso-position-vertical:absolute;mso-position-vertical-relative:text;v-text-anchor:middle" o:gfxdata="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" fillcolor="black [3213]" stroked="f" strokeweight="1pt">
+            <v:rect w14:anchorId="33C9C168" id="Rectangle 38" o:spid="_x0000_s1026" style="position:absolute;margin-left:1.15pt;margin-top:-7.8pt;width:466.5pt;height:1.45pt;z-index:251660288;visibility:visible;mso-wrap-style:square;mso-wrap-distance-left:9pt;mso-wrap-distance-top:0;mso-wrap-distance-right:9pt;mso-wrap-distance-bottom:0;mso-position-horizontal:absolute;mso-position-horizontal-relative:text;mso-position-vertical:absolute;mso-position-vertical-relative:text;v-text-anchor:middle" o:gfxdata="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" fillcolor="black [3213]" stroked="f" strokeweight="1pt">
               <w10:wrap type="square"/>
             </v:rect>
           </w:pict>
@@ -20766,7 +21291,14 @@
         <w:color w:val="808080" w:themeColor="background1" w:themeShade="80"/>
         <w:lang w:val="en-US"/>
       </w:rPr>
-      <w:t>24</w:t>
+      <w:t>2</w:t>
+    </w:r>
+    <w:r>
+      <w:rPr>
+        <w:color w:val="808080" w:themeColor="background1" w:themeShade="80"/>
+        <w:lang w:val="en-US"/>
+      </w:rPr>
+      <w:t>5</w:t>
     </w:r>
     <w:r>
       <w:rPr>
@@ -21339,6 +21871,7 @@
   <w:style w:type="character" w:default="1" w:styleId="Policepardfaut">
     <w:name w:val="Default Paragraph Font"/>
     <w:uiPriority w:val="1"/>
+    <w:semiHidden/>
     <w:unhideWhenUsed/>
   </w:style>
   <w:style w:type="table" w:default="1" w:styleId="TableauNormal">

</xml_diff>

<commit_message>
feat: Allow to reuse the coordinates of a graph
The function spectrosome_chart now returns the coordinates of the
graphs it plots. These coordinates can be used in another call of the
function to plot the vertices at the exact same coordinates.
This can be useful to plot the same graph with another value for
another parameter like the one used for hidding links.
</commit_message>
<xml_diff>
--- a/vignettes/Types_of_attributes_and_methods.docx
+++ b/vignettes/Types_of_attributes_and_methods.docx
@@ -51,23 +51,7 @@
           <w:b/>
           <w:lang w:val="en-US"/>
         </w:rPr>
-        <w:t xml:space="preserve"> of the </w:t>
-      </w:r>
-      <w:proofErr w:type="spellStart"/>
-      <w:r>
-        <w:rPr>
-          <w:b/>
-          <w:lang w:val="en-US"/>
-        </w:rPr>
-        <w:t>SpectralAnalyzer</w:t>
-      </w:r>
-      <w:proofErr w:type="spellEnd"/>
-      <w:r>
-        <w:rPr>
-          <w:b/>
-          <w:lang w:val="en-US"/>
-        </w:rPr>
-        <w:t xml:space="preserve"> class</w:t>
+        <w:t xml:space="preserve"> of the SpectralAnalyzer class</w:t>
       </w:r>
     </w:p>
     <w:p>
@@ -1395,7 +1379,6 @@
           <w:lang w:val="en-US"/>
         </w:rPr>
       </w:pPr>
-      <w:proofErr w:type="spellStart"/>
       <w:r>
         <w:rPr>
           <w:b/>
@@ -1403,23 +1386,18 @@
         </w:rPr>
         <w:t>items_categories</w:t>
       </w:r>
-      <w:proofErr w:type="spellEnd"/>
       <w:r>
         <w:rPr>
           <w:lang w:val="en-US"/>
         </w:rPr>
         <w:t xml:space="preserve">: </w:t>
       </w:r>
-      <w:proofErr w:type="spellStart"/>
-      <w:proofErr w:type="gramStart"/>
       <w:r>
         <w:rPr>
           <w:lang w:val="en-US"/>
         </w:rPr>
         <w:t>data.frame</w:t>
       </w:r>
-      <w:proofErr w:type="spellEnd"/>
-      <w:proofErr w:type="gramEnd"/>
     </w:p>
     <w:tbl>
       <w:tblPr>
@@ -2407,7 +2385,6 @@
           <w:lang w:val="en-US"/>
         </w:rPr>
       </w:pPr>
-      <w:proofErr w:type="spellStart"/>
       <w:r>
         <w:rPr>
           <w:b/>
@@ -2415,7 +2392,6 @@
         </w:rPr>
         <w:t>min_length</w:t>
       </w:r>
-      <w:proofErr w:type="spellEnd"/>
       <w:r>
         <w:rPr>
           <w:lang w:val="en-US"/>
@@ -2430,7 +2406,6 @@
           <w:lang w:val="en-US"/>
         </w:rPr>
       </w:pPr>
-      <w:proofErr w:type="spellStart"/>
       <w:r>
         <w:rPr>
           <w:b/>
@@ -2438,7 +2413,6 @@
         </w:rPr>
         <w:t>max_length</w:t>
       </w:r>
-      <w:proofErr w:type="spellEnd"/>
       <w:r>
         <w:rPr>
           <w:lang w:val="en-US"/>
@@ -2453,7 +2427,6 @@
           <w:lang w:val="en-US"/>
         </w:rPr>
       </w:pPr>
-      <w:proofErr w:type="spellStart"/>
       <w:r>
         <w:rPr>
           <w:b/>
@@ -2461,7 +2434,6 @@
         </w:rPr>
         <w:t>status_limit</w:t>
       </w:r>
-      <w:proofErr w:type="spellEnd"/>
       <w:r>
         <w:rPr>
           <w:lang w:val="en-US"/>
@@ -2482,7 +2454,6 @@
           <w:lang w:val="en-US"/>
         </w:rPr>
       </w:pPr>
-      <w:proofErr w:type="spellStart"/>
       <w:r>
         <w:rPr>
           <w:b/>
@@ -2490,7 +2461,6 @@
         </w:rPr>
         <w:t>nodes_per_year</w:t>
       </w:r>
-      <w:proofErr w:type="spellEnd"/>
       <w:r>
         <w:rPr>
           <w:lang w:val="en-US"/>
@@ -3484,18 +3454,8 @@
         <w:rPr>
           <w:lang w:val="en-US"/>
         </w:rPr>
-        <w:t xml:space="preserve">: </w:t>
-      </w:r>
-      <w:proofErr w:type="spellStart"/>
-      <w:proofErr w:type="gramStart"/>
-      <w:r>
-        <w:rPr>
-          <w:lang w:val="en-US"/>
-        </w:rPr>
-        <w:t>data.frame</w:t>
-      </w:r>
-      <w:proofErr w:type="spellEnd"/>
-      <w:proofErr w:type="gramEnd"/>
+        <w:t>: data.frame</w:t>
+      </w:r>
     </w:p>
     <w:tbl>
       <w:tblPr>
@@ -3617,7 +3577,6 @@
                 <w:lang w:val="en-US" w:eastAsia="fr-FR"/>
               </w:rPr>
             </w:pPr>
-            <w:proofErr w:type="spellStart"/>
             <w:r>
               <w:rPr>
                 <w:rFonts w:ascii="Calibri" w:eastAsia="Times New Roman" w:hAnsi="Calibri" w:cs="Times New Roman"/>
@@ -3628,7 +3587,6 @@
               </w:rPr>
               <w:t>weigth</w:t>
             </w:r>
-            <w:proofErr w:type="spellEnd"/>
           </w:p>
         </w:tc>
       </w:tr>
@@ -3769,7 +3727,6 @@
           <w:lang w:val="en-US"/>
         </w:rPr>
       </w:pPr>
-      <w:proofErr w:type="spellStart"/>
       <w:r>
         <w:rPr>
           <w:b/>
@@ -3784,7 +3741,6 @@
         </w:rPr>
         <w:t>links</w:t>
       </w:r>
-      <w:proofErr w:type="spellEnd"/>
       <w:r>
         <w:rPr>
           <w:lang w:val="en-US"/>
@@ -4727,7 +4683,6 @@
           <w:lang w:val="en-US"/>
         </w:rPr>
       </w:pPr>
-      <w:proofErr w:type="spellStart"/>
       <w:r>
         <w:rPr>
           <w:b/>
@@ -4735,23 +4690,12 @@
         </w:rPr>
         <w:t>nodes_links</w:t>
       </w:r>
-      <w:proofErr w:type="spellEnd"/>
-      <w:r>
-        <w:rPr>
-          <w:lang w:val="en-US"/>
-        </w:rPr>
-        <w:t xml:space="preserve">: </w:t>
-      </w:r>
-      <w:proofErr w:type="spellStart"/>
-      <w:proofErr w:type="gramStart"/>
-      <w:r>
-        <w:rPr>
-          <w:lang w:val="en-US"/>
-        </w:rPr>
-        <w:t>data.frame</w:t>
-      </w:r>
-      <w:proofErr w:type="spellEnd"/>
-      <w:proofErr w:type="gramEnd"/>
+      <w:r>
+        <w:rPr>
+          <w:lang w:val="en-US"/>
+        </w:rPr>
+        <w:t>: data.frame</w:t>
+      </w:r>
     </w:p>
     <w:tbl>
       <w:tblPr>
@@ -5148,7 +5092,6 @@
           <w:lang w:val="en-US"/>
         </w:rPr>
       </w:pPr>
-      <w:proofErr w:type="spellStart"/>
       <w:r>
         <w:rPr>
           <w:b/>
@@ -5156,7 +5099,6 @@
         </w:rPr>
         <w:t>obs_patterns</w:t>
       </w:r>
-      <w:proofErr w:type="spellEnd"/>
       <w:r>
         <w:rPr>
           <w:lang w:val="en-US"/>
@@ -6165,7 +6107,6 @@
           <w:lang w:val="en-US"/>
         </w:rPr>
       </w:pPr>
-      <w:proofErr w:type="spellStart"/>
       <w:r>
         <w:rPr>
           <w:b/>
@@ -6173,7 +6114,6 @@
         </w:rPr>
         <w:t>patterns_per_year</w:t>
       </w:r>
-      <w:proofErr w:type="spellEnd"/>
       <w:r>
         <w:rPr>
           <w:lang w:val="en-US"/>
@@ -7152,18 +7092,8 @@
         <w:rPr>
           <w:lang w:val="en-US"/>
         </w:rPr>
-        <w:t xml:space="preserve">: </w:t>
-      </w:r>
-      <w:proofErr w:type="spellStart"/>
-      <w:proofErr w:type="gramStart"/>
-      <w:r>
-        <w:rPr>
-          <w:lang w:val="en-US"/>
-        </w:rPr>
-        <w:t>data.frame</w:t>
-      </w:r>
-      <w:proofErr w:type="spellEnd"/>
-      <w:proofErr w:type="gramEnd"/>
+        <w:t>: data.frame</w:t>
+      </w:r>
     </w:p>
     <w:tbl>
       <w:tblPr>
@@ -7722,7 +7652,6 @@
           <w:lang w:val="en-US"/>
         </w:rPr>
       </w:pPr>
-      <w:proofErr w:type="spellStart"/>
       <w:r>
         <w:rPr>
           <w:b/>
@@ -7730,7 +7659,6 @@
         </w:rPr>
         <w:t>p_links</w:t>
       </w:r>
-      <w:proofErr w:type="spellEnd"/>
       <w:r>
         <w:rPr>
           <w:lang w:val="en-US"/>
@@ -8673,7 +8601,6 @@
           <w:lang w:val="en-US"/>
         </w:rPr>
       </w:pPr>
-      <w:proofErr w:type="spellStart"/>
       <w:r>
         <w:rPr>
           <w:b/>
@@ -8681,23 +8608,12 @@
         </w:rPr>
         <w:t>patterns_links</w:t>
       </w:r>
-      <w:proofErr w:type="spellEnd"/>
-      <w:r>
-        <w:rPr>
-          <w:lang w:val="en-US"/>
-        </w:rPr>
-        <w:t xml:space="preserve">: </w:t>
-      </w:r>
-      <w:proofErr w:type="spellStart"/>
-      <w:proofErr w:type="gramStart"/>
-      <w:r>
-        <w:rPr>
-          <w:lang w:val="en-US"/>
-        </w:rPr>
-        <w:t>data.frame</w:t>
-      </w:r>
-      <w:proofErr w:type="spellEnd"/>
-      <w:proofErr w:type="gramEnd"/>
+      <w:r>
+        <w:rPr>
+          <w:lang w:val="en-US"/>
+        </w:rPr>
+        <w:t>: data.frame</w:t>
+      </w:r>
     </w:p>
     <w:tbl>
       <w:tblPr>
@@ -9206,8 +9122,6 @@
           <w:lang w:val="en-US"/>
         </w:rPr>
       </w:pPr>
-      <w:proofErr w:type="spellStart"/>
-      <w:proofErr w:type="gramStart"/>
       <w:r>
         <w:rPr>
           <w:b/>
@@ -9227,16 +9141,7 @@
           <w:b/>
           <w:lang w:val="en-US"/>
         </w:rPr>
-        <w:t>er</w:t>
-      </w:r>
-      <w:proofErr w:type="spellEnd"/>
-      <w:proofErr w:type="gramEnd"/>
-      <w:r>
-        <w:rPr>
-          <w:b/>
-          <w:lang w:val="en-US"/>
-        </w:rPr>
-        <w:t>(observations</w:t>
+        <w:t>er(observations</w:t>
       </w:r>
       <w:r>
         <w:rPr>
@@ -9317,21 +9222,7 @@
         <w:rPr>
           <w:lang w:val="en-US"/>
         </w:rPr>
-        <w:t xml:space="preserve"> </w:t>
-      </w:r>
-      <w:proofErr w:type="spellStart"/>
-      <w:r>
-        <w:rPr>
-          <w:lang w:val="en-US"/>
-        </w:rPr>
-        <w:t>data.frame</w:t>
-      </w:r>
-      <w:proofErr w:type="spellEnd"/>
-      <w:r>
-        <w:rPr>
-          <w:lang w:val="en-US"/>
-        </w:rPr>
-        <w:t xml:space="preserve"> </w:t>
+        <w:t xml:space="preserve"> data.frame </w:t>
       </w:r>
       <w:r>
         <w:rPr>
@@ -9391,7 +9282,6 @@
         </w:rPr>
         <w:t xml:space="preserve"> </w:t>
       </w:r>
-      <w:proofErr w:type="spellStart"/>
       <w:r>
         <w:rPr>
           <w:b/>
@@ -9399,14 +9289,12 @@
         </w:rPr>
         <w:t>min_length</w:t>
       </w:r>
-      <w:proofErr w:type="spellEnd"/>
       <w:r>
         <w:rPr>
           <w:lang w:val="en-US"/>
         </w:rPr>
         <w:t xml:space="preserve">: numeric, </w:t>
       </w:r>
-      <w:proofErr w:type="spellStart"/>
       <w:r>
         <w:rPr>
           <w:b/>
@@ -9414,7 +9302,6 @@
         </w:rPr>
         <w:t>max_length</w:t>
       </w:r>
-      <w:proofErr w:type="spellEnd"/>
       <w:r>
         <w:rPr>
           <w:lang w:val="en-US"/>
@@ -9437,7 +9324,6 @@
         </w:rPr>
         <w:t xml:space="preserve">    </w:t>
       </w:r>
-      <w:proofErr w:type="spellStart"/>
       <w:r>
         <w:rPr>
           <w:b/>
@@ -9445,7 +9331,6 @@
         </w:rPr>
         <w:t>status_limit</w:t>
       </w:r>
-      <w:proofErr w:type="spellEnd"/>
       <w:r>
         <w:rPr>
           <w:lang w:val="en-US"/>
@@ -9852,37 +9737,12 @@
           <w:lang w:val="en-US"/>
         </w:rPr>
       </w:pPr>
-      <w:proofErr w:type="spellStart"/>
-      <w:r>
-        <w:rPr>
-          <w:b/>
-          <w:lang w:val="en-US"/>
-        </w:rPr>
-        <w:t>list_obs_per_</w:t>
-      </w:r>
-      <w:proofErr w:type="gramStart"/>
-      <w:r>
-        <w:rPr>
-          <w:b/>
-          <w:lang w:val="en-US"/>
-        </w:rPr>
-        <w:t>year</w:t>
-      </w:r>
-      <w:proofErr w:type="spellEnd"/>
-      <w:r>
-        <w:rPr>
-          <w:b/>
-          <w:lang w:val="en-US"/>
-        </w:rPr>
-        <w:t>(</w:t>
-      </w:r>
-      <w:proofErr w:type="gramEnd"/>
-      <w:r>
-        <w:rPr>
-          <w:b/>
-          <w:lang w:val="en-US"/>
-        </w:rPr>
-        <w:t>)</w:t>
+      <w:r>
+        <w:rPr>
+          <w:b/>
+          <w:lang w:val="en-US"/>
+        </w:rPr>
+        <w:t>list_obs_per_year()</w:t>
       </w:r>
       <w:r>
         <w:rPr>
@@ -9921,7 +9781,6 @@
         </w:rPr>
         <w:t xml:space="preserve"> </w:t>
       </w:r>
-      <w:proofErr w:type="spellStart"/>
       <w:r>
         <w:rPr>
           <w:b/>
@@ -9929,7 +9788,6 @@
         </w:rPr>
         <w:t>nodes_per_year</w:t>
       </w:r>
-      <w:proofErr w:type="spellEnd"/>
     </w:p>
     <w:p>
       <w:pPr>
@@ -9938,37 +9796,12 @@
           <w:lang w:val="en-US"/>
         </w:rPr>
       </w:pPr>
-      <w:proofErr w:type="spellStart"/>
-      <w:r>
-        <w:rPr>
-          <w:b/>
-          <w:lang w:val="en-US"/>
-        </w:rPr>
-        <w:t>list_separate_</w:t>
-      </w:r>
-      <w:proofErr w:type="gramStart"/>
-      <w:r>
-        <w:rPr>
-          <w:b/>
-          <w:lang w:val="en-US"/>
-        </w:rPr>
-        <w:t>obs</w:t>
-      </w:r>
-      <w:proofErr w:type="spellEnd"/>
-      <w:r>
-        <w:rPr>
-          <w:b/>
-          <w:lang w:val="en-US"/>
-        </w:rPr>
-        <w:t>(</w:t>
-      </w:r>
-      <w:proofErr w:type="gramEnd"/>
-      <w:r>
-        <w:rPr>
-          <w:b/>
-          <w:lang w:val="en-US"/>
-        </w:rPr>
-        <w:t>)</w:t>
+      <w:r>
+        <w:rPr>
+          <w:b/>
+          <w:lang w:val="en-US"/>
+        </w:rPr>
+        <w:t>list_separate_obs()</w:t>
       </w:r>
       <w:r>
         <w:rPr>
@@ -10021,15 +9854,76 @@
           <w:lang w:val="en-US"/>
         </w:rPr>
       </w:pPr>
-      <w:proofErr w:type="spellStart"/>
-      <w:r>
-        <w:rPr>
-          <w:b/>
-          <w:lang w:val="en-US"/>
-        </w:rPr>
-        <w:t>count_</w:t>
-      </w:r>
-      <w:proofErr w:type="gramStart"/>
+      <w:r>
+        <w:rPr>
+          <w:b/>
+          <w:lang w:val="en-US"/>
+        </w:rPr>
+        <w:t>count_links(</w:t>
+      </w:r>
+      <w:r>
+        <w:rPr>
+          <w:b/>
+          <w:lang w:val="en-US"/>
+        </w:rPr>
+        <w:t>entities</w:t>
+      </w:r>
+      <w:r>
+        <w:rPr>
+          <w:lang w:val="en-US"/>
+        </w:rPr>
+        <w:t>: character</w:t>
+      </w:r>
+      <w:r>
+        <w:rPr>
+          <w:b/>
+          <w:lang w:val="en-US"/>
+        </w:rPr>
+        <w:t>)</w:t>
+      </w:r>
+      <w:r>
+        <w:rPr>
+          <w:lang w:val="en-US"/>
+        </w:rPr>
+        <w:t xml:space="preserve">: </w:t>
+      </w:r>
+      <w:r>
+        <w:rPr>
+          <w:lang w:val="en-US"/>
+        </w:rPr>
+        <w:t>see</w:t>
+      </w:r>
+      <w:r>
+        <w:rPr>
+          <w:lang w:val="en-US"/>
+        </w:rPr>
+        <w:t xml:space="preserve"> </w:t>
+      </w:r>
+      <w:r>
+        <w:rPr>
+          <w:lang w:val="en-US"/>
+        </w:rPr>
+        <w:t>attribut</w:t>
+      </w:r>
+      <w:r>
+        <w:rPr>
+          <w:lang w:val="en-US"/>
+        </w:rPr>
+        <w:t>es</w:t>
+      </w:r>
+      <w:r>
+        <w:rPr>
+          <w:lang w:val="en-US"/>
+        </w:rPr>
+        <w:t xml:space="preserve"> </w:t>
+      </w:r>
+      <w:r>
+        <w:rPr>
+          <w:b/>
+          <w:lang w:val="en-US"/>
+        </w:rPr>
+        <w:t>n_</w:t>
+      </w:r>
       <w:r>
         <w:rPr>
           <w:b/>
@@ -10037,47 +9931,6 @@
         </w:rPr>
         <w:t>links</w:t>
       </w:r>
-      <w:proofErr w:type="spellEnd"/>
-      <w:r>
-        <w:rPr>
-          <w:b/>
-          <w:lang w:val="en-US"/>
-        </w:rPr>
-        <w:t>(</w:t>
-      </w:r>
-      <w:proofErr w:type="gramEnd"/>
-      <w:r>
-        <w:rPr>
-          <w:b/>
-          <w:lang w:val="en-US"/>
-        </w:rPr>
-        <w:t>entities</w:t>
-      </w:r>
-      <w:r>
-        <w:rPr>
-          <w:lang w:val="en-US"/>
-        </w:rPr>
-        <w:t>: character</w:t>
-      </w:r>
-      <w:r>
-        <w:rPr>
-          <w:b/>
-          <w:lang w:val="en-US"/>
-        </w:rPr>
-        <w:t>)</w:t>
-      </w:r>
-      <w:r>
-        <w:rPr>
-          <w:lang w:val="en-US"/>
-        </w:rPr>
-        <w:t xml:space="preserve">: </w:t>
-      </w:r>
-      <w:r>
-        <w:rPr>
-          <w:lang w:val="en-US"/>
-        </w:rPr>
-        <w:t>see</w:t>
-      </w:r>
       <w:r>
         <w:rPr>
           <w:lang w:val="en-US"/>
@@ -10088,13 +9941,7 @@
         <w:rPr>
           <w:lang w:val="en-US"/>
         </w:rPr>
-        <w:t>attribut</w:t>
-      </w:r>
-      <w:r>
-        <w:rPr>
-          <w:lang w:val="en-US"/>
-        </w:rPr>
-        <w:t>es</w:t>
+        <w:t>and</w:t>
       </w:r>
       <w:r>
         <w:rPr>
@@ -10102,41 +9949,6 @@
         </w:rPr>
         <w:t xml:space="preserve"> </w:t>
       </w:r>
-      <w:proofErr w:type="spellStart"/>
-      <w:r>
-        <w:rPr>
-          <w:b/>
-          <w:lang w:val="en-US"/>
-        </w:rPr>
-        <w:t>n_</w:t>
-      </w:r>
-      <w:r>
-        <w:rPr>
-          <w:b/>
-          <w:lang w:val="en-US"/>
-        </w:rPr>
-        <w:t>links</w:t>
-      </w:r>
-      <w:proofErr w:type="spellEnd"/>
-      <w:r>
-        <w:rPr>
-          <w:lang w:val="en-US"/>
-        </w:rPr>
-        <w:t xml:space="preserve"> </w:t>
-      </w:r>
-      <w:r>
-        <w:rPr>
-          <w:lang w:val="en-US"/>
-        </w:rPr>
-        <w:t>and</w:t>
-      </w:r>
-      <w:r>
-        <w:rPr>
-          <w:lang w:val="en-US"/>
-        </w:rPr>
-        <w:t xml:space="preserve"> </w:t>
-      </w:r>
-      <w:proofErr w:type="spellStart"/>
       <w:r>
         <w:rPr>
           <w:b/>
@@ -10144,7 +9956,6 @@
         </w:rPr>
         <w:t>p_links</w:t>
       </w:r>
-      <w:proofErr w:type="spellEnd"/>
     </w:p>
     <w:p>
       <w:pPr>
@@ -10153,37 +9964,12 @@
           <w:lang w:val="en-US"/>
         </w:rPr>
       </w:pPr>
-      <w:proofErr w:type="spellStart"/>
-      <w:r>
-        <w:rPr>
-          <w:b/>
-          <w:lang w:val="en-US"/>
-        </w:rPr>
-        <w:t>search_</w:t>
-      </w:r>
-      <w:proofErr w:type="gramStart"/>
-      <w:r>
-        <w:rPr>
-          <w:b/>
-          <w:lang w:val="en-US"/>
-        </w:rPr>
-        <w:t>links</w:t>
-      </w:r>
-      <w:proofErr w:type="spellEnd"/>
-      <w:r>
-        <w:rPr>
-          <w:b/>
-          <w:lang w:val="en-US"/>
-        </w:rPr>
-        <w:t>(</w:t>
-      </w:r>
-      <w:proofErr w:type="gramEnd"/>
-      <w:r>
-        <w:rPr>
-          <w:b/>
-          <w:lang w:val="en-US"/>
-        </w:rPr>
-        <w:t>entities</w:t>
+      <w:r>
+        <w:rPr>
+          <w:b/>
+          <w:lang w:val="en-US"/>
+        </w:rPr>
+        <w:t>search_links(entities</w:t>
       </w:r>
       <w:r>
         <w:rPr>
@@ -10235,7 +10021,6 @@
         </w:rPr>
         <w:t xml:space="preserve"> </w:t>
       </w:r>
-      <w:proofErr w:type="spellStart"/>
       <w:r>
         <w:rPr>
           <w:b/>
@@ -10243,7 +10028,6 @@
         </w:rPr>
         <w:t>nodes_links</w:t>
       </w:r>
-      <w:proofErr w:type="spellEnd"/>
       <w:r>
         <w:rPr>
           <w:lang w:val="en-US"/>
@@ -10262,7 +10046,6 @@
         </w:rPr>
         <w:t xml:space="preserve"> </w:t>
       </w:r>
-      <w:proofErr w:type="spellStart"/>
       <w:r>
         <w:rPr>
           <w:b/>
@@ -10270,7 +10053,6 @@
         </w:rPr>
         <w:t>patterns_links</w:t>
       </w:r>
-      <w:proofErr w:type="spellEnd"/>
     </w:p>
     <w:p>
       <w:pPr>
@@ -10285,31 +10067,13 @@
           <w:lang w:val="en-US"/>
         </w:rPr>
       </w:pPr>
-      <w:proofErr w:type="spellStart"/>
-      <w:r>
-        <w:rPr>
-          <w:b/>
-          <w:lang w:val="en-US"/>
-        </w:rPr>
-        <w:t>list_separate_</w:t>
-      </w:r>
-      <w:proofErr w:type="gramStart"/>
-      <w:r>
-        <w:rPr>
-          <w:b/>
-          <w:lang w:val="en-US"/>
-        </w:rPr>
-        <w:t>patterns</w:t>
-      </w:r>
-      <w:proofErr w:type="spellEnd"/>
-      <w:r>
-        <w:rPr>
-          <w:b/>
-          <w:lang w:val="en-US"/>
-        </w:rPr>
-        <w:t>(</w:t>
-      </w:r>
-      <w:proofErr w:type="gramEnd"/>
+      <w:r>
+        <w:rPr>
+          <w:b/>
+          <w:lang w:val="en-US"/>
+        </w:rPr>
+        <w:t>list_separate_patterns(</w:t>
+      </w:r>
       <w:r>
         <w:rPr>
           <w:b/>
@@ -10336,7 +10100,6 @@
         </w:rPr>
         <w:t xml:space="preserve">: numeric, </w:t>
       </w:r>
-      <w:proofErr w:type="spellStart"/>
       <w:r>
         <w:rPr>
           <w:b/>
@@ -10344,7 +10107,6 @@
         </w:rPr>
         <w:t>min_length</w:t>
       </w:r>
-      <w:proofErr w:type="spellEnd"/>
       <w:r>
         <w:rPr>
           <w:lang w:val="en-US"/>
@@ -10365,7 +10127,6 @@
           <w:lang w:val="en-US"/>
         </w:rPr>
       </w:pPr>
-      <w:proofErr w:type="spellStart"/>
       <w:r>
         <w:rPr>
           <w:b/>
@@ -10373,7 +10134,6 @@
         </w:rPr>
         <w:t>max_length</w:t>
       </w:r>
-      <w:proofErr w:type="spellEnd"/>
       <w:r>
         <w:rPr>
           <w:lang w:val="en-US"/>
@@ -10391,18 +10151,8 @@
         <w:rPr>
           <w:lang w:val="en-US"/>
         </w:rPr>
-        <w:t xml:space="preserve">: </w:t>
-      </w:r>
-      <w:proofErr w:type="spellStart"/>
-      <w:proofErr w:type="gramStart"/>
-      <w:r>
-        <w:rPr>
-          <w:lang w:val="en-US"/>
-        </w:rPr>
-        <w:t>data.frame</w:t>
-      </w:r>
-      <w:proofErr w:type="spellEnd"/>
-      <w:proofErr w:type="gramEnd"/>
+        <w:t>: data.frame</w:t>
+      </w:r>
     </w:p>
     <w:tbl>
       <w:tblPr>
@@ -10602,37 +10352,12 @@
           <w:lang w:val="en-US"/>
         </w:rPr>
       </w:pPr>
-      <w:proofErr w:type="spellStart"/>
-      <w:r>
-        <w:rPr>
-          <w:b/>
-          <w:lang w:val="en-US"/>
-        </w:rPr>
-        <w:t>list_patterns_by_</w:t>
-      </w:r>
-      <w:proofErr w:type="gramStart"/>
-      <w:r>
-        <w:rPr>
-          <w:b/>
-          <w:lang w:val="en-US"/>
-        </w:rPr>
-        <w:t>obs</w:t>
-      </w:r>
-      <w:proofErr w:type="spellEnd"/>
-      <w:r>
-        <w:rPr>
-          <w:b/>
-          <w:lang w:val="en-US"/>
-        </w:rPr>
-        <w:t>(</w:t>
-      </w:r>
-      <w:proofErr w:type="gramEnd"/>
-      <w:r>
-        <w:rPr>
-          <w:b/>
-          <w:lang w:val="en-US"/>
-        </w:rPr>
-        <w:t>)</w:t>
+      <w:r>
+        <w:rPr>
+          <w:b/>
+          <w:lang w:val="en-US"/>
+        </w:rPr>
+        <w:t>list_patterns_by_obs()</w:t>
       </w:r>
       <w:r>
         <w:rPr>
@@ -10670,7 +10395,6 @@
         </w:rPr>
         <w:t xml:space="preserve"> </w:t>
       </w:r>
-      <w:proofErr w:type="spellStart"/>
       <w:r>
         <w:rPr>
           <w:b/>
@@ -10678,7 +10402,6 @@
         </w:rPr>
         <w:t>obs_patterns</w:t>
       </w:r>
-      <w:proofErr w:type="spellEnd"/>
     </w:p>
     <w:p>
       <w:pPr>
@@ -10687,37 +10410,12 @@
           <w:lang w:val="en-US"/>
         </w:rPr>
       </w:pPr>
-      <w:proofErr w:type="spellStart"/>
-      <w:r>
-        <w:rPr>
-          <w:b/>
-          <w:lang w:val="en-US"/>
-        </w:rPr>
-        <w:t>list_patterns_per_</w:t>
-      </w:r>
-      <w:proofErr w:type="gramStart"/>
-      <w:r>
-        <w:rPr>
-          <w:b/>
-          <w:lang w:val="en-US"/>
-        </w:rPr>
-        <w:t>year</w:t>
-      </w:r>
-      <w:proofErr w:type="spellEnd"/>
-      <w:r>
-        <w:rPr>
-          <w:b/>
-          <w:lang w:val="en-US"/>
-        </w:rPr>
-        <w:t>(</w:t>
-      </w:r>
-      <w:proofErr w:type="gramEnd"/>
-      <w:r>
-        <w:rPr>
-          <w:b/>
-          <w:lang w:val="en-US"/>
-        </w:rPr>
-        <w:t>)</w:t>
+      <w:r>
+        <w:rPr>
+          <w:b/>
+          <w:lang w:val="en-US"/>
+        </w:rPr>
+        <w:t>list_patterns_per_year()</w:t>
       </w:r>
       <w:r>
         <w:rPr>
@@ -10755,7 +10453,6 @@
         </w:rPr>
         <w:t xml:space="preserve"> </w:t>
       </w:r>
-      <w:proofErr w:type="spellStart"/>
       <w:r>
         <w:rPr>
           <w:b/>
@@ -10763,7 +10460,6 @@
         </w:rPr>
         <w:t>patterns_per_year</w:t>
       </w:r>
-      <w:proofErr w:type="spellEnd"/>
     </w:p>
     <w:p>
       <w:pPr>
@@ -10772,37 +10468,12 @@
           <w:lang w:val="en-US"/>
         </w:rPr>
       </w:pPr>
-      <w:proofErr w:type="spellStart"/>
-      <w:r>
-        <w:rPr>
-          <w:b/>
-          <w:lang w:val="en-US"/>
-        </w:rPr>
-        <w:t>compute_patterns_</w:t>
-      </w:r>
-      <w:proofErr w:type="gramStart"/>
-      <w:r>
-        <w:rPr>
-          <w:b/>
-          <w:lang w:val="en-US"/>
-        </w:rPr>
-        <w:t>characteristics</w:t>
-      </w:r>
-      <w:proofErr w:type="spellEnd"/>
-      <w:r>
-        <w:rPr>
-          <w:b/>
-          <w:lang w:val="en-US"/>
-        </w:rPr>
-        <w:t>(</w:t>
-      </w:r>
-      <w:proofErr w:type="gramEnd"/>
-      <w:r>
-        <w:rPr>
-          <w:b/>
-          <w:lang w:val="en-US"/>
-        </w:rPr>
-        <w:t>)</w:t>
+      <w:r>
+        <w:rPr>
+          <w:b/>
+          <w:lang w:val="en-US"/>
+        </w:rPr>
+        <w:t>compute_patterns_characteristics()</w:t>
       </w:r>
       <w:r>
         <w:rPr>
@@ -10862,37 +10533,19 @@
           <w:lang w:val="en-US"/>
         </w:rPr>
       </w:pPr>
-      <w:proofErr w:type="spellStart"/>
-      <w:r>
-        <w:rPr>
-          <w:b/>
-          <w:lang w:val="en-US"/>
-        </w:rPr>
-        <w:t>compute_</w:t>
-      </w:r>
-      <w:proofErr w:type="gramStart"/>
-      <w:r>
-        <w:rPr>
-          <w:b/>
-          <w:lang w:val="en-US"/>
-        </w:rPr>
-        <w:t>specificity</w:t>
-      </w:r>
-      <w:proofErr w:type="spellEnd"/>
-      <w:r>
-        <w:rPr>
-          <w:b/>
-          <w:lang w:val="en-US"/>
-        </w:rPr>
-        <w:t>(</w:t>
-      </w:r>
-      <w:proofErr w:type="gramEnd"/>
-      <w:r>
-        <w:rPr>
-          <w:b/>
-          <w:lang w:val="en-US"/>
-        </w:rPr>
-        <w:t>patterns</w:t>
+      <w:r>
+        <w:rPr>
+          <w:b/>
+          <w:lang w:val="en-US"/>
+        </w:rPr>
+        <w:t>compute_specificity</w:t>
+      </w:r>
+      <w:r>
+        <w:rPr>
+          <w:b/>
+          <w:lang w:val="en-US"/>
+        </w:rPr>
+        <w:t>(patterns</w:t>
       </w:r>
       <w:r>
         <w:rPr>
@@ -11015,40 +10668,13 @@
           <w:lang w:val="en-US"/>
         </w:rPr>
       </w:pPr>
-      <w:proofErr w:type="spellStart"/>
-      <w:r>
-        <w:rPr>
-          <w:b/>
-          <w:lang w:val="en-US"/>
-        </w:rPr>
-        <w:t>compute_ksi_</w:t>
-      </w:r>
-      <w:proofErr w:type="gramStart"/>
-      <w:r>
-        <w:rPr>
-          <w:b/>
-          <w:lang w:val="en-US"/>
-        </w:rPr>
-        <w:t>threshold</w:t>
-      </w:r>
-      <w:proofErr w:type="spellEnd"/>
-      <w:r>
-        <w:rPr>
-          <w:b/>
-          <w:lang w:val="en-US"/>
-        </w:rPr>
-        <w:t>(</w:t>
-      </w:r>
-      <w:proofErr w:type="spellStart"/>
-      <w:proofErr w:type="gramEnd"/>
-      <w:r>
-        <w:rPr>
-          <w:b/>
-          <w:lang w:val="en-US"/>
-        </w:rPr>
-        <w:t>reporting_indexes</w:t>
-      </w:r>
-      <w:proofErr w:type="spellEnd"/>
+      <w:r>
+        <w:rPr>
+          <w:b/>
+          <w:lang w:val="en-US"/>
+        </w:rPr>
+        <w:t>compute_ksi_threshold(reporting_indexes</w:t>
+      </w:r>
       <w:r>
         <w:rPr>
           <w:lang w:val="en-US"/>
@@ -11075,40 +10701,13 @@
           <w:lang w:val="en-US"/>
         </w:rPr>
       </w:pPr>
-      <w:proofErr w:type="spellStart"/>
-      <w:r>
-        <w:rPr>
-          <w:b/>
-          <w:lang w:val="en-US"/>
-        </w:rPr>
-        <w:t>compute_ri_</w:t>
-      </w:r>
-      <w:proofErr w:type="gramStart"/>
-      <w:r>
-        <w:rPr>
-          <w:b/>
-          <w:lang w:val="en-US"/>
-        </w:rPr>
-        <w:t>threshold</w:t>
-      </w:r>
-      <w:proofErr w:type="spellEnd"/>
-      <w:r>
-        <w:rPr>
-          <w:b/>
-          <w:lang w:val="en-US"/>
-        </w:rPr>
-        <w:t>(</w:t>
-      </w:r>
-      <w:proofErr w:type="spellStart"/>
-      <w:proofErr w:type="gramEnd"/>
-      <w:r>
-        <w:rPr>
-          <w:b/>
-          <w:lang w:val="en-US"/>
-        </w:rPr>
-        <w:t>reporting_indexes</w:t>
-      </w:r>
-      <w:proofErr w:type="spellEnd"/>
+      <w:r>
+        <w:rPr>
+          <w:b/>
+          <w:lang w:val="en-US"/>
+        </w:rPr>
+        <w:t>compute_ri_threshold(reporting_indexes</w:t>
+      </w:r>
       <w:r>
         <w:rPr>
           <w:lang w:val="en-US"/>
@@ -11121,7 +10720,6 @@
         </w:rPr>
         <w:t xml:space="preserve">, </w:t>
       </w:r>
-      <w:proofErr w:type="spellStart"/>
       <w:r>
         <w:rPr>
           <w:b/>
@@ -11129,7 +10727,6 @@
         </w:rPr>
         <w:t>ksi</w:t>
       </w:r>
-      <w:proofErr w:type="spellEnd"/>
       <w:r>
         <w:rPr>
           <w:lang w:val="en-US"/>
@@ -11163,23 +10760,13 @@
           <w:lang w:val="en-US"/>
         </w:rPr>
       </w:pPr>
-      <w:proofErr w:type="spellStart"/>
-      <w:r>
-        <w:rPr>
-          <w:b/>
-          <w:lang w:val="en-US"/>
-        </w:rPr>
-        <w:t>compute_reporting_</w:t>
-      </w:r>
-      <w:proofErr w:type="gramStart"/>
-      <w:r>
-        <w:rPr>
-          <w:b/>
-          <w:lang w:val="en-US"/>
-        </w:rPr>
-        <w:t>indexes</w:t>
-      </w:r>
-      <w:proofErr w:type="spellEnd"/>
+      <w:r>
+        <w:rPr>
+          <w:b/>
+          <w:lang w:val="en-US"/>
+        </w:rPr>
+        <w:t>compute_reporting_indexes</w:t>
+      </w:r>
       <w:r>
         <w:rPr>
           <w:b/>
@@ -11187,7 +10774,6 @@
         </w:rPr>
         <w:t>(</w:t>
       </w:r>
-      <w:proofErr w:type="gramEnd"/>
       <w:r>
         <w:rPr>
           <w:b/>
@@ -11266,16 +10852,12 @@
         </w:rPr>
         <w:t xml:space="preserve">          </w:t>
       </w:r>
-      <w:proofErr w:type="spellStart"/>
-      <w:proofErr w:type="gramStart"/>
       <w:r>
         <w:rPr>
           <w:lang w:val="en-US"/>
         </w:rPr>
         <w:t>data.frame</w:t>
       </w:r>
-      <w:proofErr w:type="spellEnd"/>
-      <w:proofErr w:type="gramEnd"/>
     </w:p>
     <w:tbl>
       <w:tblPr>
@@ -11358,7 +10940,6 @@
                 <w:lang w:val="en-US" w:eastAsia="fr-FR"/>
               </w:rPr>
             </w:pPr>
-            <w:proofErr w:type="spellStart"/>
             <w:r>
               <w:rPr>
                 <w:rFonts w:ascii="Calibri" w:eastAsia="Times New Roman" w:hAnsi="Calibri" w:cs="Times New Roman"/>
@@ -11369,7 +10950,6 @@
               </w:rPr>
               <w:t>ri</w:t>
             </w:r>
-            <w:proofErr w:type="spellEnd"/>
           </w:p>
         </w:tc>
       </w:tr>
@@ -11476,37 +11056,19 @@
           <w:lang w:val="en-US"/>
         </w:rPr>
       </w:pPr>
-      <w:proofErr w:type="spellStart"/>
-      <w:r>
-        <w:rPr>
-          <w:b/>
-          <w:lang w:val="en-US"/>
-        </w:rPr>
-        <w:t>check_params_for_</w:t>
-      </w:r>
-      <w:proofErr w:type="gramStart"/>
-      <w:r>
-        <w:rPr>
-          <w:b/>
-          <w:lang w:val="en-US"/>
-        </w:rPr>
-        <w:t>RI</w:t>
-      </w:r>
-      <w:proofErr w:type="spellEnd"/>
-      <w:r>
-        <w:rPr>
-          <w:b/>
-          <w:lang w:val="en-US"/>
-        </w:rPr>
-        <w:t>(</w:t>
-      </w:r>
-      <w:proofErr w:type="gramEnd"/>
-      <w:r>
-        <w:rPr>
-          <w:b/>
-          <w:lang w:val="en-US"/>
-        </w:rPr>
-        <w:t>t</w:t>
+      <w:r>
+        <w:rPr>
+          <w:b/>
+          <w:lang w:val="en-US"/>
+        </w:rPr>
+        <w:t>check_params_for_RI</w:t>
+      </w:r>
+      <w:r>
+        <w:rPr>
+          <w:b/>
+          <w:lang w:val="en-US"/>
+        </w:rPr>
+        <w:t>(t</w:t>
       </w:r>
       <w:r>
         <w:rPr>
@@ -11740,23 +11302,13 @@
           <w:lang w:val="en-US"/>
         </w:rPr>
       </w:pPr>
-      <w:proofErr w:type="spellStart"/>
-      <w:r>
-        <w:rPr>
-          <w:b/>
-          <w:lang w:val="en-US"/>
-        </w:rPr>
-        <w:t>compute_reporting_indexes_</w:t>
-      </w:r>
-      <w:proofErr w:type="gramStart"/>
-      <w:r>
-        <w:rPr>
-          <w:b/>
-          <w:lang w:val="en-US"/>
-        </w:rPr>
-        <w:t>limits</w:t>
-      </w:r>
-      <w:proofErr w:type="spellEnd"/>
+      <w:r>
+        <w:rPr>
+          <w:b/>
+          <w:lang w:val="en-US"/>
+        </w:rPr>
+        <w:t>compute_reporting_indexes_limits</w:t>
+      </w:r>
       <w:r>
         <w:rPr>
           <w:b/>
@@ -11764,7 +11316,6 @@
         </w:rPr>
         <w:t>(</w:t>
       </w:r>
-      <w:proofErr w:type="gramEnd"/>
       <w:r>
         <w:rPr>
           <w:b/>
@@ -11784,7 +11335,6 @@
         </w:rPr>
         <w:t xml:space="preserve">, </w:t>
       </w:r>
-      <w:proofErr w:type="spellStart"/>
       <w:r>
         <w:rPr>
           <w:b/>
@@ -11792,7 +11342,6 @@
         </w:rPr>
         <w:t>first_limit</w:t>
       </w:r>
-      <w:proofErr w:type="spellEnd"/>
       <w:r>
         <w:rPr>
           <w:lang w:val="en-US"/>
@@ -11862,18 +11411,8 @@
         <w:rPr>
           <w:lang w:val="en-US"/>
         </w:rPr>
-        <w:t xml:space="preserve"> </w:t>
-      </w:r>
-      <w:proofErr w:type="spellStart"/>
-      <w:proofErr w:type="gramStart"/>
-      <w:r>
-        <w:rPr>
-          <w:lang w:val="en-US"/>
-        </w:rPr>
-        <w:t>data.frame</w:t>
-      </w:r>
-      <w:proofErr w:type="spellEnd"/>
-      <w:proofErr w:type="gramEnd"/>
+        <w:t xml:space="preserve"> data.frame</w:t>
+      </w:r>
     </w:p>
     <w:tbl>
       <w:tblPr>
@@ -11995,7 +11534,6 @@
                 <w:lang w:val="en-US" w:eastAsia="fr-FR"/>
               </w:rPr>
             </w:pPr>
-            <w:proofErr w:type="spellStart"/>
             <w:r>
               <w:rPr>
                 <w:rFonts w:ascii="Calibri" w:eastAsia="Times New Roman" w:hAnsi="Calibri" w:cs="Times New Roman"/>
@@ -12006,7 +11544,6 @@
               </w:rPr>
               <w:t>ri_period</w:t>
             </w:r>
-            <w:proofErr w:type="spellEnd"/>
           </w:p>
         </w:tc>
       </w:tr>
@@ -12162,24 +11699,14 @@
           <w:lang w:val="en-US"/>
         </w:rPr>
       </w:pPr>
-      <w:proofErr w:type="spellStart"/>
       <w:r>
         <w:rPr>
           <w:b/>
           <w:lang w:val="en-US"/>
         </w:rPr>
         <w:lastRenderedPageBreak/>
-        <w:t>define_dynamic_</w:t>
-      </w:r>
-      <w:proofErr w:type="gramStart"/>
-      <w:r>
-        <w:rPr>
-          <w:b/>
-          <w:lang w:val="en-US"/>
-        </w:rPr>
-        <w:t>status</w:t>
-      </w:r>
-      <w:proofErr w:type="spellEnd"/>
+        <w:t>define_dynamic_status</w:t>
+      </w:r>
       <w:r>
         <w:rPr>
           <w:b/>
@@ -12187,7 +11714,6 @@
         </w:rPr>
         <w:t>(</w:t>
       </w:r>
-      <w:proofErr w:type="gramEnd"/>
       <w:r>
         <w:rPr>
           <w:b/>
@@ -12213,7 +11739,6 @@
         </w:rPr>
         <w:t xml:space="preserve"> </w:t>
       </w:r>
-      <w:proofErr w:type="spellStart"/>
       <w:r>
         <w:rPr>
           <w:b/>
@@ -12221,7 +11746,6 @@
         </w:rPr>
         <w:t>status_limit</w:t>
       </w:r>
-      <w:proofErr w:type="spellEnd"/>
       <w:r>
         <w:rPr>
           <w:lang w:val="en-US"/>
@@ -12297,18 +11821,8 @@
         <w:rPr>
           <w:lang w:val="en-US"/>
         </w:rPr>
-        <w:t xml:space="preserve"> </w:t>
-      </w:r>
-      <w:proofErr w:type="spellStart"/>
-      <w:proofErr w:type="gramStart"/>
-      <w:r>
-        <w:rPr>
-          <w:lang w:val="en-US"/>
-        </w:rPr>
-        <w:t>data.frame</w:t>
-      </w:r>
-      <w:proofErr w:type="spellEnd"/>
-      <w:proofErr w:type="gramEnd"/>
+        <w:t xml:space="preserve"> data.frame</w:t>
+      </w:r>
     </w:p>
     <w:tbl>
       <w:tblPr>
@@ -12532,40 +12046,13 @@
           <w:lang w:val="en-US"/>
         </w:rPr>
       </w:pPr>
-      <w:proofErr w:type="spellStart"/>
-      <w:r>
-        <w:rPr>
-          <w:b/>
-          <w:lang w:val="en-US"/>
-        </w:rPr>
-        <w:t>spectrum_</w:t>
-      </w:r>
-      <w:proofErr w:type="gramStart"/>
-      <w:r>
-        <w:rPr>
-          <w:b/>
-          <w:lang w:val="en-US"/>
-        </w:rPr>
-        <w:t>chart</w:t>
-      </w:r>
-      <w:proofErr w:type="spellEnd"/>
-      <w:r>
-        <w:rPr>
-          <w:b/>
-          <w:lang w:val="en-US"/>
-        </w:rPr>
-        <w:t>(</w:t>
-      </w:r>
-      <w:proofErr w:type="spellStart"/>
-      <w:proofErr w:type="gramEnd"/>
-      <w:r>
-        <w:rPr>
-          <w:b/>
-          <w:lang w:val="en-US"/>
-        </w:rPr>
-        <w:t>patterns_characteristics</w:t>
-      </w:r>
-      <w:proofErr w:type="spellEnd"/>
+      <w:r>
+        <w:rPr>
+          <w:b/>
+          <w:lang w:val="en-US"/>
+        </w:rPr>
+        <w:t>spectrum_chart(patterns_characteristics</w:t>
+      </w:r>
       <w:r>
         <w:rPr>
           <w:lang w:val="en-US"/>
@@ -12686,18 +12173,8 @@
         <w:rPr>
           <w:lang w:val="en-US"/>
         </w:rPr>
-        <w:t xml:space="preserve">: </w:t>
-      </w:r>
-      <w:proofErr w:type="spellStart"/>
-      <w:proofErr w:type="gramStart"/>
-      <w:r>
-        <w:rPr>
-          <w:lang w:val="en-US"/>
-        </w:rPr>
-        <w:t>data.frame</w:t>
-      </w:r>
-      <w:proofErr w:type="spellEnd"/>
-      <w:proofErr w:type="gramEnd"/>
+        <w:t>: data.frame</w:t>
+      </w:r>
     </w:p>
     <w:tbl>
       <w:tblPr>
@@ -13256,40 +12733,13 @@
           <w:lang w:val="en-US"/>
         </w:rPr>
       </w:pPr>
-      <w:proofErr w:type="spellStart"/>
-      <w:r>
-        <w:rPr>
-          <w:b/>
-          <w:lang w:val="en-US"/>
-        </w:rPr>
-        <w:t>create_spectrum_</w:t>
-      </w:r>
-      <w:proofErr w:type="gramStart"/>
-      <w:r>
-        <w:rPr>
-          <w:b/>
-          <w:lang w:val="en-US"/>
-        </w:rPr>
-        <w:t>chart</w:t>
-      </w:r>
-      <w:proofErr w:type="spellEnd"/>
-      <w:r>
-        <w:rPr>
-          <w:b/>
-          <w:lang w:val="en-US"/>
-        </w:rPr>
-        <w:t>(</w:t>
-      </w:r>
-      <w:proofErr w:type="spellStart"/>
-      <w:proofErr w:type="gramEnd"/>
-      <w:r>
-        <w:rPr>
-          <w:b/>
-          <w:lang w:val="en-US"/>
-        </w:rPr>
-        <w:t>patterns_characteristics</w:t>
-      </w:r>
-      <w:proofErr w:type="spellEnd"/>
+      <w:r>
+        <w:rPr>
+          <w:b/>
+          <w:lang w:val="en-US"/>
+        </w:rPr>
+        <w:t>create_spectrum_chart(patterns_characteristics</w:t>
+      </w:r>
       <w:r>
         <w:rPr>
           <w:lang w:val="en-US"/>
@@ -13354,7 +12804,6 @@
         </w:rPr>
         <w:t xml:space="preserve"> </w:t>
       </w:r>
-      <w:proofErr w:type="spellStart"/>
       <w:r>
         <w:rPr>
           <w:b/>
@@ -13362,7 +12811,6 @@
         </w:rPr>
         <w:t>weights_by_node_type</w:t>
       </w:r>
-      <w:proofErr w:type="spellEnd"/>
       <w:r>
         <w:rPr>
           <w:lang w:val="en-US"/>
@@ -13387,16 +12835,12 @@
         </w:rPr>
         <w:t xml:space="preserve"> </w:t>
       </w:r>
-      <w:proofErr w:type="spellStart"/>
-      <w:proofErr w:type="gramStart"/>
       <w:r>
         <w:rPr>
           <w:lang w:val="en-US"/>
         </w:rPr>
         <w:t>data.frame</w:t>
       </w:r>
-      <w:proofErr w:type="spellEnd"/>
-      <w:proofErr w:type="gramEnd"/>
       <w:r>
         <w:rPr>
           <w:lang w:val="en-US"/>
@@ -13480,7 +12924,6 @@
                 <w:lang w:val="en-US" w:eastAsia="fr-FR"/>
               </w:rPr>
             </w:pPr>
-            <w:proofErr w:type="spellStart"/>
             <w:r>
               <w:rPr>
                 <w:rFonts w:ascii="Calibri" w:eastAsia="Times New Roman" w:hAnsi="Calibri" w:cs="Times New Roman"/>
@@ -13491,7 +12934,6 @@
               </w:rPr>
               <w:t>complex_nodes</w:t>
             </w:r>
-            <w:proofErr w:type="spellEnd"/>
           </w:p>
         </w:tc>
         <w:tc>
@@ -13520,7 +12962,6 @@
                 <w:lang w:val="en-US" w:eastAsia="fr-FR"/>
               </w:rPr>
             </w:pPr>
-            <w:proofErr w:type="spellStart"/>
             <w:r>
               <w:rPr>
                 <w:rFonts w:ascii="Calibri" w:eastAsia="Times New Roman" w:hAnsi="Calibri" w:cs="Times New Roman"/>
@@ -13531,7 +12972,6 @@
               </w:rPr>
               <w:t>simple_node</w:t>
             </w:r>
-            <w:proofErr w:type="spellEnd"/>
           </w:p>
         </w:tc>
       </w:tr>
@@ -13630,37 +13070,12 @@
           <w:lang w:val="en-US"/>
         </w:rPr>
       </w:pPr>
-      <w:proofErr w:type="spellStart"/>
-      <w:r>
-        <w:rPr>
-          <w:b/>
-          <w:lang w:val="en-US"/>
-        </w:rPr>
-        <w:t>compute_pattern_distribution_in_</w:t>
-      </w:r>
-      <w:proofErr w:type="gramStart"/>
-      <w:r>
-        <w:rPr>
-          <w:b/>
-          <w:lang w:val="en-US"/>
-        </w:rPr>
-        <w:t>nodes</w:t>
-      </w:r>
-      <w:proofErr w:type="spellEnd"/>
-      <w:r>
-        <w:rPr>
-          <w:b/>
-          <w:lang w:val="en-US"/>
-        </w:rPr>
-        <w:t>(</w:t>
-      </w:r>
-      <w:proofErr w:type="gramEnd"/>
-      <w:r>
-        <w:rPr>
-          <w:b/>
-          <w:lang w:val="en-US"/>
-        </w:rPr>
-        <w:t>patterns</w:t>
+      <w:r>
+        <w:rPr>
+          <w:b/>
+          <w:lang w:val="en-US"/>
+        </w:rPr>
+        <w:t>compute_pattern_distribution_in_nodes(patterns</w:t>
       </w:r>
       <w:r>
         <w:rPr>
@@ -13712,21 +13127,7 @@
         <w:rPr>
           <w:lang w:val="en-US"/>
         </w:rPr>
-        <w:t>"</w:t>
-      </w:r>
-      <w:proofErr w:type="spellStart"/>
-      <w:r>
-        <w:rPr>
-          <w:lang w:val="en-US"/>
-        </w:rPr>
-        <w:t>weight_distribution</w:t>
-      </w:r>
-      <w:proofErr w:type="spellEnd"/>
-      <w:r>
-        <w:rPr>
-          <w:lang w:val="en-US"/>
-        </w:rPr>
-        <w:t>"</w:t>
+        <w:t>"weight_distribution"</w:t>
       </w:r>
       <w:r>
         <w:rPr>
@@ -14067,21 +13468,7 @@
         <w:rPr>
           <w:lang w:val="en-US"/>
         </w:rPr>
-        <w:t>[["</w:t>
-      </w:r>
-      <w:proofErr w:type="spellStart"/>
-      <w:r>
-        <w:rPr>
-          <w:lang w:val="en-US"/>
-        </w:rPr>
-        <w:t>length_distribution</w:t>
-      </w:r>
-      <w:proofErr w:type="spellEnd"/>
-      <w:r>
-        <w:rPr>
-          <w:lang w:val="en-US"/>
-        </w:rPr>
-        <w:t>"]]:</w:t>
+        <w:t>[["length_distribution"]]:</w:t>
       </w:r>
     </w:p>
     <w:tbl>
@@ -14436,31 +13823,20 @@
           <w:lang w:val="en-US"/>
         </w:rPr>
       </w:pPr>
-      <w:proofErr w:type="spellStart"/>
-      <w:r>
-        <w:rPr>
-          <w:b/>
-          <w:lang w:val="en-US"/>
-        </w:rPr>
-        <w:t>spectrosome_</w:t>
-      </w:r>
-      <w:proofErr w:type="gramStart"/>
-      <w:r>
-        <w:rPr>
-          <w:b/>
-          <w:lang w:val="en-US"/>
-        </w:rPr>
-        <w:t>chart</w:t>
-      </w:r>
-      <w:proofErr w:type="spellEnd"/>
-      <w:r>
-        <w:rPr>
-          <w:b/>
-          <w:lang w:val="en-US"/>
-        </w:rPr>
-        <w:t>(</w:t>
-      </w:r>
-      <w:proofErr w:type="gramEnd"/>
+    </w:p>
+    <w:p>
+      <w:pPr>
+        <w:rPr>
+          <w:lang w:val="en-US"/>
+        </w:rPr>
+      </w:pPr>
+      <w:r>
+        <w:rPr>
+          <w:b/>
+          <w:lang w:val="en-US"/>
+        </w:rPr>
+        <w:t>spectrosome_chart(</w:t>
+      </w:r>
       <w:r>
         <w:rPr>
           <w:b/>
@@ -14570,7 +13946,6 @@
         </w:rPr>
         <w:t xml:space="preserve">        </w:t>
       </w:r>
-      <w:proofErr w:type="spellStart"/>
       <w:r>
         <w:rPr>
           <w:b/>
@@ -14578,7 +13953,6 @@
         </w:rPr>
         <w:t>nb_graph</w:t>
       </w:r>
-      <w:proofErr w:type="spellEnd"/>
       <w:r>
         <w:rPr>
           <w:lang w:val="en-US"/>
@@ -14597,7 +13971,6 @@
         </w:rPr>
         <w:t xml:space="preserve"> </w:t>
       </w:r>
-      <w:proofErr w:type="spellStart"/>
       <w:r>
         <w:rPr>
           <w:b/>
@@ -14606,14 +13979,12 @@
         </w:rPr>
         <w:t>min_link_weight</w:t>
       </w:r>
-      <w:proofErr w:type="spellEnd"/>
       <w:r>
         <w:rPr>
           <w:lang w:val="en-US"/>
         </w:rPr>
         <w:t xml:space="preserve">: numeric, </w:t>
       </w:r>
-      <w:proofErr w:type="spellStart"/>
       <w:r>
         <w:rPr>
           <w:b/>
@@ -14621,7 +13992,6 @@
         </w:rPr>
         <w:t>vertex_size</w:t>
       </w:r>
-      <w:proofErr w:type="spellEnd"/>
       <w:r>
         <w:rPr>
           <w:lang w:val="en-US"/>
@@ -15746,7 +15116,7 @@
     <w:p>
       <w:pPr>
         <w:rPr>
-          <w:b/>
+          <w:bCs/>
           <w:lang w:val="en-US"/>
         </w:rPr>
       </w:pPr>
@@ -15786,49 +15156,676 @@
         </w:rPr>
         <w:t xml:space="preserve"> </w:t>
       </w:r>
-      <w:proofErr w:type="spellStart"/>
-      <w:r>
-        <w:rPr>
-          <w:b/>
-          <w:lang w:val="en-US"/>
-        </w:rPr>
-        <w:t>nodes_links</w:t>
-      </w:r>
-      <w:proofErr w:type="spellEnd"/>
-      <w:r>
-        <w:rPr>
-          <w:b/>
+      <w:r>
+        <w:rPr>
+          <w:b/>
+          <w:lang w:val="en-US"/>
+        </w:rPr>
+        <w:t xml:space="preserve">nodes_links </w:t>
+      </w:r>
+      <w:r>
+        <w:rPr>
+          <w:lang w:val="en-US"/>
+        </w:rPr>
+        <w:t>o</w:t>
+      </w:r>
+      <w:r>
+        <w:rPr>
+          <w:lang w:val="en-US"/>
+        </w:rPr>
+        <w:t>r</w:t>
+      </w:r>
+      <w:r>
+        <w:rPr>
           <w:lang w:val="en-US"/>
         </w:rPr>
         <w:t xml:space="preserve"> </w:t>
       </w:r>
       <w:r>
         <w:rPr>
-          <w:lang w:val="en-US"/>
-        </w:rPr>
-        <w:t>o</w:t>
-      </w:r>
-      <w:r>
-        <w:rPr>
-          <w:lang w:val="en-US"/>
-        </w:rPr>
-        <w:t>r</w:t>
-      </w:r>
-      <w:r>
-        <w:rPr>
-          <w:lang w:val="en-US"/>
-        </w:rPr>
-        <w:t xml:space="preserve"> </w:t>
-      </w:r>
-      <w:proofErr w:type="spellStart"/>
-      <w:r>
-        <w:rPr>
           <w:b/>
           <w:lang w:val="en-US"/>
         </w:rPr>
         <w:t>patterns_links</w:t>
       </w:r>
-      <w:proofErr w:type="spellEnd"/>
+    </w:p>
+    <w:p>
+      <w:pPr>
+        <w:rPr>
+          <w:bCs/>
+          <w:lang w:val="en-US"/>
+        </w:rPr>
+      </w:pPr>
+      <w:r>
+        <w:rPr>
+          <w:bCs/>
+          <w:lang w:val="en-US"/>
+        </w:rPr>
+        <w:t>[[</w:t>
+      </w:r>
+      <w:r>
+        <w:rPr>
+          <w:lang w:val="en-US"/>
+        </w:rPr>
+        <w:t>"</w:t>
+      </w:r>
+      <w:r>
+        <w:rPr>
+          <w:bCs/>
+          <w:lang w:val="en-US"/>
+        </w:rPr>
+        <w:t>coords</w:t>
+      </w:r>
+      <w:r>
+        <w:rPr>
+          <w:lang w:val="en-US"/>
+        </w:rPr>
+        <w:t>"</w:t>
+      </w:r>
+      <w:r>
+        <w:rPr>
+          <w:lang w:val="en-US"/>
+        </w:rPr>
+        <w:t xml:space="preserve">]]: list of </w:t>
+      </w:r>
+      <w:r>
+        <w:rPr>
+          <w:lang w:val="en-US"/>
+        </w:rPr>
+        <w:t>matri</w:t>
+      </w:r>
+      <w:r>
+        <w:rPr>
+          <w:lang w:val="en-US"/>
+        </w:rPr>
+        <w:t>ces</w:t>
+      </w:r>
+    </w:p>
+    <w:tbl>
+      <w:tblPr>
+        <w:tblW w:w="3360" w:type="dxa"/>
+        <w:tblCellMar>
+          <w:left w:w="70" w:type="dxa"/>
+          <w:right w:w="70" w:type="dxa"/>
+        </w:tblCellMar>
+        <w:tblLook w:val="04A0" w:firstRow="1" w:lastRow="0" w:firstColumn="1" w:lastColumn="0" w:noHBand="0" w:noVBand="1"/>
+      </w:tblPr>
+      <w:tblGrid>
+        <w:gridCol w:w="1120"/>
+        <w:gridCol w:w="1120"/>
+        <w:gridCol w:w="1120"/>
+      </w:tblGrid>
+      <w:tr>
+        <w:trPr>
+          <w:trHeight w:val="300"/>
+        </w:trPr>
+        <w:tc>
+          <w:tcPr>
+            <w:tcW w:w="1120" w:type="dxa"/>
+            <w:tcBorders>
+              <w:bottom w:val="single" w:sz="4" w:space="0" w:color="auto"/>
+              <w:right w:val="single" w:sz="4" w:space="0" w:color="auto"/>
+            </w:tcBorders>
+            <w:shd w:val="clear" w:color="auto" w:fill="auto"/>
+            <w:noWrap/>
+            <w:vAlign w:val="center"/>
+            <w:hideMark/>
+          </w:tcPr>
+          <w:p>
+            <w:pPr>
+              <w:spacing w:after="0" w:line="240" w:lineRule="auto"/>
+              <w:jc w:val="center"/>
+              <w:rPr>
+                <w:rFonts w:ascii="Calibri" w:eastAsia="Times New Roman" w:hAnsi="Calibri" w:cs="Times New Roman"/>
+                <w:color w:val="000000"/>
+                <w:lang w:val="en-US" w:eastAsia="fr-FR"/>
+              </w:rPr>
+            </w:pPr>
+            <w:r>
+              <w:rPr>
+                <w:rFonts w:ascii="Calibri" w:eastAsia="Times New Roman" w:hAnsi="Calibri" w:cs="Times New Roman"/>
+                <w:color w:val="000000"/>
+                <w:lang w:val="en-US" w:eastAsia="fr-FR"/>
+              </w:rPr>
+              <w:t> </w:t>
+            </w:r>
+          </w:p>
+        </w:tc>
+        <w:tc>
+          <w:tcPr>
+            <w:tcW w:w="1120" w:type="dxa"/>
+            <w:tcBorders>
+              <w:top w:val="single" w:sz="4" w:space="0" w:color="auto"/>
+              <w:left w:val="nil"/>
+              <w:bottom w:val="single" w:sz="4" w:space="0" w:color="auto"/>
+              <w:right w:val="single" w:sz="4" w:space="0" w:color="auto"/>
+            </w:tcBorders>
+            <w:shd w:val="clear" w:color="000000" w:fill="A6A6A6"/>
+            <w:noWrap/>
+            <w:vAlign w:val="center"/>
+          </w:tcPr>
+          <w:p>
+            <w:pPr>
+              <w:spacing w:after="0" w:line="240" w:lineRule="auto"/>
+              <w:jc w:val="center"/>
+              <w:rPr>
+                <w:rFonts w:ascii="Calibri" w:eastAsia="Times New Roman" w:hAnsi="Calibri" w:cs="Times New Roman"/>
+                <w:b/>
+                <w:bCs/>
+                <w:color w:val="FFFFFF"/>
+                <w:lang w:val="en-US" w:eastAsia="fr-FR"/>
+              </w:rPr>
+            </w:pPr>
+            <w:r>
+              <w:rPr>
+                <w:rFonts w:ascii="Calibri" w:eastAsia="Times New Roman" w:hAnsi="Calibri" w:cs="Times New Roman"/>
+                <w:b/>
+                <w:bCs/>
+                <w:color w:val="FFFFFF"/>
+                <w:lang w:val="en-US" w:eastAsia="fr-FR"/>
+              </w:rPr>
+              <w:t>x</w:t>
+            </w:r>
+          </w:p>
+        </w:tc>
+        <w:tc>
+          <w:tcPr>
+            <w:tcW w:w="1120" w:type="dxa"/>
+            <w:tcBorders>
+              <w:top w:val="single" w:sz="4" w:space="0" w:color="auto"/>
+              <w:left w:val="nil"/>
+              <w:bottom w:val="single" w:sz="4" w:space="0" w:color="auto"/>
+              <w:right w:val="single" w:sz="4" w:space="0" w:color="auto"/>
+            </w:tcBorders>
+            <w:shd w:val="clear" w:color="000000" w:fill="A6A6A6"/>
+            <w:noWrap/>
+            <w:vAlign w:val="center"/>
+            <w:hideMark/>
+          </w:tcPr>
+          <w:p>
+            <w:pPr>
+              <w:spacing w:after="0" w:line="240" w:lineRule="auto"/>
+              <w:jc w:val="center"/>
+              <w:rPr>
+                <w:rFonts w:ascii="Calibri" w:eastAsia="Times New Roman" w:hAnsi="Calibri" w:cs="Times New Roman"/>
+                <w:b/>
+                <w:bCs/>
+                <w:color w:val="FFFFFF"/>
+                <w:lang w:val="en-US" w:eastAsia="fr-FR"/>
+              </w:rPr>
+            </w:pPr>
+            <w:r>
+              <w:rPr>
+                <w:rFonts w:ascii="Calibri" w:eastAsia="Times New Roman" w:hAnsi="Calibri" w:cs="Times New Roman"/>
+                <w:b/>
+                <w:bCs/>
+                <w:color w:val="FFFFFF"/>
+                <w:lang w:val="en-US" w:eastAsia="fr-FR"/>
+              </w:rPr>
+              <w:t>y</w:t>
+            </w:r>
+          </w:p>
+        </w:tc>
+      </w:tr>
+      <w:tr>
+        <w:trPr>
+          <w:trHeight w:val="300"/>
+        </w:trPr>
+        <w:tc>
+          <w:tcPr>
+            <w:tcW w:w="1120" w:type="dxa"/>
+            <w:tcBorders>
+              <w:top w:val="nil"/>
+              <w:left w:val="single" w:sz="4" w:space="0" w:color="auto"/>
+              <w:bottom w:val="single" w:sz="4" w:space="0" w:color="auto"/>
+              <w:right w:val="single" w:sz="4" w:space="0" w:color="auto"/>
+            </w:tcBorders>
+            <w:shd w:val="clear" w:color="000000" w:fill="A6A6A6"/>
+            <w:noWrap/>
+            <w:vAlign w:val="center"/>
+            <w:hideMark/>
+          </w:tcPr>
+          <w:p>
+            <w:pPr>
+              <w:spacing w:after="0" w:line="240" w:lineRule="auto"/>
+              <w:jc w:val="center"/>
+              <w:rPr>
+                <w:rFonts w:ascii="Calibri" w:eastAsia="Times New Roman" w:hAnsi="Calibri" w:cs="Times New Roman"/>
+                <w:b/>
+                <w:bCs/>
+                <w:color w:val="FFFFFF"/>
+                <w:lang w:val="en-US" w:eastAsia="fr-FR"/>
+              </w:rPr>
+            </w:pPr>
+            <w:r>
+              <w:rPr>
+                <w:rFonts w:ascii="Calibri" w:eastAsia="Times New Roman" w:hAnsi="Calibri" w:cs="Times New Roman"/>
+                <w:b/>
+                <w:bCs/>
+                <w:color w:val="FFFFFF"/>
+                <w:lang w:val="en-US" w:eastAsia="fr-FR"/>
+              </w:rPr>
+              <w:t>vertex 1</w:t>
+            </w:r>
+          </w:p>
+        </w:tc>
+        <w:tc>
+          <w:tcPr>
+            <w:tcW w:w="1120" w:type="dxa"/>
+            <w:tcBorders>
+              <w:top w:val="nil"/>
+              <w:left w:val="nil"/>
+              <w:bottom w:val="single" w:sz="4" w:space="0" w:color="auto"/>
+              <w:right w:val="single" w:sz="4" w:space="0" w:color="auto"/>
+            </w:tcBorders>
+            <w:shd w:val="clear" w:color="auto" w:fill="auto"/>
+            <w:noWrap/>
+            <w:vAlign w:val="center"/>
+            <w:hideMark/>
+          </w:tcPr>
+          <w:p>
+            <w:pPr>
+              <w:spacing w:after="0" w:line="240" w:lineRule="auto"/>
+              <w:jc w:val="center"/>
+              <w:rPr>
+                <w:rFonts w:ascii="Calibri" w:eastAsia="Times New Roman" w:hAnsi="Calibri" w:cs="Times New Roman"/>
+                <w:color w:val="000000"/>
+                <w:lang w:val="en-US" w:eastAsia="fr-FR"/>
+              </w:rPr>
+            </w:pPr>
+            <w:r>
+              <w:rPr>
+                <w:rFonts w:ascii="Calibri" w:eastAsia="Times New Roman" w:hAnsi="Calibri" w:cs="Times New Roman"/>
+                <w:color w:val="000000"/>
+                <w:lang w:val="en-US" w:eastAsia="fr-FR"/>
+              </w:rPr>
+              <w:t>numeric</w:t>
+            </w:r>
+          </w:p>
+        </w:tc>
+        <w:tc>
+          <w:tcPr>
+            <w:tcW w:w="1120" w:type="dxa"/>
+            <w:tcBorders>
+              <w:top w:val="nil"/>
+              <w:left w:val="nil"/>
+              <w:bottom w:val="single" w:sz="4" w:space="0" w:color="auto"/>
+              <w:right w:val="single" w:sz="4" w:space="0" w:color="auto"/>
+            </w:tcBorders>
+            <w:shd w:val="clear" w:color="auto" w:fill="auto"/>
+            <w:noWrap/>
+            <w:vAlign w:val="center"/>
+            <w:hideMark/>
+          </w:tcPr>
+          <w:p>
+            <w:pPr>
+              <w:spacing w:after="0" w:line="240" w:lineRule="auto"/>
+              <w:jc w:val="center"/>
+              <w:rPr>
+                <w:rFonts w:ascii="Calibri" w:eastAsia="Times New Roman" w:hAnsi="Calibri" w:cs="Times New Roman"/>
+                <w:color w:val="000000"/>
+                <w:lang w:val="en-US" w:eastAsia="fr-FR"/>
+              </w:rPr>
+            </w:pPr>
+            <w:r>
+              <w:rPr>
+                <w:rFonts w:ascii="Calibri" w:eastAsia="Times New Roman" w:hAnsi="Calibri" w:cs="Times New Roman"/>
+                <w:color w:val="000000"/>
+                <w:lang w:val="en-US" w:eastAsia="fr-FR"/>
+              </w:rPr>
+              <w:t>numeric</w:t>
+            </w:r>
+          </w:p>
+        </w:tc>
+      </w:tr>
+      <w:tr>
+        <w:trPr>
+          <w:trHeight w:val="300"/>
+        </w:trPr>
+        <w:tc>
+          <w:tcPr>
+            <w:tcW w:w="1120" w:type="dxa"/>
+            <w:tcBorders>
+              <w:top w:val="nil"/>
+              <w:left w:val="single" w:sz="4" w:space="0" w:color="auto"/>
+              <w:bottom w:val="single" w:sz="4" w:space="0" w:color="auto"/>
+              <w:right w:val="single" w:sz="4" w:space="0" w:color="auto"/>
+            </w:tcBorders>
+            <w:shd w:val="clear" w:color="000000" w:fill="A6A6A6"/>
+            <w:noWrap/>
+            <w:vAlign w:val="center"/>
+            <w:hideMark/>
+          </w:tcPr>
+          <w:p>
+            <w:pPr>
+              <w:spacing w:after="0" w:line="240" w:lineRule="auto"/>
+              <w:jc w:val="center"/>
+              <w:rPr>
+                <w:rFonts w:ascii="Calibri" w:eastAsia="Times New Roman" w:hAnsi="Calibri" w:cs="Times New Roman"/>
+                <w:b/>
+                <w:bCs/>
+                <w:color w:val="FFFFFF"/>
+                <w:lang w:val="en-US" w:eastAsia="fr-FR"/>
+              </w:rPr>
+            </w:pPr>
+            <w:r>
+              <w:rPr>
+                <w:rFonts w:ascii="Calibri" w:eastAsia="Times New Roman" w:hAnsi="Calibri" w:cs="Times New Roman"/>
+                <w:b/>
+                <w:bCs/>
+                <w:color w:val="FFFFFF"/>
+                <w:lang w:val="en-US" w:eastAsia="fr-FR"/>
+              </w:rPr>
+              <w:t>vertex 2</w:t>
+            </w:r>
+          </w:p>
+        </w:tc>
+        <w:tc>
+          <w:tcPr>
+            <w:tcW w:w="1120" w:type="dxa"/>
+            <w:tcBorders>
+              <w:top w:val="nil"/>
+              <w:left w:val="nil"/>
+              <w:bottom w:val="single" w:sz="4" w:space="0" w:color="auto"/>
+              <w:right w:val="single" w:sz="4" w:space="0" w:color="auto"/>
+            </w:tcBorders>
+            <w:shd w:val="clear" w:color="auto" w:fill="auto"/>
+            <w:noWrap/>
+            <w:vAlign w:val="center"/>
+            <w:hideMark/>
+          </w:tcPr>
+          <w:p>
+            <w:pPr>
+              <w:spacing w:after="0" w:line="240" w:lineRule="auto"/>
+              <w:jc w:val="center"/>
+              <w:rPr>
+                <w:rFonts w:ascii="Calibri" w:eastAsia="Times New Roman" w:hAnsi="Calibri" w:cs="Times New Roman"/>
+                <w:color w:val="000000"/>
+                <w:lang w:val="en-US" w:eastAsia="fr-FR"/>
+              </w:rPr>
+            </w:pPr>
+            <w:r>
+              <w:rPr>
+                <w:rFonts w:ascii="Calibri" w:eastAsia="Times New Roman" w:hAnsi="Calibri" w:cs="Times New Roman"/>
+                <w:color w:val="000000"/>
+                <w:lang w:val="en-US" w:eastAsia="fr-FR"/>
+              </w:rPr>
+              <w:t>numeric</w:t>
+            </w:r>
+          </w:p>
+        </w:tc>
+        <w:tc>
+          <w:tcPr>
+            <w:tcW w:w="1120" w:type="dxa"/>
+            <w:tcBorders>
+              <w:top w:val="nil"/>
+              <w:left w:val="nil"/>
+              <w:bottom w:val="single" w:sz="4" w:space="0" w:color="auto"/>
+              <w:right w:val="single" w:sz="4" w:space="0" w:color="auto"/>
+            </w:tcBorders>
+            <w:shd w:val="clear" w:color="auto" w:fill="auto"/>
+            <w:noWrap/>
+            <w:vAlign w:val="center"/>
+            <w:hideMark/>
+          </w:tcPr>
+          <w:p>
+            <w:pPr>
+              <w:spacing w:after="0" w:line="240" w:lineRule="auto"/>
+              <w:jc w:val="center"/>
+              <w:rPr>
+                <w:rFonts w:ascii="Calibri" w:eastAsia="Times New Roman" w:hAnsi="Calibri" w:cs="Times New Roman"/>
+                <w:color w:val="000000"/>
+                <w:lang w:val="en-US" w:eastAsia="fr-FR"/>
+              </w:rPr>
+            </w:pPr>
+            <w:r>
+              <w:rPr>
+                <w:rFonts w:ascii="Calibri" w:eastAsia="Times New Roman" w:hAnsi="Calibri" w:cs="Times New Roman"/>
+                <w:color w:val="000000"/>
+                <w:lang w:val="en-US" w:eastAsia="fr-FR"/>
+              </w:rPr>
+              <w:t>numeric</w:t>
+            </w:r>
+          </w:p>
+        </w:tc>
+      </w:tr>
+      <w:tr>
+        <w:trPr>
+          <w:trHeight w:val="300"/>
+        </w:trPr>
+        <w:tc>
+          <w:tcPr>
+            <w:tcW w:w="1120" w:type="dxa"/>
+            <w:tcBorders>
+              <w:top w:val="nil"/>
+              <w:left w:val="single" w:sz="4" w:space="0" w:color="auto"/>
+              <w:bottom w:val="single" w:sz="4" w:space="0" w:color="auto"/>
+              <w:right w:val="single" w:sz="4" w:space="0" w:color="auto"/>
+            </w:tcBorders>
+            <w:shd w:val="clear" w:color="000000" w:fill="A6A6A6"/>
+            <w:noWrap/>
+            <w:vAlign w:val="center"/>
+            <w:hideMark/>
+          </w:tcPr>
+          <w:p>
+            <w:pPr>
+              <w:spacing w:after="0" w:line="240" w:lineRule="auto"/>
+              <w:jc w:val="center"/>
+              <w:rPr>
+                <w:rFonts w:ascii="Calibri" w:eastAsia="Times New Roman" w:hAnsi="Calibri" w:cs="Times New Roman"/>
+                <w:b/>
+                <w:bCs/>
+                <w:color w:val="FFFFFF"/>
+                <w:lang w:val="en-US" w:eastAsia="fr-FR"/>
+              </w:rPr>
+            </w:pPr>
+            <w:r>
+              <w:rPr>
+                <w:rFonts w:ascii="Calibri" w:eastAsia="Times New Roman" w:hAnsi="Calibri" w:cs="Times New Roman"/>
+                <w:b/>
+                <w:bCs/>
+                <w:color w:val="FFFFFF"/>
+                <w:lang w:val="en-US" w:eastAsia="fr-FR"/>
+              </w:rPr>
+              <w:t>…</w:t>
+            </w:r>
+          </w:p>
+        </w:tc>
+        <w:tc>
+          <w:tcPr>
+            <w:tcW w:w="1120" w:type="dxa"/>
+            <w:tcBorders>
+              <w:top w:val="nil"/>
+              <w:left w:val="nil"/>
+              <w:bottom w:val="single" w:sz="4" w:space="0" w:color="auto"/>
+              <w:right w:val="single" w:sz="4" w:space="0" w:color="auto"/>
+            </w:tcBorders>
+            <w:shd w:val="clear" w:color="auto" w:fill="auto"/>
+            <w:noWrap/>
+            <w:vAlign w:val="center"/>
+            <w:hideMark/>
+          </w:tcPr>
+          <w:p>
+            <w:pPr>
+              <w:spacing w:after="0" w:line="240" w:lineRule="auto"/>
+              <w:jc w:val="center"/>
+              <w:rPr>
+                <w:rFonts w:ascii="Calibri" w:eastAsia="Times New Roman" w:hAnsi="Calibri" w:cs="Times New Roman"/>
+                <w:color w:val="000000"/>
+                <w:lang w:val="en-US" w:eastAsia="fr-FR"/>
+              </w:rPr>
+            </w:pPr>
+            <w:r>
+              <w:rPr>
+                <w:rFonts w:ascii="Calibri" w:eastAsia="Times New Roman" w:hAnsi="Calibri" w:cs="Times New Roman"/>
+                <w:color w:val="000000"/>
+                <w:lang w:val="en-US" w:eastAsia="fr-FR"/>
+              </w:rPr>
+              <w:t>…</w:t>
+            </w:r>
+          </w:p>
+        </w:tc>
+        <w:tc>
+          <w:tcPr>
+            <w:tcW w:w="1120" w:type="dxa"/>
+            <w:tcBorders>
+              <w:top w:val="nil"/>
+              <w:left w:val="nil"/>
+              <w:bottom w:val="single" w:sz="4" w:space="0" w:color="auto"/>
+              <w:right w:val="single" w:sz="4" w:space="0" w:color="auto"/>
+            </w:tcBorders>
+            <w:shd w:val="clear" w:color="auto" w:fill="auto"/>
+            <w:noWrap/>
+            <w:vAlign w:val="center"/>
+            <w:hideMark/>
+          </w:tcPr>
+          <w:p>
+            <w:pPr>
+              <w:spacing w:after="0" w:line="240" w:lineRule="auto"/>
+              <w:jc w:val="center"/>
+              <w:rPr>
+                <w:rFonts w:ascii="Calibri" w:eastAsia="Times New Roman" w:hAnsi="Calibri" w:cs="Times New Roman"/>
+                <w:color w:val="000000"/>
+                <w:lang w:val="en-US" w:eastAsia="fr-FR"/>
+              </w:rPr>
+            </w:pPr>
+            <w:r>
+              <w:rPr>
+                <w:rFonts w:ascii="Calibri" w:eastAsia="Times New Roman" w:hAnsi="Calibri" w:cs="Times New Roman"/>
+                <w:color w:val="000000"/>
+                <w:lang w:val="en-US" w:eastAsia="fr-FR"/>
+              </w:rPr>
+              <w:t>…</w:t>
+            </w:r>
+          </w:p>
+        </w:tc>
+      </w:tr>
+      <w:tr>
+        <w:trPr>
+          <w:trHeight w:val="300"/>
+        </w:trPr>
+        <w:tc>
+          <w:tcPr>
+            <w:tcW w:w="1120" w:type="dxa"/>
+            <w:tcBorders>
+              <w:top w:val="nil"/>
+              <w:left w:val="single" w:sz="4" w:space="0" w:color="auto"/>
+              <w:bottom w:val="single" w:sz="4" w:space="0" w:color="auto"/>
+              <w:right w:val="single" w:sz="4" w:space="0" w:color="auto"/>
+            </w:tcBorders>
+            <w:shd w:val="clear" w:color="000000" w:fill="A6A6A6"/>
+            <w:noWrap/>
+            <w:vAlign w:val="center"/>
+            <w:hideMark/>
+          </w:tcPr>
+          <w:p>
+            <w:pPr>
+              <w:spacing w:after="0" w:line="240" w:lineRule="auto"/>
+              <w:jc w:val="center"/>
+              <w:rPr>
+                <w:rFonts w:ascii="Calibri" w:eastAsia="Times New Roman" w:hAnsi="Calibri" w:cs="Times New Roman"/>
+                <w:b/>
+                <w:bCs/>
+                <w:color w:val="FFFFFF"/>
+                <w:lang w:val="en-US" w:eastAsia="fr-FR"/>
+              </w:rPr>
+            </w:pPr>
+            <w:r>
+              <w:rPr>
+                <w:rFonts w:ascii="Calibri" w:eastAsia="Times New Roman" w:hAnsi="Calibri" w:cs="Times New Roman"/>
+                <w:b/>
+                <w:bCs/>
+                <w:color w:val="FFFFFF"/>
+                <w:lang w:val="en-US" w:eastAsia="fr-FR"/>
+              </w:rPr>
+              <w:t>vertex P</w:t>
+            </w:r>
+          </w:p>
+        </w:tc>
+        <w:tc>
+          <w:tcPr>
+            <w:tcW w:w="1120" w:type="dxa"/>
+            <w:tcBorders>
+              <w:top w:val="nil"/>
+              <w:left w:val="nil"/>
+              <w:bottom w:val="single" w:sz="4" w:space="0" w:color="auto"/>
+              <w:right w:val="single" w:sz="4" w:space="0" w:color="auto"/>
+            </w:tcBorders>
+            <w:shd w:val="clear" w:color="auto" w:fill="auto"/>
+            <w:noWrap/>
+            <w:vAlign w:val="center"/>
+            <w:hideMark/>
+          </w:tcPr>
+          <w:p>
+            <w:pPr>
+              <w:spacing w:after="0" w:line="240" w:lineRule="auto"/>
+              <w:jc w:val="center"/>
+              <w:rPr>
+                <w:rFonts w:ascii="Calibri" w:eastAsia="Times New Roman" w:hAnsi="Calibri" w:cs="Times New Roman"/>
+                <w:color w:val="000000"/>
+                <w:lang w:val="en-US" w:eastAsia="fr-FR"/>
+              </w:rPr>
+            </w:pPr>
+            <w:r>
+              <w:rPr>
+                <w:rFonts w:ascii="Calibri" w:eastAsia="Times New Roman" w:hAnsi="Calibri" w:cs="Times New Roman"/>
+                <w:color w:val="000000"/>
+                <w:lang w:val="en-US" w:eastAsia="fr-FR"/>
+              </w:rPr>
+              <w:t>numeric</w:t>
+            </w:r>
+          </w:p>
+        </w:tc>
+        <w:tc>
+          <w:tcPr>
+            <w:tcW w:w="1120" w:type="dxa"/>
+            <w:tcBorders>
+              <w:top w:val="nil"/>
+              <w:left w:val="nil"/>
+              <w:bottom w:val="single" w:sz="4" w:space="0" w:color="auto"/>
+              <w:right w:val="single" w:sz="4" w:space="0" w:color="auto"/>
+            </w:tcBorders>
+            <w:shd w:val="clear" w:color="auto" w:fill="auto"/>
+            <w:noWrap/>
+            <w:vAlign w:val="center"/>
+            <w:hideMark/>
+          </w:tcPr>
+          <w:p>
+            <w:pPr>
+              <w:spacing w:after="0" w:line="240" w:lineRule="auto"/>
+              <w:jc w:val="center"/>
+              <w:rPr>
+                <w:rFonts w:ascii="Calibri" w:eastAsia="Times New Roman" w:hAnsi="Calibri" w:cs="Times New Roman"/>
+                <w:color w:val="000000"/>
+                <w:lang w:val="en-US" w:eastAsia="fr-FR"/>
+              </w:rPr>
+            </w:pPr>
+            <w:r>
+              <w:rPr>
+                <w:rFonts w:ascii="Calibri" w:eastAsia="Times New Roman" w:hAnsi="Calibri" w:cs="Times New Roman"/>
+                <w:color w:val="000000"/>
+                <w:lang w:val="en-US" w:eastAsia="fr-FR"/>
+              </w:rPr>
+              <w:t>numeric</w:t>
+            </w:r>
+          </w:p>
+        </w:tc>
+      </w:tr>
+    </w:tbl>
+    <w:p>
+      <w:pPr>
+        <w:rPr>
+          <w:bCs/>
+          <w:lang w:val="en-US"/>
+        </w:rPr>
+      </w:pPr>
+    </w:p>
+    <w:p>
+      <w:pPr>
+        <w:rPr>
+          <w:lang w:val="en-US"/>
+        </w:rPr>
+      </w:pPr>
     </w:p>
     <w:p>
       <w:pPr>
@@ -15849,39 +15846,15 @@
           <w:b/>
           <w:lang w:val="en-US"/>
         </w:rPr>
+        <w:lastRenderedPageBreak/>
         <w:t xml:space="preserve"> </w:t>
       </w:r>
-      <w:proofErr w:type="spellStart"/>
-      <w:r>
-        <w:rPr>
-          <w:b/>
-          <w:lang w:val="en-US"/>
-        </w:rPr>
-        <w:t>cluster_</w:t>
-      </w:r>
-      <w:proofErr w:type="gramStart"/>
-      <w:r>
-        <w:rPr>
-          <w:b/>
-          <w:lang w:val="en-US"/>
-        </w:rPr>
-        <w:t>text</w:t>
-      </w:r>
-      <w:proofErr w:type="spellEnd"/>
-      <w:r>
-        <w:rPr>
-          <w:b/>
-          <w:lang w:val="en-US"/>
-        </w:rPr>
-        <w:t>(</w:t>
-      </w:r>
-      <w:proofErr w:type="gramEnd"/>
-      <w:r>
-        <w:rPr>
-          <w:b/>
-          <w:lang w:val="en-US"/>
-        </w:rPr>
-        <w:t>graph</w:t>
+      <w:r>
+        <w:rPr>
+          <w:b/>
+          <w:lang w:val="en-US"/>
+        </w:rPr>
+        <w:t>cluster_text(graph</w:t>
       </w:r>
       <w:r>
         <w:rPr>
@@ -15969,7 +15942,6 @@
         </w:rPr>
         <w:t xml:space="preserve"> </w:t>
       </w:r>
-      <w:proofErr w:type="spellStart"/>
       <w:r>
         <w:rPr>
           <w:b/>
@@ -15977,7 +15949,6 @@
         </w:rPr>
         <w:t>patterns_links</w:t>
       </w:r>
-      <w:proofErr w:type="spellEnd"/>
       <w:r>
         <w:rPr>
           <w:b/>
@@ -16571,52 +16542,12 @@
           <w:lang w:val="en-US"/>
         </w:rPr>
       </w:pPr>
-    </w:p>
-    <w:p>
-      <w:pPr>
-        <w:rPr>
-          <w:lang w:val="en-US"/>
-        </w:rPr>
-      </w:pPr>
-    </w:p>
-    <w:p>
-      <w:pPr>
-        <w:rPr>
-          <w:lang w:val="en-US"/>
-        </w:rPr>
-      </w:pPr>
-      <w:proofErr w:type="spellStart"/>
-      <w:r>
-        <w:rPr>
-          <w:b/>
-          <w:lang w:val="en-US"/>
-        </w:rPr>
-        <w:lastRenderedPageBreak/>
-        <w:t>cluster_</w:t>
-      </w:r>
-      <w:proofErr w:type="gramStart"/>
-      <w:r>
-        <w:rPr>
-          <w:b/>
-          <w:lang w:val="en-US"/>
-        </w:rPr>
-        <w:t>chart</w:t>
-      </w:r>
-      <w:proofErr w:type="spellEnd"/>
-      <w:r>
-        <w:rPr>
-          <w:b/>
-          <w:lang w:val="en-US"/>
-        </w:rPr>
-        <w:t>(</w:t>
-      </w:r>
-      <w:proofErr w:type="gramEnd"/>
-      <w:r>
-        <w:rPr>
-          <w:b/>
-          <w:lang w:val="en-US"/>
-        </w:rPr>
-        <w:t>entities</w:t>
+      <w:r>
+        <w:rPr>
+          <w:b/>
+          <w:lang w:val="en-US"/>
+        </w:rPr>
+        <w:t>cluster_chart(entities</w:t>
       </w:r>
       <w:r>
         <w:rPr>
@@ -16710,7 +16641,6 @@
         </w:rPr>
         <w:t xml:space="preserve">            </w:t>
       </w:r>
-      <w:proofErr w:type="spellStart"/>
       <w:r>
         <w:rPr>
           <w:b/>
@@ -16718,7 +16648,6 @@
         </w:rPr>
         <w:t>vertex_size</w:t>
       </w:r>
-      <w:proofErr w:type="spellEnd"/>
       <w:r>
         <w:rPr>
           <w:lang w:val="en-US"/>
@@ -17862,50 +17791,656 @@
         </w:rPr>
         <w:t xml:space="preserve"> </w:t>
       </w:r>
-      <w:proofErr w:type="spellStart"/>
-      <w:r>
-        <w:rPr>
-          <w:b/>
-          <w:lang w:val="en-US"/>
-        </w:rPr>
-        <w:t>nodes_links</w:t>
-      </w:r>
-      <w:proofErr w:type="spellEnd"/>
-      <w:r>
-        <w:rPr>
-          <w:b/>
+      <w:r>
+        <w:rPr>
+          <w:b/>
+          <w:lang w:val="en-US"/>
+        </w:rPr>
+        <w:t xml:space="preserve">nodes_links </w:t>
+      </w:r>
+      <w:r>
+        <w:rPr>
+          <w:lang w:val="en-US"/>
+        </w:rPr>
+        <w:t>o</w:t>
+      </w:r>
+      <w:r>
+        <w:rPr>
+          <w:lang w:val="en-US"/>
+        </w:rPr>
+        <w:t>r</w:t>
+      </w:r>
+      <w:r>
+        <w:rPr>
           <w:lang w:val="en-US"/>
         </w:rPr>
         <w:t xml:space="preserve"> </w:t>
       </w:r>
       <w:r>
         <w:rPr>
-          <w:lang w:val="en-US"/>
-        </w:rPr>
-        <w:t>o</w:t>
-      </w:r>
-      <w:r>
-        <w:rPr>
-          <w:lang w:val="en-US"/>
-        </w:rPr>
-        <w:t>r</w:t>
-      </w:r>
-      <w:r>
-        <w:rPr>
-          <w:lang w:val="en-US"/>
-        </w:rPr>
-        <w:t xml:space="preserve"> </w:t>
-      </w:r>
-      <w:proofErr w:type="spellStart"/>
-      <w:r>
-        <w:rPr>
           <w:b/>
           <w:lang w:val="en-US"/>
         </w:rPr>
         <w:t>patterns_links</w:t>
       </w:r>
-      <w:proofErr w:type="spellEnd"/>
     </w:p>
+    <w:p>
+      <w:pPr>
+        <w:rPr>
+          <w:bCs/>
+          <w:lang w:val="en-US"/>
+        </w:rPr>
+      </w:pPr>
+      <w:r>
+        <w:rPr>
+          <w:bCs/>
+          <w:lang w:val="en-US"/>
+        </w:rPr>
+        <w:t>[[</w:t>
+      </w:r>
+      <w:r>
+        <w:rPr>
+          <w:lang w:val="en-US"/>
+        </w:rPr>
+        <w:t>"</w:t>
+      </w:r>
+      <w:r>
+        <w:rPr>
+          <w:bCs/>
+          <w:lang w:val="en-US"/>
+        </w:rPr>
+        <w:t>coords</w:t>
+      </w:r>
+      <w:r>
+        <w:rPr>
+          <w:lang w:val="en-US"/>
+        </w:rPr>
+        <w:t>"</w:t>
+      </w:r>
+      <w:r>
+        <w:rPr>
+          <w:lang w:val="en-US"/>
+        </w:rPr>
+        <w:t xml:space="preserve">]]: </w:t>
+      </w:r>
+      <w:r>
+        <w:rPr>
+          <w:lang w:val="en-US"/>
+        </w:rPr>
+        <w:t>matrix</w:t>
+      </w:r>
+    </w:p>
+    <w:tbl>
+      <w:tblPr>
+        <w:tblW w:w="3360" w:type="dxa"/>
+        <w:tblCellMar>
+          <w:left w:w="70" w:type="dxa"/>
+          <w:right w:w="70" w:type="dxa"/>
+        </w:tblCellMar>
+        <w:tblLook w:val="04A0" w:firstRow="1" w:lastRow="0" w:firstColumn="1" w:lastColumn="0" w:noHBand="0" w:noVBand="1"/>
+      </w:tblPr>
+      <w:tblGrid>
+        <w:gridCol w:w="1120"/>
+        <w:gridCol w:w="1120"/>
+        <w:gridCol w:w="1120"/>
+      </w:tblGrid>
+      <w:tr>
+        <w:trPr>
+          <w:trHeight w:val="300"/>
+        </w:trPr>
+        <w:tc>
+          <w:tcPr>
+            <w:tcW w:w="1120" w:type="dxa"/>
+            <w:tcBorders>
+              <w:bottom w:val="single" w:sz="4" w:space="0" w:color="auto"/>
+              <w:right w:val="single" w:sz="4" w:space="0" w:color="auto"/>
+            </w:tcBorders>
+            <w:shd w:val="clear" w:color="auto" w:fill="auto"/>
+            <w:noWrap/>
+            <w:vAlign w:val="center"/>
+            <w:hideMark/>
+          </w:tcPr>
+          <w:p>
+            <w:pPr>
+              <w:spacing w:after="0" w:line="240" w:lineRule="auto"/>
+              <w:jc w:val="center"/>
+              <w:rPr>
+                <w:rFonts w:ascii="Calibri" w:eastAsia="Times New Roman" w:hAnsi="Calibri" w:cs="Times New Roman"/>
+                <w:color w:val="000000"/>
+                <w:lang w:val="en-US" w:eastAsia="fr-FR"/>
+              </w:rPr>
+            </w:pPr>
+            <w:r>
+              <w:rPr>
+                <w:rFonts w:ascii="Calibri" w:eastAsia="Times New Roman" w:hAnsi="Calibri" w:cs="Times New Roman"/>
+                <w:color w:val="000000"/>
+                <w:lang w:val="en-US" w:eastAsia="fr-FR"/>
+              </w:rPr>
+              <w:t> </w:t>
+            </w:r>
+          </w:p>
+        </w:tc>
+        <w:tc>
+          <w:tcPr>
+            <w:tcW w:w="1120" w:type="dxa"/>
+            <w:tcBorders>
+              <w:top w:val="single" w:sz="4" w:space="0" w:color="auto"/>
+              <w:left w:val="nil"/>
+              <w:bottom w:val="single" w:sz="4" w:space="0" w:color="auto"/>
+              <w:right w:val="single" w:sz="4" w:space="0" w:color="auto"/>
+            </w:tcBorders>
+            <w:shd w:val="clear" w:color="000000" w:fill="A6A6A6"/>
+            <w:noWrap/>
+            <w:vAlign w:val="center"/>
+          </w:tcPr>
+          <w:p>
+            <w:pPr>
+              <w:spacing w:after="0" w:line="240" w:lineRule="auto"/>
+              <w:jc w:val="center"/>
+              <w:rPr>
+                <w:rFonts w:ascii="Calibri" w:eastAsia="Times New Roman" w:hAnsi="Calibri" w:cs="Times New Roman"/>
+                <w:b/>
+                <w:bCs/>
+                <w:color w:val="FFFFFF"/>
+                <w:lang w:val="en-US" w:eastAsia="fr-FR"/>
+              </w:rPr>
+            </w:pPr>
+            <w:r>
+              <w:rPr>
+                <w:rFonts w:ascii="Calibri" w:eastAsia="Times New Roman" w:hAnsi="Calibri" w:cs="Times New Roman"/>
+                <w:b/>
+                <w:bCs/>
+                <w:color w:val="FFFFFF"/>
+                <w:lang w:val="en-US" w:eastAsia="fr-FR"/>
+              </w:rPr>
+              <w:t>x</w:t>
+            </w:r>
+          </w:p>
+        </w:tc>
+        <w:tc>
+          <w:tcPr>
+            <w:tcW w:w="1120" w:type="dxa"/>
+            <w:tcBorders>
+              <w:top w:val="single" w:sz="4" w:space="0" w:color="auto"/>
+              <w:left w:val="nil"/>
+              <w:bottom w:val="single" w:sz="4" w:space="0" w:color="auto"/>
+              <w:right w:val="single" w:sz="4" w:space="0" w:color="auto"/>
+            </w:tcBorders>
+            <w:shd w:val="clear" w:color="000000" w:fill="A6A6A6"/>
+            <w:noWrap/>
+            <w:vAlign w:val="center"/>
+            <w:hideMark/>
+          </w:tcPr>
+          <w:p>
+            <w:pPr>
+              <w:spacing w:after="0" w:line="240" w:lineRule="auto"/>
+              <w:jc w:val="center"/>
+              <w:rPr>
+                <w:rFonts w:ascii="Calibri" w:eastAsia="Times New Roman" w:hAnsi="Calibri" w:cs="Times New Roman"/>
+                <w:b/>
+                <w:bCs/>
+                <w:color w:val="FFFFFF"/>
+                <w:lang w:val="en-US" w:eastAsia="fr-FR"/>
+              </w:rPr>
+            </w:pPr>
+            <w:r>
+              <w:rPr>
+                <w:rFonts w:ascii="Calibri" w:eastAsia="Times New Roman" w:hAnsi="Calibri" w:cs="Times New Roman"/>
+                <w:b/>
+                <w:bCs/>
+                <w:color w:val="FFFFFF"/>
+                <w:lang w:val="en-US" w:eastAsia="fr-FR"/>
+              </w:rPr>
+              <w:t>y</w:t>
+            </w:r>
+          </w:p>
+        </w:tc>
+      </w:tr>
+      <w:tr>
+        <w:trPr>
+          <w:trHeight w:val="300"/>
+        </w:trPr>
+        <w:tc>
+          <w:tcPr>
+            <w:tcW w:w="1120" w:type="dxa"/>
+            <w:tcBorders>
+              <w:top w:val="nil"/>
+              <w:left w:val="single" w:sz="4" w:space="0" w:color="auto"/>
+              <w:bottom w:val="single" w:sz="4" w:space="0" w:color="auto"/>
+              <w:right w:val="single" w:sz="4" w:space="0" w:color="auto"/>
+            </w:tcBorders>
+            <w:shd w:val="clear" w:color="000000" w:fill="A6A6A6"/>
+            <w:noWrap/>
+            <w:vAlign w:val="center"/>
+            <w:hideMark/>
+          </w:tcPr>
+          <w:p>
+            <w:pPr>
+              <w:spacing w:after="0" w:line="240" w:lineRule="auto"/>
+              <w:jc w:val="center"/>
+              <w:rPr>
+                <w:rFonts w:ascii="Calibri" w:eastAsia="Times New Roman" w:hAnsi="Calibri" w:cs="Times New Roman"/>
+                <w:b/>
+                <w:bCs/>
+                <w:color w:val="FFFFFF"/>
+                <w:lang w:val="en-US" w:eastAsia="fr-FR"/>
+              </w:rPr>
+            </w:pPr>
+            <w:r>
+              <w:rPr>
+                <w:rFonts w:ascii="Calibri" w:eastAsia="Times New Roman" w:hAnsi="Calibri" w:cs="Times New Roman"/>
+                <w:b/>
+                <w:bCs/>
+                <w:color w:val="FFFFFF"/>
+                <w:lang w:val="en-US" w:eastAsia="fr-FR"/>
+              </w:rPr>
+              <w:t>vertex 1</w:t>
+            </w:r>
+          </w:p>
+        </w:tc>
+        <w:tc>
+          <w:tcPr>
+            <w:tcW w:w="1120" w:type="dxa"/>
+            <w:tcBorders>
+              <w:top w:val="nil"/>
+              <w:left w:val="nil"/>
+              <w:bottom w:val="single" w:sz="4" w:space="0" w:color="auto"/>
+              <w:right w:val="single" w:sz="4" w:space="0" w:color="auto"/>
+            </w:tcBorders>
+            <w:shd w:val="clear" w:color="auto" w:fill="auto"/>
+            <w:noWrap/>
+            <w:vAlign w:val="center"/>
+            <w:hideMark/>
+          </w:tcPr>
+          <w:p>
+            <w:pPr>
+              <w:spacing w:after="0" w:line="240" w:lineRule="auto"/>
+              <w:jc w:val="center"/>
+              <w:rPr>
+                <w:rFonts w:ascii="Calibri" w:eastAsia="Times New Roman" w:hAnsi="Calibri" w:cs="Times New Roman"/>
+                <w:color w:val="000000"/>
+                <w:lang w:val="en-US" w:eastAsia="fr-FR"/>
+              </w:rPr>
+            </w:pPr>
+            <w:r>
+              <w:rPr>
+                <w:rFonts w:ascii="Calibri" w:eastAsia="Times New Roman" w:hAnsi="Calibri" w:cs="Times New Roman"/>
+                <w:color w:val="000000"/>
+                <w:lang w:val="en-US" w:eastAsia="fr-FR"/>
+              </w:rPr>
+              <w:t>numeric</w:t>
+            </w:r>
+          </w:p>
+        </w:tc>
+        <w:tc>
+          <w:tcPr>
+            <w:tcW w:w="1120" w:type="dxa"/>
+            <w:tcBorders>
+              <w:top w:val="nil"/>
+              <w:left w:val="nil"/>
+              <w:bottom w:val="single" w:sz="4" w:space="0" w:color="auto"/>
+              <w:right w:val="single" w:sz="4" w:space="0" w:color="auto"/>
+            </w:tcBorders>
+            <w:shd w:val="clear" w:color="auto" w:fill="auto"/>
+            <w:noWrap/>
+            <w:vAlign w:val="center"/>
+            <w:hideMark/>
+          </w:tcPr>
+          <w:p>
+            <w:pPr>
+              <w:spacing w:after="0" w:line="240" w:lineRule="auto"/>
+              <w:jc w:val="center"/>
+              <w:rPr>
+                <w:rFonts w:ascii="Calibri" w:eastAsia="Times New Roman" w:hAnsi="Calibri" w:cs="Times New Roman"/>
+                <w:color w:val="000000"/>
+                <w:lang w:val="en-US" w:eastAsia="fr-FR"/>
+              </w:rPr>
+            </w:pPr>
+            <w:r>
+              <w:rPr>
+                <w:rFonts w:ascii="Calibri" w:eastAsia="Times New Roman" w:hAnsi="Calibri" w:cs="Times New Roman"/>
+                <w:color w:val="000000"/>
+                <w:lang w:val="en-US" w:eastAsia="fr-FR"/>
+              </w:rPr>
+              <w:t>numeric</w:t>
+            </w:r>
+          </w:p>
+        </w:tc>
+      </w:tr>
+      <w:tr>
+        <w:trPr>
+          <w:trHeight w:val="300"/>
+        </w:trPr>
+        <w:tc>
+          <w:tcPr>
+            <w:tcW w:w="1120" w:type="dxa"/>
+            <w:tcBorders>
+              <w:top w:val="nil"/>
+              <w:left w:val="single" w:sz="4" w:space="0" w:color="auto"/>
+              <w:bottom w:val="single" w:sz="4" w:space="0" w:color="auto"/>
+              <w:right w:val="single" w:sz="4" w:space="0" w:color="auto"/>
+            </w:tcBorders>
+            <w:shd w:val="clear" w:color="000000" w:fill="A6A6A6"/>
+            <w:noWrap/>
+            <w:vAlign w:val="center"/>
+            <w:hideMark/>
+          </w:tcPr>
+          <w:p>
+            <w:pPr>
+              <w:spacing w:after="0" w:line="240" w:lineRule="auto"/>
+              <w:jc w:val="center"/>
+              <w:rPr>
+                <w:rFonts w:ascii="Calibri" w:eastAsia="Times New Roman" w:hAnsi="Calibri" w:cs="Times New Roman"/>
+                <w:b/>
+                <w:bCs/>
+                <w:color w:val="FFFFFF"/>
+                <w:lang w:val="en-US" w:eastAsia="fr-FR"/>
+              </w:rPr>
+            </w:pPr>
+            <w:r>
+              <w:rPr>
+                <w:rFonts w:ascii="Calibri" w:eastAsia="Times New Roman" w:hAnsi="Calibri" w:cs="Times New Roman"/>
+                <w:b/>
+                <w:bCs/>
+                <w:color w:val="FFFFFF"/>
+                <w:lang w:val="en-US" w:eastAsia="fr-FR"/>
+              </w:rPr>
+              <w:t>vertex 2</w:t>
+            </w:r>
+          </w:p>
+        </w:tc>
+        <w:tc>
+          <w:tcPr>
+            <w:tcW w:w="1120" w:type="dxa"/>
+            <w:tcBorders>
+              <w:top w:val="nil"/>
+              <w:left w:val="nil"/>
+              <w:bottom w:val="single" w:sz="4" w:space="0" w:color="auto"/>
+              <w:right w:val="single" w:sz="4" w:space="0" w:color="auto"/>
+            </w:tcBorders>
+            <w:shd w:val="clear" w:color="auto" w:fill="auto"/>
+            <w:noWrap/>
+            <w:vAlign w:val="center"/>
+            <w:hideMark/>
+          </w:tcPr>
+          <w:p>
+            <w:pPr>
+              <w:spacing w:after="0" w:line="240" w:lineRule="auto"/>
+              <w:jc w:val="center"/>
+              <w:rPr>
+                <w:rFonts w:ascii="Calibri" w:eastAsia="Times New Roman" w:hAnsi="Calibri" w:cs="Times New Roman"/>
+                <w:color w:val="000000"/>
+                <w:lang w:val="en-US" w:eastAsia="fr-FR"/>
+              </w:rPr>
+            </w:pPr>
+            <w:r>
+              <w:rPr>
+                <w:rFonts w:ascii="Calibri" w:eastAsia="Times New Roman" w:hAnsi="Calibri" w:cs="Times New Roman"/>
+                <w:color w:val="000000"/>
+                <w:lang w:val="en-US" w:eastAsia="fr-FR"/>
+              </w:rPr>
+              <w:t>numeric</w:t>
+            </w:r>
+          </w:p>
+        </w:tc>
+        <w:tc>
+          <w:tcPr>
+            <w:tcW w:w="1120" w:type="dxa"/>
+            <w:tcBorders>
+              <w:top w:val="nil"/>
+              <w:left w:val="nil"/>
+              <w:bottom w:val="single" w:sz="4" w:space="0" w:color="auto"/>
+              <w:right w:val="single" w:sz="4" w:space="0" w:color="auto"/>
+            </w:tcBorders>
+            <w:shd w:val="clear" w:color="auto" w:fill="auto"/>
+            <w:noWrap/>
+            <w:vAlign w:val="center"/>
+            <w:hideMark/>
+          </w:tcPr>
+          <w:p>
+            <w:pPr>
+              <w:spacing w:after="0" w:line="240" w:lineRule="auto"/>
+              <w:jc w:val="center"/>
+              <w:rPr>
+                <w:rFonts w:ascii="Calibri" w:eastAsia="Times New Roman" w:hAnsi="Calibri" w:cs="Times New Roman"/>
+                <w:color w:val="000000"/>
+                <w:lang w:val="en-US" w:eastAsia="fr-FR"/>
+              </w:rPr>
+            </w:pPr>
+            <w:r>
+              <w:rPr>
+                <w:rFonts w:ascii="Calibri" w:eastAsia="Times New Roman" w:hAnsi="Calibri" w:cs="Times New Roman"/>
+                <w:color w:val="000000"/>
+                <w:lang w:val="en-US" w:eastAsia="fr-FR"/>
+              </w:rPr>
+              <w:t>numeric</w:t>
+            </w:r>
+          </w:p>
+        </w:tc>
+      </w:tr>
+      <w:tr>
+        <w:trPr>
+          <w:trHeight w:val="300"/>
+        </w:trPr>
+        <w:tc>
+          <w:tcPr>
+            <w:tcW w:w="1120" w:type="dxa"/>
+            <w:tcBorders>
+              <w:top w:val="nil"/>
+              <w:left w:val="single" w:sz="4" w:space="0" w:color="auto"/>
+              <w:bottom w:val="single" w:sz="4" w:space="0" w:color="auto"/>
+              <w:right w:val="single" w:sz="4" w:space="0" w:color="auto"/>
+            </w:tcBorders>
+            <w:shd w:val="clear" w:color="000000" w:fill="A6A6A6"/>
+            <w:noWrap/>
+            <w:vAlign w:val="center"/>
+            <w:hideMark/>
+          </w:tcPr>
+          <w:p>
+            <w:pPr>
+              <w:spacing w:after="0" w:line="240" w:lineRule="auto"/>
+              <w:jc w:val="center"/>
+              <w:rPr>
+                <w:rFonts w:ascii="Calibri" w:eastAsia="Times New Roman" w:hAnsi="Calibri" w:cs="Times New Roman"/>
+                <w:b/>
+                <w:bCs/>
+                <w:color w:val="FFFFFF"/>
+                <w:lang w:val="en-US" w:eastAsia="fr-FR"/>
+              </w:rPr>
+            </w:pPr>
+            <w:r>
+              <w:rPr>
+                <w:rFonts w:ascii="Calibri" w:eastAsia="Times New Roman" w:hAnsi="Calibri" w:cs="Times New Roman"/>
+                <w:b/>
+                <w:bCs/>
+                <w:color w:val="FFFFFF"/>
+                <w:lang w:val="en-US" w:eastAsia="fr-FR"/>
+              </w:rPr>
+              <w:t>…</w:t>
+            </w:r>
+          </w:p>
+        </w:tc>
+        <w:tc>
+          <w:tcPr>
+            <w:tcW w:w="1120" w:type="dxa"/>
+            <w:tcBorders>
+              <w:top w:val="nil"/>
+              <w:left w:val="nil"/>
+              <w:bottom w:val="single" w:sz="4" w:space="0" w:color="auto"/>
+              <w:right w:val="single" w:sz="4" w:space="0" w:color="auto"/>
+            </w:tcBorders>
+            <w:shd w:val="clear" w:color="auto" w:fill="auto"/>
+            <w:noWrap/>
+            <w:vAlign w:val="center"/>
+            <w:hideMark/>
+          </w:tcPr>
+          <w:p>
+            <w:pPr>
+              <w:spacing w:after="0" w:line="240" w:lineRule="auto"/>
+              <w:jc w:val="center"/>
+              <w:rPr>
+                <w:rFonts w:ascii="Calibri" w:eastAsia="Times New Roman" w:hAnsi="Calibri" w:cs="Times New Roman"/>
+                <w:color w:val="000000"/>
+                <w:lang w:val="en-US" w:eastAsia="fr-FR"/>
+              </w:rPr>
+            </w:pPr>
+            <w:r>
+              <w:rPr>
+                <w:rFonts w:ascii="Calibri" w:eastAsia="Times New Roman" w:hAnsi="Calibri" w:cs="Times New Roman"/>
+                <w:color w:val="000000"/>
+                <w:lang w:val="en-US" w:eastAsia="fr-FR"/>
+              </w:rPr>
+              <w:t>…</w:t>
+            </w:r>
+          </w:p>
+        </w:tc>
+        <w:tc>
+          <w:tcPr>
+            <w:tcW w:w="1120" w:type="dxa"/>
+            <w:tcBorders>
+              <w:top w:val="nil"/>
+              <w:left w:val="nil"/>
+              <w:bottom w:val="single" w:sz="4" w:space="0" w:color="auto"/>
+              <w:right w:val="single" w:sz="4" w:space="0" w:color="auto"/>
+            </w:tcBorders>
+            <w:shd w:val="clear" w:color="auto" w:fill="auto"/>
+            <w:noWrap/>
+            <w:vAlign w:val="center"/>
+            <w:hideMark/>
+          </w:tcPr>
+          <w:p>
+            <w:pPr>
+              <w:spacing w:after="0" w:line="240" w:lineRule="auto"/>
+              <w:jc w:val="center"/>
+              <w:rPr>
+                <w:rFonts w:ascii="Calibri" w:eastAsia="Times New Roman" w:hAnsi="Calibri" w:cs="Times New Roman"/>
+                <w:color w:val="000000"/>
+                <w:lang w:val="en-US" w:eastAsia="fr-FR"/>
+              </w:rPr>
+            </w:pPr>
+            <w:r>
+              <w:rPr>
+                <w:rFonts w:ascii="Calibri" w:eastAsia="Times New Roman" w:hAnsi="Calibri" w:cs="Times New Roman"/>
+                <w:color w:val="000000"/>
+                <w:lang w:val="en-US" w:eastAsia="fr-FR"/>
+              </w:rPr>
+              <w:t>…</w:t>
+            </w:r>
+          </w:p>
+        </w:tc>
+      </w:tr>
+      <w:tr>
+        <w:trPr>
+          <w:trHeight w:val="300"/>
+        </w:trPr>
+        <w:tc>
+          <w:tcPr>
+            <w:tcW w:w="1120" w:type="dxa"/>
+            <w:tcBorders>
+              <w:top w:val="nil"/>
+              <w:left w:val="single" w:sz="4" w:space="0" w:color="auto"/>
+              <w:bottom w:val="single" w:sz="4" w:space="0" w:color="auto"/>
+              <w:right w:val="single" w:sz="4" w:space="0" w:color="auto"/>
+            </w:tcBorders>
+            <w:shd w:val="clear" w:color="000000" w:fill="A6A6A6"/>
+            <w:noWrap/>
+            <w:vAlign w:val="center"/>
+            <w:hideMark/>
+          </w:tcPr>
+          <w:p>
+            <w:pPr>
+              <w:spacing w:after="0" w:line="240" w:lineRule="auto"/>
+              <w:jc w:val="center"/>
+              <w:rPr>
+                <w:rFonts w:ascii="Calibri" w:eastAsia="Times New Roman" w:hAnsi="Calibri" w:cs="Times New Roman"/>
+                <w:b/>
+                <w:bCs/>
+                <w:color w:val="FFFFFF"/>
+                <w:lang w:val="en-US" w:eastAsia="fr-FR"/>
+              </w:rPr>
+            </w:pPr>
+            <w:r>
+              <w:rPr>
+                <w:rFonts w:ascii="Calibri" w:eastAsia="Times New Roman" w:hAnsi="Calibri" w:cs="Times New Roman"/>
+                <w:b/>
+                <w:bCs/>
+                <w:color w:val="FFFFFF"/>
+                <w:lang w:val="en-US" w:eastAsia="fr-FR"/>
+              </w:rPr>
+              <w:t>vertex P</w:t>
+            </w:r>
+          </w:p>
+        </w:tc>
+        <w:tc>
+          <w:tcPr>
+            <w:tcW w:w="1120" w:type="dxa"/>
+            <w:tcBorders>
+              <w:top w:val="nil"/>
+              <w:left w:val="nil"/>
+              <w:bottom w:val="single" w:sz="4" w:space="0" w:color="auto"/>
+              <w:right w:val="single" w:sz="4" w:space="0" w:color="auto"/>
+            </w:tcBorders>
+            <w:shd w:val="clear" w:color="auto" w:fill="auto"/>
+            <w:noWrap/>
+            <w:vAlign w:val="center"/>
+            <w:hideMark/>
+          </w:tcPr>
+          <w:p>
+            <w:pPr>
+              <w:spacing w:after="0" w:line="240" w:lineRule="auto"/>
+              <w:jc w:val="center"/>
+              <w:rPr>
+                <w:rFonts w:ascii="Calibri" w:eastAsia="Times New Roman" w:hAnsi="Calibri" w:cs="Times New Roman"/>
+                <w:color w:val="000000"/>
+                <w:lang w:val="en-US" w:eastAsia="fr-FR"/>
+              </w:rPr>
+            </w:pPr>
+            <w:r>
+              <w:rPr>
+                <w:rFonts w:ascii="Calibri" w:eastAsia="Times New Roman" w:hAnsi="Calibri" w:cs="Times New Roman"/>
+                <w:color w:val="000000"/>
+                <w:lang w:val="en-US" w:eastAsia="fr-FR"/>
+              </w:rPr>
+              <w:t>numeric</w:t>
+            </w:r>
+          </w:p>
+        </w:tc>
+        <w:tc>
+          <w:tcPr>
+            <w:tcW w:w="1120" w:type="dxa"/>
+            <w:tcBorders>
+              <w:top w:val="nil"/>
+              <w:left w:val="nil"/>
+              <w:bottom w:val="single" w:sz="4" w:space="0" w:color="auto"/>
+              <w:right w:val="single" w:sz="4" w:space="0" w:color="auto"/>
+            </w:tcBorders>
+            <w:shd w:val="clear" w:color="auto" w:fill="auto"/>
+            <w:noWrap/>
+            <w:vAlign w:val="center"/>
+            <w:hideMark/>
+          </w:tcPr>
+          <w:p>
+            <w:pPr>
+              <w:spacing w:after="0" w:line="240" w:lineRule="auto"/>
+              <w:jc w:val="center"/>
+              <w:rPr>
+                <w:rFonts w:ascii="Calibri" w:eastAsia="Times New Roman" w:hAnsi="Calibri" w:cs="Times New Roman"/>
+                <w:color w:val="000000"/>
+                <w:lang w:val="en-US" w:eastAsia="fr-FR"/>
+              </w:rPr>
+            </w:pPr>
+            <w:r>
+              <w:rPr>
+                <w:rFonts w:ascii="Calibri" w:eastAsia="Times New Roman" w:hAnsi="Calibri" w:cs="Times New Roman"/>
+                <w:color w:val="000000"/>
+                <w:lang w:val="en-US" w:eastAsia="fr-FR"/>
+              </w:rPr>
+              <w:t>numeric</w:t>
+            </w:r>
+          </w:p>
+        </w:tc>
+      </w:tr>
+    </w:tbl>
     <w:p>
       <w:pPr>
         <w:rPr>
@@ -17921,37 +18456,19 @@
           <w:lang w:val="en-US"/>
         </w:rPr>
       </w:pPr>
-      <w:proofErr w:type="spellStart"/>
-      <w:r>
-        <w:rPr>
-          <w:b/>
-          <w:lang w:val="en-US"/>
-        </w:rPr>
-        <w:t>network_</w:t>
-      </w:r>
-      <w:proofErr w:type="gramStart"/>
-      <w:r>
-        <w:rPr>
-          <w:b/>
-          <w:lang w:val="en-US"/>
-        </w:rPr>
-        <w:t>density</w:t>
-      </w:r>
-      <w:proofErr w:type="spellEnd"/>
-      <w:r>
-        <w:rPr>
-          <w:b/>
-          <w:lang w:val="en-US"/>
-        </w:rPr>
-        <w:t>(</w:t>
-      </w:r>
-      <w:proofErr w:type="gramEnd"/>
-      <w:r>
-        <w:rPr>
-          <w:b/>
-          <w:lang w:val="en-US"/>
-        </w:rPr>
-        <w:t>links:</w:t>
+      <w:r>
+        <w:rPr>
+          <w:b/>
+          <w:lang w:val="en-US"/>
+        </w:rPr>
+        <w:t>network_density</w:t>
+      </w:r>
+      <w:r>
+        <w:rPr>
+          <w:b/>
+          <w:lang w:val="en-US"/>
+        </w:rPr>
+        <w:t>(links:</w:t>
       </w:r>
       <w:r>
         <w:rPr>
@@ -17960,7 +18477,6 @@
         </w:rPr>
         <w:t xml:space="preserve"> see attribute </w:t>
       </w:r>
-      <w:proofErr w:type="spellStart"/>
       <w:r>
         <w:rPr>
           <w:b/>
@@ -17968,7 +18484,6 @@
         </w:rPr>
         <w:t>nodes_links</w:t>
       </w:r>
-      <w:proofErr w:type="spellEnd"/>
       <w:r>
         <w:rPr>
           <w:bCs/>
@@ -17976,7 +18491,6 @@
         </w:rPr>
         <w:t xml:space="preserve"> or </w:t>
       </w:r>
-      <w:proofErr w:type="spellStart"/>
       <w:r>
         <w:rPr>
           <w:b/>
@@ -17984,7 +18498,6 @@
         </w:rPr>
         <w:t>patterns_links</w:t>
       </w:r>
-      <w:proofErr w:type="spellEnd"/>
       <w:r>
         <w:rPr>
           <w:b/>
@@ -18014,7 +18527,6 @@
           <w:lang w:val="en-US"/>
         </w:rPr>
       </w:pPr>
-      <w:proofErr w:type="gramStart"/>
       <w:r>
         <w:rPr>
           <w:b/>
@@ -18027,15 +18539,7 @@
           <w:b/>
           <w:lang w:val="en-US"/>
         </w:rPr>
-        <w:t>(</w:t>
-      </w:r>
-      <w:proofErr w:type="gramEnd"/>
-      <w:r>
-        <w:rPr>
-          <w:b/>
-          <w:lang w:val="en-US"/>
-        </w:rPr>
-        <w:t>ID:</w:t>
+        <w:t>(ID:</w:t>
       </w:r>
       <w:r>
         <w:rPr>
@@ -18058,7 +18562,6 @@
         </w:rPr>
         <w:t xml:space="preserve"> see attribute </w:t>
       </w:r>
-      <w:proofErr w:type="spellStart"/>
       <w:r>
         <w:rPr>
           <w:b/>
@@ -18066,7 +18569,6 @@
         </w:rPr>
         <w:t>nodes_links</w:t>
       </w:r>
-      <w:proofErr w:type="spellEnd"/>
       <w:r>
         <w:rPr>
           <w:bCs/>
@@ -18074,21 +18576,12 @@
         </w:rPr>
         <w:t xml:space="preserve"> or </w:t>
       </w:r>
-      <w:proofErr w:type="spellStart"/>
-      <w:r>
-        <w:rPr>
-          <w:b/>
-          <w:lang w:val="en-US"/>
-        </w:rPr>
-        <w:t>patterns_links</w:t>
-      </w:r>
-      <w:proofErr w:type="spellEnd"/>
-      <w:r>
-        <w:rPr>
-          <w:b/>
-          <w:lang w:val="en-US"/>
-        </w:rPr>
-        <w:t>)</w:t>
+      <w:r>
+        <w:rPr>
+          <w:b/>
+          <w:lang w:val="en-US"/>
+        </w:rPr>
+        <w:t>patterns_links)</w:t>
       </w:r>
       <w:r>
         <w:rPr>
@@ -18116,101 +18609,85 @@
     <w:p>
       <w:pPr>
         <w:rPr>
+          <w:b/>
           <w:lang w:val="en-US"/>
         </w:rPr>
       </w:pPr>
-      <w:proofErr w:type="spellStart"/>
+    </w:p>
+    <w:p>
+      <w:pPr>
+        <w:rPr>
+          <w:lang w:val="en-US"/>
+        </w:rPr>
+      </w:pPr>
       <w:r>
         <w:rPr>
           <w:b/>
           <w:bCs/>
           <w:lang w:val="en-US"/>
         </w:rPr>
-        <w:t>tree_</w:t>
-      </w:r>
-      <w:proofErr w:type="gramStart"/>
+        <w:t>tree_chart</w:t>
+      </w:r>
       <w:r>
         <w:rPr>
           <w:b/>
           <w:bCs/>
           <w:lang w:val="en-US"/>
         </w:rPr>
-        <w:t>chart</w:t>
-      </w:r>
-      <w:proofErr w:type="spellEnd"/>
+        <w:t>(patterns_</w:t>
+      </w:r>
+      <w:r>
+        <w:rPr>
+          <w:b/>
+          <w:lang w:val="en-US"/>
+        </w:rPr>
+        <w:t>characteristics</w:t>
+      </w:r>
+      <w:r>
+        <w:rPr>
+          <w:lang w:val="en-US"/>
+        </w:rPr>
+        <w:t xml:space="preserve">: </w:t>
+      </w:r>
+      <w:r>
+        <w:rPr>
+          <w:lang w:val="en-US"/>
+        </w:rPr>
+        <w:t>see</w:t>
+      </w:r>
+      <w:r>
+        <w:rPr>
+          <w:lang w:val="en-US"/>
+        </w:rPr>
+        <w:t xml:space="preserve"> attribut</w:t>
+      </w:r>
+      <w:r>
+        <w:rPr>
+          <w:lang w:val="en-US"/>
+        </w:rPr>
+        <w:t>e</w:t>
+      </w:r>
+      <w:r>
+        <w:rPr>
+          <w:b/>
+          <w:lang w:val="en-US"/>
+        </w:rPr>
+        <w:t xml:space="preserve"> patterns</w:t>
+      </w:r>
+      <w:r>
+        <w:rPr>
+          <w:lang w:val="en-US"/>
+        </w:rPr>
+        <w:t xml:space="preserve">, </w:t>
+      </w:r>
       <w:r>
         <w:rPr>
           <w:b/>
           <w:bCs/>
           <w:lang w:val="en-US"/>
         </w:rPr>
-        <w:t>(</w:t>
-      </w:r>
-      <w:proofErr w:type="spellStart"/>
-      <w:proofErr w:type="gramEnd"/>
-      <w:r>
-        <w:rPr>
-          <w:b/>
-          <w:bCs/>
-          <w:lang w:val="en-US"/>
-        </w:rPr>
-        <w:t>patterns_</w:t>
-      </w:r>
-      <w:r>
-        <w:rPr>
-          <w:b/>
-          <w:lang w:val="en-US"/>
-        </w:rPr>
-        <w:t>characteristics</w:t>
-      </w:r>
-      <w:proofErr w:type="spellEnd"/>
-      <w:r>
-        <w:rPr>
-          <w:lang w:val="en-US"/>
-        </w:rPr>
-        <w:t xml:space="preserve">: </w:t>
-      </w:r>
-      <w:r>
-        <w:rPr>
-          <w:lang w:val="en-US"/>
-        </w:rPr>
-        <w:t>see</w:t>
-      </w:r>
-      <w:r>
-        <w:rPr>
-          <w:lang w:val="en-US"/>
-        </w:rPr>
-        <w:t xml:space="preserve"> attribut</w:t>
-      </w:r>
-      <w:r>
-        <w:rPr>
-          <w:lang w:val="en-US"/>
-        </w:rPr>
-        <w:t>e</w:t>
-      </w:r>
-      <w:r>
-        <w:rPr>
-          <w:b/>
-          <w:lang w:val="en-US"/>
-        </w:rPr>
-        <w:t xml:space="preserve"> patterns</w:t>
-      </w:r>
-      <w:r>
-        <w:rPr>
-          <w:lang w:val="en-US"/>
-        </w:rPr>
-        <w:t xml:space="preserve">, </w:t>
-      </w:r>
-      <w:proofErr w:type="spellStart"/>
-      <w:r>
-        <w:rPr>
-          <w:b/>
-          <w:bCs/>
-          <w:lang w:val="en-US"/>
-        </w:rPr>
         <w:t>display_text</w:t>
       </w:r>
-      <w:proofErr w:type="spellEnd"/>
       <w:r>
         <w:rPr>
           <w:lang w:val="en-US"/>
@@ -18307,18 +18784,8 @@
         <w:rPr>
           <w:lang w:val="en-US"/>
         </w:rPr>
-        <w:t xml:space="preserve">: </w:t>
-      </w:r>
-      <w:proofErr w:type="spellStart"/>
-      <w:proofErr w:type="gramStart"/>
-      <w:r>
-        <w:rPr>
-          <w:lang w:val="en-US"/>
-        </w:rPr>
-        <w:t>data.frame</w:t>
-      </w:r>
-      <w:proofErr w:type="spellEnd"/>
-      <w:proofErr w:type="gramEnd"/>
+        <w:t>: data.frame</w:t>
+      </w:r>
     </w:p>
     <w:tbl>
       <w:tblPr>
@@ -18877,42 +19344,13 @@
           <w:lang w:val="en-US"/>
         </w:rPr>
       </w:pPr>
-      <w:proofErr w:type="spellStart"/>
       <w:r>
         <w:rPr>
           <w:b/>
           <w:bCs/>
           <w:lang w:val="en-US"/>
         </w:rPr>
-        <w:t>create_tree_</w:t>
-      </w:r>
-      <w:proofErr w:type="gramStart"/>
-      <w:r>
-        <w:rPr>
-          <w:b/>
-          <w:bCs/>
-          <w:lang w:val="en-US"/>
-        </w:rPr>
-        <w:t>chart</w:t>
-      </w:r>
-      <w:proofErr w:type="spellEnd"/>
-      <w:r>
-        <w:rPr>
-          <w:b/>
-          <w:bCs/>
-          <w:lang w:val="en-US"/>
-        </w:rPr>
-        <w:t>(</w:t>
-      </w:r>
-      <w:proofErr w:type="spellStart"/>
-      <w:proofErr w:type="gramEnd"/>
-      <w:r>
-        <w:rPr>
-          <w:b/>
-          <w:bCs/>
-          <w:lang w:val="en-US"/>
-        </w:rPr>
-        <w:t>patterns_</w:t>
+        <w:t>create_tree_chart(patterns_</w:t>
       </w:r>
       <w:r>
         <w:rPr>
@@ -18921,7 +19359,6 @@
         </w:rPr>
         <w:t>characteristics</w:t>
       </w:r>
-      <w:proofErr w:type="spellEnd"/>
       <w:r>
         <w:rPr>
           <w:lang w:val="en-US"/>
@@ -18967,7 +19404,6 @@
           <w:lang w:val="en-US"/>
         </w:rPr>
       </w:pPr>
-      <w:proofErr w:type="spellStart"/>
       <w:r>
         <w:rPr>
           <w:b/>
@@ -18976,7 +19412,6 @@
         </w:rPr>
         <w:t>items_category</w:t>
       </w:r>
-      <w:proofErr w:type="spellEnd"/>
       <w:r>
         <w:rPr>
           <w:b/>
@@ -19001,23 +19436,7 @@
         <w:rPr>
           <w:lang w:val="en-US"/>
         </w:rPr>
-        <w:t xml:space="preserve"> </w:t>
-      </w:r>
-      <w:proofErr w:type="spellStart"/>
-      <w:proofErr w:type="gramStart"/>
-      <w:r>
-        <w:rPr>
-          <w:lang w:val="en-US"/>
-        </w:rPr>
-        <w:t>data.frame</w:t>
-      </w:r>
-      <w:proofErr w:type="spellEnd"/>
-      <w:proofErr w:type="gramEnd"/>
-      <w:r>
-        <w:rPr>
-          <w:lang w:val="en-US"/>
-        </w:rPr>
-        <w:t xml:space="preserve"> </w:t>
+        <w:t xml:space="preserve"> data.frame </w:t>
       </w:r>
       <w:r>
         <w:rPr>
@@ -19059,23 +19478,13 @@
         </w:rPr>
         <w:t xml:space="preserve"> numeric, </w:t>
       </w:r>
-      <w:proofErr w:type="spellStart"/>
       <w:r>
         <w:rPr>
           <w:b/>
           <w:bCs/>
           <w:lang w:val="en-US"/>
         </w:rPr>
-        <w:t>display_text</w:t>
-      </w:r>
-      <w:proofErr w:type="spellEnd"/>
-      <w:r>
-        <w:rPr>
-          <w:b/>
-          <w:bCs/>
-          <w:lang w:val="en-US"/>
-        </w:rPr>
-        <w:t>:</w:t>
+        <w:t>display_text:</w:t>
       </w:r>
       <w:r>
         <w:rPr>
@@ -19289,37 +19698,12 @@
           <w:lang w:val="en-US"/>
         </w:rPr>
       </w:pPr>
-      <w:proofErr w:type="spellStart"/>
-      <w:r>
-        <w:rPr>
-          <w:b/>
-          <w:lang w:val="en-US"/>
-        </w:rPr>
-        <w:t>save_</w:t>
-      </w:r>
-      <w:proofErr w:type="gramStart"/>
-      <w:r>
-        <w:rPr>
-          <w:b/>
-          <w:lang w:val="en-US"/>
-        </w:rPr>
-        <w:t>characteristics</w:t>
-      </w:r>
-      <w:proofErr w:type="spellEnd"/>
-      <w:r>
-        <w:rPr>
-          <w:b/>
-          <w:lang w:val="en-US"/>
-        </w:rPr>
-        <w:t>(</w:t>
-      </w:r>
-      <w:proofErr w:type="gramEnd"/>
-      <w:r>
-        <w:rPr>
-          <w:b/>
-          <w:lang w:val="en-US"/>
-        </w:rPr>
-        <w:t>entities</w:t>
+      <w:r>
+        <w:rPr>
+          <w:b/>
+          <w:lang w:val="en-US"/>
+        </w:rPr>
+        <w:t>save_characteristics(entities</w:t>
       </w:r>
       <w:r>
         <w:rPr>
@@ -19431,40 +19815,13 @@
           <w:lang w:val="en-US"/>
         </w:rPr>
       </w:pPr>
-      <w:proofErr w:type="spellStart"/>
-      <w:r>
-        <w:rPr>
-          <w:b/>
-          <w:lang w:val="en-US"/>
-        </w:rPr>
-        <w:t>extract_nodes_from_</w:t>
-      </w:r>
-      <w:proofErr w:type="gramStart"/>
-      <w:r>
-        <w:rPr>
-          <w:b/>
-          <w:lang w:val="en-US"/>
-        </w:rPr>
-        <w:t>items</w:t>
-      </w:r>
-      <w:proofErr w:type="spellEnd"/>
-      <w:r>
-        <w:rPr>
-          <w:b/>
-          <w:lang w:val="en-US"/>
-        </w:rPr>
-        <w:t>(</w:t>
-      </w:r>
-      <w:proofErr w:type="spellStart"/>
-      <w:proofErr w:type="gramEnd"/>
-      <w:r>
-        <w:rPr>
-          <w:b/>
-          <w:lang w:val="en-US"/>
-        </w:rPr>
-        <w:t>nodes_characteristics</w:t>
-      </w:r>
-      <w:proofErr w:type="spellEnd"/>
+      <w:r>
+        <w:rPr>
+          <w:b/>
+          <w:lang w:val="en-US"/>
+        </w:rPr>
+        <w:t>extract_nodes_from_items(nodes_characteristics</w:t>
+      </w:r>
       <w:r>
         <w:rPr>
           <w:lang w:val="en-US"/>
@@ -19594,40 +19951,14 @@
           <w:lang w:val="en-US"/>
         </w:rPr>
       </w:pPr>
-      <w:proofErr w:type="spellStart"/>
-      <w:r>
-        <w:rPr>
-          <w:b/>
-          <w:lang w:val="en-US"/>
-        </w:rPr>
-        <w:t>extract_nodes_from_</w:t>
-      </w:r>
-      <w:proofErr w:type="gramStart"/>
-      <w:r>
-        <w:rPr>
-          <w:b/>
-          <w:lang w:val="en-US"/>
-        </w:rPr>
-        <w:t>characteristic</w:t>
-      </w:r>
-      <w:proofErr w:type="spellEnd"/>
-      <w:r>
-        <w:rPr>
-          <w:b/>
-          <w:lang w:val="en-US"/>
-        </w:rPr>
-        <w:t>(</w:t>
-      </w:r>
-      <w:proofErr w:type="spellStart"/>
-      <w:proofErr w:type="gramEnd"/>
-      <w:r>
-        <w:rPr>
-          <w:b/>
-          <w:lang w:val="en-US"/>
-        </w:rPr>
-        <w:t>nodes_characteristics</w:t>
-      </w:r>
-      <w:proofErr w:type="spellEnd"/>
+      <w:r>
+        <w:rPr>
+          <w:b/>
+          <w:lang w:val="en-US"/>
+        </w:rPr>
+        <w:lastRenderedPageBreak/>
+        <w:t>extract_nodes_from_characteristic(nodes_characteristics</w:t>
+      </w:r>
       <w:r>
         <w:rPr>
           <w:lang w:val="en-US"/>
@@ -19778,40 +20109,13 @@
           <w:lang w:val="en-US"/>
         </w:rPr>
       </w:pPr>
-      <w:proofErr w:type="spellStart"/>
-      <w:r>
-        <w:rPr>
-          <w:b/>
-          <w:lang w:val="en-US"/>
-        </w:rPr>
-        <w:t>extract_nodes_from_</w:t>
-      </w:r>
-      <w:proofErr w:type="gramStart"/>
-      <w:r>
-        <w:rPr>
-          <w:b/>
-          <w:lang w:val="en-US"/>
-        </w:rPr>
-        <w:t>category</w:t>
-      </w:r>
-      <w:proofErr w:type="spellEnd"/>
-      <w:r>
-        <w:rPr>
-          <w:b/>
-          <w:lang w:val="en-US"/>
-        </w:rPr>
-        <w:t>(</w:t>
-      </w:r>
-      <w:proofErr w:type="spellStart"/>
-      <w:proofErr w:type="gramEnd"/>
-      <w:r>
-        <w:rPr>
-          <w:b/>
-          <w:lang w:val="en-US"/>
-        </w:rPr>
-        <w:t>nodes_characteristics</w:t>
-      </w:r>
-      <w:proofErr w:type="spellEnd"/>
+      <w:r>
+        <w:rPr>
+          <w:b/>
+          <w:lang w:val="en-US"/>
+        </w:rPr>
+        <w:t>extract_nodes_from_category(nodes_characteristics</w:t>
+      </w:r>
       <w:r>
         <w:rPr>
           <w:lang w:val="en-US"/>
@@ -19971,37 +20275,12 @@
           <w:lang w:val="en-US"/>
         </w:rPr>
       </w:pPr>
-      <w:proofErr w:type="spellStart"/>
-      <w:r>
-        <w:rPr>
-          <w:b/>
-          <w:lang w:val="en-US"/>
-        </w:rPr>
-        <w:t>check_access_for_</w:t>
-      </w:r>
-      <w:proofErr w:type="gramStart"/>
-      <w:r>
-        <w:rPr>
-          <w:b/>
-          <w:lang w:val="en-US"/>
-        </w:rPr>
-        <w:t>category</w:t>
-      </w:r>
-      <w:proofErr w:type="spellEnd"/>
-      <w:r>
-        <w:rPr>
-          <w:b/>
-          <w:lang w:val="en-US"/>
-        </w:rPr>
-        <w:t>(</w:t>
-      </w:r>
-      <w:proofErr w:type="gramEnd"/>
-      <w:r>
-        <w:rPr>
-          <w:b/>
-          <w:lang w:val="en-US"/>
-        </w:rPr>
-        <w:t>category</w:t>
+      <w:r>
+        <w:rPr>
+          <w:b/>
+          <w:lang w:val="en-US"/>
+        </w:rPr>
+        <w:t>check_access_for_category(category</w:t>
       </w:r>
       <w:r>
         <w:rPr>
@@ -20043,7 +20322,6 @@
           <w:lang w:val="en-US"/>
         </w:rPr>
       </w:pPr>
-      <w:proofErr w:type="spellStart"/>
       <w:r>
         <w:rPr>
           <w:b/>
@@ -20063,17 +20341,8 @@
           <w:b/>
           <w:lang w:val="en-US"/>
         </w:rPr>
-        <w:t>_from_</w:t>
-      </w:r>
-      <w:proofErr w:type="gramStart"/>
-      <w:r>
-        <w:rPr>
-          <w:b/>
-          <w:lang w:val="en-US"/>
-        </w:rPr>
-        <w:t>items</w:t>
-      </w:r>
-      <w:proofErr w:type="spellEnd"/>
+        <w:t>_from_items</w:t>
+      </w:r>
       <w:r>
         <w:rPr>
           <w:b/>
@@ -20081,8 +20350,6 @@
         </w:rPr>
         <w:t>(</w:t>
       </w:r>
-      <w:proofErr w:type="spellStart"/>
-      <w:proofErr w:type="gramEnd"/>
       <w:r>
         <w:rPr>
           <w:b/>
@@ -20090,7 +20357,6 @@
         </w:rPr>
         <w:t>patterns_characteristics</w:t>
       </w:r>
-      <w:proofErr w:type="spellEnd"/>
       <w:r>
         <w:rPr>
           <w:lang w:val="en-US"/>
@@ -20226,40 +20492,13 @@
           <w:lang w:val="en-US"/>
         </w:rPr>
       </w:pPr>
-      <w:proofErr w:type="spellStart"/>
-      <w:r>
-        <w:rPr>
-          <w:b/>
-          <w:lang w:val="en-US"/>
-        </w:rPr>
-        <w:t>extract_patterns_from_</w:t>
-      </w:r>
-      <w:proofErr w:type="gramStart"/>
-      <w:r>
-        <w:rPr>
-          <w:b/>
-          <w:lang w:val="en-US"/>
-        </w:rPr>
-        <w:t>characteristic</w:t>
-      </w:r>
-      <w:proofErr w:type="spellEnd"/>
-      <w:r>
-        <w:rPr>
-          <w:b/>
-          <w:lang w:val="en-US"/>
-        </w:rPr>
-        <w:t>(</w:t>
-      </w:r>
-      <w:proofErr w:type="spellStart"/>
-      <w:proofErr w:type="gramEnd"/>
-      <w:r>
-        <w:rPr>
-          <w:b/>
-          <w:lang w:val="en-US"/>
-        </w:rPr>
-        <w:t>patterns_characteristics</w:t>
-      </w:r>
-      <w:proofErr w:type="spellEnd"/>
+      <w:r>
+        <w:rPr>
+          <w:b/>
+          <w:lang w:val="en-US"/>
+        </w:rPr>
+        <w:t>extract_patterns_from_characteristic(patterns_characteristics</w:t>
+      </w:r>
       <w:r>
         <w:rPr>
           <w:lang w:val="en-US"/>
@@ -20409,41 +20648,13 @@
           <w:lang w:val="en-US"/>
         </w:rPr>
       </w:pPr>
-      <w:proofErr w:type="spellStart"/>
-      <w:r>
-        <w:rPr>
-          <w:b/>
-          <w:lang w:val="en-US"/>
-        </w:rPr>
-        <w:lastRenderedPageBreak/>
-        <w:t>extract_patterns_from_</w:t>
-      </w:r>
-      <w:proofErr w:type="gramStart"/>
-      <w:r>
-        <w:rPr>
-          <w:b/>
-          <w:lang w:val="en-US"/>
-        </w:rPr>
-        <w:t>status</w:t>
-      </w:r>
-      <w:proofErr w:type="spellEnd"/>
-      <w:r>
-        <w:rPr>
-          <w:b/>
-          <w:lang w:val="en-US"/>
-        </w:rPr>
-        <w:t>(</w:t>
-      </w:r>
-      <w:proofErr w:type="spellStart"/>
-      <w:proofErr w:type="gramEnd"/>
-      <w:r>
-        <w:rPr>
-          <w:b/>
-          <w:lang w:val="en-US"/>
-        </w:rPr>
-        <w:t>patterns_characteristics</w:t>
-      </w:r>
-      <w:proofErr w:type="spellEnd"/>
+      <w:r>
+        <w:rPr>
+          <w:b/>
+          <w:lang w:val="en-US"/>
+        </w:rPr>
+        <w:t>extract_patterns_from_status(patterns_characteristics</w:t>
+      </w:r>
       <w:r>
         <w:rPr>
           <w:lang w:val="en-US"/>
@@ -20573,40 +20784,13 @@
           <w:lang w:val="en-US"/>
         </w:rPr>
       </w:pPr>
-      <w:proofErr w:type="spellStart"/>
-      <w:r>
-        <w:rPr>
-          <w:b/>
-          <w:lang w:val="en-US"/>
-        </w:rPr>
-        <w:t>extract_patterns_from_</w:t>
-      </w:r>
-      <w:proofErr w:type="gramStart"/>
-      <w:r>
-        <w:rPr>
-          <w:b/>
-          <w:lang w:val="en-US"/>
-        </w:rPr>
-        <w:t>category</w:t>
-      </w:r>
-      <w:proofErr w:type="spellEnd"/>
-      <w:r>
-        <w:rPr>
-          <w:b/>
-          <w:lang w:val="en-US"/>
-        </w:rPr>
-        <w:t>(</w:t>
-      </w:r>
-      <w:proofErr w:type="spellStart"/>
-      <w:proofErr w:type="gramEnd"/>
-      <w:r>
-        <w:rPr>
-          <w:b/>
-          <w:lang w:val="en-US"/>
-        </w:rPr>
-        <w:t>patterns_characteristics</w:t>
-      </w:r>
-      <w:proofErr w:type="spellEnd"/>
+      <w:r>
+        <w:rPr>
+          <w:b/>
+          <w:lang w:val="en-US"/>
+        </w:rPr>
+        <w:t>extract_patterns_from_category(patterns_characteristics</w:t>
+      </w:r>
       <w:r>
         <w:rPr>
           <w:lang w:val="en-US"/>
@@ -20778,31 +20962,13 @@
           <w:lang w:val="en-US"/>
         </w:rPr>
       </w:pPr>
-      <w:proofErr w:type="spellStart"/>
-      <w:r>
-        <w:rPr>
-          <w:b/>
-          <w:lang w:val="en-US"/>
-        </w:rPr>
-        <w:t>extract_</w:t>
-      </w:r>
-      <w:proofErr w:type="gramStart"/>
-      <w:r>
-        <w:rPr>
-          <w:b/>
-          <w:lang w:val="en-US"/>
-        </w:rPr>
-        <w:t>links</w:t>
-      </w:r>
-      <w:proofErr w:type="spellEnd"/>
-      <w:r>
-        <w:rPr>
-          <w:b/>
-          <w:lang w:val="en-US"/>
-        </w:rPr>
-        <w:t>(</w:t>
-      </w:r>
-      <w:proofErr w:type="gramEnd"/>
+      <w:r>
+        <w:rPr>
+          <w:b/>
+          <w:lang w:val="en-US"/>
+        </w:rPr>
+        <w:t>extract_links(</w:t>
+      </w:r>
       <w:r>
         <w:rPr>
           <w:b/>
@@ -20897,7 +21063,6 @@
         </w:rPr>
         <w:t xml:space="preserve">           </w:t>
       </w:r>
-      <w:proofErr w:type="spellStart"/>
       <w:r>
         <w:rPr>
           <w:b/>
@@ -20905,7 +21070,6 @@
         </w:rPr>
         <w:t>nodes_links</w:t>
       </w:r>
-      <w:proofErr w:type="spellEnd"/>
       <w:r>
         <w:rPr>
           <w:bCs/>
@@ -20913,7 +21077,6 @@
         </w:rPr>
         <w:t xml:space="preserve"> or </w:t>
       </w:r>
-      <w:proofErr w:type="spellStart"/>
       <w:r>
         <w:rPr>
           <w:b/>
@@ -20928,7 +21091,6 @@
         </w:rPr>
         <w:t>links</w:t>
       </w:r>
-      <w:proofErr w:type="spellEnd"/>
     </w:p>
     <w:p>
       <w:pPr>
@@ -21055,7 +21217,7 @@
         </mc:Choice>
         <mc:Fallback>
           <w:pict>
-            <v:rect w14:anchorId="33C9C168" id="Rectangle 38" o:spid="_x0000_s1026" style="position:absolute;margin-left:1.15pt;margin-top:-7.8pt;width:466.5pt;height:1.45pt;z-index:251660288;visibility:visible;mso-wrap-style:square;mso-wrap-distance-left:9pt;mso-wrap-distance-top:0;mso-wrap-distance-right:9pt;mso-wrap-distance-bottom:0;mso-position-horizontal:absolute;mso-position-horizontal-relative:text;mso-position-vertical:absolute;mso-position-vertical-relative:text;v-text-anchor:middle" o:gfxdata="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" fillcolor="black [3213]" stroked="f" strokeweight="1pt">
+            <v:rect w14:anchorId="3767AEB1" id="Rectangle 38" o:spid="_x0000_s1026" style="position:absolute;margin-left:1.15pt;margin-top:-7.8pt;width:466.5pt;height:1.45pt;z-index:251660288;visibility:visible;mso-wrap-style:square;mso-wrap-distance-left:9pt;mso-wrap-distance-top:0;mso-wrap-distance-right:9pt;mso-wrap-distance-bottom:0;mso-position-horizontal:absolute;mso-position-horizontal-relative:text;mso-position-vertical:absolute;mso-position-vertical-relative:text;v-text-anchor:middle" o:gfxdata="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" fillcolor="black [3213]" stroked="f" strokeweight="1pt">
               <w10:wrap type="square"/>
             </v:rect>
           </w:pict>

</xml_diff>

<commit_message>
refactor: Rename one parameter
</commit_message>
<xml_diff>
--- a/vignettes/Types_of_attributes_and_methods.docx
+++ b/vignettes/Types_of_attributes_and_methods.docx
@@ -51,7 +51,23 @@
           <w:b/>
           <w:lang w:val="en-US"/>
         </w:rPr>
-        <w:t xml:space="preserve"> of the SpectralAnalyzer class</w:t>
+        <w:t xml:space="preserve"> of the </w:t>
+      </w:r>
+      <w:proofErr w:type="spellStart"/>
+      <w:r>
+        <w:rPr>
+          <w:b/>
+          <w:lang w:val="en-US"/>
+        </w:rPr>
+        <w:t>SpectralAnalyzer</w:t>
+      </w:r>
+      <w:proofErr w:type="spellEnd"/>
+      <w:r>
+        <w:rPr>
+          <w:b/>
+          <w:lang w:val="en-US"/>
+        </w:rPr>
+        <w:t xml:space="preserve"> class</w:t>
       </w:r>
     </w:p>
     <w:p>
@@ -1379,6 +1395,7 @@
           <w:lang w:val="en-US"/>
         </w:rPr>
       </w:pPr>
+      <w:proofErr w:type="spellStart"/>
       <w:r>
         <w:rPr>
           <w:b/>
@@ -1386,18 +1403,21 @@
         </w:rPr>
         <w:t>items_categories</w:t>
       </w:r>
+      <w:proofErr w:type="spellEnd"/>
       <w:r>
         <w:rPr>
           <w:lang w:val="en-US"/>
         </w:rPr>
         <w:t xml:space="preserve">: </w:t>
       </w:r>
+      <w:proofErr w:type="spellStart"/>
       <w:r>
         <w:rPr>
           <w:lang w:val="en-US"/>
         </w:rPr>
         <w:t>data.frame</w:t>
       </w:r>
+      <w:proofErr w:type="spellEnd"/>
     </w:p>
     <w:tbl>
       <w:tblPr>
@@ -2385,6 +2405,7 @@
           <w:lang w:val="en-US"/>
         </w:rPr>
       </w:pPr>
+      <w:proofErr w:type="spellStart"/>
       <w:r>
         <w:rPr>
           <w:b/>
@@ -2392,6 +2413,7 @@
         </w:rPr>
         <w:t>min_length</w:t>
       </w:r>
+      <w:proofErr w:type="spellEnd"/>
       <w:r>
         <w:rPr>
           <w:lang w:val="en-US"/>
@@ -2406,6 +2428,7 @@
           <w:lang w:val="en-US"/>
         </w:rPr>
       </w:pPr>
+      <w:proofErr w:type="spellStart"/>
       <w:r>
         <w:rPr>
           <w:b/>
@@ -2413,6 +2436,7 @@
         </w:rPr>
         <w:t>max_length</w:t>
       </w:r>
+      <w:proofErr w:type="spellEnd"/>
       <w:r>
         <w:rPr>
           <w:lang w:val="en-US"/>
@@ -2427,6 +2451,7 @@
           <w:lang w:val="en-US"/>
         </w:rPr>
       </w:pPr>
+      <w:proofErr w:type="spellStart"/>
       <w:r>
         <w:rPr>
           <w:b/>
@@ -2434,6 +2459,7 @@
         </w:rPr>
         <w:t>status_limit</w:t>
       </w:r>
+      <w:proofErr w:type="spellEnd"/>
       <w:r>
         <w:rPr>
           <w:lang w:val="en-US"/>
@@ -2454,6 +2480,7 @@
           <w:lang w:val="en-US"/>
         </w:rPr>
       </w:pPr>
+      <w:proofErr w:type="spellStart"/>
       <w:r>
         <w:rPr>
           <w:b/>
@@ -2461,6 +2488,7 @@
         </w:rPr>
         <w:t>nodes_per_year</w:t>
       </w:r>
+      <w:proofErr w:type="spellEnd"/>
       <w:r>
         <w:rPr>
           <w:lang w:val="en-US"/>
@@ -3454,8 +3482,16 @@
         <w:rPr>
           <w:lang w:val="en-US"/>
         </w:rPr>
-        <w:t>: data.frame</w:t>
-      </w:r>
+        <w:t xml:space="preserve">: </w:t>
+      </w:r>
+      <w:proofErr w:type="spellStart"/>
+      <w:r>
+        <w:rPr>
+          <w:lang w:val="en-US"/>
+        </w:rPr>
+        <w:t>data.frame</w:t>
+      </w:r>
+      <w:proofErr w:type="spellEnd"/>
     </w:p>
     <w:tbl>
       <w:tblPr>
@@ -3577,6 +3613,7 @@
                 <w:lang w:val="en-US" w:eastAsia="fr-FR"/>
               </w:rPr>
             </w:pPr>
+            <w:proofErr w:type="spellStart"/>
             <w:r>
               <w:rPr>
                 <w:rFonts w:ascii="Calibri" w:eastAsia="Times New Roman" w:hAnsi="Calibri" w:cs="Times New Roman"/>
@@ -3587,6 +3624,7 @@
               </w:rPr>
               <w:t>weigth</w:t>
             </w:r>
+            <w:proofErr w:type="spellEnd"/>
           </w:p>
         </w:tc>
       </w:tr>
@@ -3727,6 +3765,7 @@
           <w:lang w:val="en-US"/>
         </w:rPr>
       </w:pPr>
+      <w:proofErr w:type="spellStart"/>
       <w:r>
         <w:rPr>
           <w:b/>
@@ -3741,6 +3780,7 @@
         </w:rPr>
         <w:t>links</w:t>
       </w:r>
+      <w:proofErr w:type="spellEnd"/>
       <w:r>
         <w:rPr>
           <w:lang w:val="en-US"/>
@@ -4683,6 +4723,7 @@
           <w:lang w:val="en-US"/>
         </w:rPr>
       </w:pPr>
+      <w:proofErr w:type="spellStart"/>
       <w:r>
         <w:rPr>
           <w:b/>
@@ -4690,12 +4731,21 @@
         </w:rPr>
         <w:t>nodes_links</w:t>
       </w:r>
-      <w:r>
-        <w:rPr>
-          <w:lang w:val="en-US"/>
-        </w:rPr>
-        <w:t>: data.frame</w:t>
-      </w:r>
+      <w:proofErr w:type="spellEnd"/>
+      <w:r>
+        <w:rPr>
+          <w:lang w:val="en-US"/>
+        </w:rPr>
+        <w:t xml:space="preserve">: </w:t>
+      </w:r>
+      <w:proofErr w:type="spellStart"/>
+      <w:r>
+        <w:rPr>
+          <w:lang w:val="en-US"/>
+        </w:rPr>
+        <w:t>data.frame</w:t>
+      </w:r>
+      <w:proofErr w:type="spellEnd"/>
     </w:p>
     <w:tbl>
       <w:tblPr>
@@ -5092,6 +5142,7 @@
           <w:lang w:val="en-US"/>
         </w:rPr>
       </w:pPr>
+      <w:proofErr w:type="spellStart"/>
       <w:r>
         <w:rPr>
           <w:b/>
@@ -5099,6 +5150,7 @@
         </w:rPr>
         <w:t>obs_patterns</w:t>
       </w:r>
+      <w:proofErr w:type="spellEnd"/>
       <w:r>
         <w:rPr>
           <w:lang w:val="en-US"/>
@@ -6107,6 +6159,7 @@
           <w:lang w:val="en-US"/>
         </w:rPr>
       </w:pPr>
+      <w:proofErr w:type="spellStart"/>
       <w:r>
         <w:rPr>
           <w:b/>
@@ -6114,6 +6167,7 @@
         </w:rPr>
         <w:t>patterns_per_year</w:t>
       </w:r>
+      <w:proofErr w:type="spellEnd"/>
       <w:r>
         <w:rPr>
           <w:lang w:val="en-US"/>
@@ -7092,8 +7146,16 @@
         <w:rPr>
           <w:lang w:val="en-US"/>
         </w:rPr>
-        <w:t>: data.frame</w:t>
-      </w:r>
+        <w:t xml:space="preserve">: </w:t>
+      </w:r>
+      <w:proofErr w:type="spellStart"/>
+      <w:r>
+        <w:rPr>
+          <w:lang w:val="en-US"/>
+        </w:rPr>
+        <w:t>data.frame</w:t>
+      </w:r>
+      <w:proofErr w:type="spellEnd"/>
     </w:p>
     <w:tbl>
       <w:tblPr>
@@ -7652,6 +7714,7 @@
           <w:lang w:val="en-US"/>
         </w:rPr>
       </w:pPr>
+      <w:proofErr w:type="spellStart"/>
       <w:r>
         <w:rPr>
           <w:b/>
@@ -7659,6 +7722,7 @@
         </w:rPr>
         <w:t>p_links</w:t>
       </w:r>
+      <w:proofErr w:type="spellEnd"/>
       <w:r>
         <w:rPr>
           <w:lang w:val="en-US"/>
@@ -8601,6 +8665,7 @@
           <w:lang w:val="en-US"/>
         </w:rPr>
       </w:pPr>
+      <w:proofErr w:type="spellStart"/>
       <w:r>
         <w:rPr>
           <w:b/>
@@ -8608,12 +8673,21 @@
         </w:rPr>
         <w:t>patterns_links</w:t>
       </w:r>
-      <w:r>
-        <w:rPr>
-          <w:lang w:val="en-US"/>
-        </w:rPr>
-        <w:t>: data.frame</w:t>
-      </w:r>
+      <w:proofErr w:type="spellEnd"/>
+      <w:r>
+        <w:rPr>
+          <w:lang w:val="en-US"/>
+        </w:rPr>
+        <w:t xml:space="preserve">: </w:t>
+      </w:r>
+      <w:proofErr w:type="spellStart"/>
+      <w:r>
+        <w:rPr>
+          <w:lang w:val="en-US"/>
+        </w:rPr>
+        <w:t>data.frame</w:t>
+      </w:r>
+      <w:proofErr w:type="spellEnd"/>
     </w:p>
     <w:tbl>
       <w:tblPr>
@@ -9122,6 +9196,7 @@
           <w:lang w:val="en-US"/>
         </w:rPr>
       </w:pPr>
+      <w:proofErr w:type="spellStart"/>
       <w:r>
         <w:rPr>
           <w:b/>
@@ -9141,7 +9216,15 @@
           <w:b/>
           <w:lang w:val="en-US"/>
         </w:rPr>
-        <w:t>er(observations</w:t>
+        <w:t>er</w:t>
+      </w:r>
+      <w:proofErr w:type="spellEnd"/>
+      <w:r>
+        <w:rPr>
+          <w:b/>
+          <w:lang w:val="en-US"/>
+        </w:rPr>
+        <w:t>(observations</w:t>
       </w:r>
       <w:r>
         <w:rPr>
@@ -9222,7 +9305,21 @@
         <w:rPr>
           <w:lang w:val="en-US"/>
         </w:rPr>
-        <w:t xml:space="preserve"> data.frame </w:t>
+        <w:t xml:space="preserve"> </w:t>
+      </w:r>
+      <w:proofErr w:type="spellStart"/>
+      <w:r>
+        <w:rPr>
+          <w:lang w:val="en-US"/>
+        </w:rPr>
+        <w:t>data.frame</w:t>
+      </w:r>
+      <w:proofErr w:type="spellEnd"/>
+      <w:r>
+        <w:rPr>
+          <w:lang w:val="en-US"/>
+        </w:rPr>
+        <w:t xml:space="preserve"> </w:t>
       </w:r>
       <w:r>
         <w:rPr>
@@ -9282,6 +9379,7 @@
         </w:rPr>
         <w:t xml:space="preserve"> </w:t>
       </w:r>
+      <w:proofErr w:type="spellStart"/>
       <w:r>
         <w:rPr>
           <w:b/>
@@ -9289,12 +9387,14 @@
         </w:rPr>
         <w:t>min_length</w:t>
       </w:r>
+      <w:proofErr w:type="spellEnd"/>
       <w:r>
         <w:rPr>
           <w:lang w:val="en-US"/>
         </w:rPr>
         <w:t xml:space="preserve">: numeric, </w:t>
       </w:r>
+      <w:proofErr w:type="spellStart"/>
       <w:r>
         <w:rPr>
           <w:b/>
@@ -9302,6 +9402,7 @@
         </w:rPr>
         <w:t>max_length</w:t>
       </w:r>
+      <w:proofErr w:type="spellEnd"/>
       <w:r>
         <w:rPr>
           <w:lang w:val="en-US"/>
@@ -9324,6 +9425,7 @@
         </w:rPr>
         <w:t xml:space="preserve">    </w:t>
       </w:r>
+      <w:proofErr w:type="spellStart"/>
       <w:r>
         <w:rPr>
           <w:b/>
@@ -9331,6 +9433,7 @@
         </w:rPr>
         <w:t>status_limit</w:t>
       </w:r>
+      <w:proofErr w:type="spellEnd"/>
       <w:r>
         <w:rPr>
           <w:lang w:val="en-US"/>
@@ -9737,12 +9840,21 @@
           <w:lang w:val="en-US"/>
         </w:rPr>
       </w:pPr>
-      <w:r>
-        <w:rPr>
-          <w:b/>
-          <w:lang w:val="en-US"/>
-        </w:rPr>
-        <w:t>list_obs_per_year()</w:t>
+      <w:proofErr w:type="spellStart"/>
+      <w:r>
+        <w:rPr>
+          <w:b/>
+          <w:lang w:val="en-US"/>
+        </w:rPr>
+        <w:t>list_obs_per_year</w:t>
+      </w:r>
+      <w:proofErr w:type="spellEnd"/>
+      <w:r>
+        <w:rPr>
+          <w:b/>
+          <w:lang w:val="en-US"/>
+        </w:rPr>
+        <w:t>()</w:t>
       </w:r>
       <w:r>
         <w:rPr>
@@ -9781,6 +9893,7 @@
         </w:rPr>
         <w:t xml:space="preserve"> </w:t>
       </w:r>
+      <w:proofErr w:type="spellStart"/>
       <w:r>
         <w:rPr>
           <w:b/>
@@ -9788,6 +9901,7 @@
         </w:rPr>
         <w:t>nodes_per_year</w:t>
       </w:r>
+      <w:proofErr w:type="spellEnd"/>
     </w:p>
     <w:p>
       <w:pPr>
@@ -9796,12 +9910,21 @@
           <w:lang w:val="en-US"/>
         </w:rPr>
       </w:pPr>
-      <w:r>
-        <w:rPr>
-          <w:b/>
-          <w:lang w:val="en-US"/>
-        </w:rPr>
-        <w:t>list_separate_obs()</w:t>
+      <w:proofErr w:type="spellStart"/>
+      <w:r>
+        <w:rPr>
+          <w:b/>
+          <w:lang w:val="en-US"/>
+        </w:rPr>
+        <w:t>list_separate_obs</w:t>
+      </w:r>
+      <w:proofErr w:type="spellEnd"/>
+      <w:r>
+        <w:rPr>
+          <w:b/>
+          <w:lang w:val="en-US"/>
+        </w:rPr>
+        <w:t>()</w:t>
       </w:r>
       <w:r>
         <w:rPr>
@@ -9854,12 +9977,21 @@
           <w:lang w:val="en-US"/>
         </w:rPr>
       </w:pPr>
-      <w:r>
-        <w:rPr>
-          <w:b/>
-          <w:lang w:val="en-US"/>
-        </w:rPr>
-        <w:t>count_links(</w:t>
+      <w:proofErr w:type="spellStart"/>
+      <w:r>
+        <w:rPr>
+          <w:b/>
+          <w:lang w:val="en-US"/>
+        </w:rPr>
+        <w:t>count_links</w:t>
+      </w:r>
+      <w:proofErr w:type="spellEnd"/>
+      <w:r>
+        <w:rPr>
+          <w:b/>
+          <w:lang w:val="en-US"/>
+        </w:rPr>
+        <w:t>(</w:t>
       </w:r>
       <w:r>
         <w:rPr>
@@ -9917,6 +10049,7 @@
         </w:rPr>
         <w:t xml:space="preserve"> </w:t>
       </w:r>
+      <w:proofErr w:type="spellStart"/>
       <w:r>
         <w:rPr>
           <w:b/>
@@ -9931,6 +10064,7 @@
         </w:rPr>
         <w:t>links</w:t>
       </w:r>
+      <w:proofErr w:type="spellEnd"/>
       <w:r>
         <w:rPr>
           <w:lang w:val="en-US"/>
@@ -9949,6 +10083,7 @@
         </w:rPr>
         <w:t xml:space="preserve"> </w:t>
       </w:r>
+      <w:proofErr w:type="spellStart"/>
       <w:r>
         <w:rPr>
           <w:b/>
@@ -9956,6 +10091,7 @@
         </w:rPr>
         <w:t>p_links</w:t>
       </w:r>
+      <w:proofErr w:type="spellEnd"/>
     </w:p>
     <w:p>
       <w:pPr>
@@ -9964,12 +10100,21 @@
           <w:lang w:val="en-US"/>
         </w:rPr>
       </w:pPr>
-      <w:r>
-        <w:rPr>
-          <w:b/>
-          <w:lang w:val="en-US"/>
-        </w:rPr>
-        <w:t>search_links(entities</w:t>
+      <w:proofErr w:type="spellStart"/>
+      <w:r>
+        <w:rPr>
+          <w:b/>
+          <w:lang w:val="en-US"/>
+        </w:rPr>
+        <w:t>search_links</w:t>
+      </w:r>
+      <w:proofErr w:type="spellEnd"/>
+      <w:r>
+        <w:rPr>
+          <w:b/>
+          <w:lang w:val="en-US"/>
+        </w:rPr>
+        <w:t>(entities</w:t>
       </w:r>
       <w:r>
         <w:rPr>
@@ -10021,6 +10166,7 @@
         </w:rPr>
         <w:t xml:space="preserve"> </w:t>
       </w:r>
+      <w:proofErr w:type="spellStart"/>
       <w:r>
         <w:rPr>
           <w:b/>
@@ -10028,6 +10174,7 @@
         </w:rPr>
         <w:t>nodes_links</w:t>
       </w:r>
+      <w:proofErr w:type="spellEnd"/>
       <w:r>
         <w:rPr>
           <w:lang w:val="en-US"/>
@@ -10046,6 +10193,7 @@
         </w:rPr>
         <w:t xml:space="preserve"> </w:t>
       </w:r>
+      <w:proofErr w:type="spellStart"/>
       <w:r>
         <w:rPr>
           <w:b/>
@@ -10053,6 +10201,7 @@
         </w:rPr>
         <w:t>patterns_links</w:t>
       </w:r>
+      <w:proofErr w:type="spellEnd"/>
     </w:p>
     <w:p>
       <w:pPr>
@@ -10067,12 +10216,21 @@
           <w:lang w:val="en-US"/>
         </w:rPr>
       </w:pPr>
-      <w:r>
-        <w:rPr>
-          <w:b/>
-          <w:lang w:val="en-US"/>
-        </w:rPr>
-        <w:t>list_separate_patterns(</w:t>
+      <w:proofErr w:type="spellStart"/>
+      <w:r>
+        <w:rPr>
+          <w:b/>
+          <w:lang w:val="en-US"/>
+        </w:rPr>
+        <w:t>list_separate_patterns</w:t>
+      </w:r>
+      <w:proofErr w:type="spellEnd"/>
+      <w:r>
+        <w:rPr>
+          <w:b/>
+          <w:lang w:val="en-US"/>
+        </w:rPr>
+        <w:t>(</w:t>
       </w:r>
       <w:r>
         <w:rPr>
@@ -10100,6 +10258,7 @@
         </w:rPr>
         <w:t xml:space="preserve">: numeric, </w:t>
       </w:r>
+      <w:proofErr w:type="spellStart"/>
       <w:r>
         <w:rPr>
           <w:b/>
@@ -10107,6 +10266,7 @@
         </w:rPr>
         <w:t>min_length</w:t>
       </w:r>
+      <w:proofErr w:type="spellEnd"/>
       <w:r>
         <w:rPr>
           <w:lang w:val="en-US"/>
@@ -10127,6 +10287,7 @@
           <w:lang w:val="en-US"/>
         </w:rPr>
       </w:pPr>
+      <w:proofErr w:type="spellStart"/>
       <w:r>
         <w:rPr>
           <w:b/>
@@ -10134,6 +10295,7 @@
         </w:rPr>
         <w:t>max_length</w:t>
       </w:r>
+      <w:proofErr w:type="spellEnd"/>
       <w:r>
         <w:rPr>
           <w:lang w:val="en-US"/>
@@ -10151,8 +10313,16 @@
         <w:rPr>
           <w:lang w:val="en-US"/>
         </w:rPr>
-        <w:t>: data.frame</w:t>
-      </w:r>
+        <w:t xml:space="preserve">: </w:t>
+      </w:r>
+      <w:proofErr w:type="spellStart"/>
+      <w:r>
+        <w:rPr>
+          <w:lang w:val="en-US"/>
+        </w:rPr>
+        <w:t>data.frame</w:t>
+      </w:r>
+      <w:proofErr w:type="spellEnd"/>
     </w:p>
     <w:tbl>
       <w:tblPr>
@@ -10352,12 +10522,21 @@
           <w:lang w:val="en-US"/>
         </w:rPr>
       </w:pPr>
-      <w:r>
-        <w:rPr>
-          <w:b/>
-          <w:lang w:val="en-US"/>
-        </w:rPr>
-        <w:t>list_patterns_by_obs()</w:t>
+      <w:proofErr w:type="spellStart"/>
+      <w:r>
+        <w:rPr>
+          <w:b/>
+          <w:lang w:val="en-US"/>
+        </w:rPr>
+        <w:t>list_patterns_by_obs</w:t>
+      </w:r>
+      <w:proofErr w:type="spellEnd"/>
+      <w:r>
+        <w:rPr>
+          <w:b/>
+          <w:lang w:val="en-US"/>
+        </w:rPr>
+        <w:t>()</w:t>
       </w:r>
       <w:r>
         <w:rPr>
@@ -10395,6 +10574,7 @@
         </w:rPr>
         <w:t xml:space="preserve"> </w:t>
       </w:r>
+      <w:proofErr w:type="spellStart"/>
       <w:r>
         <w:rPr>
           <w:b/>
@@ -10402,6 +10582,7 @@
         </w:rPr>
         <w:t>obs_patterns</w:t>
       </w:r>
+      <w:proofErr w:type="spellEnd"/>
     </w:p>
     <w:p>
       <w:pPr>
@@ -10410,12 +10591,21 @@
           <w:lang w:val="en-US"/>
         </w:rPr>
       </w:pPr>
-      <w:r>
-        <w:rPr>
-          <w:b/>
-          <w:lang w:val="en-US"/>
-        </w:rPr>
-        <w:t>list_patterns_per_year()</w:t>
+      <w:proofErr w:type="spellStart"/>
+      <w:r>
+        <w:rPr>
+          <w:b/>
+          <w:lang w:val="en-US"/>
+        </w:rPr>
+        <w:t>list_patterns_per_year</w:t>
+      </w:r>
+      <w:proofErr w:type="spellEnd"/>
+      <w:r>
+        <w:rPr>
+          <w:b/>
+          <w:lang w:val="en-US"/>
+        </w:rPr>
+        <w:t>()</w:t>
       </w:r>
       <w:r>
         <w:rPr>
@@ -10453,6 +10643,7 @@
         </w:rPr>
         <w:t xml:space="preserve"> </w:t>
       </w:r>
+      <w:proofErr w:type="spellStart"/>
       <w:r>
         <w:rPr>
           <w:b/>
@@ -10460,6 +10651,7 @@
         </w:rPr>
         <w:t>patterns_per_year</w:t>
       </w:r>
+      <w:proofErr w:type="spellEnd"/>
     </w:p>
     <w:p>
       <w:pPr>
@@ -10468,12 +10660,21 @@
           <w:lang w:val="en-US"/>
         </w:rPr>
       </w:pPr>
-      <w:r>
-        <w:rPr>
-          <w:b/>
-          <w:lang w:val="en-US"/>
-        </w:rPr>
-        <w:t>compute_patterns_characteristics()</w:t>
+      <w:proofErr w:type="spellStart"/>
+      <w:r>
+        <w:rPr>
+          <w:b/>
+          <w:lang w:val="en-US"/>
+        </w:rPr>
+        <w:t>compute_patterns_characteristics</w:t>
+      </w:r>
+      <w:proofErr w:type="spellEnd"/>
+      <w:r>
+        <w:rPr>
+          <w:b/>
+          <w:lang w:val="en-US"/>
+        </w:rPr>
+        <w:t>()</w:t>
       </w:r>
       <w:r>
         <w:rPr>
@@ -10533,6 +10734,7 @@
           <w:lang w:val="en-US"/>
         </w:rPr>
       </w:pPr>
+      <w:proofErr w:type="spellStart"/>
       <w:r>
         <w:rPr>
           <w:b/>
@@ -10540,6 +10742,7 @@
         </w:rPr>
         <w:t>compute_specificity</w:t>
       </w:r>
+      <w:proofErr w:type="spellEnd"/>
       <w:r>
         <w:rPr>
           <w:b/>
@@ -10668,13 +10871,31 @@
           <w:lang w:val="en-US"/>
         </w:rPr>
       </w:pPr>
-      <w:r>
-        <w:rPr>
-          <w:b/>
-          <w:lang w:val="en-US"/>
-        </w:rPr>
-        <w:t>compute_ksi_threshold(reporting_indexes</w:t>
-      </w:r>
+      <w:proofErr w:type="spellStart"/>
+      <w:r>
+        <w:rPr>
+          <w:b/>
+          <w:lang w:val="en-US"/>
+        </w:rPr>
+        <w:t>compute_ksi_threshold</w:t>
+      </w:r>
+      <w:proofErr w:type="spellEnd"/>
+      <w:r>
+        <w:rPr>
+          <w:b/>
+          <w:lang w:val="en-US"/>
+        </w:rPr>
+        <w:t>(</w:t>
+      </w:r>
+      <w:proofErr w:type="spellStart"/>
+      <w:r>
+        <w:rPr>
+          <w:b/>
+          <w:lang w:val="en-US"/>
+        </w:rPr>
+        <w:t>reporting_indexes</w:t>
+      </w:r>
+      <w:proofErr w:type="spellEnd"/>
       <w:r>
         <w:rPr>
           <w:lang w:val="en-US"/>
@@ -10701,13 +10922,31 @@
           <w:lang w:val="en-US"/>
         </w:rPr>
       </w:pPr>
-      <w:r>
-        <w:rPr>
-          <w:b/>
-          <w:lang w:val="en-US"/>
-        </w:rPr>
-        <w:t>compute_ri_threshold(reporting_indexes</w:t>
-      </w:r>
+      <w:proofErr w:type="spellStart"/>
+      <w:r>
+        <w:rPr>
+          <w:b/>
+          <w:lang w:val="en-US"/>
+        </w:rPr>
+        <w:t>compute_ri_threshold</w:t>
+      </w:r>
+      <w:proofErr w:type="spellEnd"/>
+      <w:r>
+        <w:rPr>
+          <w:b/>
+          <w:lang w:val="en-US"/>
+        </w:rPr>
+        <w:t>(</w:t>
+      </w:r>
+      <w:proofErr w:type="spellStart"/>
+      <w:r>
+        <w:rPr>
+          <w:b/>
+          <w:lang w:val="en-US"/>
+        </w:rPr>
+        <w:t>reporting_indexes</w:t>
+      </w:r>
+      <w:proofErr w:type="spellEnd"/>
       <w:r>
         <w:rPr>
           <w:lang w:val="en-US"/>
@@ -10720,6 +10959,7 @@
         </w:rPr>
         <w:t xml:space="preserve">, </w:t>
       </w:r>
+      <w:proofErr w:type="spellStart"/>
       <w:r>
         <w:rPr>
           <w:b/>
@@ -10727,6 +10967,7 @@
         </w:rPr>
         <w:t>ksi</w:t>
       </w:r>
+      <w:proofErr w:type="spellEnd"/>
       <w:r>
         <w:rPr>
           <w:lang w:val="en-US"/>
@@ -10760,6 +11001,7 @@
           <w:lang w:val="en-US"/>
         </w:rPr>
       </w:pPr>
+      <w:proofErr w:type="spellStart"/>
       <w:r>
         <w:rPr>
           <w:b/>
@@ -10767,6 +11009,7 @@
         </w:rPr>
         <w:t>compute_reporting_indexes</w:t>
       </w:r>
+      <w:proofErr w:type="spellEnd"/>
       <w:r>
         <w:rPr>
           <w:b/>
@@ -10852,12 +11095,14 @@
         </w:rPr>
         <w:t xml:space="preserve">          </w:t>
       </w:r>
+      <w:proofErr w:type="spellStart"/>
       <w:r>
         <w:rPr>
           <w:lang w:val="en-US"/>
         </w:rPr>
         <w:t>data.frame</w:t>
       </w:r>
+      <w:proofErr w:type="spellEnd"/>
     </w:p>
     <w:tbl>
       <w:tblPr>
@@ -10940,6 +11185,7 @@
                 <w:lang w:val="en-US" w:eastAsia="fr-FR"/>
               </w:rPr>
             </w:pPr>
+            <w:proofErr w:type="spellStart"/>
             <w:r>
               <w:rPr>
                 <w:rFonts w:ascii="Calibri" w:eastAsia="Times New Roman" w:hAnsi="Calibri" w:cs="Times New Roman"/>
@@ -10950,6 +11196,7 @@
               </w:rPr>
               <w:t>ri</w:t>
             </w:r>
+            <w:proofErr w:type="spellEnd"/>
           </w:p>
         </w:tc>
       </w:tr>
@@ -11056,6 +11303,7 @@
           <w:lang w:val="en-US"/>
         </w:rPr>
       </w:pPr>
+      <w:proofErr w:type="spellStart"/>
       <w:r>
         <w:rPr>
           <w:b/>
@@ -11063,6 +11311,7 @@
         </w:rPr>
         <w:t>check_params_for_RI</w:t>
       </w:r>
+      <w:proofErr w:type="spellEnd"/>
       <w:r>
         <w:rPr>
           <w:b/>
@@ -11302,6 +11551,7 @@
           <w:lang w:val="en-US"/>
         </w:rPr>
       </w:pPr>
+      <w:proofErr w:type="spellStart"/>
       <w:r>
         <w:rPr>
           <w:b/>
@@ -11309,6 +11559,7 @@
         </w:rPr>
         <w:t>compute_reporting_indexes_limits</w:t>
       </w:r>
+      <w:proofErr w:type="spellEnd"/>
       <w:r>
         <w:rPr>
           <w:b/>
@@ -11335,6 +11586,7 @@
         </w:rPr>
         <w:t xml:space="preserve">, </w:t>
       </w:r>
+      <w:proofErr w:type="spellStart"/>
       <w:r>
         <w:rPr>
           <w:b/>
@@ -11342,6 +11594,7 @@
         </w:rPr>
         <w:t>first_limit</w:t>
       </w:r>
+      <w:proofErr w:type="spellEnd"/>
       <w:r>
         <w:rPr>
           <w:lang w:val="en-US"/>
@@ -11411,8 +11664,16 @@
         <w:rPr>
           <w:lang w:val="en-US"/>
         </w:rPr>
-        <w:t xml:space="preserve"> data.frame</w:t>
-      </w:r>
+        <w:t xml:space="preserve"> </w:t>
+      </w:r>
+      <w:proofErr w:type="spellStart"/>
+      <w:r>
+        <w:rPr>
+          <w:lang w:val="en-US"/>
+        </w:rPr>
+        <w:t>data.frame</w:t>
+      </w:r>
+      <w:proofErr w:type="spellEnd"/>
     </w:p>
     <w:tbl>
       <w:tblPr>
@@ -11534,6 +11795,7 @@
                 <w:lang w:val="en-US" w:eastAsia="fr-FR"/>
               </w:rPr>
             </w:pPr>
+            <w:proofErr w:type="spellStart"/>
             <w:r>
               <w:rPr>
                 <w:rFonts w:ascii="Calibri" w:eastAsia="Times New Roman" w:hAnsi="Calibri" w:cs="Times New Roman"/>
@@ -11544,6 +11806,7 @@
               </w:rPr>
               <w:t>ri_period</w:t>
             </w:r>
+            <w:proofErr w:type="spellEnd"/>
           </w:p>
         </w:tc>
       </w:tr>
@@ -11699,6 +11962,7 @@
           <w:lang w:val="en-US"/>
         </w:rPr>
       </w:pPr>
+      <w:proofErr w:type="spellStart"/>
       <w:r>
         <w:rPr>
           <w:b/>
@@ -11707,6 +11971,7 @@
         <w:lastRenderedPageBreak/>
         <w:t>define_dynamic_status</w:t>
       </w:r>
+      <w:proofErr w:type="spellEnd"/>
       <w:r>
         <w:rPr>
           <w:b/>
@@ -11739,6 +12004,7 @@
         </w:rPr>
         <w:t xml:space="preserve"> </w:t>
       </w:r>
+      <w:proofErr w:type="spellStart"/>
       <w:r>
         <w:rPr>
           <w:b/>
@@ -11746,6 +12012,7 @@
         </w:rPr>
         <w:t>status_limit</w:t>
       </w:r>
+      <w:proofErr w:type="spellEnd"/>
       <w:r>
         <w:rPr>
           <w:lang w:val="en-US"/>
@@ -11821,8 +12088,16 @@
         <w:rPr>
           <w:lang w:val="en-US"/>
         </w:rPr>
-        <w:t xml:space="preserve"> data.frame</w:t>
-      </w:r>
+        <w:t xml:space="preserve"> </w:t>
+      </w:r>
+      <w:proofErr w:type="spellStart"/>
+      <w:r>
+        <w:rPr>
+          <w:lang w:val="en-US"/>
+        </w:rPr>
+        <w:t>data.frame</w:t>
+      </w:r>
+      <w:proofErr w:type="spellEnd"/>
     </w:p>
     <w:tbl>
       <w:tblPr>
@@ -12046,13 +12321,31 @@
           <w:lang w:val="en-US"/>
         </w:rPr>
       </w:pPr>
-      <w:r>
-        <w:rPr>
-          <w:b/>
-          <w:lang w:val="en-US"/>
-        </w:rPr>
-        <w:t>spectrum_chart(patterns_characteristics</w:t>
-      </w:r>
+      <w:proofErr w:type="spellStart"/>
+      <w:r>
+        <w:rPr>
+          <w:b/>
+          <w:lang w:val="en-US"/>
+        </w:rPr>
+        <w:t>spectrum_chart</w:t>
+      </w:r>
+      <w:proofErr w:type="spellEnd"/>
+      <w:r>
+        <w:rPr>
+          <w:b/>
+          <w:lang w:val="en-US"/>
+        </w:rPr>
+        <w:t>(</w:t>
+      </w:r>
+      <w:proofErr w:type="spellStart"/>
+      <w:r>
+        <w:rPr>
+          <w:b/>
+          <w:lang w:val="en-US"/>
+        </w:rPr>
+        <w:t>patterns_characteristics</w:t>
+      </w:r>
+      <w:proofErr w:type="spellEnd"/>
       <w:r>
         <w:rPr>
           <w:lang w:val="en-US"/>
@@ -12173,8 +12466,16 @@
         <w:rPr>
           <w:lang w:val="en-US"/>
         </w:rPr>
-        <w:t>: data.frame</w:t>
-      </w:r>
+        <w:t xml:space="preserve">: </w:t>
+      </w:r>
+      <w:proofErr w:type="spellStart"/>
+      <w:r>
+        <w:rPr>
+          <w:lang w:val="en-US"/>
+        </w:rPr>
+        <w:t>data.frame</w:t>
+      </w:r>
+      <w:proofErr w:type="spellEnd"/>
     </w:p>
     <w:tbl>
       <w:tblPr>
@@ -12733,13 +13034,31 @@
           <w:lang w:val="en-US"/>
         </w:rPr>
       </w:pPr>
-      <w:r>
-        <w:rPr>
-          <w:b/>
-          <w:lang w:val="en-US"/>
-        </w:rPr>
-        <w:t>create_spectrum_chart(patterns_characteristics</w:t>
-      </w:r>
+      <w:proofErr w:type="spellStart"/>
+      <w:r>
+        <w:rPr>
+          <w:b/>
+          <w:lang w:val="en-US"/>
+        </w:rPr>
+        <w:t>create_spectrum_chart</w:t>
+      </w:r>
+      <w:proofErr w:type="spellEnd"/>
+      <w:r>
+        <w:rPr>
+          <w:b/>
+          <w:lang w:val="en-US"/>
+        </w:rPr>
+        <w:t>(</w:t>
+      </w:r>
+      <w:proofErr w:type="spellStart"/>
+      <w:r>
+        <w:rPr>
+          <w:b/>
+          <w:lang w:val="en-US"/>
+        </w:rPr>
+        <w:t>patterns_characteristics</w:t>
+      </w:r>
+      <w:proofErr w:type="spellEnd"/>
       <w:r>
         <w:rPr>
           <w:lang w:val="en-US"/>
@@ -12804,6 +13123,7 @@
         </w:rPr>
         <w:t xml:space="preserve"> </w:t>
       </w:r>
+      <w:proofErr w:type="spellStart"/>
       <w:r>
         <w:rPr>
           <w:b/>
@@ -12811,6 +13131,7 @@
         </w:rPr>
         <w:t>weights_by_node_type</w:t>
       </w:r>
+      <w:proofErr w:type="spellEnd"/>
       <w:r>
         <w:rPr>
           <w:lang w:val="en-US"/>
@@ -12835,12 +13156,14 @@
         </w:rPr>
         <w:t xml:space="preserve"> </w:t>
       </w:r>
+      <w:proofErr w:type="spellStart"/>
       <w:r>
         <w:rPr>
           <w:lang w:val="en-US"/>
         </w:rPr>
         <w:t>data.frame</w:t>
       </w:r>
+      <w:proofErr w:type="spellEnd"/>
       <w:r>
         <w:rPr>
           <w:lang w:val="en-US"/>
@@ -12924,6 +13247,7 @@
                 <w:lang w:val="en-US" w:eastAsia="fr-FR"/>
               </w:rPr>
             </w:pPr>
+            <w:proofErr w:type="spellStart"/>
             <w:r>
               <w:rPr>
                 <w:rFonts w:ascii="Calibri" w:eastAsia="Times New Roman" w:hAnsi="Calibri" w:cs="Times New Roman"/>
@@ -12934,6 +13258,7 @@
               </w:rPr>
               <w:t>complex_nodes</w:t>
             </w:r>
+            <w:proofErr w:type="spellEnd"/>
           </w:p>
         </w:tc>
         <w:tc>
@@ -12962,6 +13287,7 @@
                 <w:lang w:val="en-US" w:eastAsia="fr-FR"/>
               </w:rPr>
             </w:pPr>
+            <w:proofErr w:type="spellStart"/>
             <w:r>
               <w:rPr>
                 <w:rFonts w:ascii="Calibri" w:eastAsia="Times New Roman" w:hAnsi="Calibri" w:cs="Times New Roman"/>
@@ -12972,6 +13298,7 @@
               </w:rPr>
               <w:t>simple_node</w:t>
             </w:r>
+            <w:proofErr w:type="spellEnd"/>
           </w:p>
         </w:tc>
       </w:tr>
@@ -13070,12 +13397,21 @@
           <w:lang w:val="en-US"/>
         </w:rPr>
       </w:pPr>
-      <w:r>
-        <w:rPr>
-          <w:b/>
-          <w:lang w:val="en-US"/>
-        </w:rPr>
-        <w:t>compute_pattern_distribution_in_nodes(patterns</w:t>
+      <w:proofErr w:type="spellStart"/>
+      <w:r>
+        <w:rPr>
+          <w:b/>
+          <w:lang w:val="en-US"/>
+        </w:rPr>
+        <w:t>compute_pattern_distribution_in_nodes</w:t>
+      </w:r>
+      <w:proofErr w:type="spellEnd"/>
+      <w:r>
+        <w:rPr>
+          <w:b/>
+          <w:lang w:val="en-US"/>
+        </w:rPr>
+        <w:t>(patterns</w:t>
       </w:r>
       <w:r>
         <w:rPr>
@@ -13127,7 +13463,21 @@
         <w:rPr>
           <w:lang w:val="en-US"/>
         </w:rPr>
-        <w:t>"weight_distribution"</w:t>
+        <w:t>"</w:t>
+      </w:r>
+      <w:proofErr w:type="spellStart"/>
+      <w:r>
+        <w:rPr>
+          <w:lang w:val="en-US"/>
+        </w:rPr>
+        <w:t>weight_distribution</w:t>
+      </w:r>
+      <w:proofErr w:type="spellEnd"/>
+      <w:r>
+        <w:rPr>
+          <w:lang w:val="en-US"/>
+        </w:rPr>
+        <w:t>"</w:t>
       </w:r>
       <w:r>
         <w:rPr>
@@ -13468,7 +13818,21 @@
         <w:rPr>
           <w:lang w:val="en-US"/>
         </w:rPr>
-        <w:t>[["length_distribution"]]:</w:t>
+        <w:t>[["</w:t>
+      </w:r>
+      <w:proofErr w:type="spellStart"/>
+      <w:r>
+        <w:rPr>
+          <w:lang w:val="en-US"/>
+        </w:rPr>
+        <w:t>length_distribution</w:t>
+      </w:r>
+      <w:proofErr w:type="spellEnd"/>
+      <w:r>
+        <w:rPr>
+          <w:lang w:val="en-US"/>
+        </w:rPr>
+        <w:t>"]]:</w:t>
       </w:r>
     </w:p>
     <w:tbl>
@@ -13830,12 +14194,21 @@
           <w:lang w:val="en-US"/>
         </w:rPr>
       </w:pPr>
-      <w:r>
-        <w:rPr>
-          <w:b/>
-          <w:lang w:val="en-US"/>
-        </w:rPr>
-        <w:t>spectrosome_chart(</w:t>
+      <w:proofErr w:type="spellStart"/>
+      <w:r>
+        <w:rPr>
+          <w:b/>
+          <w:lang w:val="en-US"/>
+        </w:rPr>
+        <w:t>spectrosome_chart</w:t>
+      </w:r>
+      <w:proofErr w:type="spellEnd"/>
+      <w:r>
+        <w:rPr>
+          <w:b/>
+          <w:lang w:val="en-US"/>
+        </w:rPr>
+        <w:t>(</w:t>
       </w:r>
       <w:r>
         <w:rPr>
@@ -13946,6 +14319,7 @@
         </w:rPr>
         <w:t xml:space="preserve">        </w:t>
       </w:r>
+      <w:proofErr w:type="spellStart"/>
       <w:r>
         <w:rPr>
           <w:b/>
@@ -13955,6 +14329,14 @@
       </w:r>
       <w:r>
         <w:rPr>
+          <w:b/>
+          <w:lang w:val="en-US"/>
+        </w:rPr>
+        <w:t>s</w:t>
+      </w:r>
+      <w:proofErr w:type="spellEnd"/>
+      <w:r>
+        <w:rPr>
           <w:lang w:val="en-US"/>
         </w:rPr>
         <w:t>:</w:t>
@@ -13971,6 +14353,7 @@
         </w:rPr>
         <w:t xml:space="preserve"> </w:t>
       </w:r>
+      <w:proofErr w:type="spellStart"/>
       <w:r>
         <w:rPr>
           <w:b/>
@@ -13979,12 +14362,14 @@
         </w:rPr>
         <w:t>min_link_weight</w:t>
       </w:r>
+      <w:proofErr w:type="spellEnd"/>
       <w:r>
         <w:rPr>
           <w:lang w:val="en-US"/>
         </w:rPr>
         <w:t xml:space="preserve">: numeric, </w:t>
       </w:r>
+      <w:proofErr w:type="spellStart"/>
       <w:r>
         <w:rPr>
           <w:b/>
@@ -13992,6 +14377,7 @@
         </w:rPr>
         <w:t>vertex_size</w:t>
       </w:r>
+      <w:proofErr w:type="spellEnd"/>
       <w:r>
         <w:rPr>
           <w:lang w:val="en-US"/>
@@ -15156,12 +15542,21 @@
         </w:rPr>
         <w:t xml:space="preserve"> </w:t>
       </w:r>
-      <w:r>
-        <w:rPr>
-          <w:b/>
-          <w:lang w:val="en-US"/>
-        </w:rPr>
-        <w:t xml:space="preserve">nodes_links </w:t>
+      <w:proofErr w:type="spellStart"/>
+      <w:r>
+        <w:rPr>
+          <w:b/>
+          <w:lang w:val="en-US"/>
+        </w:rPr>
+        <w:t>nodes_links</w:t>
+      </w:r>
+      <w:proofErr w:type="spellEnd"/>
+      <w:r>
+        <w:rPr>
+          <w:b/>
+          <w:lang w:val="en-US"/>
+        </w:rPr>
+        <w:t xml:space="preserve"> </w:t>
       </w:r>
       <w:r>
         <w:rPr>
@@ -15181,6 +15576,7 @@
         </w:rPr>
         <w:t xml:space="preserve"> </w:t>
       </w:r>
+      <w:proofErr w:type="spellStart"/>
       <w:r>
         <w:rPr>
           <w:b/>
@@ -15188,6 +15584,7 @@
         </w:rPr>
         <w:t>patterns_links</w:t>
       </w:r>
+      <w:proofErr w:type="spellEnd"/>
     </w:p>
     <w:p>
       <w:pPr>
@@ -15209,6 +15606,7 @@
         </w:rPr>
         <w:t>"</w:t>
       </w:r>
+      <w:proofErr w:type="spellStart"/>
       <w:r>
         <w:rPr>
           <w:bCs/>
@@ -15216,6 +15614,7 @@
         </w:rPr>
         <w:t>coords</w:t>
       </w:r>
+      <w:proofErr w:type="spellEnd"/>
       <w:r>
         <w:rPr>
           <w:lang w:val="en-US"/>
@@ -15226,19 +15625,7 @@
         <w:rPr>
           <w:lang w:val="en-US"/>
         </w:rPr>
-        <w:t xml:space="preserve">]]: list of </w:t>
-      </w:r>
-      <w:r>
-        <w:rPr>
-          <w:lang w:val="en-US"/>
-        </w:rPr>
-        <w:t>matri</w:t>
-      </w:r>
-      <w:r>
-        <w:rPr>
-          <w:lang w:val="en-US"/>
-        </w:rPr>
-        <w:t>ces</w:t>
+        <w:t>]]: list of matrices</w:t>
       </w:r>
     </w:p>
     <w:tbl>
@@ -15849,12 +16236,21 @@
         <w:lastRenderedPageBreak/>
         <w:t xml:space="preserve"> </w:t>
       </w:r>
-      <w:r>
-        <w:rPr>
-          <w:b/>
-          <w:lang w:val="en-US"/>
-        </w:rPr>
-        <w:t>cluster_text(graph</w:t>
+      <w:proofErr w:type="spellStart"/>
+      <w:r>
+        <w:rPr>
+          <w:b/>
+          <w:lang w:val="en-US"/>
+        </w:rPr>
+        <w:t>cluster_text</w:t>
+      </w:r>
+      <w:proofErr w:type="spellEnd"/>
+      <w:r>
+        <w:rPr>
+          <w:b/>
+          <w:lang w:val="en-US"/>
+        </w:rPr>
+        <w:t>(graph</w:t>
       </w:r>
       <w:r>
         <w:rPr>
@@ -15942,6 +16338,7 @@
         </w:rPr>
         <w:t xml:space="preserve"> </w:t>
       </w:r>
+      <w:proofErr w:type="spellStart"/>
       <w:r>
         <w:rPr>
           <w:b/>
@@ -15949,6 +16346,7 @@
         </w:rPr>
         <w:t>patterns_links</w:t>
       </w:r>
+      <w:proofErr w:type="spellEnd"/>
       <w:r>
         <w:rPr>
           <w:b/>
@@ -16542,12 +16940,21 @@
           <w:lang w:val="en-US"/>
         </w:rPr>
       </w:pPr>
-      <w:r>
-        <w:rPr>
-          <w:b/>
-          <w:lang w:val="en-US"/>
-        </w:rPr>
-        <w:t>cluster_chart(entities</w:t>
+      <w:proofErr w:type="spellStart"/>
+      <w:r>
+        <w:rPr>
+          <w:b/>
+          <w:lang w:val="en-US"/>
+        </w:rPr>
+        <w:t>cluster_chart</w:t>
+      </w:r>
+      <w:proofErr w:type="spellEnd"/>
+      <w:r>
+        <w:rPr>
+          <w:b/>
+          <w:lang w:val="en-US"/>
+        </w:rPr>
+        <w:t>(entities</w:t>
       </w:r>
       <w:r>
         <w:rPr>
@@ -16641,6 +17048,7 @@
         </w:rPr>
         <w:t xml:space="preserve">            </w:t>
       </w:r>
+      <w:proofErr w:type="spellStart"/>
       <w:r>
         <w:rPr>
           <w:b/>
@@ -16648,6 +17056,7 @@
         </w:rPr>
         <w:t>vertex_size</w:t>
       </w:r>
+      <w:proofErr w:type="spellEnd"/>
       <w:r>
         <w:rPr>
           <w:lang w:val="en-US"/>
@@ -17791,12 +18200,21 @@
         </w:rPr>
         <w:t xml:space="preserve"> </w:t>
       </w:r>
-      <w:r>
-        <w:rPr>
-          <w:b/>
-          <w:lang w:val="en-US"/>
-        </w:rPr>
-        <w:t xml:space="preserve">nodes_links </w:t>
+      <w:proofErr w:type="spellStart"/>
+      <w:r>
+        <w:rPr>
+          <w:b/>
+          <w:lang w:val="en-US"/>
+        </w:rPr>
+        <w:t>nodes_links</w:t>
+      </w:r>
+      <w:proofErr w:type="spellEnd"/>
+      <w:r>
+        <w:rPr>
+          <w:b/>
+          <w:lang w:val="en-US"/>
+        </w:rPr>
+        <w:t xml:space="preserve"> </w:t>
       </w:r>
       <w:r>
         <w:rPr>
@@ -17816,6 +18234,7 @@
         </w:rPr>
         <w:t xml:space="preserve"> </w:t>
       </w:r>
+      <w:proofErr w:type="spellStart"/>
       <w:r>
         <w:rPr>
           <w:b/>
@@ -17823,6 +18242,7 @@
         </w:rPr>
         <w:t>patterns_links</w:t>
       </w:r>
+      <w:proofErr w:type="spellEnd"/>
     </w:p>
     <w:p>
       <w:pPr>
@@ -17844,6 +18264,7 @@
         </w:rPr>
         <w:t>"</w:t>
       </w:r>
+      <w:proofErr w:type="spellStart"/>
       <w:r>
         <w:rPr>
           <w:bCs/>
@@ -17851,6 +18272,7 @@
         </w:rPr>
         <w:t>coords</w:t>
       </w:r>
+      <w:proofErr w:type="spellEnd"/>
       <w:r>
         <w:rPr>
           <w:lang w:val="en-US"/>
@@ -17861,13 +18283,7 @@
         <w:rPr>
           <w:lang w:val="en-US"/>
         </w:rPr>
-        <w:t xml:space="preserve">]]: </w:t>
-      </w:r>
-      <w:r>
-        <w:rPr>
-          <w:lang w:val="en-US"/>
-        </w:rPr>
-        <w:t>matrix</w:t>
+        <w:t>]]: matrix</w:t>
       </w:r>
     </w:p>
     <w:tbl>
@@ -18456,6 +18872,7 @@
           <w:lang w:val="en-US"/>
         </w:rPr>
       </w:pPr>
+      <w:proofErr w:type="spellStart"/>
       <w:r>
         <w:rPr>
           <w:b/>
@@ -18463,6 +18880,7 @@
         </w:rPr>
         <w:t>network_density</w:t>
       </w:r>
+      <w:proofErr w:type="spellEnd"/>
       <w:r>
         <w:rPr>
           <w:b/>
@@ -18477,6 +18895,7 @@
         </w:rPr>
         <w:t xml:space="preserve"> see attribute </w:t>
       </w:r>
+      <w:proofErr w:type="spellStart"/>
       <w:r>
         <w:rPr>
           <w:b/>
@@ -18484,6 +18903,7 @@
         </w:rPr>
         <w:t>nodes_links</w:t>
       </w:r>
+      <w:proofErr w:type="spellEnd"/>
       <w:r>
         <w:rPr>
           <w:bCs/>
@@ -18491,6 +18911,7 @@
         </w:rPr>
         <w:t xml:space="preserve"> or </w:t>
       </w:r>
+      <w:proofErr w:type="spellStart"/>
       <w:r>
         <w:rPr>
           <w:b/>
@@ -18498,6 +18919,7 @@
         </w:rPr>
         <w:t>patterns_links</w:t>
       </w:r>
+      <w:proofErr w:type="spellEnd"/>
       <w:r>
         <w:rPr>
           <w:b/>
@@ -18562,6 +18984,7 @@
         </w:rPr>
         <w:t xml:space="preserve"> see attribute </w:t>
       </w:r>
+      <w:proofErr w:type="spellStart"/>
       <w:r>
         <w:rPr>
           <w:b/>
@@ -18569,6 +18992,7 @@
         </w:rPr>
         <w:t>nodes_links</w:t>
       </w:r>
+      <w:proofErr w:type="spellEnd"/>
       <w:r>
         <w:rPr>
           <w:bCs/>
@@ -18576,12 +19000,21 @@
         </w:rPr>
         <w:t xml:space="preserve"> or </w:t>
       </w:r>
-      <w:r>
-        <w:rPr>
-          <w:b/>
-          <w:lang w:val="en-US"/>
-        </w:rPr>
-        <w:t>patterns_links)</w:t>
+      <w:proofErr w:type="spellStart"/>
+      <w:r>
+        <w:rPr>
+          <w:b/>
+          <w:lang w:val="en-US"/>
+        </w:rPr>
+        <w:t>patterns_links</w:t>
+      </w:r>
+      <w:proofErr w:type="spellEnd"/>
+      <w:r>
+        <w:rPr>
+          <w:b/>
+          <w:lang w:val="en-US"/>
+        </w:rPr>
+        <w:t>)</w:t>
       </w:r>
       <w:r>
         <w:rPr>
@@ -18620,6 +19053,7 @@
           <w:lang w:val="en-US"/>
         </w:rPr>
       </w:pPr>
+      <w:proofErr w:type="spellStart"/>
       <w:r>
         <w:rPr>
           <w:b/>
@@ -18628,13 +19062,23 @@
         </w:rPr>
         <w:t>tree_chart</w:t>
       </w:r>
+      <w:proofErr w:type="spellEnd"/>
       <w:r>
         <w:rPr>
           <w:b/>
           <w:bCs/>
           <w:lang w:val="en-US"/>
         </w:rPr>
-        <w:t>(patterns_</w:t>
+        <w:t>(</w:t>
+      </w:r>
+      <w:proofErr w:type="spellStart"/>
+      <w:r>
+        <w:rPr>
+          <w:b/>
+          <w:bCs/>
+          <w:lang w:val="en-US"/>
+        </w:rPr>
+        <w:t>patterns_</w:t>
       </w:r>
       <w:r>
         <w:rPr>
@@ -18643,6 +19087,7 @@
         </w:rPr>
         <w:t>characteristics</w:t>
       </w:r>
+      <w:proofErr w:type="spellEnd"/>
       <w:r>
         <w:rPr>
           <w:lang w:val="en-US"/>
@@ -18680,6 +19125,7 @@
         </w:rPr>
         <w:t xml:space="preserve">, </w:t>
       </w:r>
+      <w:proofErr w:type="spellStart"/>
       <w:r>
         <w:rPr>
           <w:b/>
@@ -18688,6 +19134,7 @@
         </w:rPr>
         <w:t>display_text</w:t>
       </w:r>
+      <w:proofErr w:type="spellEnd"/>
       <w:r>
         <w:rPr>
           <w:lang w:val="en-US"/>
@@ -18784,8 +19231,16 @@
         <w:rPr>
           <w:lang w:val="en-US"/>
         </w:rPr>
-        <w:t>: data.frame</w:t>
-      </w:r>
+        <w:t xml:space="preserve">: </w:t>
+      </w:r>
+      <w:proofErr w:type="spellStart"/>
+      <w:r>
+        <w:rPr>
+          <w:lang w:val="en-US"/>
+        </w:rPr>
+        <w:t>data.frame</w:t>
+      </w:r>
+      <w:proofErr w:type="spellEnd"/>
     </w:p>
     <w:tbl>
       <w:tblPr>
@@ -19344,13 +19799,32 @@
           <w:lang w:val="en-US"/>
         </w:rPr>
       </w:pPr>
+      <w:proofErr w:type="spellStart"/>
       <w:r>
         <w:rPr>
           <w:b/>
           <w:bCs/>
           <w:lang w:val="en-US"/>
         </w:rPr>
-        <w:t>create_tree_chart(patterns_</w:t>
+        <w:t>create_tree_chart</w:t>
+      </w:r>
+      <w:proofErr w:type="spellEnd"/>
+      <w:r>
+        <w:rPr>
+          <w:b/>
+          <w:bCs/>
+          <w:lang w:val="en-US"/>
+        </w:rPr>
+        <w:t>(</w:t>
+      </w:r>
+      <w:proofErr w:type="spellStart"/>
+      <w:r>
+        <w:rPr>
+          <w:b/>
+          <w:bCs/>
+          <w:lang w:val="en-US"/>
+        </w:rPr>
+        <w:t>patterns_</w:t>
       </w:r>
       <w:r>
         <w:rPr>
@@ -19359,6 +19833,7 @@
         </w:rPr>
         <w:t>characteristics</w:t>
       </w:r>
+      <w:proofErr w:type="spellEnd"/>
       <w:r>
         <w:rPr>
           <w:lang w:val="en-US"/>
@@ -19404,6 +19879,7 @@
           <w:lang w:val="en-US"/>
         </w:rPr>
       </w:pPr>
+      <w:proofErr w:type="spellStart"/>
       <w:r>
         <w:rPr>
           <w:b/>
@@ -19412,6 +19888,7 @@
         </w:rPr>
         <w:t>items_category</w:t>
       </w:r>
+      <w:proofErr w:type="spellEnd"/>
       <w:r>
         <w:rPr>
           <w:b/>
@@ -19436,7 +19913,21 @@
         <w:rPr>
           <w:lang w:val="en-US"/>
         </w:rPr>
-        <w:t xml:space="preserve"> data.frame </w:t>
+        <w:t xml:space="preserve"> </w:t>
+      </w:r>
+      <w:proofErr w:type="spellStart"/>
+      <w:r>
+        <w:rPr>
+          <w:lang w:val="en-US"/>
+        </w:rPr>
+        <w:t>data.frame</w:t>
+      </w:r>
+      <w:proofErr w:type="spellEnd"/>
+      <w:r>
+        <w:rPr>
+          <w:lang w:val="en-US"/>
+        </w:rPr>
+        <w:t xml:space="preserve"> </w:t>
       </w:r>
       <w:r>
         <w:rPr>
@@ -19478,13 +19969,23 @@
         </w:rPr>
         <w:t xml:space="preserve"> numeric, </w:t>
       </w:r>
+      <w:proofErr w:type="spellStart"/>
       <w:r>
         <w:rPr>
           <w:b/>
           <w:bCs/>
           <w:lang w:val="en-US"/>
         </w:rPr>
-        <w:t>display_text:</w:t>
+        <w:t>display_text</w:t>
+      </w:r>
+      <w:proofErr w:type="spellEnd"/>
+      <w:r>
+        <w:rPr>
+          <w:b/>
+          <w:bCs/>
+          <w:lang w:val="en-US"/>
+        </w:rPr>
+        <w:t>:</w:t>
       </w:r>
       <w:r>
         <w:rPr>
@@ -19698,12 +20199,21 @@
           <w:lang w:val="en-US"/>
         </w:rPr>
       </w:pPr>
-      <w:r>
-        <w:rPr>
-          <w:b/>
-          <w:lang w:val="en-US"/>
-        </w:rPr>
-        <w:t>save_characteristics(entities</w:t>
+      <w:proofErr w:type="spellStart"/>
+      <w:r>
+        <w:rPr>
+          <w:b/>
+          <w:lang w:val="en-US"/>
+        </w:rPr>
+        <w:t>save_characteristics</w:t>
+      </w:r>
+      <w:proofErr w:type="spellEnd"/>
+      <w:r>
+        <w:rPr>
+          <w:b/>
+          <w:lang w:val="en-US"/>
+        </w:rPr>
+        <w:t>(entities</w:t>
       </w:r>
       <w:r>
         <w:rPr>
@@ -19815,13 +20325,31 @@
           <w:lang w:val="en-US"/>
         </w:rPr>
       </w:pPr>
-      <w:r>
-        <w:rPr>
-          <w:b/>
-          <w:lang w:val="en-US"/>
-        </w:rPr>
-        <w:t>extract_nodes_from_items(nodes_characteristics</w:t>
-      </w:r>
+      <w:proofErr w:type="spellStart"/>
+      <w:r>
+        <w:rPr>
+          <w:b/>
+          <w:lang w:val="en-US"/>
+        </w:rPr>
+        <w:t>extract_nodes_from_items</w:t>
+      </w:r>
+      <w:proofErr w:type="spellEnd"/>
+      <w:r>
+        <w:rPr>
+          <w:b/>
+          <w:lang w:val="en-US"/>
+        </w:rPr>
+        <w:t>(</w:t>
+      </w:r>
+      <w:proofErr w:type="spellStart"/>
+      <w:r>
+        <w:rPr>
+          <w:b/>
+          <w:lang w:val="en-US"/>
+        </w:rPr>
+        <w:t>nodes_characteristics</w:t>
+      </w:r>
+      <w:proofErr w:type="spellEnd"/>
       <w:r>
         <w:rPr>
           <w:lang w:val="en-US"/>
@@ -19951,14 +20479,32 @@
           <w:lang w:val="en-US"/>
         </w:rPr>
       </w:pPr>
+      <w:proofErr w:type="spellStart"/>
       <w:r>
         <w:rPr>
           <w:b/>
           <w:lang w:val="en-US"/>
         </w:rPr>
         <w:lastRenderedPageBreak/>
-        <w:t>extract_nodes_from_characteristic(nodes_characteristics</w:t>
-      </w:r>
+        <w:t>extract_nodes_from_characteristic</w:t>
+      </w:r>
+      <w:proofErr w:type="spellEnd"/>
+      <w:r>
+        <w:rPr>
+          <w:b/>
+          <w:lang w:val="en-US"/>
+        </w:rPr>
+        <w:t>(</w:t>
+      </w:r>
+      <w:proofErr w:type="spellStart"/>
+      <w:r>
+        <w:rPr>
+          <w:b/>
+          <w:lang w:val="en-US"/>
+        </w:rPr>
+        <w:t>nodes_characteristics</w:t>
+      </w:r>
+      <w:proofErr w:type="spellEnd"/>
       <w:r>
         <w:rPr>
           <w:lang w:val="en-US"/>
@@ -20015,7 +20561,7 @@
           <w:b/>
           <w:lang w:val="en-US"/>
         </w:rPr>
-        <w:t xml:space="preserve">           characteristic</w:t>
+        <w:t xml:space="preserve">         characteristic</w:t>
       </w:r>
       <w:r>
         <w:rPr>
@@ -20049,7 +20595,7 @@
           <w:b/>
           <w:lang w:val="en-US"/>
         </w:rPr>
-        <w:t xml:space="preserve">           condition</w:t>
+        <w:t xml:space="preserve">         condition</w:t>
       </w:r>
       <w:r>
         <w:rPr>
@@ -20109,13 +20655,31 @@
           <w:lang w:val="en-US"/>
         </w:rPr>
       </w:pPr>
-      <w:r>
-        <w:rPr>
-          <w:b/>
-          <w:lang w:val="en-US"/>
-        </w:rPr>
-        <w:t>extract_nodes_from_category(nodes_characteristics</w:t>
-      </w:r>
+      <w:proofErr w:type="spellStart"/>
+      <w:r>
+        <w:rPr>
+          <w:b/>
+          <w:lang w:val="en-US"/>
+        </w:rPr>
+        <w:t>extract_nodes_from_category</w:t>
+      </w:r>
+      <w:proofErr w:type="spellEnd"/>
+      <w:r>
+        <w:rPr>
+          <w:b/>
+          <w:lang w:val="en-US"/>
+        </w:rPr>
+        <w:t>(</w:t>
+      </w:r>
+      <w:proofErr w:type="spellStart"/>
+      <w:r>
+        <w:rPr>
+          <w:b/>
+          <w:lang w:val="en-US"/>
+        </w:rPr>
+        <w:t>nodes_characteristics</w:t>
+      </w:r>
+      <w:proofErr w:type="spellEnd"/>
       <w:r>
         <w:rPr>
           <w:lang w:val="en-US"/>
@@ -20275,12 +20839,21 @@
           <w:lang w:val="en-US"/>
         </w:rPr>
       </w:pPr>
-      <w:r>
-        <w:rPr>
-          <w:b/>
-          <w:lang w:val="en-US"/>
-        </w:rPr>
-        <w:t>check_access_for_category(category</w:t>
+      <w:proofErr w:type="spellStart"/>
+      <w:r>
+        <w:rPr>
+          <w:b/>
+          <w:lang w:val="en-US"/>
+        </w:rPr>
+        <w:t>check_access_for_category</w:t>
+      </w:r>
+      <w:proofErr w:type="spellEnd"/>
+      <w:r>
+        <w:rPr>
+          <w:b/>
+          <w:lang w:val="en-US"/>
+        </w:rPr>
+        <w:t>(category</w:t>
       </w:r>
       <w:r>
         <w:rPr>
@@ -20322,6 +20895,7 @@
           <w:lang w:val="en-US"/>
         </w:rPr>
       </w:pPr>
+      <w:proofErr w:type="spellStart"/>
       <w:r>
         <w:rPr>
           <w:b/>
@@ -20343,6 +20917,7 @@
         </w:rPr>
         <w:t>_from_items</w:t>
       </w:r>
+      <w:proofErr w:type="spellEnd"/>
       <w:r>
         <w:rPr>
           <w:b/>
@@ -20350,6 +20925,7 @@
         </w:rPr>
         <w:t>(</w:t>
       </w:r>
+      <w:proofErr w:type="spellStart"/>
       <w:r>
         <w:rPr>
           <w:b/>
@@ -20357,6 +20933,7 @@
         </w:rPr>
         <w:t>patterns_characteristics</w:t>
       </w:r>
+      <w:proofErr w:type="spellEnd"/>
       <w:r>
         <w:rPr>
           <w:lang w:val="en-US"/>
@@ -20492,13 +21069,31 @@
           <w:lang w:val="en-US"/>
         </w:rPr>
       </w:pPr>
-      <w:r>
-        <w:rPr>
-          <w:b/>
-          <w:lang w:val="en-US"/>
-        </w:rPr>
-        <w:t>extract_patterns_from_characteristic(patterns_characteristics</w:t>
-      </w:r>
+      <w:proofErr w:type="spellStart"/>
+      <w:r>
+        <w:rPr>
+          <w:b/>
+          <w:lang w:val="en-US"/>
+        </w:rPr>
+        <w:t>extract_patterns_from_characteristic</w:t>
+      </w:r>
+      <w:proofErr w:type="spellEnd"/>
+      <w:r>
+        <w:rPr>
+          <w:b/>
+          <w:lang w:val="en-US"/>
+        </w:rPr>
+        <w:t>(</w:t>
+      </w:r>
+      <w:proofErr w:type="spellStart"/>
+      <w:r>
+        <w:rPr>
+          <w:b/>
+          <w:lang w:val="en-US"/>
+        </w:rPr>
+        <w:t>patterns_characteristics</w:t>
+      </w:r>
+      <w:proofErr w:type="spellEnd"/>
       <w:r>
         <w:rPr>
           <w:lang w:val="en-US"/>
@@ -20648,13 +21243,31 @@
           <w:lang w:val="en-US"/>
         </w:rPr>
       </w:pPr>
-      <w:r>
-        <w:rPr>
-          <w:b/>
-          <w:lang w:val="en-US"/>
-        </w:rPr>
-        <w:t>extract_patterns_from_status(patterns_characteristics</w:t>
-      </w:r>
+      <w:proofErr w:type="spellStart"/>
+      <w:r>
+        <w:rPr>
+          <w:b/>
+          <w:lang w:val="en-US"/>
+        </w:rPr>
+        <w:t>extract_patterns_from_status</w:t>
+      </w:r>
+      <w:proofErr w:type="spellEnd"/>
+      <w:r>
+        <w:rPr>
+          <w:b/>
+          <w:lang w:val="en-US"/>
+        </w:rPr>
+        <w:t>(</w:t>
+      </w:r>
+      <w:proofErr w:type="spellStart"/>
+      <w:r>
+        <w:rPr>
+          <w:b/>
+          <w:lang w:val="en-US"/>
+        </w:rPr>
+        <w:t>patterns_characteristics</w:t>
+      </w:r>
+      <w:proofErr w:type="spellEnd"/>
       <w:r>
         <w:rPr>
           <w:lang w:val="en-US"/>
@@ -20784,13 +21397,31 @@
           <w:lang w:val="en-US"/>
         </w:rPr>
       </w:pPr>
-      <w:r>
-        <w:rPr>
-          <w:b/>
-          <w:lang w:val="en-US"/>
-        </w:rPr>
-        <w:t>extract_patterns_from_category(patterns_characteristics</w:t>
-      </w:r>
+      <w:proofErr w:type="spellStart"/>
+      <w:r>
+        <w:rPr>
+          <w:b/>
+          <w:lang w:val="en-US"/>
+        </w:rPr>
+        <w:t>extract_patterns_from_category</w:t>
+      </w:r>
+      <w:proofErr w:type="spellEnd"/>
+      <w:r>
+        <w:rPr>
+          <w:b/>
+          <w:lang w:val="en-US"/>
+        </w:rPr>
+        <w:t>(</w:t>
+      </w:r>
+      <w:proofErr w:type="spellStart"/>
+      <w:r>
+        <w:rPr>
+          <w:b/>
+          <w:lang w:val="en-US"/>
+        </w:rPr>
+        <w:t>patterns_characteristics</w:t>
+      </w:r>
+      <w:proofErr w:type="spellEnd"/>
       <w:r>
         <w:rPr>
           <w:lang w:val="en-US"/>
@@ -20962,12 +21593,21 @@
           <w:lang w:val="en-US"/>
         </w:rPr>
       </w:pPr>
-      <w:r>
-        <w:rPr>
-          <w:b/>
-          <w:lang w:val="en-US"/>
-        </w:rPr>
-        <w:t>extract_links(</w:t>
+      <w:proofErr w:type="spellStart"/>
+      <w:r>
+        <w:rPr>
+          <w:b/>
+          <w:lang w:val="en-US"/>
+        </w:rPr>
+        <w:t>extract_links</w:t>
+      </w:r>
+      <w:proofErr w:type="spellEnd"/>
+      <w:r>
+        <w:rPr>
+          <w:b/>
+          <w:lang w:val="en-US"/>
+        </w:rPr>
+        <w:t>(</w:t>
       </w:r>
       <w:r>
         <w:rPr>
@@ -21063,6 +21703,7 @@
         </w:rPr>
         <w:t xml:space="preserve">           </w:t>
       </w:r>
+      <w:proofErr w:type="spellStart"/>
       <w:r>
         <w:rPr>
           <w:b/>
@@ -21070,6 +21711,7 @@
         </w:rPr>
         <w:t>nodes_links</w:t>
       </w:r>
+      <w:proofErr w:type="spellEnd"/>
       <w:r>
         <w:rPr>
           <w:bCs/>
@@ -21077,6 +21719,7 @@
         </w:rPr>
         <w:t xml:space="preserve"> or </w:t>
       </w:r>
+      <w:proofErr w:type="spellStart"/>
       <w:r>
         <w:rPr>
           <w:b/>
@@ -21091,6 +21734,7 @@
         </w:rPr>
         <w:t>links</w:t>
       </w:r>
+      <w:proofErr w:type="spellEnd"/>
     </w:p>
     <w:p>
       <w:pPr>
@@ -21217,7 +21861,7 @@
         </mc:Choice>
         <mc:Fallback>
           <w:pict>
-            <v:rect w14:anchorId="3767AEB1" id="Rectangle 38" o:spid="_x0000_s1026" style="position:absolute;margin-left:1.15pt;margin-top:-7.8pt;width:466.5pt;height:1.45pt;z-index:251660288;visibility:visible;mso-wrap-style:square;mso-wrap-distance-left:9pt;mso-wrap-distance-top:0;mso-wrap-distance-right:9pt;mso-wrap-distance-bottom:0;mso-position-horizontal:absolute;mso-position-horizontal-relative:text;mso-position-vertical:absolute;mso-position-vertical-relative:text;v-text-anchor:middle" o:gfxdata="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" fillcolor="black [3213]" stroked="f" strokeweight="1pt">
+            <v:rect w14:anchorId="5F84FE3D" id="Rectangle 38" o:spid="_x0000_s1026" style="position:absolute;margin-left:1.15pt;margin-top:-7.8pt;width:466.5pt;height:1.45pt;z-index:251660288;visibility:visible;mso-wrap-style:square;mso-wrap-distance-left:9pt;mso-wrap-distance-top:0;mso-wrap-distance-right:9pt;mso-wrap-distance-bottom:0;mso-position-horizontal:absolute;mso-position-horizontal-relative:text;mso-position-vertical:absolute;mso-position-vertical-relative:text;v-text-anchor:middle" o:gfxdata="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" fillcolor="black [3213]" stroked="f" strokeweight="1pt">
               <w10:wrap type="square"/>
             </v:rect>
           </w:pict>

</xml_diff>

<commit_message>
refactor: Rename plotting functions
</commit_message>
<xml_diff>
--- a/vignettes/Types_of_attributes_and_methods.docx
+++ b/vignettes/Types_of_attributes_and_methods.docx
@@ -1411,6 +1411,7 @@
         <w:t xml:space="preserve">: </w:t>
       </w:r>
       <w:proofErr w:type="spellStart"/>
+      <w:proofErr w:type="gramStart"/>
       <w:r>
         <w:rPr>
           <w:lang w:val="en-US"/>
@@ -1418,6 +1419,7 @@
         <w:t>data.frame</w:t>
       </w:r>
       <w:proofErr w:type="spellEnd"/>
+      <w:proofErr w:type="gramEnd"/>
     </w:p>
     <w:tbl>
       <w:tblPr>
@@ -3485,6 +3487,7 @@
         <w:t xml:space="preserve">: </w:t>
       </w:r>
       <w:proofErr w:type="spellStart"/>
+      <w:proofErr w:type="gramStart"/>
       <w:r>
         <w:rPr>
           <w:lang w:val="en-US"/>
@@ -3492,6 +3495,7 @@
         <w:t>data.frame</w:t>
       </w:r>
       <w:proofErr w:type="spellEnd"/>
+      <w:proofErr w:type="gramEnd"/>
     </w:p>
     <w:tbl>
       <w:tblPr>
@@ -4739,6 +4743,7 @@
         <w:t xml:space="preserve">: </w:t>
       </w:r>
       <w:proofErr w:type="spellStart"/>
+      <w:proofErr w:type="gramStart"/>
       <w:r>
         <w:rPr>
           <w:lang w:val="en-US"/>
@@ -4746,6 +4751,7 @@
         <w:t>data.frame</w:t>
       </w:r>
       <w:proofErr w:type="spellEnd"/>
+      <w:proofErr w:type="gramEnd"/>
     </w:p>
     <w:tbl>
       <w:tblPr>
@@ -7149,6 +7155,7 @@
         <w:t xml:space="preserve">: </w:t>
       </w:r>
       <w:proofErr w:type="spellStart"/>
+      <w:proofErr w:type="gramStart"/>
       <w:r>
         <w:rPr>
           <w:lang w:val="en-US"/>
@@ -7156,6 +7163,7 @@
         <w:t>data.frame</w:t>
       </w:r>
       <w:proofErr w:type="spellEnd"/>
+      <w:proofErr w:type="gramEnd"/>
     </w:p>
     <w:tbl>
       <w:tblPr>
@@ -8681,6 +8689,7 @@
         <w:t xml:space="preserve">: </w:t>
       </w:r>
       <w:proofErr w:type="spellStart"/>
+      <w:proofErr w:type="gramStart"/>
       <w:r>
         <w:rPr>
           <w:lang w:val="en-US"/>
@@ -8688,6 +8697,7 @@
         <w:t>data.frame</w:t>
       </w:r>
       <w:proofErr w:type="spellEnd"/>
+      <w:proofErr w:type="gramEnd"/>
     </w:p>
     <w:tbl>
       <w:tblPr>
@@ -9197,6 +9207,7 @@
         </w:rPr>
       </w:pPr>
       <w:proofErr w:type="spellStart"/>
+      <w:proofErr w:type="gramStart"/>
       <w:r>
         <w:rPr>
           <w:b/>
@@ -9219,6 +9230,7 @@
         <w:t>er</w:t>
       </w:r>
       <w:proofErr w:type="spellEnd"/>
+      <w:proofErr w:type="gramEnd"/>
       <w:r>
         <w:rPr>
           <w:b/>
@@ -9846,7 +9858,15 @@
           <w:b/>
           <w:lang w:val="en-US"/>
         </w:rPr>
-        <w:t>list_obs_per_year</w:t>
+        <w:t>list_obs_per_</w:t>
+      </w:r>
+      <w:proofErr w:type="gramStart"/>
+      <w:r>
+        <w:rPr>
+          <w:b/>
+          <w:lang w:val="en-US"/>
+        </w:rPr>
+        <w:t>year</w:t>
       </w:r>
       <w:proofErr w:type="spellEnd"/>
       <w:r>
@@ -9854,7 +9874,15 @@
           <w:b/>
           <w:lang w:val="en-US"/>
         </w:rPr>
-        <w:t>()</w:t>
+        <w:t>(</w:t>
+      </w:r>
+      <w:proofErr w:type="gramEnd"/>
+      <w:r>
+        <w:rPr>
+          <w:b/>
+          <w:lang w:val="en-US"/>
+        </w:rPr>
+        <w:t>)</w:t>
       </w:r>
       <w:r>
         <w:rPr>
@@ -9916,7 +9944,15 @@
           <w:b/>
           <w:lang w:val="en-US"/>
         </w:rPr>
-        <w:t>list_separate_obs</w:t>
+        <w:t>list_separate_</w:t>
+      </w:r>
+      <w:proofErr w:type="gramStart"/>
+      <w:r>
+        <w:rPr>
+          <w:b/>
+          <w:lang w:val="en-US"/>
+        </w:rPr>
+        <w:t>obs</w:t>
       </w:r>
       <w:proofErr w:type="spellEnd"/>
       <w:r>
@@ -9924,7 +9960,15 @@
           <w:b/>
           <w:lang w:val="en-US"/>
         </w:rPr>
-        <w:t>()</w:t>
+        <w:t>(</w:t>
+      </w:r>
+      <w:proofErr w:type="gramEnd"/>
+      <w:r>
+        <w:rPr>
+          <w:b/>
+          <w:lang w:val="en-US"/>
+        </w:rPr>
+        <w:t>)</w:t>
       </w:r>
       <w:r>
         <w:rPr>
@@ -9983,7 +10027,15 @@
           <w:b/>
           <w:lang w:val="en-US"/>
         </w:rPr>
-        <w:t>count_links</w:t>
+        <w:t>count_</w:t>
+      </w:r>
+      <w:proofErr w:type="gramStart"/>
+      <w:r>
+        <w:rPr>
+          <w:b/>
+          <w:lang w:val="en-US"/>
+        </w:rPr>
+        <w:t>links</w:t>
       </w:r>
       <w:proofErr w:type="spellEnd"/>
       <w:r>
@@ -9993,6 +10045,7 @@
         </w:rPr>
         <w:t>(</w:t>
       </w:r>
+      <w:proofErr w:type="gramEnd"/>
       <w:r>
         <w:rPr>
           <w:b/>
@@ -10106,7 +10159,15 @@
           <w:b/>
           <w:lang w:val="en-US"/>
         </w:rPr>
-        <w:t>search_links</w:t>
+        <w:t>search_</w:t>
+      </w:r>
+      <w:proofErr w:type="gramStart"/>
+      <w:r>
+        <w:rPr>
+          <w:b/>
+          <w:lang w:val="en-US"/>
+        </w:rPr>
+        <w:t>links</w:t>
       </w:r>
       <w:proofErr w:type="spellEnd"/>
       <w:r>
@@ -10114,7 +10175,15 @@
           <w:b/>
           <w:lang w:val="en-US"/>
         </w:rPr>
-        <w:t>(entities</w:t>
+        <w:t>(</w:t>
+      </w:r>
+      <w:proofErr w:type="gramEnd"/>
+      <w:r>
+        <w:rPr>
+          <w:b/>
+          <w:lang w:val="en-US"/>
+        </w:rPr>
+        <w:t>entities</w:t>
       </w:r>
       <w:r>
         <w:rPr>
@@ -10222,7 +10291,15 @@
           <w:b/>
           <w:lang w:val="en-US"/>
         </w:rPr>
-        <w:t>list_separate_patterns</w:t>
+        <w:t>list_separate_</w:t>
+      </w:r>
+      <w:proofErr w:type="gramStart"/>
+      <w:r>
+        <w:rPr>
+          <w:b/>
+          <w:lang w:val="en-US"/>
+        </w:rPr>
+        <w:t>patterns</w:t>
       </w:r>
       <w:proofErr w:type="spellEnd"/>
       <w:r>
@@ -10232,6 +10309,7 @@
         </w:rPr>
         <w:t>(</w:t>
       </w:r>
+      <w:proofErr w:type="gramEnd"/>
       <w:r>
         <w:rPr>
           <w:b/>
@@ -10316,6 +10394,7 @@
         <w:t xml:space="preserve">: </w:t>
       </w:r>
       <w:proofErr w:type="spellStart"/>
+      <w:proofErr w:type="gramStart"/>
       <w:r>
         <w:rPr>
           <w:lang w:val="en-US"/>
@@ -10323,6 +10402,7 @@
         <w:t>data.frame</w:t>
       </w:r>
       <w:proofErr w:type="spellEnd"/>
+      <w:proofErr w:type="gramEnd"/>
     </w:p>
     <w:tbl>
       <w:tblPr>
@@ -10528,7 +10608,15 @@
           <w:b/>
           <w:lang w:val="en-US"/>
         </w:rPr>
-        <w:t>list_patterns_by_obs</w:t>
+        <w:t>list_patterns_by_</w:t>
+      </w:r>
+      <w:proofErr w:type="gramStart"/>
+      <w:r>
+        <w:rPr>
+          <w:b/>
+          <w:lang w:val="en-US"/>
+        </w:rPr>
+        <w:t>obs</w:t>
       </w:r>
       <w:proofErr w:type="spellEnd"/>
       <w:r>
@@ -10536,7 +10624,15 @@
           <w:b/>
           <w:lang w:val="en-US"/>
         </w:rPr>
-        <w:t>()</w:t>
+        <w:t>(</w:t>
+      </w:r>
+      <w:proofErr w:type="gramEnd"/>
+      <w:r>
+        <w:rPr>
+          <w:b/>
+          <w:lang w:val="en-US"/>
+        </w:rPr>
+        <w:t>)</w:t>
       </w:r>
       <w:r>
         <w:rPr>
@@ -10597,7 +10693,15 @@
           <w:b/>
           <w:lang w:val="en-US"/>
         </w:rPr>
-        <w:t>list_patterns_per_year</w:t>
+        <w:t>list_patterns_per_</w:t>
+      </w:r>
+      <w:proofErr w:type="gramStart"/>
+      <w:r>
+        <w:rPr>
+          <w:b/>
+          <w:lang w:val="en-US"/>
+        </w:rPr>
+        <w:t>year</w:t>
       </w:r>
       <w:proofErr w:type="spellEnd"/>
       <w:r>
@@ -10605,7 +10709,15 @@
           <w:b/>
           <w:lang w:val="en-US"/>
         </w:rPr>
-        <w:t>()</w:t>
+        <w:t>(</w:t>
+      </w:r>
+      <w:proofErr w:type="gramEnd"/>
+      <w:r>
+        <w:rPr>
+          <w:b/>
+          <w:lang w:val="en-US"/>
+        </w:rPr>
+        <w:t>)</w:t>
       </w:r>
       <w:r>
         <w:rPr>
@@ -10666,7 +10778,15 @@
           <w:b/>
           <w:lang w:val="en-US"/>
         </w:rPr>
-        <w:t>compute_patterns_characteristics</w:t>
+        <w:t>compute_patterns_</w:t>
+      </w:r>
+      <w:proofErr w:type="gramStart"/>
+      <w:r>
+        <w:rPr>
+          <w:b/>
+          <w:lang w:val="en-US"/>
+        </w:rPr>
+        <w:t>characteristics</w:t>
       </w:r>
       <w:proofErr w:type="spellEnd"/>
       <w:r>
@@ -10674,7 +10794,15 @@
           <w:b/>
           <w:lang w:val="en-US"/>
         </w:rPr>
-        <w:t>()</w:t>
+        <w:t>(</w:t>
+      </w:r>
+      <w:proofErr w:type="gramEnd"/>
+      <w:r>
+        <w:rPr>
+          <w:b/>
+          <w:lang w:val="en-US"/>
+        </w:rPr>
+        <w:t>)</w:t>
       </w:r>
       <w:r>
         <w:rPr>
@@ -10740,7 +10868,15 @@
           <w:b/>
           <w:lang w:val="en-US"/>
         </w:rPr>
-        <w:t>compute_specificity</w:t>
+        <w:t>compute_</w:t>
+      </w:r>
+      <w:proofErr w:type="gramStart"/>
+      <w:r>
+        <w:rPr>
+          <w:b/>
+          <w:lang w:val="en-US"/>
+        </w:rPr>
+        <w:t>specificity</w:t>
       </w:r>
       <w:proofErr w:type="spellEnd"/>
       <w:r>
@@ -10748,7 +10884,15 @@
           <w:b/>
           <w:lang w:val="en-US"/>
         </w:rPr>
-        <w:t>(patterns</w:t>
+        <w:t>(</w:t>
+      </w:r>
+      <w:proofErr w:type="gramEnd"/>
+      <w:r>
+        <w:rPr>
+          <w:b/>
+          <w:lang w:val="en-US"/>
+        </w:rPr>
+        <w:t>patterns</w:t>
       </w:r>
       <w:r>
         <w:rPr>
@@ -10877,7 +11021,15 @@
           <w:b/>
           <w:lang w:val="en-US"/>
         </w:rPr>
-        <w:t>compute_ksi_threshold</w:t>
+        <w:t>compute_ksi_</w:t>
+      </w:r>
+      <w:proofErr w:type="gramStart"/>
+      <w:r>
+        <w:rPr>
+          <w:b/>
+          <w:lang w:val="en-US"/>
+        </w:rPr>
+        <w:t>threshold</w:t>
       </w:r>
       <w:proofErr w:type="spellEnd"/>
       <w:r>
@@ -10888,6 +11040,7 @@
         <w:t>(</w:t>
       </w:r>
       <w:proofErr w:type="spellStart"/>
+      <w:proofErr w:type="gramEnd"/>
       <w:r>
         <w:rPr>
           <w:b/>
@@ -10928,7 +11081,15 @@
           <w:b/>
           <w:lang w:val="en-US"/>
         </w:rPr>
-        <w:t>compute_ri_threshold</w:t>
+        <w:t>compute_ri_</w:t>
+      </w:r>
+      <w:proofErr w:type="gramStart"/>
+      <w:r>
+        <w:rPr>
+          <w:b/>
+          <w:lang w:val="en-US"/>
+        </w:rPr>
+        <w:t>threshold</w:t>
       </w:r>
       <w:proofErr w:type="spellEnd"/>
       <w:r>
@@ -10939,6 +11100,7 @@
         <w:t>(</w:t>
       </w:r>
       <w:proofErr w:type="spellStart"/>
+      <w:proofErr w:type="gramEnd"/>
       <w:r>
         <w:rPr>
           <w:b/>
@@ -11007,7 +11169,15 @@
           <w:b/>
           <w:lang w:val="en-US"/>
         </w:rPr>
-        <w:t>compute_reporting_indexes</w:t>
+        <w:t>compute_reporting_</w:t>
+      </w:r>
+      <w:proofErr w:type="gramStart"/>
+      <w:r>
+        <w:rPr>
+          <w:b/>
+          <w:lang w:val="en-US"/>
+        </w:rPr>
+        <w:t>indexes</w:t>
       </w:r>
       <w:proofErr w:type="spellEnd"/>
       <w:r>
@@ -11017,6 +11187,7 @@
         </w:rPr>
         <w:t>(</w:t>
       </w:r>
+      <w:proofErr w:type="gramEnd"/>
       <w:r>
         <w:rPr>
           <w:b/>
@@ -11096,6 +11267,7 @@
         <w:t xml:space="preserve">          </w:t>
       </w:r>
       <w:proofErr w:type="spellStart"/>
+      <w:proofErr w:type="gramStart"/>
       <w:r>
         <w:rPr>
           <w:lang w:val="en-US"/>
@@ -11103,6 +11275,7 @@
         <w:t>data.frame</w:t>
       </w:r>
       <w:proofErr w:type="spellEnd"/>
+      <w:proofErr w:type="gramEnd"/>
     </w:p>
     <w:tbl>
       <w:tblPr>
@@ -11309,7 +11482,15 @@
           <w:b/>
           <w:lang w:val="en-US"/>
         </w:rPr>
-        <w:t>check_params_for_RI</w:t>
+        <w:t>check_params_for_</w:t>
+      </w:r>
+      <w:proofErr w:type="gramStart"/>
+      <w:r>
+        <w:rPr>
+          <w:b/>
+          <w:lang w:val="en-US"/>
+        </w:rPr>
+        <w:t>RI</w:t>
       </w:r>
       <w:proofErr w:type="spellEnd"/>
       <w:r>
@@ -11317,7 +11498,15 @@
           <w:b/>
           <w:lang w:val="en-US"/>
         </w:rPr>
-        <w:t>(t</w:t>
+        <w:t>(</w:t>
+      </w:r>
+      <w:proofErr w:type="gramEnd"/>
+      <w:r>
+        <w:rPr>
+          <w:b/>
+          <w:lang w:val="en-US"/>
+        </w:rPr>
+        <w:t>t</w:t>
       </w:r>
       <w:r>
         <w:rPr>
@@ -11557,7 +11746,15 @@
           <w:b/>
           <w:lang w:val="en-US"/>
         </w:rPr>
-        <w:t>compute_reporting_indexes_limits</w:t>
+        <w:t>compute_reporting_indexes_</w:t>
+      </w:r>
+      <w:proofErr w:type="gramStart"/>
+      <w:r>
+        <w:rPr>
+          <w:b/>
+          <w:lang w:val="en-US"/>
+        </w:rPr>
+        <w:t>limits</w:t>
       </w:r>
       <w:proofErr w:type="spellEnd"/>
       <w:r>
@@ -11567,6 +11764,7 @@
         </w:rPr>
         <w:t>(</w:t>
       </w:r>
+      <w:proofErr w:type="gramEnd"/>
       <w:r>
         <w:rPr>
           <w:b/>
@@ -11667,6 +11865,7 @@
         <w:t xml:space="preserve"> </w:t>
       </w:r>
       <w:proofErr w:type="spellStart"/>
+      <w:proofErr w:type="gramStart"/>
       <w:r>
         <w:rPr>
           <w:lang w:val="en-US"/>
@@ -11674,6 +11873,7 @@
         <w:t>data.frame</w:t>
       </w:r>
       <w:proofErr w:type="spellEnd"/>
+      <w:proofErr w:type="gramEnd"/>
     </w:p>
     <w:tbl>
       <w:tblPr>
@@ -11969,7 +12169,15 @@
           <w:lang w:val="en-US"/>
         </w:rPr>
         <w:lastRenderedPageBreak/>
-        <w:t>define_dynamic_status</w:t>
+        <w:t>define_dynamic_</w:t>
+      </w:r>
+      <w:proofErr w:type="gramStart"/>
+      <w:r>
+        <w:rPr>
+          <w:b/>
+          <w:lang w:val="en-US"/>
+        </w:rPr>
+        <w:t>status</w:t>
       </w:r>
       <w:proofErr w:type="spellEnd"/>
       <w:r>
@@ -11979,6 +12187,7 @@
         </w:rPr>
         <w:t>(</w:t>
       </w:r>
+      <w:proofErr w:type="gramEnd"/>
       <w:r>
         <w:rPr>
           <w:b/>
@@ -12091,6 +12300,7 @@
         <w:t xml:space="preserve"> </w:t>
       </w:r>
       <w:proofErr w:type="spellStart"/>
+      <w:proofErr w:type="gramStart"/>
       <w:r>
         <w:rPr>
           <w:lang w:val="en-US"/>
@@ -12098,6 +12308,7 @@
         <w:t>data.frame</w:t>
       </w:r>
       <w:proofErr w:type="spellEnd"/>
+      <w:proofErr w:type="gramEnd"/>
     </w:p>
     <w:tbl>
       <w:tblPr>
@@ -12327,7 +12538,15 @@
           <w:b/>
           <w:lang w:val="en-US"/>
         </w:rPr>
-        <w:t>spectrum_chart</w:t>
+        <w:t>spectrum_</w:t>
+      </w:r>
+      <w:proofErr w:type="gramStart"/>
+      <w:r>
+        <w:rPr>
+          <w:b/>
+          <w:lang w:val="en-US"/>
+        </w:rPr>
+        <w:t>chart</w:t>
       </w:r>
       <w:proofErr w:type="spellEnd"/>
       <w:r>
@@ -12338,6 +12557,7 @@
         <w:t>(</w:t>
       </w:r>
       <w:proofErr w:type="spellStart"/>
+      <w:proofErr w:type="gramEnd"/>
       <w:r>
         <w:rPr>
           <w:b/>
@@ -12469,6 +12689,7 @@
         <w:t xml:space="preserve">: </w:t>
       </w:r>
       <w:proofErr w:type="spellStart"/>
+      <w:proofErr w:type="gramStart"/>
       <w:r>
         <w:rPr>
           <w:lang w:val="en-US"/>
@@ -12476,6 +12697,7 @@
         <w:t>data.frame</w:t>
       </w:r>
       <w:proofErr w:type="spellEnd"/>
+      <w:proofErr w:type="gramEnd"/>
     </w:p>
     <w:tbl>
       <w:tblPr>
@@ -13040,7 +13262,22 @@
           <w:b/>
           <w:lang w:val="en-US"/>
         </w:rPr>
-        <w:t>create_spectrum_chart</w:t>
+        <w:t>plot</w:t>
+      </w:r>
+      <w:r>
+        <w:rPr>
+          <w:b/>
+          <w:lang w:val="en-US"/>
+        </w:rPr>
+        <w:t>_spectrum_</w:t>
+      </w:r>
+      <w:proofErr w:type="gramStart"/>
+      <w:r>
+        <w:rPr>
+          <w:b/>
+          <w:lang w:val="en-US"/>
+        </w:rPr>
+        <w:t>chart</w:t>
       </w:r>
       <w:proofErr w:type="spellEnd"/>
       <w:r>
@@ -13051,6 +13288,7 @@
         <w:t>(</w:t>
       </w:r>
       <w:proofErr w:type="spellStart"/>
+      <w:proofErr w:type="gramEnd"/>
       <w:r>
         <w:rPr>
           <w:b/>
@@ -13111,7 +13349,7 @@
     </w:p>
     <w:p>
       <w:pPr>
-        <w:ind w:left="1416" w:firstLine="708"/>
+        <w:ind w:left="1416"/>
         <w:rPr>
           <w:lang w:val="en-US"/>
         </w:rPr>
@@ -13121,49 +13359,51 @@
           <w:b/>
           <w:lang w:val="en-US"/>
         </w:rPr>
+        <w:t xml:space="preserve">           </w:t>
+      </w:r>
+      <w:proofErr w:type="spellStart"/>
+      <w:r>
+        <w:rPr>
+          <w:b/>
+          <w:lang w:val="en-US"/>
+        </w:rPr>
+        <w:t>weights_by_node_type</w:t>
+      </w:r>
+      <w:proofErr w:type="spellEnd"/>
+      <w:r>
+        <w:rPr>
+          <w:lang w:val="en-US"/>
+        </w:rPr>
+        <w:t>:</w:t>
+      </w:r>
+      <w:r>
+        <w:rPr>
+          <w:lang w:val="en-US"/>
+        </w:rPr>
         <w:t xml:space="preserve"> </w:t>
       </w:r>
+      <w:r>
+        <w:rPr>
+          <w:lang w:val="en-US"/>
+        </w:rPr>
+        <w:t>see</w:t>
+      </w:r>
+      <w:r>
+        <w:rPr>
+          <w:lang w:val="en-US"/>
+        </w:rPr>
+        <w:t xml:space="preserve"> </w:t>
+      </w:r>
       <w:proofErr w:type="spellStart"/>
-      <w:r>
-        <w:rPr>
-          <w:b/>
-          <w:lang w:val="en-US"/>
-        </w:rPr>
-        <w:t>weights_by_node_type</w:t>
+      <w:proofErr w:type="gramStart"/>
+      <w:r>
+        <w:rPr>
+          <w:lang w:val="en-US"/>
+        </w:rPr>
+        <w:t>data.frame</w:t>
       </w:r>
       <w:proofErr w:type="spellEnd"/>
-      <w:r>
-        <w:rPr>
-          <w:lang w:val="en-US"/>
-        </w:rPr>
-        <w:t>:</w:t>
-      </w:r>
-      <w:r>
-        <w:rPr>
-          <w:lang w:val="en-US"/>
-        </w:rPr>
-        <w:t xml:space="preserve"> </w:t>
-      </w:r>
-      <w:r>
-        <w:rPr>
-          <w:lang w:val="en-US"/>
-        </w:rPr>
-        <w:t>see</w:t>
-      </w:r>
-      <w:r>
-        <w:rPr>
-          <w:lang w:val="en-US"/>
-        </w:rPr>
-        <w:t xml:space="preserve"> </w:t>
-      </w:r>
-      <w:proofErr w:type="spellStart"/>
-      <w:r>
-        <w:rPr>
-          <w:lang w:val="en-US"/>
-        </w:rPr>
-        <w:t>data.frame</w:t>
-      </w:r>
-      <w:proofErr w:type="spellEnd"/>
+      <w:proofErr w:type="gramEnd"/>
       <w:r>
         <w:rPr>
           <w:lang w:val="en-US"/>
@@ -13206,7 +13446,7 @@
     <w:tbl>
       <w:tblPr>
         <w:tblW w:w="3397" w:type="dxa"/>
-        <w:tblInd w:w="2233" w:type="dxa"/>
+        <w:tblInd w:w="2033" w:type="dxa"/>
         <w:tblCellMar>
           <w:left w:w="70" w:type="dxa"/>
           <w:right w:w="70" w:type="dxa"/>
@@ -13403,7 +13643,15 @@
           <w:b/>
           <w:lang w:val="en-US"/>
         </w:rPr>
-        <w:t>compute_pattern_distribution_in_nodes</w:t>
+        <w:t>compute_pattern_distribution_in_</w:t>
+      </w:r>
+      <w:proofErr w:type="gramStart"/>
+      <w:r>
+        <w:rPr>
+          <w:b/>
+          <w:lang w:val="en-US"/>
+        </w:rPr>
+        <w:t>nodes</w:t>
       </w:r>
       <w:proofErr w:type="spellEnd"/>
       <w:r>
@@ -13411,7 +13659,15 @@
           <w:b/>
           <w:lang w:val="en-US"/>
         </w:rPr>
-        <w:t>(patterns</w:t>
+        <w:t>(</w:t>
+      </w:r>
+      <w:proofErr w:type="gramEnd"/>
+      <w:r>
+        <w:rPr>
+          <w:b/>
+          <w:lang w:val="en-US"/>
+        </w:rPr>
+        <w:t>patterns</w:t>
       </w:r>
       <w:r>
         <w:rPr>
@@ -14200,7 +14456,15 @@
           <w:b/>
           <w:lang w:val="en-US"/>
         </w:rPr>
-        <w:t>spectrosome_chart</w:t>
+        <w:t>spectrosome_</w:t>
+      </w:r>
+      <w:proofErr w:type="gramStart"/>
+      <w:r>
+        <w:rPr>
+          <w:b/>
+          <w:lang w:val="en-US"/>
+        </w:rPr>
+        <w:t>chart</w:t>
       </w:r>
       <w:proofErr w:type="spellEnd"/>
       <w:r>
@@ -14210,6 +14474,7 @@
         </w:rPr>
         <w:t>(</w:t>
       </w:r>
+      <w:proofErr w:type="gramEnd"/>
       <w:r>
         <w:rPr>
           <w:b/>
@@ -16242,7 +16507,15 @@
           <w:b/>
           <w:lang w:val="en-US"/>
         </w:rPr>
-        <w:t>cluster_text</w:t>
+        <w:t>cluster_</w:t>
+      </w:r>
+      <w:proofErr w:type="gramStart"/>
+      <w:r>
+        <w:rPr>
+          <w:b/>
+          <w:lang w:val="en-US"/>
+        </w:rPr>
+        <w:t>text</w:t>
       </w:r>
       <w:proofErr w:type="spellEnd"/>
       <w:r>
@@ -16250,7 +16523,15 @@
           <w:b/>
           <w:lang w:val="en-US"/>
         </w:rPr>
-        <w:t>(graph</w:t>
+        <w:t>(</w:t>
+      </w:r>
+      <w:proofErr w:type="gramEnd"/>
+      <w:r>
+        <w:rPr>
+          <w:b/>
+          <w:lang w:val="en-US"/>
+        </w:rPr>
+        <w:t>graph</w:t>
       </w:r>
       <w:r>
         <w:rPr>
@@ -16946,7 +17227,15 @@
           <w:b/>
           <w:lang w:val="en-US"/>
         </w:rPr>
-        <w:t>cluster_chart</w:t>
+        <w:t>cluster_</w:t>
+      </w:r>
+      <w:proofErr w:type="gramStart"/>
+      <w:r>
+        <w:rPr>
+          <w:b/>
+          <w:lang w:val="en-US"/>
+        </w:rPr>
+        <w:t>chart</w:t>
       </w:r>
       <w:proofErr w:type="spellEnd"/>
       <w:r>
@@ -16954,7 +17243,15 @@
           <w:b/>
           <w:lang w:val="en-US"/>
         </w:rPr>
-        <w:t>(entities</w:t>
+        <w:t>(</w:t>
+      </w:r>
+      <w:proofErr w:type="gramEnd"/>
+      <w:r>
+        <w:rPr>
+          <w:b/>
+          <w:lang w:val="en-US"/>
+        </w:rPr>
+        <w:t>entities</w:t>
       </w:r>
       <w:r>
         <w:rPr>
@@ -18878,7 +19175,15 @@
           <w:b/>
           <w:lang w:val="en-US"/>
         </w:rPr>
-        <w:t>network_density</w:t>
+        <w:t>network_</w:t>
+      </w:r>
+      <w:proofErr w:type="gramStart"/>
+      <w:r>
+        <w:rPr>
+          <w:b/>
+          <w:lang w:val="en-US"/>
+        </w:rPr>
+        <w:t>density</w:t>
       </w:r>
       <w:proofErr w:type="spellEnd"/>
       <w:r>
@@ -18886,7 +19191,15 @@
           <w:b/>
           <w:lang w:val="en-US"/>
         </w:rPr>
-        <w:t>(links:</w:t>
+        <w:t>(</w:t>
+      </w:r>
+      <w:proofErr w:type="gramEnd"/>
+      <w:r>
+        <w:rPr>
+          <w:b/>
+          <w:lang w:val="en-US"/>
+        </w:rPr>
+        <w:t>links:</w:t>
       </w:r>
       <w:r>
         <w:rPr>
@@ -18949,6 +19262,7 @@
           <w:lang w:val="en-US"/>
         </w:rPr>
       </w:pPr>
+      <w:proofErr w:type="gramStart"/>
       <w:r>
         <w:rPr>
           <w:b/>
@@ -18961,7 +19275,15 @@
           <w:b/>
           <w:lang w:val="en-US"/>
         </w:rPr>
-        <w:t>(ID:</w:t>
+        <w:t>(</w:t>
+      </w:r>
+      <w:proofErr w:type="gramEnd"/>
+      <w:r>
+        <w:rPr>
+          <w:b/>
+          <w:lang w:val="en-US"/>
+        </w:rPr>
+        <w:t>ID:</w:t>
       </w:r>
       <w:r>
         <w:rPr>
@@ -19060,7 +19382,16 @@
           <w:bCs/>
           <w:lang w:val="en-US"/>
         </w:rPr>
-        <w:t>tree_chart</w:t>
+        <w:t>tree_</w:t>
+      </w:r>
+      <w:proofErr w:type="gramStart"/>
+      <w:r>
+        <w:rPr>
+          <w:b/>
+          <w:bCs/>
+          <w:lang w:val="en-US"/>
+        </w:rPr>
+        <w:t>chart</w:t>
       </w:r>
       <w:proofErr w:type="spellEnd"/>
       <w:r>
@@ -19072,6 +19403,7 @@
         <w:t>(</w:t>
       </w:r>
       <w:proofErr w:type="spellStart"/>
+      <w:proofErr w:type="gramEnd"/>
       <w:r>
         <w:rPr>
           <w:b/>
@@ -19234,6 +19566,7 @@
         <w:t xml:space="preserve">: </w:t>
       </w:r>
       <w:proofErr w:type="spellStart"/>
+      <w:proofErr w:type="gramStart"/>
       <w:r>
         <w:rPr>
           <w:lang w:val="en-US"/>
@@ -19241,6 +19574,7 @@
         <w:t>data.frame</w:t>
       </w:r>
       <w:proofErr w:type="spellEnd"/>
+      <w:proofErr w:type="gramEnd"/>
     </w:p>
     <w:tbl>
       <w:tblPr>
@@ -19806,7 +20140,24 @@
           <w:bCs/>
           <w:lang w:val="en-US"/>
         </w:rPr>
-        <w:t>create_tree_chart</w:t>
+        <w:t>plot</w:t>
+      </w:r>
+      <w:r>
+        <w:rPr>
+          <w:b/>
+          <w:bCs/>
+          <w:lang w:val="en-US"/>
+        </w:rPr>
+        <w:t>_tree_</w:t>
+      </w:r>
+      <w:proofErr w:type="gramStart"/>
+      <w:r>
+        <w:rPr>
+          <w:b/>
+          <w:bCs/>
+          <w:lang w:val="en-US"/>
+        </w:rPr>
+        <w:t>chart</w:t>
       </w:r>
       <w:proofErr w:type="spellEnd"/>
       <w:r>
@@ -19818,6 +20169,7 @@
         <w:t>(</w:t>
       </w:r>
       <w:proofErr w:type="spellStart"/>
+      <w:proofErr w:type="gramEnd"/>
       <w:r>
         <w:rPr>
           <w:b/>
@@ -19874,11 +20226,19 @@
     </w:p>
     <w:p>
       <w:pPr>
-        <w:ind w:left="1716"/>
+        <w:ind w:left="708" w:firstLine="708"/>
         <w:rPr>
           <w:lang w:val="en-US"/>
         </w:rPr>
       </w:pPr>
+      <w:r>
+        <w:rPr>
+          <w:b/>
+          <w:bCs/>
+          <w:lang w:val="en-US"/>
+        </w:rPr>
+        <w:t xml:space="preserve">  </w:t>
+      </w:r>
       <w:proofErr w:type="spellStart"/>
       <w:r>
         <w:rPr>
@@ -19916,6 +20276,7 @@
         <w:t xml:space="preserve"> </w:t>
       </w:r>
       <w:proofErr w:type="spellStart"/>
+      <w:proofErr w:type="gramStart"/>
       <w:r>
         <w:rPr>
           <w:lang w:val="en-US"/>
@@ -19923,6 +20284,7 @@
         <w:t>data.frame</w:t>
       </w:r>
       <w:proofErr w:type="spellEnd"/>
+      <w:proofErr w:type="gramEnd"/>
       <w:r>
         <w:rPr>
           <w:lang w:val="en-US"/>
@@ -19967,7 +20329,23 @@
         <w:rPr>
           <w:lang w:val="en-US"/>
         </w:rPr>
-        <w:t xml:space="preserve"> numeric, </w:t>
+        <w:t xml:space="preserve"> numeric,</w:t>
+      </w:r>
+    </w:p>
+    <w:p>
+      <w:pPr>
+        <w:ind w:left="708" w:firstLine="708"/>
+        <w:rPr>
+          <w:lang w:val="en-US"/>
+        </w:rPr>
+      </w:pPr>
+      <w:r>
+        <w:rPr>
+          <w:b/>
+          <w:bCs/>
+          <w:lang w:val="en-US"/>
+        </w:rPr>
+        <w:t xml:space="preserve">  </w:t>
       </w:r>
       <w:proofErr w:type="spellStart"/>
       <w:r>
@@ -20011,7 +20389,7 @@
     <w:tbl>
       <w:tblPr>
         <w:tblW w:w="2410" w:type="dxa"/>
-        <w:tblInd w:w="1771" w:type="dxa"/>
+        <w:tblInd w:w="1583" w:type="dxa"/>
         <w:tblCellMar>
           <w:left w:w="70" w:type="dxa"/>
           <w:right w:w="70" w:type="dxa"/>
@@ -20205,7 +20583,15 @@
           <w:b/>
           <w:lang w:val="en-US"/>
         </w:rPr>
-        <w:t>save_characteristics</w:t>
+        <w:t>save_</w:t>
+      </w:r>
+      <w:proofErr w:type="gramStart"/>
+      <w:r>
+        <w:rPr>
+          <w:b/>
+          <w:lang w:val="en-US"/>
+        </w:rPr>
+        <w:t>characteristics</w:t>
       </w:r>
       <w:proofErr w:type="spellEnd"/>
       <w:r>
@@ -20213,7 +20599,15 @@
           <w:b/>
           <w:lang w:val="en-US"/>
         </w:rPr>
-        <w:t>(entities</w:t>
+        <w:t>(</w:t>
+      </w:r>
+      <w:proofErr w:type="gramEnd"/>
+      <w:r>
+        <w:rPr>
+          <w:b/>
+          <w:lang w:val="en-US"/>
+        </w:rPr>
+        <w:t>entities</w:t>
       </w:r>
       <w:r>
         <w:rPr>
@@ -20331,7 +20725,15 @@
           <w:b/>
           <w:lang w:val="en-US"/>
         </w:rPr>
-        <w:t>extract_nodes_from_items</w:t>
+        <w:t>extract_nodes_from_</w:t>
+      </w:r>
+      <w:proofErr w:type="gramStart"/>
+      <w:r>
+        <w:rPr>
+          <w:b/>
+          <w:lang w:val="en-US"/>
+        </w:rPr>
+        <w:t>items</w:t>
       </w:r>
       <w:proofErr w:type="spellEnd"/>
       <w:r>
@@ -20342,6 +20744,7 @@
         <w:t>(</w:t>
       </w:r>
       <w:proofErr w:type="spellStart"/>
+      <w:proofErr w:type="gramEnd"/>
       <w:r>
         <w:rPr>
           <w:b/>
@@ -20486,7 +20889,15 @@
           <w:lang w:val="en-US"/>
         </w:rPr>
         <w:lastRenderedPageBreak/>
-        <w:t>extract_nodes_from_characteristic</w:t>
+        <w:t>extract_nodes_from_</w:t>
+      </w:r>
+      <w:proofErr w:type="gramStart"/>
+      <w:r>
+        <w:rPr>
+          <w:b/>
+          <w:lang w:val="en-US"/>
+        </w:rPr>
+        <w:t>characteristic</w:t>
       </w:r>
       <w:proofErr w:type="spellEnd"/>
       <w:r>
@@ -20497,6 +20908,7 @@
         <w:t>(</w:t>
       </w:r>
       <w:proofErr w:type="spellStart"/>
+      <w:proofErr w:type="gramEnd"/>
       <w:r>
         <w:rPr>
           <w:b/>
@@ -20661,7 +21073,15 @@
           <w:b/>
           <w:lang w:val="en-US"/>
         </w:rPr>
-        <w:t>extract_nodes_from_category</w:t>
+        <w:t>extract_nodes_from_</w:t>
+      </w:r>
+      <w:proofErr w:type="gramStart"/>
+      <w:r>
+        <w:rPr>
+          <w:b/>
+          <w:lang w:val="en-US"/>
+        </w:rPr>
+        <w:t>category</w:t>
       </w:r>
       <w:proofErr w:type="spellEnd"/>
       <w:r>
@@ -20672,6 +21092,7 @@
         <w:t>(</w:t>
       </w:r>
       <w:proofErr w:type="spellStart"/>
+      <w:proofErr w:type="gramEnd"/>
       <w:r>
         <w:rPr>
           <w:b/>
@@ -20845,7 +21266,15 @@
           <w:b/>
           <w:lang w:val="en-US"/>
         </w:rPr>
-        <w:t>check_access_for_category</w:t>
+        <w:t>check_access_for_</w:t>
+      </w:r>
+      <w:proofErr w:type="gramStart"/>
+      <w:r>
+        <w:rPr>
+          <w:b/>
+          <w:lang w:val="en-US"/>
+        </w:rPr>
+        <w:t>category</w:t>
       </w:r>
       <w:proofErr w:type="spellEnd"/>
       <w:r>
@@ -20853,7 +21282,15 @@
           <w:b/>
           <w:lang w:val="en-US"/>
         </w:rPr>
-        <w:t>(category</w:t>
+        <w:t>(</w:t>
+      </w:r>
+      <w:proofErr w:type="gramEnd"/>
+      <w:r>
+        <w:rPr>
+          <w:b/>
+          <w:lang w:val="en-US"/>
+        </w:rPr>
+        <w:t>category</w:t>
       </w:r>
       <w:r>
         <w:rPr>
@@ -20915,7 +21352,15 @@
           <w:b/>
           <w:lang w:val="en-US"/>
         </w:rPr>
-        <w:t>_from_items</w:t>
+        <w:t>_from_</w:t>
+      </w:r>
+      <w:proofErr w:type="gramStart"/>
+      <w:r>
+        <w:rPr>
+          <w:b/>
+          <w:lang w:val="en-US"/>
+        </w:rPr>
+        <w:t>items</w:t>
       </w:r>
       <w:proofErr w:type="spellEnd"/>
       <w:r>
@@ -20926,6 +21371,7 @@
         <w:t>(</w:t>
       </w:r>
       <w:proofErr w:type="spellStart"/>
+      <w:proofErr w:type="gramEnd"/>
       <w:r>
         <w:rPr>
           <w:b/>
@@ -21075,7 +21521,15 @@
           <w:b/>
           <w:lang w:val="en-US"/>
         </w:rPr>
-        <w:t>extract_patterns_from_characteristic</w:t>
+        <w:t>extract_patterns_from_</w:t>
+      </w:r>
+      <w:proofErr w:type="gramStart"/>
+      <w:r>
+        <w:rPr>
+          <w:b/>
+          <w:lang w:val="en-US"/>
+        </w:rPr>
+        <w:t>characteristic</w:t>
       </w:r>
       <w:proofErr w:type="spellEnd"/>
       <w:r>
@@ -21086,6 +21540,7 @@
         <w:t>(</w:t>
       </w:r>
       <w:proofErr w:type="spellStart"/>
+      <w:proofErr w:type="gramEnd"/>
       <w:r>
         <w:rPr>
           <w:b/>
@@ -21249,7 +21704,15 @@
           <w:b/>
           <w:lang w:val="en-US"/>
         </w:rPr>
-        <w:t>extract_patterns_from_status</w:t>
+        <w:t>extract_patterns_from_</w:t>
+      </w:r>
+      <w:proofErr w:type="gramStart"/>
+      <w:r>
+        <w:rPr>
+          <w:b/>
+          <w:lang w:val="en-US"/>
+        </w:rPr>
+        <w:t>status</w:t>
       </w:r>
       <w:proofErr w:type="spellEnd"/>
       <w:r>
@@ -21260,6 +21723,7 @@
         <w:t>(</w:t>
       </w:r>
       <w:proofErr w:type="spellStart"/>
+      <w:proofErr w:type="gramEnd"/>
       <w:r>
         <w:rPr>
           <w:b/>
@@ -21403,7 +21867,15 @@
           <w:b/>
           <w:lang w:val="en-US"/>
         </w:rPr>
-        <w:t>extract_patterns_from_category</w:t>
+        <w:t>extract_patterns_from_</w:t>
+      </w:r>
+      <w:proofErr w:type="gramStart"/>
+      <w:r>
+        <w:rPr>
+          <w:b/>
+          <w:lang w:val="en-US"/>
+        </w:rPr>
+        <w:t>category</w:t>
       </w:r>
       <w:proofErr w:type="spellEnd"/>
       <w:r>
@@ -21414,6 +21886,7 @@
         <w:t>(</w:t>
       </w:r>
       <w:proofErr w:type="spellStart"/>
+      <w:proofErr w:type="gramEnd"/>
       <w:r>
         <w:rPr>
           <w:b/>
@@ -21599,7 +22072,15 @@
           <w:b/>
           <w:lang w:val="en-US"/>
         </w:rPr>
-        <w:t>extract_links</w:t>
+        <w:t>extract_</w:t>
+      </w:r>
+      <w:proofErr w:type="gramStart"/>
+      <w:r>
+        <w:rPr>
+          <w:b/>
+          <w:lang w:val="en-US"/>
+        </w:rPr>
+        <w:t>links</w:t>
       </w:r>
       <w:proofErr w:type="spellEnd"/>
       <w:r>
@@ -21609,6 +22090,7 @@
         </w:rPr>
         <w:t>(</w:t>
       </w:r>
+      <w:proofErr w:type="gramEnd"/>
       <w:r>
         <w:rPr>
           <w:b/>
@@ -21861,7 +22343,7 @@
         </mc:Choice>
         <mc:Fallback>
           <w:pict>
-            <v:rect w14:anchorId="5F84FE3D" id="Rectangle 38" o:spid="_x0000_s1026" style="position:absolute;margin-left:1.15pt;margin-top:-7.8pt;width:466.5pt;height:1.45pt;z-index:251660288;visibility:visible;mso-wrap-style:square;mso-wrap-distance-left:9pt;mso-wrap-distance-top:0;mso-wrap-distance-right:9pt;mso-wrap-distance-bottom:0;mso-position-horizontal:absolute;mso-position-horizontal-relative:text;mso-position-vertical:absolute;mso-position-vertical-relative:text;v-text-anchor:middle" o:gfxdata="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" fillcolor="black [3213]" stroked="f" strokeweight="1pt">
+            <v:rect w14:anchorId="420B0D87" id="Rectangle 38" o:spid="_x0000_s1026" style="position:absolute;margin-left:1.15pt;margin-top:-7.8pt;width:466.5pt;height:1.45pt;z-index:251660288;visibility:visible;mso-wrap-style:square;mso-wrap-distance-left:9pt;mso-wrap-distance-top:0;mso-wrap-distance-right:9pt;mso-wrap-distance-bottom:0;mso-position-horizontal:absolute;mso-position-horizontal-relative:text;mso-position-vertical:absolute;mso-position-vertical-relative:text;v-text-anchor:middle" o:gfxdata="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" fillcolor="black [3213]" stroked="f" strokeweight="1pt">
               <w10:wrap type="square"/>
             </v:rect>
           </w:pict>

</xml_diff>

<commit_message>
feat: Remove the ID columns from link attributes
Remove the ID columns from the two attributes which refer to the links
between nodes and the ones between patterns.
Change the order of the columns of the return data frame of function
spectrosome_chart, and therefore of function cluster_chart, to put the
ID first. As a result, the vertices and edges return data frames are
consistent.
This also has the consequence of reducing the final weight of an object
of class SpectralAnalyzer, especially if it has a lot of links.
</commit_message>
<xml_diff>
--- a/vignettes/Types_of_attributes_and_methods.docx
+++ b/vignettes/Types_of_attributes_and_methods.docx
@@ -4755,7 +4755,7 @@
     </w:p>
     <w:tbl>
       <w:tblPr>
-        <w:tblW w:w="5457" w:type="dxa"/>
+        <w:tblW w:w="4465" w:type="dxa"/>
         <w:tblCellMar>
           <w:left w:w="70" w:type="dxa"/>
           <w:right w:w="70" w:type="dxa"/>
@@ -4765,7 +4765,6 @@
       <w:tblGrid>
         <w:gridCol w:w="1063"/>
         <w:gridCol w:w="1134"/>
-        <w:gridCol w:w="992"/>
         <w:gridCol w:w="1134"/>
         <w:gridCol w:w="1134"/>
       </w:tblGrid>
@@ -4849,44 +4848,6 @@
         </w:tc>
         <w:tc>
           <w:tcPr>
-            <w:tcW w:w="992" w:type="dxa"/>
-            <w:tcBorders>
-              <w:top w:val="single" w:sz="4" w:space="0" w:color="auto"/>
-              <w:left w:val="single" w:sz="4" w:space="0" w:color="auto"/>
-              <w:bottom w:val="single" w:sz="4" w:space="0" w:color="auto"/>
-              <w:right w:val="single" w:sz="4" w:space="0" w:color="auto"/>
-            </w:tcBorders>
-            <w:shd w:val="clear" w:color="A5A5A5" w:fill="A5A5A5"/>
-            <w:noWrap/>
-            <w:vAlign w:val="center"/>
-            <w:hideMark/>
-          </w:tcPr>
-          <w:p>
-            <w:pPr>
-              <w:spacing w:after="0" w:line="240" w:lineRule="auto"/>
-              <w:jc w:val="center"/>
-              <w:rPr>
-                <w:rFonts w:ascii="Calibri" w:eastAsia="Times New Roman" w:hAnsi="Calibri" w:cs="Times New Roman"/>
-                <w:b/>
-                <w:bCs/>
-                <w:color w:val="FFFFFF"/>
-                <w:lang w:val="en-US" w:eastAsia="fr-FR"/>
-              </w:rPr>
-            </w:pPr>
-            <w:r>
-              <w:rPr>
-                <w:rFonts w:ascii="Calibri" w:eastAsia="Times New Roman" w:hAnsi="Calibri" w:cs="Times New Roman"/>
-                <w:b/>
-                <w:bCs/>
-                <w:color w:val="FFFFFF"/>
-                <w:lang w:val="en-US" w:eastAsia="fr-FR"/>
-              </w:rPr>
-              <w:t>ID</w:t>
-            </w:r>
-          </w:p>
-        </w:tc>
-        <w:tc>
-          <w:tcPr>
             <w:tcW w:w="1134" w:type="dxa"/>
             <w:tcBorders>
               <w:top w:val="single" w:sz="4" w:space="0" w:color="auto"/>
@@ -5000,40 +4961,6 @@
         <w:tc>
           <w:tcPr>
             <w:tcW w:w="1134" w:type="dxa"/>
-            <w:tcBorders>
-              <w:top w:val="single" w:sz="4" w:space="0" w:color="auto"/>
-              <w:left w:val="single" w:sz="4" w:space="0" w:color="auto"/>
-              <w:bottom w:val="single" w:sz="4" w:space="0" w:color="auto"/>
-              <w:right w:val="single" w:sz="4" w:space="0" w:color="auto"/>
-            </w:tcBorders>
-            <w:shd w:val="clear" w:color="auto" w:fill="auto"/>
-            <w:noWrap/>
-            <w:vAlign w:val="center"/>
-            <w:hideMark/>
-          </w:tcPr>
-          <w:p>
-            <w:pPr>
-              <w:spacing w:after="0" w:line="240" w:lineRule="auto"/>
-              <w:jc w:val="center"/>
-              <w:rPr>
-                <w:rFonts w:ascii="Calibri" w:eastAsia="Times New Roman" w:hAnsi="Calibri" w:cs="Times New Roman"/>
-                <w:color w:val="000000"/>
-                <w:lang w:val="en-US" w:eastAsia="fr-FR"/>
-              </w:rPr>
-            </w:pPr>
-            <w:r>
-              <w:rPr>
-                <w:rFonts w:ascii="Calibri" w:eastAsia="Times New Roman" w:hAnsi="Calibri" w:cs="Times New Roman"/>
-                <w:color w:val="000000"/>
-                <w:lang w:val="en-US" w:eastAsia="fr-FR"/>
-              </w:rPr>
-              <w:t>numeric</w:t>
-            </w:r>
-          </w:p>
-        </w:tc>
-        <w:tc>
-          <w:tcPr>
-            <w:tcW w:w="992" w:type="dxa"/>
             <w:tcBorders>
               <w:top w:val="single" w:sz="4" w:space="0" w:color="auto"/>
               <w:left w:val="single" w:sz="4" w:space="0" w:color="auto"/>
@@ -8701,7 +8628,7 @@
     </w:p>
     <w:tbl>
       <w:tblPr>
-        <w:tblW w:w="6591" w:type="dxa"/>
+        <w:tblW w:w="5599" w:type="dxa"/>
         <w:tblCellMar>
           <w:left w:w="70" w:type="dxa"/>
           <w:right w:w="70" w:type="dxa"/>
@@ -8711,7 +8638,6 @@
       <w:tblGrid>
         <w:gridCol w:w="1063"/>
         <w:gridCol w:w="1134"/>
-        <w:gridCol w:w="992"/>
         <w:gridCol w:w="1134"/>
         <w:gridCol w:w="1134"/>
         <w:gridCol w:w="1134"/>
@@ -8796,44 +8722,6 @@
         </w:tc>
         <w:tc>
           <w:tcPr>
-            <w:tcW w:w="992" w:type="dxa"/>
-            <w:tcBorders>
-              <w:top w:val="single" w:sz="4" w:space="0" w:color="auto"/>
-              <w:left w:val="single" w:sz="4" w:space="0" w:color="auto"/>
-              <w:bottom w:val="single" w:sz="4" w:space="0" w:color="auto"/>
-              <w:right w:val="single" w:sz="4" w:space="0" w:color="auto"/>
-            </w:tcBorders>
-            <w:shd w:val="clear" w:color="A5A5A5" w:fill="A5A5A5"/>
-            <w:noWrap/>
-            <w:vAlign w:val="center"/>
-            <w:hideMark/>
-          </w:tcPr>
-          <w:p>
-            <w:pPr>
-              <w:spacing w:after="0" w:line="240" w:lineRule="auto"/>
-              <w:jc w:val="center"/>
-              <w:rPr>
-                <w:rFonts w:ascii="Calibri" w:eastAsia="Times New Roman" w:hAnsi="Calibri" w:cs="Times New Roman"/>
-                <w:b/>
-                <w:bCs/>
-                <w:color w:val="FFFFFF"/>
-                <w:lang w:val="en-US" w:eastAsia="fr-FR"/>
-              </w:rPr>
-            </w:pPr>
-            <w:r>
-              <w:rPr>
-                <w:rFonts w:ascii="Calibri" w:eastAsia="Times New Roman" w:hAnsi="Calibri" w:cs="Times New Roman"/>
-                <w:b/>
-                <w:bCs/>
-                <w:color w:val="FFFFFF"/>
-                <w:lang w:val="en-US" w:eastAsia="fr-FR"/>
-              </w:rPr>
-              <w:t>ID</w:t>
-            </w:r>
-          </w:p>
-        </w:tc>
-        <w:tc>
-          <w:tcPr>
             <w:tcW w:w="1134" w:type="dxa"/>
             <w:tcBorders>
               <w:top w:val="single" w:sz="4" w:space="0" w:color="auto"/>
@@ -8985,40 +8873,6 @@
         <w:tc>
           <w:tcPr>
             <w:tcW w:w="1134" w:type="dxa"/>
-            <w:tcBorders>
-              <w:top w:val="single" w:sz="4" w:space="0" w:color="auto"/>
-              <w:left w:val="single" w:sz="4" w:space="0" w:color="auto"/>
-              <w:bottom w:val="single" w:sz="4" w:space="0" w:color="auto"/>
-              <w:right w:val="single" w:sz="4" w:space="0" w:color="auto"/>
-            </w:tcBorders>
-            <w:shd w:val="clear" w:color="auto" w:fill="auto"/>
-            <w:noWrap/>
-            <w:vAlign w:val="center"/>
-            <w:hideMark/>
-          </w:tcPr>
-          <w:p>
-            <w:pPr>
-              <w:spacing w:after="0" w:line="240" w:lineRule="auto"/>
-              <w:jc w:val="center"/>
-              <w:rPr>
-                <w:rFonts w:ascii="Calibri" w:eastAsia="Times New Roman" w:hAnsi="Calibri" w:cs="Times New Roman"/>
-                <w:color w:val="000000"/>
-                <w:lang w:val="en-US" w:eastAsia="fr-FR"/>
-              </w:rPr>
-            </w:pPr>
-            <w:r>
-              <w:rPr>
-                <w:rFonts w:ascii="Calibri" w:eastAsia="Times New Roman" w:hAnsi="Calibri" w:cs="Times New Roman"/>
-                <w:color w:val="000000"/>
-                <w:lang w:val="en-US" w:eastAsia="fr-FR"/>
-              </w:rPr>
-              <w:t>numeric</w:t>
-            </w:r>
-          </w:p>
-        </w:tc>
-        <w:tc>
-          <w:tcPr>
-            <w:tcW w:w="992" w:type="dxa"/>
             <w:tcBorders>
               <w:top w:val="single" w:sz="4" w:space="0" w:color="auto"/>
               <w:left w:val="single" w:sz="4" w:space="0" w:color="auto"/>
@@ -14480,7 +14334,7 @@
           <w:b/>
           <w:lang w:val="en-US"/>
         </w:rPr>
-        <w:t>entities </w:t>
+        <w:t>entities</w:t>
       </w:r>
       <w:r>
         <w:rPr>
@@ -15151,7 +15005,33 @@
         <w:rPr>
           <w:lang w:val="en-US"/>
         </w:rPr>
-        <w:t>or</w:t>
+        <w:t>o</w:t>
+      </w:r>
+      <w:r>
+        <w:rPr>
+          <w:lang w:val="en-US"/>
+        </w:rPr>
+        <w:t>r</w:t>
+      </w:r>
+      <w:r>
+        <w:rPr>
+          <w:lang w:val="en-US"/>
+        </w:rPr>
+        <w:t xml:space="preserve"> (depends on the value of </w:t>
+      </w:r>
+      <w:r>
+        <w:rPr>
+          <w:b/>
+          <w:bCs/>
+          <w:lang w:val="en-US"/>
+        </w:rPr>
+        <w:t>entities</w:t>
+      </w:r>
+      <w:r>
+        <w:rPr>
+          <w:lang w:val="en-US"/>
+        </w:rPr>
+        <w:t>)</w:t>
       </w:r>
     </w:p>
     <w:tbl>
@@ -15767,102 +15647,916 @@
     <w:p>
       <w:pPr>
         <w:rPr>
-          <w:bCs/>
           <w:lang w:val="en-US"/>
         </w:rPr>
       </w:pPr>
-      <w:r>
-        <w:rPr>
-          <w:lang w:val="en-US"/>
-        </w:rPr>
-        <w:t>[["edges"]]:</w:t>
-      </w:r>
-      <w:r>
-        <w:rPr>
-          <w:lang w:val="en-US"/>
-        </w:rPr>
-        <w:t xml:space="preserve"> </w:t>
-      </w:r>
-      <w:r>
-        <w:rPr>
-          <w:lang w:val="en-US"/>
-        </w:rPr>
-        <w:t>see</w:t>
-      </w:r>
-      <w:r>
-        <w:rPr>
-          <w:lang w:val="en-US"/>
-        </w:rPr>
-        <w:t xml:space="preserve"> attribut</w:t>
-      </w:r>
-      <w:r>
-        <w:rPr>
-          <w:lang w:val="en-US"/>
-        </w:rPr>
-        <w:t>e</w:t>
-      </w:r>
-      <w:r>
-        <w:rPr>
-          <w:lang w:val="en-US"/>
-        </w:rPr>
-        <w:t xml:space="preserve"> </w:t>
-      </w:r>
-      <w:proofErr w:type="spellStart"/>
-      <w:r>
-        <w:rPr>
-          <w:b/>
-          <w:lang w:val="en-US"/>
-        </w:rPr>
-        <w:t>nodes_links</w:t>
-      </w:r>
-      <w:proofErr w:type="spellEnd"/>
-      <w:r>
-        <w:rPr>
-          <w:b/>
-          <w:lang w:val="en-US"/>
-        </w:rPr>
-        <w:t xml:space="preserve"> </w:t>
-      </w:r>
-      <w:r>
-        <w:rPr>
-          <w:lang w:val="en-US"/>
-        </w:rPr>
-        <w:t>o</w:t>
-      </w:r>
-      <w:r>
-        <w:rPr>
-          <w:lang w:val="en-US"/>
-        </w:rPr>
-        <w:t>r</w:t>
-      </w:r>
-      <w:r>
-        <w:rPr>
-          <w:lang w:val="en-US"/>
-        </w:rPr>
-        <w:t xml:space="preserve"> </w:t>
-      </w:r>
-      <w:proofErr w:type="spellStart"/>
-      <w:r>
-        <w:rPr>
-          <w:b/>
-          <w:lang w:val="en-US"/>
-        </w:rPr>
-        <w:t>patterns_links</w:t>
-      </w:r>
-      <w:proofErr w:type="spellEnd"/>
     </w:p>
     <w:p>
       <w:pPr>
         <w:rPr>
+          <w:lang w:val="en-US"/>
+        </w:rPr>
+      </w:pPr>
+      <w:r>
+        <w:rPr>
+          <w:lang w:val="en-US"/>
+        </w:rPr>
+        <w:t>[["edges"]]:</w:t>
+      </w:r>
+      <w:r>
+        <w:rPr>
+          <w:lang w:val="en-US"/>
+        </w:rPr>
+        <w:t xml:space="preserve"> </w:t>
+      </w:r>
+    </w:p>
+    <w:tbl>
+      <w:tblPr>
+        <w:tblW w:w="5528" w:type="dxa"/>
+        <w:tblCellMar>
+          <w:left w:w="70" w:type="dxa"/>
+          <w:right w:w="70" w:type="dxa"/>
+        </w:tblCellMar>
+        <w:tblLook w:val="04A0" w:firstRow="1" w:lastRow="0" w:firstColumn="1" w:lastColumn="0" w:noHBand="0" w:noVBand="1"/>
+      </w:tblPr>
+      <w:tblGrid>
+        <w:gridCol w:w="1063"/>
+        <w:gridCol w:w="1063"/>
+        <w:gridCol w:w="1134"/>
+        <w:gridCol w:w="1134"/>
+        <w:gridCol w:w="1134"/>
+      </w:tblGrid>
+      <w:tr>
+        <w:trPr>
+          <w:trHeight w:val="300"/>
+        </w:trPr>
+        <w:tc>
+          <w:tcPr>
+            <w:tcW w:w="1063" w:type="dxa"/>
+            <w:tcBorders>
+              <w:top w:val="single" w:sz="4" w:space="0" w:color="auto"/>
+              <w:left w:val="single" w:sz="4" w:space="0" w:color="auto"/>
+              <w:bottom w:val="single" w:sz="4" w:space="0" w:color="auto"/>
+              <w:right w:val="single" w:sz="4" w:space="0" w:color="auto"/>
+            </w:tcBorders>
+            <w:shd w:val="clear" w:color="A5A5A5" w:fill="A5A5A5"/>
+          </w:tcPr>
+          <w:p>
+            <w:pPr>
+              <w:spacing w:after="0" w:line="240" w:lineRule="auto"/>
+              <w:jc w:val="center"/>
+              <w:rPr>
+                <w:rFonts w:ascii="Calibri" w:eastAsia="Times New Roman" w:hAnsi="Calibri" w:cs="Times New Roman"/>
+                <w:b/>
+                <w:bCs/>
+                <w:color w:val="FFFFFF"/>
+                <w:lang w:val="en-US" w:eastAsia="fr-FR"/>
+              </w:rPr>
+            </w:pPr>
+            <w:r>
+              <w:rPr>
+                <w:rFonts w:ascii="Calibri" w:eastAsia="Times New Roman" w:hAnsi="Calibri" w:cs="Times New Roman"/>
+                <w:b/>
+                <w:bCs/>
+                <w:color w:val="FFFFFF"/>
+                <w:lang w:val="en-US" w:eastAsia="fr-FR"/>
+              </w:rPr>
+              <w:t>ID</w:t>
+            </w:r>
+          </w:p>
+        </w:tc>
+        <w:tc>
+          <w:tcPr>
+            <w:tcW w:w="1063" w:type="dxa"/>
+            <w:tcBorders>
+              <w:top w:val="single" w:sz="4" w:space="0" w:color="auto"/>
+              <w:left w:val="single" w:sz="4" w:space="0" w:color="auto"/>
+              <w:bottom w:val="single" w:sz="4" w:space="0" w:color="auto"/>
+              <w:right w:val="single" w:sz="4" w:space="0" w:color="auto"/>
+            </w:tcBorders>
+            <w:shd w:val="clear" w:color="A5A5A5" w:fill="A5A5A5"/>
+            <w:vAlign w:val="center"/>
+          </w:tcPr>
+          <w:p>
+            <w:pPr>
+              <w:spacing w:after="0" w:line="240" w:lineRule="auto"/>
+              <w:jc w:val="center"/>
+              <w:rPr>
+                <w:rFonts w:ascii="Calibri" w:eastAsia="Times New Roman" w:hAnsi="Calibri" w:cs="Times New Roman"/>
+                <w:b/>
+                <w:bCs/>
+                <w:color w:val="FFFFFF"/>
+                <w:lang w:val="en-US" w:eastAsia="fr-FR"/>
+              </w:rPr>
+            </w:pPr>
+            <w:r>
+              <w:rPr>
+                <w:rFonts w:ascii="Calibri" w:eastAsia="Times New Roman" w:hAnsi="Calibri" w:cs="Times New Roman"/>
+                <w:b/>
+                <w:bCs/>
+                <w:color w:val="FFFFFF"/>
+                <w:lang w:val="en-US" w:eastAsia="fr-FR"/>
+              </w:rPr>
+              <w:t>Source</w:t>
+            </w:r>
+          </w:p>
+        </w:tc>
+        <w:tc>
+          <w:tcPr>
+            <w:tcW w:w="1134" w:type="dxa"/>
+            <w:tcBorders>
+              <w:top w:val="single" w:sz="4" w:space="0" w:color="auto"/>
+              <w:left w:val="single" w:sz="4" w:space="0" w:color="auto"/>
+              <w:bottom w:val="single" w:sz="4" w:space="0" w:color="auto"/>
+              <w:right w:val="single" w:sz="4" w:space="0" w:color="auto"/>
+            </w:tcBorders>
+            <w:shd w:val="clear" w:color="A5A5A5" w:fill="A5A5A5"/>
+            <w:noWrap/>
+            <w:vAlign w:val="center"/>
+            <w:hideMark/>
+          </w:tcPr>
+          <w:p>
+            <w:pPr>
+              <w:spacing w:after="0" w:line="240" w:lineRule="auto"/>
+              <w:jc w:val="center"/>
+              <w:rPr>
+                <w:rFonts w:ascii="Calibri" w:eastAsia="Times New Roman" w:hAnsi="Calibri" w:cs="Times New Roman"/>
+                <w:b/>
+                <w:bCs/>
+                <w:color w:val="FFFFFF"/>
+                <w:lang w:val="en-US" w:eastAsia="fr-FR"/>
+              </w:rPr>
+            </w:pPr>
+            <w:r>
+              <w:rPr>
+                <w:rFonts w:ascii="Calibri" w:eastAsia="Times New Roman" w:hAnsi="Calibri" w:cs="Times New Roman"/>
+                <w:b/>
+                <w:bCs/>
+                <w:color w:val="FFFFFF"/>
+                <w:lang w:val="en-US" w:eastAsia="fr-FR"/>
+              </w:rPr>
+              <w:t>Target</w:t>
+            </w:r>
+          </w:p>
+        </w:tc>
+        <w:tc>
+          <w:tcPr>
+            <w:tcW w:w="1134" w:type="dxa"/>
+            <w:tcBorders>
+              <w:top w:val="single" w:sz="4" w:space="0" w:color="auto"/>
+              <w:left w:val="single" w:sz="4" w:space="0" w:color="auto"/>
+              <w:bottom w:val="single" w:sz="4" w:space="0" w:color="auto"/>
+              <w:right w:val="single" w:sz="4" w:space="0" w:color="auto"/>
+            </w:tcBorders>
+            <w:shd w:val="clear" w:color="A5A5A5" w:fill="A5A5A5"/>
+            <w:noWrap/>
+            <w:vAlign w:val="center"/>
+            <w:hideMark/>
+          </w:tcPr>
+          <w:p>
+            <w:pPr>
+              <w:spacing w:after="0" w:line="240" w:lineRule="auto"/>
+              <w:jc w:val="center"/>
+              <w:rPr>
+                <w:rFonts w:ascii="Calibri" w:eastAsia="Times New Roman" w:hAnsi="Calibri" w:cs="Times New Roman"/>
+                <w:b/>
+                <w:bCs/>
+                <w:color w:val="FFFFFF"/>
+                <w:lang w:val="en-US" w:eastAsia="fr-FR"/>
+              </w:rPr>
+            </w:pPr>
+            <w:r>
+              <w:rPr>
+                <w:rFonts w:ascii="Calibri" w:eastAsia="Times New Roman" w:hAnsi="Calibri" w:cs="Times New Roman"/>
+                <w:b/>
+                <w:bCs/>
+                <w:color w:val="FFFFFF"/>
+                <w:lang w:val="en-US" w:eastAsia="fr-FR"/>
+              </w:rPr>
+              <w:t>items</w:t>
+            </w:r>
+          </w:p>
+        </w:tc>
+        <w:tc>
+          <w:tcPr>
+            <w:tcW w:w="1134" w:type="dxa"/>
+            <w:tcBorders>
+              <w:top w:val="single" w:sz="4" w:space="0" w:color="auto"/>
+              <w:left w:val="single" w:sz="4" w:space="0" w:color="auto"/>
+              <w:bottom w:val="single" w:sz="4" w:space="0" w:color="auto"/>
+              <w:right w:val="single" w:sz="4" w:space="0" w:color="auto"/>
+            </w:tcBorders>
+            <w:shd w:val="clear" w:color="A5A5A5" w:fill="A5A5A5"/>
+            <w:noWrap/>
+            <w:vAlign w:val="center"/>
+            <w:hideMark/>
+          </w:tcPr>
+          <w:p>
+            <w:pPr>
+              <w:spacing w:after="0" w:line="240" w:lineRule="auto"/>
+              <w:jc w:val="center"/>
+              <w:rPr>
+                <w:rFonts w:ascii="Calibri" w:eastAsia="Times New Roman" w:hAnsi="Calibri" w:cs="Times New Roman"/>
+                <w:b/>
+                <w:bCs/>
+                <w:color w:val="FFFFFF"/>
+                <w:lang w:val="en-US" w:eastAsia="fr-FR"/>
+              </w:rPr>
+            </w:pPr>
+            <w:r>
+              <w:rPr>
+                <w:rFonts w:ascii="Calibri" w:eastAsia="Times New Roman" w:hAnsi="Calibri" w:cs="Times New Roman"/>
+                <w:b/>
+                <w:bCs/>
+                <w:color w:val="FFFFFF"/>
+                <w:lang w:val="en-US" w:eastAsia="fr-FR"/>
+              </w:rPr>
+              <w:t>weight</w:t>
+            </w:r>
+          </w:p>
+        </w:tc>
+      </w:tr>
+      <w:tr>
+        <w:trPr>
+          <w:trHeight w:val="300"/>
+        </w:trPr>
+        <w:tc>
+          <w:tcPr>
+            <w:tcW w:w="1063" w:type="dxa"/>
+            <w:tcBorders>
+              <w:top w:val="single" w:sz="4" w:space="0" w:color="auto"/>
+              <w:left w:val="single" w:sz="4" w:space="0" w:color="auto"/>
+              <w:bottom w:val="single" w:sz="4" w:space="0" w:color="auto"/>
+              <w:right w:val="single" w:sz="4" w:space="0" w:color="auto"/>
+            </w:tcBorders>
+          </w:tcPr>
+          <w:p>
+            <w:pPr>
+              <w:spacing w:after="0" w:line="240" w:lineRule="auto"/>
+              <w:jc w:val="center"/>
+              <w:rPr>
+                <w:rFonts w:ascii="Calibri" w:eastAsia="Times New Roman" w:hAnsi="Calibri" w:cs="Times New Roman"/>
+                <w:color w:val="000000"/>
+                <w:lang w:val="en-US" w:eastAsia="fr-FR"/>
+              </w:rPr>
+            </w:pPr>
+            <w:r>
+              <w:rPr>
+                <w:rFonts w:ascii="Calibri" w:eastAsia="Times New Roman" w:hAnsi="Calibri" w:cs="Times New Roman"/>
+                <w:color w:val="000000"/>
+                <w:lang w:val="en-US" w:eastAsia="fr-FR"/>
+              </w:rPr>
+              <w:t>numeric</w:t>
+            </w:r>
+          </w:p>
+        </w:tc>
+        <w:tc>
+          <w:tcPr>
+            <w:tcW w:w="1063" w:type="dxa"/>
+            <w:tcBorders>
+              <w:top w:val="single" w:sz="4" w:space="0" w:color="auto"/>
+              <w:left w:val="single" w:sz="4" w:space="0" w:color="auto"/>
+              <w:bottom w:val="single" w:sz="4" w:space="0" w:color="auto"/>
+              <w:right w:val="single" w:sz="4" w:space="0" w:color="auto"/>
+            </w:tcBorders>
+            <w:vAlign w:val="center"/>
+          </w:tcPr>
+          <w:p>
+            <w:pPr>
+              <w:spacing w:after="0" w:line="240" w:lineRule="auto"/>
+              <w:jc w:val="center"/>
+              <w:rPr>
+                <w:rFonts w:ascii="Calibri" w:eastAsia="Times New Roman" w:hAnsi="Calibri" w:cs="Times New Roman"/>
+                <w:color w:val="000000"/>
+                <w:lang w:val="en-US" w:eastAsia="fr-FR"/>
+              </w:rPr>
+            </w:pPr>
+            <w:r>
+              <w:rPr>
+                <w:rFonts w:ascii="Calibri" w:eastAsia="Times New Roman" w:hAnsi="Calibri" w:cs="Times New Roman"/>
+                <w:color w:val="000000"/>
+                <w:lang w:val="en-US" w:eastAsia="fr-FR"/>
+              </w:rPr>
+              <w:t>numeric</w:t>
+            </w:r>
+          </w:p>
+        </w:tc>
+        <w:tc>
+          <w:tcPr>
+            <w:tcW w:w="1134" w:type="dxa"/>
+            <w:tcBorders>
+              <w:top w:val="single" w:sz="4" w:space="0" w:color="auto"/>
+              <w:left w:val="single" w:sz="4" w:space="0" w:color="auto"/>
+              <w:bottom w:val="single" w:sz="4" w:space="0" w:color="auto"/>
+              <w:right w:val="single" w:sz="4" w:space="0" w:color="auto"/>
+            </w:tcBorders>
+            <w:shd w:val="clear" w:color="auto" w:fill="auto"/>
+            <w:noWrap/>
+            <w:vAlign w:val="center"/>
+            <w:hideMark/>
+          </w:tcPr>
+          <w:p>
+            <w:pPr>
+              <w:spacing w:after="0" w:line="240" w:lineRule="auto"/>
+              <w:jc w:val="center"/>
+              <w:rPr>
+                <w:rFonts w:ascii="Calibri" w:eastAsia="Times New Roman" w:hAnsi="Calibri" w:cs="Times New Roman"/>
+                <w:color w:val="000000"/>
+                <w:lang w:val="en-US" w:eastAsia="fr-FR"/>
+              </w:rPr>
+            </w:pPr>
+            <w:r>
+              <w:rPr>
+                <w:rFonts w:ascii="Calibri" w:eastAsia="Times New Roman" w:hAnsi="Calibri" w:cs="Times New Roman"/>
+                <w:color w:val="000000"/>
+                <w:lang w:val="en-US" w:eastAsia="fr-FR"/>
+              </w:rPr>
+              <w:t>numeric</w:t>
+            </w:r>
+          </w:p>
+        </w:tc>
+        <w:tc>
+          <w:tcPr>
+            <w:tcW w:w="1134" w:type="dxa"/>
+            <w:tcBorders>
+              <w:top w:val="single" w:sz="4" w:space="0" w:color="auto"/>
+              <w:left w:val="single" w:sz="4" w:space="0" w:color="auto"/>
+              <w:bottom w:val="single" w:sz="4" w:space="0" w:color="auto"/>
+              <w:right w:val="single" w:sz="4" w:space="0" w:color="auto"/>
+            </w:tcBorders>
+            <w:shd w:val="clear" w:color="auto" w:fill="auto"/>
+            <w:noWrap/>
+            <w:vAlign w:val="center"/>
+            <w:hideMark/>
+          </w:tcPr>
+          <w:p>
+            <w:pPr>
+              <w:spacing w:after="0" w:line="240" w:lineRule="auto"/>
+              <w:jc w:val="center"/>
+              <w:rPr>
+                <w:rFonts w:ascii="Calibri" w:eastAsia="Times New Roman" w:hAnsi="Calibri" w:cs="Times New Roman"/>
+                <w:color w:val="000000"/>
+                <w:lang w:val="en-US" w:eastAsia="fr-FR"/>
+              </w:rPr>
+            </w:pPr>
+            <w:r>
+              <w:rPr>
+                <w:rFonts w:ascii="Calibri" w:eastAsia="Times New Roman" w:hAnsi="Calibri" w:cs="Times New Roman"/>
+                <w:color w:val="000000"/>
+                <w:lang w:val="en-US" w:eastAsia="fr-FR"/>
+              </w:rPr>
+              <w:t>character</w:t>
+            </w:r>
+          </w:p>
+        </w:tc>
+        <w:tc>
+          <w:tcPr>
+            <w:tcW w:w="1134" w:type="dxa"/>
+            <w:tcBorders>
+              <w:top w:val="single" w:sz="4" w:space="0" w:color="auto"/>
+              <w:left w:val="single" w:sz="4" w:space="0" w:color="auto"/>
+              <w:bottom w:val="single" w:sz="4" w:space="0" w:color="auto"/>
+              <w:right w:val="single" w:sz="4" w:space="0" w:color="auto"/>
+            </w:tcBorders>
+            <w:shd w:val="clear" w:color="auto" w:fill="auto"/>
+            <w:noWrap/>
+            <w:vAlign w:val="center"/>
+            <w:hideMark/>
+          </w:tcPr>
+          <w:p>
+            <w:pPr>
+              <w:spacing w:after="0" w:line="240" w:lineRule="auto"/>
+              <w:jc w:val="center"/>
+              <w:rPr>
+                <w:rFonts w:ascii="Calibri" w:eastAsia="Times New Roman" w:hAnsi="Calibri" w:cs="Times New Roman"/>
+                <w:color w:val="000000"/>
+                <w:lang w:val="en-US" w:eastAsia="fr-FR"/>
+              </w:rPr>
+            </w:pPr>
+            <w:r>
+              <w:rPr>
+                <w:rFonts w:ascii="Calibri" w:eastAsia="Times New Roman" w:hAnsi="Calibri" w:cs="Times New Roman"/>
+                <w:color w:val="000000"/>
+                <w:lang w:val="en-US" w:eastAsia="fr-FR"/>
+              </w:rPr>
+              <w:t>numeric</w:t>
+            </w:r>
+          </w:p>
+        </w:tc>
+      </w:tr>
+    </w:tbl>
+    <w:p>
+      <w:pPr>
+        <w:rPr>
+          <w:lang w:val="en-US"/>
+        </w:rPr>
+      </w:pPr>
+      <w:r>
+        <w:rPr>
+          <w:lang w:val="en-US"/>
+        </w:rPr>
+        <w:t xml:space="preserve">or (depends on the value of </w:t>
+      </w:r>
+      <w:r>
+        <w:rPr>
+          <w:b/>
           <w:bCs/>
           <w:lang w:val="en-US"/>
         </w:rPr>
+        <w:t>entities</w:t>
+      </w:r>
+      <w:r>
+        <w:rPr>
+          <w:lang w:val="en-US"/>
+        </w:rPr>
+        <w:t>)</w:t>
+      </w:r>
+    </w:p>
+    <w:tbl>
+      <w:tblPr>
+        <w:tblW w:w="6662" w:type="dxa"/>
+        <w:tblCellMar>
+          <w:left w:w="70" w:type="dxa"/>
+          <w:right w:w="70" w:type="dxa"/>
+        </w:tblCellMar>
+        <w:tblLook w:val="04A0" w:firstRow="1" w:lastRow="0" w:firstColumn="1" w:lastColumn="0" w:noHBand="0" w:noVBand="1"/>
+      </w:tblPr>
+      <w:tblGrid>
+        <w:gridCol w:w="1063"/>
+        <w:gridCol w:w="1063"/>
+        <w:gridCol w:w="1134"/>
+        <w:gridCol w:w="1134"/>
+        <w:gridCol w:w="1134"/>
+        <w:gridCol w:w="1134"/>
+      </w:tblGrid>
+      <w:tr>
+        <w:trPr>
+          <w:trHeight w:val="300"/>
+        </w:trPr>
+        <w:tc>
+          <w:tcPr>
+            <w:tcW w:w="1063" w:type="dxa"/>
+            <w:tcBorders>
+              <w:top w:val="single" w:sz="4" w:space="0" w:color="auto"/>
+              <w:left w:val="single" w:sz="4" w:space="0" w:color="auto"/>
+              <w:bottom w:val="single" w:sz="4" w:space="0" w:color="auto"/>
+              <w:right w:val="single" w:sz="4" w:space="0" w:color="auto"/>
+            </w:tcBorders>
+            <w:shd w:val="clear" w:color="A5A5A5" w:fill="A5A5A5"/>
+          </w:tcPr>
+          <w:p>
+            <w:pPr>
+              <w:spacing w:after="0" w:line="240" w:lineRule="auto"/>
+              <w:jc w:val="center"/>
+              <w:rPr>
+                <w:rFonts w:ascii="Calibri" w:eastAsia="Times New Roman" w:hAnsi="Calibri" w:cs="Times New Roman"/>
+                <w:b/>
+                <w:bCs/>
+                <w:color w:val="FFFFFF"/>
+                <w:lang w:val="en-US" w:eastAsia="fr-FR"/>
+              </w:rPr>
+            </w:pPr>
+            <w:r>
+              <w:rPr>
+                <w:rFonts w:ascii="Calibri" w:eastAsia="Times New Roman" w:hAnsi="Calibri" w:cs="Times New Roman"/>
+                <w:b/>
+                <w:bCs/>
+                <w:color w:val="FFFFFF"/>
+                <w:lang w:val="en-US" w:eastAsia="fr-FR"/>
+              </w:rPr>
+              <w:t>ID</w:t>
+            </w:r>
+          </w:p>
+        </w:tc>
+        <w:tc>
+          <w:tcPr>
+            <w:tcW w:w="1063" w:type="dxa"/>
+            <w:tcBorders>
+              <w:top w:val="single" w:sz="4" w:space="0" w:color="auto"/>
+              <w:left w:val="single" w:sz="4" w:space="0" w:color="auto"/>
+              <w:bottom w:val="single" w:sz="4" w:space="0" w:color="auto"/>
+              <w:right w:val="single" w:sz="4" w:space="0" w:color="auto"/>
+            </w:tcBorders>
+            <w:shd w:val="clear" w:color="A5A5A5" w:fill="A5A5A5"/>
+            <w:vAlign w:val="center"/>
+          </w:tcPr>
+          <w:p>
+            <w:pPr>
+              <w:spacing w:after="0" w:line="240" w:lineRule="auto"/>
+              <w:jc w:val="center"/>
+              <w:rPr>
+                <w:rFonts w:ascii="Calibri" w:eastAsia="Times New Roman" w:hAnsi="Calibri" w:cs="Times New Roman"/>
+                <w:b/>
+                <w:bCs/>
+                <w:color w:val="FFFFFF"/>
+                <w:lang w:val="en-US" w:eastAsia="fr-FR"/>
+              </w:rPr>
+            </w:pPr>
+            <w:r>
+              <w:rPr>
+                <w:rFonts w:ascii="Calibri" w:eastAsia="Times New Roman" w:hAnsi="Calibri" w:cs="Times New Roman"/>
+                <w:b/>
+                <w:bCs/>
+                <w:color w:val="FFFFFF"/>
+                <w:lang w:val="en-US" w:eastAsia="fr-FR"/>
+              </w:rPr>
+              <w:t>Source</w:t>
+            </w:r>
+          </w:p>
+        </w:tc>
+        <w:tc>
+          <w:tcPr>
+            <w:tcW w:w="1134" w:type="dxa"/>
+            <w:tcBorders>
+              <w:top w:val="single" w:sz="4" w:space="0" w:color="auto"/>
+              <w:left w:val="single" w:sz="4" w:space="0" w:color="auto"/>
+              <w:bottom w:val="single" w:sz="4" w:space="0" w:color="auto"/>
+              <w:right w:val="single" w:sz="4" w:space="0" w:color="auto"/>
+            </w:tcBorders>
+            <w:shd w:val="clear" w:color="A5A5A5" w:fill="A5A5A5"/>
+            <w:noWrap/>
+            <w:vAlign w:val="center"/>
+            <w:hideMark/>
+          </w:tcPr>
+          <w:p>
+            <w:pPr>
+              <w:spacing w:after="0" w:line="240" w:lineRule="auto"/>
+              <w:jc w:val="center"/>
+              <w:rPr>
+                <w:rFonts w:ascii="Calibri" w:eastAsia="Times New Roman" w:hAnsi="Calibri" w:cs="Times New Roman"/>
+                <w:b/>
+                <w:bCs/>
+                <w:color w:val="FFFFFF"/>
+                <w:lang w:val="en-US" w:eastAsia="fr-FR"/>
+              </w:rPr>
+            </w:pPr>
+            <w:r>
+              <w:rPr>
+                <w:rFonts w:ascii="Calibri" w:eastAsia="Times New Roman" w:hAnsi="Calibri" w:cs="Times New Roman"/>
+                <w:b/>
+                <w:bCs/>
+                <w:color w:val="FFFFFF"/>
+                <w:lang w:val="en-US" w:eastAsia="fr-FR"/>
+              </w:rPr>
+              <w:t>Target</w:t>
+            </w:r>
+          </w:p>
+        </w:tc>
+        <w:tc>
+          <w:tcPr>
+            <w:tcW w:w="1134" w:type="dxa"/>
+            <w:tcBorders>
+              <w:top w:val="single" w:sz="4" w:space="0" w:color="auto"/>
+              <w:left w:val="single" w:sz="4" w:space="0" w:color="auto"/>
+              <w:bottom w:val="single" w:sz="4" w:space="0" w:color="auto"/>
+              <w:right w:val="single" w:sz="4" w:space="0" w:color="auto"/>
+            </w:tcBorders>
+            <w:shd w:val="clear" w:color="A5A5A5" w:fill="A5A5A5"/>
+            <w:noWrap/>
+            <w:vAlign w:val="center"/>
+            <w:hideMark/>
+          </w:tcPr>
+          <w:p>
+            <w:pPr>
+              <w:spacing w:after="0" w:line="240" w:lineRule="auto"/>
+              <w:jc w:val="center"/>
+              <w:rPr>
+                <w:rFonts w:ascii="Calibri" w:eastAsia="Times New Roman" w:hAnsi="Calibri" w:cs="Times New Roman"/>
+                <w:b/>
+                <w:bCs/>
+                <w:color w:val="FFFFFF"/>
+                <w:lang w:val="en-US" w:eastAsia="fr-FR"/>
+              </w:rPr>
+            </w:pPr>
+            <w:r>
+              <w:rPr>
+                <w:rFonts w:ascii="Calibri" w:eastAsia="Times New Roman" w:hAnsi="Calibri" w:cs="Times New Roman"/>
+                <w:b/>
+                <w:bCs/>
+                <w:color w:val="FFFFFF"/>
+                <w:lang w:val="en-US" w:eastAsia="fr-FR"/>
+              </w:rPr>
+              <w:t>items</w:t>
+            </w:r>
+          </w:p>
+        </w:tc>
+        <w:tc>
+          <w:tcPr>
+            <w:tcW w:w="1134" w:type="dxa"/>
+            <w:tcBorders>
+              <w:top w:val="single" w:sz="4" w:space="0" w:color="auto"/>
+              <w:left w:val="single" w:sz="4" w:space="0" w:color="auto"/>
+              <w:bottom w:val="single" w:sz="4" w:space="0" w:color="auto"/>
+              <w:right w:val="single" w:sz="4" w:space="0" w:color="auto"/>
+            </w:tcBorders>
+            <w:shd w:val="clear" w:color="A5A5A5" w:fill="A5A5A5"/>
+            <w:noWrap/>
+            <w:vAlign w:val="center"/>
+            <w:hideMark/>
+          </w:tcPr>
+          <w:p>
+            <w:pPr>
+              <w:spacing w:after="0" w:line="240" w:lineRule="auto"/>
+              <w:jc w:val="center"/>
+              <w:rPr>
+                <w:rFonts w:ascii="Calibri" w:eastAsia="Times New Roman" w:hAnsi="Calibri" w:cs="Times New Roman"/>
+                <w:b/>
+                <w:bCs/>
+                <w:color w:val="FFFFFF"/>
+                <w:lang w:val="en-US" w:eastAsia="fr-FR"/>
+              </w:rPr>
+            </w:pPr>
+            <w:r>
+              <w:rPr>
+                <w:rFonts w:ascii="Calibri" w:eastAsia="Times New Roman" w:hAnsi="Calibri" w:cs="Times New Roman"/>
+                <w:b/>
+                <w:bCs/>
+                <w:color w:val="FFFFFF"/>
+                <w:lang w:val="en-US" w:eastAsia="fr-FR"/>
+              </w:rPr>
+              <w:t>weight</w:t>
+            </w:r>
+          </w:p>
+        </w:tc>
+        <w:tc>
+          <w:tcPr>
+            <w:tcW w:w="1134" w:type="dxa"/>
+            <w:tcBorders>
+              <w:top w:val="single" w:sz="4" w:space="0" w:color="auto"/>
+              <w:left w:val="single" w:sz="4" w:space="0" w:color="auto"/>
+              <w:bottom w:val="single" w:sz="4" w:space="0" w:color="auto"/>
+              <w:right w:val="single" w:sz="4" w:space="0" w:color="auto"/>
+            </w:tcBorders>
+            <w:shd w:val="clear" w:color="A5A5A5" w:fill="A5A5A5"/>
+            <w:noWrap/>
+            <w:vAlign w:val="center"/>
+            <w:hideMark/>
+          </w:tcPr>
+          <w:p>
+            <w:pPr>
+              <w:spacing w:after="0" w:line="240" w:lineRule="auto"/>
+              <w:jc w:val="center"/>
+              <w:rPr>
+                <w:rFonts w:ascii="Calibri" w:eastAsia="Times New Roman" w:hAnsi="Calibri" w:cs="Times New Roman"/>
+                <w:b/>
+                <w:bCs/>
+                <w:color w:val="FFFFFF"/>
+                <w:lang w:val="en-US" w:eastAsia="fr-FR"/>
+              </w:rPr>
+            </w:pPr>
+            <w:r>
+              <w:rPr>
+                <w:rFonts w:ascii="Calibri" w:eastAsia="Times New Roman" w:hAnsi="Calibri" w:cs="Times New Roman"/>
+                <w:b/>
+                <w:bCs/>
+                <w:color w:val="FFFFFF"/>
+                <w:lang w:val="en-US" w:eastAsia="fr-FR"/>
+              </w:rPr>
+              <w:t>year</w:t>
+            </w:r>
+          </w:p>
+        </w:tc>
+      </w:tr>
+      <w:tr>
+        <w:trPr>
+          <w:trHeight w:val="300"/>
+        </w:trPr>
+        <w:tc>
+          <w:tcPr>
+            <w:tcW w:w="1063" w:type="dxa"/>
+            <w:tcBorders>
+              <w:top w:val="single" w:sz="4" w:space="0" w:color="auto"/>
+              <w:left w:val="single" w:sz="4" w:space="0" w:color="auto"/>
+              <w:bottom w:val="single" w:sz="4" w:space="0" w:color="auto"/>
+              <w:right w:val="single" w:sz="4" w:space="0" w:color="auto"/>
+            </w:tcBorders>
+          </w:tcPr>
+          <w:p>
+            <w:pPr>
+              <w:spacing w:after="0" w:line="240" w:lineRule="auto"/>
+              <w:jc w:val="center"/>
+              <w:rPr>
+                <w:rFonts w:ascii="Calibri" w:eastAsia="Times New Roman" w:hAnsi="Calibri" w:cs="Times New Roman"/>
+                <w:color w:val="000000"/>
+                <w:lang w:val="en-US" w:eastAsia="fr-FR"/>
+              </w:rPr>
+            </w:pPr>
+            <w:r>
+              <w:rPr>
+                <w:rFonts w:ascii="Calibri" w:eastAsia="Times New Roman" w:hAnsi="Calibri" w:cs="Times New Roman"/>
+                <w:color w:val="000000"/>
+                <w:lang w:val="en-US" w:eastAsia="fr-FR"/>
+              </w:rPr>
+              <w:t>numeric</w:t>
+            </w:r>
+          </w:p>
+        </w:tc>
+        <w:tc>
+          <w:tcPr>
+            <w:tcW w:w="1063" w:type="dxa"/>
+            <w:tcBorders>
+              <w:top w:val="single" w:sz="4" w:space="0" w:color="auto"/>
+              <w:left w:val="single" w:sz="4" w:space="0" w:color="auto"/>
+              <w:bottom w:val="single" w:sz="4" w:space="0" w:color="auto"/>
+              <w:right w:val="single" w:sz="4" w:space="0" w:color="auto"/>
+            </w:tcBorders>
+            <w:vAlign w:val="center"/>
+          </w:tcPr>
+          <w:p>
+            <w:pPr>
+              <w:spacing w:after="0" w:line="240" w:lineRule="auto"/>
+              <w:jc w:val="center"/>
+              <w:rPr>
+                <w:rFonts w:ascii="Calibri" w:eastAsia="Times New Roman" w:hAnsi="Calibri" w:cs="Times New Roman"/>
+                <w:color w:val="000000"/>
+                <w:lang w:val="en-US" w:eastAsia="fr-FR"/>
+              </w:rPr>
+            </w:pPr>
+            <w:r>
+              <w:rPr>
+                <w:rFonts w:ascii="Calibri" w:eastAsia="Times New Roman" w:hAnsi="Calibri" w:cs="Times New Roman"/>
+                <w:color w:val="000000"/>
+                <w:lang w:val="en-US" w:eastAsia="fr-FR"/>
+              </w:rPr>
+              <w:t>numeric</w:t>
+            </w:r>
+          </w:p>
+        </w:tc>
+        <w:tc>
+          <w:tcPr>
+            <w:tcW w:w="1134" w:type="dxa"/>
+            <w:tcBorders>
+              <w:top w:val="single" w:sz="4" w:space="0" w:color="auto"/>
+              <w:left w:val="single" w:sz="4" w:space="0" w:color="auto"/>
+              <w:bottom w:val="single" w:sz="4" w:space="0" w:color="auto"/>
+              <w:right w:val="single" w:sz="4" w:space="0" w:color="auto"/>
+            </w:tcBorders>
+            <w:shd w:val="clear" w:color="auto" w:fill="auto"/>
+            <w:noWrap/>
+            <w:vAlign w:val="center"/>
+            <w:hideMark/>
+          </w:tcPr>
+          <w:p>
+            <w:pPr>
+              <w:spacing w:after="0" w:line="240" w:lineRule="auto"/>
+              <w:jc w:val="center"/>
+              <w:rPr>
+                <w:rFonts w:ascii="Calibri" w:eastAsia="Times New Roman" w:hAnsi="Calibri" w:cs="Times New Roman"/>
+                <w:color w:val="000000"/>
+                <w:lang w:val="en-US" w:eastAsia="fr-FR"/>
+              </w:rPr>
+            </w:pPr>
+            <w:r>
+              <w:rPr>
+                <w:rFonts w:ascii="Calibri" w:eastAsia="Times New Roman" w:hAnsi="Calibri" w:cs="Times New Roman"/>
+                <w:color w:val="000000"/>
+                <w:lang w:val="en-US" w:eastAsia="fr-FR"/>
+              </w:rPr>
+              <w:t>numeric</w:t>
+            </w:r>
+          </w:p>
+        </w:tc>
+        <w:tc>
+          <w:tcPr>
+            <w:tcW w:w="1134" w:type="dxa"/>
+            <w:tcBorders>
+              <w:top w:val="single" w:sz="4" w:space="0" w:color="auto"/>
+              <w:left w:val="single" w:sz="4" w:space="0" w:color="auto"/>
+              <w:bottom w:val="single" w:sz="4" w:space="0" w:color="auto"/>
+              <w:right w:val="single" w:sz="4" w:space="0" w:color="auto"/>
+            </w:tcBorders>
+            <w:shd w:val="clear" w:color="auto" w:fill="auto"/>
+            <w:noWrap/>
+            <w:vAlign w:val="center"/>
+            <w:hideMark/>
+          </w:tcPr>
+          <w:p>
+            <w:pPr>
+              <w:spacing w:after="0" w:line="240" w:lineRule="auto"/>
+              <w:jc w:val="center"/>
+              <w:rPr>
+                <w:rFonts w:ascii="Calibri" w:eastAsia="Times New Roman" w:hAnsi="Calibri" w:cs="Times New Roman"/>
+                <w:color w:val="000000"/>
+                <w:lang w:val="en-US" w:eastAsia="fr-FR"/>
+              </w:rPr>
+            </w:pPr>
+            <w:r>
+              <w:rPr>
+                <w:rFonts w:ascii="Calibri" w:eastAsia="Times New Roman" w:hAnsi="Calibri" w:cs="Times New Roman"/>
+                <w:color w:val="000000"/>
+                <w:lang w:val="en-US" w:eastAsia="fr-FR"/>
+              </w:rPr>
+              <w:t>character</w:t>
+            </w:r>
+          </w:p>
+        </w:tc>
+        <w:tc>
+          <w:tcPr>
+            <w:tcW w:w="1134" w:type="dxa"/>
+            <w:tcBorders>
+              <w:top w:val="single" w:sz="4" w:space="0" w:color="auto"/>
+              <w:left w:val="single" w:sz="4" w:space="0" w:color="auto"/>
+              <w:bottom w:val="single" w:sz="4" w:space="0" w:color="auto"/>
+              <w:right w:val="single" w:sz="4" w:space="0" w:color="auto"/>
+            </w:tcBorders>
+            <w:shd w:val="clear" w:color="auto" w:fill="auto"/>
+            <w:noWrap/>
+            <w:vAlign w:val="center"/>
+            <w:hideMark/>
+          </w:tcPr>
+          <w:p>
+            <w:pPr>
+              <w:spacing w:after="0" w:line="240" w:lineRule="auto"/>
+              <w:jc w:val="center"/>
+              <w:rPr>
+                <w:rFonts w:ascii="Calibri" w:eastAsia="Times New Roman" w:hAnsi="Calibri" w:cs="Times New Roman"/>
+                <w:color w:val="000000"/>
+                <w:lang w:val="en-US" w:eastAsia="fr-FR"/>
+              </w:rPr>
+            </w:pPr>
+            <w:r>
+              <w:rPr>
+                <w:rFonts w:ascii="Calibri" w:eastAsia="Times New Roman" w:hAnsi="Calibri" w:cs="Times New Roman"/>
+                <w:color w:val="000000"/>
+                <w:lang w:val="en-US" w:eastAsia="fr-FR"/>
+              </w:rPr>
+              <w:t>numeric</w:t>
+            </w:r>
+          </w:p>
+        </w:tc>
+        <w:tc>
+          <w:tcPr>
+            <w:tcW w:w="1134" w:type="dxa"/>
+            <w:tcBorders>
+              <w:top w:val="single" w:sz="4" w:space="0" w:color="auto"/>
+              <w:left w:val="single" w:sz="4" w:space="0" w:color="auto"/>
+              <w:bottom w:val="single" w:sz="4" w:space="0" w:color="auto"/>
+              <w:right w:val="single" w:sz="4" w:space="0" w:color="auto"/>
+            </w:tcBorders>
+            <w:shd w:val="clear" w:color="auto" w:fill="auto"/>
+            <w:noWrap/>
+            <w:vAlign w:val="center"/>
+            <w:hideMark/>
+          </w:tcPr>
+          <w:p>
+            <w:pPr>
+              <w:spacing w:after="0" w:line="240" w:lineRule="auto"/>
+              <w:jc w:val="center"/>
+              <w:rPr>
+                <w:rFonts w:ascii="Calibri" w:eastAsia="Times New Roman" w:hAnsi="Calibri" w:cs="Times New Roman"/>
+                <w:color w:val="000000"/>
+                <w:lang w:val="en-US" w:eastAsia="fr-FR"/>
+              </w:rPr>
+            </w:pPr>
+            <w:r>
+              <w:rPr>
+                <w:rFonts w:ascii="Calibri" w:eastAsia="Times New Roman" w:hAnsi="Calibri" w:cs="Times New Roman"/>
+                <w:color w:val="000000"/>
+                <w:lang w:val="en-US" w:eastAsia="fr-FR"/>
+              </w:rPr>
+              <w:t>numeric</w:t>
+            </w:r>
+          </w:p>
+        </w:tc>
+      </w:tr>
+    </w:tbl>
+    <w:p>
+      <w:pPr>
+        <w:rPr>
+          <w:bCs/>
+          <w:lang w:val="en-US"/>
+        </w:rPr>
       </w:pPr>
-      <w:r>
+    </w:p>
+    <w:p>
+      <w:pPr>
         <w:rPr>
           <w:bCs/>
           <w:lang w:val="en-US"/>
         </w:rPr>
+      </w:pPr>
+    </w:p>
+    <w:p>
+      <w:pPr>
+        <w:rPr>
+          <w:bCs/>
+          <w:lang w:val="en-US"/>
+        </w:rPr>
+      </w:pPr>
+    </w:p>
+    <w:p>
+      <w:pPr>
+        <w:rPr>
+          <w:bCs/>
+          <w:lang w:val="en-US"/>
+        </w:rPr>
+      </w:pPr>
+      <w:r>
+        <w:rPr>
+          <w:bCs/>
+          <w:lang w:val="en-US"/>
+        </w:rPr>
+        <w:lastRenderedPageBreak/>
         <w:t>[[</w:t>
       </w:r>
       <w:r>
@@ -16467,21 +17161,6 @@
     <w:p>
       <w:pPr>
         <w:rPr>
-          <w:bCs/>
-          <w:lang w:val="en-US"/>
-        </w:rPr>
-      </w:pPr>
-    </w:p>
-    <w:p>
-      <w:pPr>
-        <w:rPr>
-          <w:lang w:val="en-US"/>
-        </w:rPr>
-      </w:pPr>
-    </w:p>
-    <w:p>
-      <w:pPr>
-        <w:rPr>
           <w:lang w:val="en-US"/>
         </w:rPr>
       </w:pPr>
@@ -16498,7 +17177,6 @@
           <w:b/>
           <w:lang w:val="en-US"/>
         </w:rPr>
-        <w:lastRenderedPageBreak/>
         <w:t xml:space="preserve"> </w:t>
       </w:r>
       <w:proofErr w:type="spellStart"/>
@@ -16598,23 +17276,44 @@
         <w:rPr>
           <w:lang w:val="en-US"/>
         </w:rPr>
+        <w:t xml:space="preserve"> attribut</w:t>
+      </w:r>
+      <w:r>
+        <w:rPr>
+          <w:lang w:val="en-US"/>
+        </w:rPr>
+        <w:t>es</w:t>
+      </w:r>
+      <w:r>
+        <w:rPr>
+          <w:b/>
+          <w:lang w:val="en-US"/>
+        </w:rPr>
         <w:t xml:space="preserve"> </w:t>
       </w:r>
-      <w:r>
-        <w:rPr>
-          <w:lang w:val="en-US"/>
-        </w:rPr>
-        <w:t>attribut</w:t>
-      </w:r>
-      <w:r>
-        <w:rPr>
-          <w:lang w:val="en-US"/>
-        </w:rPr>
-        <w:t>e</w:t>
-      </w:r>
-      <w:r>
-        <w:rPr>
-          <w:b/>
+      <w:proofErr w:type="spellStart"/>
+      <w:r>
+        <w:rPr>
+          <w:b/>
+          <w:lang w:val="en-US"/>
+        </w:rPr>
+        <w:t>nodes_links</w:t>
+      </w:r>
+      <w:proofErr w:type="spellEnd"/>
+      <w:r>
+        <w:rPr>
+          <w:lang w:val="en-US"/>
+        </w:rPr>
+        <w:t xml:space="preserve"> </w:t>
+      </w:r>
+      <w:r>
+        <w:rPr>
+          <w:lang w:val="en-US"/>
+        </w:rPr>
+        <w:t>and</w:t>
+      </w:r>
+      <w:r>
+        <w:rPr>
           <w:lang w:val="en-US"/>
         </w:rPr>
         <w:t xml:space="preserve"> </w:t>
@@ -17841,13 +18540,21 @@
         <w:rPr>
           <w:lang w:val="en-US"/>
         </w:rPr>
-        <w:t>o</w:t>
-      </w:r>
-      <w:r>
-        <w:rPr>
-          <w:lang w:val="en-US"/>
-        </w:rPr>
-        <w:t>r</w:t>
+        <w:t xml:space="preserve">or (depends on the value of </w:t>
+      </w:r>
+      <w:r>
+        <w:rPr>
+          <w:b/>
+          <w:bCs/>
+          <w:lang w:val="en-US"/>
+        </w:rPr>
+        <w:t>entities</w:t>
+      </w:r>
+      <w:r>
+        <w:rPr>
+          <w:lang w:val="en-US"/>
+        </w:rPr>
+        <w:t>)</w:t>
       </w:r>
     </w:p>
     <w:tbl>
@@ -18463,91 +19170,895 @@
     <w:p>
       <w:pPr>
         <w:rPr>
-          <w:b/>
           <w:lang w:val="en-US"/>
         </w:rPr>
       </w:pPr>
-      <w:r>
-        <w:rPr>
-          <w:lang w:val="en-US"/>
-        </w:rPr>
-        <w:t xml:space="preserve">[["edges"]]: </w:t>
-      </w:r>
-      <w:r>
-        <w:rPr>
-          <w:lang w:val="en-US"/>
-        </w:rPr>
-        <w:t>see</w:t>
-      </w:r>
-      <w:r>
-        <w:rPr>
-          <w:lang w:val="en-US"/>
-        </w:rPr>
-        <w:t xml:space="preserve"> attribut</w:t>
-      </w:r>
-      <w:r>
-        <w:rPr>
-          <w:lang w:val="en-US"/>
-        </w:rPr>
-        <w:t>e</w:t>
-      </w:r>
-      <w:r>
-        <w:rPr>
-          <w:lang w:val="en-US"/>
-        </w:rPr>
-        <w:t xml:space="preserve"> </w:t>
-      </w:r>
-      <w:proofErr w:type="spellStart"/>
-      <w:r>
-        <w:rPr>
-          <w:b/>
-          <w:lang w:val="en-US"/>
-        </w:rPr>
-        <w:t>nodes_links</w:t>
-      </w:r>
-      <w:proofErr w:type="spellEnd"/>
-      <w:r>
-        <w:rPr>
-          <w:b/>
-          <w:lang w:val="en-US"/>
-        </w:rPr>
-        <w:t xml:space="preserve"> </w:t>
-      </w:r>
-      <w:r>
-        <w:rPr>
-          <w:lang w:val="en-US"/>
-        </w:rPr>
-        <w:t>o</w:t>
-      </w:r>
-      <w:r>
-        <w:rPr>
-          <w:lang w:val="en-US"/>
-        </w:rPr>
-        <w:t>r</w:t>
-      </w:r>
-      <w:r>
-        <w:rPr>
-          <w:lang w:val="en-US"/>
-        </w:rPr>
-        <w:t xml:space="preserve"> </w:t>
-      </w:r>
-      <w:proofErr w:type="spellStart"/>
-      <w:r>
-        <w:rPr>
-          <w:b/>
-          <w:lang w:val="en-US"/>
-        </w:rPr>
-        <w:t>patterns_links</w:t>
-      </w:r>
-      <w:proofErr w:type="spellEnd"/>
     </w:p>
     <w:p>
       <w:pPr>
         <w:rPr>
+          <w:lang w:val="en-US"/>
+        </w:rPr>
+      </w:pPr>
+      <w:r>
+        <w:rPr>
+          <w:lang w:val="en-US"/>
+        </w:rPr>
+        <w:t xml:space="preserve">[["edges"]]: </w:t>
+      </w:r>
+    </w:p>
+    <w:tbl>
+      <w:tblPr>
+        <w:tblW w:w="5528" w:type="dxa"/>
+        <w:tblCellMar>
+          <w:left w:w="70" w:type="dxa"/>
+          <w:right w:w="70" w:type="dxa"/>
+        </w:tblCellMar>
+        <w:tblLook w:val="04A0" w:firstRow="1" w:lastRow="0" w:firstColumn="1" w:lastColumn="0" w:noHBand="0" w:noVBand="1"/>
+      </w:tblPr>
+      <w:tblGrid>
+        <w:gridCol w:w="1063"/>
+        <w:gridCol w:w="1063"/>
+        <w:gridCol w:w="1134"/>
+        <w:gridCol w:w="1134"/>
+        <w:gridCol w:w="1134"/>
+      </w:tblGrid>
+      <w:tr>
+        <w:trPr>
+          <w:trHeight w:val="300"/>
+        </w:trPr>
+        <w:tc>
+          <w:tcPr>
+            <w:tcW w:w="1063" w:type="dxa"/>
+            <w:tcBorders>
+              <w:top w:val="single" w:sz="4" w:space="0" w:color="auto"/>
+              <w:left w:val="single" w:sz="4" w:space="0" w:color="auto"/>
+              <w:bottom w:val="single" w:sz="4" w:space="0" w:color="auto"/>
+              <w:right w:val="single" w:sz="4" w:space="0" w:color="auto"/>
+            </w:tcBorders>
+            <w:shd w:val="clear" w:color="A5A5A5" w:fill="A5A5A5"/>
+          </w:tcPr>
+          <w:p>
+            <w:pPr>
+              <w:spacing w:after="0" w:line="240" w:lineRule="auto"/>
+              <w:jc w:val="center"/>
+              <w:rPr>
+                <w:rFonts w:ascii="Calibri" w:eastAsia="Times New Roman" w:hAnsi="Calibri" w:cs="Times New Roman"/>
+                <w:b/>
+                <w:bCs/>
+                <w:color w:val="FFFFFF"/>
+                <w:lang w:val="en-US" w:eastAsia="fr-FR"/>
+              </w:rPr>
+            </w:pPr>
+            <w:r>
+              <w:rPr>
+                <w:rFonts w:ascii="Calibri" w:eastAsia="Times New Roman" w:hAnsi="Calibri" w:cs="Times New Roman"/>
+                <w:b/>
+                <w:bCs/>
+                <w:color w:val="FFFFFF"/>
+                <w:lang w:val="en-US" w:eastAsia="fr-FR"/>
+              </w:rPr>
+              <w:t>ID</w:t>
+            </w:r>
+          </w:p>
+        </w:tc>
+        <w:tc>
+          <w:tcPr>
+            <w:tcW w:w="1063" w:type="dxa"/>
+            <w:tcBorders>
+              <w:top w:val="single" w:sz="4" w:space="0" w:color="auto"/>
+              <w:left w:val="single" w:sz="4" w:space="0" w:color="auto"/>
+              <w:bottom w:val="single" w:sz="4" w:space="0" w:color="auto"/>
+              <w:right w:val="single" w:sz="4" w:space="0" w:color="auto"/>
+            </w:tcBorders>
+            <w:shd w:val="clear" w:color="A5A5A5" w:fill="A5A5A5"/>
+            <w:vAlign w:val="center"/>
+          </w:tcPr>
+          <w:p>
+            <w:pPr>
+              <w:spacing w:after="0" w:line="240" w:lineRule="auto"/>
+              <w:jc w:val="center"/>
+              <w:rPr>
+                <w:rFonts w:ascii="Calibri" w:eastAsia="Times New Roman" w:hAnsi="Calibri" w:cs="Times New Roman"/>
+                <w:b/>
+                <w:bCs/>
+                <w:color w:val="FFFFFF"/>
+                <w:lang w:val="en-US" w:eastAsia="fr-FR"/>
+              </w:rPr>
+            </w:pPr>
+            <w:r>
+              <w:rPr>
+                <w:rFonts w:ascii="Calibri" w:eastAsia="Times New Roman" w:hAnsi="Calibri" w:cs="Times New Roman"/>
+                <w:b/>
+                <w:bCs/>
+                <w:color w:val="FFFFFF"/>
+                <w:lang w:val="en-US" w:eastAsia="fr-FR"/>
+              </w:rPr>
+              <w:t>Source</w:t>
+            </w:r>
+          </w:p>
+        </w:tc>
+        <w:tc>
+          <w:tcPr>
+            <w:tcW w:w="1134" w:type="dxa"/>
+            <w:tcBorders>
+              <w:top w:val="single" w:sz="4" w:space="0" w:color="auto"/>
+              <w:left w:val="single" w:sz="4" w:space="0" w:color="auto"/>
+              <w:bottom w:val="single" w:sz="4" w:space="0" w:color="auto"/>
+              <w:right w:val="single" w:sz="4" w:space="0" w:color="auto"/>
+            </w:tcBorders>
+            <w:shd w:val="clear" w:color="A5A5A5" w:fill="A5A5A5"/>
+            <w:noWrap/>
+            <w:vAlign w:val="center"/>
+            <w:hideMark/>
+          </w:tcPr>
+          <w:p>
+            <w:pPr>
+              <w:spacing w:after="0" w:line="240" w:lineRule="auto"/>
+              <w:jc w:val="center"/>
+              <w:rPr>
+                <w:rFonts w:ascii="Calibri" w:eastAsia="Times New Roman" w:hAnsi="Calibri" w:cs="Times New Roman"/>
+                <w:b/>
+                <w:bCs/>
+                <w:color w:val="FFFFFF"/>
+                <w:lang w:val="en-US" w:eastAsia="fr-FR"/>
+              </w:rPr>
+            </w:pPr>
+            <w:r>
+              <w:rPr>
+                <w:rFonts w:ascii="Calibri" w:eastAsia="Times New Roman" w:hAnsi="Calibri" w:cs="Times New Roman"/>
+                <w:b/>
+                <w:bCs/>
+                <w:color w:val="FFFFFF"/>
+                <w:lang w:val="en-US" w:eastAsia="fr-FR"/>
+              </w:rPr>
+              <w:t>Target</w:t>
+            </w:r>
+          </w:p>
+        </w:tc>
+        <w:tc>
+          <w:tcPr>
+            <w:tcW w:w="1134" w:type="dxa"/>
+            <w:tcBorders>
+              <w:top w:val="single" w:sz="4" w:space="0" w:color="auto"/>
+              <w:left w:val="single" w:sz="4" w:space="0" w:color="auto"/>
+              <w:bottom w:val="single" w:sz="4" w:space="0" w:color="auto"/>
+              <w:right w:val="single" w:sz="4" w:space="0" w:color="auto"/>
+            </w:tcBorders>
+            <w:shd w:val="clear" w:color="A5A5A5" w:fill="A5A5A5"/>
+            <w:noWrap/>
+            <w:vAlign w:val="center"/>
+            <w:hideMark/>
+          </w:tcPr>
+          <w:p>
+            <w:pPr>
+              <w:spacing w:after="0" w:line="240" w:lineRule="auto"/>
+              <w:jc w:val="center"/>
+              <w:rPr>
+                <w:rFonts w:ascii="Calibri" w:eastAsia="Times New Roman" w:hAnsi="Calibri" w:cs="Times New Roman"/>
+                <w:b/>
+                <w:bCs/>
+                <w:color w:val="FFFFFF"/>
+                <w:lang w:val="en-US" w:eastAsia="fr-FR"/>
+              </w:rPr>
+            </w:pPr>
+            <w:r>
+              <w:rPr>
+                <w:rFonts w:ascii="Calibri" w:eastAsia="Times New Roman" w:hAnsi="Calibri" w:cs="Times New Roman"/>
+                <w:b/>
+                <w:bCs/>
+                <w:color w:val="FFFFFF"/>
+                <w:lang w:val="en-US" w:eastAsia="fr-FR"/>
+              </w:rPr>
+              <w:t>items</w:t>
+            </w:r>
+          </w:p>
+        </w:tc>
+        <w:tc>
+          <w:tcPr>
+            <w:tcW w:w="1134" w:type="dxa"/>
+            <w:tcBorders>
+              <w:top w:val="single" w:sz="4" w:space="0" w:color="auto"/>
+              <w:left w:val="single" w:sz="4" w:space="0" w:color="auto"/>
+              <w:bottom w:val="single" w:sz="4" w:space="0" w:color="auto"/>
+              <w:right w:val="single" w:sz="4" w:space="0" w:color="auto"/>
+            </w:tcBorders>
+            <w:shd w:val="clear" w:color="A5A5A5" w:fill="A5A5A5"/>
+            <w:noWrap/>
+            <w:vAlign w:val="center"/>
+            <w:hideMark/>
+          </w:tcPr>
+          <w:p>
+            <w:pPr>
+              <w:spacing w:after="0" w:line="240" w:lineRule="auto"/>
+              <w:jc w:val="center"/>
+              <w:rPr>
+                <w:rFonts w:ascii="Calibri" w:eastAsia="Times New Roman" w:hAnsi="Calibri" w:cs="Times New Roman"/>
+                <w:b/>
+                <w:bCs/>
+                <w:color w:val="FFFFFF"/>
+                <w:lang w:val="en-US" w:eastAsia="fr-FR"/>
+              </w:rPr>
+            </w:pPr>
+            <w:r>
+              <w:rPr>
+                <w:rFonts w:ascii="Calibri" w:eastAsia="Times New Roman" w:hAnsi="Calibri" w:cs="Times New Roman"/>
+                <w:b/>
+                <w:bCs/>
+                <w:color w:val="FFFFFF"/>
+                <w:lang w:val="en-US" w:eastAsia="fr-FR"/>
+              </w:rPr>
+              <w:t>weight</w:t>
+            </w:r>
+          </w:p>
+        </w:tc>
+      </w:tr>
+      <w:tr>
+        <w:trPr>
+          <w:trHeight w:val="300"/>
+        </w:trPr>
+        <w:tc>
+          <w:tcPr>
+            <w:tcW w:w="1063" w:type="dxa"/>
+            <w:tcBorders>
+              <w:top w:val="single" w:sz="4" w:space="0" w:color="auto"/>
+              <w:left w:val="single" w:sz="4" w:space="0" w:color="auto"/>
+              <w:bottom w:val="single" w:sz="4" w:space="0" w:color="auto"/>
+              <w:right w:val="single" w:sz="4" w:space="0" w:color="auto"/>
+            </w:tcBorders>
+          </w:tcPr>
+          <w:p>
+            <w:pPr>
+              <w:spacing w:after="0" w:line="240" w:lineRule="auto"/>
+              <w:jc w:val="center"/>
+              <w:rPr>
+                <w:rFonts w:ascii="Calibri" w:eastAsia="Times New Roman" w:hAnsi="Calibri" w:cs="Times New Roman"/>
+                <w:color w:val="000000"/>
+                <w:lang w:val="en-US" w:eastAsia="fr-FR"/>
+              </w:rPr>
+            </w:pPr>
+            <w:r>
+              <w:rPr>
+                <w:rFonts w:ascii="Calibri" w:eastAsia="Times New Roman" w:hAnsi="Calibri" w:cs="Times New Roman"/>
+                <w:color w:val="000000"/>
+                <w:lang w:val="en-US" w:eastAsia="fr-FR"/>
+              </w:rPr>
+              <w:t>numeric</w:t>
+            </w:r>
+          </w:p>
+        </w:tc>
+        <w:tc>
+          <w:tcPr>
+            <w:tcW w:w="1063" w:type="dxa"/>
+            <w:tcBorders>
+              <w:top w:val="single" w:sz="4" w:space="0" w:color="auto"/>
+              <w:left w:val="single" w:sz="4" w:space="0" w:color="auto"/>
+              <w:bottom w:val="single" w:sz="4" w:space="0" w:color="auto"/>
+              <w:right w:val="single" w:sz="4" w:space="0" w:color="auto"/>
+            </w:tcBorders>
+            <w:vAlign w:val="center"/>
+          </w:tcPr>
+          <w:p>
+            <w:pPr>
+              <w:spacing w:after="0" w:line="240" w:lineRule="auto"/>
+              <w:jc w:val="center"/>
+              <w:rPr>
+                <w:rFonts w:ascii="Calibri" w:eastAsia="Times New Roman" w:hAnsi="Calibri" w:cs="Times New Roman"/>
+                <w:color w:val="000000"/>
+                <w:lang w:val="en-US" w:eastAsia="fr-FR"/>
+              </w:rPr>
+            </w:pPr>
+            <w:r>
+              <w:rPr>
+                <w:rFonts w:ascii="Calibri" w:eastAsia="Times New Roman" w:hAnsi="Calibri" w:cs="Times New Roman"/>
+                <w:color w:val="000000"/>
+                <w:lang w:val="en-US" w:eastAsia="fr-FR"/>
+              </w:rPr>
+              <w:t>numeric</w:t>
+            </w:r>
+          </w:p>
+        </w:tc>
+        <w:tc>
+          <w:tcPr>
+            <w:tcW w:w="1134" w:type="dxa"/>
+            <w:tcBorders>
+              <w:top w:val="single" w:sz="4" w:space="0" w:color="auto"/>
+              <w:left w:val="single" w:sz="4" w:space="0" w:color="auto"/>
+              <w:bottom w:val="single" w:sz="4" w:space="0" w:color="auto"/>
+              <w:right w:val="single" w:sz="4" w:space="0" w:color="auto"/>
+            </w:tcBorders>
+            <w:shd w:val="clear" w:color="auto" w:fill="auto"/>
+            <w:noWrap/>
+            <w:vAlign w:val="center"/>
+            <w:hideMark/>
+          </w:tcPr>
+          <w:p>
+            <w:pPr>
+              <w:spacing w:after="0" w:line="240" w:lineRule="auto"/>
+              <w:jc w:val="center"/>
+              <w:rPr>
+                <w:rFonts w:ascii="Calibri" w:eastAsia="Times New Roman" w:hAnsi="Calibri" w:cs="Times New Roman"/>
+                <w:color w:val="000000"/>
+                <w:lang w:val="en-US" w:eastAsia="fr-FR"/>
+              </w:rPr>
+            </w:pPr>
+            <w:r>
+              <w:rPr>
+                <w:rFonts w:ascii="Calibri" w:eastAsia="Times New Roman" w:hAnsi="Calibri" w:cs="Times New Roman"/>
+                <w:color w:val="000000"/>
+                <w:lang w:val="en-US" w:eastAsia="fr-FR"/>
+              </w:rPr>
+              <w:t>numeric</w:t>
+            </w:r>
+          </w:p>
+        </w:tc>
+        <w:tc>
+          <w:tcPr>
+            <w:tcW w:w="1134" w:type="dxa"/>
+            <w:tcBorders>
+              <w:top w:val="single" w:sz="4" w:space="0" w:color="auto"/>
+              <w:left w:val="single" w:sz="4" w:space="0" w:color="auto"/>
+              <w:bottom w:val="single" w:sz="4" w:space="0" w:color="auto"/>
+              <w:right w:val="single" w:sz="4" w:space="0" w:color="auto"/>
+            </w:tcBorders>
+            <w:shd w:val="clear" w:color="auto" w:fill="auto"/>
+            <w:noWrap/>
+            <w:vAlign w:val="center"/>
+            <w:hideMark/>
+          </w:tcPr>
+          <w:p>
+            <w:pPr>
+              <w:spacing w:after="0" w:line="240" w:lineRule="auto"/>
+              <w:jc w:val="center"/>
+              <w:rPr>
+                <w:rFonts w:ascii="Calibri" w:eastAsia="Times New Roman" w:hAnsi="Calibri" w:cs="Times New Roman"/>
+                <w:color w:val="000000"/>
+                <w:lang w:val="en-US" w:eastAsia="fr-FR"/>
+              </w:rPr>
+            </w:pPr>
+            <w:r>
+              <w:rPr>
+                <w:rFonts w:ascii="Calibri" w:eastAsia="Times New Roman" w:hAnsi="Calibri" w:cs="Times New Roman"/>
+                <w:color w:val="000000"/>
+                <w:lang w:val="en-US" w:eastAsia="fr-FR"/>
+              </w:rPr>
+              <w:t>character</w:t>
+            </w:r>
+          </w:p>
+        </w:tc>
+        <w:tc>
+          <w:tcPr>
+            <w:tcW w:w="1134" w:type="dxa"/>
+            <w:tcBorders>
+              <w:top w:val="single" w:sz="4" w:space="0" w:color="auto"/>
+              <w:left w:val="single" w:sz="4" w:space="0" w:color="auto"/>
+              <w:bottom w:val="single" w:sz="4" w:space="0" w:color="auto"/>
+              <w:right w:val="single" w:sz="4" w:space="0" w:color="auto"/>
+            </w:tcBorders>
+            <w:shd w:val="clear" w:color="auto" w:fill="auto"/>
+            <w:noWrap/>
+            <w:vAlign w:val="center"/>
+            <w:hideMark/>
+          </w:tcPr>
+          <w:p>
+            <w:pPr>
+              <w:spacing w:after="0" w:line="240" w:lineRule="auto"/>
+              <w:jc w:val="center"/>
+              <w:rPr>
+                <w:rFonts w:ascii="Calibri" w:eastAsia="Times New Roman" w:hAnsi="Calibri" w:cs="Times New Roman"/>
+                <w:color w:val="000000"/>
+                <w:lang w:val="en-US" w:eastAsia="fr-FR"/>
+              </w:rPr>
+            </w:pPr>
+            <w:r>
+              <w:rPr>
+                <w:rFonts w:ascii="Calibri" w:eastAsia="Times New Roman" w:hAnsi="Calibri" w:cs="Times New Roman"/>
+                <w:color w:val="000000"/>
+                <w:lang w:val="en-US" w:eastAsia="fr-FR"/>
+              </w:rPr>
+              <w:t>numeric</w:t>
+            </w:r>
+          </w:p>
+        </w:tc>
+      </w:tr>
+    </w:tbl>
+    <w:p>
+      <w:pPr>
+        <w:rPr>
+          <w:lang w:val="en-US"/>
+        </w:rPr>
+      </w:pPr>
+      <w:r>
+        <w:rPr>
+          <w:lang w:val="en-US"/>
+        </w:rPr>
+        <w:t xml:space="preserve">or (depends on the value of </w:t>
+      </w:r>
+      <w:r>
+        <w:rPr>
+          <w:b/>
           <w:bCs/>
           <w:lang w:val="en-US"/>
         </w:rPr>
+        <w:t>entities</w:t>
+      </w:r>
+      <w:r>
+        <w:rPr>
+          <w:lang w:val="en-US"/>
+        </w:rPr>
+        <w:t>)</w:t>
+      </w:r>
+    </w:p>
+    <w:tbl>
+      <w:tblPr>
+        <w:tblW w:w="6662" w:type="dxa"/>
+        <w:tblCellMar>
+          <w:left w:w="70" w:type="dxa"/>
+          <w:right w:w="70" w:type="dxa"/>
+        </w:tblCellMar>
+        <w:tblLook w:val="04A0" w:firstRow="1" w:lastRow="0" w:firstColumn="1" w:lastColumn="0" w:noHBand="0" w:noVBand="1"/>
+      </w:tblPr>
+      <w:tblGrid>
+        <w:gridCol w:w="1063"/>
+        <w:gridCol w:w="1063"/>
+        <w:gridCol w:w="1134"/>
+        <w:gridCol w:w="1134"/>
+        <w:gridCol w:w="1134"/>
+        <w:gridCol w:w="1134"/>
+      </w:tblGrid>
+      <w:tr>
+        <w:trPr>
+          <w:trHeight w:val="300"/>
+        </w:trPr>
+        <w:tc>
+          <w:tcPr>
+            <w:tcW w:w="1063" w:type="dxa"/>
+            <w:tcBorders>
+              <w:top w:val="single" w:sz="4" w:space="0" w:color="auto"/>
+              <w:left w:val="single" w:sz="4" w:space="0" w:color="auto"/>
+              <w:bottom w:val="single" w:sz="4" w:space="0" w:color="auto"/>
+              <w:right w:val="single" w:sz="4" w:space="0" w:color="auto"/>
+            </w:tcBorders>
+            <w:shd w:val="clear" w:color="A5A5A5" w:fill="A5A5A5"/>
+          </w:tcPr>
+          <w:p>
+            <w:pPr>
+              <w:spacing w:after="0" w:line="240" w:lineRule="auto"/>
+              <w:jc w:val="center"/>
+              <w:rPr>
+                <w:rFonts w:ascii="Calibri" w:eastAsia="Times New Roman" w:hAnsi="Calibri" w:cs="Times New Roman"/>
+                <w:b/>
+                <w:bCs/>
+                <w:color w:val="FFFFFF"/>
+                <w:lang w:val="en-US" w:eastAsia="fr-FR"/>
+              </w:rPr>
+            </w:pPr>
+            <w:r>
+              <w:rPr>
+                <w:rFonts w:ascii="Calibri" w:eastAsia="Times New Roman" w:hAnsi="Calibri" w:cs="Times New Roman"/>
+                <w:b/>
+                <w:bCs/>
+                <w:color w:val="FFFFFF"/>
+                <w:lang w:val="en-US" w:eastAsia="fr-FR"/>
+              </w:rPr>
+              <w:t>ID</w:t>
+            </w:r>
+          </w:p>
+        </w:tc>
+        <w:tc>
+          <w:tcPr>
+            <w:tcW w:w="1063" w:type="dxa"/>
+            <w:tcBorders>
+              <w:top w:val="single" w:sz="4" w:space="0" w:color="auto"/>
+              <w:left w:val="single" w:sz="4" w:space="0" w:color="auto"/>
+              <w:bottom w:val="single" w:sz="4" w:space="0" w:color="auto"/>
+              <w:right w:val="single" w:sz="4" w:space="0" w:color="auto"/>
+            </w:tcBorders>
+            <w:shd w:val="clear" w:color="A5A5A5" w:fill="A5A5A5"/>
+            <w:vAlign w:val="center"/>
+          </w:tcPr>
+          <w:p>
+            <w:pPr>
+              <w:spacing w:after="0" w:line="240" w:lineRule="auto"/>
+              <w:jc w:val="center"/>
+              <w:rPr>
+                <w:rFonts w:ascii="Calibri" w:eastAsia="Times New Roman" w:hAnsi="Calibri" w:cs="Times New Roman"/>
+                <w:b/>
+                <w:bCs/>
+                <w:color w:val="FFFFFF"/>
+                <w:lang w:val="en-US" w:eastAsia="fr-FR"/>
+              </w:rPr>
+            </w:pPr>
+            <w:r>
+              <w:rPr>
+                <w:rFonts w:ascii="Calibri" w:eastAsia="Times New Roman" w:hAnsi="Calibri" w:cs="Times New Roman"/>
+                <w:b/>
+                <w:bCs/>
+                <w:color w:val="FFFFFF"/>
+                <w:lang w:val="en-US" w:eastAsia="fr-FR"/>
+              </w:rPr>
+              <w:t>Source</w:t>
+            </w:r>
+          </w:p>
+        </w:tc>
+        <w:tc>
+          <w:tcPr>
+            <w:tcW w:w="1134" w:type="dxa"/>
+            <w:tcBorders>
+              <w:top w:val="single" w:sz="4" w:space="0" w:color="auto"/>
+              <w:left w:val="single" w:sz="4" w:space="0" w:color="auto"/>
+              <w:bottom w:val="single" w:sz="4" w:space="0" w:color="auto"/>
+              <w:right w:val="single" w:sz="4" w:space="0" w:color="auto"/>
+            </w:tcBorders>
+            <w:shd w:val="clear" w:color="A5A5A5" w:fill="A5A5A5"/>
+            <w:noWrap/>
+            <w:vAlign w:val="center"/>
+            <w:hideMark/>
+          </w:tcPr>
+          <w:p>
+            <w:pPr>
+              <w:spacing w:after="0" w:line="240" w:lineRule="auto"/>
+              <w:jc w:val="center"/>
+              <w:rPr>
+                <w:rFonts w:ascii="Calibri" w:eastAsia="Times New Roman" w:hAnsi="Calibri" w:cs="Times New Roman"/>
+                <w:b/>
+                <w:bCs/>
+                <w:color w:val="FFFFFF"/>
+                <w:lang w:val="en-US" w:eastAsia="fr-FR"/>
+              </w:rPr>
+            </w:pPr>
+            <w:r>
+              <w:rPr>
+                <w:rFonts w:ascii="Calibri" w:eastAsia="Times New Roman" w:hAnsi="Calibri" w:cs="Times New Roman"/>
+                <w:b/>
+                <w:bCs/>
+                <w:color w:val="FFFFFF"/>
+                <w:lang w:val="en-US" w:eastAsia="fr-FR"/>
+              </w:rPr>
+              <w:t>Target</w:t>
+            </w:r>
+          </w:p>
+        </w:tc>
+        <w:tc>
+          <w:tcPr>
+            <w:tcW w:w="1134" w:type="dxa"/>
+            <w:tcBorders>
+              <w:top w:val="single" w:sz="4" w:space="0" w:color="auto"/>
+              <w:left w:val="single" w:sz="4" w:space="0" w:color="auto"/>
+              <w:bottom w:val="single" w:sz="4" w:space="0" w:color="auto"/>
+              <w:right w:val="single" w:sz="4" w:space="0" w:color="auto"/>
+            </w:tcBorders>
+            <w:shd w:val="clear" w:color="A5A5A5" w:fill="A5A5A5"/>
+            <w:noWrap/>
+            <w:vAlign w:val="center"/>
+            <w:hideMark/>
+          </w:tcPr>
+          <w:p>
+            <w:pPr>
+              <w:spacing w:after="0" w:line="240" w:lineRule="auto"/>
+              <w:jc w:val="center"/>
+              <w:rPr>
+                <w:rFonts w:ascii="Calibri" w:eastAsia="Times New Roman" w:hAnsi="Calibri" w:cs="Times New Roman"/>
+                <w:b/>
+                <w:bCs/>
+                <w:color w:val="FFFFFF"/>
+                <w:lang w:val="en-US" w:eastAsia="fr-FR"/>
+              </w:rPr>
+            </w:pPr>
+            <w:r>
+              <w:rPr>
+                <w:rFonts w:ascii="Calibri" w:eastAsia="Times New Roman" w:hAnsi="Calibri" w:cs="Times New Roman"/>
+                <w:b/>
+                <w:bCs/>
+                <w:color w:val="FFFFFF"/>
+                <w:lang w:val="en-US" w:eastAsia="fr-FR"/>
+              </w:rPr>
+              <w:t>items</w:t>
+            </w:r>
+          </w:p>
+        </w:tc>
+        <w:tc>
+          <w:tcPr>
+            <w:tcW w:w="1134" w:type="dxa"/>
+            <w:tcBorders>
+              <w:top w:val="single" w:sz="4" w:space="0" w:color="auto"/>
+              <w:left w:val="single" w:sz="4" w:space="0" w:color="auto"/>
+              <w:bottom w:val="single" w:sz="4" w:space="0" w:color="auto"/>
+              <w:right w:val="single" w:sz="4" w:space="0" w:color="auto"/>
+            </w:tcBorders>
+            <w:shd w:val="clear" w:color="A5A5A5" w:fill="A5A5A5"/>
+            <w:noWrap/>
+            <w:vAlign w:val="center"/>
+            <w:hideMark/>
+          </w:tcPr>
+          <w:p>
+            <w:pPr>
+              <w:spacing w:after="0" w:line="240" w:lineRule="auto"/>
+              <w:jc w:val="center"/>
+              <w:rPr>
+                <w:rFonts w:ascii="Calibri" w:eastAsia="Times New Roman" w:hAnsi="Calibri" w:cs="Times New Roman"/>
+                <w:b/>
+                <w:bCs/>
+                <w:color w:val="FFFFFF"/>
+                <w:lang w:val="en-US" w:eastAsia="fr-FR"/>
+              </w:rPr>
+            </w:pPr>
+            <w:r>
+              <w:rPr>
+                <w:rFonts w:ascii="Calibri" w:eastAsia="Times New Roman" w:hAnsi="Calibri" w:cs="Times New Roman"/>
+                <w:b/>
+                <w:bCs/>
+                <w:color w:val="FFFFFF"/>
+                <w:lang w:val="en-US" w:eastAsia="fr-FR"/>
+              </w:rPr>
+              <w:t>weight</w:t>
+            </w:r>
+          </w:p>
+        </w:tc>
+        <w:tc>
+          <w:tcPr>
+            <w:tcW w:w="1134" w:type="dxa"/>
+            <w:tcBorders>
+              <w:top w:val="single" w:sz="4" w:space="0" w:color="auto"/>
+              <w:left w:val="single" w:sz="4" w:space="0" w:color="auto"/>
+              <w:bottom w:val="single" w:sz="4" w:space="0" w:color="auto"/>
+              <w:right w:val="single" w:sz="4" w:space="0" w:color="auto"/>
+            </w:tcBorders>
+            <w:shd w:val="clear" w:color="A5A5A5" w:fill="A5A5A5"/>
+            <w:noWrap/>
+            <w:vAlign w:val="center"/>
+            <w:hideMark/>
+          </w:tcPr>
+          <w:p>
+            <w:pPr>
+              <w:spacing w:after="0" w:line="240" w:lineRule="auto"/>
+              <w:jc w:val="center"/>
+              <w:rPr>
+                <w:rFonts w:ascii="Calibri" w:eastAsia="Times New Roman" w:hAnsi="Calibri" w:cs="Times New Roman"/>
+                <w:b/>
+                <w:bCs/>
+                <w:color w:val="FFFFFF"/>
+                <w:lang w:val="en-US" w:eastAsia="fr-FR"/>
+              </w:rPr>
+            </w:pPr>
+            <w:r>
+              <w:rPr>
+                <w:rFonts w:ascii="Calibri" w:eastAsia="Times New Roman" w:hAnsi="Calibri" w:cs="Times New Roman"/>
+                <w:b/>
+                <w:bCs/>
+                <w:color w:val="FFFFFF"/>
+                <w:lang w:val="en-US" w:eastAsia="fr-FR"/>
+              </w:rPr>
+              <w:t>year</w:t>
+            </w:r>
+          </w:p>
+        </w:tc>
+      </w:tr>
+      <w:tr>
+        <w:trPr>
+          <w:trHeight w:val="300"/>
+        </w:trPr>
+        <w:tc>
+          <w:tcPr>
+            <w:tcW w:w="1063" w:type="dxa"/>
+            <w:tcBorders>
+              <w:top w:val="single" w:sz="4" w:space="0" w:color="auto"/>
+              <w:left w:val="single" w:sz="4" w:space="0" w:color="auto"/>
+              <w:bottom w:val="single" w:sz="4" w:space="0" w:color="auto"/>
+              <w:right w:val="single" w:sz="4" w:space="0" w:color="auto"/>
+            </w:tcBorders>
+          </w:tcPr>
+          <w:p>
+            <w:pPr>
+              <w:spacing w:after="0" w:line="240" w:lineRule="auto"/>
+              <w:jc w:val="center"/>
+              <w:rPr>
+                <w:rFonts w:ascii="Calibri" w:eastAsia="Times New Roman" w:hAnsi="Calibri" w:cs="Times New Roman"/>
+                <w:color w:val="000000"/>
+                <w:lang w:val="en-US" w:eastAsia="fr-FR"/>
+              </w:rPr>
+            </w:pPr>
+            <w:r>
+              <w:rPr>
+                <w:rFonts w:ascii="Calibri" w:eastAsia="Times New Roman" w:hAnsi="Calibri" w:cs="Times New Roman"/>
+                <w:color w:val="000000"/>
+                <w:lang w:val="en-US" w:eastAsia="fr-FR"/>
+              </w:rPr>
+              <w:t>numeric</w:t>
+            </w:r>
+          </w:p>
+        </w:tc>
+        <w:tc>
+          <w:tcPr>
+            <w:tcW w:w="1063" w:type="dxa"/>
+            <w:tcBorders>
+              <w:top w:val="single" w:sz="4" w:space="0" w:color="auto"/>
+              <w:left w:val="single" w:sz="4" w:space="0" w:color="auto"/>
+              <w:bottom w:val="single" w:sz="4" w:space="0" w:color="auto"/>
+              <w:right w:val="single" w:sz="4" w:space="0" w:color="auto"/>
+            </w:tcBorders>
+            <w:vAlign w:val="center"/>
+          </w:tcPr>
+          <w:p>
+            <w:pPr>
+              <w:spacing w:after="0" w:line="240" w:lineRule="auto"/>
+              <w:jc w:val="center"/>
+              <w:rPr>
+                <w:rFonts w:ascii="Calibri" w:eastAsia="Times New Roman" w:hAnsi="Calibri" w:cs="Times New Roman"/>
+                <w:color w:val="000000"/>
+                <w:lang w:val="en-US" w:eastAsia="fr-FR"/>
+              </w:rPr>
+            </w:pPr>
+            <w:r>
+              <w:rPr>
+                <w:rFonts w:ascii="Calibri" w:eastAsia="Times New Roman" w:hAnsi="Calibri" w:cs="Times New Roman"/>
+                <w:color w:val="000000"/>
+                <w:lang w:val="en-US" w:eastAsia="fr-FR"/>
+              </w:rPr>
+              <w:t>numeric</w:t>
+            </w:r>
+          </w:p>
+        </w:tc>
+        <w:tc>
+          <w:tcPr>
+            <w:tcW w:w="1134" w:type="dxa"/>
+            <w:tcBorders>
+              <w:top w:val="single" w:sz="4" w:space="0" w:color="auto"/>
+              <w:left w:val="single" w:sz="4" w:space="0" w:color="auto"/>
+              <w:bottom w:val="single" w:sz="4" w:space="0" w:color="auto"/>
+              <w:right w:val="single" w:sz="4" w:space="0" w:color="auto"/>
+            </w:tcBorders>
+            <w:shd w:val="clear" w:color="auto" w:fill="auto"/>
+            <w:noWrap/>
+            <w:vAlign w:val="center"/>
+            <w:hideMark/>
+          </w:tcPr>
+          <w:p>
+            <w:pPr>
+              <w:spacing w:after="0" w:line="240" w:lineRule="auto"/>
+              <w:jc w:val="center"/>
+              <w:rPr>
+                <w:rFonts w:ascii="Calibri" w:eastAsia="Times New Roman" w:hAnsi="Calibri" w:cs="Times New Roman"/>
+                <w:color w:val="000000"/>
+                <w:lang w:val="en-US" w:eastAsia="fr-FR"/>
+              </w:rPr>
+            </w:pPr>
+            <w:r>
+              <w:rPr>
+                <w:rFonts w:ascii="Calibri" w:eastAsia="Times New Roman" w:hAnsi="Calibri" w:cs="Times New Roman"/>
+                <w:color w:val="000000"/>
+                <w:lang w:val="en-US" w:eastAsia="fr-FR"/>
+              </w:rPr>
+              <w:t>numeric</w:t>
+            </w:r>
+          </w:p>
+        </w:tc>
+        <w:tc>
+          <w:tcPr>
+            <w:tcW w:w="1134" w:type="dxa"/>
+            <w:tcBorders>
+              <w:top w:val="single" w:sz="4" w:space="0" w:color="auto"/>
+              <w:left w:val="single" w:sz="4" w:space="0" w:color="auto"/>
+              <w:bottom w:val="single" w:sz="4" w:space="0" w:color="auto"/>
+              <w:right w:val="single" w:sz="4" w:space="0" w:color="auto"/>
+            </w:tcBorders>
+            <w:shd w:val="clear" w:color="auto" w:fill="auto"/>
+            <w:noWrap/>
+            <w:vAlign w:val="center"/>
+            <w:hideMark/>
+          </w:tcPr>
+          <w:p>
+            <w:pPr>
+              <w:spacing w:after="0" w:line="240" w:lineRule="auto"/>
+              <w:jc w:val="center"/>
+              <w:rPr>
+                <w:rFonts w:ascii="Calibri" w:eastAsia="Times New Roman" w:hAnsi="Calibri" w:cs="Times New Roman"/>
+                <w:color w:val="000000"/>
+                <w:lang w:val="en-US" w:eastAsia="fr-FR"/>
+              </w:rPr>
+            </w:pPr>
+            <w:r>
+              <w:rPr>
+                <w:rFonts w:ascii="Calibri" w:eastAsia="Times New Roman" w:hAnsi="Calibri" w:cs="Times New Roman"/>
+                <w:color w:val="000000"/>
+                <w:lang w:val="en-US" w:eastAsia="fr-FR"/>
+              </w:rPr>
+              <w:t>character</w:t>
+            </w:r>
+          </w:p>
+        </w:tc>
+        <w:tc>
+          <w:tcPr>
+            <w:tcW w:w="1134" w:type="dxa"/>
+            <w:tcBorders>
+              <w:top w:val="single" w:sz="4" w:space="0" w:color="auto"/>
+              <w:left w:val="single" w:sz="4" w:space="0" w:color="auto"/>
+              <w:bottom w:val="single" w:sz="4" w:space="0" w:color="auto"/>
+              <w:right w:val="single" w:sz="4" w:space="0" w:color="auto"/>
+            </w:tcBorders>
+            <w:shd w:val="clear" w:color="auto" w:fill="auto"/>
+            <w:noWrap/>
+            <w:vAlign w:val="center"/>
+            <w:hideMark/>
+          </w:tcPr>
+          <w:p>
+            <w:pPr>
+              <w:spacing w:after="0" w:line="240" w:lineRule="auto"/>
+              <w:jc w:val="center"/>
+              <w:rPr>
+                <w:rFonts w:ascii="Calibri" w:eastAsia="Times New Roman" w:hAnsi="Calibri" w:cs="Times New Roman"/>
+                <w:color w:val="000000"/>
+                <w:lang w:val="en-US" w:eastAsia="fr-FR"/>
+              </w:rPr>
+            </w:pPr>
+            <w:r>
+              <w:rPr>
+                <w:rFonts w:ascii="Calibri" w:eastAsia="Times New Roman" w:hAnsi="Calibri" w:cs="Times New Roman"/>
+                <w:color w:val="000000"/>
+                <w:lang w:val="en-US" w:eastAsia="fr-FR"/>
+              </w:rPr>
+              <w:t>numeric</w:t>
+            </w:r>
+          </w:p>
+        </w:tc>
+        <w:tc>
+          <w:tcPr>
+            <w:tcW w:w="1134" w:type="dxa"/>
+            <w:tcBorders>
+              <w:top w:val="single" w:sz="4" w:space="0" w:color="auto"/>
+              <w:left w:val="single" w:sz="4" w:space="0" w:color="auto"/>
+              <w:bottom w:val="single" w:sz="4" w:space="0" w:color="auto"/>
+              <w:right w:val="single" w:sz="4" w:space="0" w:color="auto"/>
+            </w:tcBorders>
+            <w:shd w:val="clear" w:color="auto" w:fill="auto"/>
+            <w:noWrap/>
+            <w:vAlign w:val="center"/>
+            <w:hideMark/>
+          </w:tcPr>
+          <w:p>
+            <w:pPr>
+              <w:spacing w:after="0" w:line="240" w:lineRule="auto"/>
+              <w:jc w:val="center"/>
+              <w:rPr>
+                <w:rFonts w:ascii="Calibri" w:eastAsia="Times New Roman" w:hAnsi="Calibri" w:cs="Times New Roman"/>
+                <w:color w:val="000000"/>
+                <w:lang w:val="en-US" w:eastAsia="fr-FR"/>
+              </w:rPr>
+            </w:pPr>
+            <w:r>
+              <w:rPr>
+                <w:rFonts w:ascii="Calibri" w:eastAsia="Times New Roman" w:hAnsi="Calibri" w:cs="Times New Roman"/>
+                <w:color w:val="000000"/>
+                <w:lang w:val="en-US" w:eastAsia="fr-FR"/>
+              </w:rPr>
+              <w:t>numeric</w:t>
+            </w:r>
+          </w:p>
+        </w:tc>
+      </w:tr>
+    </w:tbl>
+    <w:p>
+      <w:pPr>
+        <w:rPr>
+          <w:bCs/>
+          <w:lang w:val="en-US"/>
+        </w:rPr>
       </w:pPr>
+    </w:p>
+    <w:p>
+      <w:pPr>
+        <w:rPr>
+          <w:bCs/>
+          <w:lang w:val="en-US"/>
+        </w:rPr>
+      </w:pPr>
+      <w:r>
+        <w:rPr>
+          <w:bCs/>
+          <w:lang w:val="en-US"/>
+        </w:rPr>
+        <w:t xml:space="preserve"> </w:t>
+      </w:r>
       <w:r>
         <w:rPr>
           <w:bCs/>
@@ -19372,6 +20883,22 @@
     <w:p>
       <w:pPr>
         <w:rPr>
+          <w:b/>
+          <w:lang w:val="en-US"/>
+        </w:rPr>
+      </w:pPr>
+    </w:p>
+    <w:p>
+      <w:pPr>
+        <w:rPr>
+          <w:b/>
+          <w:lang w:val="en-US"/>
+        </w:rPr>
+      </w:pPr>
+    </w:p>
+    <w:p>
+      <w:pPr>
+        <w:rPr>
           <w:lang w:val="en-US"/>
         </w:rPr>
       </w:pPr>
@@ -19382,6 +20909,7 @@
           <w:bCs/>
           <w:lang w:val="en-US"/>
         </w:rPr>
+        <w:lastRenderedPageBreak/>
         <w:t>tree_</w:t>
       </w:r>
       <w:proofErr w:type="gramStart"/>
@@ -20888,7 +22416,6 @@
           <w:b/>
           <w:lang w:val="en-US"/>
         </w:rPr>
-        <w:lastRenderedPageBreak/>
         <w:t>extract_nodes_from_</w:t>
       </w:r>
       <w:proofErr w:type="gramStart"/>
@@ -22343,7 +23870,7 @@
         </mc:Choice>
         <mc:Fallback>
           <w:pict>
-            <v:rect w14:anchorId="420B0D87" id="Rectangle 38" o:spid="_x0000_s1026" style="position:absolute;margin-left:1.15pt;margin-top:-7.8pt;width:466.5pt;height:1.45pt;z-index:251660288;visibility:visible;mso-wrap-style:square;mso-wrap-distance-left:9pt;mso-wrap-distance-top:0;mso-wrap-distance-right:9pt;mso-wrap-distance-bottom:0;mso-position-horizontal:absolute;mso-position-horizontal-relative:text;mso-position-vertical:absolute;mso-position-vertical-relative:text;v-text-anchor:middle" o:gfxdata="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" fillcolor="black [3213]" stroked="f" strokeweight="1pt">
+            <v:rect w14:anchorId="23B57F4A" id="Rectangle 38" o:spid="_x0000_s1026" style="position:absolute;margin-left:1.15pt;margin-top:-7.8pt;width:466.5pt;height:1.45pt;z-index:251660288;visibility:visible;mso-wrap-style:square;mso-wrap-distance-left:9pt;mso-wrap-distance-top:0;mso-wrap-distance-right:9pt;mso-wrap-distance-bottom:0;mso-position-horizontal:absolute;mso-position-horizontal-relative:text;mso-position-vertical:absolute;mso-position-vertical-relative:text;v-text-anchor:middle" o:gfxdata="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" fillcolor="black [3213]" stroked="f" strokeweight="1pt">
               <w10:wrap type="square"/>
             </v:rect>
           </w:pict>
@@ -22586,7 +24113,7 @@
         <w:color w:val="808080" w:themeColor="background1" w:themeShade="80"/>
         <w:lang w:val="en-US"/>
       </w:rPr>
-      <w:t>5</w:t>
+      <w:t>6</w:t>
     </w:r>
     <w:r>
       <w:rPr>

</xml_diff>

<commit_message>
refactor: Rename variables related to link endpoints
</commit_message>
<xml_diff>
--- a/vignettes/Types_of_attributes_and_methods.docx
+++ b/vignettes/Types_of_attributes_and_methods.docx
@@ -4755,7 +4755,7 @@
     </w:p>
     <w:tbl>
       <w:tblPr>
-        <w:tblW w:w="4465" w:type="dxa"/>
+        <w:tblW w:w="4748" w:type="dxa"/>
         <w:tblCellMar>
           <w:left w:w="70" w:type="dxa"/>
           <w:right w:w="70" w:type="dxa"/>
@@ -4763,10 +4763,10 @@
         <w:tblLook w:val="04A0" w:firstRow="1" w:lastRow="0" w:firstColumn="1" w:lastColumn="0" w:noHBand="0" w:noVBand="1"/>
       </w:tblPr>
       <w:tblGrid>
-        <w:gridCol w:w="1063"/>
-        <w:gridCol w:w="1134"/>
-        <w:gridCol w:w="1134"/>
-        <w:gridCol w:w="1134"/>
+        <w:gridCol w:w="1308"/>
+        <w:gridCol w:w="1308"/>
+        <w:gridCol w:w="1137"/>
+        <w:gridCol w:w="995"/>
       </w:tblGrid>
       <w:tr>
         <w:trPr>
@@ -4774,7 +4774,7 @@
         </w:trPr>
         <w:tc>
           <w:tcPr>
-            <w:tcW w:w="1063" w:type="dxa"/>
+            <w:tcW w:w="1308" w:type="dxa"/>
             <w:tcBorders>
               <w:top w:val="single" w:sz="4" w:space="0" w:color="auto"/>
               <w:left w:val="single" w:sz="4" w:space="0" w:color="auto"/>
@@ -4804,13 +4804,13 @@
                 <w:color w:val="FFFFFF"/>
                 <w:lang w:val="en-US" w:eastAsia="fr-FR"/>
               </w:rPr>
-              <w:t>Source</w:t>
-            </w:r>
-          </w:p>
-        </w:tc>
-        <w:tc>
-          <w:tcPr>
-            <w:tcW w:w="1134" w:type="dxa"/>
+              <w:t>endpoint.1</w:t>
+            </w:r>
+          </w:p>
+        </w:tc>
+        <w:tc>
+          <w:tcPr>
+            <w:tcW w:w="1308" w:type="dxa"/>
             <w:tcBorders>
               <w:top w:val="single" w:sz="4" w:space="0" w:color="auto"/>
               <w:left w:val="single" w:sz="4" w:space="0" w:color="auto"/>
@@ -4842,13 +4842,13 @@
                 <w:color w:val="FFFFFF"/>
                 <w:lang w:val="en-US" w:eastAsia="fr-FR"/>
               </w:rPr>
-              <w:t>Target</w:t>
-            </w:r>
-          </w:p>
-        </w:tc>
-        <w:tc>
-          <w:tcPr>
-            <w:tcW w:w="1134" w:type="dxa"/>
+              <w:t>endpoint.2</w:t>
+            </w:r>
+          </w:p>
+        </w:tc>
+        <w:tc>
+          <w:tcPr>
+            <w:tcW w:w="1137" w:type="dxa"/>
             <w:tcBorders>
               <w:top w:val="single" w:sz="4" w:space="0" w:color="auto"/>
               <w:left w:val="single" w:sz="4" w:space="0" w:color="auto"/>
@@ -4886,7 +4886,7 @@
         </w:tc>
         <w:tc>
           <w:tcPr>
-            <w:tcW w:w="1134" w:type="dxa"/>
+            <w:tcW w:w="995" w:type="dxa"/>
             <w:tcBorders>
               <w:top w:val="single" w:sz="4" w:space="0" w:color="auto"/>
               <w:left w:val="single" w:sz="4" w:space="0" w:color="auto"/>
@@ -4929,7 +4929,7 @@
         </w:trPr>
         <w:tc>
           <w:tcPr>
-            <w:tcW w:w="1063" w:type="dxa"/>
+            <w:tcW w:w="1308" w:type="dxa"/>
             <w:tcBorders>
               <w:top w:val="single" w:sz="4" w:space="0" w:color="auto"/>
               <w:left w:val="single" w:sz="4" w:space="0" w:color="auto"/>
@@ -4960,7 +4960,7 @@
         </w:tc>
         <w:tc>
           <w:tcPr>
-            <w:tcW w:w="1134" w:type="dxa"/>
+            <w:tcW w:w="1308" w:type="dxa"/>
             <w:tcBorders>
               <w:top w:val="single" w:sz="4" w:space="0" w:color="auto"/>
               <w:left w:val="single" w:sz="4" w:space="0" w:color="auto"/>
@@ -4994,7 +4994,7 @@
         </w:tc>
         <w:tc>
           <w:tcPr>
-            <w:tcW w:w="1134" w:type="dxa"/>
+            <w:tcW w:w="1137" w:type="dxa"/>
             <w:tcBorders>
               <w:top w:val="single" w:sz="4" w:space="0" w:color="auto"/>
               <w:left w:val="single" w:sz="4" w:space="0" w:color="auto"/>
@@ -5028,7 +5028,7 @@
         </w:tc>
         <w:tc>
           <w:tcPr>
-            <w:tcW w:w="1134" w:type="dxa"/>
+            <w:tcW w:w="995" w:type="dxa"/>
             <w:tcBorders>
               <w:top w:val="single" w:sz="4" w:space="0" w:color="auto"/>
               <w:left w:val="single" w:sz="4" w:space="0" w:color="auto"/>
@@ -8628,7 +8628,7 @@
     </w:p>
     <w:tbl>
       <w:tblPr>
-        <w:tblW w:w="5599" w:type="dxa"/>
+        <w:tblW w:w="5740" w:type="dxa"/>
         <w:tblCellMar>
           <w:left w:w="70" w:type="dxa"/>
           <w:right w:w="70" w:type="dxa"/>
@@ -8636,11 +8636,11 @@
         <w:tblLook w:val="04A0" w:firstRow="1" w:lastRow="0" w:firstColumn="1" w:lastColumn="0" w:noHBand="0" w:noVBand="1"/>
       </w:tblPr>
       <w:tblGrid>
-        <w:gridCol w:w="1063"/>
+        <w:gridCol w:w="1346"/>
+        <w:gridCol w:w="1276"/>
         <w:gridCol w:w="1134"/>
-        <w:gridCol w:w="1134"/>
-        <w:gridCol w:w="1134"/>
-        <w:gridCol w:w="1134"/>
+        <w:gridCol w:w="992"/>
+        <w:gridCol w:w="992"/>
       </w:tblGrid>
       <w:tr>
         <w:trPr>
@@ -8648,7 +8648,7 @@
         </w:trPr>
         <w:tc>
           <w:tcPr>
-            <w:tcW w:w="1063" w:type="dxa"/>
+            <w:tcW w:w="1346" w:type="dxa"/>
             <w:tcBorders>
               <w:top w:val="single" w:sz="4" w:space="0" w:color="auto"/>
               <w:left w:val="single" w:sz="4" w:space="0" w:color="auto"/>
@@ -8678,7 +8678,45 @@
                 <w:color w:val="FFFFFF"/>
                 <w:lang w:val="en-US" w:eastAsia="fr-FR"/>
               </w:rPr>
-              <w:t>Source</w:t>
+              <w:t>endpoint.1</w:t>
+            </w:r>
+          </w:p>
+        </w:tc>
+        <w:tc>
+          <w:tcPr>
+            <w:tcW w:w="1276" w:type="dxa"/>
+            <w:tcBorders>
+              <w:top w:val="single" w:sz="4" w:space="0" w:color="auto"/>
+              <w:left w:val="single" w:sz="4" w:space="0" w:color="auto"/>
+              <w:bottom w:val="single" w:sz="4" w:space="0" w:color="auto"/>
+              <w:right w:val="single" w:sz="4" w:space="0" w:color="auto"/>
+            </w:tcBorders>
+            <w:shd w:val="clear" w:color="A5A5A5" w:fill="A5A5A5"/>
+            <w:noWrap/>
+            <w:vAlign w:val="center"/>
+            <w:hideMark/>
+          </w:tcPr>
+          <w:p>
+            <w:pPr>
+              <w:spacing w:after="0" w:line="240" w:lineRule="auto"/>
+              <w:jc w:val="center"/>
+              <w:rPr>
+                <w:rFonts w:ascii="Calibri" w:eastAsia="Times New Roman" w:hAnsi="Calibri" w:cs="Times New Roman"/>
+                <w:b/>
+                <w:bCs/>
+                <w:color w:val="FFFFFF"/>
+                <w:lang w:val="en-US" w:eastAsia="fr-FR"/>
+              </w:rPr>
+            </w:pPr>
+            <w:r>
+              <w:rPr>
+                <w:rFonts w:ascii="Calibri" w:eastAsia="Times New Roman" w:hAnsi="Calibri" w:cs="Times New Roman"/>
+                <w:b/>
+                <w:bCs/>
+                <w:color w:val="FFFFFF"/>
+                <w:lang w:val="en-US" w:eastAsia="fr-FR"/>
+              </w:rPr>
+              <w:t>endpoint.2</w:t>
             </w:r>
           </w:p>
         </w:tc>
@@ -8716,13 +8754,13 @@
                 <w:color w:val="FFFFFF"/>
                 <w:lang w:val="en-US" w:eastAsia="fr-FR"/>
               </w:rPr>
-              <w:t>Target</w:t>
-            </w:r>
-          </w:p>
-        </w:tc>
-        <w:tc>
-          <w:tcPr>
-            <w:tcW w:w="1134" w:type="dxa"/>
+              <w:t>items</w:t>
+            </w:r>
+          </w:p>
+        </w:tc>
+        <w:tc>
+          <w:tcPr>
+            <w:tcW w:w="992" w:type="dxa"/>
             <w:tcBorders>
               <w:top w:val="single" w:sz="4" w:space="0" w:color="auto"/>
               <w:left w:val="single" w:sz="4" w:space="0" w:color="auto"/>
@@ -8754,51 +8792,13 @@
                 <w:color w:val="FFFFFF"/>
                 <w:lang w:val="en-US" w:eastAsia="fr-FR"/>
               </w:rPr>
-              <w:t>items</w:t>
-            </w:r>
-          </w:p>
-        </w:tc>
-        <w:tc>
-          <w:tcPr>
-            <w:tcW w:w="1134" w:type="dxa"/>
-            <w:tcBorders>
-              <w:top w:val="single" w:sz="4" w:space="0" w:color="auto"/>
-              <w:left w:val="single" w:sz="4" w:space="0" w:color="auto"/>
-              <w:bottom w:val="single" w:sz="4" w:space="0" w:color="auto"/>
-              <w:right w:val="single" w:sz="4" w:space="0" w:color="auto"/>
-            </w:tcBorders>
-            <w:shd w:val="clear" w:color="A5A5A5" w:fill="A5A5A5"/>
-            <w:noWrap/>
-            <w:vAlign w:val="center"/>
-            <w:hideMark/>
-          </w:tcPr>
-          <w:p>
-            <w:pPr>
-              <w:spacing w:after="0" w:line="240" w:lineRule="auto"/>
-              <w:jc w:val="center"/>
-              <w:rPr>
-                <w:rFonts w:ascii="Calibri" w:eastAsia="Times New Roman" w:hAnsi="Calibri" w:cs="Times New Roman"/>
-                <w:b/>
-                <w:bCs/>
-                <w:color w:val="FFFFFF"/>
-                <w:lang w:val="en-US" w:eastAsia="fr-FR"/>
-              </w:rPr>
-            </w:pPr>
-            <w:r>
-              <w:rPr>
-                <w:rFonts w:ascii="Calibri" w:eastAsia="Times New Roman" w:hAnsi="Calibri" w:cs="Times New Roman"/>
-                <w:b/>
-                <w:bCs/>
-                <w:color w:val="FFFFFF"/>
-                <w:lang w:val="en-US" w:eastAsia="fr-FR"/>
-              </w:rPr>
               <w:t>weight</w:t>
             </w:r>
           </w:p>
         </w:tc>
         <w:tc>
           <w:tcPr>
-            <w:tcW w:w="1134" w:type="dxa"/>
+            <w:tcW w:w="992" w:type="dxa"/>
             <w:tcBorders>
               <w:top w:val="single" w:sz="4" w:space="0" w:color="auto"/>
               <w:left w:val="single" w:sz="4" w:space="0" w:color="auto"/>
@@ -8841,7 +8841,7 @@
         </w:trPr>
         <w:tc>
           <w:tcPr>
-            <w:tcW w:w="1063" w:type="dxa"/>
+            <w:tcW w:w="1346" w:type="dxa"/>
             <w:tcBorders>
               <w:top w:val="single" w:sz="4" w:space="0" w:color="auto"/>
               <w:left w:val="single" w:sz="4" w:space="0" w:color="auto"/>
@@ -8872,6 +8872,40 @@
         </w:tc>
         <w:tc>
           <w:tcPr>
+            <w:tcW w:w="1276" w:type="dxa"/>
+            <w:tcBorders>
+              <w:top w:val="single" w:sz="4" w:space="0" w:color="auto"/>
+              <w:left w:val="single" w:sz="4" w:space="0" w:color="auto"/>
+              <w:bottom w:val="single" w:sz="4" w:space="0" w:color="auto"/>
+              <w:right w:val="single" w:sz="4" w:space="0" w:color="auto"/>
+            </w:tcBorders>
+            <w:shd w:val="clear" w:color="auto" w:fill="auto"/>
+            <w:noWrap/>
+            <w:vAlign w:val="center"/>
+            <w:hideMark/>
+          </w:tcPr>
+          <w:p>
+            <w:pPr>
+              <w:spacing w:after="0" w:line="240" w:lineRule="auto"/>
+              <w:jc w:val="center"/>
+              <w:rPr>
+                <w:rFonts w:ascii="Calibri" w:eastAsia="Times New Roman" w:hAnsi="Calibri" w:cs="Times New Roman"/>
+                <w:color w:val="000000"/>
+                <w:lang w:val="en-US" w:eastAsia="fr-FR"/>
+              </w:rPr>
+            </w:pPr>
+            <w:r>
+              <w:rPr>
+                <w:rFonts w:ascii="Calibri" w:eastAsia="Times New Roman" w:hAnsi="Calibri" w:cs="Times New Roman"/>
+                <w:color w:val="000000"/>
+                <w:lang w:val="en-US" w:eastAsia="fr-FR"/>
+              </w:rPr>
+              <w:t>numeric</w:t>
+            </w:r>
+          </w:p>
+        </w:tc>
+        <w:tc>
+          <w:tcPr>
             <w:tcW w:w="1134" w:type="dxa"/>
             <w:tcBorders>
               <w:top w:val="single" w:sz="4" w:space="0" w:color="auto"/>
@@ -8900,81 +8934,47 @@
                 <w:color w:val="000000"/>
                 <w:lang w:val="en-US" w:eastAsia="fr-FR"/>
               </w:rPr>
+              <w:t>character</w:t>
+            </w:r>
+          </w:p>
+        </w:tc>
+        <w:tc>
+          <w:tcPr>
+            <w:tcW w:w="992" w:type="dxa"/>
+            <w:tcBorders>
+              <w:top w:val="single" w:sz="4" w:space="0" w:color="auto"/>
+              <w:left w:val="single" w:sz="4" w:space="0" w:color="auto"/>
+              <w:bottom w:val="single" w:sz="4" w:space="0" w:color="auto"/>
+              <w:right w:val="single" w:sz="4" w:space="0" w:color="auto"/>
+            </w:tcBorders>
+            <w:shd w:val="clear" w:color="auto" w:fill="auto"/>
+            <w:noWrap/>
+            <w:vAlign w:val="center"/>
+            <w:hideMark/>
+          </w:tcPr>
+          <w:p>
+            <w:pPr>
+              <w:spacing w:after="0" w:line="240" w:lineRule="auto"/>
+              <w:jc w:val="center"/>
+              <w:rPr>
+                <w:rFonts w:ascii="Calibri" w:eastAsia="Times New Roman" w:hAnsi="Calibri" w:cs="Times New Roman"/>
+                <w:color w:val="000000"/>
+                <w:lang w:val="en-US" w:eastAsia="fr-FR"/>
+              </w:rPr>
+            </w:pPr>
+            <w:r>
+              <w:rPr>
+                <w:rFonts w:ascii="Calibri" w:eastAsia="Times New Roman" w:hAnsi="Calibri" w:cs="Times New Roman"/>
+                <w:color w:val="000000"/>
+                <w:lang w:val="en-US" w:eastAsia="fr-FR"/>
+              </w:rPr>
               <w:t>numeric</w:t>
             </w:r>
           </w:p>
         </w:tc>
         <w:tc>
           <w:tcPr>
-            <w:tcW w:w="1134" w:type="dxa"/>
-            <w:tcBorders>
-              <w:top w:val="single" w:sz="4" w:space="0" w:color="auto"/>
-              <w:left w:val="single" w:sz="4" w:space="0" w:color="auto"/>
-              <w:bottom w:val="single" w:sz="4" w:space="0" w:color="auto"/>
-              <w:right w:val="single" w:sz="4" w:space="0" w:color="auto"/>
-            </w:tcBorders>
-            <w:shd w:val="clear" w:color="auto" w:fill="auto"/>
-            <w:noWrap/>
-            <w:vAlign w:val="center"/>
-            <w:hideMark/>
-          </w:tcPr>
-          <w:p>
-            <w:pPr>
-              <w:spacing w:after="0" w:line="240" w:lineRule="auto"/>
-              <w:jc w:val="center"/>
-              <w:rPr>
-                <w:rFonts w:ascii="Calibri" w:eastAsia="Times New Roman" w:hAnsi="Calibri" w:cs="Times New Roman"/>
-                <w:color w:val="000000"/>
-                <w:lang w:val="en-US" w:eastAsia="fr-FR"/>
-              </w:rPr>
-            </w:pPr>
-            <w:r>
-              <w:rPr>
-                <w:rFonts w:ascii="Calibri" w:eastAsia="Times New Roman" w:hAnsi="Calibri" w:cs="Times New Roman"/>
-                <w:color w:val="000000"/>
-                <w:lang w:val="en-US" w:eastAsia="fr-FR"/>
-              </w:rPr>
-              <w:t>character</w:t>
-            </w:r>
-          </w:p>
-        </w:tc>
-        <w:tc>
-          <w:tcPr>
-            <w:tcW w:w="1134" w:type="dxa"/>
-            <w:tcBorders>
-              <w:top w:val="single" w:sz="4" w:space="0" w:color="auto"/>
-              <w:left w:val="single" w:sz="4" w:space="0" w:color="auto"/>
-              <w:bottom w:val="single" w:sz="4" w:space="0" w:color="auto"/>
-              <w:right w:val="single" w:sz="4" w:space="0" w:color="auto"/>
-            </w:tcBorders>
-            <w:shd w:val="clear" w:color="auto" w:fill="auto"/>
-            <w:noWrap/>
-            <w:vAlign w:val="center"/>
-            <w:hideMark/>
-          </w:tcPr>
-          <w:p>
-            <w:pPr>
-              <w:spacing w:after="0" w:line="240" w:lineRule="auto"/>
-              <w:jc w:val="center"/>
-              <w:rPr>
-                <w:rFonts w:ascii="Calibri" w:eastAsia="Times New Roman" w:hAnsi="Calibri" w:cs="Times New Roman"/>
-                <w:color w:val="000000"/>
-                <w:lang w:val="en-US" w:eastAsia="fr-FR"/>
-              </w:rPr>
-            </w:pPr>
-            <w:r>
-              <w:rPr>
-                <w:rFonts w:ascii="Calibri" w:eastAsia="Times New Roman" w:hAnsi="Calibri" w:cs="Times New Roman"/>
-                <w:color w:val="000000"/>
-                <w:lang w:val="en-US" w:eastAsia="fr-FR"/>
-              </w:rPr>
-              <w:t>numeric</w:t>
-            </w:r>
-          </w:p>
-        </w:tc>
-        <w:tc>
-          <w:tcPr>
-            <w:tcW w:w="1134" w:type="dxa"/>
+            <w:tcW w:w="992" w:type="dxa"/>
             <w:tcBorders>
               <w:top w:val="single" w:sz="4" w:space="0" w:color="auto"/>
               <w:left w:val="single" w:sz="4" w:space="0" w:color="auto"/>
@@ -15672,7 +15672,7 @@
     </w:p>
     <w:tbl>
       <w:tblPr>
-        <w:tblW w:w="5528" w:type="dxa"/>
+        <w:tblW w:w="5740" w:type="dxa"/>
         <w:tblCellMar>
           <w:left w:w="70" w:type="dxa"/>
           <w:right w:w="70" w:type="dxa"/>
@@ -15680,8 +15680,411 @@
         <w:tblLook w:val="04A0" w:firstRow="1" w:lastRow="0" w:firstColumn="1" w:lastColumn="0" w:noHBand="0" w:noVBand="1"/>
       </w:tblPr>
       <w:tblGrid>
-        <w:gridCol w:w="1063"/>
-        <w:gridCol w:w="1063"/>
+        <w:gridCol w:w="877"/>
+        <w:gridCol w:w="1320"/>
+        <w:gridCol w:w="1275"/>
+        <w:gridCol w:w="1134"/>
+        <w:gridCol w:w="1134"/>
+      </w:tblGrid>
+      <w:tr>
+        <w:trPr>
+          <w:trHeight w:val="300"/>
+        </w:trPr>
+        <w:tc>
+          <w:tcPr>
+            <w:tcW w:w="877" w:type="dxa"/>
+            <w:tcBorders>
+              <w:top w:val="single" w:sz="4" w:space="0" w:color="auto"/>
+              <w:left w:val="single" w:sz="4" w:space="0" w:color="auto"/>
+              <w:bottom w:val="single" w:sz="4" w:space="0" w:color="auto"/>
+              <w:right w:val="single" w:sz="4" w:space="0" w:color="auto"/>
+            </w:tcBorders>
+            <w:shd w:val="clear" w:color="A5A5A5" w:fill="A5A5A5"/>
+          </w:tcPr>
+          <w:p>
+            <w:pPr>
+              <w:spacing w:after="0" w:line="240" w:lineRule="auto"/>
+              <w:jc w:val="center"/>
+              <w:rPr>
+                <w:rFonts w:ascii="Calibri" w:eastAsia="Times New Roman" w:hAnsi="Calibri" w:cs="Times New Roman"/>
+                <w:b/>
+                <w:bCs/>
+                <w:color w:val="FFFFFF"/>
+                <w:lang w:val="en-US" w:eastAsia="fr-FR"/>
+              </w:rPr>
+            </w:pPr>
+            <w:r>
+              <w:rPr>
+                <w:rFonts w:ascii="Calibri" w:eastAsia="Times New Roman" w:hAnsi="Calibri" w:cs="Times New Roman"/>
+                <w:b/>
+                <w:bCs/>
+                <w:color w:val="FFFFFF"/>
+                <w:lang w:val="en-US" w:eastAsia="fr-FR"/>
+              </w:rPr>
+              <w:t>ID</w:t>
+            </w:r>
+          </w:p>
+        </w:tc>
+        <w:tc>
+          <w:tcPr>
+            <w:tcW w:w="1320" w:type="dxa"/>
+            <w:tcBorders>
+              <w:top w:val="single" w:sz="4" w:space="0" w:color="auto"/>
+              <w:left w:val="single" w:sz="4" w:space="0" w:color="auto"/>
+              <w:bottom w:val="single" w:sz="4" w:space="0" w:color="auto"/>
+              <w:right w:val="single" w:sz="4" w:space="0" w:color="auto"/>
+            </w:tcBorders>
+            <w:shd w:val="clear" w:color="A5A5A5" w:fill="A5A5A5"/>
+            <w:vAlign w:val="center"/>
+          </w:tcPr>
+          <w:p>
+            <w:pPr>
+              <w:spacing w:after="0" w:line="240" w:lineRule="auto"/>
+              <w:jc w:val="center"/>
+              <w:rPr>
+                <w:rFonts w:ascii="Calibri" w:eastAsia="Times New Roman" w:hAnsi="Calibri" w:cs="Times New Roman"/>
+                <w:b/>
+                <w:bCs/>
+                <w:color w:val="FFFFFF"/>
+                <w:lang w:val="en-US" w:eastAsia="fr-FR"/>
+              </w:rPr>
+            </w:pPr>
+            <w:r>
+              <w:rPr>
+                <w:rFonts w:ascii="Calibri" w:eastAsia="Times New Roman" w:hAnsi="Calibri" w:cs="Times New Roman"/>
+                <w:b/>
+                <w:bCs/>
+                <w:color w:val="FFFFFF"/>
+                <w:lang w:val="en-US" w:eastAsia="fr-FR"/>
+              </w:rPr>
+              <w:t>endpoint.1</w:t>
+            </w:r>
+          </w:p>
+        </w:tc>
+        <w:tc>
+          <w:tcPr>
+            <w:tcW w:w="1275" w:type="dxa"/>
+            <w:tcBorders>
+              <w:top w:val="single" w:sz="4" w:space="0" w:color="auto"/>
+              <w:left w:val="single" w:sz="4" w:space="0" w:color="auto"/>
+              <w:bottom w:val="single" w:sz="4" w:space="0" w:color="auto"/>
+              <w:right w:val="single" w:sz="4" w:space="0" w:color="auto"/>
+            </w:tcBorders>
+            <w:shd w:val="clear" w:color="A5A5A5" w:fill="A5A5A5"/>
+            <w:noWrap/>
+            <w:vAlign w:val="center"/>
+            <w:hideMark/>
+          </w:tcPr>
+          <w:p>
+            <w:pPr>
+              <w:spacing w:after="0" w:line="240" w:lineRule="auto"/>
+              <w:jc w:val="center"/>
+              <w:rPr>
+                <w:rFonts w:ascii="Calibri" w:eastAsia="Times New Roman" w:hAnsi="Calibri" w:cs="Times New Roman"/>
+                <w:b/>
+                <w:bCs/>
+                <w:color w:val="FFFFFF"/>
+                <w:lang w:val="en-US" w:eastAsia="fr-FR"/>
+              </w:rPr>
+            </w:pPr>
+            <w:r>
+              <w:rPr>
+                <w:rFonts w:ascii="Calibri" w:eastAsia="Times New Roman" w:hAnsi="Calibri" w:cs="Times New Roman"/>
+                <w:b/>
+                <w:bCs/>
+                <w:color w:val="FFFFFF"/>
+                <w:lang w:val="en-US" w:eastAsia="fr-FR"/>
+              </w:rPr>
+              <w:t>endpoint.2</w:t>
+            </w:r>
+          </w:p>
+        </w:tc>
+        <w:tc>
+          <w:tcPr>
+            <w:tcW w:w="1134" w:type="dxa"/>
+            <w:tcBorders>
+              <w:top w:val="single" w:sz="4" w:space="0" w:color="auto"/>
+              <w:left w:val="single" w:sz="4" w:space="0" w:color="auto"/>
+              <w:bottom w:val="single" w:sz="4" w:space="0" w:color="auto"/>
+              <w:right w:val="single" w:sz="4" w:space="0" w:color="auto"/>
+            </w:tcBorders>
+            <w:shd w:val="clear" w:color="A5A5A5" w:fill="A5A5A5"/>
+            <w:noWrap/>
+            <w:vAlign w:val="center"/>
+            <w:hideMark/>
+          </w:tcPr>
+          <w:p>
+            <w:pPr>
+              <w:spacing w:after="0" w:line="240" w:lineRule="auto"/>
+              <w:jc w:val="center"/>
+              <w:rPr>
+                <w:rFonts w:ascii="Calibri" w:eastAsia="Times New Roman" w:hAnsi="Calibri" w:cs="Times New Roman"/>
+                <w:b/>
+                <w:bCs/>
+                <w:color w:val="FFFFFF"/>
+                <w:lang w:val="en-US" w:eastAsia="fr-FR"/>
+              </w:rPr>
+            </w:pPr>
+            <w:r>
+              <w:rPr>
+                <w:rFonts w:ascii="Calibri" w:eastAsia="Times New Roman" w:hAnsi="Calibri" w:cs="Times New Roman"/>
+                <w:b/>
+                <w:bCs/>
+                <w:color w:val="FFFFFF"/>
+                <w:lang w:val="en-US" w:eastAsia="fr-FR"/>
+              </w:rPr>
+              <w:t>items</w:t>
+            </w:r>
+          </w:p>
+        </w:tc>
+        <w:tc>
+          <w:tcPr>
+            <w:tcW w:w="1134" w:type="dxa"/>
+            <w:tcBorders>
+              <w:top w:val="single" w:sz="4" w:space="0" w:color="auto"/>
+              <w:left w:val="single" w:sz="4" w:space="0" w:color="auto"/>
+              <w:bottom w:val="single" w:sz="4" w:space="0" w:color="auto"/>
+              <w:right w:val="single" w:sz="4" w:space="0" w:color="auto"/>
+            </w:tcBorders>
+            <w:shd w:val="clear" w:color="A5A5A5" w:fill="A5A5A5"/>
+            <w:noWrap/>
+            <w:vAlign w:val="center"/>
+            <w:hideMark/>
+          </w:tcPr>
+          <w:p>
+            <w:pPr>
+              <w:spacing w:after="0" w:line="240" w:lineRule="auto"/>
+              <w:jc w:val="center"/>
+              <w:rPr>
+                <w:rFonts w:ascii="Calibri" w:eastAsia="Times New Roman" w:hAnsi="Calibri" w:cs="Times New Roman"/>
+                <w:b/>
+                <w:bCs/>
+                <w:color w:val="FFFFFF"/>
+                <w:lang w:val="en-US" w:eastAsia="fr-FR"/>
+              </w:rPr>
+            </w:pPr>
+            <w:r>
+              <w:rPr>
+                <w:rFonts w:ascii="Calibri" w:eastAsia="Times New Roman" w:hAnsi="Calibri" w:cs="Times New Roman"/>
+                <w:b/>
+                <w:bCs/>
+                <w:color w:val="FFFFFF"/>
+                <w:lang w:val="en-US" w:eastAsia="fr-FR"/>
+              </w:rPr>
+              <w:t>weight</w:t>
+            </w:r>
+          </w:p>
+        </w:tc>
+      </w:tr>
+      <w:tr>
+        <w:trPr>
+          <w:trHeight w:val="300"/>
+        </w:trPr>
+        <w:tc>
+          <w:tcPr>
+            <w:tcW w:w="877" w:type="dxa"/>
+            <w:tcBorders>
+              <w:top w:val="single" w:sz="4" w:space="0" w:color="auto"/>
+              <w:left w:val="single" w:sz="4" w:space="0" w:color="auto"/>
+              <w:bottom w:val="single" w:sz="4" w:space="0" w:color="auto"/>
+              <w:right w:val="single" w:sz="4" w:space="0" w:color="auto"/>
+            </w:tcBorders>
+          </w:tcPr>
+          <w:p>
+            <w:pPr>
+              <w:spacing w:after="0" w:line="240" w:lineRule="auto"/>
+              <w:jc w:val="center"/>
+              <w:rPr>
+                <w:rFonts w:ascii="Calibri" w:eastAsia="Times New Roman" w:hAnsi="Calibri" w:cs="Times New Roman"/>
+                <w:color w:val="000000"/>
+                <w:lang w:val="en-US" w:eastAsia="fr-FR"/>
+              </w:rPr>
+            </w:pPr>
+            <w:r>
+              <w:rPr>
+                <w:rFonts w:ascii="Calibri" w:eastAsia="Times New Roman" w:hAnsi="Calibri" w:cs="Times New Roman"/>
+                <w:color w:val="000000"/>
+                <w:lang w:val="en-US" w:eastAsia="fr-FR"/>
+              </w:rPr>
+              <w:t>numeric</w:t>
+            </w:r>
+          </w:p>
+        </w:tc>
+        <w:tc>
+          <w:tcPr>
+            <w:tcW w:w="1320" w:type="dxa"/>
+            <w:tcBorders>
+              <w:top w:val="single" w:sz="4" w:space="0" w:color="auto"/>
+              <w:left w:val="single" w:sz="4" w:space="0" w:color="auto"/>
+              <w:bottom w:val="single" w:sz="4" w:space="0" w:color="auto"/>
+              <w:right w:val="single" w:sz="4" w:space="0" w:color="auto"/>
+            </w:tcBorders>
+            <w:vAlign w:val="center"/>
+          </w:tcPr>
+          <w:p>
+            <w:pPr>
+              <w:spacing w:after="0" w:line="240" w:lineRule="auto"/>
+              <w:jc w:val="center"/>
+              <w:rPr>
+                <w:rFonts w:ascii="Calibri" w:eastAsia="Times New Roman" w:hAnsi="Calibri" w:cs="Times New Roman"/>
+                <w:color w:val="000000"/>
+                <w:lang w:val="en-US" w:eastAsia="fr-FR"/>
+              </w:rPr>
+            </w:pPr>
+            <w:r>
+              <w:rPr>
+                <w:rFonts w:ascii="Calibri" w:eastAsia="Times New Roman" w:hAnsi="Calibri" w:cs="Times New Roman"/>
+                <w:color w:val="000000"/>
+                <w:lang w:val="en-US" w:eastAsia="fr-FR"/>
+              </w:rPr>
+              <w:t>numeric</w:t>
+            </w:r>
+          </w:p>
+        </w:tc>
+        <w:tc>
+          <w:tcPr>
+            <w:tcW w:w="1275" w:type="dxa"/>
+            <w:tcBorders>
+              <w:top w:val="single" w:sz="4" w:space="0" w:color="auto"/>
+              <w:left w:val="single" w:sz="4" w:space="0" w:color="auto"/>
+              <w:bottom w:val="single" w:sz="4" w:space="0" w:color="auto"/>
+              <w:right w:val="single" w:sz="4" w:space="0" w:color="auto"/>
+            </w:tcBorders>
+            <w:shd w:val="clear" w:color="auto" w:fill="auto"/>
+            <w:noWrap/>
+            <w:vAlign w:val="center"/>
+            <w:hideMark/>
+          </w:tcPr>
+          <w:p>
+            <w:pPr>
+              <w:spacing w:after="0" w:line="240" w:lineRule="auto"/>
+              <w:jc w:val="center"/>
+              <w:rPr>
+                <w:rFonts w:ascii="Calibri" w:eastAsia="Times New Roman" w:hAnsi="Calibri" w:cs="Times New Roman"/>
+                <w:color w:val="000000"/>
+                <w:lang w:val="en-US" w:eastAsia="fr-FR"/>
+              </w:rPr>
+            </w:pPr>
+            <w:r>
+              <w:rPr>
+                <w:rFonts w:ascii="Calibri" w:eastAsia="Times New Roman" w:hAnsi="Calibri" w:cs="Times New Roman"/>
+                <w:color w:val="000000"/>
+                <w:lang w:val="en-US" w:eastAsia="fr-FR"/>
+              </w:rPr>
+              <w:t>numeric</w:t>
+            </w:r>
+          </w:p>
+        </w:tc>
+        <w:tc>
+          <w:tcPr>
+            <w:tcW w:w="1134" w:type="dxa"/>
+            <w:tcBorders>
+              <w:top w:val="single" w:sz="4" w:space="0" w:color="auto"/>
+              <w:left w:val="single" w:sz="4" w:space="0" w:color="auto"/>
+              <w:bottom w:val="single" w:sz="4" w:space="0" w:color="auto"/>
+              <w:right w:val="single" w:sz="4" w:space="0" w:color="auto"/>
+            </w:tcBorders>
+            <w:shd w:val="clear" w:color="auto" w:fill="auto"/>
+            <w:noWrap/>
+            <w:vAlign w:val="center"/>
+            <w:hideMark/>
+          </w:tcPr>
+          <w:p>
+            <w:pPr>
+              <w:spacing w:after="0" w:line="240" w:lineRule="auto"/>
+              <w:jc w:val="center"/>
+              <w:rPr>
+                <w:rFonts w:ascii="Calibri" w:eastAsia="Times New Roman" w:hAnsi="Calibri" w:cs="Times New Roman"/>
+                <w:color w:val="000000"/>
+                <w:lang w:val="en-US" w:eastAsia="fr-FR"/>
+              </w:rPr>
+            </w:pPr>
+            <w:r>
+              <w:rPr>
+                <w:rFonts w:ascii="Calibri" w:eastAsia="Times New Roman" w:hAnsi="Calibri" w:cs="Times New Roman"/>
+                <w:color w:val="000000"/>
+                <w:lang w:val="en-US" w:eastAsia="fr-FR"/>
+              </w:rPr>
+              <w:t>character</w:t>
+            </w:r>
+          </w:p>
+        </w:tc>
+        <w:tc>
+          <w:tcPr>
+            <w:tcW w:w="1134" w:type="dxa"/>
+            <w:tcBorders>
+              <w:top w:val="single" w:sz="4" w:space="0" w:color="auto"/>
+              <w:left w:val="single" w:sz="4" w:space="0" w:color="auto"/>
+              <w:bottom w:val="single" w:sz="4" w:space="0" w:color="auto"/>
+              <w:right w:val="single" w:sz="4" w:space="0" w:color="auto"/>
+            </w:tcBorders>
+            <w:shd w:val="clear" w:color="auto" w:fill="auto"/>
+            <w:noWrap/>
+            <w:vAlign w:val="center"/>
+            <w:hideMark/>
+          </w:tcPr>
+          <w:p>
+            <w:pPr>
+              <w:spacing w:after="0" w:line="240" w:lineRule="auto"/>
+              <w:jc w:val="center"/>
+              <w:rPr>
+                <w:rFonts w:ascii="Calibri" w:eastAsia="Times New Roman" w:hAnsi="Calibri" w:cs="Times New Roman"/>
+                <w:color w:val="000000"/>
+                <w:lang w:val="en-US" w:eastAsia="fr-FR"/>
+              </w:rPr>
+            </w:pPr>
+            <w:r>
+              <w:rPr>
+                <w:rFonts w:ascii="Calibri" w:eastAsia="Times New Roman" w:hAnsi="Calibri" w:cs="Times New Roman"/>
+                <w:color w:val="000000"/>
+                <w:lang w:val="en-US" w:eastAsia="fr-FR"/>
+              </w:rPr>
+              <w:t>numeric</w:t>
+            </w:r>
+          </w:p>
+        </w:tc>
+      </w:tr>
+    </w:tbl>
+    <w:p>
+      <w:pPr>
+        <w:rPr>
+          <w:lang w:val="en-US"/>
+        </w:rPr>
+      </w:pPr>
+      <w:r>
+        <w:rPr>
+          <w:lang w:val="en-US"/>
+        </w:rPr>
+        <w:t xml:space="preserve">or (depends on the value of </w:t>
+      </w:r>
+      <w:r>
+        <w:rPr>
+          <w:b/>
+          <w:bCs/>
+          <w:lang w:val="en-US"/>
+        </w:rPr>
+        <w:t>entities</w:t>
+      </w:r>
+      <w:r>
+        <w:rPr>
+          <w:lang w:val="en-US"/>
+        </w:rPr>
+        <w:t>)</w:t>
+      </w:r>
+    </w:p>
+    <w:tbl>
+      <w:tblPr>
+        <w:tblW w:w="6874" w:type="dxa"/>
+        <w:tblCellMar>
+          <w:left w:w="70" w:type="dxa"/>
+          <w:right w:w="70" w:type="dxa"/>
+        </w:tblCellMar>
+        <w:tblLook w:val="04A0" w:firstRow="1" w:lastRow="0" w:firstColumn="1" w:lastColumn="0" w:noHBand="0" w:noVBand="1"/>
+      </w:tblPr>
+      <w:tblGrid>
+        <w:gridCol w:w="976"/>
+        <w:gridCol w:w="1221"/>
+        <w:gridCol w:w="1275"/>
         <w:gridCol w:w="1134"/>
         <w:gridCol w:w="1134"/>
         <w:gridCol w:w="1134"/>
@@ -15692,7 +16095,7 @@
         </w:trPr>
         <w:tc>
           <w:tcPr>
-            <w:tcW w:w="1063" w:type="dxa"/>
+            <w:tcW w:w="976" w:type="dxa"/>
             <w:tcBorders>
               <w:top w:val="single" w:sz="4" w:space="0" w:color="auto"/>
               <w:left w:val="single" w:sz="4" w:space="0" w:color="auto"/>
@@ -15727,7 +16130,7 @@
         </w:tc>
         <w:tc>
           <w:tcPr>
-            <w:tcW w:w="1063" w:type="dxa"/>
+            <w:tcW w:w="1221" w:type="dxa"/>
             <w:tcBorders>
               <w:top w:val="single" w:sz="4" w:space="0" w:color="auto"/>
               <w:left w:val="single" w:sz="4" w:space="0" w:color="auto"/>
@@ -15757,7 +16160,45 @@
                 <w:color w:val="FFFFFF"/>
                 <w:lang w:val="en-US" w:eastAsia="fr-FR"/>
               </w:rPr>
-              <w:t>Source</w:t>
+              <w:t>endpoint.1</w:t>
+            </w:r>
+          </w:p>
+        </w:tc>
+        <w:tc>
+          <w:tcPr>
+            <w:tcW w:w="1275" w:type="dxa"/>
+            <w:tcBorders>
+              <w:top w:val="single" w:sz="4" w:space="0" w:color="auto"/>
+              <w:left w:val="single" w:sz="4" w:space="0" w:color="auto"/>
+              <w:bottom w:val="single" w:sz="4" w:space="0" w:color="auto"/>
+              <w:right w:val="single" w:sz="4" w:space="0" w:color="auto"/>
+            </w:tcBorders>
+            <w:shd w:val="clear" w:color="A5A5A5" w:fill="A5A5A5"/>
+            <w:noWrap/>
+            <w:vAlign w:val="center"/>
+            <w:hideMark/>
+          </w:tcPr>
+          <w:p>
+            <w:pPr>
+              <w:spacing w:after="0" w:line="240" w:lineRule="auto"/>
+              <w:jc w:val="center"/>
+              <w:rPr>
+                <w:rFonts w:ascii="Calibri" w:eastAsia="Times New Roman" w:hAnsi="Calibri" w:cs="Times New Roman"/>
+                <w:b/>
+                <w:bCs/>
+                <w:color w:val="FFFFFF"/>
+                <w:lang w:val="en-US" w:eastAsia="fr-FR"/>
+              </w:rPr>
+            </w:pPr>
+            <w:r>
+              <w:rPr>
+                <w:rFonts w:ascii="Calibri" w:eastAsia="Times New Roman" w:hAnsi="Calibri" w:cs="Times New Roman"/>
+                <w:b/>
+                <w:bCs/>
+                <w:color w:val="FFFFFF"/>
+                <w:lang w:val="en-US" w:eastAsia="fr-FR"/>
+              </w:rPr>
+              <w:t>endpoint.2</w:t>
             </w:r>
           </w:p>
         </w:tc>
@@ -15795,7 +16236,7 @@
                 <w:color w:val="FFFFFF"/>
                 <w:lang w:val="en-US" w:eastAsia="fr-FR"/>
               </w:rPr>
-              <w:t>Target</w:t>
+              <w:t>items</w:t>
             </w:r>
           </w:p>
         </w:tc>
@@ -15833,7 +16274,7 @@
                 <w:color w:val="FFFFFF"/>
                 <w:lang w:val="en-US" w:eastAsia="fr-FR"/>
               </w:rPr>
-              <w:t>items</w:t>
+              <w:t>weight</w:t>
             </w:r>
           </w:p>
         </w:tc>
@@ -15871,7 +16312,7 @@
                 <w:color w:val="FFFFFF"/>
                 <w:lang w:val="en-US" w:eastAsia="fr-FR"/>
               </w:rPr>
-              <w:t>weight</w:t>
+              <w:t>year</w:t>
             </w:r>
           </w:p>
         </w:tc>
@@ -15882,7 +16323,7 @@
         </w:trPr>
         <w:tc>
           <w:tcPr>
-            <w:tcW w:w="1063" w:type="dxa"/>
+            <w:tcW w:w="976" w:type="dxa"/>
             <w:tcBorders>
               <w:top w:val="single" w:sz="4" w:space="0" w:color="auto"/>
               <w:left w:val="single" w:sz="4" w:space="0" w:color="auto"/>
@@ -15912,7 +16353,7 @@
         </w:tc>
         <w:tc>
           <w:tcPr>
-            <w:tcW w:w="1063" w:type="dxa"/>
+            <w:tcW w:w="1221" w:type="dxa"/>
             <w:tcBorders>
               <w:top w:val="single" w:sz="4" w:space="0" w:color="auto"/>
               <w:left w:val="single" w:sz="4" w:space="0" w:color="auto"/>
@@ -15943,448 +16384,7 @@
         </w:tc>
         <w:tc>
           <w:tcPr>
-            <w:tcW w:w="1134" w:type="dxa"/>
-            <w:tcBorders>
-              <w:top w:val="single" w:sz="4" w:space="0" w:color="auto"/>
-              <w:left w:val="single" w:sz="4" w:space="0" w:color="auto"/>
-              <w:bottom w:val="single" w:sz="4" w:space="0" w:color="auto"/>
-              <w:right w:val="single" w:sz="4" w:space="0" w:color="auto"/>
-            </w:tcBorders>
-            <w:shd w:val="clear" w:color="auto" w:fill="auto"/>
-            <w:noWrap/>
-            <w:vAlign w:val="center"/>
-            <w:hideMark/>
-          </w:tcPr>
-          <w:p>
-            <w:pPr>
-              <w:spacing w:after="0" w:line="240" w:lineRule="auto"/>
-              <w:jc w:val="center"/>
-              <w:rPr>
-                <w:rFonts w:ascii="Calibri" w:eastAsia="Times New Roman" w:hAnsi="Calibri" w:cs="Times New Roman"/>
-                <w:color w:val="000000"/>
-                <w:lang w:val="en-US" w:eastAsia="fr-FR"/>
-              </w:rPr>
-            </w:pPr>
-            <w:r>
-              <w:rPr>
-                <w:rFonts w:ascii="Calibri" w:eastAsia="Times New Roman" w:hAnsi="Calibri" w:cs="Times New Roman"/>
-                <w:color w:val="000000"/>
-                <w:lang w:val="en-US" w:eastAsia="fr-FR"/>
-              </w:rPr>
-              <w:t>numeric</w:t>
-            </w:r>
-          </w:p>
-        </w:tc>
-        <w:tc>
-          <w:tcPr>
-            <w:tcW w:w="1134" w:type="dxa"/>
-            <w:tcBorders>
-              <w:top w:val="single" w:sz="4" w:space="0" w:color="auto"/>
-              <w:left w:val="single" w:sz="4" w:space="0" w:color="auto"/>
-              <w:bottom w:val="single" w:sz="4" w:space="0" w:color="auto"/>
-              <w:right w:val="single" w:sz="4" w:space="0" w:color="auto"/>
-            </w:tcBorders>
-            <w:shd w:val="clear" w:color="auto" w:fill="auto"/>
-            <w:noWrap/>
-            <w:vAlign w:val="center"/>
-            <w:hideMark/>
-          </w:tcPr>
-          <w:p>
-            <w:pPr>
-              <w:spacing w:after="0" w:line="240" w:lineRule="auto"/>
-              <w:jc w:val="center"/>
-              <w:rPr>
-                <w:rFonts w:ascii="Calibri" w:eastAsia="Times New Roman" w:hAnsi="Calibri" w:cs="Times New Roman"/>
-                <w:color w:val="000000"/>
-                <w:lang w:val="en-US" w:eastAsia="fr-FR"/>
-              </w:rPr>
-            </w:pPr>
-            <w:r>
-              <w:rPr>
-                <w:rFonts w:ascii="Calibri" w:eastAsia="Times New Roman" w:hAnsi="Calibri" w:cs="Times New Roman"/>
-                <w:color w:val="000000"/>
-                <w:lang w:val="en-US" w:eastAsia="fr-FR"/>
-              </w:rPr>
-              <w:t>character</w:t>
-            </w:r>
-          </w:p>
-        </w:tc>
-        <w:tc>
-          <w:tcPr>
-            <w:tcW w:w="1134" w:type="dxa"/>
-            <w:tcBorders>
-              <w:top w:val="single" w:sz="4" w:space="0" w:color="auto"/>
-              <w:left w:val="single" w:sz="4" w:space="0" w:color="auto"/>
-              <w:bottom w:val="single" w:sz="4" w:space="0" w:color="auto"/>
-              <w:right w:val="single" w:sz="4" w:space="0" w:color="auto"/>
-            </w:tcBorders>
-            <w:shd w:val="clear" w:color="auto" w:fill="auto"/>
-            <w:noWrap/>
-            <w:vAlign w:val="center"/>
-            <w:hideMark/>
-          </w:tcPr>
-          <w:p>
-            <w:pPr>
-              <w:spacing w:after="0" w:line="240" w:lineRule="auto"/>
-              <w:jc w:val="center"/>
-              <w:rPr>
-                <w:rFonts w:ascii="Calibri" w:eastAsia="Times New Roman" w:hAnsi="Calibri" w:cs="Times New Roman"/>
-                <w:color w:val="000000"/>
-                <w:lang w:val="en-US" w:eastAsia="fr-FR"/>
-              </w:rPr>
-            </w:pPr>
-            <w:r>
-              <w:rPr>
-                <w:rFonts w:ascii="Calibri" w:eastAsia="Times New Roman" w:hAnsi="Calibri" w:cs="Times New Roman"/>
-                <w:color w:val="000000"/>
-                <w:lang w:val="en-US" w:eastAsia="fr-FR"/>
-              </w:rPr>
-              <w:t>numeric</w:t>
-            </w:r>
-          </w:p>
-        </w:tc>
-      </w:tr>
-    </w:tbl>
-    <w:p>
-      <w:pPr>
-        <w:rPr>
-          <w:lang w:val="en-US"/>
-        </w:rPr>
-      </w:pPr>
-      <w:r>
-        <w:rPr>
-          <w:lang w:val="en-US"/>
-        </w:rPr>
-        <w:t xml:space="preserve">or (depends on the value of </w:t>
-      </w:r>
-      <w:r>
-        <w:rPr>
-          <w:b/>
-          <w:bCs/>
-          <w:lang w:val="en-US"/>
-        </w:rPr>
-        <w:t>entities</w:t>
-      </w:r>
-      <w:r>
-        <w:rPr>
-          <w:lang w:val="en-US"/>
-        </w:rPr>
-        <w:t>)</w:t>
-      </w:r>
-    </w:p>
-    <w:tbl>
-      <w:tblPr>
-        <w:tblW w:w="6662" w:type="dxa"/>
-        <w:tblCellMar>
-          <w:left w:w="70" w:type="dxa"/>
-          <w:right w:w="70" w:type="dxa"/>
-        </w:tblCellMar>
-        <w:tblLook w:val="04A0" w:firstRow="1" w:lastRow="0" w:firstColumn="1" w:lastColumn="0" w:noHBand="0" w:noVBand="1"/>
-      </w:tblPr>
-      <w:tblGrid>
-        <w:gridCol w:w="1063"/>
-        <w:gridCol w:w="1063"/>
-        <w:gridCol w:w="1134"/>
-        <w:gridCol w:w="1134"/>
-        <w:gridCol w:w="1134"/>
-        <w:gridCol w:w="1134"/>
-      </w:tblGrid>
-      <w:tr>
-        <w:trPr>
-          <w:trHeight w:val="300"/>
-        </w:trPr>
-        <w:tc>
-          <w:tcPr>
-            <w:tcW w:w="1063" w:type="dxa"/>
-            <w:tcBorders>
-              <w:top w:val="single" w:sz="4" w:space="0" w:color="auto"/>
-              <w:left w:val="single" w:sz="4" w:space="0" w:color="auto"/>
-              <w:bottom w:val="single" w:sz="4" w:space="0" w:color="auto"/>
-              <w:right w:val="single" w:sz="4" w:space="0" w:color="auto"/>
-            </w:tcBorders>
-            <w:shd w:val="clear" w:color="A5A5A5" w:fill="A5A5A5"/>
-          </w:tcPr>
-          <w:p>
-            <w:pPr>
-              <w:spacing w:after="0" w:line="240" w:lineRule="auto"/>
-              <w:jc w:val="center"/>
-              <w:rPr>
-                <w:rFonts w:ascii="Calibri" w:eastAsia="Times New Roman" w:hAnsi="Calibri" w:cs="Times New Roman"/>
-                <w:b/>
-                <w:bCs/>
-                <w:color w:val="FFFFFF"/>
-                <w:lang w:val="en-US" w:eastAsia="fr-FR"/>
-              </w:rPr>
-            </w:pPr>
-            <w:r>
-              <w:rPr>
-                <w:rFonts w:ascii="Calibri" w:eastAsia="Times New Roman" w:hAnsi="Calibri" w:cs="Times New Roman"/>
-                <w:b/>
-                <w:bCs/>
-                <w:color w:val="FFFFFF"/>
-                <w:lang w:val="en-US" w:eastAsia="fr-FR"/>
-              </w:rPr>
-              <w:t>ID</w:t>
-            </w:r>
-          </w:p>
-        </w:tc>
-        <w:tc>
-          <w:tcPr>
-            <w:tcW w:w="1063" w:type="dxa"/>
-            <w:tcBorders>
-              <w:top w:val="single" w:sz="4" w:space="0" w:color="auto"/>
-              <w:left w:val="single" w:sz="4" w:space="0" w:color="auto"/>
-              <w:bottom w:val="single" w:sz="4" w:space="0" w:color="auto"/>
-              <w:right w:val="single" w:sz="4" w:space="0" w:color="auto"/>
-            </w:tcBorders>
-            <w:shd w:val="clear" w:color="A5A5A5" w:fill="A5A5A5"/>
-            <w:vAlign w:val="center"/>
-          </w:tcPr>
-          <w:p>
-            <w:pPr>
-              <w:spacing w:after="0" w:line="240" w:lineRule="auto"/>
-              <w:jc w:val="center"/>
-              <w:rPr>
-                <w:rFonts w:ascii="Calibri" w:eastAsia="Times New Roman" w:hAnsi="Calibri" w:cs="Times New Roman"/>
-                <w:b/>
-                <w:bCs/>
-                <w:color w:val="FFFFFF"/>
-                <w:lang w:val="en-US" w:eastAsia="fr-FR"/>
-              </w:rPr>
-            </w:pPr>
-            <w:r>
-              <w:rPr>
-                <w:rFonts w:ascii="Calibri" w:eastAsia="Times New Roman" w:hAnsi="Calibri" w:cs="Times New Roman"/>
-                <w:b/>
-                <w:bCs/>
-                <w:color w:val="FFFFFF"/>
-                <w:lang w:val="en-US" w:eastAsia="fr-FR"/>
-              </w:rPr>
-              <w:t>Source</w:t>
-            </w:r>
-          </w:p>
-        </w:tc>
-        <w:tc>
-          <w:tcPr>
-            <w:tcW w:w="1134" w:type="dxa"/>
-            <w:tcBorders>
-              <w:top w:val="single" w:sz="4" w:space="0" w:color="auto"/>
-              <w:left w:val="single" w:sz="4" w:space="0" w:color="auto"/>
-              <w:bottom w:val="single" w:sz="4" w:space="0" w:color="auto"/>
-              <w:right w:val="single" w:sz="4" w:space="0" w:color="auto"/>
-            </w:tcBorders>
-            <w:shd w:val="clear" w:color="A5A5A5" w:fill="A5A5A5"/>
-            <w:noWrap/>
-            <w:vAlign w:val="center"/>
-            <w:hideMark/>
-          </w:tcPr>
-          <w:p>
-            <w:pPr>
-              <w:spacing w:after="0" w:line="240" w:lineRule="auto"/>
-              <w:jc w:val="center"/>
-              <w:rPr>
-                <w:rFonts w:ascii="Calibri" w:eastAsia="Times New Roman" w:hAnsi="Calibri" w:cs="Times New Roman"/>
-                <w:b/>
-                <w:bCs/>
-                <w:color w:val="FFFFFF"/>
-                <w:lang w:val="en-US" w:eastAsia="fr-FR"/>
-              </w:rPr>
-            </w:pPr>
-            <w:r>
-              <w:rPr>
-                <w:rFonts w:ascii="Calibri" w:eastAsia="Times New Roman" w:hAnsi="Calibri" w:cs="Times New Roman"/>
-                <w:b/>
-                <w:bCs/>
-                <w:color w:val="FFFFFF"/>
-                <w:lang w:val="en-US" w:eastAsia="fr-FR"/>
-              </w:rPr>
-              <w:t>Target</w:t>
-            </w:r>
-          </w:p>
-        </w:tc>
-        <w:tc>
-          <w:tcPr>
-            <w:tcW w:w="1134" w:type="dxa"/>
-            <w:tcBorders>
-              <w:top w:val="single" w:sz="4" w:space="0" w:color="auto"/>
-              <w:left w:val="single" w:sz="4" w:space="0" w:color="auto"/>
-              <w:bottom w:val="single" w:sz="4" w:space="0" w:color="auto"/>
-              <w:right w:val="single" w:sz="4" w:space="0" w:color="auto"/>
-            </w:tcBorders>
-            <w:shd w:val="clear" w:color="A5A5A5" w:fill="A5A5A5"/>
-            <w:noWrap/>
-            <w:vAlign w:val="center"/>
-            <w:hideMark/>
-          </w:tcPr>
-          <w:p>
-            <w:pPr>
-              <w:spacing w:after="0" w:line="240" w:lineRule="auto"/>
-              <w:jc w:val="center"/>
-              <w:rPr>
-                <w:rFonts w:ascii="Calibri" w:eastAsia="Times New Roman" w:hAnsi="Calibri" w:cs="Times New Roman"/>
-                <w:b/>
-                <w:bCs/>
-                <w:color w:val="FFFFFF"/>
-                <w:lang w:val="en-US" w:eastAsia="fr-FR"/>
-              </w:rPr>
-            </w:pPr>
-            <w:r>
-              <w:rPr>
-                <w:rFonts w:ascii="Calibri" w:eastAsia="Times New Roman" w:hAnsi="Calibri" w:cs="Times New Roman"/>
-                <w:b/>
-                <w:bCs/>
-                <w:color w:val="FFFFFF"/>
-                <w:lang w:val="en-US" w:eastAsia="fr-FR"/>
-              </w:rPr>
-              <w:t>items</w:t>
-            </w:r>
-          </w:p>
-        </w:tc>
-        <w:tc>
-          <w:tcPr>
-            <w:tcW w:w="1134" w:type="dxa"/>
-            <w:tcBorders>
-              <w:top w:val="single" w:sz="4" w:space="0" w:color="auto"/>
-              <w:left w:val="single" w:sz="4" w:space="0" w:color="auto"/>
-              <w:bottom w:val="single" w:sz="4" w:space="0" w:color="auto"/>
-              <w:right w:val="single" w:sz="4" w:space="0" w:color="auto"/>
-            </w:tcBorders>
-            <w:shd w:val="clear" w:color="A5A5A5" w:fill="A5A5A5"/>
-            <w:noWrap/>
-            <w:vAlign w:val="center"/>
-            <w:hideMark/>
-          </w:tcPr>
-          <w:p>
-            <w:pPr>
-              <w:spacing w:after="0" w:line="240" w:lineRule="auto"/>
-              <w:jc w:val="center"/>
-              <w:rPr>
-                <w:rFonts w:ascii="Calibri" w:eastAsia="Times New Roman" w:hAnsi="Calibri" w:cs="Times New Roman"/>
-                <w:b/>
-                <w:bCs/>
-                <w:color w:val="FFFFFF"/>
-                <w:lang w:val="en-US" w:eastAsia="fr-FR"/>
-              </w:rPr>
-            </w:pPr>
-            <w:r>
-              <w:rPr>
-                <w:rFonts w:ascii="Calibri" w:eastAsia="Times New Roman" w:hAnsi="Calibri" w:cs="Times New Roman"/>
-                <w:b/>
-                <w:bCs/>
-                <w:color w:val="FFFFFF"/>
-                <w:lang w:val="en-US" w:eastAsia="fr-FR"/>
-              </w:rPr>
-              <w:t>weight</w:t>
-            </w:r>
-          </w:p>
-        </w:tc>
-        <w:tc>
-          <w:tcPr>
-            <w:tcW w:w="1134" w:type="dxa"/>
-            <w:tcBorders>
-              <w:top w:val="single" w:sz="4" w:space="0" w:color="auto"/>
-              <w:left w:val="single" w:sz="4" w:space="0" w:color="auto"/>
-              <w:bottom w:val="single" w:sz="4" w:space="0" w:color="auto"/>
-              <w:right w:val="single" w:sz="4" w:space="0" w:color="auto"/>
-            </w:tcBorders>
-            <w:shd w:val="clear" w:color="A5A5A5" w:fill="A5A5A5"/>
-            <w:noWrap/>
-            <w:vAlign w:val="center"/>
-            <w:hideMark/>
-          </w:tcPr>
-          <w:p>
-            <w:pPr>
-              <w:spacing w:after="0" w:line="240" w:lineRule="auto"/>
-              <w:jc w:val="center"/>
-              <w:rPr>
-                <w:rFonts w:ascii="Calibri" w:eastAsia="Times New Roman" w:hAnsi="Calibri" w:cs="Times New Roman"/>
-                <w:b/>
-                <w:bCs/>
-                <w:color w:val="FFFFFF"/>
-                <w:lang w:val="en-US" w:eastAsia="fr-FR"/>
-              </w:rPr>
-            </w:pPr>
-            <w:r>
-              <w:rPr>
-                <w:rFonts w:ascii="Calibri" w:eastAsia="Times New Roman" w:hAnsi="Calibri" w:cs="Times New Roman"/>
-                <w:b/>
-                <w:bCs/>
-                <w:color w:val="FFFFFF"/>
-                <w:lang w:val="en-US" w:eastAsia="fr-FR"/>
-              </w:rPr>
-              <w:t>year</w:t>
-            </w:r>
-          </w:p>
-        </w:tc>
-      </w:tr>
-      <w:tr>
-        <w:trPr>
-          <w:trHeight w:val="300"/>
-        </w:trPr>
-        <w:tc>
-          <w:tcPr>
-            <w:tcW w:w="1063" w:type="dxa"/>
-            <w:tcBorders>
-              <w:top w:val="single" w:sz="4" w:space="0" w:color="auto"/>
-              <w:left w:val="single" w:sz="4" w:space="0" w:color="auto"/>
-              <w:bottom w:val="single" w:sz="4" w:space="0" w:color="auto"/>
-              <w:right w:val="single" w:sz="4" w:space="0" w:color="auto"/>
-            </w:tcBorders>
-          </w:tcPr>
-          <w:p>
-            <w:pPr>
-              <w:spacing w:after="0" w:line="240" w:lineRule="auto"/>
-              <w:jc w:val="center"/>
-              <w:rPr>
-                <w:rFonts w:ascii="Calibri" w:eastAsia="Times New Roman" w:hAnsi="Calibri" w:cs="Times New Roman"/>
-                <w:color w:val="000000"/>
-                <w:lang w:val="en-US" w:eastAsia="fr-FR"/>
-              </w:rPr>
-            </w:pPr>
-            <w:r>
-              <w:rPr>
-                <w:rFonts w:ascii="Calibri" w:eastAsia="Times New Roman" w:hAnsi="Calibri" w:cs="Times New Roman"/>
-                <w:color w:val="000000"/>
-                <w:lang w:val="en-US" w:eastAsia="fr-FR"/>
-              </w:rPr>
-              <w:t>numeric</w:t>
-            </w:r>
-          </w:p>
-        </w:tc>
-        <w:tc>
-          <w:tcPr>
-            <w:tcW w:w="1063" w:type="dxa"/>
-            <w:tcBorders>
-              <w:top w:val="single" w:sz="4" w:space="0" w:color="auto"/>
-              <w:left w:val="single" w:sz="4" w:space="0" w:color="auto"/>
-              <w:bottom w:val="single" w:sz="4" w:space="0" w:color="auto"/>
-              <w:right w:val="single" w:sz="4" w:space="0" w:color="auto"/>
-            </w:tcBorders>
-            <w:vAlign w:val="center"/>
-          </w:tcPr>
-          <w:p>
-            <w:pPr>
-              <w:spacing w:after="0" w:line="240" w:lineRule="auto"/>
-              <w:jc w:val="center"/>
-              <w:rPr>
-                <w:rFonts w:ascii="Calibri" w:eastAsia="Times New Roman" w:hAnsi="Calibri" w:cs="Times New Roman"/>
-                <w:color w:val="000000"/>
-                <w:lang w:val="en-US" w:eastAsia="fr-FR"/>
-              </w:rPr>
-            </w:pPr>
-            <w:r>
-              <w:rPr>
-                <w:rFonts w:ascii="Calibri" w:eastAsia="Times New Roman" w:hAnsi="Calibri" w:cs="Times New Roman"/>
-                <w:color w:val="000000"/>
-                <w:lang w:val="en-US" w:eastAsia="fr-FR"/>
-              </w:rPr>
-              <w:t>numeric</w:t>
-            </w:r>
-          </w:p>
-        </w:tc>
-        <w:tc>
-          <w:tcPr>
-            <w:tcW w:w="1134" w:type="dxa"/>
+            <w:tcW w:w="1275" w:type="dxa"/>
             <w:tcBorders>
               <w:top w:val="single" w:sz="4" w:space="0" w:color="auto"/>
               <w:left w:val="single" w:sz="4" w:space="0" w:color="auto"/>
@@ -19189,7 +19189,7 @@
     </w:p>
     <w:tbl>
       <w:tblPr>
-        <w:tblW w:w="5528" w:type="dxa"/>
+        <w:tblW w:w="5740" w:type="dxa"/>
         <w:tblCellMar>
           <w:left w:w="70" w:type="dxa"/>
           <w:right w:w="70" w:type="dxa"/>
@@ -19197,9 +19197,9 @@
         <w:tblLook w:val="04A0" w:firstRow="1" w:lastRow="0" w:firstColumn="1" w:lastColumn="0" w:noHBand="0" w:noVBand="1"/>
       </w:tblPr>
       <w:tblGrid>
-        <w:gridCol w:w="1063"/>
-        <w:gridCol w:w="1063"/>
-        <w:gridCol w:w="1134"/>
+        <w:gridCol w:w="976"/>
+        <w:gridCol w:w="1221"/>
+        <w:gridCol w:w="1275"/>
         <w:gridCol w:w="1134"/>
         <w:gridCol w:w="1134"/>
       </w:tblGrid>
@@ -19209,7 +19209,7 @@
         </w:trPr>
         <w:tc>
           <w:tcPr>
-            <w:tcW w:w="1063" w:type="dxa"/>
+            <w:tcW w:w="976" w:type="dxa"/>
             <w:tcBorders>
               <w:top w:val="single" w:sz="4" w:space="0" w:color="auto"/>
               <w:left w:val="single" w:sz="4" w:space="0" w:color="auto"/>
@@ -19244,7 +19244,7 @@
         </w:tc>
         <w:tc>
           <w:tcPr>
-            <w:tcW w:w="1063" w:type="dxa"/>
+            <w:tcW w:w="1221" w:type="dxa"/>
             <w:tcBorders>
               <w:top w:val="single" w:sz="4" w:space="0" w:color="auto"/>
               <w:left w:val="single" w:sz="4" w:space="0" w:color="auto"/>
@@ -19274,13 +19274,13 @@
                 <w:color w:val="FFFFFF"/>
                 <w:lang w:val="en-US" w:eastAsia="fr-FR"/>
               </w:rPr>
-              <w:t>Source</w:t>
-            </w:r>
-          </w:p>
-        </w:tc>
-        <w:tc>
-          <w:tcPr>
-            <w:tcW w:w="1134" w:type="dxa"/>
+              <w:t>endpoint.1</w:t>
+            </w:r>
+          </w:p>
+        </w:tc>
+        <w:tc>
+          <w:tcPr>
+            <w:tcW w:w="1275" w:type="dxa"/>
             <w:tcBorders>
               <w:top w:val="single" w:sz="4" w:space="0" w:color="auto"/>
               <w:left w:val="single" w:sz="4" w:space="0" w:color="auto"/>
@@ -19312,7 +19312,7 @@
                 <w:color w:val="FFFFFF"/>
                 <w:lang w:val="en-US" w:eastAsia="fr-FR"/>
               </w:rPr>
-              <w:t>Target</w:t>
+              <w:t>endpoint.2</w:t>
             </w:r>
           </w:p>
         </w:tc>
@@ -19399,7 +19399,7 @@
         </w:trPr>
         <w:tc>
           <w:tcPr>
-            <w:tcW w:w="1063" w:type="dxa"/>
+            <w:tcW w:w="976" w:type="dxa"/>
             <w:tcBorders>
               <w:top w:val="single" w:sz="4" w:space="0" w:color="auto"/>
               <w:left w:val="single" w:sz="4" w:space="0" w:color="auto"/>
@@ -19429,7 +19429,7 @@
         </w:tc>
         <w:tc>
           <w:tcPr>
-            <w:tcW w:w="1063" w:type="dxa"/>
+            <w:tcW w:w="1221" w:type="dxa"/>
             <w:tcBorders>
               <w:top w:val="single" w:sz="4" w:space="0" w:color="auto"/>
               <w:left w:val="single" w:sz="4" w:space="0" w:color="auto"/>
@@ -19460,7 +19460,7 @@
         </w:tc>
         <w:tc>
           <w:tcPr>
-            <w:tcW w:w="1134" w:type="dxa"/>
+            <w:tcW w:w="1275" w:type="dxa"/>
             <w:tcBorders>
               <w:top w:val="single" w:sz="4" w:space="0" w:color="auto"/>
               <w:left w:val="single" w:sz="4" w:space="0" w:color="auto"/>
@@ -19591,7 +19591,7 @@
     </w:p>
     <w:tbl>
       <w:tblPr>
-        <w:tblW w:w="6662" w:type="dxa"/>
+        <w:tblW w:w="6733" w:type="dxa"/>
         <w:tblCellMar>
           <w:left w:w="70" w:type="dxa"/>
           <w:right w:w="70" w:type="dxa"/>
@@ -19599,12 +19599,12 @@
         <w:tblLook w:val="04A0" w:firstRow="1" w:lastRow="0" w:firstColumn="1" w:lastColumn="0" w:noHBand="0" w:noVBand="1"/>
       </w:tblPr>
       <w:tblGrid>
-        <w:gridCol w:w="1063"/>
-        <w:gridCol w:w="1063"/>
+        <w:gridCol w:w="976"/>
+        <w:gridCol w:w="1221"/>
+        <w:gridCol w:w="1275"/>
         <w:gridCol w:w="1134"/>
         <w:gridCol w:w="1134"/>
-        <w:gridCol w:w="1134"/>
-        <w:gridCol w:w="1134"/>
+        <w:gridCol w:w="993"/>
       </w:tblGrid>
       <w:tr>
         <w:trPr>
@@ -19612,7 +19612,7 @@
         </w:trPr>
         <w:tc>
           <w:tcPr>
-            <w:tcW w:w="1063" w:type="dxa"/>
+            <w:tcW w:w="976" w:type="dxa"/>
             <w:tcBorders>
               <w:top w:val="single" w:sz="4" w:space="0" w:color="auto"/>
               <w:left w:val="single" w:sz="4" w:space="0" w:color="auto"/>
@@ -19647,7 +19647,7 @@
         </w:tc>
         <w:tc>
           <w:tcPr>
-            <w:tcW w:w="1063" w:type="dxa"/>
+            <w:tcW w:w="1221" w:type="dxa"/>
             <w:tcBorders>
               <w:top w:val="single" w:sz="4" w:space="0" w:color="auto"/>
               <w:left w:val="single" w:sz="4" w:space="0" w:color="auto"/>
@@ -19677,7 +19677,45 @@
                 <w:color w:val="FFFFFF"/>
                 <w:lang w:val="en-US" w:eastAsia="fr-FR"/>
               </w:rPr>
-              <w:t>Source</w:t>
+              <w:t>endpoint.1</w:t>
+            </w:r>
+          </w:p>
+        </w:tc>
+        <w:tc>
+          <w:tcPr>
+            <w:tcW w:w="1275" w:type="dxa"/>
+            <w:tcBorders>
+              <w:top w:val="single" w:sz="4" w:space="0" w:color="auto"/>
+              <w:left w:val="single" w:sz="4" w:space="0" w:color="auto"/>
+              <w:bottom w:val="single" w:sz="4" w:space="0" w:color="auto"/>
+              <w:right w:val="single" w:sz="4" w:space="0" w:color="auto"/>
+            </w:tcBorders>
+            <w:shd w:val="clear" w:color="A5A5A5" w:fill="A5A5A5"/>
+            <w:noWrap/>
+            <w:vAlign w:val="center"/>
+            <w:hideMark/>
+          </w:tcPr>
+          <w:p>
+            <w:pPr>
+              <w:spacing w:after="0" w:line="240" w:lineRule="auto"/>
+              <w:jc w:val="center"/>
+              <w:rPr>
+                <w:rFonts w:ascii="Calibri" w:eastAsia="Times New Roman" w:hAnsi="Calibri" w:cs="Times New Roman"/>
+                <w:b/>
+                <w:bCs/>
+                <w:color w:val="FFFFFF"/>
+                <w:lang w:val="en-US" w:eastAsia="fr-FR"/>
+              </w:rPr>
+            </w:pPr>
+            <w:r>
+              <w:rPr>
+                <w:rFonts w:ascii="Calibri" w:eastAsia="Times New Roman" w:hAnsi="Calibri" w:cs="Times New Roman"/>
+                <w:b/>
+                <w:bCs/>
+                <w:color w:val="FFFFFF"/>
+                <w:lang w:val="en-US" w:eastAsia="fr-FR"/>
+              </w:rPr>
+              <w:t>endpoint.2</w:t>
             </w:r>
           </w:p>
         </w:tc>
@@ -19715,7 +19753,7 @@
                 <w:color w:val="FFFFFF"/>
                 <w:lang w:val="en-US" w:eastAsia="fr-FR"/>
               </w:rPr>
-              <w:t>Target</w:t>
+              <w:t>items</w:t>
             </w:r>
           </w:p>
         </w:tc>
@@ -19753,51 +19791,13 @@
                 <w:color w:val="FFFFFF"/>
                 <w:lang w:val="en-US" w:eastAsia="fr-FR"/>
               </w:rPr>
-              <w:t>items</w:t>
-            </w:r>
-          </w:p>
-        </w:tc>
-        <w:tc>
-          <w:tcPr>
-            <w:tcW w:w="1134" w:type="dxa"/>
-            <w:tcBorders>
-              <w:top w:val="single" w:sz="4" w:space="0" w:color="auto"/>
-              <w:left w:val="single" w:sz="4" w:space="0" w:color="auto"/>
-              <w:bottom w:val="single" w:sz="4" w:space="0" w:color="auto"/>
-              <w:right w:val="single" w:sz="4" w:space="0" w:color="auto"/>
-            </w:tcBorders>
-            <w:shd w:val="clear" w:color="A5A5A5" w:fill="A5A5A5"/>
-            <w:noWrap/>
-            <w:vAlign w:val="center"/>
-            <w:hideMark/>
-          </w:tcPr>
-          <w:p>
-            <w:pPr>
-              <w:spacing w:after="0" w:line="240" w:lineRule="auto"/>
-              <w:jc w:val="center"/>
-              <w:rPr>
-                <w:rFonts w:ascii="Calibri" w:eastAsia="Times New Roman" w:hAnsi="Calibri" w:cs="Times New Roman"/>
-                <w:b/>
-                <w:bCs/>
-                <w:color w:val="FFFFFF"/>
-                <w:lang w:val="en-US" w:eastAsia="fr-FR"/>
-              </w:rPr>
-            </w:pPr>
-            <w:r>
-              <w:rPr>
-                <w:rFonts w:ascii="Calibri" w:eastAsia="Times New Roman" w:hAnsi="Calibri" w:cs="Times New Roman"/>
-                <w:b/>
-                <w:bCs/>
-                <w:color w:val="FFFFFF"/>
-                <w:lang w:val="en-US" w:eastAsia="fr-FR"/>
-              </w:rPr>
               <w:t>weight</w:t>
             </w:r>
           </w:p>
         </w:tc>
         <w:tc>
           <w:tcPr>
-            <w:tcW w:w="1134" w:type="dxa"/>
+            <w:tcW w:w="993" w:type="dxa"/>
             <w:tcBorders>
               <w:top w:val="single" w:sz="4" w:space="0" w:color="auto"/>
               <w:left w:val="single" w:sz="4" w:space="0" w:color="auto"/>
@@ -19840,7 +19840,7 @@
         </w:trPr>
         <w:tc>
           <w:tcPr>
-            <w:tcW w:w="1063" w:type="dxa"/>
+            <w:tcW w:w="976" w:type="dxa"/>
             <w:tcBorders>
               <w:top w:val="single" w:sz="4" w:space="0" w:color="auto"/>
               <w:left w:val="single" w:sz="4" w:space="0" w:color="auto"/>
@@ -19870,7 +19870,7 @@
         </w:tc>
         <w:tc>
           <w:tcPr>
-            <w:tcW w:w="1063" w:type="dxa"/>
+            <w:tcW w:w="1221" w:type="dxa"/>
             <w:tcBorders>
               <w:top w:val="single" w:sz="4" w:space="0" w:color="auto"/>
               <w:left w:val="single" w:sz="4" w:space="0" w:color="auto"/>
@@ -19901,6 +19901,40 @@
         </w:tc>
         <w:tc>
           <w:tcPr>
+            <w:tcW w:w="1275" w:type="dxa"/>
+            <w:tcBorders>
+              <w:top w:val="single" w:sz="4" w:space="0" w:color="auto"/>
+              <w:left w:val="single" w:sz="4" w:space="0" w:color="auto"/>
+              <w:bottom w:val="single" w:sz="4" w:space="0" w:color="auto"/>
+              <w:right w:val="single" w:sz="4" w:space="0" w:color="auto"/>
+            </w:tcBorders>
+            <w:shd w:val="clear" w:color="auto" w:fill="auto"/>
+            <w:noWrap/>
+            <w:vAlign w:val="center"/>
+            <w:hideMark/>
+          </w:tcPr>
+          <w:p>
+            <w:pPr>
+              <w:spacing w:after="0" w:line="240" w:lineRule="auto"/>
+              <w:jc w:val="center"/>
+              <w:rPr>
+                <w:rFonts w:ascii="Calibri" w:eastAsia="Times New Roman" w:hAnsi="Calibri" w:cs="Times New Roman"/>
+                <w:color w:val="000000"/>
+                <w:lang w:val="en-US" w:eastAsia="fr-FR"/>
+              </w:rPr>
+            </w:pPr>
+            <w:r>
+              <w:rPr>
+                <w:rFonts w:ascii="Calibri" w:eastAsia="Times New Roman" w:hAnsi="Calibri" w:cs="Times New Roman"/>
+                <w:color w:val="000000"/>
+                <w:lang w:val="en-US" w:eastAsia="fr-FR"/>
+              </w:rPr>
+              <w:t>numeric</w:t>
+            </w:r>
+          </w:p>
+        </w:tc>
+        <w:tc>
+          <w:tcPr>
             <w:tcW w:w="1134" w:type="dxa"/>
             <w:tcBorders>
               <w:top w:val="single" w:sz="4" w:space="0" w:color="auto"/>
@@ -19929,81 +19963,47 @@
                 <w:color w:val="000000"/>
                 <w:lang w:val="en-US" w:eastAsia="fr-FR"/>
               </w:rPr>
+              <w:t>character</w:t>
+            </w:r>
+          </w:p>
+        </w:tc>
+        <w:tc>
+          <w:tcPr>
+            <w:tcW w:w="1134" w:type="dxa"/>
+            <w:tcBorders>
+              <w:top w:val="single" w:sz="4" w:space="0" w:color="auto"/>
+              <w:left w:val="single" w:sz="4" w:space="0" w:color="auto"/>
+              <w:bottom w:val="single" w:sz="4" w:space="0" w:color="auto"/>
+              <w:right w:val="single" w:sz="4" w:space="0" w:color="auto"/>
+            </w:tcBorders>
+            <w:shd w:val="clear" w:color="auto" w:fill="auto"/>
+            <w:noWrap/>
+            <w:vAlign w:val="center"/>
+            <w:hideMark/>
+          </w:tcPr>
+          <w:p>
+            <w:pPr>
+              <w:spacing w:after="0" w:line="240" w:lineRule="auto"/>
+              <w:jc w:val="center"/>
+              <w:rPr>
+                <w:rFonts w:ascii="Calibri" w:eastAsia="Times New Roman" w:hAnsi="Calibri" w:cs="Times New Roman"/>
+                <w:color w:val="000000"/>
+                <w:lang w:val="en-US" w:eastAsia="fr-FR"/>
+              </w:rPr>
+            </w:pPr>
+            <w:r>
+              <w:rPr>
+                <w:rFonts w:ascii="Calibri" w:eastAsia="Times New Roman" w:hAnsi="Calibri" w:cs="Times New Roman"/>
+                <w:color w:val="000000"/>
+                <w:lang w:val="en-US" w:eastAsia="fr-FR"/>
+              </w:rPr>
               <w:t>numeric</w:t>
             </w:r>
           </w:p>
         </w:tc>
         <w:tc>
           <w:tcPr>
-            <w:tcW w:w="1134" w:type="dxa"/>
-            <w:tcBorders>
-              <w:top w:val="single" w:sz="4" w:space="0" w:color="auto"/>
-              <w:left w:val="single" w:sz="4" w:space="0" w:color="auto"/>
-              <w:bottom w:val="single" w:sz="4" w:space="0" w:color="auto"/>
-              <w:right w:val="single" w:sz="4" w:space="0" w:color="auto"/>
-            </w:tcBorders>
-            <w:shd w:val="clear" w:color="auto" w:fill="auto"/>
-            <w:noWrap/>
-            <w:vAlign w:val="center"/>
-            <w:hideMark/>
-          </w:tcPr>
-          <w:p>
-            <w:pPr>
-              <w:spacing w:after="0" w:line="240" w:lineRule="auto"/>
-              <w:jc w:val="center"/>
-              <w:rPr>
-                <w:rFonts w:ascii="Calibri" w:eastAsia="Times New Roman" w:hAnsi="Calibri" w:cs="Times New Roman"/>
-                <w:color w:val="000000"/>
-                <w:lang w:val="en-US" w:eastAsia="fr-FR"/>
-              </w:rPr>
-            </w:pPr>
-            <w:r>
-              <w:rPr>
-                <w:rFonts w:ascii="Calibri" w:eastAsia="Times New Roman" w:hAnsi="Calibri" w:cs="Times New Roman"/>
-                <w:color w:val="000000"/>
-                <w:lang w:val="en-US" w:eastAsia="fr-FR"/>
-              </w:rPr>
-              <w:t>character</w:t>
-            </w:r>
-          </w:p>
-        </w:tc>
-        <w:tc>
-          <w:tcPr>
-            <w:tcW w:w="1134" w:type="dxa"/>
-            <w:tcBorders>
-              <w:top w:val="single" w:sz="4" w:space="0" w:color="auto"/>
-              <w:left w:val="single" w:sz="4" w:space="0" w:color="auto"/>
-              <w:bottom w:val="single" w:sz="4" w:space="0" w:color="auto"/>
-              <w:right w:val="single" w:sz="4" w:space="0" w:color="auto"/>
-            </w:tcBorders>
-            <w:shd w:val="clear" w:color="auto" w:fill="auto"/>
-            <w:noWrap/>
-            <w:vAlign w:val="center"/>
-            <w:hideMark/>
-          </w:tcPr>
-          <w:p>
-            <w:pPr>
-              <w:spacing w:after="0" w:line="240" w:lineRule="auto"/>
-              <w:jc w:val="center"/>
-              <w:rPr>
-                <w:rFonts w:ascii="Calibri" w:eastAsia="Times New Roman" w:hAnsi="Calibri" w:cs="Times New Roman"/>
-                <w:color w:val="000000"/>
-                <w:lang w:val="en-US" w:eastAsia="fr-FR"/>
-              </w:rPr>
-            </w:pPr>
-            <w:r>
-              <w:rPr>
-                <w:rFonts w:ascii="Calibri" w:eastAsia="Times New Roman" w:hAnsi="Calibri" w:cs="Times New Roman"/>
-                <w:color w:val="000000"/>
-                <w:lang w:val="en-US" w:eastAsia="fr-FR"/>
-              </w:rPr>
-              <w:t>numeric</w:t>
-            </w:r>
-          </w:p>
-        </w:tc>
-        <w:tc>
-          <w:tcPr>
-            <w:tcW w:w="1134" w:type="dxa"/>
+            <w:tcW w:w="993" w:type="dxa"/>
             <w:tcBorders>
               <w:top w:val="single" w:sz="4" w:space="0" w:color="auto"/>
               <w:left w:val="single" w:sz="4" w:space="0" w:color="auto"/>
@@ -23870,7 +23870,7 @@
         </mc:Choice>
         <mc:Fallback>
           <w:pict>
-            <v:rect w14:anchorId="23B57F4A" id="Rectangle 38" o:spid="_x0000_s1026" style="position:absolute;margin-left:1.15pt;margin-top:-7.8pt;width:466.5pt;height:1.45pt;z-index:251660288;visibility:visible;mso-wrap-style:square;mso-wrap-distance-left:9pt;mso-wrap-distance-top:0;mso-wrap-distance-right:9pt;mso-wrap-distance-bottom:0;mso-position-horizontal:absolute;mso-position-horizontal-relative:text;mso-position-vertical:absolute;mso-position-vertical-relative:text;v-text-anchor:middle" o:gfxdata="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" fillcolor="black [3213]" stroked="f" strokeweight="1pt">
+            <v:rect w14:anchorId="1EEDA887" id="Rectangle 38" o:spid="_x0000_s1026" style="position:absolute;margin-left:1.15pt;margin-top:-7.8pt;width:466.5pt;height:1.45pt;z-index:251660288;visibility:visible;mso-wrap-style:square;mso-wrap-distance-left:9pt;mso-wrap-distance-top:0;mso-wrap-distance-right:9pt;mso-wrap-distance-bottom:0;mso-position-horizontal:absolute;mso-position-horizontal-relative:text;mso-position-vertical:absolute;mso-position-vertical-relative:text;v-text-anchor:middle" o:gfxdata="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" fillcolor="black [3213]" stroked="f" strokeweight="1pt">
               <w10:wrap type="square"/>
             </v:rect>
           </w:pict>

</xml_diff>

<commit_message>
feat: Allow to inform and display item names
Names can now be associated with items.
They can be displayed in charts instead of the codes using a
parameter.
</commit_message>
<xml_diff>
--- a/vignettes/Types_of_attributes_and_methods.docx
+++ b/vignettes/Types_of_attributes_and_methods.docx
@@ -1371,7 +1371,19 @@
         <w:rPr>
           <w:lang w:val="en-US"/>
         </w:rPr>
-        <w:t>: vector(</w:t>
+        <w:t xml:space="preserve">: </w:t>
+      </w:r>
+      <w:r>
+        <w:rPr>
+          <w:lang w:val="en-US"/>
+        </w:rPr>
+        <w:t xml:space="preserve">named </w:t>
+      </w:r>
+      <w:r>
+        <w:rPr>
+          <w:lang w:val="en-US"/>
+        </w:rPr>
+        <w:t>vector(</w:t>
       </w:r>
       <w:r>
         <w:rPr>
@@ -1411,7 +1423,6 @@
         <w:t xml:space="preserve">: </w:t>
       </w:r>
       <w:proofErr w:type="spellStart"/>
-      <w:proofErr w:type="gramStart"/>
       <w:r>
         <w:rPr>
           <w:lang w:val="en-US"/>
@@ -1419,7 +1430,6 @@
         <w:t>data.frame</w:t>
       </w:r>
       <w:proofErr w:type="spellEnd"/>
-      <w:proofErr w:type="gramEnd"/>
     </w:p>
     <w:tbl>
       <w:tblPr>
@@ -3487,7 +3497,6 @@
         <w:t xml:space="preserve">: </w:t>
       </w:r>
       <w:proofErr w:type="spellStart"/>
-      <w:proofErr w:type="gramStart"/>
       <w:r>
         <w:rPr>
           <w:lang w:val="en-US"/>
@@ -3495,7 +3504,6 @@
         <w:t>data.frame</w:t>
       </w:r>
       <w:proofErr w:type="spellEnd"/>
-      <w:proofErr w:type="gramEnd"/>
     </w:p>
     <w:tbl>
       <w:tblPr>
@@ -4743,7 +4751,6 @@
         <w:t xml:space="preserve">: </w:t>
       </w:r>
       <w:proofErr w:type="spellStart"/>
-      <w:proofErr w:type="gramStart"/>
       <w:r>
         <w:rPr>
           <w:lang w:val="en-US"/>
@@ -4751,7 +4758,6 @@
         <w:t>data.frame</w:t>
       </w:r>
       <w:proofErr w:type="spellEnd"/>
-      <w:proofErr w:type="gramEnd"/>
     </w:p>
     <w:tbl>
       <w:tblPr>
@@ -7082,7 +7088,6 @@
         <w:t xml:space="preserve">: </w:t>
       </w:r>
       <w:proofErr w:type="spellStart"/>
-      <w:proofErr w:type="gramStart"/>
       <w:r>
         <w:rPr>
           <w:lang w:val="en-US"/>
@@ -7090,7 +7095,6 @@
         <w:t>data.frame</w:t>
       </w:r>
       <w:proofErr w:type="spellEnd"/>
-      <w:proofErr w:type="gramEnd"/>
     </w:p>
     <w:tbl>
       <w:tblPr>
@@ -8616,7 +8620,6 @@
         <w:t xml:space="preserve">: </w:t>
       </w:r>
       <w:proofErr w:type="spellStart"/>
-      <w:proofErr w:type="gramStart"/>
       <w:r>
         <w:rPr>
           <w:lang w:val="en-US"/>
@@ -8624,7 +8627,6 @@
         <w:t>data.frame</w:t>
       </w:r>
       <w:proofErr w:type="spellEnd"/>
-      <w:proofErr w:type="gramEnd"/>
     </w:p>
     <w:tbl>
       <w:tblPr>
@@ -9061,7 +9063,6 @@
         </w:rPr>
       </w:pPr>
       <w:proofErr w:type="spellStart"/>
-      <w:proofErr w:type="gramStart"/>
       <w:r>
         <w:rPr>
           <w:b/>
@@ -9084,7 +9085,6 @@
         <w:t>er</w:t>
       </w:r>
       <w:proofErr w:type="spellEnd"/>
-      <w:proofErr w:type="gramEnd"/>
       <w:r>
         <w:rPr>
           <w:b/>
@@ -9316,7 +9316,7 @@
     </w:p>
     <w:tbl>
       <w:tblPr>
-        <w:tblW w:w="5886" w:type="dxa"/>
+        <w:tblW w:w="6737" w:type="dxa"/>
         <w:tblInd w:w="1697" w:type="dxa"/>
         <w:tblCellMar>
           <w:left w:w="70" w:type="dxa"/>
@@ -9326,10 +9326,11 @@
       </w:tblPr>
       <w:tblGrid>
         <w:gridCol w:w="1134"/>
-        <w:gridCol w:w="1350"/>
-        <w:gridCol w:w="1418"/>
-        <w:gridCol w:w="535"/>
-        <w:gridCol w:w="1449"/>
+        <w:gridCol w:w="1208"/>
+        <w:gridCol w:w="1276"/>
+        <w:gridCol w:w="1276"/>
+        <w:gridCol w:w="567"/>
+        <w:gridCol w:w="1276"/>
       </w:tblGrid>
       <w:tr>
         <w:trPr>
@@ -9375,7 +9376,7 @@
         </w:tc>
         <w:tc>
           <w:tcPr>
-            <w:tcW w:w="1350" w:type="dxa"/>
+            <w:tcW w:w="1208" w:type="dxa"/>
             <w:tcBorders>
               <w:top w:val="single" w:sz="4" w:space="0" w:color="auto"/>
               <w:left w:val="single" w:sz="4" w:space="0" w:color="auto"/>
@@ -9383,6 +9384,41 @@
               <w:right w:val="single" w:sz="4" w:space="0" w:color="auto"/>
             </w:tcBorders>
             <w:shd w:val="clear" w:color="A5A5A5" w:fill="A5A5A5"/>
+          </w:tcPr>
+          <w:p>
+            <w:pPr>
+              <w:spacing w:after="0" w:line="240" w:lineRule="auto"/>
+              <w:jc w:val="center"/>
+              <w:rPr>
+                <w:rFonts w:ascii="Calibri" w:eastAsia="Times New Roman" w:hAnsi="Calibri" w:cs="Times New Roman"/>
+                <w:b/>
+                <w:bCs/>
+                <w:color w:val="FFFFFF"/>
+                <w:lang w:val="en-US" w:eastAsia="fr-FR"/>
+              </w:rPr>
+            </w:pPr>
+            <w:r>
+              <w:rPr>
+                <w:rFonts w:ascii="Calibri" w:eastAsia="Times New Roman" w:hAnsi="Calibri" w:cs="Times New Roman"/>
+                <w:b/>
+                <w:bCs/>
+                <w:color w:val="FFFFFF"/>
+                <w:lang w:val="en-US" w:eastAsia="fr-FR"/>
+              </w:rPr>
+              <w:t>name</w:t>
+            </w:r>
+          </w:p>
+        </w:tc>
+        <w:tc>
+          <w:tcPr>
+            <w:tcW w:w="1276" w:type="dxa"/>
+            <w:tcBorders>
+              <w:top w:val="single" w:sz="4" w:space="0" w:color="auto"/>
+              <w:left w:val="single" w:sz="4" w:space="0" w:color="auto"/>
+              <w:bottom w:val="single" w:sz="4" w:space="0" w:color="auto"/>
+              <w:right w:val="single" w:sz="4" w:space="0" w:color="auto"/>
+            </w:tcBorders>
+            <w:shd w:val="clear" w:color="A5A5A5" w:fill="A5A5A5"/>
             <w:noWrap/>
             <w:vAlign w:val="center"/>
             <w:hideMark/>
@@ -9413,7 +9449,7 @@
         </w:tc>
         <w:tc>
           <w:tcPr>
-            <w:tcW w:w="1418" w:type="dxa"/>
+            <w:tcW w:w="1276" w:type="dxa"/>
             <w:tcBorders>
               <w:top w:val="single" w:sz="4" w:space="0" w:color="auto"/>
               <w:left w:val="single" w:sz="4" w:space="0" w:color="auto"/>
@@ -9449,7 +9485,7 @@
         </w:tc>
         <w:tc>
           <w:tcPr>
-            <w:tcW w:w="535" w:type="dxa"/>
+            <w:tcW w:w="567" w:type="dxa"/>
             <w:tcBorders>
               <w:top w:val="single" w:sz="4" w:space="0" w:color="auto"/>
               <w:left w:val="single" w:sz="4" w:space="0" w:color="auto"/>
@@ -9485,7 +9521,7 @@
         </w:tc>
         <w:tc>
           <w:tcPr>
-            <w:tcW w:w="1449" w:type="dxa"/>
+            <w:tcW w:w="1276" w:type="dxa"/>
             <w:tcBorders>
               <w:top w:val="single" w:sz="4" w:space="0" w:color="auto"/>
               <w:left w:val="single" w:sz="4" w:space="0" w:color="auto"/>
@@ -9560,13 +9596,44 @@
         </w:tc>
         <w:tc>
           <w:tcPr>
-            <w:tcW w:w="1350" w:type="dxa"/>
+            <w:tcW w:w="1208" w:type="dxa"/>
             <w:tcBorders>
               <w:top w:val="single" w:sz="4" w:space="0" w:color="auto"/>
               <w:left w:val="single" w:sz="4" w:space="0" w:color="auto"/>
               <w:bottom w:val="single" w:sz="4" w:space="0" w:color="auto"/>
               <w:right w:val="single" w:sz="4" w:space="0" w:color="auto"/>
             </w:tcBorders>
+            <w:vAlign w:val="center"/>
+          </w:tcPr>
+          <w:p>
+            <w:pPr>
+              <w:spacing w:after="0" w:line="240" w:lineRule="auto"/>
+              <w:jc w:val="center"/>
+              <w:rPr>
+                <w:rFonts w:ascii="Calibri" w:eastAsia="Times New Roman" w:hAnsi="Calibri" w:cs="Times New Roman"/>
+                <w:color w:val="000000"/>
+                <w:lang w:val="en-US" w:eastAsia="fr-FR"/>
+              </w:rPr>
+            </w:pPr>
+            <w:r>
+              <w:rPr>
+                <w:rFonts w:ascii="Calibri" w:eastAsia="Times New Roman" w:hAnsi="Calibri" w:cs="Times New Roman"/>
+                <w:color w:val="000000"/>
+                <w:lang w:val="en-US" w:eastAsia="fr-FR"/>
+              </w:rPr>
+              <w:t>character</w:t>
+            </w:r>
+          </w:p>
+        </w:tc>
+        <w:tc>
+          <w:tcPr>
+            <w:tcW w:w="1276" w:type="dxa"/>
+            <w:tcBorders>
+              <w:top w:val="single" w:sz="4" w:space="0" w:color="auto"/>
+              <w:left w:val="single" w:sz="4" w:space="0" w:color="auto"/>
+              <w:bottom w:val="single" w:sz="4" w:space="0" w:color="auto"/>
+              <w:right w:val="single" w:sz="4" w:space="0" w:color="auto"/>
+            </w:tcBorders>
             <w:shd w:val="clear" w:color="auto" w:fill="auto"/>
             <w:noWrap/>
             <w:vAlign w:val="center"/>
@@ -9602,13 +9669,14 @@
         </w:tc>
         <w:tc>
           <w:tcPr>
-            <w:tcW w:w="1418" w:type="dxa"/>
+            <w:tcW w:w="1276" w:type="dxa"/>
             <w:tcBorders>
               <w:top w:val="single" w:sz="4" w:space="0" w:color="auto"/>
               <w:left w:val="single" w:sz="4" w:space="0" w:color="auto"/>
               <w:bottom w:val="single" w:sz="4" w:space="0" w:color="auto"/>
               <w:right w:val="single" w:sz="4" w:space="0" w:color="auto"/>
             </w:tcBorders>
+            <w:vAlign w:val="center"/>
           </w:tcPr>
           <w:p>
             <w:pPr>
@@ -9632,13 +9700,14 @@
         </w:tc>
         <w:tc>
           <w:tcPr>
-            <w:tcW w:w="535" w:type="dxa"/>
+            <w:tcW w:w="567" w:type="dxa"/>
             <w:tcBorders>
               <w:top w:val="single" w:sz="4" w:space="0" w:color="auto"/>
               <w:left w:val="single" w:sz="4" w:space="0" w:color="auto"/>
               <w:bottom w:val="single" w:sz="4" w:space="0" w:color="auto"/>
               <w:right w:val="single" w:sz="4" w:space="0" w:color="auto"/>
             </w:tcBorders>
+            <w:vAlign w:val="center"/>
           </w:tcPr>
           <w:p>
             <w:pPr>
@@ -9662,13 +9731,14 @@
         </w:tc>
         <w:tc>
           <w:tcPr>
-            <w:tcW w:w="1449" w:type="dxa"/>
+            <w:tcW w:w="1276" w:type="dxa"/>
             <w:tcBorders>
               <w:top w:val="single" w:sz="4" w:space="0" w:color="auto"/>
               <w:left w:val="single" w:sz="4" w:space="0" w:color="auto"/>
               <w:bottom w:val="single" w:sz="4" w:space="0" w:color="auto"/>
               <w:right w:val="single" w:sz="4" w:space="0" w:color="auto"/>
             </w:tcBorders>
+            <w:vAlign w:val="center"/>
           </w:tcPr>
           <w:p>
             <w:pPr>
@@ -9712,15 +9782,7 @@
           <w:b/>
           <w:lang w:val="en-US"/>
         </w:rPr>
-        <w:t>list_obs_per_</w:t>
-      </w:r>
-      <w:proofErr w:type="gramStart"/>
-      <w:r>
-        <w:rPr>
-          <w:b/>
-          <w:lang w:val="en-US"/>
-        </w:rPr>
-        <w:t>year</w:t>
+        <w:t>list_obs_per_year</w:t>
       </w:r>
       <w:proofErr w:type="spellEnd"/>
       <w:r>
@@ -9728,15 +9790,7 @@
           <w:b/>
           <w:lang w:val="en-US"/>
         </w:rPr>
-        <w:t>(</w:t>
-      </w:r>
-      <w:proofErr w:type="gramEnd"/>
-      <w:r>
-        <w:rPr>
-          <w:b/>
-          <w:lang w:val="en-US"/>
-        </w:rPr>
-        <w:t>)</w:t>
+        <w:t>()</w:t>
       </w:r>
       <w:r>
         <w:rPr>
@@ -9798,15 +9852,7 @@
           <w:b/>
           <w:lang w:val="en-US"/>
         </w:rPr>
-        <w:t>list_separate_</w:t>
-      </w:r>
-      <w:proofErr w:type="gramStart"/>
-      <w:r>
-        <w:rPr>
-          <w:b/>
-          <w:lang w:val="en-US"/>
-        </w:rPr>
-        <w:t>obs</w:t>
+        <w:t>list_separate_obs</w:t>
       </w:r>
       <w:proofErr w:type="spellEnd"/>
       <w:r>
@@ -9814,15 +9860,7 @@
           <w:b/>
           <w:lang w:val="en-US"/>
         </w:rPr>
-        <w:t>(</w:t>
-      </w:r>
-      <w:proofErr w:type="gramEnd"/>
-      <w:r>
-        <w:rPr>
-          <w:b/>
-          <w:lang w:val="en-US"/>
-        </w:rPr>
-        <w:t>)</w:t>
+        <w:t>()</w:t>
       </w:r>
       <w:r>
         <w:rPr>
@@ -9881,15 +9919,7 @@
           <w:b/>
           <w:lang w:val="en-US"/>
         </w:rPr>
-        <w:t>count_</w:t>
-      </w:r>
-      <w:proofErr w:type="gramStart"/>
-      <w:r>
-        <w:rPr>
-          <w:b/>
-          <w:lang w:val="en-US"/>
-        </w:rPr>
-        <w:t>links</w:t>
+        <w:t>count_links</w:t>
       </w:r>
       <w:proofErr w:type="spellEnd"/>
       <w:r>
@@ -9899,7 +9929,6 @@
         </w:rPr>
         <w:t>(</w:t>
       </w:r>
-      <w:proofErr w:type="gramEnd"/>
       <w:r>
         <w:rPr>
           <w:b/>
@@ -10013,15 +10042,7 @@
           <w:b/>
           <w:lang w:val="en-US"/>
         </w:rPr>
-        <w:t>search_</w:t>
-      </w:r>
-      <w:proofErr w:type="gramStart"/>
-      <w:r>
-        <w:rPr>
-          <w:b/>
-          <w:lang w:val="en-US"/>
-        </w:rPr>
-        <w:t>links</w:t>
+        <w:t>search_links</w:t>
       </w:r>
       <w:proofErr w:type="spellEnd"/>
       <w:r>
@@ -10029,15 +10050,7 @@
           <w:b/>
           <w:lang w:val="en-US"/>
         </w:rPr>
-        <w:t>(</w:t>
-      </w:r>
-      <w:proofErr w:type="gramEnd"/>
-      <w:r>
-        <w:rPr>
-          <w:b/>
-          <w:lang w:val="en-US"/>
-        </w:rPr>
-        <w:t>entities</w:t>
+        <w:t>(entities</w:t>
       </w:r>
       <w:r>
         <w:rPr>
@@ -10145,15 +10158,7 @@
           <w:b/>
           <w:lang w:val="en-US"/>
         </w:rPr>
-        <w:t>list_separate_</w:t>
-      </w:r>
-      <w:proofErr w:type="gramStart"/>
-      <w:r>
-        <w:rPr>
-          <w:b/>
-          <w:lang w:val="en-US"/>
-        </w:rPr>
-        <w:t>patterns</w:t>
+        <w:t>list_separate_patterns</w:t>
       </w:r>
       <w:proofErr w:type="spellEnd"/>
       <w:r>
@@ -10163,7 +10168,6 @@
         </w:rPr>
         <w:t>(</w:t>
       </w:r>
-      <w:proofErr w:type="gramEnd"/>
       <w:r>
         <w:rPr>
           <w:b/>
@@ -10248,7 +10252,6 @@
         <w:t xml:space="preserve">: </w:t>
       </w:r>
       <w:proofErr w:type="spellStart"/>
-      <w:proofErr w:type="gramStart"/>
       <w:r>
         <w:rPr>
           <w:lang w:val="en-US"/>
@@ -10256,7 +10259,6 @@
         <w:t>data.frame</w:t>
       </w:r>
       <w:proofErr w:type="spellEnd"/>
-      <w:proofErr w:type="gramEnd"/>
     </w:p>
     <w:tbl>
       <w:tblPr>
@@ -10462,15 +10464,7 @@
           <w:b/>
           <w:lang w:val="en-US"/>
         </w:rPr>
-        <w:t>list_patterns_by_</w:t>
-      </w:r>
-      <w:proofErr w:type="gramStart"/>
-      <w:r>
-        <w:rPr>
-          <w:b/>
-          <w:lang w:val="en-US"/>
-        </w:rPr>
-        <w:t>obs</w:t>
+        <w:t>list_patterns_by_obs</w:t>
       </w:r>
       <w:proofErr w:type="spellEnd"/>
       <w:r>
@@ -10478,15 +10472,7 @@
           <w:b/>
           <w:lang w:val="en-US"/>
         </w:rPr>
-        <w:t>(</w:t>
-      </w:r>
-      <w:proofErr w:type="gramEnd"/>
-      <w:r>
-        <w:rPr>
-          <w:b/>
-          <w:lang w:val="en-US"/>
-        </w:rPr>
-        <w:t>)</w:t>
+        <w:t>()</w:t>
       </w:r>
       <w:r>
         <w:rPr>
@@ -10547,15 +10533,7 @@
           <w:b/>
           <w:lang w:val="en-US"/>
         </w:rPr>
-        <w:t>list_patterns_per_</w:t>
-      </w:r>
-      <w:proofErr w:type="gramStart"/>
-      <w:r>
-        <w:rPr>
-          <w:b/>
-          <w:lang w:val="en-US"/>
-        </w:rPr>
-        <w:t>year</w:t>
+        <w:t>list_patterns_per_year</w:t>
       </w:r>
       <w:proofErr w:type="spellEnd"/>
       <w:r>
@@ -10563,15 +10541,7 @@
           <w:b/>
           <w:lang w:val="en-US"/>
         </w:rPr>
-        <w:t>(</w:t>
-      </w:r>
-      <w:proofErr w:type="gramEnd"/>
-      <w:r>
-        <w:rPr>
-          <w:b/>
-          <w:lang w:val="en-US"/>
-        </w:rPr>
-        <w:t>)</w:t>
+        <w:t>()</w:t>
       </w:r>
       <w:r>
         <w:rPr>
@@ -10632,15 +10602,7 @@
           <w:b/>
           <w:lang w:val="en-US"/>
         </w:rPr>
-        <w:t>compute_patterns_</w:t>
-      </w:r>
-      <w:proofErr w:type="gramStart"/>
-      <w:r>
-        <w:rPr>
-          <w:b/>
-          <w:lang w:val="en-US"/>
-        </w:rPr>
-        <w:t>characteristics</w:t>
+        <w:t>compute_patterns_characteristics</w:t>
       </w:r>
       <w:proofErr w:type="spellEnd"/>
       <w:r>
@@ -10648,15 +10610,7 @@
           <w:b/>
           <w:lang w:val="en-US"/>
         </w:rPr>
-        <w:t>(</w:t>
-      </w:r>
-      <w:proofErr w:type="gramEnd"/>
-      <w:r>
-        <w:rPr>
-          <w:b/>
-          <w:lang w:val="en-US"/>
-        </w:rPr>
-        <w:t>)</w:t>
+        <w:t>()</w:t>
       </w:r>
       <w:r>
         <w:rPr>
@@ -10722,15 +10676,7 @@
           <w:b/>
           <w:lang w:val="en-US"/>
         </w:rPr>
-        <w:t>compute_</w:t>
-      </w:r>
-      <w:proofErr w:type="gramStart"/>
-      <w:r>
-        <w:rPr>
-          <w:b/>
-          <w:lang w:val="en-US"/>
-        </w:rPr>
-        <w:t>specificity</w:t>
+        <w:t>compute_specificity</w:t>
       </w:r>
       <w:proofErr w:type="spellEnd"/>
       <w:r>
@@ -10738,15 +10684,7 @@
           <w:b/>
           <w:lang w:val="en-US"/>
         </w:rPr>
-        <w:t>(</w:t>
-      </w:r>
-      <w:proofErr w:type="gramEnd"/>
-      <w:r>
-        <w:rPr>
-          <w:b/>
-          <w:lang w:val="en-US"/>
-        </w:rPr>
-        <w:t>patterns</w:t>
+        <w:t>(patterns</w:t>
       </w:r>
       <w:r>
         <w:rPr>
@@ -10875,15 +10813,7 @@
           <w:b/>
           <w:lang w:val="en-US"/>
         </w:rPr>
-        <w:t>compute_ksi_</w:t>
-      </w:r>
-      <w:proofErr w:type="gramStart"/>
-      <w:r>
-        <w:rPr>
-          <w:b/>
-          <w:lang w:val="en-US"/>
-        </w:rPr>
-        <w:t>threshold</w:t>
+        <w:t>compute_ksi_threshold</w:t>
       </w:r>
       <w:proofErr w:type="spellEnd"/>
       <w:r>
@@ -10894,7 +10824,6 @@
         <w:t>(</w:t>
       </w:r>
       <w:proofErr w:type="spellStart"/>
-      <w:proofErr w:type="gramEnd"/>
       <w:r>
         <w:rPr>
           <w:b/>
@@ -10935,15 +10864,7 @@
           <w:b/>
           <w:lang w:val="en-US"/>
         </w:rPr>
-        <w:t>compute_ri_</w:t>
-      </w:r>
-      <w:proofErr w:type="gramStart"/>
-      <w:r>
-        <w:rPr>
-          <w:b/>
-          <w:lang w:val="en-US"/>
-        </w:rPr>
-        <w:t>threshold</w:t>
+        <w:t>compute_ri_threshold</w:t>
       </w:r>
       <w:proofErr w:type="spellEnd"/>
       <w:r>
@@ -10954,7 +10875,6 @@
         <w:t>(</w:t>
       </w:r>
       <w:proofErr w:type="spellStart"/>
-      <w:proofErr w:type="gramEnd"/>
       <w:r>
         <w:rPr>
           <w:b/>
@@ -11023,15 +10943,7 @@
           <w:b/>
           <w:lang w:val="en-US"/>
         </w:rPr>
-        <w:t>compute_reporting_</w:t>
-      </w:r>
-      <w:proofErr w:type="gramStart"/>
-      <w:r>
-        <w:rPr>
-          <w:b/>
-          <w:lang w:val="en-US"/>
-        </w:rPr>
-        <w:t>indexes</w:t>
+        <w:t>compute_reporting_indexes</w:t>
       </w:r>
       <w:proofErr w:type="spellEnd"/>
       <w:r>
@@ -11041,7 +10953,6 @@
         </w:rPr>
         <w:t>(</w:t>
       </w:r>
-      <w:proofErr w:type="gramEnd"/>
       <w:r>
         <w:rPr>
           <w:b/>
@@ -11121,7 +11032,6 @@
         <w:t xml:space="preserve">          </w:t>
       </w:r>
       <w:proofErr w:type="spellStart"/>
-      <w:proofErr w:type="gramStart"/>
       <w:r>
         <w:rPr>
           <w:lang w:val="en-US"/>
@@ -11129,7 +11039,6 @@
         <w:t>data.frame</w:t>
       </w:r>
       <w:proofErr w:type="spellEnd"/>
-      <w:proofErr w:type="gramEnd"/>
     </w:p>
     <w:tbl>
       <w:tblPr>
@@ -11336,15 +11245,7 @@
           <w:b/>
           <w:lang w:val="en-US"/>
         </w:rPr>
-        <w:t>check_params_for_</w:t>
-      </w:r>
-      <w:proofErr w:type="gramStart"/>
-      <w:r>
-        <w:rPr>
-          <w:b/>
-          <w:lang w:val="en-US"/>
-        </w:rPr>
-        <w:t>RI</w:t>
+        <w:t>check_params_for_RI</w:t>
       </w:r>
       <w:proofErr w:type="spellEnd"/>
       <w:r>
@@ -11352,15 +11253,7 @@
           <w:b/>
           <w:lang w:val="en-US"/>
         </w:rPr>
-        <w:t>(</w:t>
-      </w:r>
-      <w:proofErr w:type="gramEnd"/>
-      <w:r>
-        <w:rPr>
-          <w:b/>
-          <w:lang w:val="en-US"/>
-        </w:rPr>
-        <w:t>t</w:t>
+        <w:t>(t</w:t>
       </w:r>
       <w:r>
         <w:rPr>
@@ -11600,15 +11493,7 @@
           <w:b/>
           <w:lang w:val="en-US"/>
         </w:rPr>
-        <w:t>compute_reporting_indexes_</w:t>
-      </w:r>
-      <w:proofErr w:type="gramStart"/>
-      <w:r>
-        <w:rPr>
-          <w:b/>
-          <w:lang w:val="en-US"/>
-        </w:rPr>
-        <w:t>limits</w:t>
+        <w:t>compute_reporting_indexes_limits</w:t>
       </w:r>
       <w:proofErr w:type="spellEnd"/>
       <w:r>
@@ -11618,7 +11503,6 @@
         </w:rPr>
         <w:t>(</w:t>
       </w:r>
-      <w:proofErr w:type="gramEnd"/>
       <w:r>
         <w:rPr>
           <w:b/>
@@ -11719,7 +11603,6 @@
         <w:t xml:space="preserve"> </w:t>
       </w:r>
       <w:proofErr w:type="spellStart"/>
-      <w:proofErr w:type="gramStart"/>
       <w:r>
         <w:rPr>
           <w:lang w:val="en-US"/>
@@ -11727,7 +11610,6 @@
         <w:t>data.frame</w:t>
       </w:r>
       <w:proofErr w:type="spellEnd"/>
-      <w:proofErr w:type="gramEnd"/>
     </w:p>
     <w:tbl>
       <w:tblPr>
@@ -12023,15 +11905,7 @@
           <w:lang w:val="en-US"/>
         </w:rPr>
         <w:lastRenderedPageBreak/>
-        <w:t>define_dynamic_</w:t>
-      </w:r>
-      <w:proofErr w:type="gramStart"/>
-      <w:r>
-        <w:rPr>
-          <w:b/>
-          <w:lang w:val="en-US"/>
-        </w:rPr>
-        <w:t>status</w:t>
+        <w:t>define_dynamic_status</w:t>
       </w:r>
       <w:proofErr w:type="spellEnd"/>
       <w:r>
@@ -12041,7 +11915,6 @@
         </w:rPr>
         <w:t>(</w:t>
       </w:r>
-      <w:proofErr w:type="gramEnd"/>
       <w:r>
         <w:rPr>
           <w:b/>
@@ -12154,7 +12027,6 @@
         <w:t xml:space="preserve"> </w:t>
       </w:r>
       <w:proofErr w:type="spellStart"/>
-      <w:proofErr w:type="gramStart"/>
       <w:r>
         <w:rPr>
           <w:lang w:val="en-US"/>
@@ -12162,7 +12034,6 @@
         <w:t>data.frame</w:t>
       </w:r>
       <w:proofErr w:type="spellEnd"/>
-      <w:proofErr w:type="gramEnd"/>
     </w:p>
     <w:tbl>
       <w:tblPr>
@@ -12392,15 +12263,7 @@
           <w:b/>
           <w:lang w:val="en-US"/>
         </w:rPr>
-        <w:t>spectrum_</w:t>
-      </w:r>
-      <w:proofErr w:type="gramStart"/>
-      <w:r>
-        <w:rPr>
-          <w:b/>
-          <w:lang w:val="en-US"/>
-        </w:rPr>
-        <w:t>chart</w:t>
+        <w:t>spectrum_chart</w:t>
       </w:r>
       <w:proofErr w:type="spellEnd"/>
       <w:r>
@@ -12411,7 +12274,6 @@
         <w:t>(</w:t>
       </w:r>
       <w:proofErr w:type="spellStart"/>
-      <w:proofErr w:type="gramEnd"/>
       <w:r>
         <w:rPr>
           <w:b/>
@@ -12543,7 +12405,6 @@
         <w:t xml:space="preserve">: </w:t>
       </w:r>
       <w:proofErr w:type="spellStart"/>
-      <w:proofErr w:type="gramStart"/>
       <w:r>
         <w:rPr>
           <w:lang w:val="en-US"/>
@@ -12551,7 +12412,6 @@
         <w:t>data.frame</w:t>
       </w:r>
       <w:proofErr w:type="spellEnd"/>
-      <w:proofErr w:type="gramEnd"/>
     </w:p>
     <w:tbl>
       <w:tblPr>
@@ -13123,15 +12983,7 @@
           <w:b/>
           <w:lang w:val="en-US"/>
         </w:rPr>
-        <w:t>_spectrum_</w:t>
-      </w:r>
-      <w:proofErr w:type="gramStart"/>
-      <w:r>
-        <w:rPr>
-          <w:b/>
-          <w:lang w:val="en-US"/>
-        </w:rPr>
-        <w:t>chart</w:t>
+        <w:t>_spectrum_chart</w:t>
       </w:r>
       <w:proofErr w:type="spellEnd"/>
       <w:r>
@@ -13142,7 +12994,6 @@
         <w:t>(</w:t>
       </w:r>
       <w:proofErr w:type="spellStart"/>
-      <w:proofErr w:type="gramEnd"/>
       <w:r>
         <w:rPr>
           <w:b/>
@@ -13249,7 +13100,6 @@
         <w:t xml:space="preserve"> </w:t>
       </w:r>
       <w:proofErr w:type="spellStart"/>
-      <w:proofErr w:type="gramStart"/>
       <w:r>
         <w:rPr>
           <w:lang w:val="en-US"/>
@@ -13257,7 +13107,6 @@
         <w:t>data.frame</w:t>
       </w:r>
       <w:proofErr w:type="spellEnd"/>
-      <w:proofErr w:type="gramEnd"/>
       <w:r>
         <w:rPr>
           <w:lang w:val="en-US"/>
@@ -13497,15 +13346,7 @@
           <w:b/>
           <w:lang w:val="en-US"/>
         </w:rPr>
-        <w:t>compute_pattern_distribution_in_</w:t>
-      </w:r>
-      <w:proofErr w:type="gramStart"/>
-      <w:r>
-        <w:rPr>
-          <w:b/>
-          <w:lang w:val="en-US"/>
-        </w:rPr>
-        <w:t>nodes</w:t>
+        <w:t>compute_pattern_distribution_in_nodes</w:t>
       </w:r>
       <w:proofErr w:type="spellEnd"/>
       <w:r>
@@ -13513,15 +13354,7 @@
           <w:b/>
           <w:lang w:val="en-US"/>
         </w:rPr>
-        <w:t>(</w:t>
-      </w:r>
-      <w:proofErr w:type="gramEnd"/>
-      <w:r>
-        <w:rPr>
-          <w:b/>
-          <w:lang w:val="en-US"/>
-        </w:rPr>
-        <w:t>patterns</w:t>
+        <w:t>(patterns</w:t>
       </w:r>
       <w:r>
         <w:rPr>
@@ -14310,15 +14143,7 @@
           <w:b/>
           <w:lang w:val="en-US"/>
         </w:rPr>
-        <w:t>spectrosome_</w:t>
-      </w:r>
-      <w:proofErr w:type="gramStart"/>
-      <w:r>
-        <w:rPr>
-          <w:b/>
-          <w:lang w:val="en-US"/>
-        </w:rPr>
-        <w:t>chart</w:t>
+        <w:t>spectrosome_chart</w:t>
       </w:r>
       <w:proofErr w:type="spellEnd"/>
       <w:r>
@@ -14328,7 +14153,6 @@
         </w:rPr>
         <w:t>(</w:t>
       </w:r>
-      <w:proofErr w:type="gramEnd"/>
       <w:r>
         <w:rPr>
           <w:b/>
@@ -14513,11 +14337,40 @@
       </w:pPr>
       <w:r>
         <w:rPr>
-          <w:b/>
           <w:lang w:val="en-US"/>
         </w:rPr>
         <w:t xml:space="preserve">        </w:t>
       </w:r>
+      <w:proofErr w:type="spellStart"/>
+      <w:r>
+        <w:rPr>
+          <w:b/>
+          <w:bCs/>
+          <w:lang w:val="en-US"/>
+        </w:rPr>
+        <w:t>use_names</w:t>
+      </w:r>
+      <w:proofErr w:type="spellEnd"/>
+      <w:r>
+        <w:rPr>
+          <w:lang w:val="en-US"/>
+        </w:rPr>
+        <w:t xml:space="preserve">: logical, </w:t>
+      </w:r>
+      <w:r>
+        <w:rPr>
+          <w:b/>
+          <w:bCs/>
+          <w:lang w:val="en-US"/>
+        </w:rPr>
+        <w:t>cutoff</w:t>
+      </w:r>
+      <w:r>
+        <w:rPr>
+          <w:lang w:val="en-US"/>
+        </w:rPr>
+        <w:t xml:space="preserve">: numeric, </w:t>
+      </w:r>
       <w:r>
         <w:rPr>
           <w:b/>
@@ -14544,11 +14397,20 @@
         </w:rPr>
         <w:t>: character,</w:t>
       </w:r>
-      <w:r>
-        <w:rPr>
-          <w:lang w:val="en-US"/>
-        </w:rPr>
-        <w:t xml:space="preserve"> </w:t>
+    </w:p>
+    <w:p>
+      <w:pPr>
+        <w:ind w:left="1416"/>
+        <w:rPr>
+          <w:lang w:val="en-US"/>
+        </w:rPr>
+      </w:pPr>
+      <w:r>
+        <w:rPr>
+          <w:b/>
+          <w:lang w:val="en-US"/>
+        </w:rPr>
+        <w:t xml:space="preserve">        </w:t>
       </w:r>
       <w:r>
         <w:rPr>
@@ -16556,7 +16418,6 @@
           <w:bCs/>
           <w:lang w:val="en-US"/>
         </w:rPr>
-        <w:lastRenderedPageBreak/>
         <w:t>[[</w:t>
       </w:r>
       <w:r>
@@ -17169,6 +17030,7 @@
       <w:pPr>
         <w:spacing w:line="276" w:lineRule="auto"/>
         <w:rPr>
+          <w:bCs/>
           <w:lang w:val="en-US"/>
         </w:rPr>
       </w:pPr>
@@ -17185,15 +17047,7 @@
           <w:b/>
           <w:lang w:val="en-US"/>
         </w:rPr>
-        <w:t>cluster_</w:t>
-      </w:r>
-      <w:proofErr w:type="gramStart"/>
-      <w:r>
-        <w:rPr>
-          <w:b/>
-          <w:lang w:val="en-US"/>
-        </w:rPr>
-        <w:t>text</w:t>
+        <w:t>cluster_text</w:t>
       </w:r>
       <w:proofErr w:type="spellEnd"/>
       <w:r>
@@ -17201,15 +17055,7 @@
           <w:b/>
           <w:lang w:val="en-US"/>
         </w:rPr>
-        <w:t>(</w:t>
-      </w:r>
-      <w:proofErr w:type="gramEnd"/>
-      <w:r>
-        <w:rPr>
-          <w:b/>
-          <w:lang w:val="en-US"/>
-        </w:rPr>
-        <w:t>graph</w:t>
+        <w:t>(graph</w:t>
       </w:r>
       <w:r>
         <w:rPr>
@@ -17327,6 +17173,46 @@
         <w:t>patterns_links</w:t>
       </w:r>
       <w:proofErr w:type="spellEnd"/>
+      <w:r>
+        <w:rPr>
+          <w:bCs/>
+          <w:lang w:val="en-US"/>
+        </w:rPr>
+        <w:t>,</w:t>
+      </w:r>
+    </w:p>
+    <w:p>
+      <w:pPr>
+        <w:spacing w:line="276" w:lineRule="auto"/>
+        <w:ind w:left="708"/>
+        <w:rPr>
+          <w:lang w:val="en-US"/>
+        </w:rPr>
+      </w:pPr>
+      <w:r>
+        <w:rPr>
+          <w:b/>
+          <w:bCs/>
+          <w:lang w:val="en-US"/>
+        </w:rPr>
+        <w:t xml:space="preserve">          </w:t>
+      </w:r>
+      <w:proofErr w:type="spellStart"/>
+      <w:r>
+        <w:rPr>
+          <w:b/>
+          <w:bCs/>
+          <w:lang w:val="en-US"/>
+        </w:rPr>
+        <w:t>use_names</w:t>
+      </w:r>
+      <w:proofErr w:type="spellEnd"/>
+      <w:r>
+        <w:rPr>
+          <w:lang w:val="en-US"/>
+        </w:rPr>
+        <w:t>: logical</w:t>
+      </w:r>
       <w:r>
         <w:rPr>
           <w:b/>
@@ -17926,15 +17812,7 @@
           <w:b/>
           <w:lang w:val="en-US"/>
         </w:rPr>
-        <w:t>cluster_</w:t>
-      </w:r>
-      <w:proofErr w:type="gramStart"/>
-      <w:r>
-        <w:rPr>
-          <w:b/>
-          <w:lang w:val="en-US"/>
-        </w:rPr>
-        <w:t>chart</w:t>
+        <w:t>cluster_chart</w:t>
       </w:r>
       <w:proofErr w:type="spellEnd"/>
       <w:r>
@@ -17942,15 +17820,7 @@
           <w:b/>
           <w:lang w:val="en-US"/>
         </w:rPr>
-        <w:t>(</w:t>
-      </w:r>
-      <w:proofErr w:type="gramEnd"/>
-      <w:r>
-        <w:rPr>
-          <w:b/>
-          <w:lang w:val="en-US"/>
-        </w:rPr>
-        <w:t>entities</w:t>
+        <w:t>(entities</w:t>
       </w:r>
       <w:r>
         <w:rPr>
@@ -18048,6 +17918,22 @@
       <w:r>
         <w:rPr>
           <w:b/>
+          <w:bCs/>
+          <w:lang w:val="en-US"/>
+        </w:rPr>
+        <w:t>use_name</w:t>
+      </w:r>
+      <w:proofErr w:type="spellEnd"/>
+      <w:r>
+        <w:rPr>
+          <w:lang w:val="en-US"/>
+        </w:rPr>
+        <w:t xml:space="preserve">: logical, </w:t>
+      </w:r>
+      <w:proofErr w:type="spellStart"/>
+      <w:r>
+        <w:rPr>
+          <w:b/>
           <w:lang w:val="en-US"/>
         </w:rPr>
         <w:t>vertex_size</w:t>
@@ -18083,7 +17969,23 @@
         <w:rPr>
           <w:lang w:val="en-US"/>
         </w:rPr>
-        <w:t xml:space="preserve">: character, </w:t>
+        <w:t>: character,</w:t>
+      </w:r>
+    </w:p>
+    <w:p>
+      <w:pPr>
+        <w:ind w:left="708"/>
+        <w:rPr>
+          <w:lang w:val="en-US"/>
+        </w:rPr>
+      </w:pPr>
+      <w:r>
+        <w:rPr>
+          <w:b/>
+          <w:bCs/>
+          <w:lang w:val="en-US"/>
+        </w:rPr>
+        <w:t xml:space="preserve">            </w:t>
       </w:r>
       <w:r>
         <w:rPr>
@@ -20686,15 +20588,7 @@
           <w:b/>
           <w:lang w:val="en-US"/>
         </w:rPr>
-        <w:t>network_</w:t>
-      </w:r>
-      <w:proofErr w:type="gramStart"/>
-      <w:r>
-        <w:rPr>
-          <w:b/>
-          <w:lang w:val="en-US"/>
-        </w:rPr>
-        <w:t>density</w:t>
+        <w:t>network_density</w:t>
       </w:r>
       <w:proofErr w:type="spellEnd"/>
       <w:r>
@@ -20702,15 +20596,7 @@
           <w:b/>
           <w:lang w:val="en-US"/>
         </w:rPr>
-        <w:t>(</w:t>
-      </w:r>
-      <w:proofErr w:type="gramEnd"/>
-      <w:r>
-        <w:rPr>
-          <w:b/>
-          <w:lang w:val="en-US"/>
-        </w:rPr>
-        <w:t>links:</w:t>
+        <w:t>(links:</w:t>
       </w:r>
       <w:r>
         <w:rPr>
@@ -20773,7 +20659,6 @@
           <w:lang w:val="en-US"/>
         </w:rPr>
       </w:pPr>
-      <w:proofErr w:type="gramStart"/>
       <w:r>
         <w:rPr>
           <w:b/>
@@ -20786,15 +20671,7 @@
           <w:b/>
           <w:lang w:val="en-US"/>
         </w:rPr>
-        <w:t>(</w:t>
-      </w:r>
-      <w:proofErr w:type="gramEnd"/>
-      <w:r>
-        <w:rPr>
-          <w:b/>
-          <w:lang w:val="en-US"/>
-        </w:rPr>
-        <w:t>ID:</w:t>
+        <w:t>(ID:</w:t>
       </w:r>
       <w:r>
         <w:rPr>
@@ -20909,132 +20786,193 @@
           <w:bCs/>
           <w:lang w:val="en-US"/>
         </w:rPr>
-        <w:lastRenderedPageBreak/>
-        <w:t>tree_</w:t>
-      </w:r>
-      <w:proofErr w:type="gramStart"/>
+        <w:t>tree_chart</w:t>
+      </w:r>
+      <w:proofErr w:type="spellEnd"/>
       <w:r>
         <w:rPr>
           <w:b/>
           <w:bCs/>
           <w:lang w:val="en-US"/>
         </w:rPr>
-        <w:t>chart</w:t>
+        <w:t>(</w:t>
+      </w:r>
+      <w:proofErr w:type="spellStart"/>
+      <w:r>
+        <w:rPr>
+          <w:b/>
+          <w:bCs/>
+          <w:lang w:val="en-US"/>
+        </w:rPr>
+        <w:t>patterns_</w:t>
+      </w:r>
+      <w:r>
+        <w:rPr>
+          <w:b/>
+          <w:lang w:val="en-US"/>
+        </w:rPr>
+        <w:t>characteristics</w:t>
       </w:r>
       <w:proofErr w:type="spellEnd"/>
       <w:r>
         <w:rPr>
+          <w:lang w:val="en-US"/>
+        </w:rPr>
+        <w:t xml:space="preserve">: </w:t>
+      </w:r>
+      <w:r>
+        <w:rPr>
+          <w:lang w:val="en-US"/>
+        </w:rPr>
+        <w:t>see</w:t>
+      </w:r>
+      <w:r>
+        <w:rPr>
+          <w:lang w:val="en-US"/>
+        </w:rPr>
+        <w:t xml:space="preserve"> attribut</w:t>
+      </w:r>
+      <w:r>
+        <w:rPr>
+          <w:lang w:val="en-US"/>
+        </w:rPr>
+        <w:t>e</w:t>
+      </w:r>
+      <w:r>
+        <w:rPr>
+          <w:b/>
+          <w:lang w:val="en-US"/>
+        </w:rPr>
+        <w:t xml:space="preserve"> patterns</w:t>
+      </w:r>
+      <w:r>
+        <w:rPr>
+          <w:lang w:val="en-US"/>
+        </w:rPr>
+        <w:t>,</w:t>
+      </w:r>
+      <w:r>
+        <w:rPr>
           <w:b/>
           <w:bCs/>
           <w:lang w:val="en-US"/>
         </w:rPr>
-        <w:t>(</w:t>
+        <w:t xml:space="preserve"> </w:t>
       </w:r>
       <w:proofErr w:type="spellStart"/>
-      <w:proofErr w:type="gramEnd"/>
       <w:r>
         <w:rPr>
           <w:b/>
           <w:bCs/>
           <w:lang w:val="en-US"/>
         </w:rPr>
-        <w:t>patterns_</w:t>
-      </w:r>
-      <w:r>
-        <w:rPr>
-          <w:b/>
-          <w:lang w:val="en-US"/>
-        </w:rPr>
-        <w:t>characteristics</w:t>
+        <w:t>use_names</w:t>
       </w:r>
       <w:proofErr w:type="spellEnd"/>
       <w:r>
         <w:rPr>
           <w:lang w:val="en-US"/>
         </w:rPr>
-        <w:t xml:space="preserve">: </w:t>
-      </w:r>
-      <w:r>
-        <w:rPr>
-          <w:lang w:val="en-US"/>
-        </w:rPr>
-        <w:t>see</w:t>
-      </w:r>
-      <w:r>
-        <w:rPr>
-          <w:lang w:val="en-US"/>
-        </w:rPr>
-        <w:t xml:space="preserve"> attribut</w:t>
-      </w:r>
-      <w:r>
-        <w:rPr>
-          <w:lang w:val="en-US"/>
-        </w:rPr>
-        <w:t>e</w:t>
-      </w:r>
-      <w:r>
-        <w:rPr>
-          <w:b/>
-          <w:lang w:val="en-US"/>
-        </w:rPr>
-        <w:t xml:space="preserve"> patterns</w:t>
-      </w:r>
-      <w:r>
-        <w:rPr>
-          <w:lang w:val="en-US"/>
-        </w:rPr>
-        <w:t xml:space="preserve">, </w:t>
-      </w:r>
-      <w:proofErr w:type="spellStart"/>
-      <w:r>
-        <w:rPr>
-          <w:b/>
-          <w:bCs/>
-          <w:lang w:val="en-US"/>
-        </w:rPr>
-        <w:t>display_text</w:t>
-      </w:r>
-      <w:proofErr w:type="spellEnd"/>
-      <w:r>
-        <w:rPr>
-          <w:lang w:val="en-US"/>
-        </w:rPr>
-        <w:t>: character,</w:t>
-      </w:r>
-      <w:r>
-        <w:rPr>
-          <w:lang w:val="en-US"/>
-        </w:rPr>
-        <w:t xml:space="preserve"> </w:t>
-      </w:r>
-      <w:r>
-        <w:rPr>
-          <w:b/>
-          <w:bCs/>
-          <w:lang w:val="en-US"/>
-        </w:rPr>
-        <w:t>cutoff</w:t>
-      </w:r>
-      <w:r>
-        <w:rPr>
-          <w:lang w:val="en-US"/>
-        </w:rPr>
-        <w:t>: numeric,</w:t>
+        <w:t>: logical,</w:t>
       </w:r>
     </w:p>
     <w:p>
       <w:pPr>
-        <w:ind w:left="708"/>
+        <w:ind w:firstLine="708"/>
         <w:rPr>
           <w:lang w:val="en-US"/>
         </w:rPr>
       </w:pPr>
       <w:r>
         <w:rPr>
+          <w:lang w:val="en-US"/>
+        </w:rPr>
+        <w:t xml:space="preserve">      </w:t>
+      </w:r>
+      <w:proofErr w:type="spellStart"/>
+      <w:r>
+        <w:rPr>
           <w:b/>
           <w:bCs/>
           <w:lang w:val="en-US"/>
         </w:rPr>
+        <w:t>display_text</w:t>
+      </w:r>
+      <w:proofErr w:type="spellEnd"/>
+      <w:r>
+        <w:rPr>
+          <w:lang w:val="en-US"/>
+        </w:rPr>
+        <w:t>: character,</w:t>
+      </w:r>
+      <w:r>
+        <w:rPr>
+          <w:lang w:val="en-US"/>
+        </w:rPr>
+        <w:t xml:space="preserve"> </w:t>
+      </w:r>
+      <w:r>
+        <w:rPr>
+          <w:b/>
+          <w:bCs/>
+          <w:lang w:val="en-US"/>
+        </w:rPr>
+        <w:t>cutoff</w:t>
+      </w:r>
+      <w:r>
+        <w:rPr>
+          <w:lang w:val="en-US"/>
+        </w:rPr>
+        <w:t>: numeric,</w:t>
+      </w:r>
+      <w:r>
+        <w:rPr>
+          <w:lang w:val="en-US"/>
+        </w:rPr>
+        <w:t xml:space="preserve"> </w:t>
+      </w:r>
+      <w:r>
+        <w:rPr>
+          <w:b/>
+          <w:bCs/>
+          <w:lang w:val="en-US"/>
+        </w:rPr>
+        <w:t>path</w:t>
+      </w:r>
+      <w:r>
+        <w:rPr>
+          <w:lang w:val="en-US"/>
+        </w:rPr>
+        <w:t xml:space="preserve">: character, </w:t>
+      </w:r>
+      <w:r>
+        <w:rPr>
+          <w:b/>
+          <w:bCs/>
+          <w:lang w:val="en-US"/>
+        </w:rPr>
+        <w:t>name</w:t>
+      </w:r>
+      <w:r>
+        <w:rPr>
+          <w:lang w:val="en-US"/>
+        </w:rPr>
+        <w:t>: character,</w:t>
+      </w:r>
+    </w:p>
+    <w:p>
+      <w:pPr>
+        <w:ind w:firstLine="708"/>
+        <w:rPr>
+          <w:lang w:val="en-US"/>
+        </w:rPr>
+      </w:pPr>
+      <w:r>
+        <w:rPr>
+          <w:b/>
+          <w:bCs/>
+          <w:lang w:val="en-US"/>
+        </w:rPr>
         <w:t xml:space="preserve">      </w:t>
       </w:r>
       <w:r>
@@ -21043,13 +20981,13 @@
           <w:bCs/>
           <w:lang w:val="en-US"/>
         </w:rPr>
-        <w:t>path</w:t>
-      </w:r>
-      <w:r>
-        <w:rPr>
-          <w:lang w:val="en-US"/>
-        </w:rPr>
-        <w:t xml:space="preserve">: character, </w:t>
+        <w:t>title</w:t>
+      </w:r>
+      <w:r>
+        <w:rPr>
+          <w:lang w:val="en-US"/>
+        </w:rPr>
+        <w:t>: character</w:t>
       </w:r>
       <w:r>
         <w:rPr>
@@ -21057,34 +20995,6 @@
           <w:bCs/>
           <w:lang w:val="en-US"/>
         </w:rPr>
-        <w:t>name</w:t>
-      </w:r>
-      <w:r>
-        <w:rPr>
-          <w:lang w:val="en-US"/>
-        </w:rPr>
-        <w:t xml:space="preserve">: character, </w:t>
-      </w:r>
-      <w:r>
-        <w:rPr>
-          <w:b/>
-          <w:bCs/>
-          <w:lang w:val="en-US"/>
-        </w:rPr>
-        <w:t>title</w:t>
-      </w:r>
-      <w:r>
-        <w:rPr>
-          <w:lang w:val="en-US"/>
-        </w:rPr>
-        <w:t>: character</w:t>
-      </w:r>
-      <w:r>
-        <w:rPr>
-          <w:b/>
-          <w:bCs/>
-          <w:lang w:val="en-US"/>
-        </w:rPr>
         <w:t>)</w:t>
       </w:r>
       <w:r>
@@ -21094,7 +21004,6 @@
         <w:t xml:space="preserve">: </w:t>
       </w:r>
       <w:proofErr w:type="spellStart"/>
-      <w:proofErr w:type="gramStart"/>
       <w:r>
         <w:rPr>
           <w:lang w:val="en-US"/>
@@ -21102,7 +21011,6 @@
         <w:t>data.frame</w:t>
       </w:r>
       <w:proofErr w:type="spellEnd"/>
-      <w:proofErr w:type="gramEnd"/>
     </w:p>
     <w:tbl>
       <w:tblPr>
@@ -21676,28 +21584,18 @@
           <w:bCs/>
           <w:lang w:val="en-US"/>
         </w:rPr>
-        <w:t>_tree_</w:t>
-      </w:r>
-      <w:proofErr w:type="gramStart"/>
+        <w:t>_tree_chart</w:t>
+      </w:r>
+      <w:proofErr w:type="spellEnd"/>
       <w:r>
         <w:rPr>
           <w:b/>
           <w:bCs/>
           <w:lang w:val="en-US"/>
         </w:rPr>
-        <w:t>chart</w:t>
-      </w:r>
-      <w:proofErr w:type="spellEnd"/>
-      <w:r>
-        <w:rPr>
-          <w:b/>
-          <w:bCs/>
-          <w:lang w:val="en-US"/>
-        </w:rPr>
         <w:t>(</w:t>
       </w:r>
       <w:proofErr w:type="spellStart"/>
-      <w:proofErr w:type="gramEnd"/>
       <w:r>
         <w:rPr>
           <w:b/>
@@ -21804,7 +21702,6 @@
         <w:t xml:space="preserve"> </w:t>
       </w:r>
       <w:proofErr w:type="spellStart"/>
-      <w:proofErr w:type="gramStart"/>
       <w:r>
         <w:rPr>
           <w:lang w:val="en-US"/>
@@ -21812,7 +21709,6 @@
         <w:t>data.frame</w:t>
       </w:r>
       <w:proofErr w:type="spellEnd"/>
-      <w:proofErr w:type="gramEnd"/>
       <w:r>
         <w:rPr>
           <w:lang w:val="en-US"/>
@@ -21874,6 +21770,22 @@
           <w:lang w:val="en-US"/>
         </w:rPr>
         <w:t xml:space="preserve">  </w:t>
+      </w:r>
+      <w:proofErr w:type="spellStart"/>
+      <w:r>
+        <w:rPr>
+          <w:b/>
+          <w:bCs/>
+          <w:lang w:val="en-US"/>
+        </w:rPr>
+        <w:t>use_names</w:t>
+      </w:r>
+      <w:proofErr w:type="spellEnd"/>
+      <w:r>
+        <w:rPr>
+          <w:lang w:val="en-US"/>
+        </w:rPr>
+        <w:t xml:space="preserve">: logical, </w:t>
       </w:r>
       <w:proofErr w:type="spellStart"/>
       <w:r>
@@ -22111,15 +22023,7 @@
           <w:b/>
           <w:lang w:val="en-US"/>
         </w:rPr>
-        <w:t>save_</w:t>
-      </w:r>
-      <w:proofErr w:type="gramStart"/>
-      <w:r>
-        <w:rPr>
-          <w:b/>
-          <w:lang w:val="en-US"/>
-        </w:rPr>
-        <w:t>characteristics</w:t>
+        <w:t>save_characteristics</w:t>
       </w:r>
       <w:proofErr w:type="spellEnd"/>
       <w:r>
@@ -22127,15 +22031,7 @@
           <w:b/>
           <w:lang w:val="en-US"/>
         </w:rPr>
-        <w:t>(</w:t>
-      </w:r>
-      <w:proofErr w:type="gramEnd"/>
-      <w:r>
-        <w:rPr>
-          <w:b/>
-          <w:lang w:val="en-US"/>
-        </w:rPr>
-        <w:t>entities</w:t>
+        <w:t>(entities</w:t>
       </w:r>
       <w:r>
         <w:rPr>
@@ -22253,15 +22149,7 @@
           <w:b/>
           <w:lang w:val="en-US"/>
         </w:rPr>
-        <w:t>extract_nodes_from_</w:t>
-      </w:r>
-      <w:proofErr w:type="gramStart"/>
-      <w:r>
-        <w:rPr>
-          <w:b/>
-          <w:lang w:val="en-US"/>
-        </w:rPr>
-        <w:t>items</w:t>
+        <w:t>extract_nodes_from_items</w:t>
       </w:r>
       <w:proofErr w:type="spellEnd"/>
       <w:r>
@@ -22272,7 +22160,6 @@
         <w:t>(</w:t>
       </w:r>
       <w:proofErr w:type="spellStart"/>
-      <w:proofErr w:type="gramEnd"/>
       <w:r>
         <w:rPr>
           <w:b/>
@@ -22416,15 +22303,7 @@
           <w:b/>
           <w:lang w:val="en-US"/>
         </w:rPr>
-        <w:t>extract_nodes_from_</w:t>
-      </w:r>
-      <w:proofErr w:type="gramStart"/>
-      <w:r>
-        <w:rPr>
-          <w:b/>
-          <w:lang w:val="en-US"/>
-        </w:rPr>
-        <w:t>characteristic</w:t>
+        <w:t>extract_nodes_from_characteristic</w:t>
       </w:r>
       <w:proofErr w:type="spellEnd"/>
       <w:r>
@@ -22435,7 +22314,6 @@
         <w:t>(</w:t>
       </w:r>
       <w:proofErr w:type="spellStart"/>
-      <w:proofErr w:type="gramEnd"/>
       <w:r>
         <w:rPr>
           <w:b/>
@@ -22600,15 +22478,7 @@
           <w:b/>
           <w:lang w:val="en-US"/>
         </w:rPr>
-        <w:t>extract_nodes_from_</w:t>
-      </w:r>
-      <w:proofErr w:type="gramStart"/>
-      <w:r>
-        <w:rPr>
-          <w:b/>
-          <w:lang w:val="en-US"/>
-        </w:rPr>
-        <w:t>category</w:t>
+        <w:t>extract_nodes_from_category</w:t>
       </w:r>
       <w:proofErr w:type="spellEnd"/>
       <w:r>
@@ -22619,7 +22489,6 @@
         <w:t>(</w:t>
       </w:r>
       <w:proofErr w:type="spellStart"/>
-      <w:proofErr w:type="gramEnd"/>
       <w:r>
         <w:rPr>
           <w:b/>
@@ -22793,15 +22662,7 @@
           <w:b/>
           <w:lang w:val="en-US"/>
         </w:rPr>
-        <w:t>check_access_for_</w:t>
-      </w:r>
-      <w:proofErr w:type="gramStart"/>
-      <w:r>
-        <w:rPr>
-          <w:b/>
-          <w:lang w:val="en-US"/>
-        </w:rPr>
-        <w:t>category</w:t>
+        <w:t>check_access_for_category</w:t>
       </w:r>
       <w:proofErr w:type="spellEnd"/>
       <w:r>
@@ -22809,15 +22670,7 @@
           <w:b/>
           <w:lang w:val="en-US"/>
         </w:rPr>
-        <w:t>(</w:t>
-      </w:r>
-      <w:proofErr w:type="gramEnd"/>
-      <w:r>
-        <w:rPr>
-          <w:b/>
-          <w:lang w:val="en-US"/>
-        </w:rPr>
-        <w:t>category</w:t>
+        <w:t>(category</w:t>
       </w:r>
       <w:r>
         <w:rPr>
@@ -22879,15 +22732,7 @@
           <w:b/>
           <w:lang w:val="en-US"/>
         </w:rPr>
-        <w:t>_from_</w:t>
-      </w:r>
-      <w:proofErr w:type="gramStart"/>
-      <w:r>
-        <w:rPr>
-          <w:b/>
-          <w:lang w:val="en-US"/>
-        </w:rPr>
-        <w:t>items</w:t>
+        <w:t>_from_items</w:t>
       </w:r>
       <w:proofErr w:type="spellEnd"/>
       <w:r>
@@ -22898,7 +22743,6 @@
         <w:t>(</w:t>
       </w:r>
       <w:proofErr w:type="spellStart"/>
-      <w:proofErr w:type="gramEnd"/>
       <w:r>
         <w:rPr>
           <w:b/>
@@ -23048,15 +22892,7 @@
           <w:b/>
           <w:lang w:val="en-US"/>
         </w:rPr>
-        <w:t>extract_patterns_from_</w:t>
-      </w:r>
-      <w:proofErr w:type="gramStart"/>
-      <w:r>
-        <w:rPr>
-          <w:b/>
-          <w:lang w:val="en-US"/>
-        </w:rPr>
-        <w:t>characteristic</w:t>
+        <w:t>extract_patterns_from_characteristic</w:t>
       </w:r>
       <w:proofErr w:type="spellEnd"/>
       <w:r>
@@ -23067,7 +22903,6 @@
         <w:t>(</w:t>
       </w:r>
       <w:proofErr w:type="spellStart"/>
-      <w:proofErr w:type="gramEnd"/>
       <w:r>
         <w:rPr>
           <w:b/>
@@ -23231,15 +23066,7 @@
           <w:b/>
           <w:lang w:val="en-US"/>
         </w:rPr>
-        <w:t>extract_patterns_from_</w:t>
-      </w:r>
-      <w:proofErr w:type="gramStart"/>
-      <w:r>
-        <w:rPr>
-          <w:b/>
-          <w:lang w:val="en-US"/>
-        </w:rPr>
-        <w:t>status</w:t>
+        <w:t>extract_patterns_from_status</w:t>
       </w:r>
       <w:proofErr w:type="spellEnd"/>
       <w:r>
@@ -23250,7 +23077,6 @@
         <w:t>(</w:t>
       </w:r>
       <w:proofErr w:type="spellStart"/>
-      <w:proofErr w:type="gramEnd"/>
       <w:r>
         <w:rPr>
           <w:b/>
@@ -23394,15 +23220,7 @@
           <w:b/>
           <w:lang w:val="en-US"/>
         </w:rPr>
-        <w:t>extract_patterns_from_</w:t>
-      </w:r>
-      <w:proofErr w:type="gramStart"/>
-      <w:r>
-        <w:rPr>
-          <w:b/>
-          <w:lang w:val="en-US"/>
-        </w:rPr>
-        <w:t>category</w:t>
+        <w:t>extract_patterns_from_category</w:t>
       </w:r>
       <w:proofErr w:type="spellEnd"/>
       <w:r>
@@ -23413,7 +23231,6 @@
         <w:t>(</w:t>
       </w:r>
       <w:proofErr w:type="spellStart"/>
-      <w:proofErr w:type="gramEnd"/>
       <w:r>
         <w:rPr>
           <w:b/>
@@ -23599,15 +23416,7 @@
           <w:b/>
           <w:lang w:val="en-US"/>
         </w:rPr>
-        <w:t>extract_</w:t>
-      </w:r>
-      <w:proofErr w:type="gramStart"/>
-      <w:r>
-        <w:rPr>
-          <w:b/>
-          <w:lang w:val="en-US"/>
-        </w:rPr>
-        <w:t>links</w:t>
+        <w:t>extract_links</w:t>
       </w:r>
       <w:proofErr w:type="spellEnd"/>
       <w:r>
@@ -23617,7 +23426,6 @@
         </w:rPr>
         <w:t>(</w:t>
       </w:r>
-      <w:proofErr w:type="gramEnd"/>
       <w:r>
         <w:rPr>
           <w:b/>
@@ -23744,14 +23552,6 @@
         <w:t>links</w:t>
       </w:r>
       <w:proofErr w:type="spellEnd"/>
-    </w:p>
-    <w:p>
-      <w:pPr>
-        <w:rPr>
-          <w:bCs/>
-          <w:lang w:val="en-US"/>
-        </w:rPr>
-      </w:pPr>
     </w:p>
     <w:sectPr>
       <w:type w:val="continuous"/>
@@ -23870,7 +23670,7 @@
         </mc:Choice>
         <mc:Fallback>
           <w:pict>
-            <v:rect w14:anchorId="1EEDA887" id="Rectangle 38" o:spid="_x0000_s1026" style="position:absolute;margin-left:1.15pt;margin-top:-7.8pt;width:466.5pt;height:1.45pt;z-index:251660288;visibility:visible;mso-wrap-style:square;mso-wrap-distance-left:9pt;mso-wrap-distance-top:0;mso-wrap-distance-right:9pt;mso-wrap-distance-bottom:0;mso-position-horizontal:absolute;mso-position-horizontal-relative:text;mso-position-vertical:absolute;mso-position-vertical-relative:text;v-text-anchor:middle" o:gfxdata="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" fillcolor="black [3213]" stroked="f" strokeweight="1pt">
+            <v:rect w14:anchorId="5DC01EF6" id="Rectangle 38" o:spid="_x0000_s1026" style="position:absolute;margin-left:1.15pt;margin-top:-7.8pt;width:466.5pt;height:1.45pt;z-index:251660288;visibility:visible;mso-wrap-style:square;mso-wrap-distance-left:9pt;mso-wrap-distance-top:0;mso-wrap-distance-right:9pt;mso-wrap-distance-bottom:0;mso-position-horizontal:absolute;mso-position-horizontal-relative:text;mso-position-vertical:absolute;mso-position-vertical-relative:text;v-text-anchor:middle" o:gfxdata="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" fillcolor="black [3213]" stroked="f" strokeweight="1pt">
               <w10:wrap type="square"/>
             </v:rect>
           </w:pict>
@@ -24106,14 +23906,7 @@
         <w:color w:val="808080" w:themeColor="background1" w:themeShade="80"/>
         <w:lang w:val="en-US"/>
       </w:rPr>
-      <w:t>2</w:t>
-    </w:r>
-    <w:r>
-      <w:rPr>
-        <w:color w:val="808080" w:themeColor="background1" w:themeShade="80"/>
-        <w:lang w:val="en-US"/>
-      </w:rPr>
-      <w:t>6</w:t>
+      <w:t>30</w:t>
     </w:r>
     <w:r>
       <w:rPr>

</xml_diff>

<commit_message>
feat: Fix the colors used for categories independently
The colors used to represent categories in spectrosomes and trees are
now independent of the number of values represented on the chart.
The colors are determined when the object is created and can be changed
by the user. Before that, they were defined according to the number of
values represented on a chart and were not consistent between different
charts.
The colors are stored in a new attribute: a list of vectors (one vector
for each category; values of the vector are the colors, named by the
values of the category).
</commit_message>
<xml_diff>
--- a/vignettes/Types_of_attributes_and_methods.docx
+++ b/vignettes/Types_of_attributes_and_methods.docx
@@ -79,16 +79,28 @@
     </w:p>
     <w:p>
       <w:pPr>
-        <w:rPr>
+        <w:pStyle w:val="Titre"/>
+        <w:rPr>
+          <w:sz w:val="48"/>
+          <w:szCs w:val="48"/>
           <w:lang w:val="en-US"/>
         </w:rPr>
       </w:pPr>
       <w:r>
         <w:rPr>
-          <w:lang w:val="en-US"/>
-        </w:rPr>
-        <w:t>Notation:</w:t>
-      </w:r>
+          <w:sz w:val="48"/>
+          <w:szCs w:val="48"/>
+          <w:lang w:val="en-US"/>
+        </w:rPr>
+        <w:t>Notation</w:t>
+      </w:r>
+    </w:p>
+    <w:p>
+      <w:pPr>
+        <w:rPr>
+          <w:lang w:val="en-US"/>
+        </w:rPr>
+      </w:pPr>
     </w:p>
     <w:p>
       <w:pPr>
@@ -182,6 +194,72 @@
         </w:rPr>
         <w:t>the items</w:t>
       </w:r>
+      <w:r>
+        <w:rPr>
+          <w:rFonts w:eastAsiaTheme="minorEastAsia"/>
+          <w:lang w:val="en-US"/>
+        </w:rPr>
+        <w:t>.</w:t>
+      </w:r>
+    </w:p>
+    <w:p>
+      <w:pPr>
+        <w:pStyle w:val="Paragraphedeliste"/>
+        <w:numPr>
+          <w:ilvl w:val="0"/>
+          <w:numId w:val="1"/>
+        </w:numPr>
+        <w:rPr>
+          <w:lang w:val="en-US"/>
+        </w:rPr>
+      </w:pPr>
+      <m:oMath>
+        <m:sSub>
+          <m:sSubPr>
+            <m:ctrlPr>
+              <w:rPr>
+                <w:rFonts w:ascii="Cambria Math" w:hAnsi="Cambria Math"/>
+                <w:i/>
+                <w:lang w:val="en-US"/>
+              </w:rPr>
+            </m:ctrlPr>
+          </m:sSubPr>
+          <m:e>
+            <m:r>
+              <w:rPr>
+                <w:rFonts w:ascii="Cambria Math" w:hAnsi="Cambria Math"/>
+                <w:lang w:val="en-US"/>
+              </w:rPr>
+              <m:t>V</m:t>
+            </m:r>
+          </m:e>
+          <m:sub>
+            <m:r>
+              <w:rPr>
+                <w:rFonts w:ascii="Cambria Math" w:hAnsi="Cambria Math"/>
+                <w:lang w:val="en-US"/>
+              </w:rPr>
+              <m:t>c</m:t>
+            </m:r>
+          </m:sub>
+        </m:sSub>
+      </m:oMath>
+      <w:r>
+        <w:rPr>
+          <w:rFonts w:eastAsiaTheme="minorEastAsia"/>
+          <w:lang w:val="en-US"/>
+        </w:rPr>
+        <w:t xml:space="preserve"> denotes the number of separate values in the category </w:t>
+      </w:r>
+      <m:oMath>
+        <m:r>
+          <w:rPr>
+            <w:rFonts w:ascii="Cambria Math" w:eastAsiaTheme="minorEastAsia" w:hAnsi="Cambria Math"/>
+            <w:lang w:val="en-US"/>
+          </w:rPr>
+          <m:t>c</m:t>
+        </m:r>
+      </m:oMath>
       <w:r>
         <w:rPr>
           <w:rFonts w:eastAsiaTheme="minorEastAsia"/>
@@ -2365,29 +2443,1425 @@
       <w:pPr>
         <w:spacing w:after="0"/>
         <w:rPr>
+          <w:bCs/>
           <w:lang w:val="en-US"/>
         </w:rPr>
       </w:pPr>
-      <w:r>
-        <w:rPr>
-          <w:b/>
-          <w:lang w:val="en-US"/>
-        </w:rPr>
-        <w:t>t</w:t>
-      </w:r>
-      <w:r>
-        <w:rPr>
-          <w:b/>
-          <w:lang w:val="en-US"/>
-        </w:rPr>
-        <w:t>arget</w:t>
-      </w:r>
-      <w:r>
-        <w:rPr>
-          <w:lang w:val="en-US"/>
-        </w:rPr>
-        <w:t>: character</w:t>
-      </w:r>
+      <w:proofErr w:type="spellStart"/>
+      <w:r>
+        <w:rPr>
+          <w:b/>
+          <w:lang w:val="en-US"/>
+        </w:rPr>
+        <w:t>categories_colors</w:t>
+      </w:r>
+      <w:proofErr w:type="spellEnd"/>
+      <w:r>
+        <w:rPr>
+          <w:bCs/>
+          <w:lang w:val="en-US"/>
+        </w:rPr>
+        <w:t>:</w:t>
+      </w:r>
+      <w:r>
+        <w:rPr>
+          <w:bCs/>
+          <w:lang w:val="en-US"/>
+        </w:rPr>
+        <w:t xml:space="preserve"> list(named vector(character))</w:t>
+      </w:r>
+    </w:p>
+    <w:tbl>
+      <w:tblPr>
+        <w:tblStyle w:val="Grilledutableau"/>
+        <w:tblW w:w="0" w:type="auto"/>
+        <w:tblBorders>
+          <w:top w:val="none" w:sz="0" w:space="0" w:color="auto"/>
+          <w:left w:val="none" w:sz="0" w:space="0" w:color="auto"/>
+          <w:bottom w:val="none" w:sz="0" w:space="0" w:color="auto"/>
+          <w:right w:val="none" w:sz="0" w:space="0" w:color="auto"/>
+          <w:insideH w:val="none" w:sz="0" w:space="0" w:color="auto"/>
+          <w:insideV w:val="none" w:sz="0" w:space="0" w:color="auto"/>
+        </w:tblBorders>
+        <w:tblLook w:val="04A0" w:firstRow="1" w:lastRow="0" w:firstColumn="1" w:lastColumn="0" w:noHBand="0" w:noVBand="1"/>
+      </w:tblPr>
+      <w:tblGrid>
+        <w:gridCol w:w="2706"/>
+        <w:gridCol w:w="2706"/>
+        <w:gridCol w:w="1170"/>
+        <w:gridCol w:w="2706"/>
+      </w:tblGrid>
+      <w:tr>
+        <w:tc>
+          <w:tcPr>
+            <w:tcW w:w="2303" w:type="dxa"/>
+          </w:tcPr>
+          <w:p>
+            <w:pPr>
+              <w:spacing w:after="0"/>
+              <w:rPr>
+                <w:bCs/>
+                <w:lang w:val="en-US"/>
+              </w:rPr>
+            </w:pPr>
+            <w:r>
+              <w:rPr>
+                <w:bCs/>
+                <w:lang w:val="en-US"/>
+              </w:rPr>
+              <w:t>$category1</w:t>
+            </w:r>
+          </w:p>
+        </w:tc>
+        <w:tc>
+          <w:tcPr>
+            <w:tcW w:w="2303" w:type="dxa"/>
+          </w:tcPr>
+          <w:p>
+            <w:pPr>
+              <w:spacing w:after="0"/>
+              <w:rPr>
+                <w:bCs/>
+                <w:lang w:val="en-US"/>
+              </w:rPr>
+            </w:pPr>
+            <w:r>
+              <w:rPr>
+                <w:bCs/>
+                <w:lang w:val="en-US"/>
+              </w:rPr>
+              <w:t>$category</w:t>
+            </w:r>
+            <w:r>
+              <w:rPr>
+                <w:bCs/>
+                <w:lang w:val="en-US"/>
+              </w:rPr>
+              <w:t>2</w:t>
+            </w:r>
+          </w:p>
+        </w:tc>
+        <w:tc>
+          <w:tcPr>
+            <w:tcW w:w="2303" w:type="dxa"/>
+          </w:tcPr>
+          <w:p>
+            <w:pPr>
+              <w:spacing w:after="0"/>
+              <w:jc w:val="center"/>
+              <w:rPr>
+                <w:bCs/>
+                <w:lang w:val="en-US"/>
+              </w:rPr>
+            </w:pPr>
+            <w:r>
+              <w:rPr>
+                <w:bCs/>
+                <w:lang w:val="en-US"/>
+              </w:rPr>
+              <w:t>…</w:t>
+            </w:r>
+          </w:p>
+        </w:tc>
+        <w:tc>
+          <w:tcPr>
+            <w:tcW w:w="2303" w:type="dxa"/>
+          </w:tcPr>
+          <w:p>
+            <w:pPr>
+              <w:spacing w:after="0"/>
+              <w:rPr>
+                <w:bCs/>
+                <w:lang w:val="en-US"/>
+              </w:rPr>
+            </w:pPr>
+            <w:r>
+              <w:rPr>
+                <w:bCs/>
+                <w:lang w:val="en-US"/>
+              </w:rPr>
+              <w:t>$</w:t>
+            </w:r>
+            <w:proofErr w:type="spellStart"/>
+            <w:r>
+              <w:rPr>
+                <w:bCs/>
+                <w:lang w:val="en-US"/>
+              </w:rPr>
+              <w:t>category</w:t>
+            </w:r>
+            <w:r>
+              <w:rPr>
+                <w:bCs/>
+                <w:lang w:val="en-US"/>
+              </w:rPr>
+              <w:t>C</w:t>
+            </w:r>
+            <w:proofErr w:type="spellEnd"/>
+          </w:p>
+        </w:tc>
+      </w:tr>
+      <w:tr>
+        <w:tc>
+          <w:tcPr>
+            <w:tcW w:w="2303" w:type="dxa"/>
+          </w:tcPr>
+          <w:tbl>
+            <w:tblPr>
+              <w:tblpPr w:leftFromText="141" w:rightFromText="141" w:vertAnchor="text" w:horzAnchor="margin" w:tblpY="88"/>
+              <w:tblW w:w="2480" w:type="dxa"/>
+              <w:tblCellMar>
+                <w:left w:w="70" w:type="dxa"/>
+                <w:right w:w="70" w:type="dxa"/>
+              </w:tblCellMar>
+              <w:tblLook w:val="04A0" w:firstRow="1" w:lastRow="0" w:firstColumn="1" w:lastColumn="0" w:noHBand="0" w:noVBand="1"/>
+            </w:tblPr>
+            <w:tblGrid>
+              <w:gridCol w:w="1120"/>
+              <w:gridCol w:w="1360"/>
+            </w:tblGrid>
+            <w:tr>
+              <w:trPr>
+                <w:trHeight w:val="300"/>
+              </w:trPr>
+              <w:tc>
+                <w:tcPr>
+                  <w:tcW w:w="1120" w:type="dxa"/>
+                  <w:tcBorders>
+                    <w:top w:val="single" w:sz="4" w:space="0" w:color="auto"/>
+                    <w:left w:val="single" w:sz="4" w:space="0" w:color="auto"/>
+                    <w:bottom w:val="single" w:sz="4" w:space="0" w:color="auto"/>
+                    <w:right w:val="single" w:sz="4" w:space="0" w:color="auto"/>
+                  </w:tcBorders>
+                  <w:shd w:val="clear" w:color="000000" w:fill="A6A6A6"/>
+                  <w:noWrap/>
+                  <w:vAlign w:val="center"/>
+                  <w:hideMark/>
+                </w:tcPr>
+                <w:p>
+                  <w:pPr>
+                    <w:spacing w:after="0" w:line="240" w:lineRule="auto"/>
+                    <w:jc w:val="center"/>
+                    <w:rPr>
+                      <w:rFonts w:ascii="Calibri" w:eastAsia="Times New Roman" w:hAnsi="Calibri" w:cs="Times New Roman"/>
+                      <w:b/>
+                      <w:bCs/>
+                      <w:color w:val="FFFFFF"/>
+                      <w:lang w:val="en-US" w:eastAsia="fr-FR"/>
+                    </w:rPr>
+                  </w:pPr>
+                  <w:r>
+                    <w:rPr>
+                      <w:rFonts w:ascii="Calibri" w:eastAsia="Times New Roman" w:hAnsi="Calibri" w:cs="Times New Roman"/>
+                      <w:b/>
+                      <w:bCs/>
+                      <w:color w:val="FFFFFF"/>
+                      <w:lang w:val="en-US" w:eastAsia="fr-FR"/>
+                    </w:rPr>
+                    <w:t>value</w:t>
+                  </w:r>
+                  <w:r>
+                    <w:rPr>
+                      <w:rFonts w:ascii="Calibri" w:eastAsia="Times New Roman" w:hAnsi="Calibri" w:cs="Times New Roman"/>
+                      <w:b/>
+                      <w:bCs/>
+                      <w:color w:val="FFFFFF"/>
+                      <w:lang w:val="en-US" w:eastAsia="fr-FR"/>
+                    </w:rPr>
+                    <w:t xml:space="preserve"> 1</w:t>
+                  </w:r>
+                </w:p>
+              </w:tc>
+              <w:tc>
+                <w:tcPr>
+                  <w:tcW w:w="1360" w:type="dxa"/>
+                  <w:tcBorders>
+                    <w:top w:val="single" w:sz="4" w:space="0" w:color="auto"/>
+                    <w:left w:val="nil"/>
+                    <w:bottom w:val="single" w:sz="4" w:space="0" w:color="auto"/>
+                    <w:right w:val="single" w:sz="4" w:space="0" w:color="auto"/>
+                  </w:tcBorders>
+                  <w:shd w:val="clear" w:color="auto" w:fill="auto"/>
+                  <w:noWrap/>
+                  <w:vAlign w:val="center"/>
+                  <w:hideMark/>
+                </w:tcPr>
+                <w:p>
+                  <w:pPr>
+                    <w:spacing w:after="0" w:line="240" w:lineRule="auto"/>
+                    <w:jc w:val="center"/>
+                    <w:rPr>
+                      <w:rFonts w:ascii="Calibri" w:eastAsia="Times New Roman" w:hAnsi="Calibri" w:cs="Times New Roman"/>
+                      <w:color w:val="000000"/>
+                      <w:lang w:val="en-US" w:eastAsia="fr-FR"/>
+                    </w:rPr>
+                  </w:pPr>
+                  <w:r>
+                    <w:rPr>
+                      <w:rFonts w:ascii="Calibri" w:eastAsia="Times New Roman" w:hAnsi="Calibri" w:cs="Times New Roman"/>
+                      <w:color w:val="000000"/>
+                      <w:lang w:val="en-US" w:eastAsia="fr-FR"/>
+                    </w:rPr>
+                    <w:t>character</w:t>
+                  </w:r>
+                </w:p>
+              </w:tc>
+            </w:tr>
+            <w:tr>
+              <w:trPr>
+                <w:trHeight w:val="300"/>
+              </w:trPr>
+              <w:tc>
+                <w:tcPr>
+                  <w:tcW w:w="1120" w:type="dxa"/>
+                  <w:tcBorders>
+                    <w:top w:val="nil"/>
+                    <w:left w:val="single" w:sz="4" w:space="0" w:color="auto"/>
+                    <w:bottom w:val="single" w:sz="4" w:space="0" w:color="auto"/>
+                    <w:right w:val="single" w:sz="4" w:space="0" w:color="auto"/>
+                  </w:tcBorders>
+                  <w:shd w:val="clear" w:color="000000" w:fill="A6A6A6"/>
+                  <w:noWrap/>
+                  <w:vAlign w:val="center"/>
+                  <w:hideMark/>
+                </w:tcPr>
+                <w:p>
+                  <w:pPr>
+                    <w:spacing w:after="0" w:line="240" w:lineRule="auto"/>
+                    <w:jc w:val="center"/>
+                    <w:rPr>
+                      <w:rFonts w:ascii="Calibri" w:eastAsia="Times New Roman" w:hAnsi="Calibri" w:cs="Times New Roman"/>
+                      <w:b/>
+                      <w:bCs/>
+                      <w:color w:val="FFFFFF"/>
+                      <w:lang w:val="en-US" w:eastAsia="fr-FR"/>
+                    </w:rPr>
+                  </w:pPr>
+                  <w:r>
+                    <w:rPr>
+                      <w:rFonts w:ascii="Calibri" w:eastAsia="Times New Roman" w:hAnsi="Calibri" w:cs="Times New Roman"/>
+                      <w:b/>
+                      <w:bCs/>
+                      <w:color w:val="FFFFFF"/>
+                      <w:lang w:val="en-US" w:eastAsia="fr-FR"/>
+                    </w:rPr>
+                    <w:t>value</w:t>
+                  </w:r>
+                  <w:r>
+                    <w:rPr>
+                      <w:rFonts w:ascii="Calibri" w:eastAsia="Times New Roman" w:hAnsi="Calibri" w:cs="Times New Roman"/>
+                      <w:b/>
+                      <w:bCs/>
+                      <w:color w:val="FFFFFF"/>
+                      <w:lang w:val="en-US" w:eastAsia="fr-FR"/>
+                    </w:rPr>
+                    <w:t xml:space="preserve"> 2</w:t>
+                  </w:r>
+                </w:p>
+              </w:tc>
+              <w:tc>
+                <w:tcPr>
+                  <w:tcW w:w="1360" w:type="dxa"/>
+                  <w:tcBorders>
+                    <w:top w:val="nil"/>
+                    <w:left w:val="nil"/>
+                    <w:bottom w:val="single" w:sz="4" w:space="0" w:color="auto"/>
+                    <w:right w:val="single" w:sz="4" w:space="0" w:color="auto"/>
+                  </w:tcBorders>
+                  <w:shd w:val="clear" w:color="auto" w:fill="auto"/>
+                  <w:noWrap/>
+                  <w:vAlign w:val="center"/>
+                  <w:hideMark/>
+                </w:tcPr>
+                <w:p>
+                  <w:pPr>
+                    <w:spacing w:after="0" w:line="240" w:lineRule="auto"/>
+                    <w:jc w:val="center"/>
+                    <w:rPr>
+                      <w:rFonts w:ascii="Calibri" w:eastAsia="Times New Roman" w:hAnsi="Calibri" w:cs="Times New Roman"/>
+                      <w:color w:val="000000"/>
+                      <w:lang w:val="en-US" w:eastAsia="fr-FR"/>
+                    </w:rPr>
+                  </w:pPr>
+                  <w:r>
+                    <w:rPr>
+                      <w:rFonts w:ascii="Calibri" w:eastAsia="Times New Roman" w:hAnsi="Calibri" w:cs="Times New Roman"/>
+                      <w:color w:val="000000"/>
+                      <w:lang w:val="en-US" w:eastAsia="fr-FR"/>
+                    </w:rPr>
+                    <w:t>character</w:t>
+                  </w:r>
+                </w:p>
+              </w:tc>
+            </w:tr>
+            <w:tr>
+              <w:trPr>
+                <w:trHeight w:val="300"/>
+              </w:trPr>
+              <w:tc>
+                <w:tcPr>
+                  <w:tcW w:w="1120" w:type="dxa"/>
+                  <w:tcBorders>
+                    <w:top w:val="nil"/>
+                    <w:left w:val="single" w:sz="4" w:space="0" w:color="auto"/>
+                    <w:bottom w:val="single" w:sz="4" w:space="0" w:color="auto"/>
+                    <w:right w:val="single" w:sz="4" w:space="0" w:color="auto"/>
+                  </w:tcBorders>
+                  <w:shd w:val="clear" w:color="000000" w:fill="A6A6A6"/>
+                  <w:noWrap/>
+                  <w:vAlign w:val="center"/>
+                  <w:hideMark/>
+                </w:tcPr>
+                <w:p>
+                  <w:pPr>
+                    <w:spacing w:after="0" w:line="240" w:lineRule="auto"/>
+                    <w:jc w:val="center"/>
+                    <w:rPr>
+                      <w:rFonts w:ascii="Calibri" w:eastAsia="Times New Roman" w:hAnsi="Calibri" w:cs="Times New Roman"/>
+                      <w:b/>
+                      <w:bCs/>
+                      <w:color w:val="FFFFFF"/>
+                      <w:lang w:val="en-US" w:eastAsia="fr-FR"/>
+                    </w:rPr>
+                  </w:pPr>
+                  <w:r>
+                    <w:rPr>
+                      <w:rFonts w:ascii="Calibri" w:eastAsia="Times New Roman" w:hAnsi="Calibri" w:cs="Times New Roman"/>
+                      <w:b/>
+                      <w:bCs/>
+                      <w:color w:val="FFFFFF"/>
+                      <w:lang w:val="en-US" w:eastAsia="fr-FR"/>
+                    </w:rPr>
+                    <w:t>…</w:t>
+                  </w:r>
+                </w:p>
+              </w:tc>
+              <w:tc>
+                <w:tcPr>
+                  <w:tcW w:w="1360" w:type="dxa"/>
+                  <w:tcBorders>
+                    <w:top w:val="nil"/>
+                    <w:left w:val="nil"/>
+                    <w:bottom w:val="single" w:sz="4" w:space="0" w:color="auto"/>
+                    <w:right w:val="single" w:sz="4" w:space="0" w:color="auto"/>
+                  </w:tcBorders>
+                  <w:shd w:val="clear" w:color="auto" w:fill="auto"/>
+                  <w:noWrap/>
+                  <w:vAlign w:val="center"/>
+                  <w:hideMark/>
+                </w:tcPr>
+                <w:p>
+                  <w:pPr>
+                    <w:spacing w:after="0" w:line="240" w:lineRule="auto"/>
+                    <w:jc w:val="center"/>
+                    <w:rPr>
+                      <w:rFonts w:ascii="Calibri" w:eastAsia="Times New Roman" w:hAnsi="Calibri" w:cs="Times New Roman"/>
+                      <w:color w:val="000000"/>
+                      <w:lang w:val="en-US" w:eastAsia="fr-FR"/>
+                    </w:rPr>
+                  </w:pPr>
+                  <w:r>
+                    <w:rPr>
+                      <w:rFonts w:ascii="Calibri" w:eastAsia="Times New Roman" w:hAnsi="Calibri" w:cs="Times New Roman"/>
+                      <w:color w:val="000000"/>
+                      <w:lang w:val="en-US" w:eastAsia="fr-FR"/>
+                    </w:rPr>
+                    <w:t>…</w:t>
+                  </w:r>
+                </w:p>
+              </w:tc>
+            </w:tr>
+            <w:tr>
+              <w:trPr>
+                <w:trHeight w:val="300"/>
+              </w:trPr>
+              <w:tc>
+                <w:tcPr>
+                  <w:tcW w:w="1120" w:type="dxa"/>
+                  <w:tcBorders>
+                    <w:top w:val="nil"/>
+                    <w:left w:val="single" w:sz="4" w:space="0" w:color="auto"/>
+                    <w:bottom w:val="single" w:sz="4" w:space="0" w:color="auto"/>
+                    <w:right w:val="single" w:sz="4" w:space="0" w:color="auto"/>
+                  </w:tcBorders>
+                  <w:shd w:val="clear" w:color="000000" w:fill="A6A6A6"/>
+                  <w:noWrap/>
+                  <w:vAlign w:val="center"/>
+                  <w:hideMark/>
+                </w:tcPr>
+                <w:p>
+                  <w:pPr>
+                    <w:spacing w:after="0" w:line="240" w:lineRule="auto"/>
+                    <w:jc w:val="center"/>
+                    <w:rPr>
+                      <w:rFonts w:ascii="Calibri" w:eastAsia="Times New Roman" w:hAnsi="Calibri" w:cs="Times New Roman"/>
+                      <w:b/>
+                      <w:bCs/>
+                      <w:color w:val="FFFFFF"/>
+                      <w:lang w:val="en-US" w:eastAsia="fr-FR"/>
+                    </w:rPr>
+                  </w:pPr>
+                  <w:r>
+                    <w:rPr>
+                      <w:rFonts w:ascii="Calibri" w:eastAsia="Times New Roman" w:hAnsi="Calibri" w:cs="Times New Roman"/>
+                      <w:b/>
+                      <w:bCs/>
+                      <w:color w:val="FFFFFF"/>
+                      <w:lang w:val="en-US" w:eastAsia="fr-FR"/>
+                    </w:rPr>
+                    <w:t>value</w:t>
+                  </w:r>
+                  <w:r>
+                    <w:rPr>
+                      <w:rFonts w:ascii="Calibri" w:eastAsia="Times New Roman" w:hAnsi="Calibri" w:cs="Times New Roman"/>
+                      <w:b/>
+                      <w:bCs/>
+                      <w:color w:val="FFFFFF"/>
+                      <w:lang w:val="en-US" w:eastAsia="fr-FR"/>
+                    </w:rPr>
+                    <w:t xml:space="preserve"> </w:t>
+                  </w:r>
+                  <m:oMath>
+                    <m:sSub>
+                      <m:sSubPr>
+                        <m:ctrlPr>
+                          <w:rPr>
+                            <w:rFonts w:ascii="Cambria Math" w:hAnsi="Cambria Math"/>
+                            <w:b/>
+                            <w:bCs/>
+                            <w:i/>
+                            <w:color w:val="FFFFFF" w:themeColor="background1"/>
+                            <w:lang w:val="en-US"/>
+                          </w:rPr>
+                        </m:ctrlPr>
+                      </m:sSubPr>
+                      <m:e>
+                        <m:r>
+                          <m:rPr>
+                            <m:sty m:val="bi"/>
+                          </m:rPr>
+                          <w:rPr>
+                            <w:rFonts w:ascii="Cambria Math" w:hAnsi="Cambria Math"/>
+                            <w:color w:val="FFFFFF" w:themeColor="background1"/>
+                            <w:lang w:val="en-US"/>
+                          </w:rPr>
+                          <m:t>V</m:t>
+                        </m:r>
+                      </m:e>
+                      <m:sub>
+                        <m:r>
+                          <m:rPr>
+                            <m:sty m:val="bi"/>
+                          </m:rPr>
+                          <w:rPr>
+                            <w:rFonts w:ascii="Cambria Math" w:hAnsi="Cambria Math"/>
+                            <w:color w:val="FFFFFF" w:themeColor="background1"/>
+                            <w:lang w:val="en-US"/>
+                          </w:rPr>
+                          <m:t>1</m:t>
+                        </m:r>
+                      </m:sub>
+                    </m:sSub>
+                  </m:oMath>
+                </w:p>
+              </w:tc>
+              <w:tc>
+                <w:tcPr>
+                  <w:tcW w:w="1360" w:type="dxa"/>
+                  <w:tcBorders>
+                    <w:top w:val="nil"/>
+                    <w:left w:val="nil"/>
+                    <w:bottom w:val="single" w:sz="4" w:space="0" w:color="auto"/>
+                    <w:right w:val="single" w:sz="4" w:space="0" w:color="auto"/>
+                  </w:tcBorders>
+                  <w:shd w:val="clear" w:color="auto" w:fill="auto"/>
+                  <w:noWrap/>
+                  <w:vAlign w:val="center"/>
+                  <w:hideMark/>
+                </w:tcPr>
+                <w:p>
+                  <w:pPr>
+                    <w:spacing w:after="0" w:line="240" w:lineRule="auto"/>
+                    <w:jc w:val="center"/>
+                    <w:rPr>
+                      <w:rFonts w:ascii="Calibri" w:eastAsia="Times New Roman" w:hAnsi="Calibri" w:cs="Times New Roman"/>
+                      <w:color w:val="000000"/>
+                      <w:lang w:val="en-US" w:eastAsia="fr-FR"/>
+                    </w:rPr>
+                  </w:pPr>
+                  <w:r>
+                    <w:rPr>
+                      <w:rFonts w:ascii="Calibri" w:eastAsia="Times New Roman" w:hAnsi="Calibri" w:cs="Times New Roman"/>
+                      <w:color w:val="000000"/>
+                      <w:lang w:val="en-US" w:eastAsia="fr-FR"/>
+                    </w:rPr>
+                    <w:t>character</w:t>
+                  </w:r>
+                </w:p>
+              </w:tc>
+            </w:tr>
+          </w:tbl>
+          <w:p>
+            <w:pPr>
+              <w:spacing w:after="0"/>
+              <w:rPr>
+                <w:bCs/>
+                <w:lang w:val="en-US"/>
+              </w:rPr>
+            </w:pPr>
+          </w:p>
+        </w:tc>
+        <w:tc>
+          <w:tcPr>
+            <w:tcW w:w="2303" w:type="dxa"/>
+          </w:tcPr>
+          <w:tbl>
+            <w:tblPr>
+              <w:tblpPr w:leftFromText="141" w:rightFromText="141" w:vertAnchor="text" w:horzAnchor="margin" w:tblpY="88"/>
+              <w:tblW w:w="2480" w:type="dxa"/>
+              <w:tblCellMar>
+                <w:left w:w="70" w:type="dxa"/>
+                <w:right w:w="70" w:type="dxa"/>
+              </w:tblCellMar>
+              <w:tblLook w:val="04A0" w:firstRow="1" w:lastRow="0" w:firstColumn="1" w:lastColumn="0" w:noHBand="0" w:noVBand="1"/>
+            </w:tblPr>
+            <w:tblGrid>
+              <w:gridCol w:w="1120"/>
+              <w:gridCol w:w="1360"/>
+            </w:tblGrid>
+            <w:tr>
+              <w:trPr>
+                <w:trHeight w:val="300"/>
+              </w:trPr>
+              <w:tc>
+                <w:tcPr>
+                  <w:tcW w:w="1120" w:type="dxa"/>
+                  <w:tcBorders>
+                    <w:top w:val="single" w:sz="4" w:space="0" w:color="auto"/>
+                    <w:left w:val="single" w:sz="4" w:space="0" w:color="auto"/>
+                    <w:bottom w:val="single" w:sz="4" w:space="0" w:color="auto"/>
+                    <w:right w:val="single" w:sz="4" w:space="0" w:color="auto"/>
+                  </w:tcBorders>
+                  <w:shd w:val="clear" w:color="000000" w:fill="A6A6A6"/>
+                  <w:noWrap/>
+                  <w:vAlign w:val="center"/>
+                  <w:hideMark/>
+                </w:tcPr>
+                <w:p>
+                  <w:pPr>
+                    <w:spacing w:after="0" w:line="240" w:lineRule="auto"/>
+                    <w:jc w:val="center"/>
+                    <w:rPr>
+                      <w:rFonts w:ascii="Calibri" w:eastAsia="Times New Roman" w:hAnsi="Calibri" w:cs="Times New Roman"/>
+                      <w:b/>
+                      <w:bCs/>
+                      <w:color w:val="FFFFFF"/>
+                      <w:lang w:val="en-US" w:eastAsia="fr-FR"/>
+                    </w:rPr>
+                  </w:pPr>
+                  <w:r>
+                    <w:rPr>
+                      <w:rFonts w:ascii="Calibri" w:eastAsia="Times New Roman" w:hAnsi="Calibri" w:cs="Times New Roman"/>
+                      <w:b/>
+                      <w:bCs/>
+                      <w:color w:val="FFFFFF"/>
+                      <w:lang w:val="en-US" w:eastAsia="fr-FR"/>
+                    </w:rPr>
+                    <w:t>value</w:t>
+                  </w:r>
+                  <w:r>
+                    <w:rPr>
+                      <w:rFonts w:ascii="Calibri" w:eastAsia="Times New Roman" w:hAnsi="Calibri" w:cs="Times New Roman"/>
+                      <w:b/>
+                      <w:bCs/>
+                      <w:color w:val="FFFFFF"/>
+                      <w:lang w:val="en-US" w:eastAsia="fr-FR"/>
+                    </w:rPr>
+                    <w:t xml:space="preserve"> 1</w:t>
+                  </w:r>
+                </w:p>
+              </w:tc>
+              <w:tc>
+                <w:tcPr>
+                  <w:tcW w:w="1360" w:type="dxa"/>
+                  <w:tcBorders>
+                    <w:top w:val="single" w:sz="4" w:space="0" w:color="auto"/>
+                    <w:left w:val="nil"/>
+                    <w:bottom w:val="single" w:sz="4" w:space="0" w:color="auto"/>
+                    <w:right w:val="single" w:sz="4" w:space="0" w:color="auto"/>
+                  </w:tcBorders>
+                  <w:shd w:val="clear" w:color="auto" w:fill="auto"/>
+                  <w:noWrap/>
+                  <w:vAlign w:val="center"/>
+                  <w:hideMark/>
+                </w:tcPr>
+                <w:p>
+                  <w:pPr>
+                    <w:spacing w:after="0" w:line="240" w:lineRule="auto"/>
+                    <w:jc w:val="center"/>
+                    <w:rPr>
+                      <w:rFonts w:ascii="Calibri" w:eastAsia="Times New Roman" w:hAnsi="Calibri" w:cs="Times New Roman"/>
+                      <w:color w:val="000000"/>
+                      <w:lang w:val="en-US" w:eastAsia="fr-FR"/>
+                    </w:rPr>
+                  </w:pPr>
+                  <w:r>
+                    <w:rPr>
+                      <w:rFonts w:ascii="Calibri" w:eastAsia="Times New Roman" w:hAnsi="Calibri" w:cs="Times New Roman"/>
+                      <w:color w:val="000000"/>
+                      <w:lang w:val="en-US" w:eastAsia="fr-FR"/>
+                    </w:rPr>
+                    <w:t>character</w:t>
+                  </w:r>
+                </w:p>
+              </w:tc>
+            </w:tr>
+            <w:tr>
+              <w:trPr>
+                <w:trHeight w:val="300"/>
+              </w:trPr>
+              <w:tc>
+                <w:tcPr>
+                  <w:tcW w:w="1120" w:type="dxa"/>
+                  <w:tcBorders>
+                    <w:top w:val="nil"/>
+                    <w:left w:val="single" w:sz="4" w:space="0" w:color="auto"/>
+                    <w:bottom w:val="single" w:sz="4" w:space="0" w:color="auto"/>
+                    <w:right w:val="single" w:sz="4" w:space="0" w:color="auto"/>
+                  </w:tcBorders>
+                  <w:shd w:val="clear" w:color="000000" w:fill="A6A6A6"/>
+                  <w:noWrap/>
+                  <w:vAlign w:val="center"/>
+                  <w:hideMark/>
+                </w:tcPr>
+                <w:p>
+                  <w:pPr>
+                    <w:spacing w:after="0" w:line="240" w:lineRule="auto"/>
+                    <w:jc w:val="center"/>
+                    <w:rPr>
+                      <w:rFonts w:ascii="Calibri" w:eastAsia="Times New Roman" w:hAnsi="Calibri" w:cs="Times New Roman"/>
+                      <w:b/>
+                      <w:bCs/>
+                      <w:color w:val="FFFFFF"/>
+                      <w:lang w:val="en-US" w:eastAsia="fr-FR"/>
+                    </w:rPr>
+                  </w:pPr>
+                  <w:r>
+                    <w:rPr>
+                      <w:rFonts w:ascii="Calibri" w:eastAsia="Times New Roman" w:hAnsi="Calibri" w:cs="Times New Roman"/>
+                      <w:b/>
+                      <w:bCs/>
+                      <w:color w:val="FFFFFF"/>
+                      <w:lang w:val="en-US" w:eastAsia="fr-FR"/>
+                    </w:rPr>
+                    <w:t>value</w:t>
+                  </w:r>
+                  <w:r>
+                    <w:rPr>
+                      <w:rFonts w:ascii="Calibri" w:eastAsia="Times New Roman" w:hAnsi="Calibri" w:cs="Times New Roman"/>
+                      <w:b/>
+                      <w:bCs/>
+                      <w:color w:val="FFFFFF"/>
+                      <w:lang w:val="en-US" w:eastAsia="fr-FR"/>
+                    </w:rPr>
+                    <w:t xml:space="preserve"> 2</w:t>
+                  </w:r>
+                </w:p>
+              </w:tc>
+              <w:tc>
+                <w:tcPr>
+                  <w:tcW w:w="1360" w:type="dxa"/>
+                  <w:tcBorders>
+                    <w:top w:val="nil"/>
+                    <w:left w:val="nil"/>
+                    <w:bottom w:val="single" w:sz="4" w:space="0" w:color="auto"/>
+                    <w:right w:val="single" w:sz="4" w:space="0" w:color="auto"/>
+                  </w:tcBorders>
+                  <w:shd w:val="clear" w:color="auto" w:fill="auto"/>
+                  <w:noWrap/>
+                  <w:vAlign w:val="center"/>
+                  <w:hideMark/>
+                </w:tcPr>
+                <w:p>
+                  <w:pPr>
+                    <w:spacing w:after="0" w:line="240" w:lineRule="auto"/>
+                    <w:jc w:val="center"/>
+                    <w:rPr>
+                      <w:rFonts w:ascii="Calibri" w:eastAsia="Times New Roman" w:hAnsi="Calibri" w:cs="Times New Roman"/>
+                      <w:color w:val="000000"/>
+                      <w:lang w:val="en-US" w:eastAsia="fr-FR"/>
+                    </w:rPr>
+                  </w:pPr>
+                  <w:r>
+                    <w:rPr>
+                      <w:rFonts w:ascii="Calibri" w:eastAsia="Times New Roman" w:hAnsi="Calibri" w:cs="Times New Roman"/>
+                      <w:color w:val="000000"/>
+                      <w:lang w:val="en-US" w:eastAsia="fr-FR"/>
+                    </w:rPr>
+                    <w:t>character</w:t>
+                  </w:r>
+                </w:p>
+              </w:tc>
+            </w:tr>
+            <w:tr>
+              <w:trPr>
+                <w:trHeight w:val="300"/>
+              </w:trPr>
+              <w:tc>
+                <w:tcPr>
+                  <w:tcW w:w="1120" w:type="dxa"/>
+                  <w:tcBorders>
+                    <w:top w:val="nil"/>
+                    <w:left w:val="single" w:sz="4" w:space="0" w:color="auto"/>
+                    <w:bottom w:val="single" w:sz="4" w:space="0" w:color="auto"/>
+                    <w:right w:val="single" w:sz="4" w:space="0" w:color="auto"/>
+                  </w:tcBorders>
+                  <w:shd w:val="clear" w:color="000000" w:fill="A6A6A6"/>
+                  <w:noWrap/>
+                  <w:vAlign w:val="center"/>
+                  <w:hideMark/>
+                </w:tcPr>
+                <w:p>
+                  <w:pPr>
+                    <w:spacing w:after="0" w:line="240" w:lineRule="auto"/>
+                    <w:jc w:val="center"/>
+                    <w:rPr>
+                      <w:rFonts w:ascii="Calibri" w:eastAsia="Times New Roman" w:hAnsi="Calibri" w:cs="Times New Roman"/>
+                      <w:b/>
+                      <w:bCs/>
+                      <w:color w:val="FFFFFF"/>
+                      <w:lang w:val="en-US" w:eastAsia="fr-FR"/>
+                    </w:rPr>
+                  </w:pPr>
+                  <w:r>
+                    <w:rPr>
+                      <w:rFonts w:ascii="Calibri" w:eastAsia="Times New Roman" w:hAnsi="Calibri" w:cs="Times New Roman"/>
+                      <w:b/>
+                      <w:bCs/>
+                      <w:color w:val="FFFFFF"/>
+                      <w:lang w:val="en-US" w:eastAsia="fr-FR"/>
+                    </w:rPr>
+                    <w:t>…</w:t>
+                  </w:r>
+                </w:p>
+              </w:tc>
+              <w:tc>
+                <w:tcPr>
+                  <w:tcW w:w="1360" w:type="dxa"/>
+                  <w:tcBorders>
+                    <w:top w:val="nil"/>
+                    <w:left w:val="nil"/>
+                    <w:bottom w:val="single" w:sz="4" w:space="0" w:color="auto"/>
+                    <w:right w:val="single" w:sz="4" w:space="0" w:color="auto"/>
+                  </w:tcBorders>
+                  <w:shd w:val="clear" w:color="auto" w:fill="auto"/>
+                  <w:noWrap/>
+                  <w:vAlign w:val="center"/>
+                  <w:hideMark/>
+                </w:tcPr>
+                <w:p>
+                  <w:pPr>
+                    <w:spacing w:after="0" w:line="240" w:lineRule="auto"/>
+                    <w:jc w:val="center"/>
+                    <w:rPr>
+                      <w:rFonts w:ascii="Calibri" w:eastAsia="Times New Roman" w:hAnsi="Calibri" w:cs="Times New Roman"/>
+                      <w:color w:val="000000"/>
+                      <w:lang w:val="en-US" w:eastAsia="fr-FR"/>
+                    </w:rPr>
+                  </w:pPr>
+                  <w:r>
+                    <w:rPr>
+                      <w:rFonts w:ascii="Calibri" w:eastAsia="Times New Roman" w:hAnsi="Calibri" w:cs="Times New Roman"/>
+                      <w:color w:val="000000"/>
+                      <w:lang w:val="en-US" w:eastAsia="fr-FR"/>
+                    </w:rPr>
+                    <w:t>…</w:t>
+                  </w:r>
+                </w:p>
+              </w:tc>
+            </w:tr>
+            <w:tr>
+              <w:trPr>
+                <w:trHeight w:val="300"/>
+              </w:trPr>
+              <w:tc>
+                <w:tcPr>
+                  <w:tcW w:w="1120" w:type="dxa"/>
+                  <w:tcBorders>
+                    <w:top w:val="nil"/>
+                    <w:left w:val="single" w:sz="4" w:space="0" w:color="auto"/>
+                    <w:bottom w:val="single" w:sz="4" w:space="0" w:color="auto"/>
+                    <w:right w:val="single" w:sz="4" w:space="0" w:color="auto"/>
+                  </w:tcBorders>
+                  <w:shd w:val="clear" w:color="000000" w:fill="A6A6A6"/>
+                  <w:noWrap/>
+                  <w:vAlign w:val="center"/>
+                  <w:hideMark/>
+                </w:tcPr>
+                <w:p>
+                  <w:pPr>
+                    <w:spacing w:after="0" w:line="240" w:lineRule="auto"/>
+                    <w:jc w:val="center"/>
+                    <w:rPr>
+                      <w:rFonts w:ascii="Calibri" w:eastAsia="Times New Roman" w:hAnsi="Calibri" w:cs="Times New Roman"/>
+                      <w:b/>
+                      <w:bCs/>
+                      <w:color w:val="FFFFFF"/>
+                      <w:lang w:val="en-US" w:eastAsia="fr-FR"/>
+                    </w:rPr>
+                  </w:pPr>
+                  <w:r>
+                    <w:rPr>
+                      <w:rFonts w:ascii="Calibri" w:eastAsia="Times New Roman" w:hAnsi="Calibri" w:cs="Times New Roman"/>
+                      <w:b/>
+                      <w:bCs/>
+                      <w:color w:val="FFFFFF"/>
+                      <w:lang w:val="en-US" w:eastAsia="fr-FR"/>
+                    </w:rPr>
+                    <w:t>value</w:t>
+                  </w:r>
+                  <w:r>
+                    <w:rPr>
+                      <w:rFonts w:ascii="Calibri" w:eastAsia="Times New Roman" w:hAnsi="Calibri" w:cs="Times New Roman"/>
+                      <w:b/>
+                      <w:bCs/>
+                      <w:color w:val="FFFFFF"/>
+                      <w:lang w:val="en-US" w:eastAsia="fr-FR"/>
+                    </w:rPr>
+                    <w:t xml:space="preserve"> </w:t>
+                  </w:r>
+                  <m:oMath>
+                    <m:sSub>
+                      <m:sSubPr>
+                        <m:ctrlPr>
+                          <w:rPr>
+                            <w:rFonts w:ascii="Cambria Math" w:hAnsi="Cambria Math"/>
+                            <w:b/>
+                            <w:bCs/>
+                            <w:i/>
+                            <w:color w:val="FFFFFF" w:themeColor="background1"/>
+                            <w:lang w:val="en-US"/>
+                          </w:rPr>
+                        </m:ctrlPr>
+                      </m:sSubPr>
+                      <m:e>
+                        <m:r>
+                          <m:rPr>
+                            <m:sty m:val="bi"/>
+                          </m:rPr>
+                          <w:rPr>
+                            <w:rFonts w:ascii="Cambria Math" w:hAnsi="Cambria Math"/>
+                            <w:color w:val="FFFFFF" w:themeColor="background1"/>
+                            <w:lang w:val="en-US"/>
+                          </w:rPr>
+                          <m:t>V</m:t>
+                        </m:r>
+                      </m:e>
+                      <m:sub>
+                        <m:r>
+                          <m:rPr>
+                            <m:sty m:val="bi"/>
+                          </m:rPr>
+                          <w:rPr>
+                            <w:rFonts w:ascii="Cambria Math" w:hAnsi="Cambria Math"/>
+                            <w:color w:val="FFFFFF" w:themeColor="background1"/>
+                            <w:lang w:val="en-US"/>
+                          </w:rPr>
+                          <m:t>2</m:t>
+                        </m:r>
+                      </m:sub>
+                    </m:sSub>
+                  </m:oMath>
+                </w:p>
+              </w:tc>
+              <w:tc>
+                <w:tcPr>
+                  <w:tcW w:w="1360" w:type="dxa"/>
+                  <w:tcBorders>
+                    <w:top w:val="nil"/>
+                    <w:left w:val="nil"/>
+                    <w:bottom w:val="single" w:sz="4" w:space="0" w:color="auto"/>
+                    <w:right w:val="single" w:sz="4" w:space="0" w:color="auto"/>
+                  </w:tcBorders>
+                  <w:shd w:val="clear" w:color="auto" w:fill="auto"/>
+                  <w:noWrap/>
+                  <w:vAlign w:val="center"/>
+                  <w:hideMark/>
+                </w:tcPr>
+                <w:p>
+                  <w:pPr>
+                    <w:spacing w:after="0" w:line="240" w:lineRule="auto"/>
+                    <w:jc w:val="center"/>
+                    <w:rPr>
+                      <w:rFonts w:ascii="Calibri" w:eastAsia="Times New Roman" w:hAnsi="Calibri" w:cs="Times New Roman"/>
+                      <w:color w:val="000000"/>
+                      <w:lang w:val="en-US" w:eastAsia="fr-FR"/>
+                    </w:rPr>
+                  </w:pPr>
+                  <w:r>
+                    <w:rPr>
+                      <w:rFonts w:ascii="Calibri" w:eastAsia="Times New Roman" w:hAnsi="Calibri" w:cs="Times New Roman"/>
+                      <w:color w:val="000000"/>
+                      <w:lang w:val="en-US" w:eastAsia="fr-FR"/>
+                    </w:rPr>
+                    <w:t>character</w:t>
+                  </w:r>
+                </w:p>
+              </w:tc>
+            </w:tr>
+          </w:tbl>
+          <w:p>
+            <w:pPr>
+              <w:spacing w:after="0"/>
+              <w:rPr>
+                <w:bCs/>
+                <w:lang w:val="en-US"/>
+              </w:rPr>
+            </w:pPr>
+          </w:p>
+        </w:tc>
+        <w:tc>
+          <w:tcPr>
+            <w:tcW w:w="2303" w:type="dxa"/>
+            <w:vAlign w:val="center"/>
+          </w:tcPr>
+          <w:p>
+            <w:pPr>
+              <w:spacing w:after="0"/>
+              <w:jc w:val="center"/>
+              <w:rPr>
+                <w:bCs/>
+                <w:lang w:val="en-US"/>
+              </w:rPr>
+            </w:pPr>
+            <w:r>
+              <w:rPr>
+                <w:bCs/>
+                <w:lang w:val="en-US"/>
+              </w:rPr>
+              <w:t>…</w:t>
+            </w:r>
+          </w:p>
+        </w:tc>
+        <w:tc>
+          <w:tcPr>
+            <w:tcW w:w="2303" w:type="dxa"/>
+          </w:tcPr>
+          <w:tbl>
+            <w:tblPr>
+              <w:tblpPr w:leftFromText="141" w:rightFromText="141" w:vertAnchor="text" w:horzAnchor="margin" w:tblpY="88"/>
+              <w:tblW w:w="2480" w:type="dxa"/>
+              <w:tblCellMar>
+                <w:left w:w="70" w:type="dxa"/>
+                <w:right w:w="70" w:type="dxa"/>
+              </w:tblCellMar>
+              <w:tblLook w:val="04A0" w:firstRow="1" w:lastRow="0" w:firstColumn="1" w:lastColumn="0" w:noHBand="0" w:noVBand="1"/>
+            </w:tblPr>
+            <w:tblGrid>
+              <w:gridCol w:w="1120"/>
+              <w:gridCol w:w="1360"/>
+            </w:tblGrid>
+            <w:tr>
+              <w:trPr>
+                <w:trHeight w:val="300"/>
+              </w:trPr>
+              <w:tc>
+                <w:tcPr>
+                  <w:tcW w:w="1120" w:type="dxa"/>
+                  <w:tcBorders>
+                    <w:top w:val="single" w:sz="4" w:space="0" w:color="auto"/>
+                    <w:left w:val="single" w:sz="4" w:space="0" w:color="auto"/>
+                    <w:bottom w:val="single" w:sz="4" w:space="0" w:color="auto"/>
+                    <w:right w:val="single" w:sz="4" w:space="0" w:color="auto"/>
+                  </w:tcBorders>
+                  <w:shd w:val="clear" w:color="000000" w:fill="A6A6A6"/>
+                  <w:noWrap/>
+                  <w:vAlign w:val="center"/>
+                  <w:hideMark/>
+                </w:tcPr>
+                <w:p>
+                  <w:pPr>
+                    <w:spacing w:after="0" w:line="240" w:lineRule="auto"/>
+                    <w:jc w:val="center"/>
+                    <w:rPr>
+                      <w:rFonts w:ascii="Calibri" w:eastAsia="Times New Roman" w:hAnsi="Calibri" w:cs="Times New Roman"/>
+                      <w:b/>
+                      <w:bCs/>
+                      <w:color w:val="FFFFFF"/>
+                      <w:lang w:val="en-US" w:eastAsia="fr-FR"/>
+                    </w:rPr>
+                  </w:pPr>
+                  <w:r>
+                    <w:rPr>
+                      <w:rFonts w:ascii="Calibri" w:eastAsia="Times New Roman" w:hAnsi="Calibri" w:cs="Times New Roman"/>
+                      <w:b/>
+                      <w:bCs/>
+                      <w:color w:val="FFFFFF"/>
+                      <w:lang w:val="en-US" w:eastAsia="fr-FR"/>
+                    </w:rPr>
+                    <w:t>value</w:t>
+                  </w:r>
+                  <w:r>
+                    <w:rPr>
+                      <w:rFonts w:ascii="Calibri" w:eastAsia="Times New Roman" w:hAnsi="Calibri" w:cs="Times New Roman"/>
+                      <w:b/>
+                      <w:bCs/>
+                      <w:color w:val="FFFFFF"/>
+                      <w:lang w:val="en-US" w:eastAsia="fr-FR"/>
+                    </w:rPr>
+                    <w:t xml:space="preserve"> 1</w:t>
+                  </w:r>
+                </w:p>
+              </w:tc>
+              <w:tc>
+                <w:tcPr>
+                  <w:tcW w:w="1360" w:type="dxa"/>
+                  <w:tcBorders>
+                    <w:top w:val="single" w:sz="4" w:space="0" w:color="auto"/>
+                    <w:left w:val="nil"/>
+                    <w:bottom w:val="single" w:sz="4" w:space="0" w:color="auto"/>
+                    <w:right w:val="single" w:sz="4" w:space="0" w:color="auto"/>
+                  </w:tcBorders>
+                  <w:shd w:val="clear" w:color="auto" w:fill="auto"/>
+                  <w:noWrap/>
+                  <w:vAlign w:val="center"/>
+                  <w:hideMark/>
+                </w:tcPr>
+                <w:p>
+                  <w:pPr>
+                    <w:spacing w:after="0" w:line="240" w:lineRule="auto"/>
+                    <w:jc w:val="center"/>
+                    <w:rPr>
+                      <w:rFonts w:ascii="Calibri" w:eastAsia="Times New Roman" w:hAnsi="Calibri" w:cs="Times New Roman"/>
+                      <w:color w:val="000000"/>
+                      <w:lang w:val="en-US" w:eastAsia="fr-FR"/>
+                    </w:rPr>
+                  </w:pPr>
+                  <w:r>
+                    <w:rPr>
+                      <w:rFonts w:ascii="Calibri" w:eastAsia="Times New Roman" w:hAnsi="Calibri" w:cs="Times New Roman"/>
+                      <w:color w:val="000000"/>
+                      <w:lang w:val="en-US" w:eastAsia="fr-FR"/>
+                    </w:rPr>
+                    <w:t>character</w:t>
+                  </w:r>
+                </w:p>
+              </w:tc>
+            </w:tr>
+            <w:tr>
+              <w:trPr>
+                <w:trHeight w:val="300"/>
+              </w:trPr>
+              <w:tc>
+                <w:tcPr>
+                  <w:tcW w:w="1120" w:type="dxa"/>
+                  <w:tcBorders>
+                    <w:top w:val="nil"/>
+                    <w:left w:val="single" w:sz="4" w:space="0" w:color="auto"/>
+                    <w:bottom w:val="single" w:sz="4" w:space="0" w:color="auto"/>
+                    <w:right w:val="single" w:sz="4" w:space="0" w:color="auto"/>
+                  </w:tcBorders>
+                  <w:shd w:val="clear" w:color="000000" w:fill="A6A6A6"/>
+                  <w:noWrap/>
+                  <w:vAlign w:val="center"/>
+                  <w:hideMark/>
+                </w:tcPr>
+                <w:p>
+                  <w:pPr>
+                    <w:spacing w:after="0" w:line="240" w:lineRule="auto"/>
+                    <w:jc w:val="center"/>
+                    <w:rPr>
+                      <w:rFonts w:ascii="Calibri" w:eastAsia="Times New Roman" w:hAnsi="Calibri" w:cs="Times New Roman"/>
+                      <w:b/>
+                      <w:bCs/>
+                      <w:color w:val="FFFFFF"/>
+                      <w:lang w:val="en-US" w:eastAsia="fr-FR"/>
+                    </w:rPr>
+                  </w:pPr>
+                  <w:r>
+                    <w:rPr>
+                      <w:rFonts w:ascii="Calibri" w:eastAsia="Times New Roman" w:hAnsi="Calibri" w:cs="Times New Roman"/>
+                      <w:b/>
+                      <w:bCs/>
+                      <w:color w:val="FFFFFF"/>
+                      <w:lang w:val="en-US" w:eastAsia="fr-FR"/>
+                    </w:rPr>
+                    <w:t>value</w:t>
+                  </w:r>
+                  <w:r>
+                    <w:rPr>
+                      <w:rFonts w:ascii="Calibri" w:eastAsia="Times New Roman" w:hAnsi="Calibri" w:cs="Times New Roman"/>
+                      <w:b/>
+                      <w:bCs/>
+                      <w:color w:val="FFFFFF"/>
+                      <w:lang w:val="en-US" w:eastAsia="fr-FR"/>
+                    </w:rPr>
+                    <w:t xml:space="preserve"> 2</w:t>
+                  </w:r>
+                </w:p>
+              </w:tc>
+              <w:tc>
+                <w:tcPr>
+                  <w:tcW w:w="1360" w:type="dxa"/>
+                  <w:tcBorders>
+                    <w:top w:val="nil"/>
+                    <w:left w:val="nil"/>
+                    <w:bottom w:val="single" w:sz="4" w:space="0" w:color="auto"/>
+                    <w:right w:val="single" w:sz="4" w:space="0" w:color="auto"/>
+                  </w:tcBorders>
+                  <w:shd w:val="clear" w:color="auto" w:fill="auto"/>
+                  <w:noWrap/>
+                  <w:vAlign w:val="center"/>
+                  <w:hideMark/>
+                </w:tcPr>
+                <w:p>
+                  <w:pPr>
+                    <w:spacing w:after="0" w:line="240" w:lineRule="auto"/>
+                    <w:jc w:val="center"/>
+                    <w:rPr>
+                      <w:rFonts w:ascii="Calibri" w:eastAsia="Times New Roman" w:hAnsi="Calibri" w:cs="Times New Roman"/>
+                      <w:color w:val="000000"/>
+                      <w:lang w:val="en-US" w:eastAsia="fr-FR"/>
+                    </w:rPr>
+                  </w:pPr>
+                  <w:r>
+                    <w:rPr>
+                      <w:rFonts w:ascii="Calibri" w:eastAsia="Times New Roman" w:hAnsi="Calibri" w:cs="Times New Roman"/>
+                      <w:color w:val="000000"/>
+                      <w:lang w:val="en-US" w:eastAsia="fr-FR"/>
+                    </w:rPr>
+                    <w:t>character</w:t>
+                  </w:r>
+                </w:p>
+              </w:tc>
+            </w:tr>
+            <w:tr>
+              <w:trPr>
+                <w:trHeight w:val="300"/>
+              </w:trPr>
+              <w:tc>
+                <w:tcPr>
+                  <w:tcW w:w="1120" w:type="dxa"/>
+                  <w:tcBorders>
+                    <w:top w:val="nil"/>
+                    <w:left w:val="single" w:sz="4" w:space="0" w:color="auto"/>
+                    <w:bottom w:val="single" w:sz="4" w:space="0" w:color="auto"/>
+                    <w:right w:val="single" w:sz="4" w:space="0" w:color="auto"/>
+                  </w:tcBorders>
+                  <w:shd w:val="clear" w:color="000000" w:fill="A6A6A6"/>
+                  <w:noWrap/>
+                  <w:vAlign w:val="center"/>
+                  <w:hideMark/>
+                </w:tcPr>
+                <w:p>
+                  <w:pPr>
+                    <w:spacing w:after="0" w:line="240" w:lineRule="auto"/>
+                    <w:jc w:val="center"/>
+                    <w:rPr>
+                      <w:rFonts w:ascii="Calibri" w:eastAsia="Times New Roman" w:hAnsi="Calibri" w:cs="Times New Roman"/>
+                      <w:b/>
+                      <w:bCs/>
+                      <w:color w:val="FFFFFF"/>
+                      <w:lang w:val="en-US" w:eastAsia="fr-FR"/>
+                    </w:rPr>
+                  </w:pPr>
+                  <w:r>
+                    <w:rPr>
+                      <w:rFonts w:ascii="Calibri" w:eastAsia="Times New Roman" w:hAnsi="Calibri" w:cs="Times New Roman"/>
+                      <w:b/>
+                      <w:bCs/>
+                      <w:color w:val="FFFFFF"/>
+                      <w:lang w:val="en-US" w:eastAsia="fr-FR"/>
+                    </w:rPr>
+                    <w:t>…</w:t>
+                  </w:r>
+                </w:p>
+              </w:tc>
+              <w:tc>
+                <w:tcPr>
+                  <w:tcW w:w="1360" w:type="dxa"/>
+                  <w:tcBorders>
+                    <w:top w:val="nil"/>
+                    <w:left w:val="nil"/>
+                    <w:bottom w:val="single" w:sz="4" w:space="0" w:color="auto"/>
+                    <w:right w:val="single" w:sz="4" w:space="0" w:color="auto"/>
+                  </w:tcBorders>
+                  <w:shd w:val="clear" w:color="auto" w:fill="auto"/>
+                  <w:noWrap/>
+                  <w:vAlign w:val="center"/>
+                  <w:hideMark/>
+                </w:tcPr>
+                <w:p>
+                  <w:pPr>
+                    <w:spacing w:after="0" w:line="240" w:lineRule="auto"/>
+                    <w:jc w:val="center"/>
+                    <w:rPr>
+                      <w:rFonts w:ascii="Calibri" w:eastAsia="Times New Roman" w:hAnsi="Calibri" w:cs="Times New Roman"/>
+                      <w:color w:val="000000"/>
+                      <w:lang w:val="en-US" w:eastAsia="fr-FR"/>
+                    </w:rPr>
+                  </w:pPr>
+                  <w:r>
+                    <w:rPr>
+                      <w:rFonts w:ascii="Calibri" w:eastAsia="Times New Roman" w:hAnsi="Calibri" w:cs="Times New Roman"/>
+                      <w:color w:val="000000"/>
+                      <w:lang w:val="en-US" w:eastAsia="fr-FR"/>
+                    </w:rPr>
+                    <w:t>…</w:t>
+                  </w:r>
+                </w:p>
+              </w:tc>
+            </w:tr>
+            <w:tr>
+              <w:trPr>
+                <w:trHeight w:val="300"/>
+              </w:trPr>
+              <w:tc>
+                <w:tcPr>
+                  <w:tcW w:w="1120" w:type="dxa"/>
+                  <w:tcBorders>
+                    <w:top w:val="nil"/>
+                    <w:left w:val="single" w:sz="4" w:space="0" w:color="auto"/>
+                    <w:bottom w:val="single" w:sz="4" w:space="0" w:color="auto"/>
+                    <w:right w:val="single" w:sz="4" w:space="0" w:color="auto"/>
+                  </w:tcBorders>
+                  <w:shd w:val="clear" w:color="000000" w:fill="A6A6A6"/>
+                  <w:noWrap/>
+                  <w:vAlign w:val="center"/>
+                  <w:hideMark/>
+                </w:tcPr>
+                <w:p>
+                  <w:pPr>
+                    <w:spacing w:after="0" w:line="240" w:lineRule="auto"/>
+                    <w:jc w:val="center"/>
+                    <w:rPr>
+                      <w:rFonts w:ascii="Calibri" w:eastAsia="Times New Roman" w:hAnsi="Calibri" w:cs="Times New Roman"/>
+                      <w:b/>
+                      <w:bCs/>
+                      <w:color w:val="FFFFFF"/>
+                      <w:lang w:val="en-US" w:eastAsia="fr-FR"/>
+                    </w:rPr>
+                  </w:pPr>
+                  <w:r>
+                    <w:rPr>
+                      <w:rFonts w:ascii="Calibri" w:eastAsia="Times New Roman" w:hAnsi="Calibri" w:cs="Times New Roman"/>
+                      <w:b/>
+                      <w:bCs/>
+                      <w:color w:val="FFFFFF"/>
+                      <w:lang w:val="en-US" w:eastAsia="fr-FR"/>
+                    </w:rPr>
+                    <w:t>value</w:t>
+                  </w:r>
+                  <w:r>
+                    <w:rPr>
+                      <w:rFonts w:ascii="Calibri" w:eastAsia="Times New Roman" w:hAnsi="Calibri" w:cs="Times New Roman"/>
+                      <w:b/>
+                      <w:bCs/>
+                      <w:color w:val="FFFFFF"/>
+                      <w:lang w:val="en-US" w:eastAsia="fr-FR"/>
+                    </w:rPr>
+                    <w:t xml:space="preserve"> </w:t>
+                  </w:r>
+                  <m:oMath>
+                    <m:sSub>
+                      <m:sSubPr>
+                        <m:ctrlPr>
+                          <w:rPr>
+                            <w:rFonts w:ascii="Cambria Math" w:hAnsi="Cambria Math"/>
+                            <w:b/>
+                            <w:bCs/>
+                            <w:i/>
+                            <w:color w:val="FFFFFF" w:themeColor="background1"/>
+                            <w:lang w:val="en-US"/>
+                          </w:rPr>
+                        </m:ctrlPr>
+                      </m:sSubPr>
+                      <m:e>
+                        <m:r>
+                          <m:rPr>
+                            <m:sty m:val="bi"/>
+                          </m:rPr>
+                          <w:rPr>
+                            <w:rFonts w:ascii="Cambria Math" w:hAnsi="Cambria Math"/>
+                            <w:color w:val="FFFFFF" w:themeColor="background1"/>
+                            <w:lang w:val="en-US"/>
+                          </w:rPr>
+                          <m:t>V</m:t>
+                        </m:r>
+                      </m:e>
+                      <m:sub>
+                        <m:r>
+                          <m:rPr>
+                            <m:sty m:val="bi"/>
+                          </m:rPr>
+                          <w:rPr>
+                            <w:rFonts w:ascii="Cambria Math" w:hAnsi="Cambria Math"/>
+                            <w:color w:val="FFFFFF" w:themeColor="background1"/>
+                            <w:lang w:val="en-US"/>
+                          </w:rPr>
+                          <m:t>C</m:t>
+                        </m:r>
+                      </m:sub>
+                    </m:sSub>
+                  </m:oMath>
+                </w:p>
+              </w:tc>
+              <w:tc>
+                <w:tcPr>
+                  <w:tcW w:w="1360" w:type="dxa"/>
+                  <w:tcBorders>
+                    <w:top w:val="nil"/>
+                    <w:left w:val="nil"/>
+                    <w:bottom w:val="single" w:sz="4" w:space="0" w:color="auto"/>
+                    <w:right w:val="single" w:sz="4" w:space="0" w:color="auto"/>
+                  </w:tcBorders>
+                  <w:shd w:val="clear" w:color="auto" w:fill="auto"/>
+                  <w:noWrap/>
+                  <w:vAlign w:val="center"/>
+                  <w:hideMark/>
+                </w:tcPr>
+                <w:p>
+                  <w:pPr>
+                    <w:spacing w:after="0" w:line="240" w:lineRule="auto"/>
+                    <w:jc w:val="center"/>
+                    <w:rPr>
+                      <w:rFonts w:ascii="Calibri" w:eastAsia="Times New Roman" w:hAnsi="Calibri" w:cs="Times New Roman"/>
+                      <w:color w:val="000000"/>
+                      <w:lang w:val="en-US" w:eastAsia="fr-FR"/>
+                    </w:rPr>
+                  </w:pPr>
+                  <w:r>
+                    <w:rPr>
+                      <w:rFonts w:ascii="Calibri" w:eastAsia="Times New Roman" w:hAnsi="Calibri" w:cs="Times New Roman"/>
+                      <w:color w:val="000000"/>
+                      <w:lang w:val="en-US" w:eastAsia="fr-FR"/>
+                    </w:rPr>
+                    <w:t>character</w:t>
+                  </w:r>
+                </w:p>
+              </w:tc>
+            </w:tr>
+          </w:tbl>
+          <w:p>
+            <w:pPr>
+              <w:spacing w:after="0"/>
+              <w:rPr>
+                <w:bCs/>
+                <w:lang w:val="en-US"/>
+              </w:rPr>
+            </w:pPr>
+          </w:p>
+        </w:tc>
+      </w:tr>
+    </w:tbl>
+    <w:p>
+      <w:pPr>
+        <w:spacing w:after="0"/>
+        <w:rPr>
+          <w:bCs/>
+          <w:lang w:val="en-US"/>
+        </w:rPr>
+      </w:pPr>
     </w:p>
     <w:p>
       <w:pPr>
@@ -2401,13 +3875,20 @@
           <w:b/>
           <w:lang w:val="en-US"/>
         </w:rPr>
-        <w:t>count</w:t>
-      </w:r>
-      <w:r>
-        <w:rPr>
-          <w:lang w:val="en-US"/>
-        </w:rPr>
-        <w:t>: numeric</w:t>
+        <w:t>t</w:t>
+      </w:r>
+      <w:r>
+        <w:rPr>
+          <w:b/>
+          <w:lang w:val="en-US"/>
+        </w:rPr>
+        <w:t>arget</w:t>
+      </w:r>
+      <w:r>
+        <w:rPr>
+          <w:lang w:val="en-US"/>
+        </w:rPr>
+        <w:t>: character</w:t>
       </w:r>
     </w:p>
     <w:p>
@@ -2417,15 +3898,13 @@
           <w:lang w:val="en-US"/>
         </w:rPr>
       </w:pPr>
-      <w:proofErr w:type="spellStart"/>
-      <w:r>
-        <w:rPr>
-          <w:b/>
-          <w:lang w:val="en-US"/>
-        </w:rPr>
-        <w:t>min_length</w:t>
-      </w:r>
-      <w:proofErr w:type="spellEnd"/>
+      <w:r>
+        <w:rPr>
+          <w:b/>
+          <w:lang w:val="en-US"/>
+        </w:rPr>
+        <w:t>count</w:t>
+      </w:r>
       <w:r>
         <w:rPr>
           <w:lang w:val="en-US"/>
@@ -2446,7 +3925,7 @@
           <w:b/>
           <w:lang w:val="en-US"/>
         </w:rPr>
-        <w:t>max_length</w:t>
+        <w:t>min_length</w:t>
       </w:r>
       <w:proofErr w:type="spellEnd"/>
       <w:r>
@@ -2469,6 +3948,29 @@
           <w:b/>
           <w:lang w:val="en-US"/>
         </w:rPr>
+        <w:t>max_length</w:t>
+      </w:r>
+      <w:proofErr w:type="spellEnd"/>
+      <w:r>
+        <w:rPr>
+          <w:lang w:val="en-US"/>
+        </w:rPr>
+        <w:t>: numeric</w:t>
+      </w:r>
+    </w:p>
+    <w:p>
+      <w:pPr>
+        <w:spacing w:after="0"/>
+        <w:rPr>
+          <w:lang w:val="en-US"/>
+        </w:rPr>
+      </w:pPr>
+      <w:proofErr w:type="spellStart"/>
+      <w:r>
+        <w:rPr>
+          <w:b/>
+          <w:lang w:val="en-US"/>
+        </w:rPr>
         <w:t>status_limit</w:t>
       </w:r>
       <w:proofErr w:type="spellEnd"/>
@@ -2498,6 +4000,7 @@
           <w:b/>
           <w:lang w:val="en-US"/>
         </w:rPr>
+        <w:lastRenderedPageBreak/>
         <w:t>nodes_per_year</w:t>
       </w:r>
       <w:proofErr w:type="spellEnd"/>
@@ -3464,30 +4967,15 @@
     </w:p>
     <w:p>
       <w:pPr>
-        <w:spacing w:after="160"/>
         <w:rPr>
           <w:lang w:val="en-US"/>
         </w:rPr>
       </w:pPr>
       <w:r>
         <w:rPr>
-          <w:lang w:val="en-US"/>
-        </w:rPr>
-        <w:br w:type="page"/>
-      </w:r>
-    </w:p>
-    <w:p>
-      <w:pPr>
-        <w:rPr>
-          <w:lang w:val="en-US"/>
-        </w:rPr>
-      </w:pPr>
-      <w:r>
-        <w:rPr>
-          <w:b/>
-          <w:lang w:val="en-US"/>
-        </w:rPr>
-        <w:lastRenderedPageBreak/>
+          <w:b/>
+          <w:lang w:val="en-US"/>
+        </w:rPr>
         <w:t>nodes</w:t>
       </w:r>
       <w:r>
@@ -7649,6 +9137,20 @@
     </w:p>
     <w:p>
       <w:pPr>
+        <w:spacing w:after="160"/>
+        <w:rPr>
+          <w:lang w:val="en-US"/>
+        </w:rPr>
+      </w:pPr>
+      <w:r>
+        <w:rPr>
+          <w:lang w:val="en-US"/>
+        </w:rPr>
+        <w:br w:type="page"/>
+      </w:r>
+    </w:p>
+    <w:p>
+      <w:pPr>
         <w:rPr>
           <w:lang w:val="en-US"/>
         </w:rPr>
@@ -7659,6 +9161,7 @@
           <w:b/>
           <w:lang w:val="en-US"/>
         </w:rPr>
+        <w:lastRenderedPageBreak/>
         <w:t>p_links</w:t>
       </w:r>
       <w:proofErr w:type="spellEnd"/>
@@ -9031,7 +10534,6 @@
           <w:sz w:val="48"/>
           <w:lang w:val="en-US"/>
         </w:rPr>
-        <w:lastRenderedPageBreak/>
         <w:t>M</w:t>
       </w:r>
       <w:r>
@@ -9281,7 +10783,7 @@
         <w:spacing w:line="276" w:lineRule="auto"/>
         <w:ind w:left="708" w:firstLine="708"/>
         <w:rPr>
-          <w:b/>
+          <w:bCs/>
           <w:lang w:val="en-US"/>
         </w:rPr>
       </w:pPr>
@@ -9313,6 +10815,22 @@
         </w:rPr>
         <w:t>)</w:t>
       </w:r>
+      <w:r>
+        <w:rPr>
+          <w:bCs/>
+          <w:lang w:val="en-US"/>
+        </w:rPr>
+        <w:t xml:space="preserve">: </w:t>
+      </w:r>
+      <w:proofErr w:type="spellStart"/>
+      <w:r>
+        <w:rPr>
+          <w:bCs/>
+          <w:lang w:val="en-US"/>
+        </w:rPr>
+        <w:t>SpectralAnalyzer</w:t>
+      </w:r>
+      <w:proofErr w:type="spellEnd"/>
     </w:p>
     <w:tbl>
       <w:tblPr>
@@ -9655,7 +11173,7 @@
                 <w:color w:val="000000"/>
                 <w:lang w:val="en-US" w:eastAsia="fr-FR"/>
               </w:rPr>
-              <w:t>f</w:t>
+              <w:t>F</w:t>
             </w:r>
             <w:r>
               <w:rPr>
@@ -9762,6 +11280,80 @@
         </w:tc>
       </w:tr>
     </w:tbl>
+    <w:p>
+      <w:pPr>
+        <w:rPr>
+          <w:lang w:val="en-US"/>
+        </w:rPr>
+      </w:pPr>
+    </w:p>
+    <w:p>
+      <w:pPr>
+        <w:rPr>
+          <w:b/>
+          <w:bCs/>
+          <w:lang w:val="en-US"/>
+        </w:rPr>
+      </w:pPr>
+      <w:r>
+        <w:rPr>
+          <w:b/>
+          <w:bCs/>
+          <w:lang w:val="en-US"/>
+        </w:rPr>
+        <w:t>reset(</w:t>
+      </w:r>
+      <w:r>
+        <w:rPr>
+          <w:b/>
+          <w:bCs/>
+          <w:lang w:val="en-US"/>
+        </w:rPr>
+        <w:t>object</w:t>
+      </w:r>
+      <w:r>
+        <w:rPr>
+          <w:lang w:val="en-US"/>
+        </w:rPr>
+        <w:t xml:space="preserve">: </w:t>
+      </w:r>
+      <w:proofErr w:type="spellStart"/>
+      <w:r>
+        <w:rPr>
+          <w:lang w:val="en-US"/>
+        </w:rPr>
+        <w:t>SpectralAnalyzer</w:t>
+      </w:r>
+      <w:proofErr w:type="spellEnd"/>
+      <w:r>
+        <w:rPr>
+          <w:lang w:val="en-US"/>
+        </w:rPr>
+        <w:t xml:space="preserve">, </w:t>
+      </w:r>
+      <w:r>
+        <w:rPr>
+          <w:b/>
+          <w:bCs/>
+          <w:lang w:val="en-US"/>
+        </w:rPr>
+        <w:t>from</w:t>
+      </w:r>
+      <w:r>
+        <w:rPr>
+          <w:lang w:val="en-US"/>
+        </w:rPr>
+        <w:t>: numeric</w:t>
+      </w:r>
+      <w:r>
+        <w:rPr>
+          <w:b/>
+          <w:bCs/>
+          <w:lang w:val="en-US"/>
+        </w:rPr>
+        <w:t>)</w:t>
+      </w:r>
+    </w:p>
     <w:p>
       <w:pPr>
         <w:rPr>
@@ -10926,10 +12518,17 @@
     </w:p>
     <w:p>
       <w:pPr>
+        <w:spacing w:after="160"/>
         <w:rPr>
           <w:lang w:val="en-US"/>
         </w:rPr>
       </w:pPr>
+      <w:r>
+        <w:rPr>
+          <w:lang w:val="en-US"/>
+        </w:rPr>
+        <w:br w:type="page"/>
+      </w:r>
     </w:p>
     <w:p>
       <w:pPr>
@@ -10943,6 +12542,7 @@
           <w:b/>
           <w:lang w:val="en-US"/>
         </w:rPr>
+        <w:lastRenderedPageBreak/>
         <w:t>compute_reporting_indexes</w:t>
       </w:r>
       <w:proofErr w:type="spellEnd"/>
@@ -11891,20 +13491,12 @@
           <w:lang w:val="en-US"/>
         </w:rPr>
       </w:pPr>
-    </w:p>
-    <w:p>
-      <w:pPr>
-        <w:rPr>
-          <w:lang w:val="en-US"/>
-        </w:rPr>
-      </w:pPr>
       <w:proofErr w:type="spellStart"/>
       <w:r>
         <w:rPr>
           <w:b/>
           <w:lang w:val="en-US"/>
         </w:rPr>
-        <w:lastRenderedPageBreak/>
         <w:t>define_dynamic_status</w:t>
       </w:r>
       <w:proofErr w:type="spellEnd"/>
@@ -14337,6 +15929,7 @@
       </w:pPr>
       <w:r>
         <w:rPr>
+          <w:b/>
           <w:lang w:val="en-US"/>
         </w:rPr>
         <w:t xml:space="preserve">        </w:t>
@@ -14345,9 +15938,60 @@
       <w:r>
         <w:rPr>
           <w:b/>
+          <w:lang w:val="en-US"/>
+        </w:rPr>
+        <w:t>vertex</w:t>
+      </w:r>
+      <w:r>
+        <w:rPr>
+          <w:b/>
+          <w:lang w:val="en-US"/>
+        </w:rPr>
+        <w:t>_col</w:t>
+      </w:r>
+      <w:proofErr w:type="spellEnd"/>
+      <w:r>
+        <w:rPr>
           <w:bCs/>
           <w:lang w:val="en-US"/>
         </w:rPr>
+        <w:t xml:space="preserve">: character, </w:t>
+      </w:r>
+      <w:r>
+        <w:rPr>
+          <w:b/>
+          <w:lang w:val="en-US"/>
+        </w:rPr>
+        <w:t>clusters</w:t>
+      </w:r>
+      <w:r>
+        <w:rPr>
+          <w:bCs/>
+          <w:lang w:val="en-US"/>
+        </w:rPr>
+        <w:t xml:space="preserve">: numeric, </w:t>
+      </w:r>
+      <w:r>
+        <w:rPr>
+          <w:b/>
+          <w:lang w:val="en-US"/>
+        </w:rPr>
+        <w:t>highlight</w:t>
+      </w:r>
+      <w:r>
+        <w:rPr>
+          <w:bCs/>
+          <w:lang w:val="en-US"/>
+        </w:rPr>
+        <w:t xml:space="preserve">: numeric, </w:t>
+      </w:r>
+      <w:proofErr w:type="spellStart"/>
+      <w:r>
+        <w:rPr>
+          <w:b/>
+          <w:bCs/>
+          <w:lang w:val="en-US"/>
+        </w:rPr>
         <w:t>use_names</w:t>
       </w:r>
       <w:proofErr w:type="spellEnd"/>
@@ -14355,47 +15999,13 @@
         <w:rPr>
           <w:lang w:val="en-US"/>
         </w:rPr>
-        <w:t xml:space="preserve">: logical, </w:t>
-      </w:r>
-      <w:r>
-        <w:rPr>
-          <w:b/>
-          <w:bCs/>
-          <w:lang w:val="en-US"/>
-        </w:rPr>
-        <w:t>cutoff</w:t>
-      </w:r>
-      <w:r>
-        <w:rPr>
-          <w:lang w:val="en-US"/>
-        </w:rPr>
-        <w:t xml:space="preserve">: numeric, </w:t>
-      </w:r>
-      <w:r>
-        <w:rPr>
-          <w:b/>
-          <w:lang w:val="en-US"/>
-        </w:rPr>
-        <w:t>path</w:t>
-      </w:r>
-      <w:r>
-        <w:rPr>
-          <w:lang w:val="en-US"/>
-        </w:rPr>
-        <w:t xml:space="preserve">: character, </w:t>
-      </w:r>
-      <w:r>
-        <w:rPr>
-          <w:b/>
-          <w:lang w:val="en-US"/>
-        </w:rPr>
-        <w:t>name</w:t>
-      </w:r>
-      <w:r>
-        <w:rPr>
-          <w:lang w:val="en-US"/>
-        </w:rPr>
-        <w:t>: character,</w:t>
+        <w:t>: logical,</w:t>
+      </w:r>
+      <w:r>
+        <w:rPr>
+          <w:lang w:val="en-US"/>
+        </w:rPr>
+        <w:t xml:space="preserve">  </w:t>
       </w:r>
     </w:p>
     <w:p>
@@ -14412,24 +16022,13 @@
         </w:rPr>
         <w:t xml:space="preserve">        </w:t>
       </w:r>
-      <w:r>
-        <w:rPr>
-          <w:b/>
-          <w:lang w:val="en-US"/>
-        </w:rPr>
-        <w:t>title</w:t>
-      </w:r>
-      <w:r>
-        <w:rPr>
-          <w:lang w:val="en-US"/>
-        </w:rPr>
-        <w:t>: character</w:t>
-      </w:r>
-      <w:r>
-        <w:rPr>
-          <w:lang w:val="en-US"/>
-        </w:rPr>
-        <w:t xml:space="preserve">, </w:t>
+      <w:proofErr w:type="spellStart"/>
+      <w:r>
+        <w:rPr>
+          <w:b/>
+          <w:lang w:val="en-US"/>
+        </w:rPr>
+        <w:t>n</w:t>
       </w:r>
       <w:r>
         <w:rPr>
@@ -14437,32 +16036,148 @@
           <w:bCs/>
           <w:lang w:val="en-US"/>
         </w:rPr>
-        <w:t>…</w:t>
-      </w:r>
-      <w:r>
-        <w:rPr>
-          <w:b/>
-          <w:lang w:val="en-US"/>
-        </w:rPr>
-        <w:t>)</w:t>
-      </w:r>
-      <w:r>
-        <w:rPr>
-          <w:lang w:val="en-US"/>
-        </w:rPr>
-        <w:t>: list</w:t>
+        <w:t>.</w:t>
+      </w:r>
+      <w:r>
+        <w:rPr>
+          <w:b/>
+          <w:bCs/>
+          <w:lang w:val="en-US"/>
+        </w:rPr>
+        <w:t>cutoff</w:t>
+      </w:r>
+      <w:proofErr w:type="spellEnd"/>
+      <w:r>
+        <w:rPr>
+          <w:lang w:val="en-US"/>
+        </w:rPr>
+        <w:t xml:space="preserve">: numeric, </w:t>
+      </w:r>
+      <w:proofErr w:type="spellStart"/>
+      <w:r>
+        <w:rPr>
+          <w:b/>
+          <w:bCs/>
+          <w:lang w:val="en-US"/>
+        </w:rPr>
+        <w:t>c</w:t>
+      </w:r>
+      <w:r>
+        <w:rPr>
+          <w:b/>
+          <w:bCs/>
+          <w:lang w:val="en-US"/>
+        </w:rPr>
+        <w:t>.</w:t>
+      </w:r>
+      <w:r>
+        <w:rPr>
+          <w:b/>
+          <w:bCs/>
+          <w:lang w:val="en-US"/>
+        </w:rPr>
+        <w:t>cutoff</w:t>
+      </w:r>
+      <w:proofErr w:type="spellEnd"/>
+      <w:r>
+        <w:rPr>
+          <w:lang w:val="en-US"/>
+        </w:rPr>
+        <w:t xml:space="preserve">: numeric, </w:t>
+      </w:r>
+      <w:r>
+        <w:rPr>
+          <w:b/>
+          <w:lang w:val="en-US"/>
+        </w:rPr>
+        <w:t>path</w:t>
+      </w:r>
+      <w:r>
+        <w:rPr>
+          <w:lang w:val="en-US"/>
+        </w:rPr>
+        <w:t xml:space="preserve">: character, </w:t>
+      </w:r>
+      <w:r>
+        <w:rPr>
+          <w:b/>
+          <w:lang w:val="en-US"/>
+        </w:rPr>
+        <w:t>name</w:t>
+      </w:r>
+      <w:r>
+        <w:rPr>
+          <w:lang w:val="en-US"/>
+        </w:rPr>
+        <w:t>: character,</w:t>
       </w:r>
     </w:p>
     <w:p>
       <w:pPr>
+        <w:ind w:left="1416"/>
         <w:rPr>
           <w:lang w:val="en-US"/>
         </w:rPr>
       </w:pPr>
       <w:r>
         <w:rPr>
-          <w:lang w:val="en-US"/>
-        </w:rPr>
+          <w:b/>
+          <w:lang w:val="en-US"/>
+        </w:rPr>
+        <w:t xml:space="preserve">        </w:t>
+      </w:r>
+      <w:r>
+        <w:rPr>
+          <w:b/>
+          <w:lang w:val="en-US"/>
+        </w:rPr>
+        <w:t>title</w:t>
+      </w:r>
+      <w:r>
+        <w:rPr>
+          <w:lang w:val="en-US"/>
+        </w:rPr>
+        <w:t>: character</w:t>
+      </w:r>
+      <w:r>
+        <w:rPr>
+          <w:lang w:val="en-US"/>
+        </w:rPr>
+        <w:t xml:space="preserve">, </w:t>
+      </w:r>
+      <w:r>
+        <w:rPr>
+          <w:b/>
+          <w:bCs/>
+          <w:lang w:val="en-US"/>
+        </w:rPr>
+        <w:t>…</w:t>
+      </w:r>
+      <w:r>
+        <w:rPr>
+          <w:b/>
+          <w:lang w:val="en-US"/>
+        </w:rPr>
+        <w:t>)</w:t>
+      </w:r>
+      <w:r>
+        <w:rPr>
+          <w:lang w:val="en-US"/>
+        </w:rPr>
+        <w:t>: list</w:t>
+      </w:r>
+    </w:p>
+    <w:p>
+      <w:pPr>
+        <w:rPr>
+          <w:lang w:val="en-US"/>
+        </w:rPr>
+      </w:pPr>
+      <w:r>
+        <w:rPr>
+          <w:lang w:val="en-US"/>
+        </w:rPr>
+        <w:lastRenderedPageBreak/>
         <w:t>[["vertices"]]:</w:t>
       </w:r>
     </w:p>
@@ -16397,55 +18112,57 @@
           <w:lang w:val="en-US"/>
         </w:rPr>
       </w:pPr>
-    </w:p>
-    <w:p>
-      <w:pPr>
+      <w:r>
         <w:rPr>
           <w:bCs/>
           <w:lang w:val="en-US"/>
         </w:rPr>
-      </w:pPr>
-    </w:p>
-    <w:p>
-      <w:pPr>
+        <w:t>[[</w:t>
+      </w:r>
+      <w:r>
+        <w:rPr>
+          <w:lang w:val="en-US"/>
+        </w:rPr>
+        <w:t>"</w:t>
+      </w:r>
+      <w:proofErr w:type="spellStart"/>
+      <w:r>
         <w:rPr>
           <w:bCs/>
           <w:lang w:val="en-US"/>
         </w:rPr>
-      </w:pPr>
-      <w:r>
-        <w:rPr>
-          <w:bCs/>
-          <w:lang w:val="en-US"/>
-        </w:rPr>
-        <w:t>[[</w:t>
-      </w:r>
+        <w:t>coords</w:t>
+      </w:r>
+      <w:proofErr w:type="spellEnd"/>
       <w:r>
         <w:rPr>
           <w:lang w:val="en-US"/>
         </w:rPr>
         <w:t>"</w:t>
       </w:r>
-      <w:proofErr w:type="spellStart"/>
-      <w:r>
-        <w:rPr>
-          <w:bCs/>
-          <w:lang w:val="en-US"/>
-        </w:rPr>
-        <w:t>coords</w:t>
-      </w:r>
-      <w:proofErr w:type="spellEnd"/>
-      <w:r>
-        <w:rPr>
-          <w:lang w:val="en-US"/>
-        </w:rPr>
-        <w:t>"</w:t>
-      </w:r>
-      <w:r>
-        <w:rPr>
-          <w:lang w:val="en-US"/>
-        </w:rPr>
-        <w:t>]]: list of matrices</w:t>
+      <w:r>
+        <w:rPr>
+          <w:lang w:val="en-US"/>
+        </w:rPr>
+        <w:t>]]: list</w:t>
+      </w:r>
+      <w:r>
+        <w:rPr>
+          <w:lang w:val="en-US"/>
+        </w:rPr>
+        <w:t>(</w:t>
+      </w:r>
+      <w:r>
+        <w:rPr>
+          <w:lang w:val="en-US"/>
+        </w:rPr>
+        <w:t>matri</w:t>
+      </w:r>
+      <w:r>
+        <w:rPr>
+          <w:lang w:val="en-US"/>
+        </w:rPr>
+        <w:t>x)</w:t>
       </w:r>
     </w:p>
     <w:tbl>
@@ -17197,6 +18914,48 @@
         </w:rPr>
         <w:t xml:space="preserve">          </w:t>
       </w:r>
+      <w:r>
+        <w:rPr>
+          <w:b/>
+          <w:bCs/>
+          <w:lang w:val="en-US"/>
+        </w:rPr>
+        <w:t>display</w:t>
+      </w:r>
+      <w:r>
+        <w:rPr>
+          <w:lang w:val="en-US"/>
+        </w:rPr>
+        <w:t>:</w:t>
+      </w:r>
+      <w:r>
+        <w:rPr>
+          <w:lang w:val="en-US"/>
+        </w:rPr>
+        <w:t xml:space="preserve"> numeric, </w:t>
+      </w:r>
+      <w:r>
+        <w:rPr>
+          <w:b/>
+          <w:bCs/>
+          <w:lang w:val="en-US"/>
+        </w:rPr>
+        <w:t>highlight</w:t>
+      </w:r>
+      <w:r>
+        <w:rPr>
+          <w:lang w:val="en-US"/>
+        </w:rPr>
+        <w:t>: numeric,</w:t>
+      </w:r>
+      <w:r>
+        <w:rPr>
+          <w:b/>
+          <w:bCs/>
+          <w:lang w:val="en-US"/>
+        </w:rPr>
+        <w:t xml:space="preserve"> </w:t>
+      </w:r>
       <w:proofErr w:type="spellStart"/>
       <w:r>
         <w:rPr>
@@ -17212,6 +18971,26 @@
           <w:lang w:val="en-US"/>
         </w:rPr>
         <w:t>: logical</w:t>
+      </w:r>
+      <w:r>
+        <w:rPr>
+          <w:lang w:val="en-US"/>
+        </w:rPr>
+        <w:t xml:space="preserve">, </w:t>
+      </w:r>
+      <w:r>
+        <w:rPr>
+          <w:b/>
+          <w:bCs/>
+          <w:lang w:val="en-US"/>
+        </w:rPr>
+        <w:t>cutoff</w:t>
+      </w:r>
+      <w:r>
+        <w:rPr>
+          <w:lang w:val="en-US"/>
+        </w:rPr>
+        <w:t>: numeric</w:t>
       </w:r>
       <w:r>
         <w:rPr>
@@ -17928,12 +19707,40 @@
         <w:rPr>
           <w:lang w:val="en-US"/>
         </w:rPr>
-        <w:t xml:space="preserve">: logical, </w:t>
+        <w:t>: logical,</w:t>
+      </w:r>
+      <w:r>
+        <w:rPr>
+          <w:lang w:val="en-US"/>
+        </w:rPr>
+        <w:t xml:space="preserve"> </w:t>
       </w:r>
       <w:proofErr w:type="spellStart"/>
       <w:r>
         <w:rPr>
           <w:b/>
+          <w:bCs/>
+          <w:lang w:val="en-US"/>
+        </w:rPr>
+        <w:t>n.cutoff</w:t>
+      </w:r>
+      <w:proofErr w:type="spellEnd"/>
+      <w:r>
+        <w:rPr>
+          <w:lang w:val="en-US"/>
+        </w:rPr>
+        <w:t>: numeric,</w:t>
+      </w:r>
+      <w:r>
+        <w:rPr>
+          <w:lang w:val="en-US"/>
+        </w:rPr>
+        <w:t xml:space="preserve"> </w:t>
+      </w:r>
+      <w:proofErr w:type="spellStart"/>
+      <w:r>
+        <w:rPr>
+          <w:b/>
           <w:lang w:val="en-US"/>
         </w:rPr>
         <w:t>vertex_size</w:t>
@@ -17943,28 +19750,24 @@
         <w:rPr>
           <w:lang w:val="en-US"/>
         </w:rPr>
-        <w:t xml:space="preserve">: character, </w:t>
-      </w:r>
-      <w:r>
-        <w:rPr>
-          <w:b/>
-          <w:lang w:val="en-US"/>
-        </w:rPr>
-        <w:t>path</w:t>
-      </w:r>
-      <w:r>
-        <w:rPr>
-          <w:lang w:val="en-US"/>
-        </w:rPr>
-        <w:t xml:space="preserve">: character, </w:t>
-      </w:r>
-      <w:r>
-        <w:rPr>
-          <w:b/>
-          <w:lang w:val="en-US"/>
-        </w:rPr>
-        <w:t>name</w:t>
-      </w:r>
+        <w:t>: character,</w:t>
+      </w:r>
+      <w:r>
+        <w:rPr>
+          <w:lang w:val="en-US"/>
+        </w:rPr>
+        <w:t xml:space="preserve"> </w:t>
+      </w:r>
+      <w:proofErr w:type="spellStart"/>
+      <w:r>
+        <w:rPr>
+          <w:b/>
+          <w:bCs/>
+          <w:lang w:val="en-US"/>
+        </w:rPr>
+        <w:t>vertex_col</w:t>
+      </w:r>
+      <w:proofErr w:type="spellEnd"/>
       <w:r>
         <w:rPr>
           <w:lang w:val="en-US"/>
@@ -17986,6 +19789,76 @@
           <w:lang w:val="en-US"/>
         </w:rPr>
         <w:t xml:space="preserve">            </w:t>
+      </w:r>
+      <w:proofErr w:type="spellStart"/>
+      <w:r>
+        <w:rPr>
+          <w:b/>
+          <w:bCs/>
+          <w:lang w:val="en-US"/>
+        </w:rPr>
+        <w:t>c</w:t>
+      </w:r>
+      <w:r>
+        <w:rPr>
+          <w:b/>
+          <w:lang w:val="en-US"/>
+        </w:rPr>
+        <w:t>.</w:t>
+      </w:r>
+      <w:r>
+        <w:rPr>
+          <w:b/>
+          <w:lang w:val="en-US"/>
+        </w:rPr>
+        <w:t>cutoff</w:t>
+      </w:r>
+      <w:proofErr w:type="spellEnd"/>
+      <w:r>
+        <w:rPr>
+          <w:bCs/>
+          <w:lang w:val="en-US"/>
+        </w:rPr>
+        <w:t>: numeric,</w:t>
+      </w:r>
+      <w:r>
+        <w:rPr>
+          <w:b/>
+          <w:lang w:val="en-US"/>
+        </w:rPr>
+        <w:t xml:space="preserve"> </w:t>
+      </w:r>
+      <w:r>
+        <w:rPr>
+          <w:b/>
+          <w:lang w:val="en-US"/>
+        </w:rPr>
+        <w:t>path</w:t>
+      </w:r>
+      <w:r>
+        <w:rPr>
+          <w:lang w:val="en-US"/>
+        </w:rPr>
+        <w:t xml:space="preserve">: character, </w:t>
+      </w:r>
+      <w:r>
+        <w:rPr>
+          <w:b/>
+          <w:lang w:val="en-US"/>
+        </w:rPr>
+        <w:t>name</w:t>
+      </w:r>
+      <w:r>
+        <w:rPr>
+          <w:lang w:val="en-US"/>
+        </w:rPr>
+        <w:t>: character,</w:t>
+      </w:r>
+      <w:r>
+        <w:rPr>
+          <w:lang w:val="en-US"/>
+        </w:rPr>
+        <w:t xml:space="preserve"> </w:t>
       </w:r>
       <w:r>
         <w:rPr>
@@ -19543,6 +21416,7 @@
                 <w:color w:val="FFFFFF"/>
                 <w:lang w:val="en-US" w:eastAsia="fr-FR"/>
               </w:rPr>
+              <w:lastRenderedPageBreak/>
               <w:t>ID</w:t>
             </w:r>
           </w:p>
@@ -20760,22 +22634,6 @@
     <w:p>
       <w:pPr>
         <w:rPr>
-          <w:b/>
-          <w:lang w:val="en-US"/>
-        </w:rPr>
-      </w:pPr>
-    </w:p>
-    <w:p>
-      <w:pPr>
-        <w:rPr>
-          <w:b/>
-          <w:lang w:val="en-US"/>
-        </w:rPr>
-      </w:pPr>
-    </w:p>
-    <w:p>
-      <w:pPr>
-        <w:rPr>
           <w:lang w:val="en-US"/>
         </w:rPr>
       </w:pPr>
@@ -20874,6 +22732,28 @@
           <w:lang w:val="en-US"/>
         </w:rPr>
         <w:t>: logical,</w:t>
+      </w:r>
+      <w:r>
+        <w:rPr>
+          <w:lang w:val="en-US"/>
+        </w:rPr>
+        <w:t xml:space="preserve"> </w:t>
+      </w:r>
+      <w:proofErr w:type="spellStart"/>
+      <w:r>
+        <w:rPr>
+          <w:b/>
+          <w:bCs/>
+          <w:lang w:val="en-US"/>
+        </w:rPr>
+        <w:t>n.cutoff</w:t>
+      </w:r>
+      <w:proofErr w:type="spellEnd"/>
+      <w:r>
+        <w:rPr>
+          <w:lang w:val="en-US"/>
+        </w:rPr>
+        <w:t>: numeric,</w:t>
       </w:r>
     </w:p>
     <w:p>
@@ -20896,6 +22776,22 @@
           <w:bCs/>
           <w:lang w:val="en-US"/>
         </w:rPr>
+        <w:t>display_status</w:t>
+      </w:r>
+      <w:proofErr w:type="spellEnd"/>
+      <w:r>
+        <w:rPr>
+          <w:lang w:val="en-US"/>
+        </w:rPr>
+        <w:t xml:space="preserve">: logical, </w:t>
+      </w:r>
+      <w:proofErr w:type="spellStart"/>
+      <w:r>
+        <w:rPr>
+          <w:b/>
+          <w:bCs/>
+          <w:lang w:val="en-US"/>
+        </w:rPr>
         <w:t>display_text</w:t>
       </w:r>
       <w:proofErr w:type="spellEnd"/>
@@ -20911,14 +22807,24 @@
         </w:rPr>
         <w:t xml:space="preserve"> </w:t>
       </w:r>
+      <w:proofErr w:type="spellStart"/>
       <w:r>
         <w:rPr>
           <w:b/>
           <w:bCs/>
           <w:lang w:val="en-US"/>
         </w:rPr>
+        <w:t>c.</w:t>
+      </w:r>
+      <w:r>
+        <w:rPr>
+          <w:b/>
+          <w:bCs/>
+          <w:lang w:val="en-US"/>
+        </w:rPr>
         <w:t>cutoff</w:t>
       </w:r>
+      <w:proofErr w:type="spellEnd"/>
       <w:r>
         <w:rPr>
           <w:lang w:val="en-US"/>
@@ -20938,20 +22844,6 @@
           <w:lang w:val="en-US"/>
         </w:rPr>
         <w:t>path</w:t>
-      </w:r>
-      <w:r>
-        <w:rPr>
-          <w:lang w:val="en-US"/>
-        </w:rPr>
-        <w:t xml:space="preserve">: character, </w:t>
-      </w:r>
-      <w:r>
-        <w:rPr>
-          <w:b/>
-          <w:bCs/>
-          <w:lang w:val="en-US"/>
-        </w:rPr>
-        <w:t>name</w:t>
       </w:r>
       <w:r>
         <w:rPr>
@@ -20969,11 +22861,29 @@
       </w:pPr>
       <w:r>
         <w:rPr>
+          <w:lang w:val="en-US"/>
+        </w:rPr>
+        <w:t xml:space="preserve">      </w:t>
+      </w:r>
+      <w:r>
+        <w:rPr>
           <w:b/>
           <w:bCs/>
           <w:lang w:val="en-US"/>
         </w:rPr>
-        <w:t xml:space="preserve">      </w:t>
+        <w:t>name</w:t>
+      </w:r>
+      <w:r>
+        <w:rPr>
+          <w:lang w:val="en-US"/>
+        </w:rPr>
+        <w:t>: character,</w:t>
+      </w:r>
+      <w:r>
+        <w:rPr>
+          <w:lang w:val="en-US"/>
+        </w:rPr>
+        <w:t xml:space="preserve"> </w:t>
       </w:r>
       <w:r>
         <w:rPr>
@@ -21741,13 +23651,31 @@
         </w:rPr>
         <w:t xml:space="preserve"> character, </w:t>
       </w:r>
+      <w:proofErr w:type="spellStart"/>
       <w:r>
         <w:rPr>
           <w:b/>
           <w:bCs/>
           <w:lang w:val="en-US"/>
         </w:rPr>
-        <w:t>cutoff:</w:t>
+        <w:t>c.</w:t>
+      </w:r>
+      <w:r>
+        <w:rPr>
+          <w:b/>
+          <w:bCs/>
+          <w:lang w:val="en-US"/>
+        </w:rPr>
+        <w:t>cutoff</w:t>
+      </w:r>
+      <w:proofErr w:type="spellEnd"/>
+      <w:r>
+        <w:rPr>
+          <w:b/>
+          <w:bCs/>
+          <w:lang w:val="en-US"/>
+        </w:rPr>
+        <w:t>:</w:t>
       </w:r>
       <w:r>
         <w:rPr>
@@ -21760,6 +23688,8 @@
       <w:pPr>
         <w:ind w:left="708" w:firstLine="708"/>
         <w:rPr>
+          <w:b/>
+          <w:bCs/>
           <w:lang w:val="en-US"/>
         </w:rPr>
       </w:pPr>
@@ -21786,6 +23716,54 @@
           <w:lang w:val="en-US"/>
         </w:rPr>
         <w:t xml:space="preserve">: logical, </w:t>
+      </w:r>
+      <w:proofErr w:type="spellStart"/>
+      <w:r>
+        <w:rPr>
+          <w:b/>
+          <w:bCs/>
+          <w:lang w:val="en-US"/>
+        </w:rPr>
+        <w:t>n.cutoff</w:t>
+      </w:r>
+      <w:proofErr w:type="spellEnd"/>
+      <w:r>
+        <w:rPr>
+          <w:lang w:val="en-US"/>
+        </w:rPr>
+        <w:t xml:space="preserve">: numeric, </w:t>
+      </w:r>
+      <w:proofErr w:type="spellStart"/>
+      <w:r>
+        <w:rPr>
+          <w:b/>
+          <w:bCs/>
+          <w:lang w:val="en-US"/>
+        </w:rPr>
+        <w:t>display_status</w:t>
+      </w:r>
+      <w:proofErr w:type="spellEnd"/>
+      <w:r>
+        <w:rPr>
+          <w:lang w:val="en-US"/>
+        </w:rPr>
+        <w:t>: logical,</w:t>
+      </w:r>
+    </w:p>
+    <w:p>
+      <w:pPr>
+        <w:ind w:left="708" w:firstLine="708"/>
+        <w:rPr>
+          <w:lang w:val="en-US"/>
+        </w:rPr>
+      </w:pPr>
+      <w:r>
+        <w:rPr>
+          <w:b/>
+          <w:bCs/>
+          <w:lang w:val="en-US"/>
+        </w:rPr>
+        <w:t xml:space="preserve">  </w:t>
       </w:r>
       <w:proofErr w:type="spellStart"/>
       <w:r>
@@ -22892,6 +24870,7 @@
           <w:b/>
           <w:lang w:val="en-US"/>
         </w:rPr>
+        <w:lastRenderedPageBreak/>
         <w:t>extract_patterns_from_characteristic</w:t>
       </w:r>
       <w:proofErr w:type="spellEnd"/>
@@ -23670,7 +25649,7 @@
         </mc:Choice>
         <mc:Fallback>
           <w:pict>
-            <v:rect w14:anchorId="5DC01EF6" id="Rectangle 38" o:spid="_x0000_s1026" style="position:absolute;margin-left:1.15pt;margin-top:-7.8pt;width:466.5pt;height:1.45pt;z-index:251660288;visibility:visible;mso-wrap-style:square;mso-wrap-distance-left:9pt;mso-wrap-distance-top:0;mso-wrap-distance-right:9pt;mso-wrap-distance-bottom:0;mso-position-horizontal:absolute;mso-position-horizontal-relative:text;mso-position-vertical:absolute;mso-position-vertical-relative:text;v-text-anchor:middle" o:gfxdata="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" fillcolor="black [3213]" stroked="f" strokeweight="1pt">
+            <v:rect w14:anchorId="503A5326" id="Rectangle 38" o:spid="_x0000_s1026" style="position:absolute;margin-left:1.15pt;margin-top:-7.8pt;width:466.5pt;height:1.45pt;z-index:251660288;visibility:visible;mso-wrap-style:square;mso-wrap-distance-left:9pt;mso-wrap-distance-top:0;mso-wrap-distance-right:9pt;mso-wrap-distance-bottom:0;mso-position-horizontal:absolute;mso-position-horizontal-relative:text;mso-position-vertical:absolute;mso-position-vertical-relative:text;v-text-anchor:middle" o:gfxdata="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" fillcolor="black [3213]" stroked="f" strokeweight="1pt">
               <w10:wrap type="square"/>
             </v:rect>
           </w:pict>
@@ -23892,7 +25871,7 @@
         <w:color w:val="808080" w:themeColor="background1" w:themeShade="80"/>
         <w:lang w:val="en-US"/>
       </w:rPr>
-      <w:t>June</w:t>
+      <w:t>July</w:t>
     </w:r>
     <w:r>
       <w:rPr>
@@ -23906,7 +25885,7 @@
         <w:color w:val="808080" w:themeColor="background1" w:themeShade="80"/>
         <w:lang w:val="en-US"/>
       </w:rPr>
-      <w:t>30</w:t>
+      <w:t>15</w:t>
     </w:r>
     <w:r>
       <w:rPr>
@@ -24641,6 +26620,16 @@
       <w:szCs w:val="16"/>
     </w:rPr>
   </w:style>
+  <w:style w:type="character" w:styleId="Textedelespacerserv">
+    <w:name w:val="Placeholder Text"/>
+    <w:basedOn w:val="Policepardfaut"/>
+    <w:uiPriority w:val="99"/>
+    <w:semiHidden/>
+    <w:rsid w:val="00131BCF"/>
+    <w:rPr>
+      <w:color w:val="808080"/>
+    </w:rPr>
+  </w:style>
 </w:styles>
 </file>
 

</xml_diff>

<commit_message>
docs: Add example datasets and their documentation
Remove the old CSV and RDS files and replace them to RData files.
Rename the variables and translate the column names into english.
Document the two datasets in a new file.
Change the value of LazyData to "true" in the Description file to
export the datasets in the package.
</commit_message>
<xml_diff>
--- a/vignettes/Types_of_attributes_and_methods.docx
+++ b/vignettes/Types_of_attributes_and_methods.docx
@@ -1501,6 +1501,7 @@
         <w:t xml:space="preserve">: </w:t>
       </w:r>
       <w:proofErr w:type="spellStart"/>
+      <w:proofErr w:type="gramStart"/>
       <w:r>
         <w:rPr>
           <w:lang w:val="en-US"/>
@@ -1508,6 +1509,7 @@
         <w:t>data.frame</w:t>
       </w:r>
       <w:proofErr w:type="spellEnd"/>
+      <w:proofErr w:type="gramEnd"/>
     </w:p>
     <w:tbl>
       <w:tblPr>
@@ -2468,7 +2470,23 @@
           <w:bCs/>
           <w:lang w:val="en-US"/>
         </w:rPr>
-        <w:t xml:space="preserve"> list(named vector(character))</w:t>
+        <w:t xml:space="preserve"> </w:t>
+      </w:r>
+      <w:proofErr w:type="gramStart"/>
+      <w:r>
+        <w:rPr>
+          <w:bCs/>
+          <w:lang w:val="en-US"/>
+        </w:rPr>
+        <w:t>list(</w:t>
+      </w:r>
+      <w:proofErr w:type="gramEnd"/>
+      <w:r>
+        <w:rPr>
+          <w:bCs/>
+          <w:lang w:val="en-US"/>
+        </w:rPr>
+        <w:t>named vector(character))</w:t>
       </w:r>
     </w:p>
     <w:tbl>
@@ -2530,14 +2548,29 @@
                 <w:bCs/>
                 <w:lang w:val="en-US"/>
               </w:rPr>
-              <w:t>$category</w:t>
-            </w:r>
-            <w:r>
+              <w:t>$category2</w:t>
+            </w:r>
+          </w:p>
+        </w:tc>
+        <w:tc>
+          <w:tcPr>
+            <w:tcW w:w="2303" w:type="dxa"/>
+          </w:tcPr>
+          <w:p>
+            <w:pPr>
+              <w:spacing w:after="0"/>
+              <w:jc w:val="center"/>
               <w:rPr>
                 <w:bCs/>
                 <w:lang w:val="en-US"/>
               </w:rPr>
-              <w:t>2</w:t>
+            </w:pPr>
+            <w:r>
+              <w:rPr>
+                <w:bCs/>
+                <w:lang w:val="en-US"/>
+              </w:rPr>
+              <w:t>…</w:t>
             </w:r>
           </w:p>
         </w:tc>
@@ -2548,7 +2581,6 @@
           <w:p>
             <w:pPr>
               <w:spacing w:after="0"/>
-              <w:jc w:val="center"/>
               <w:rPr>
                 <w:bCs/>
                 <w:lang w:val="en-US"/>
@@ -2559,43 +2591,15 @@
                 <w:bCs/>
                 <w:lang w:val="en-US"/>
               </w:rPr>
-              <w:t>…</w:t>
-            </w:r>
-          </w:p>
-        </w:tc>
-        <w:tc>
-          <w:tcPr>
-            <w:tcW w:w="2303" w:type="dxa"/>
-          </w:tcPr>
-          <w:p>
-            <w:pPr>
-              <w:spacing w:after="0"/>
+              <w:t>$</w:t>
+            </w:r>
+            <w:proofErr w:type="spellStart"/>
+            <w:r>
               <w:rPr>
                 <w:bCs/>
                 <w:lang w:val="en-US"/>
               </w:rPr>
-            </w:pPr>
-            <w:r>
-              <w:rPr>
-                <w:bCs/>
-                <w:lang w:val="en-US"/>
-              </w:rPr>
-              <w:t>$</w:t>
-            </w:r>
-            <w:proofErr w:type="spellStart"/>
-            <w:r>
-              <w:rPr>
-                <w:bCs/>
-                <w:lang w:val="en-US"/>
-              </w:rPr>
-              <w:t>category</w:t>
-            </w:r>
-            <w:r>
-              <w:rPr>
-                <w:bCs/>
-                <w:lang w:val="en-US"/>
-              </w:rPr>
-              <w:t>C</w:t>
+              <w:t>categoryC</w:t>
             </w:r>
             <w:proofErr w:type="spellEnd"/>
           </w:p>
@@ -4985,6 +4989,7 @@
         <w:t xml:space="preserve">: </w:t>
       </w:r>
       <w:proofErr w:type="spellStart"/>
+      <w:proofErr w:type="gramStart"/>
       <w:r>
         <w:rPr>
           <w:lang w:val="en-US"/>
@@ -4992,6 +4997,7 @@
         <w:t>data.frame</w:t>
       </w:r>
       <w:proofErr w:type="spellEnd"/>
+      <w:proofErr w:type="gramEnd"/>
     </w:p>
     <w:tbl>
       <w:tblPr>
@@ -6239,6 +6245,7 @@
         <w:t xml:space="preserve">: </w:t>
       </w:r>
       <w:proofErr w:type="spellStart"/>
+      <w:proofErr w:type="gramStart"/>
       <w:r>
         <w:rPr>
           <w:lang w:val="en-US"/>
@@ -6246,6 +6253,7 @@
         <w:t>data.frame</w:t>
       </w:r>
       <w:proofErr w:type="spellEnd"/>
+      <w:proofErr w:type="gramEnd"/>
     </w:p>
     <w:tbl>
       <w:tblPr>
@@ -8576,6 +8584,7 @@
         <w:t xml:space="preserve">: </w:t>
       </w:r>
       <w:proofErr w:type="spellStart"/>
+      <w:proofErr w:type="gramStart"/>
       <w:r>
         <w:rPr>
           <w:lang w:val="en-US"/>
@@ -8583,6 +8592,7 @@
         <w:t>data.frame</w:t>
       </w:r>
       <w:proofErr w:type="spellEnd"/>
+      <w:proofErr w:type="gramEnd"/>
     </w:p>
     <w:tbl>
       <w:tblPr>
@@ -10123,6 +10133,7 @@
         <w:t xml:space="preserve">: </w:t>
       </w:r>
       <w:proofErr w:type="spellStart"/>
+      <w:proofErr w:type="gramStart"/>
       <w:r>
         <w:rPr>
           <w:lang w:val="en-US"/>
@@ -10130,6 +10141,7 @@
         <w:t>data.frame</w:t>
       </w:r>
       <w:proofErr w:type="spellEnd"/>
+      <w:proofErr w:type="gramEnd"/>
     </w:p>
     <w:tbl>
       <w:tblPr>
@@ -10565,6 +10577,7 @@
         </w:rPr>
       </w:pPr>
       <w:proofErr w:type="spellStart"/>
+      <w:proofErr w:type="gramStart"/>
       <w:r>
         <w:rPr>
           <w:b/>
@@ -10587,6 +10600,7 @@
         <w:t>er</w:t>
       </w:r>
       <w:proofErr w:type="spellEnd"/>
+      <w:proofErr w:type="gramEnd"/>
       <w:r>
         <w:rPr>
           <w:b/>
@@ -11295,6 +11309,7 @@
           <w:lang w:val="en-US"/>
         </w:rPr>
       </w:pPr>
+      <w:proofErr w:type="gramStart"/>
       <w:r>
         <w:rPr>
           <w:b/>
@@ -11303,6 +11318,7 @@
         </w:rPr>
         <w:t>reset(</w:t>
       </w:r>
+      <w:proofErr w:type="gramEnd"/>
       <w:r>
         <w:rPr>
           <w:b/>
@@ -11374,7 +11390,15 @@
           <w:b/>
           <w:lang w:val="en-US"/>
         </w:rPr>
-        <w:t>list_obs_per_year</w:t>
+        <w:t>list_obs_per_</w:t>
+      </w:r>
+      <w:proofErr w:type="gramStart"/>
+      <w:r>
+        <w:rPr>
+          <w:b/>
+          <w:lang w:val="en-US"/>
+        </w:rPr>
+        <w:t>year</w:t>
       </w:r>
       <w:proofErr w:type="spellEnd"/>
       <w:r>
@@ -11382,7 +11406,15 @@
           <w:b/>
           <w:lang w:val="en-US"/>
         </w:rPr>
-        <w:t>()</w:t>
+        <w:t>(</w:t>
+      </w:r>
+      <w:proofErr w:type="gramEnd"/>
+      <w:r>
+        <w:rPr>
+          <w:b/>
+          <w:lang w:val="en-US"/>
+        </w:rPr>
+        <w:t>)</w:t>
       </w:r>
       <w:r>
         <w:rPr>
@@ -11444,7 +11476,15 @@
           <w:b/>
           <w:lang w:val="en-US"/>
         </w:rPr>
-        <w:t>list_separate_obs</w:t>
+        <w:t>list_separate_</w:t>
+      </w:r>
+      <w:proofErr w:type="gramStart"/>
+      <w:r>
+        <w:rPr>
+          <w:b/>
+          <w:lang w:val="en-US"/>
+        </w:rPr>
+        <w:t>obs</w:t>
       </w:r>
       <w:proofErr w:type="spellEnd"/>
       <w:r>
@@ -11452,7 +11492,15 @@
           <w:b/>
           <w:lang w:val="en-US"/>
         </w:rPr>
-        <w:t>()</w:t>
+        <w:t>(</w:t>
+      </w:r>
+      <w:proofErr w:type="gramEnd"/>
+      <w:r>
+        <w:rPr>
+          <w:b/>
+          <w:lang w:val="en-US"/>
+        </w:rPr>
+        <w:t>)</w:t>
       </w:r>
       <w:r>
         <w:rPr>
@@ -11511,7 +11559,15 @@
           <w:b/>
           <w:lang w:val="en-US"/>
         </w:rPr>
-        <w:t>count_links</w:t>
+        <w:t>count_</w:t>
+      </w:r>
+      <w:proofErr w:type="gramStart"/>
+      <w:r>
+        <w:rPr>
+          <w:b/>
+          <w:lang w:val="en-US"/>
+        </w:rPr>
+        <w:t>links</w:t>
       </w:r>
       <w:proofErr w:type="spellEnd"/>
       <w:r>
@@ -11521,6 +11577,7 @@
         </w:rPr>
         <w:t>(</w:t>
       </w:r>
+      <w:proofErr w:type="gramEnd"/>
       <w:r>
         <w:rPr>
           <w:b/>
@@ -11634,7 +11691,15 @@
           <w:b/>
           <w:lang w:val="en-US"/>
         </w:rPr>
-        <w:t>search_links</w:t>
+        <w:t>search_</w:t>
+      </w:r>
+      <w:proofErr w:type="gramStart"/>
+      <w:r>
+        <w:rPr>
+          <w:b/>
+          <w:lang w:val="en-US"/>
+        </w:rPr>
+        <w:t>links</w:t>
       </w:r>
       <w:proofErr w:type="spellEnd"/>
       <w:r>
@@ -11642,7 +11707,15 @@
           <w:b/>
           <w:lang w:val="en-US"/>
         </w:rPr>
-        <w:t>(entities</w:t>
+        <w:t>(</w:t>
+      </w:r>
+      <w:proofErr w:type="gramEnd"/>
+      <w:r>
+        <w:rPr>
+          <w:b/>
+          <w:lang w:val="en-US"/>
+        </w:rPr>
+        <w:t>entities</w:t>
       </w:r>
       <w:r>
         <w:rPr>
@@ -11750,7 +11823,15 @@
           <w:b/>
           <w:lang w:val="en-US"/>
         </w:rPr>
-        <w:t>list_separate_patterns</w:t>
+        <w:t>list_separate_</w:t>
+      </w:r>
+      <w:proofErr w:type="gramStart"/>
+      <w:r>
+        <w:rPr>
+          <w:b/>
+          <w:lang w:val="en-US"/>
+        </w:rPr>
+        <w:t>patterns</w:t>
       </w:r>
       <w:proofErr w:type="spellEnd"/>
       <w:r>
@@ -11760,6 +11841,7 @@
         </w:rPr>
         <w:t>(</w:t>
       </w:r>
+      <w:proofErr w:type="gramEnd"/>
       <w:r>
         <w:rPr>
           <w:b/>
@@ -11844,6 +11926,7 @@
         <w:t xml:space="preserve">: </w:t>
       </w:r>
       <w:proofErr w:type="spellStart"/>
+      <w:proofErr w:type="gramStart"/>
       <w:r>
         <w:rPr>
           <w:lang w:val="en-US"/>
@@ -11851,6 +11934,7 @@
         <w:t>data.frame</w:t>
       </w:r>
       <w:proofErr w:type="spellEnd"/>
+      <w:proofErr w:type="gramEnd"/>
     </w:p>
     <w:tbl>
       <w:tblPr>
@@ -12056,7 +12140,15 @@
           <w:b/>
           <w:lang w:val="en-US"/>
         </w:rPr>
-        <w:t>list_patterns_by_obs</w:t>
+        <w:t>list_patterns_by_</w:t>
+      </w:r>
+      <w:proofErr w:type="gramStart"/>
+      <w:r>
+        <w:rPr>
+          <w:b/>
+          <w:lang w:val="en-US"/>
+        </w:rPr>
+        <w:t>obs</w:t>
       </w:r>
       <w:proofErr w:type="spellEnd"/>
       <w:r>
@@ -12064,7 +12156,15 @@
           <w:b/>
           <w:lang w:val="en-US"/>
         </w:rPr>
-        <w:t>()</w:t>
+        <w:t>(</w:t>
+      </w:r>
+      <w:proofErr w:type="gramEnd"/>
+      <w:r>
+        <w:rPr>
+          <w:b/>
+          <w:lang w:val="en-US"/>
+        </w:rPr>
+        <w:t>)</w:t>
       </w:r>
       <w:r>
         <w:rPr>
@@ -12125,7 +12225,15 @@
           <w:b/>
           <w:lang w:val="en-US"/>
         </w:rPr>
-        <w:t>list_patterns_per_year</w:t>
+        <w:t>list_patterns_per_</w:t>
+      </w:r>
+      <w:proofErr w:type="gramStart"/>
+      <w:r>
+        <w:rPr>
+          <w:b/>
+          <w:lang w:val="en-US"/>
+        </w:rPr>
+        <w:t>year</w:t>
       </w:r>
       <w:proofErr w:type="spellEnd"/>
       <w:r>
@@ -12133,7 +12241,15 @@
           <w:b/>
           <w:lang w:val="en-US"/>
         </w:rPr>
-        <w:t>()</w:t>
+        <w:t>(</w:t>
+      </w:r>
+      <w:proofErr w:type="gramEnd"/>
+      <w:r>
+        <w:rPr>
+          <w:b/>
+          <w:lang w:val="en-US"/>
+        </w:rPr>
+        <w:t>)</w:t>
       </w:r>
       <w:r>
         <w:rPr>
@@ -12194,7 +12310,15 @@
           <w:b/>
           <w:lang w:val="en-US"/>
         </w:rPr>
-        <w:t>compute_patterns_characteristics</w:t>
+        <w:t>compute_patterns_</w:t>
+      </w:r>
+      <w:proofErr w:type="gramStart"/>
+      <w:r>
+        <w:rPr>
+          <w:b/>
+          <w:lang w:val="en-US"/>
+        </w:rPr>
+        <w:t>characteristics</w:t>
       </w:r>
       <w:proofErr w:type="spellEnd"/>
       <w:r>
@@ -12202,7 +12326,15 @@
           <w:b/>
           <w:lang w:val="en-US"/>
         </w:rPr>
-        <w:t>()</w:t>
+        <w:t>(</w:t>
+      </w:r>
+      <w:proofErr w:type="gramEnd"/>
+      <w:r>
+        <w:rPr>
+          <w:b/>
+          <w:lang w:val="en-US"/>
+        </w:rPr>
+        <w:t>)</w:t>
       </w:r>
       <w:r>
         <w:rPr>
@@ -12268,7 +12400,15 @@
           <w:b/>
           <w:lang w:val="en-US"/>
         </w:rPr>
-        <w:t>compute_specificity</w:t>
+        <w:t>compute_</w:t>
+      </w:r>
+      <w:proofErr w:type="gramStart"/>
+      <w:r>
+        <w:rPr>
+          <w:b/>
+          <w:lang w:val="en-US"/>
+        </w:rPr>
+        <w:t>specificity</w:t>
       </w:r>
       <w:proofErr w:type="spellEnd"/>
       <w:r>
@@ -12276,7 +12416,15 @@
           <w:b/>
           <w:lang w:val="en-US"/>
         </w:rPr>
-        <w:t>(patterns</w:t>
+        <w:t>(</w:t>
+      </w:r>
+      <w:proofErr w:type="gramEnd"/>
+      <w:r>
+        <w:rPr>
+          <w:b/>
+          <w:lang w:val="en-US"/>
+        </w:rPr>
+        <w:t>patterns</w:t>
       </w:r>
       <w:r>
         <w:rPr>
@@ -12405,7 +12553,15 @@
           <w:b/>
           <w:lang w:val="en-US"/>
         </w:rPr>
-        <w:t>compute_ksi_threshold</w:t>
+        <w:t>compute_ksi_</w:t>
+      </w:r>
+      <w:proofErr w:type="gramStart"/>
+      <w:r>
+        <w:rPr>
+          <w:b/>
+          <w:lang w:val="en-US"/>
+        </w:rPr>
+        <w:t>threshold</w:t>
       </w:r>
       <w:proofErr w:type="spellEnd"/>
       <w:r>
@@ -12416,6 +12572,7 @@
         <w:t>(</w:t>
       </w:r>
       <w:proofErr w:type="spellStart"/>
+      <w:proofErr w:type="gramEnd"/>
       <w:r>
         <w:rPr>
           <w:b/>
@@ -12456,7 +12613,15 @@
           <w:b/>
           <w:lang w:val="en-US"/>
         </w:rPr>
-        <w:t>compute_ri_threshold</w:t>
+        <w:t>compute_ri_</w:t>
+      </w:r>
+      <w:proofErr w:type="gramStart"/>
+      <w:r>
+        <w:rPr>
+          <w:b/>
+          <w:lang w:val="en-US"/>
+        </w:rPr>
+        <w:t>threshold</w:t>
       </w:r>
       <w:proofErr w:type="spellEnd"/>
       <w:r>
@@ -12467,6 +12632,7 @@
         <w:t>(</w:t>
       </w:r>
       <w:proofErr w:type="spellStart"/>
+      <w:proofErr w:type="gramEnd"/>
       <w:r>
         <w:rPr>
           <w:b/>
@@ -12543,7 +12709,15 @@
           <w:lang w:val="en-US"/>
         </w:rPr>
         <w:lastRenderedPageBreak/>
-        <w:t>compute_reporting_indexes</w:t>
+        <w:t>compute_reporting_</w:t>
+      </w:r>
+      <w:proofErr w:type="gramStart"/>
+      <w:r>
+        <w:rPr>
+          <w:b/>
+          <w:lang w:val="en-US"/>
+        </w:rPr>
+        <w:t>indexes</w:t>
       </w:r>
       <w:proofErr w:type="spellEnd"/>
       <w:r>
@@ -12553,6 +12727,7 @@
         </w:rPr>
         <w:t>(</w:t>
       </w:r>
+      <w:proofErr w:type="gramEnd"/>
       <w:r>
         <w:rPr>
           <w:b/>
@@ -12632,6 +12807,7 @@
         <w:t xml:space="preserve">          </w:t>
       </w:r>
       <w:proofErr w:type="spellStart"/>
+      <w:proofErr w:type="gramStart"/>
       <w:r>
         <w:rPr>
           <w:lang w:val="en-US"/>
@@ -12639,6 +12815,7 @@
         <w:t>data.frame</w:t>
       </w:r>
       <w:proofErr w:type="spellEnd"/>
+      <w:proofErr w:type="gramEnd"/>
     </w:p>
     <w:tbl>
       <w:tblPr>
@@ -12845,7 +13022,15 @@
           <w:b/>
           <w:lang w:val="en-US"/>
         </w:rPr>
-        <w:t>check_params_for_RI</w:t>
+        <w:t>check_params_for_</w:t>
+      </w:r>
+      <w:proofErr w:type="gramStart"/>
+      <w:r>
+        <w:rPr>
+          <w:b/>
+          <w:lang w:val="en-US"/>
+        </w:rPr>
+        <w:t>RI</w:t>
       </w:r>
       <w:proofErr w:type="spellEnd"/>
       <w:r>
@@ -12853,7 +13038,15 @@
           <w:b/>
           <w:lang w:val="en-US"/>
         </w:rPr>
-        <w:t>(t</w:t>
+        <w:t>(</w:t>
+      </w:r>
+      <w:proofErr w:type="gramEnd"/>
+      <w:r>
+        <w:rPr>
+          <w:b/>
+          <w:lang w:val="en-US"/>
+        </w:rPr>
+        <w:t>t</w:t>
       </w:r>
       <w:r>
         <w:rPr>
@@ -13093,7 +13286,15 @@
           <w:b/>
           <w:lang w:val="en-US"/>
         </w:rPr>
-        <w:t>compute_reporting_indexes_limits</w:t>
+        <w:t>compute_reporting_indexes_</w:t>
+      </w:r>
+      <w:proofErr w:type="gramStart"/>
+      <w:r>
+        <w:rPr>
+          <w:b/>
+          <w:lang w:val="en-US"/>
+        </w:rPr>
+        <w:t>limits</w:t>
       </w:r>
       <w:proofErr w:type="spellEnd"/>
       <w:r>
@@ -13103,6 +13304,7 @@
         </w:rPr>
         <w:t>(</w:t>
       </w:r>
+      <w:proofErr w:type="gramEnd"/>
       <w:r>
         <w:rPr>
           <w:b/>
@@ -13203,6 +13405,7 @@
         <w:t xml:space="preserve"> </w:t>
       </w:r>
       <w:proofErr w:type="spellStart"/>
+      <w:proofErr w:type="gramStart"/>
       <w:r>
         <w:rPr>
           <w:lang w:val="en-US"/>
@@ -13210,6 +13413,7 @@
         <w:t>data.frame</w:t>
       </w:r>
       <w:proofErr w:type="spellEnd"/>
+      <w:proofErr w:type="gramEnd"/>
     </w:p>
     <w:tbl>
       <w:tblPr>
@@ -13497,7 +13701,15 @@
           <w:b/>
           <w:lang w:val="en-US"/>
         </w:rPr>
-        <w:t>define_dynamic_status</w:t>
+        <w:t>define_dynamic_</w:t>
+      </w:r>
+      <w:proofErr w:type="gramStart"/>
+      <w:r>
+        <w:rPr>
+          <w:b/>
+          <w:lang w:val="en-US"/>
+        </w:rPr>
+        <w:t>status</w:t>
       </w:r>
       <w:proofErr w:type="spellEnd"/>
       <w:r>
@@ -13507,6 +13719,7 @@
         </w:rPr>
         <w:t>(</w:t>
       </w:r>
+      <w:proofErr w:type="gramEnd"/>
       <w:r>
         <w:rPr>
           <w:b/>
@@ -13619,6 +13832,7 @@
         <w:t xml:space="preserve"> </w:t>
       </w:r>
       <w:proofErr w:type="spellStart"/>
+      <w:proofErr w:type="gramStart"/>
       <w:r>
         <w:rPr>
           <w:lang w:val="en-US"/>
@@ -13626,6 +13840,7 @@
         <w:t>data.frame</w:t>
       </w:r>
       <w:proofErr w:type="spellEnd"/>
+      <w:proofErr w:type="gramEnd"/>
     </w:p>
     <w:tbl>
       <w:tblPr>
@@ -13855,7 +14070,15 @@
           <w:b/>
           <w:lang w:val="en-US"/>
         </w:rPr>
-        <w:t>spectrum_chart</w:t>
+        <w:t>spectrum_</w:t>
+      </w:r>
+      <w:proofErr w:type="gramStart"/>
+      <w:r>
+        <w:rPr>
+          <w:b/>
+          <w:lang w:val="en-US"/>
+        </w:rPr>
+        <w:t>chart</w:t>
       </w:r>
       <w:proofErr w:type="spellEnd"/>
       <w:r>
@@ -13866,6 +14089,7 @@
         <w:t>(</w:t>
       </w:r>
       <w:proofErr w:type="spellStart"/>
+      <w:proofErr w:type="gramEnd"/>
       <w:r>
         <w:rPr>
           <w:b/>
@@ -13997,6 +14221,7 @@
         <w:t xml:space="preserve">: </w:t>
       </w:r>
       <w:proofErr w:type="spellStart"/>
+      <w:proofErr w:type="gramStart"/>
       <w:r>
         <w:rPr>
           <w:lang w:val="en-US"/>
@@ -14004,6 +14229,7 @@
         <w:t>data.frame</w:t>
       </w:r>
       <w:proofErr w:type="spellEnd"/>
+      <w:proofErr w:type="gramEnd"/>
     </w:p>
     <w:tbl>
       <w:tblPr>
@@ -14575,7 +14801,15 @@
           <w:b/>
           <w:lang w:val="en-US"/>
         </w:rPr>
-        <w:t>_spectrum_chart</w:t>
+        <w:t>_spectrum_</w:t>
+      </w:r>
+      <w:proofErr w:type="gramStart"/>
+      <w:r>
+        <w:rPr>
+          <w:b/>
+          <w:lang w:val="en-US"/>
+        </w:rPr>
+        <w:t>chart</w:t>
       </w:r>
       <w:proofErr w:type="spellEnd"/>
       <w:r>
@@ -14586,6 +14820,7 @@
         <w:t>(</w:t>
       </w:r>
       <w:proofErr w:type="spellStart"/>
+      <w:proofErr w:type="gramEnd"/>
       <w:r>
         <w:rPr>
           <w:b/>
@@ -14692,6 +14927,7 @@
         <w:t xml:space="preserve"> </w:t>
       </w:r>
       <w:proofErr w:type="spellStart"/>
+      <w:proofErr w:type="gramStart"/>
       <w:r>
         <w:rPr>
           <w:lang w:val="en-US"/>
@@ -14699,6 +14935,7 @@
         <w:t>data.frame</w:t>
       </w:r>
       <w:proofErr w:type="spellEnd"/>
+      <w:proofErr w:type="gramEnd"/>
       <w:r>
         <w:rPr>
           <w:lang w:val="en-US"/>
@@ -14938,7 +15175,15 @@
           <w:b/>
           <w:lang w:val="en-US"/>
         </w:rPr>
-        <w:t>compute_pattern_distribution_in_nodes</w:t>
+        <w:t>compute_pattern_distribution_in_</w:t>
+      </w:r>
+      <w:proofErr w:type="gramStart"/>
+      <w:r>
+        <w:rPr>
+          <w:b/>
+          <w:lang w:val="en-US"/>
+        </w:rPr>
+        <w:t>nodes</w:t>
       </w:r>
       <w:proofErr w:type="spellEnd"/>
       <w:r>
@@ -14946,7 +15191,15 @@
           <w:b/>
           <w:lang w:val="en-US"/>
         </w:rPr>
-        <w:t>(patterns</w:t>
+        <w:t>(</w:t>
+      </w:r>
+      <w:proofErr w:type="gramEnd"/>
+      <w:r>
+        <w:rPr>
+          <w:b/>
+          <w:lang w:val="en-US"/>
+        </w:rPr>
+        <w:t>patterns</w:t>
       </w:r>
       <w:r>
         <w:rPr>
@@ -15735,7 +15988,15 @@
           <w:b/>
           <w:lang w:val="en-US"/>
         </w:rPr>
-        <w:t>spectrosome_chart</w:t>
+        <w:t>spectrosome_</w:t>
+      </w:r>
+      <w:proofErr w:type="gramStart"/>
+      <w:r>
+        <w:rPr>
+          <w:b/>
+          <w:lang w:val="en-US"/>
+        </w:rPr>
+        <w:t>chart</w:t>
       </w:r>
       <w:proofErr w:type="spellEnd"/>
       <w:r>
@@ -15745,6 +16006,7 @@
         </w:rPr>
         <w:t>(</w:t>
       </w:r>
+      <w:proofErr w:type="gramEnd"/>
       <w:r>
         <w:rPr>
           <w:b/>
@@ -16023,6 +16285,7 @@
         <w:t xml:space="preserve">        </w:t>
       </w:r>
       <w:proofErr w:type="spellStart"/>
+      <w:proofErr w:type="gramStart"/>
       <w:r>
         <w:rPr>
           <w:b/>
@@ -16047,6 +16310,7 @@
         <w:t>cutoff</w:t>
       </w:r>
       <w:proofErr w:type="spellEnd"/>
+      <w:proofErr w:type="gramEnd"/>
       <w:r>
         <w:rPr>
           <w:lang w:val="en-US"/>
@@ -16060,7 +16324,7 @@
           <w:bCs/>
           <w:lang w:val="en-US"/>
         </w:rPr>
-        <w:t>c</w:t>
+        <w:t>c.</w:t>
       </w:r>
       <w:r>
         <w:rPr>
@@ -16068,22 +16332,30 @@
           <w:bCs/>
           <w:lang w:val="en-US"/>
         </w:rPr>
-        <w:t>.</w:t>
-      </w:r>
+        <w:t>cutoff</w:t>
+      </w:r>
+      <w:proofErr w:type="spellEnd"/>
+      <w:r>
+        <w:rPr>
+          <w:lang w:val="en-US"/>
+        </w:rPr>
+        <w:t xml:space="preserve">: numeric, </w:t>
+      </w:r>
+      <w:proofErr w:type="spellStart"/>
       <w:r>
         <w:rPr>
           <w:b/>
           <w:bCs/>
           <w:lang w:val="en-US"/>
         </w:rPr>
-        <w:t>cutoff</w:t>
+        <w:t>display_mixt</w:t>
       </w:r>
       <w:proofErr w:type="spellEnd"/>
       <w:r>
         <w:rPr>
           <w:lang w:val="en-US"/>
         </w:rPr>
-        <w:t xml:space="preserve">: numeric, </w:t>
+        <w:t xml:space="preserve">: logical, </w:t>
       </w:r>
       <w:r>
         <w:rPr>
@@ -16091,19 +16363,6 @@
           <w:lang w:val="en-US"/>
         </w:rPr>
         <w:t>path</w:t>
-      </w:r>
-      <w:r>
-        <w:rPr>
-          <w:lang w:val="en-US"/>
-        </w:rPr>
-        <w:t xml:space="preserve">: character, </w:t>
-      </w:r>
-      <w:r>
-        <w:rPr>
-          <w:b/>
-          <w:lang w:val="en-US"/>
-        </w:rPr>
-        <w:t>name</w:t>
       </w:r>
       <w:r>
         <w:rPr>
@@ -16125,6 +16384,25 @@
           <w:lang w:val="en-US"/>
         </w:rPr>
         <w:t xml:space="preserve">        </w:t>
+      </w:r>
+      <w:r>
+        <w:rPr>
+          <w:b/>
+          <w:lang w:val="en-US"/>
+        </w:rPr>
+        <w:t>name</w:t>
+      </w:r>
+      <w:r>
+        <w:rPr>
+          <w:lang w:val="en-US"/>
+        </w:rPr>
+        <w:t>: character,</w:t>
+      </w:r>
+      <w:r>
+        <w:rPr>
+          <w:lang w:val="en-US"/>
+        </w:rPr>
+        <w:t xml:space="preserve"> </w:t>
       </w:r>
       <w:r>
         <w:rPr>
@@ -18764,7 +19042,15 @@
           <w:b/>
           <w:lang w:val="en-US"/>
         </w:rPr>
-        <w:t>cluster_text</w:t>
+        <w:t>cluster_</w:t>
+      </w:r>
+      <w:proofErr w:type="gramStart"/>
+      <w:r>
+        <w:rPr>
+          <w:b/>
+          <w:lang w:val="en-US"/>
+        </w:rPr>
+        <w:t>text</w:t>
       </w:r>
       <w:proofErr w:type="spellEnd"/>
       <w:r>
@@ -18772,7 +19058,15 @@
           <w:b/>
           <w:lang w:val="en-US"/>
         </w:rPr>
-        <w:t>(graph</w:t>
+        <w:t>(</w:t>
+      </w:r>
+      <w:proofErr w:type="gramEnd"/>
+      <w:r>
+        <w:rPr>
+          <w:b/>
+          <w:lang w:val="en-US"/>
+        </w:rPr>
+        <w:t>graph</w:t>
       </w:r>
       <w:r>
         <w:rPr>
@@ -19591,7 +19885,15 @@
           <w:b/>
           <w:lang w:val="en-US"/>
         </w:rPr>
-        <w:t>cluster_chart</w:t>
+        <w:t>cluster_</w:t>
+      </w:r>
+      <w:proofErr w:type="gramStart"/>
+      <w:r>
+        <w:rPr>
+          <w:b/>
+          <w:lang w:val="en-US"/>
+        </w:rPr>
+        <w:t>chart</w:t>
       </w:r>
       <w:proofErr w:type="spellEnd"/>
       <w:r>
@@ -19599,7 +19901,15 @@
           <w:b/>
           <w:lang w:val="en-US"/>
         </w:rPr>
-        <w:t>(entities</w:t>
+        <w:t>(</w:t>
+      </w:r>
+      <w:proofErr w:type="gramEnd"/>
+      <w:r>
+        <w:rPr>
+          <w:b/>
+          <w:lang w:val="en-US"/>
+        </w:rPr>
+        <w:t>entities</w:t>
       </w:r>
       <w:r>
         <w:rPr>
@@ -19716,6 +20026,7 @@
         <w:t xml:space="preserve"> </w:t>
       </w:r>
       <w:proofErr w:type="spellStart"/>
+      <w:proofErr w:type="gramStart"/>
       <w:r>
         <w:rPr>
           <w:b/>
@@ -19725,6 +20036,7 @@
         <w:t>n.cutoff</w:t>
       </w:r>
       <w:proofErr w:type="spellEnd"/>
+      <w:proofErr w:type="gramEnd"/>
       <w:r>
         <w:rPr>
           <w:lang w:val="en-US"/>
@@ -19819,7 +20131,29 @@
           <w:bCs/>
           <w:lang w:val="en-US"/>
         </w:rPr>
-        <w:t>: numeric,</w:t>
+        <w:t>: numeric</w:t>
+      </w:r>
+      <w:r>
+        <w:rPr>
+          <w:lang w:val="en-US"/>
+        </w:rPr>
+        <w:t xml:space="preserve">, </w:t>
+      </w:r>
+      <w:proofErr w:type="spellStart"/>
+      <w:r>
+        <w:rPr>
+          <w:b/>
+          <w:bCs/>
+          <w:lang w:val="en-US"/>
+        </w:rPr>
+        <w:t>display_mixt</w:t>
+      </w:r>
+      <w:proofErr w:type="spellEnd"/>
+      <w:r>
+        <w:rPr>
+          <w:lang w:val="en-US"/>
+        </w:rPr>
+        <w:t>: logical,</w:t>
       </w:r>
       <w:r>
         <w:rPr>
@@ -19854,11 +20188,21 @@
         </w:rPr>
         <w:t>: character,</w:t>
       </w:r>
-      <w:r>
-        <w:rPr>
-          <w:lang w:val="en-US"/>
-        </w:rPr>
-        <w:t xml:space="preserve"> </w:t>
+    </w:p>
+    <w:p>
+      <w:pPr>
+        <w:ind w:left="708"/>
+        <w:rPr>
+          <w:lang w:val="en-US"/>
+        </w:rPr>
+      </w:pPr>
+      <w:r>
+        <w:rPr>
+          <w:b/>
+          <w:bCs/>
+          <w:lang w:val="en-US"/>
+        </w:rPr>
+        <w:t xml:space="preserve">            </w:t>
       </w:r>
       <w:r>
         <w:rPr>
@@ -21347,6 +21691,7 @@
         <w:rPr>
           <w:lang w:val="en-US"/>
         </w:rPr>
+        <w:lastRenderedPageBreak/>
         <w:t xml:space="preserve">or (depends on the value of </w:t>
       </w:r>
       <w:r>
@@ -21416,7 +21761,6 @@
                 <w:color w:val="FFFFFF"/>
                 <w:lang w:val="en-US" w:eastAsia="fr-FR"/>
               </w:rPr>
-              <w:lastRenderedPageBreak/>
               <w:t>ID</w:t>
             </w:r>
           </w:p>
@@ -22462,7 +22806,15 @@
           <w:b/>
           <w:lang w:val="en-US"/>
         </w:rPr>
-        <w:t>network_density</w:t>
+        <w:t>network_</w:t>
+      </w:r>
+      <w:proofErr w:type="gramStart"/>
+      <w:r>
+        <w:rPr>
+          <w:b/>
+          <w:lang w:val="en-US"/>
+        </w:rPr>
+        <w:t>density</w:t>
       </w:r>
       <w:proofErr w:type="spellEnd"/>
       <w:r>
@@ -22470,7 +22822,15 @@
           <w:b/>
           <w:lang w:val="en-US"/>
         </w:rPr>
-        <w:t>(links:</w:t>
+        <w:t>(</w:t>
+      </w:r>
+      <w:proofErr w:type="gramEnd"/>
+      <w:r>
+        <w:rPr>
+          <w:b/>
+          <w:lang w:val="en-US"/>
+        </w:rPr>
+        <w:t>links:</w:t>
       </w:r>
       <w:r>
         <w:rPr>
@@ -22533,6 +22893,7 @@
           <w:lang w:val="en-US"/>
         </w:rPr>
       </w:pPr>
+      <w:proofErr w:type="gramStart"/>
       <w:r>
         <w:rPr>
           <w:b/>
@@ -22545,7 +22906,15 @@
           <w:b/>
           <w:lang w:val="en-US"/>
         </w:rPr>
-        <w:t>(ID:</w:t>
+        <w:t>(</w:t>
+      </w:r>
+      <w:proofErr w:type="gramEnd"/>
+      <w:r>
+        <w:rPr>
+          <w:b/>
+          <w:lang w:val="en-US"/>
+        </w:rPr>
+        <w:t>ID:</w:t>
       </w:r>
       <w:r>
         <w:rPr>
@@ -22644,7 +23013,16 @@
           <w:bCs/>
           <w:lang w:val="en-US"/>
         </w:rPr>
-        <w:t>tree_chart</w:t>
+        <w:t>tree_</w:t>
+      </w:r>
+      <w:proofErr w:type="gramStart"/>
+      <w:r>
+        <w:rPr>
+          <w:b/>
+          <w:bCs/>
+          <w:lang w:val="en-US"/>
+        </w:rPr>
+        <w:t>chart</w:t>
       </w:r>
       <w:proofErr w:type="spellEnd"/>
       <w:r>
@@ -22656,6 +23034,7 @@
         <w:t>(</w:t>
       </w:r>
       <w:proofErr w:type="spellStart"/>
+      <w:proofErr w:type="gramEnd"/>
       <w:r>
         <w:rPr>
           <w:b/>
@@ -22808,6 +23187,7 @@
         <w:t xml:space="preserve"> </w:t>
       </w:r>
       <w:proofErr w:type="spellStart"/>
+      <w:proofErr w:type="gramStart"/>
       <w:r>
         <w:rPr>
           <w:b/>
@@ -22825,6 +23205,7 @@
         <w:t>cutoff</w:t>
       </w:r>
       <w:proofErr w:type="spellEnd"/>
+      <w:proofErr w:type="gramEnd"/>
       <w:r>
         <w:rPr>
           <w:lang w:val="en-US"/>
@@ -22914,6 +23295,7 @@
         <w:t xml:space="preserve">: </w:t>
       </w:r>
       <w:proofErr w:type="spellStart"/>
+      <w:proofErr w:type="gramStart"/>
       <w:r>
         <w:rPr>
           <w:lang w:val="en-US"/>
@@ -22921,6 +23303,7 @@
         <w:t>data.frame</w:t>
       </w:r>
       <w:proofErr w:type="spellEnd"/>
+      <w:proofErr w:type="gramEnd"/>
     </w:p>
     <w:tbl>
       <w:tblPr>
@@ -23494,7 +23877,16 @@
           <w:bCs/>
           <w:lang w:val="en-US"/>
         </w:rPr>
-        <w:t>_tree_chart</w:t>
+        <w:t>_tree_</w:t>
+      </w:r>
+      <w:proofErr w:type="gramStart"/>
+      <w:r>
+        <w:rPr>
+          <w:b/>
+          <w:bCs/>
+          <w:lang w:val="en-US"/>
+        </w:rPr>
+        <w:t>chart</w:t>
       </w:r>
       <w:proofErr w:type="spellEnd"/>
       <w:r>
@@ -23506,6 +23898,7 @@
         <w:t>(</w:t>
       </w:r>
       <w:proofErr w:type="spellStart"/>
+      <w:proofErr w:type="gramEnd"/>
       <w:r>
         <w:rPr>
           <w:b/>
@@ -23612,6 +24005,7 @@
         <w:t xml:space="preserve"> </w:t>
       </w:r>
       <w:proofErr w:type="spellStart"/>
+      <w:proofErr w:type="gramStart"/>
       <w:r>
         <w:rPr>
           <w:lang w:val="en-US"/>
@@ -23619,6 +24013,7 @@
         <w:t>data.frame</w:t>
       </w:r>
       <w:proofErr w:type="spellEnd"/>
+      <w:proofErr w:type="gramEnd"/>
       <w:r>
         <w:rPr>
           <w:lang w:val="en-US"/>
@@ -23718,6 +24113,7 @@
         <w:t xml:space="preserve">: logical, </w:t>
       </w:r>
       <w:proofErr w:type="spellStart"/>
+      <w:proofErr w:type="gramStart"/>
       <w:r>
         <w:rPr>
           <w:b/>
@@ -23727,6 +24123,7 @@
         <w:t>n.cutoff</w:t>
       </w:r>
       <w:proofErr w:type="spellEnd"/>
+      <w:proofErr w:type="gramEnd"/>
       <w:r>
         <w:rPr>
           <w:lang w:val="en-US"/>
@@ -24001,7 +24398,15 @@
           <w:b/>
           <w:lang w:val="en-US"/>
         </w:rPr>
-        <w:t>save_characteristics</w:t>
+        <w:t>save_</w:t>
+      </w:r>
+      <w:proofErr w:type="gramStart"/>
+      <w:r>
+        <w:rPr>
+          <w:b/>
+          <w:lang w:val="en-US"/>
+        </w:rPr>
+        <w:t>characteristics</w:t>
       </w:r>
       <w:proofErr w:type="spellEnd"/>
       <w:r>
@@ -24009,7 +24414,15 @@
           <w:b/>
           <w:lang w:val="en-US"/>
         </w:rPr>
-        <w:t>(entities</w:t>
+        <w:t>(</w:t>
+      </w:r>
+      <w:proofErr w:type="gramEnd"/>
+      <w:r>
+        <w:rPr>
+          <w:b/>
+          <w:lang w:val="en-US"/>
+        </w:rPr>
+        <w:t>entities</w:t>
       </w:r>
       <w:r>
         <w:rPr>
@@ -24127,7 +24540,15 @@
           <w:b/>
           <w:lang w:val="en-US"/>
         </w:rPr>
-        <w:t>extract_nodes_from_items</w:t>
+        <w:t>extract_nodes_from_</w:t>
+      </w:r>
+      <w:proofErr w:type="gramStart"/>
+      <w:r>
+        <w:rPr>
+          <w:b/>
+          <w:lang w:val="en-US"/>
+        </w:rPr>
+        <w:t>items</w:t>
       </w:r>
       <w:proofErr w:type="spellEnd"/>
       <w:r>
@@ -24138,6 +24559,7 @@
         <w:t>(</w:t>
       </w:r>
       <w:proofErr w:type="spellStart"/>
+      <w:proofErr w:type="gramEnd"/>
       <w:r>
         <w:rPr>
           <w:b/>
@@ -24281,7 +24703,15 @@
           <w:b/>
           <w:lang w:val="en-US"/>
         </w:rPr>
-        <w:t>extract_nodes_from_characteristic</w:t>
+        <w:t>extract_nodes_from_</w:t>
+      </w:r>
+      <w:proofErr w:type="gramStart"/>
+      <w:r>
+        <w:rPr>
+          <w:b/>
+          <w:lang w:val="en-US"/>
+        </w:rPr>
+        <w:t>characteristic</w:t>
       </w:r>
       <w:proofErr w:type="spellEnd"/>
       <w:r>
@@ -24292,6 +24722,7 @@
         <w:t>(</w:t>
       </w:r>
       <w:proofErr w:type="spellStart"/>
+      <w:proofErr w:type="gramEnd"/>
       <w:r>
         <w:rPr>
           <w:b/>
@@ -24456,7 +24887,15 @@
           <w:b/>
           <w:lang w:val="en-US"/>
         </w:rPr>
-        <w:t>extract_nodes_from_category</w:t>
+        <w:t>extract_nodes_from_</w:t>
+      </w:r>
+      <w:proofErr w:type="gramStart"/>
+      <w:r>
+        <w:rPr>
+          <w:b/>
+          <w:lang w:val="en-US"/>
+        </w:rPr>
+        <w:t>category</w:t>
       </w:r>
       <w:proofErr w:type="spellEnd"/>
       <w:r>
@@ -24467,6 +24906,7 @@
         <w:t>(</w:t>
       </w:r>
       <w:proofErr w:type="spellStart"/>
+      <w:proofErr w:type="gramEnd"/>
       <w:r>
         <w:rPr>
           <w:b/>
@@ -24640,7 +25080,15 @@
           <w:b/>
           <w:lang w:val="en-US"/>
         </w:rPr>
-        <w:t>check_access_for_category</w:t>
+        <w:t>check_access_for_</w:t>
+      </w:r>
+      <w:proofErr w:type="gramStart"/>
+      <w:r>
+        <w:rPr>
+          <w:b/>
+          <w:lang w:val="en-US"/>
+        </w:rPr>
+        <w:t>category</w:t>
       </w:r>
       <w:proofErr w:type="spellEnd"/>
       <w:r>
@@ -24648,7 +25096,15 @@
           <w:b/>
           <w:lang w:val="en-US"/>
         </w:rPr>
-        <w:t>(category</w:t>
+        <w:t>(</w:t>
+      </w:r>
+      <w:proofErr w:type="gramEnd"/>
+      <w:r>
+        <w:rPr>
+          <w:b/>
+          <w:lang w:val="en-US"/>
+        </w:rPr>
+        <w:t>category</w:t>
       </w:r>
       <w:r>
         <w:rPr>
@@ -24690,12 +25146,20 @@
           <w:lang w:val="en-US"/>
         </w:rPr>
       </w:pPr>
+    </w:p>
+    <w:p>
+      <w:pPr>
+        <w:rPr>
+          <w:lang w:val="en-US"/>
+        </w:rPr>
+      </w:pPr>
       <w:proofErr w:type="spellStart"/>
       <w:r>
         <w:rPr>
           <w:b/>
           <w:lang w:val="en-US"/>
         </w:rPr>
+        <w:lastRenderedPageBreak/>
         <w:t>extract_</w:t>
       </w:r>
       <w:r>
@@ -24710,7 +25174,15 @@
           <w:b/>
           <w:lang w:val="en-US"/>
         </w:rPr>
-        <w:t>_from_items</w:t>
+        <w:t>_from_</w:t>
+      </w:r>
+      <w:proofErr w:type="gramStart"/>
+      <w:r>
+        <w:rPr>
+          <w:b/>
+          <w:lang w:val="en-US"/>
+        </w:rPr>
+        <w:t>items</w:t>
       </w:r>
       <w:proofErr w:type="spellEnd"/>
       <w:r>
@@ -24721,6 +25193,7 @@
         <w:t>(</w:t>
       </w:r>
       <w:proofErr w:type="spellStart"/>
+      <w:proofErr w:type="gramEnd"/>
       <w:r>
         <w:rPr>
           <w:b/>
@@ -24870,8 +25343,15 @@
           <w:b/>
           <w:lang w:val="en-US"/>
         </w:rPr>
-        <w:lastRenderedPageBreak/>
-        <w:t>extract_patterns_from_characteristic</w:t>
+        <w:t>extract_patterns_from_</w:t>
+      </w:r>
+      <w:proofErr w:type="gramStart"/>
+      <w:r>
+        <w:rPr>
+          <w:b/>
+          <w:lang w:val="en-US"/>
+        </w:rPr>
+        <w:t>characteristic</w:t>
       </w:r>
       <w:proofErr w:type="spellEnd"/>
       <w:r>
@@ -24882,6 +25362,7 @@
         <w:t>(</w:t>
       </w:r>
       <w:proofErr w:type="spellStart"/>
+      <w:proofErr w:type="gramEnd"/>
       <w:r>
         <w:rPr>
           <w:b/>
@@ -25045,7 +25526,15 @@
           <w:b/>
           <w:lang w:val="en-US"/>
         </w:rPr>
-        <w:t>extract_patterns_from_status</w:t>
+        <w:t>extract_patterns_from_</w:t>
+      </w:r>
+      <w:proofErr w:type="gramStart"/>
+      <w:r>
+        <w:rPr>
+          <w:b/>
+          <w:lang w:val="en-US"/>
+        </w:rPr>
+        <w:t>status</w:t>
       </w:r>
       <w:proofErr w:type="spellEnd"/>
       <w:r>
@@ -25056,6 +25545,7 @@
         <w:t>(</w:t>
       </w:r>
       <w:proofErr w:type="spellStart"/>
+      <w:proofErr w:type="gramEnd"/>
       <w:r>
         <w:rPr>
           <w:b/>
@@ -25199,7 +25689,15 @@
           <w:b/>
           <w:lang w:val="en-US"/>
         </w:rPr>
-        <w:t>extract_patterns_from_category</w:t>
+        <w:t>extract_patterns_from_</w:t>
+      </w:r>
+      <w:proofErr w:type="gramStart"/>
+      <w:r>
+        <w:rPr>
+          <w:b/>
+          <w:lang w:val="en-US"/>
+        </w:rPr>
+        <w:t>category</w:t>
       </w:r>
       <w:proofErr w:type="spellEnd"/>
       <w:r>
@@ -25210,6 +25708,7 @@
         <w:t>(</w:t>
       </w:r>
       <w:proofErr w:type="spellStart"/>
+      <w:proofErr w:type="gramEnd"/>
       <w:r>
         <w:rPr>
           <w:b/>
@@ -25395,7 +25894,15 @@
           <w:b/>
           <w:lang w:val="en-US"/>
         </w:rPr>
-        <w:t>extract_links</w:t>
+        <w:t>extract_</w:t>
+      </w:r>
+      <w:proofErr w:type="gramStart"/>
+      <w:r>
+        <w:rPr>
+          <w:b/>
+          <w:lang w:val="en-US"/>
+        </w:rPr>
+        <w:t>links</w:t>
       </w:r>
       <w:proofErr w:type="spellEnd"/>
       <w:r>
@@ -25405,6 +25912,7 @@
         </w:rPr>
         <w:t>(</w:t>
       </w:r>
+      <w:proofErr w:type="gramEnd"/>
       <w:r>
         <w:rPr>
           <w:b/>
@@ -25649,7 +26157,7 @@
         </mc:Choice>
         <mc:Fallback>
           <w:pict>
-            <v:rect w14:anchorId="503A5326" id="Rectangle 38" o:spid="_x0000_s1026" style="position:absolute;margin-left:1.15pt;margin-top:-7.8pt;width:466.5pt;height:1.45pt;z-index:251660288;visibility:visible;mso-wrap-style:square;mso-wrap-distance-left:9pt;mso-wrap-distance-top:0;mso-wrap-distance-right:9pt;mso-wrap-distance-bottom:0;mso-position-horizontal:absolute;mso-position-horizontal-relative:text;mso-position-vertical:absolute;mso-position-vertical-relative:text;v-text-anchor:middle" o:gfxdata="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" fillcolor="black [3213]" stroked="f" strokeweight="1pt">
+            <v:rect w14:anchorId="0F87ED84" id="Rectangle 38" o:spid="_x0000_s1026" style="position:absolute;margin-left:1.15pt;margin-top:-7.8pt;width:466.5pt;height:1.45pt;z-index:251660288;visibility:visible;mso-wrap-style:square;mso-wrap-distance-left:9pt;mso-wrap-distance-top:0;mso-wrap-distance-right:9pt;mso-wrap-distance-bottom:0;mso-position-horizontal:absolute;mso-position-horizontal-relative:text;mso-position-vertical:absolute;mso-position-vertical-relative:text;v-text-anchor:middle" o:gfxdata="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" fillcolor="black [3213]" stroked="f" strokeweight="1pt">
               <w10:wrap type="square"/>
             </v:rect>
           </w:pict>
@@ -25885,7 +26393,7 @@
         <w:color w:val="808080" w:themeColor="background1" w:themeShade="80"/>
         <w:lang w:val="en-US"/>
       </w:rPr>
-      <w:t>15</w:t>
+      <w:t>20</w:t>
     </w:r>
     <w:r>
       <w:rPr>

</xml_diff>

<commit_message>
refactor: Change the order of the SA attributes
</commit_message>
<xml_diff>
--- a/vignettes/Types_of_attributes_and_methods.docx
+++ b/vignettes/Types_of_attributes_and_methods.docx
@@ -3998,13 +3998,310 @@
           <w:lang w:val="en-US"/>
         </w:rPr>
       </w:pPr>
+      <w:r>
+        <w:rPr>
+          <w:b/>
+          <w:lang w:val="en-US"/>
+        </w:rPr>
+        <w:lastRenderedPageBreak/>
+        <w:t>nodes</w:t>
+      </w:r>
+      <w:r>
+        <w:rPr>
+          <w:lang w:val="en-US"/>
+        </w:rPr>
+        <w:t xml:space="preserve">: </w:t>
+      </w:r>
       <w:proofErr w:type="spellStart"/>
-      <w:r>
-        <w:rPr>
-          <w:b/>
-          <w:lang w:val="en-US"/>
-        </w:rPr>
-        <w:lastRenderedPageBreak/>
+      <w:proofErr w:type="gramStart"/>
+      <w:r>
+        <w:rPr>
+          <w:lang w:val="en-US"/>
+        </w:rPr>
+        <w:t>data.frame</w:t>
+      </w:r>
+      <w:proofErr w:type="spellEnd"/>
+      <w:proofErr w:type="gramEnd"/>
+    </w:p>
+    <w:tbl>
+      <w:tblPr>
+        <w:tblW w:w="4020" w:type="dxa"/>
+        <w:tblCellMar>
+          <w:left w:w="70" w:type="dxa"/>
+          <w:right w:w="70" w:type="dxa"/>
+        </w:tblCellMar>
+        <w:tblLook w:val="04A0" w:firstRow="1" w:lastRow="0" w:firstColumn="1" w:lastColumn="0" w:noHBand="0" w:noVBand="1"/>
+      </w:tblPr>
+      <w:tblGrid>
+        <w:gridCol w:w="1691"/>
+        <w:gridCol w:w="1180"/>
+        <w:gridCol w:w="1240"/>
+      </w:tblGrid>
+      <w:tr>
+        <w:trPr>
+          <w:trHeight w:val="300"/>
+        </w:trPr>
+        <w:tc>
+          <w:tcPr>
+            <w:tcW w:w="1600" w:type="dxa"/>
+            <w:tcBorders>
+              <w:top w:val="single" w:sz="4" w:space="0" w:color="auto"/>
+              <w:left w:val="single" w:sz="4" w:space="0" w:color="auto"/>
+              <w:bottom w:val="single" w:sz="4" w:space="0" w:color="auto"/>
+              <w:right w:val="single" w:sz="4" w:space="0" w:color="auto"/>
+            </w:tcBorders>
+            <w:shd w:val="clear" w:color="A5A5A5" w:fill="A5A5A5"/>
+            <w:noWrap/>
+            <w:vAlign w:val="center"/>
+            <w:hideMark/>
+          </w:tcPr>
+          <w:p>
+            <w:pPr>
+              <w:spacing w:after="0" w:line="240" w:lineRule="auto"/>
+              <w:jc w:val="center"/>
+              <w:rPr>
+                <w:rFonts w:ascii="Calibri" w:eastAsia="Times New Roman" w:hAnsi="Calibri" w:cs="Times New Roman"/>
+                <w:b/>
+                <w:bCs/>
+                <w:color w:val="FFFFFF"/>
+                <w:lang w:val="en-US" w:eastAsia="fr-FR"/>
+              </w:rPr>
+            </w:pPr>
+            <w:r>
+              <w:rPr>
+                <w:rFonts w:ascii="Calibri" w:eastAsia="Times New Roman" w:hAnsi="Calibri" w:cs="Times New Roman"/>
+                <w:b/>
+                <w:bCs/>
+                <w:color w:val="FFFFFF"/>
+                <w:lang w:val="en-US" w:eastAsia="fr-FR"/>
+              </w:rPr>
+              <w:t>node</w:t>
+            </w:r>
+          </w:p>
+        </w:tc>
+        <w:tc>
+          <w:tcPr>
+            <w:tcW w:w="1180" w:type="dxa"/>
+            <w:tcBorders>
+              <w:top w:val="single" w:sz="4" w:space="0" w:color="auto"/>
+              <w:left w:val="single" w:sz="4" w:space="0" w:color="auto"/>
+              <w:bottom w:val="single" w:sz="4" w:space="0" w:color="auto"/>
+              <w:right w:val="single" w:sz="4" w:space="0" w:color="auto"/>
+            </w:tcBorders>
+            <w:shd w:val="clear" w:color="A5A5A5" w:fill="A5A5A5"/>
+            <w:noWrap/>
+            <w:vAlign w:val="center"/>
+            <w:hideMark/>
+          </w:tcPr>
+          <w:p>
+            <w:pPr>
+              <w:spacing w:after="0" w:line="240" w:lineRule="auto"/>
+              <w:jc w:val="center"/>
+              <w:rPr>
+                <w:rFonts w:ascii="Calibri" w:eastAsia="Times New Roman" w:hAnsi="Calibri" w:cs="Times New Roman"/>
+                <w:b/>
+                <w:bCs/>
+                <w:color w:val="FFFFFF"/>
+                <w:lang w:val="en-US" w:eastAsia="fr-FR"/>
+              </w:rPr>
+            </w:pPr>
+            <w:r>
+              <w:rPr>
+                <w:rFonts w:ascii="Calibri" w:eastAsia="Times New Roman" w:hAnsi="Calibri" w:cs="Times New Roman"/>
+                <w:b/>
+                <w:bCs/>
+                <w:color w:val="FFFFFF"/>
+                <w:lang w:val="en-US" w:eastAsia="fr-FR"/>
+              </w:rPr>
+              <w:t>length</w:t>
+            </w:r>
+          </w:p>
+        </w:tc>
+        <w:tc>
+          <w:tcPr>
+            <w:tcW w:w="1240" w:type="dxa"/>
+            <w:tcBorders>
+              <w:top w:val="single" w:sz="4" w:space="0" w:color="auto"/>
+              <w:left w:val="single" w:sz="4" w:space="0" w:color="auto"/>
+              <w:bottom w:val="single" w:sz="4" w:space="0" w:color="auto"/>
+              <w:right w:val="single" w:sz="4" w:space="0" w:color="auto"/>
+            </w:tcBorders>
+            <w:shd w:val="clear" w:color="A5A5A5" w:fill="A5A5A5"/>
+            <w:noWrap/>
+            <w:vAlign w:val="center"/>
+            <w:hideMark/>
+          </w:tcPr>
+          <w:p>
+            <w:pPr>
+              <w:spacing w:after="0" w:line="240" w:lineRule="auto"/>
+              <w:jc w:val="center"/>
+              <w:rPr>
+                <w:rFonts w:ascii="Calibri" w:eastAsia="Times New Roman" w:hAnsi="Calibri" w:cs="Times New Roman"/>
+                <w:b/>
+                <w:bCs/>
+                <w:color w:val="FFFFFF"/>
+                <w:lang w:val="en-US" w:eastAsia="fr-FR"/>
+              </w:rPr>
+            </w:pPr>
+            <w:proofErr w:type="spellStart"/>
+            <w:r>
+              <w:rPr>
+                <w:rFonts w:ascii="Calibri" w:eastAsia="Times New Roman" w:hAnsi="Calibri" w:cs="Times New Roman"/>
+                <w:b/>
+                <w:bCs/>
+                <w:color w:val="FFFFFF"/>
+                <w:lang w:val="en-US" w:eastAsia="fr-FR"/>
+              </w:rPr>
+              <w:t>weigth</w:t>
+            </w:r>
+            <w:proofErr w:type="spellEnd"/>
+          </w:p>
+        </w:tc>
+      </w:tr>
+      <w:tr>
+        <w:trPr>
+          <w:trHeight w:val="300"/>
+        </w:trPr>
+        <w:tc>
+          <w:tcPr>
+            <w:tcW w:w="1600" w:type="dxa"/>
+            <w:tcBorders>
+              <w:top w:val="single" w:sz="4" w:space="0" w:color="auto"/>
+              <w:left w:val="single" w:sz="4" w:space="0" w:color="auto"/>
+              <w:bottom w:val="single" w:sz="4" w:space="0" w:color="auto"/>
+              <w:right w:val="single" w:sz="4" w:space="0" w:color="auto"/>
+            </w:tcBorders>
+            <w:shd w:val="clear" w:color="auto" w:fill="auto"/>
+            <w:noWrap/>
+            <w:vAlign w:val="center"/>
+            <w:hideMark/>
+          </w:tcPr>
+          <w:p>
+            <w:pPr>
+              <w:spacing w:after="0" w:line="240" w:lineRule="auto"/>
+              <w:jc w:val="center"/>
+              <w:rPr>
+                <w:rFonts w:ascii="Calibri" w:eastAsia="Times New Roman" w:hAnsi="Calibri" w:cs="Times New Roman"/>
+                <w:color w:val="000000"/>
+                <w:lang w:val="en-US" w:eastAsia="fr-FR"/>
+              </w:rPr>
+            </w:pPr>
+            <w:r>
+              <w:rPr>
+                <w:rFonts w:ascii="Calibri" w:eastAsia="Times New Roman" w:hAnsi="Calibri" w:cs="Times New Roman"/>
+                <w:color w:val="000000"/>
+                <w:lang w:val="en-US" w:eastAsia="fr-FR"/>
+              </w:rPr>
+              <w:t>vector(</w:t>
+            </w:r>
+            <w:r>
+              <w:rPr>
+                <w:rFonts w:eastAsiaTheme="minorEastAsia"/>
+                <w:iCs/>
+                <w:lang w:val="en-US"/>
+              </w:rPr>
+              <w:t>character</w:t>
+            </w:r>
+            <w:r>
+              <w:rPr>
+                <w:rFonts w:ascii="Calibri" w:eastAsia="Times New Roman" w:hAnsi="Calibri" w:cs="Times New Roman"/>
+                <w:color w:val="000000"/>
+                <w:lang w:val="en-US" w:eastAsia="fr-FR"/>
+              </w:rPr>
+              <w:t>)</w:t>
+            </w:r>
+          </w:p>
+        </w:tc>
+        <w:tc>
+          <w:tcPr>
+            <w:tcW w:w="1180" w:type="dxa"/>
+            <w:tcBorders>
+              <w:top w:val="single" w:sz="4" w:space="0" w:color="auto"/>
+              <w:left w:val="single" w:sz="4" w:space="0" w:color="auto"/>
+              <w:bottom w:val="single" w:sz="4" w:space="0" w:color="auto"/>
+              <w:right w:val="single" w:sz="4" w:space="0" w:color="auto"/>
+            </w:tcBorders>
+            <w:shd w:val="clear" w:color="auto" w:fill="auto"/>
+            <w:noWrap/>
+            <w:vAlign w:val="center"/>
+            <w:hideMark/>
+          </w:tcPr>
+          <w:p>
+            <w:pPr>
+              <w:spacing w:after="0" w:line="240" w:lineRule="auto"/>
+              <w:jc w:val="center"/>
+              <w:rPr>
+                <w:rFonts w:ascii="Calibri" w:eastAsia="Times New Roman" w:hAnsi="Calibri" w:cs="Times New Roman"/>
+                <w:color w:val="000000"/>
+                <w:lang w:val="en-US" w:eastAsia="fr-FR"/>
+              </w:rPr>
+            </w:pPr>
+            <w:r>
+              <w:rPr>
+                <w:rFonts w:ascii="Calibri" w:eastAsia="Times New Roman" w:hAnsi="Calibri" w:cs="Times New Roman"/>
+                <w:color w:val="000000"/>
+                <w:lang w:val="en-US" w:eastAsia="fr-FR"/>
+              </w:rPr>
+              <w:t>numeric</w:t>
+            </w:r>
+          </w:p>
+        </w:tc>
+        <w:tc>
+          <w:tcPr>
+            <w:tcW w:w="1240" w:type="dxa"/>
+            <w:tcBorders>
+              <w:top w:val="single" w:sz="4" w:space="0" w:color="auto"/>
+              <w:left w:val="single" w:sz="4" w:space="0" w:color="auto"/>
+              <w:bottom w:val="single" w:sz="4" w:space="0" w:color="auto"/>
+              <w:right w:val="single" w:sz="4" w:space="0" w:color="auto"/>
+            </w:tcBorders>
+            <w:shd w:val="clear" w:color="auto" w:fill="auto"/>
+            <w:noWrap/>
+            <w:vAlign w:val="center"/>
+            <w:hideMark/>
+          </w:tcPr>
+          <w:p>
+            <w:pPr>
+              <w:spacing w:after="0" w:line="240" w:lineRule="auto"/>
+              <w:jc w:val="center"/>
+              <w:rPr>
+                <w:rFonts w:ascii="Calibri" w:eastAsia="Times New Roman" w:hAnsi="Calibri" w:cs="Times New Roman"/>
+                <w:color w:val="000000"/>
+                <w:lang w:val="en-US" w:eastAsia="fr-FR"/>
+              </w:rPr>
+            </w:pPr>
+            <w:r>
+              <w:rPr>
+                <w:rFonts w:ascii="Calibri" w:eastAsia="Times New Roman" w:hAnsi="Calibri" w:cs="Times New Roman"/>
+                <w:color w:val="000000"/>
+                <w:lang w:val="en-US" w:eastAsia="fr-FR"/>
+              </w:rPr>
+              <w:t>numeric</w:t>
+            </w:r>
+          </w:p>
+        </w:tc>
+      </w:tr>
+    </w:tbl>
+    <w:p>
+      <w:pPr>
+        <w:rPr>
+          <w:b/>
+          <w:lang w:val="en-US"/>
+        </w:rPr>
+      </w:pPr>
+    </w:p>
+    <w:p>
+      <w:pPr>
+        <w:rPr>
+          <w:lang w:val="en-US"/>
+        </w:rPr>
+      </w:pPr>
+      <w:proofErr w:type="spellStart"/>
+      <w:r>
+        <w:rPr>
+          <w:b/>
+          <w:lang w:val="en-US"/>
+        </w:rPr>
         <w:t>nodes_per_year</w:t>
       </w:r>
       <w:proofErr w:type="spellEnd"/>
@@ -4932,302 +5229,6 @@
             <w:tcBorders>
               <w:top w:val="nil"/>
               <w:left w:val="nil"/>
-              <w:bottom w:val="single" w:sz="4" w:space="0" w:color="auto"/>
-              <w:right w:val="single" w:sz="4" w:space="0" w:color="auto"/>
-            </w:tcBorders>
-            <w:shd w:val="clear" w:color="auto" w:fill="auto"/>
-            <w:noWrap/>
-            <w:vAlign w:val="center"/>
-            <w:hideMark/>
-          </w:tcPr>
-          <w:p>
-            <w:pPr>
-              <w:spacing w:after="0" w:line="240" w:lineRule="auto"/>
-              <w:jc w:val="center"/>
-              <w:rPr>
-                <w:rFonts w:ascii="Calibri" w:eastAsia="Times New Roman" w:hAnsi="Calibri" w:cs="Times New Roman"/>
-                <w:color w:val="000000"/>
-                <w:lang w:val="en-US" w:eastAsia="fr-FR"/>
-              </w:rPr>
-            </w:pPr>
-            <w:r>
-              <w:rPr>
-                <w:rFonts w:ascii="Calibri" w:eastAsia="Times New Roman" w:hAnsi="Calibri" w:cs="Times New Roman"/>
-                <w:color w:val="000000"/>
-                <w:lang w:val="en-US" w:eastAsia="fr-FR"/>
-              </w:rPr>
-              <w:t>numeric</w:t>
-            </w:r>
-          </w:p>
-        </w:tc>
-      </w:tr>
-    </w:tbl>
-    <w:p>
-      <w:pPr>
-        <w:rPr>
-          <w:lang w:val="en-US"/>
-        </w:rPr>
-      </w:pPr>
-    </w:p>
-    <w:p>
-      <w:pPr>
-        <w:rPr>
-          <w:lang w:val="en-US"/>
-        </w:rPr>
-      </w:pPr>
-      <w:r>
-        <w:rPr>
-          <w:b/>
-          <w:lang w:val="en-US"/>
-        </w:rPr>
-        <w:t>nodes</w:t>
-      </w:r>
-      <w:r>
-        <w:rPr>
-          <w:lang w:val="en-US"/>
-        </w:rPr>
-        <w:t xml:space="preserve">: </w:t>
-      </w:r>
-      <w:proofErr w:type="spellStart"/>
-      <w:proofErr w:type="gramStart"/>
-      <w:r>
-        <w:rPr>
-          <w:lang w:val="en-US"/>
-        </w:rPr>
-        <w:t>data.frame</w:t>
-      </w:r>
-      <w:proofErr w:type="spellEnd"/>
-      <w:proofErr w:type="gramEnd"/>
-    </w:p>
-    <w:tbl>
-      <w:tblPr>
-        <w:tblW w:w="4020" w:type="dxa"/>
-        <w:tblCellMar>
-          <w:left w:w="70" w:type="dxa"/>
-          <w:right w:w="70" w:type="dxa"/>
-        </w:tblCellMar>
-        <w:tblLook w:val="04A0" w:firstRow="1" w:lastRow="0" w:firstColumn="1" w:lastColumn="0" w:noHBand="0" w:noVBand="1"/>
-      </w:tblPr>
-      <w:tblGrid>
-        <w:gridCol w:w="1691"/>
-        <w:gridCol w:w="1180"/>
-        <w:gridCol w:w="1240"/>
-      </w:tblGrid>
-      <w:tr>
-        <w:trPr>
-          <w:trHeight w:val="300"/>
-        </w:trPr>
-        <w:tc>
-          <w:tcPr>
-            <w:tcW w:w="1600" w:type="dxa"/>
-            <w:tcBorders>
-              <w:top w:val="single" w:sz="4" w:space="0" w:color="auto"/>
-              <w:left w:val="single" w:sz="4" w:space="0" w:color="auto"/>
-              <w:bottom w:val="single" w:sz="4" w:space="0" w:color="auto"/>
-              <w:right w:val="single" w:sz="4" w:space="0" w:color="auto"/>
-            </w:tcBorders>
-            <w:shd w:val="clear" w:color="A5A5A5" w:fill="A5A5A5"/>
-            <w:noWrap/>
-            <w:vAlign w:val="center"/>
-            <w:hideMark/>
-          </w:tcPr>
-          <w:p>
-            <w:pPr>
-              <w:spacing w:after="0" w:line="240" w:lineRule="auto"/>
-              <w:jc w:val="center"/>
-              <w:rPr>
-                <w:rFonts w:ascii="Calibri" w:eastAsia="Times New Roman" w:hAnsi="Calibri" w:cs="Times New Roman"/>
-                <w:b/>
-                <w:bCs/>
-                <w:color w:val="FFFFFF"/>
-                <w:lang w:val="en-US" w:eastAsia="fr-FR"/>
-              </w:rPr>
-            </w:pPr>
-            <w:r>
-              <w:rPr>
-                <w:rFonts w:ascii="Calibri" w:eastAsia="Times New Roman" w:hAnsi="Calibri" w:cs="Times New Roman"/>
-                <w:b/>
-                <w:bCs/>
-                <w:color w:val="FFFFFF"/>
-                <w:lang w:val="en-US" w:eastAsia="fr-FR"/>
-              </w:rPr>
-              <w:t>node</w:t>
-            </w:r>
-          </w:p>
-        </w:tc>
-        <w:tc>
-          <w:tcPr>
-            <w:tcW w:w="1180" w:type="dxa"/>
-            <w:tcBorders>
-              <w:top w:val="single" w:sz="4" w:space="0" w:color="auto"/>
-              <w:left w:val="single" w:sz="4" w:space="0" w:color="auto"/>
-              <w:bottom w:val="single" w:sz="4" w:space="0" w:color="auto"/>
-              <w:right w:val="single" w:sz="4" w:space="0" w:color="auto"/>
-            </w:tcBorders>
-            <w:shd w:val="clear" w:color="A5A5A5" w:fill="A5A5A5"/>
-            <w:noWrap/>
-            <w:vAlign w:val="center"/>
-            <w:hideMark/>
-          </w:tcPr>
-          <w:p>
-            <w:pPr>
-              <w:spacing w:after="0" w:line="240" w:lineRule="auto"/>
-              <w:jc w:val="center"/>
-              <w:rPr>
-                <w:rFonts w:ascii="Calibri" w:eastAsia="Times New Roman" w:hAnsi="Calibri" w:cs="Times New Roman"/>
-                <w:b/>
-                <w:bCs/>
-                <w:color w:val="FFFFFF"/>
-                <w:lang w:val="en-US" w:eastAsia="fr-FR"/>
-              </w:rPr>
-            </w:pPr>
-            <w:r>
-              <w:rPr>
-                <w:rFonts w:ascii="Calibri" w:eastAsia="Times New Roman" w:hAnsi="Calibri" w:cs="Times New Roman"/>
-                <w:b/>
-                <w:bCs/>
-                <w:color w:val="FFFFFF"/>
-                <w:lang w:val="en-US" w:eastAsia="fr-FR"/>
-              </w:rPr>
-              <w:t>length</w:t>
-            </w:r>
-          </w:p>
-        </w:tc>
-        <w:tc>
-          <w:tcPr>
-            <w:tcW w:w="1240" w:type="dxa"/>
-            <w:tcBorders>
-              <w:top w:val="single" w:sz="4" w:space="0" w:color="auto"/>
-              <w:left w:val="single" w:sz="4" w:space="0" w:color="auto"/>
-              <w:bottom w:val="single" w:sz="4" w:space="0" w:color="auto"/>
-              <w:right w:val="single" w:sz="4" w:space="0" w:color="auto"/>
-            </w:tcBorders>
-            <w:shd w:val="clear" w:color="A5A5A5" w:fill="A5A5A5"/>
-            <w:noWrap/>
-            <w:vAlign w:val="center"/>
-            <w:hideMark/>
-          </w:tcPr>
-          <w:p>
-            <w:pPr>
-              <w:spacing w:after="0" w:line="240" w:lineRule="auto"/>
-              <w:jc w:val="center"/>
-              <w:rPr>
-                <w:rFonts w:ascii="Calibri" w:eastAsia="Times New Roman" w:hAnsi="Calibri" w:cs="Times New Roman"/>
-                <w:b/>
-                <w:bCs/>
-                <w:color w:val="FFFFFF"/>
-                <w:lang w:val="en-US" w:eastAsia="fr-FR"/>
-              </w:rPr>
-            </w:pPr>
-            <w:proofErr w:type="spellStart"/>
-            <w:r>
-              <w:rPr>
-                <w:rFonts w:ascii="Calibri" w:eastAsia="Times New Roman" w:hAnsi="Calibri" w:cs="Times New Roman"/>
-                <w:b/>
-                <w:bCs/>
-                <w:color w:val="FFFFFF"/>
-                <w:lang w:val="en-US" w:eastAsia="fr-FR"/>
-              </w:rPr>
-              <w:t>weigth</w:t>
-            </w:r>
-            <w:proofErr w:type="spellEnd"/>
-          </w:p>
-        </w:tc>
-      </w:tr>
-      <w:tr>
-        <w:trPr>
-          <w:trHeight w:val="300"/>
-        </w:trPr>
-        <w:tc>
-          <w:tcPr>
-            <w:tcW w:w="1600" w:type="dxa"/>
-            <w:tcBorders>
-              <w:top w:val="single" w:sz="4" w:space="0" w:color="auto"/>
-              <w:left w:val="single" w:sz="4" w:space="0" w:color="auto"/>
-              <w:bottom w:val="single" w:sz="4" w:space="0" w:color="auto"/>
-              <w:right w:val="single" w:sz="4" w:space="0" w:color="auto"/>
-            </w:tcBorders>
-            <w:shd w:val="clear" w:color="auto" w:fill="auto"/>
-            <w:noWrap/>
-            <w:vAlign w:val="center"/>
-            <w:hideMark/>
-          </w:tcPr>
-          <w:p>
-            <w:pPr>
-              <w:spacing w:after="0" w:line="240" w:lineRule="auto"/>
-              <w:jc w:val="center"/>
-              <w:rPr>
-                <w:rFonts w:ascii="Calibri" w:eastAsia="Times New Roman" w:hAnsi="Calibri" w:cs="Times New Roman"/>
-                <w:color w:val="000000"/>
-                <w:lang w:val="en-US" w:eastAsia="fr-FR"/>
-              </w:rPr>
-            </w:pPr>
-            <w:r>
-              <w:rPr>
-                <w:rFonts w:ascii="Calibri" w:eastAsia="Times New Roman" w:hAnsi="Calibri" w:cs="Times New Roman"/>
-                <w:color w:val="000000"/>
-                <w:lang w:val="en-US" w:eastAsia="fr-FR"/>
-              </w:rPr>
-              <w:t>vector(</w:t>
-            </w:r>
-            <w:r>
-              <w:rPr>
-                <w:rFonts w:eastAsiaTheme="minorEastAsia"/>
-                <w:iCs/>
-                <w:lang w:val="en-US"/>
-              </w:rPr>
-              <w:t>character</w:t>
-            </w:r>
-            <w:r>
-              <w:rPr>
-                <w:rFonts w:ascii="Calibri" w:eastAsia="Times New Roman" w:hAnsi="Calibri" w:cs="Times New Roman"/>
-                <w:color w:val="000000"/>
-                <w:lang w:val="en-US" w:eastAsia="fr-FR"/>
-              </w:rPr>
-              <w:t>)</w:t>
-            </w:r>
-          </w:p>
-        </w:tc>
-        <w:tc>
-          <w:tcPr>
-            <w:tcW w:w="1180" w:type="dxa"/>
-            <w:tcBorders>
-              <w:top w:val="single" w:sz="4" w:space="0" w:color="auto"/>
-              <w:left w:val="single" w:sz="4" w:space="0" w:color="auto"/>
-              <w:bottom w:val="single" w:sz="4" w:space="0" w:color="auto"/>
-              <w:right w:val="single" w:sz="4" w:space="0" w:color="auto"/>
-            </w:tcBorders>
-            <w:shd w:val="clear" w:color="auto" w:fill="auto"/>
-            <w:noWrap/>
-            <w:vAlign w:val="center"/>
-            <w:hideMark/>
-          </w:tcPr>
-          <w:p>
-            <w:pPr>
-              <w:spacing w:after="0" w:line="240" w:lineRule="auto"/>
-              <w:jc w:val="center"/>
-              <w:rPr>
-                <w:rFonts w:ascii="Calibri" w:eastAsia="Times New Roman" w:hAnsi="Calibri" w:cs="Times New Roman"/>
-                <w:color w:val="000000"/>
-                <w:lang w:val="en-US" w:eastAsia="fr-FR"/>
-              </w:rPr>
-            </w:pPr>
-            <w:r>
-              <w:rPr>
-                <w:rFonts w:ascii="Calibri" w:eastAsia="Times New Roman" w:hAnsi="Calibri" w:cs="Times New Roman"/>
-                <w:color w:val="000000"/>
-                <w:lang w:val="en-US" w:eastAsia="fr-FR"/>
-              </w:rPr>
-              <w:t>numeric</w:t>
-            </w:r>
-          </w:p>
-        </w:tc>
-        <w:tc>
-          <w:tcPr>
-            <w:tcW w:w="1240" w:type="dxa"/>
-            <w:tcBorders>
-              <w:top w:val="single" w:sz="4" w:space="0" w:color="auto"/>
-              <w:left w:val="single" w:sz="4" w:space="0" w:color="auto"/>
               <w:bottom w:val="single" w:sz="4" w:space="0" w:color="auto"/>
               <w:right w:val="single" w:sz="4" w:space="0" w:color="auto"/>
             </w:tcBorders>
@@ -7576,982 +7577,6 @@
                 <w:lang w:val="en-US" w:eastAsia="fr-FR"/>
               </w:rPr>
               <w:t>logical</w:t>
-            </w:r>
-          </w:p>
-        </w:tc>
-      </w:tr>
-    </w:tbl>
-    <w:p>
-      <w:pPr>
-        <w:rPr>
-          <w:lang w:val="en-US"/>
-        </w:rPr>
-      </w:pPr>
-    </w:p>
-    <w:p>
-      <w:pPr>
-        <w:rPr>
-          <w:lang w:val="en-US"/>
-        </w:rPr>
-      </w:pPr>
-      <w:proofErr w:type="spellStart"/>
-      <w:r>
-        <w:rPr>
-          <w:b/>
-          <w:lang w:val="en-US"/>
-        </w:rPr>
-        <w:t>patterns_per_year</w:t>
-      </w:r>
-      <w:proofErr w:type="spellEnd"/>
-      <w:r>
-        <w:rPr>
-          <w:lang w:val="en-US"/>
-        </w:rPr>
-        <w:t xml:space="preserve">: </w:t>
-      </w:r>
-      <w:r>
-        <w:rPr>
-          <w:lang w:val="en-US"/>
-        </w:rPr>
-        <w:t>matrix</w:t>
-      </w:r>
-    </w:p>
-    <w:tbl>
-      <w:tblPr>
-        <w:tblW w:w="5600" w:type="dxa"/>
-        <w:tblCellMar>
-          <w:left w:w="70" w:type="dxa"/>
-          <w:right w:w="70" w:type="dxa"/>
-        </w:tblCellMar>
-        <w:tblLook w:val="04A0" w:firstRow="1" w:lastRow="0" w:firstColumn="1" w:lastColumn="0" w:noHBand="0" w:noVBand="1"/>
-      </w:tblPr>
-      <w:tblGrid>
-        <w:gridCol w:w="1120"/>
-        <w:gridCol w:w="1120"/>
-        <w:gridCol w:w="1120"/>
-        <w:gridCol w:w="1120"/>
-        <w:gridCol w:w="1120"/>
-      </w:tblGrid>
-      <w:tr>
-        <w:trPr>
-          <w:trHeight w:val="300"/>
-        </w:trPr>
-        <w:tc>
-          <w:tcPr>
-            <w:tcW w:w="1120" w:type="dxa"/>
-            <w:tcBorders>
-              <w:bottom w:val="single" w:sz="4" w:space="0" w:color="auto"/>
-              <w:right w:val="single" w:sz="4" w:space="0" w:color="auto"/>
-            </w:tcBorders>
-            <w:shd w:val="clear" w:color="auto" w:fill="auto"/>
-            <w:noWrap/>
-            <w:vAlign w:val="center"/>
-            <w:hideMark/>
-          </w:tcPr>
-          <w:p>
-            <w:pPr>
-              <w:spacing w:after="0" w:line="240" w:lineRule="auto"/>
-              <w:jc w:val="center"/>
-              <w:rPr>
-                <w:rFonts w:ascii="Calibri" w:eastAsia="Times New Roman" w:hAnsi="Calibri" w:cs="Times New Roman"/>
-                <w:color w:val="000000"/>
-                <w:lang w:val="en-US" w:eastAsia="fr-FR"/>
-              </w:rPr>
-            </w:pPr>
-            <w:r>
-              <w:rPr>
-                <w:rFonts w:ascii="Calibri" w:eastAsia="Times New Roman" w:hAnsi="Calibri" w:cs="Times New Roman"/>
-                <w:color w:val="000000"/>
-                <w:lang w:val="en-US" w:eastAsia="fr-FR"/>
-              </w:rPr>
-              <w:t> </w:t>
-            </w:r>
-          </w:p>
-        </w:tc>
-        <w:tc>
-          <w:tcPr>
-            <w:tcW w:w="1120" w:type="dxa"/>
-            <w:tcBorders>
-              <w:top w:val="single" w:sz="4" w:space="0" w:color="auto"/>
-              <w:left w:val="single" w:sz="4" w:space="0" w:color="auto"/>
-              <w:bottom w:val="single" w:sz="4" w:space="0" w:color="auto"/>
-              <w:right w:val="single" w:sz="4" w:space="0" w:color="auto"/>
-            </w:tcBorders>
-            <w:shd w:val="clear" w:color="000000" w:fill="A6A6A6"/>
-            <w:noWrap/>
-            <w:vAlign w:val="center"/>
-            <w:hideMark/>
-          </w:tcPr>
-          <w:p>
-            <w:pPr>
-              <w:spacing w:after="0" w:line="240" w:lineRule="auto"/>
-              <w:jc w:val="center"/>
-              <w:rPr>
-                <w:rFonts w:ascii="Calibri" w:eastAsia="Times New Roman" w:hAnsi="Calibri" w:cs="Times New Roman"/>
-                <w:b/>
-                <w:bCs/>
-                <w:color w:val="FFFFFF"/>
-                <w:lang w:val="en-US" w:eastAsia="fr-FR"/>
-              </w:rPr>
-            </w:pPr>
-            <w:r>
-              <w:rPr>
-                <w:rFonts w:ascii="Calibri" w:eastAsia="Times New Roman" w:hAnsi="Calibri" w:cs="Times New Roman"/>
-                <w:b/>
-                <w:bCs/>
-                <w:color w:val="FFFFFF"/>
-                <w:lang w:val="en-US" w:eastAsia="fr-FR"/>
-              </w:rPr>
-              <w:t>year 1</w:t>
-            </w:r>
-          </w:p>
-        </w:tc>
-        <w:tc>
-          <w:tcPr>
-            <w:tcW w:w="1120" w:type="dxa"/>
-            <w:tcBorders>
-              <w:top w:val="single" w:sz="4" w:space="0" w:color="auto"/>
-              <w:left w:val="nil"/>
-              <w:bottom w:val="single" w:sz="4" w:space="0" w:color="auto"/>
-              <w:right w:val="single" w:sz="4" w:space="0" w:color="auto"/>
-            </w:tcBorders>
-            <w:shd w:val="clear" w:color="000000" w:fill="A6A6A6"/>
-            <w:noWrap/>
-            <w:vAlign w:val="center"/>
-            <w:hideMark/>
-          </w:tcPr>
-          <w:p>
-            <w:pPr>
-              <w:spacing w:after="0" w:line="240" w:lineRule="auto"/>
-              <w:jc w:val="center"/>
-              <w:rPr>
-                <w:rFonts w:ascii="Calibri" w:eastAsia="Times New Roman" w:hAnsi="Calibri" w:cs="Times New Roman"/>
-                <w:b/>
-                <w:bCs/>
-                <w:color w:val="FFFFFF"/>
-                <w:lang w:val="en-US" w:eastAsia="fr-FR"/>
-              </w:rPr>
-            </w:pPr>
-            <w:r>
-              <w:rPr>
-                <w:rFonts w:ascii="Calibri" w:eastAsia="Times New Roman" w:hAnsi="Calibri" w:cs="Times New Roman"/>
-                <w:b/>
-                <w:bCs/>
-                <w:color w:val="FFFFFF"/>
-                <w:lang w:val="en-US" w:eastAsia="fr-FR"/>
-              </w:rPr>
-              <w:t>year 2</w:t>
-            </w:r>
-          </w:p>
-        </w:tc>
-        <w:tc>
-          <w:tcPr>
-            <w:tcW w:w="1120" w:type="dxa"/>
-            <w:tcBorders>
-              <w:top w:val="single" w:sz="4" w:space="0" w:color="auto"/>
-              <w:left w:val="nil"/>
-              <w:bottom w:val="single" w:sz="4" w:space="0" w:color="auto"/>
-              <w:right w:val="single" w:sz="4" w:space="0" w:color="auto"/>
-            </w:tcBorders>
-            <w:shd w:val="clear" w:color="000000" w:fill="A6A6A6"/>
-            <w:noWrap/>
-            <w:vAlign w:val="center"/>
-            <w:hideMark/>
-          </w:tcPr>
-          <w:p>
-            <w:pPr>
-              <w:spacing w:after="0" w:line="240" w:lineRule="auto"/>
-              <w:jc w:val="center"/>
-              <w:rPr>
-                <w:rFonts w:ascii="Calibri" w:eastAsia="Times New Roman" w:hAnsi="Calibri" w:cs="Times New Roman"/>
-                <w:b/>
-                <w:bCs/>
-                <w:color w:val="FFFFFF"/>
-                <w:lang w:val="en-US" w:eastAsia="fr-FR"/>
-              </w:rPr>
-            </w:pPr>
-            <w:r>
-              <w:rPr>
-                <w:rFonts w:ascii="Calibri" w:eastAsia="Times New Roman" w:hAnsi="Calibri" w:cs="Times New Roman"/>
-                <w:b/>
-                <w:bCs/>
-                <w:color w:val="FFFFFF"/>
-                <w:lang w:val="en-US" w:eastAsia="fr-FR"/>
-              </w:rPr>
-              <w:t>…</w:t>
-            </w:r>
-          </w:p>
-        </w:tc>
-        <w:tc>
-          <w:tcPr>
-            <w:tcW w:w="1120" w:type="dxa"/>
-            <w:tcBorders>
-              <w:top w:val="single" w:sz="4" w:space="0" w:color="auto"/>
-              <w:left w:val="nil"/>
-              <w:bottom w:val="single" w:sz="4" w:space="0" w:color="auto"/>
-              <w:right w:val="single" w:sz="4" w:space="0" w:color="auto"/>
-            </w:tcBorders>
-            <w:shd w:val="clear" w:color="000000" w:fill="A6A6A6"/>
-            <w:noWrap/>
-            <w:vAlign w:val="center"/>
-          </w:tcPr>
-          <w:p>
-            <w:pPr>
-              <w:spacing w:after="0" w:line="240" w:lineRule="auto"/>
-              <w:jc w:val="center"/>
-              <w:rPr>
-                <w:rFonts w:ascii="Calibri" w:eastAsia="Times New Roman" w:hAnsi="Calibri" w:cs="Times New Roman"/>
-                <w:b/>
-                <w:bCs/>
-                <w:color w:val="FFFFFF"/>
-                <w:lang w:val="en-US" w:eastAsia="fr-FR"/>
-              </w:rPr>
-            </w:pPr>
-            <w:r>
-              <w:rPr>
-                <w:rFonts w:ascii="Calibri" w:eastAsia="Times New Roman" w:hAnsi="Calibri" w:cs="Times New Roman"/>
-                <w:b/>
-                <w:bCs/>
-                <w:color w:val="FFFFFF"/>
-                <w:lang w:val="en-US" w:eastAsia="fr-FR"/>
-              </w:rPr>
-              <w:t>year Y</w:t>
-            </w:r>
-          </w:p>
-        </w:tc>
-      </w:tr>
-      <w:tr>
-        <w:trPr>
-          <w:trHeight w:val="300"/>
-        </w:trPr>
-        <w:tc>
-          <w:tcPr>
-            <w:tcW w:w="1120" w:type="dxa"/>
-            <w:tcBorders>
-              <w:top w:val="single" w:sz="4" w:space="0" w:color="auto"/>
-              <w:left w:val="single" w:sz="4" w:space="0" w:color="auto"/>
-              <w:bottom w:val="single" w:sz="4" w:space="0" w:color="auto"/>
-              <w:right w:val="single" w:sz="4" w:space="0" w:color="auto"/>
-            </w:tcBorders>
-            <w:shd w:val="clear" w:color="000000" w:fill="A6A6A6"/>
-            <w:noWrap/>
-            <w:vAlign w:val="center"/>
-            <w:hideMark/>
-          </w:tcPr>
-          <w:p>
-            <w:pPr>
-              <w:spacing w:after="0" w:line="240" w:lineRule="auto"/>
-              <w:jc w:val="center"/>
-              <w:rPr>
-                <w:rFonts w:ascii="Calibri" w:eastAsia="Times New Roman" w:hAnsi="Calibri" w:cs="Times New Roman"/>
-                <w:b/>
-                <w:bCs/>
-                <w:color w:val="FFFFFF"/>
-                <w:lang w:val="en-US" w:eastAsia="fr-FR"/>
-              </w:rPr>
-            </w:pPr>
-            <w:r>
-              <w:rPr>
-                <w:rFonts w:ascii="Calibri" w:eastAsia="Times New Roman" w:hAnsi="Calibri" w:cs="Times New Roman"/>
-                <w:b/>
-                <w:bCs/>
-                <w:color w:val="FFFFFF"/>
-                <w:lang w:val="en-US" w:eastAsia="fr-FR"/>
-              </w:rPr>
-              <w:t>pattern</w:t>
-            </w:r>
-            <w:r>
-              <w:rPr>
-                <w:rFonts w:ascii="Calibri" w:eastAsia="Times New Roman" w:hAnsi="Calibri" w:cs="Times New Roman"/>
-                <w:b/>
-                <w:bCs/>
-                <w:color w:val="FFFFFF"/>
-                <w:lang w:val="en-US" w:eastAsia="fr-FR"/>
-              </w:rPr>
-              <w:t xml:space="preserve"> 1</w:t>
-            </w:r>
-          </w:p>
-        </w:tc>
-        <w:tc>
-          <w:tcPr>
-            <w:tcW w:w="1120" w:type="dxa"/>
-            <w:tcBorders>
-              <w:top w:val="nil"/>
-              <w:left w:val="nil"/>
-              <w:bottom w:val="single" w:sz="4" w:space="0" w:color="auto"/>
-              <w:right w:val="single" w:sz="4" w:space="0" w:color="auto"/>
-            </w:tcBorders>
-            <w:shd w:val="clear" w:color="auto" w:fill="auto"/>
-            <w:noWrap/>
-            <w:vAlign w:val="center"/>
-            <w:hideMark/>
-          </w:tcPr>
-          <w:p>
-            <w:pPr>
-              <w:spacing w:after="0" w:line="240" w:lineRule="auto"/>
-              <w:jc w:val="center"/>
-              <w:rPr>
-                <w:rFonts w:ascii="Calibri" w:eastAsia="Times New Roman" w:hAnsi="Calibri" w:cs="Times New Roman"/>
-                <w:color w:val="000000"/>
-                <w:lang w:val="en-US" w:eastAsia="fr-FR"/>
-              </w:rPr>
-            </w:pPr>
-            <w:r>
-              <w:rPr>
-                <w:rFonts w:ascii="Calibri" w:eastAsia="Times New Roman" w:hAnsi="Calibri" w:cs="Times New Roman"/>
-                <w:color w:val="000000"/>
-                <w:lang w:val="en-US" w:eastAsia="fr-FR"/>
-              </w:rPr>
-              <w:t>numeric</w:t>
-            </w:r>
-          </w:p>
-        </w:tc>
-        <w:tc>
-          <w:tcPr>
-            <w:tcW w:w="1120" w:type="dxa"/>
-            <w:tcBorders>
-              <w:top w:val="nil"/>
-              <w:left w:val="nil"/>
-              <w:bottom w:val="single" w:sz="4" w:space="0" w:color="auto"/>
-              <w:right w:val="single" w:sz="4" w:space="0" w:color="auto"/>
-            </w:tcBorders>
-            <w:shd w:val="clear" w:color="auto" w:fill="auto"/>
-            <w:noWrap/>
-            <w:vAlign w:val="center"/>
-            <w:hideMark/>
-          </w:tcPr>
-          <w:p>
-            <w:pPr>
-              <w:spacing w:after="0" w:line="240" w:lineRule="auto"/>
-              <w:jc w:val="center"/>
-              <w:rPr>
-                <w:rFonts w:ascii="Calibri" w:eastAsia="Times New Roman" w:hAnsi="Calibri" w:cs="Times New Roman"/>
-                <w:color w:val="000000"/>
-                <w:lang w:val="en-US" w:eastAsia="fr-FR"/>
-              </w:rPr>
-            </w:pPr>
-            <w:r>
-              <w:rPr>
-                <w:rFonts w:ascii="Calibri" w:eastAsia="Times New Roman" w:hAnsi="Calibri" w:cs="Times New Roman"/>
-                <w:color w:val="000000"/>
-                <w:lang w:val="en-US" w:eastAsia="fr-FR"/>
-              </w:rPr>
-              <w:t>numeric</w:t>
-            </w:r>
-          </w:p>
-        </w:tc>
-        <w:tc>
-          <w:tcPr>
-            <w:tcW w:w="1120" w:type="dxa"/>
-            <w:tcBorders>
-              <w:top w:val="nil"/>
-              <w:left w:val="nil"/>
-              <w:bottom w:val="single" w:sz="4" w:space="0" w:color="auto"/>
-              <w:right w:val="single" w:sz="4" w:space="0" w:color="auto"/>
-            </w:tcBorders>
-            <w:shd w:val="clear" w:color="auto" w:fill="auto"/>
-            <w:noWrap/>
-            <w:vAlign w:val="center"/>
-            <w:hideMark/>
-          </w:tcPr>
-          <w:p>
-            <w:pPr>
-              <w:spacing w:after="0" w:line="240" w:lineRule="auto"/>
-              <w:jc w:val="center"/>
-              <w:rPr>
-                <w:rFonts w:ascii="Calibri" w:eastAsia="Times New Roman" w:hAnsi="Calibri" w:cs="Times New Roman"/>
-                <w:color w:val="000000"/>
-                <w:lang w:val="en-US" w:eastAsia="fr-FR"/>
-              </w:rPr>
-            </w:pPr>
-            <w:r>
-              <w:rPr>
-                <w:rFonts w:ascii="Calibri" w:eastAsia="Times New Roman" w:hAnsi="Calibri" w:cs="Times New Roman"/>
-                <w:color w:val="000000"/>
-                <w:lang w:val="en-US" w:eastAsia="fr-FR"/>
-              </w:rPr>
-              <w:t>…</w:t>
-            </w:r>
-          </w:p>
-        </w:tc>
-        <w:tc>
-          <w:tcPr>
-            <w:tcW w:w="1120" w:type="dxa"/>
-            <w:tcBorders>
-              <w:top w:val="nil"/>
-              <w:left w:val="nil"/>
-              <w:bottom w:val="single" w:sz="4" w:space="0" w:color="auto"/>
-              <w:right w:val="single" w:sz="4" w:space="0" w:color="auto"/>
-            </w:tcBorders>
-            <w:shd w:val="clear" w:color="auto" w:fill="auto"/>
-            <w:noWrap/>
-            <w:vAlign w:val="center"/>
-            <w:hideMark/>
-          </w:tcPr>
-          <w:p>
-            <w:pPr>
-              <w:spacing w:after="0" w:line="240" w:lineRule="auto"/>
-              <w:jc w:val="center"/>
-              <w:rPr>
-                <w:rFonts w:ascii="Calibri" w:eastAsia="Times New Roman" w:hAnsi="Calibri" w:cs="Times New Roman"/>
-                <w:color w:val="000000"/>
-                <w:lang w:val="en-US" w:eastAsia="fr-FR"/>
-              </w:rPr>
-            </w:pPr>
-            <w:r>
-              <w:rPr>
-                <w:rFonts w:ascii="Calibri" w:eastAsia="Times New Roman" w:hAnsi="Calibri" w:cs="Times New Roman"/>
-                <w:color w:val="000000"/>
-                <w:lang w:val="en-US" w:eastAsia="fr-FR"/>
-              </w:rPr>
-              <w:t>numeric</w:t>
-            </w:r>
-          </w:p>
-        </w:tc>
-      </w:tr>
-      <w:tr>
-        <w:trPr>
-          <w:trHeight w:val="300"/>
-        </w:trPr>
-        <w:tc>
-          <w:tcPr>
-            <w:tcW w:w="1120" w:type="dxa"/>
-            <w:tcBorders>
-              <w:top w:val="nil"/>
-              <w:left w:val="single" w:sz="4" w:space="0" w:color="auto"/>
-              <w:bottom w:val="single" w:sz="4" w:space="0" w:color="auto"/>
-              <w:right w:val="single" w:sz="4" w:space="0" w:color="auto"/>
-            </w:tcBorders>
-            <w:shd w:val="clear" w:color="000000" w:fill="A6A6A6"/>
-            <w:noWrap/>
-            <w:vAlign w:val="center"/>
-            <w:hideMark/>
-          </w:tcPr>
-          <w:p>
-            <w:pPr>
-              <w:spacing w:after="0" w:line="240" w:lineRule="auto"/>
-              <w:jc w:val="center"/>
-              <w:rPr>
-                <w:rFonts w:ascii="Calibri" w:eastAsia="Times New Roman" w:hAnsi="Calibri" w:cs="Times New Roman"/>
-                <w:b/>
-                <w:bCs/>
-                <w:color w:val="FFFFFF"/>
-                <w:lang w:val="en-US" w:eastAsia="fr-FR"/>
-              </w:rPr>
-            </w:pPr>
-            <w:r>
-              <w:rPr>
-                <w:rFonts w:ascii="Calibri" w:eastAsia="Times New Roman" w:hAnsi="Calibri" w:cs="Times New Roman"/>
-                <w:b/>
-                <w:bCs/>
-                <w:color w:val="FFFFFF"/>
-                <w:lang w:val="en-US" w:eastAsia="fr-FR"/>
-              </w:rPr>
-              <w:t>pattern</w:t>
-            </w:r>
-            <w:r>
-              <w:rPr>
-                <w:rFonts w:ascii="Calibri" w:eastAsia="Times New Roman" w:hAnsi="Calibri" w:cs="Times New Roman"/>
-                <w:b/>
-                <w:bCs/>
-                <w:color w:val="FFFFFF"/>
-                <w:lang w:val="en-US" w:eastAsia="fr-FR"/>
-              </w:rPr>
-              <w:t xml:space="preserve"> 2</w:t>
-            </w:r>
-          </w:p>
-        </w:tc>
-        <w:tc>
-          <w:tcPr>
-            <w:tcW w:w="1120" w:type="dxa"/>
-            <w:tcBorders>
-              <w:top w:val="nil"/>
-              <w:left w:val="nil"/>
-              <w:bottom w:val="single" w:sz="4" w:space="0" w:color="auto"/>
-              <w:right w:val="single" w:sz="4" w:space="0" w:color="auto"/>
-            </w:tcBorders>
-            <w:shd w:val="clear" w:color="auto" w:fill="auto"/>
-            <w:noWrap/>
-            <w:vAlign w:val="center"/>
-            <w:hideMark/>
-          </w:tcPr>
-          <w:p>
-            <w:pPr>
-              <w:spacing w:after="0" w:line="240" w:lineRule="auto"/>
-              <w:jc w:val="center"/>
-              <w:rPr>
-                <w:rFonts w:ascii="Calibri" w:eastAsia="Times New Roman" w:hAnsi="Calibri" w:cs="Times New Roman"/>
-                <w:color w:val="000000"/>
-                <w:lang w:val="en-US" w:eastAsia="fr-FR"/>
-              </w:rPr>
-            </w:pPr>
-            <w:r>
-              <w:rPr>
-                <w:rFonts w:ascii="Calibri" w:eastAsia="Times New Roman" w:hAnsi="Calibri" w:cs="Times New Roman"/>
-                <w:color w:val="000000"/>
-                <w:lang w:val="en-US" w:eastAsia="fr-FR"/>
-              </w:rPr>
-              <w:t>numeric</w:t>
-            </w:r>
-          </w:p>
-        </w:tc>
-        <w:tc>
-          <w:tcPr>
-            <w:tcW w:w="1120" w:type="dxa"/>
-            <w:tcBorders>
-              <w:top w:val="nil"/>
-              <w:left w:val="nil"/>
-              <w:bottom w:val="single" w:sz="4" w:space="0" w:color="auto"/>
-              <w:right w:val="single" w:sz="4" w:space="0" w:color="auto"/>
-            </w:tcBorders>
-            <w:shd w:val="clear" w:color="auto" w:fill="auto"/>
-            <w:noWrap/>
-            <w:vAlign w:val="center"/>
-            <w:hideMark/>
-          </w:tcPr>
-          <w:p>
-            <w:pPr>
-              <w:spacing w:after="0" w:line="240" w:lineRule="auto"/>
-              <w:jc w:val="center"/>
-              <w:rPr>
-                <w:rFonts w:ascii="Calibri" w:eastAsia="Times New Roman" w:hAnsi="Calibri" w:cs="Times New Roman"/>
-                <w:color w:val="000000"/>
-                <w:lang w:val="en-US" w:eastAsia="fr-FR"/>
-              </w:rPr>
-            </w:pPr>
-            <w:r>
-              <w:rPr>
-                <w:rFonts w:ascii="Calibri" w:eastAsia="Times New Roman" w:hAnsi="Calibri" w:cs="Times New Roman"/>
-                <w:color w:val="000000"/>
-                <w:lang w:val="en-US" w:eastAsia="fr-FR"/>
-              </w:rPr>
-              <w:t>numeric</w:t>
-            </w:r>
-          </w:p>
-        </w:tc>
-        <w:tc>
-          <w:tcPr>
-            <w:tcW w:w="1120" w:type="dxa"/>
-            <w:tcBorders>
-              <w:top w:val="nil"/>
-              <w:left w:val="nil"/>
-              <w:bottom w:val="single" w:sz="4" w:space="0" w:color="auto"/>
-              <w:right w:val="single" w:sz="4" w:space="0" w:color="auto"/>
-            </w:tcBorders>
-            <w:shd w:val="clear" w:color="auto" w:fill="auto"/>
-            <w:noWrap/>
-            <w:vAlign w:val="center"/>
-            <w:hideMark/>
-          </w:tcPr>
-          <w:p>
-            <w:pPr>
-              <w:spacing w:after="0" w:line="240" w:lineRule="auto"/>
-              <w:jc w:val="center"/>
-              <w:rPr>
-                <w:rFonts w:ascii="Calibri" w:eastAsia="Times New Roman" w:hAnsi="Calibri" w:cs="Times New Roman"/>
-                <w:color w:val="000000"/>
-                <w:lang w:val="en-US" w:eastAsia="fr-FR"/>
-              </w:rPr>
-            </w:pPr>
-            <w:r>
-              <w:rPr>
-                <w:rFonts w:ascii="Calibri" w:eastAsia="Times New Roman" w:hAnsi="Calibri" w:cs="Times New Roman"/>
-                <w:color w:val="000000"/>
-                <w:lang w:val="en-US" w:eastAsia="fr-FR"/>
-              </w:rPr>
-              <w:t>…</w:t>
-            </w:r>
-          </w:p>
-        </w:tc>
-        <w:tc>
-          <w:tcPr>
-            <w:tcW w:w="1120" w:type="dxa"/>
-            <w:tcBorders>
-              <w:top w:val="nil"/>
-              <w:left w:val="nil"/>
-              <w:bottom w:val="single" w:sz="4" w:space="0" w:color="auto"/>
-              <w:right w:val="single" w:sz="4" w:space="0" w:color="auto"/>
-            </w:tcBorders>
-            <w:shd w:val="clear" w:color="auto" w:fill="auto"/>
-            <w:noWrap/>
-            <w:vAlign w:val="center"/>
-            <w:hideMark/>
-          </w:tcPr>
-          <w:p>
-            <w:pPr>
-              <w:spacing w:after="0" w:line="240" w:lineRule="auto"/>
-              <w:jc w:val="center"/>
-              <w:rPr>
-                <w:rFonts w:ascii="Calibri" w:eastAsia="Times New Roman" w:hAnsi="Calibri" w:cs="Times New Roman"/>
-                <w:color w:val="000000"/>
-                <w:lang w:val="en-US" w:eastAsia="fr-FR"/>
-              </w:rPr>
-            </w:pPr>
-            <w:r>
-              <w:rPr>
-                <w:rFonts w:ascii="Calibri" w:eastAsia="Times New Roman" w:hAnsi="Calibri" w:cs="Times New Roman"/>
-                <w:color w:val="000000"/>
-                <w:lang w:val="en-US" w:eastAsia="fr-FR"/>
-              </w:rPr>
-              <w:t>numeric</w:t>
-            </w:r>
-          </w:p>
-        </w:tc>
-      </w:tr>
-      <w:tr>
-        <w:trPr>
-          <w:trHeight w:val="300"/>
-        </w:trPr>
-        <w:tc>
-          <w:tcPr>
-            <w:tcW w:w="1120" w:type="dxa"/>
-            <w:tcBorders>
-              <w:top w:val="nil"/>
-              <w:left w:val="single" w:sz="4" w:space="0" w:color="auto"/>
-              <w:bottom w:val="single" w:sz="4" w:space="0" w:color="auto"/>
-              <w:right w:val="single" w:sz="4" w:space="0" w:color="auto"/>
-            </w:tcBorders>
-            <w:shd w:val="clear" w:color="000000" w:fill="A6A6A6"/>
-            <w:noWrap/>
-            <w:vAlign w:val="center"/>
-            <w:hideMark/>
-          </w:tcPr>
-          <w:p>
-            <w:pPr>
-              <w:spacing w:after="0" w:line="240" w:lineRule="auto"/>
-              <w:jc w:val="center"/>
-              <w:rPr>
-                <w:rFonts w:ascii="Calibri" w:eastAsia="Times New Roman" w:hAnsi="Calibri" w:cs="Times New Roman"/>
-                <w:b/>
-                <w:bCs/>
-                <w:color w:val="FFFFFF"/>
-                <w:lang w:val="en-US" w:eastAsia="fr-FR"/>
-              </w:rPr>
-            </w:pPr>
-            <w:r>
-              <w:rPr>
-                <w:rFonts w:ascii="Calibri" w:eastAsia="Times New Roman" w:hAnsi="Calibri" w:cs="Times New Roman"/>
-                <w:b/>
-                <w:bCs/>
-                <w:color w:val="FFFFFF"/>
-                <w:lang w:val="en-US" w:eastAsia="fr-FR"/>
-              </w:rPr>
-              <w:t>…</w:t>
-            </w:r>
-          </w:p>
-        </w:tc>
-        <w:tc>
-          <w:tcPr>
-            <w:tcW w:w="1120" w:type="dxa"/>
-            <w:tcBorders>
-              <w:top w:val="nil"/>
-              <w:left w:val="nil"/>
-              <w:bottom w:val="single" w:sz="4" w:space="0" w:color="auto"/>
-              <w:right w:val="single" w:sz="4" w:space="0" w:color="auto"/>
-            </w:tcBorders>
-            <w:shd w:val="clear" w:color="auto" w:fill="auto"/>
-            <w:noWrap/>
-            <w:vAlign w:val="center"/>
-            <w:hideMark/>
-          </w:tcPr>
-          <w:p>
-            <w:pPr>
-              <w:spacing w:after="0" w:line="240" w:lineRule="auto"/>
-              <w:jc w:val="center"/>
-              <w:rPr>
-                <w:rFonts w:ascii="Calibri" w:eastAsia="Times New Roman" w:hAnsi="Calibri" w:cs="Times New Roman"/>
-                <w:color w:val="000000"/>
-                <w:lang w:val="en-US" w:eastAsia="fr-FR"/>
-              </w:rPr>
-            </w:pPr>
-            <w:r>
-              <w:rPr>
-                <w:rFonts w:ascii="Calibri" w:eastAsia="Times New Roman" w:hAnsi="Calibri" w:cs="Times New Roman"/>
-                <w:color w:val="000000"/>
-                <w:lang w:val="en-US" w:eastAsia="fr-FR"/>
-              </w:rPr>
-              <w:t>…</w:t>
-            </w:r>
-          </w:p>
-        </w:tc>
-        <w:tc>
-          <w:tcPr>
-            <w:tcW w:w="1120" w:type="dxa"/>
-            <w:tcBorders>
-              <w:top w:val="nil"/>
-              <w:left w:val="nil"/>
-              <w:bottom w:val="single" w:sz="4" w:space="0" w:color="auto"/>
-              <w:right w:val="single" w:sz="4" w:space="0" w:color="auto"/>
-            </w:tcBorders>
-            <w:shd w:val="clear" w:color="auto" w:fill="auto"/>
-            <w:noWrap/>
-            <w:vAlign w:val="center"/>
-            <w:hideMark/>
-          </w:tcPr>
-          <w:p>
-            <w:pPr>
-              <w:spacing w:after="0" w:line="240" w:lineRule="auto"/>
-              <w:jc w:val="center"/>
-              <w:rPr>
-                <w:rFonts w:ascii="Calibri" w:eastAsia="Times New Roman" w:hAnsi="Calibri" w:cs="Times New Roman"/>
-                <w:color w:val="000000"/>
-                <w:lang w:val="en-US" w:eastAsia="fr-FR"/>
-              </w:rPr>
-            </w:pPr>
-            <w:r>
-              <w:rPr>
-                <w:rFonts w:ascii="Calibri" w:eastAsia="Times New Roman" w:hAnsi="Calibri" w:cs="Times New Roman"/>
-                <w:color w:val="000000"/>
-                <w:lang w:val="en-US" w:eastAsia="fr-FR"/>
-              </w:rPr>
-              <w:t>…</w:t>
-            </w:r>
-          </w:p>
-        </w:tc>
-        <w:tc>
-          <w:tcPr>
-            <w:tcW w:w="1120" w:type="dxa"/>
-            <w:tcBorders>
-              <w:top w:val="nil"/>
-              <w:left w:val="nil"/>
-              <w:bottom w:val="single" w:sz="4" w:space="0" w:color="auto"/>
-              <w:right w:val="single" w:sz="4" w:space="0" w:color="auto"/>
-            </w:tcBorders>
-            <w:shd w:val="clear" w:color="auto" w:fill="auto"/>
-            <w:noWrap/>
-            <w:vAlign w:val="center"/>
-            <w:hideMark/>
-          </w:tcPr>
-          <w:p>
-            <w:pPr>
-              <w:spacing w:after="0" w:line="240" w:lineRule="auto"/>
-              <w:jc w:val="center"/>
-              <w:rPr>
-                <w:rFonts w:ascii="Calibri" w:eastAsia="Times New Roman" w:hAnsi="Calibri" w:cs="Times New Roman"/>
-                <w:color w:val="000000"/>
-                <w:lang w:val="en-US" w:eastAsia="fr-FR"/>
-              </w:rPr>
-            </w:pPr>
-            <w:r>
-              <w:rPr>
-                <w:rFonts w:ascii="Calibri" w:eastAsia="Times New Roman" w:hAnsi="Calibri" w:cs="Times New Roman"/>
-                <w:color w:val="000000"/>
-                <w:lang w:val="en-US" w:eastAsia="fr-FR"/>
-              </w:rPr>
-              <w:t>…</w:t>
-            </w:r>
-          </w:p>
-        </w:tc>
-        <w:tc>
-          <w:tcPr>
-            <w:tcW w:w="1120" w:type="dxa"/>
-            <w:tcBorders>
-              <w:top w:val="nil"/>
-              <w:left w:val="nil"/>
-              <w:bottom w:val="single" w:sz="4" w:space="0" w:color="auto"/>
-              <w:right w:val="single" w:sz="4" w:space="0" w:color="auto"/>
-            </w:tcBorders>
-            <w:shd w:val="clear" w:color="auto" w:fill="auto"/>
-            <w:noWrap/>
-            <w:vAlign w:val="center"/>
-            <w:hideMark/>
-          </w:tcPr>
-          <w:p>
-            <w:pPr>
-              <w:spacing w:after="0" w:line="240" w:lineRule="auto"/>
-              <w:jc w:val="center"/>
-              <w:rPr>
-                <w:rFonts w:ascii="Calibri" w:eastAsia="Times New Roman" w:hAnsi="Calibri" w:cs="Times New Roman"/>
-                <w:color w:val="000000"/>
-                <w:lang w:val="en-US" w:eastAsia="fr-FR"/>
-              </w:rPr>
-            </w:pPr>
-            <w:r>
-              <w:rPr>
-                <w:rFonts w:ascii="Calibri" w:eastAsia="Times New Roman" w:hAnsi="Calibri" w:cs="Times New Roman"/>
-                <w:color w:val="000000"/>
-                <w:lang w:val="en-US" w:eastAsia="fr-FR"/>
-              </w:rPr>
-              <w:t>…</w:t>
-            </w:r>
-          </w:p>
-        </w:tc>
-      </w:tr>
-      <w:tr>
-        <w:trPr>
-          <w:trHeight w:val="300"/>
-        </w:trPr>
-        <w:tc>
-          <w:tcPr>
-            <w:tcW w:w="1120" w:type="dxa"/>
-            <w:tcBorders>
-              <w:top w:val="nil"/>
-              <w:left w:val="single" w:sz="4" w:space="0" w:color="auto"/>
-              <w:bottom w:val="single" w:sz="4" w:space="0" w:color="auto"/>
-              <w:right w:val="single" w:sz="4" w:space="0" w:color="auto"/>
-            </w:tcBorders>
-            <w:shd w:val="clear" w:color="000000" w:fill="A6A6A6"/>
-            <w:noWrap/>
-            <w:vAlign w:val="center"/>
-            <w:hideMark/>
-          </w:tcPr>
-          <w:p>
-            <w:pPr>
-              <w:spacing w:after="0" w:line="240" w:lineRule="auto"/>
-              <w:jc w:val="center"/>
-              <w:rPr>
-                <w:rFonts w:ascii="Calibri" w:eastAsia="Times New Roman" w:hAnsi="Calibri" w:cs="Times New Roman"/>
-                <w:b/>
-                <w:bCs/>
-                <w:color w:val="FFFFFF"/>
-                <w:lang w:val="en-US" w:eastAsia="fr-FR"/>
-              </w:rPr>
-            </w:pPr>
-            <w:r>
-              <w:rPr>
-                <w:rFonts w:ascii="Calibri" w:eastAsia="Times New Roman" w:hAnsi="Calibri" w:cs="Times New Roman"/>
-                <w:b/>
-                <w:bCs/>
-                <w:color w:val="FFFFFF"/>
-                <w:lang w:val="en-US" w:eastAsia="fr-FR"/>
-              </w:rPr>
-              <w:t>pattern P</w:t>
-            </w:r>
-          </w:p>
-        </w:tc>
-        <w:tc>
-          <w:tcPr>
-            <w:tcW w:w="1120" w:type="dxa"/>
-            <w:tcBorders>
-              <w:top w:val="nil"/>
-              <w:left w:val="nil"/>
-              <w:bottom w:val="single" w:sz="4" w:space="0" w:color="auto"/>
-              <w:right w:val="single" w:sz="4" w:space="0" w:color="auto"/>
-            </w:tcBorders>
-            <w:shd w:val="clear" w:color="auto" w:fill="auto"/>
-            <w:noWrap/>
-            <w:vAlign w:val="center"/>
-            <w:hideMark/>
-          </w:tcPr>
-          <w:p>
-            <w:pPr>
-              <w:spacing w:after="0" w:line="240" w:lineRule="auto"/>
-              <w:jc w:val="center"/>
-              <w:rPr>
-                <w:rFonts w:ascii="Calibri" w:eastAsia="Times New Roman" w:hAnsi="Calibri" w:cs="Times New Roman"/>
-                <w:color w:val="000000"/>
-                <w:lang w:val="en-US" w:eastAsia="fr-FR"/>
-              </w:rPr>
-            </w:pPr>
-            <w:r>
-              <w:rPr>
-                <w:rFonts w:ascii="Calibri" w:eastAsia="Times New Roman" w:hAnsi="Calibri" w:cs="Times New Roman"/>
-                <w:color w:val="000000"/>
-                <w:lang w:val="en-US" w:eastAsia="fr-FR"/>
-              </w:rPr>
-              <w:t>numeric</w:t>
-            </w:r>
-          </w:p>
-        </w:tc>
-        <w:tc>
-          <w:tcPr>
-            <w:tcW w:w="1120" w:type="dxa"/>
-            <w:tcBorders>
-              <w:top w:val="nil"/>
-              <w:left w:val="nil"/>
-              <w:bottom w:val="single" w:sz="4" w:space="0" w:color="auto"/>
-              <w:right w:val="single" w:sz="4" w:space="0" w:color="auto"/>
-            </w:tcBorders>
-            <w:shd w:val="clear" w:color="auto" w:fill="auto"/>
-            <w:noWrap/>
-            <w:vAlign w:val="center"/>
-            <w:hideMark/>
-          </w:tcPr>
-          <w:p>
-            <w:pPr>
-              <w:spacing w:after="0" w:line="240" w:lineRule="auto"/>
-              <w:jc w:val="center"/>
-              <w:rPr>
-                <w:rFonts w:ascii="Calibri" w:eastAsia="Times New Roman" w:hAnsi="Calibri" w:cs="Times New Roman"/>
-                <w:color w:val="000000"/>
-                <w:lang w:val="en-US" w:eastAsia="fr-FR"/>
-              </w:rPr>
-            </w:pPr>
-            <w:r>
-              <w:rPr>
-                <w:rFonts w:ascii="Calibri" w:eastAsia="Times New Roman" w:hAnsi="Calibri" w:cs="Times New Roman"/>
-                <w:color w:val="000000"/>
-                <w:lang w:val="en-US" w:eastAsia="fr-FR"/>
-              </w:rPr>
-              <w:t>numeric</w:t>
-            </w:r>
-          </w:p>
-        </w:tc>
-        <w:tc>
-          <w:tcPr>
-            <w:tcW w:w="1120" w:type="dxa"/>
-            <w:tcBorders>
-              <w:top w:val="nil"/>
-              <w:left w:val="nil"/>
-              <w:bottom w:val="single" w:sz="4" w:space="0" w:color="auto"/>
-              <w:right w:val="single" w:sz="4" w:space="0" w:color="auto"/>
-            </w:tcBorders>
-            <w:shd w:val="clear" w:color="auto" w:fill="auto"/>
-            <w:noWrap/>
-            <w:vAlign w:val="center"/>
-            <w:hideMark/>
-          </w:tcPr>
-          <w:p>
-            <w:pPr>
-              <w:spacing w:after="0" w:line="240" w:lineRule="auto"/>
-              <w:jc w:val="center"/>
-              <w:rPr>
-                <w:rFonts w:ascii="Calibri" w:eastAsia="Times New Roman" w:hAnsi="Calibri" w:cs="Times New Roman"/>
-                <w:color w:val="000000"/>
-                <w:lang w:val="en-US" w:eastAsia="fr-FR"/>
-              </w:rPr>
-            </w:pPr>
-            <w:r>
-              <w:rPr>
-                <w:rFonts w:ascii="Calibri" w:eastAsia="Times New Roman" w:hAnsi="Calibri" w:cs="Times New Roman"/>
-                <w:color w:val="000000"/>
-                <w:lang w:val="en-US" w:eastAsia="fr-FR"/>
-              </w:rPr>
-              <w:t>…</w:t>
-            </w:r>
-          </w:p>
-        </w:tc>
-        <w:tc>
-          <w:tcPr>
-            <w:tcW w:w="1120" w:type="dxa"/>
-            <w:tcBorders>
-              <w:top w:val="nil"/>
-              <w:left w:val="nil"/>
-              <w:bottom w:val="single" w:sz="4" w:space="0" w:color="auto"/>
-              <w:right w:val="single" w:sz="4" w:space="0" w:color="auto"/>
-            </w:tcBorders>
-            <w:shd w:val="clear" w:color="auto" w:fill="auto"/>
-            <w:noWrap/>
-            <w:vAlign w:val="center"/>
-            <w:hideMark/>
-          </w:tcPr>
-          <w:p>
-            <w:pPr>
-              <w:spacing w:after="0" w:line="240" w:lineRule="auto"/>
-              <w:jc w:val="center"/>
-              <w:rPr>
-                <w:rFonts w:ascii="Calibri" w:eastAsia="Times New Roman" w:hAnsi="Calibri" w:cs="Times New Roman"/>
-                <w:color w:val="000000"/>
-                <w:lang w:val="en-US" w:eastAsia="fr-FR"/>
-              </w:rPr>
-            </w:pPr>
-            <w:r>
-              <w:rPr>
-                <w:rFonts w:ascii="Calibri" w:eastAsia="Times New Roman" w:hAnsi="Calibri" w:cs="Times New Roman"/>
-                <w:color w:val="000000"/>
-                <w:lang w:val="en-US" w:eastAsia="fr-FR"/>
-              </w:rPr>
-              <w:t>numeric</w:t>
             </w:r>
           </w:p>
         </w:tc>
@@ -9133,6 +8158,982 @@
                 <w:lang w:val="en-US" w:eastAsia="fr-FR"/>
               </w:rPr>
               <w:t>character</w:t>
+            </w:r>
+          </w:p>
+        </w:tc>
+      </w:tr>
+    </w:tbl>
+    <w:p>
+      <w:pPr>
+        <w:rPr>
+          <w:lang w:val="en-US"/>
+        </w:rPr>
+      </w:pPr>
+    </w:p>
+    <w:p>
+      <w:pPr>
+        <w:rPr>
+          <w:lang w:val="en-US"/>
+        </w:rPr>
+      </w:pPr>
+      <w:proofErr w:type="spellStart"/>
+      <w:r>
+        <w:rPr>
+          <w:b/>
+          <w:lang w:val="en-US"/>
+        </w:rPr>
+        <w:t>patterns_per_year</w:t>
+      </w:r>
+      <w:proofErr w:type="spellEnd"/>
+      <w:r>
+        <w:rPr>
+          <w:lang w:val="en-US"/>
+        </w:rPr>
+        <w:t xml:space="preserve">: </w:t>
+      </w:r>
+      <w:r>
+        <w:rPr>
+          <w:lang w:val="en-US"/>
+        </w:rPr>
+        <w:t>matrix</w:t>
+      </w:r>
+    </w:p>
+    <w:tbl>
+      <w:tblPr>
+        <w:tblW w:w="5600" w:type="dxa"/>
+        <w:tblCellMar>
+          <w:left w:w="70" w:type="dxa"/>
+          <w:right w:w="70" w:type="dxa"/>
+        </w:tblCellMar>
+        <w:tblLook w:val="04A0" w:firstRow="1" w:lastRow="0" w:firstColumn="1" w:lastColumn="0" w:noHBand="0" w:noVBand="1"/>
+      </w:tblPr>
+      <w:tblGrid>
+        <w:gridCol w:w="1120"/>
+        <w:gridCol w:w="1120"/>
+        <w:gridCol w:w="1120"/>
+        <w:gridCol w:w="1120"/>
+        <w:gridCol w:w="1120"/>
+      </w:tblGrid>
+      <w:tr>
+        <w:trPr>
+          <w:trHeight w:val="300"/>
+        </w:trPr>
+        <w:tc>
+          <w:tcPr>
+            <w:tcW w:w="1120" w:type="dxa"/>
+            <w:tcBorders>
+              <w:bottom w:val="single" w:sz="4" w:space="0" w:color="auto"/>
+              <w:right w:val="single" w:sz="4" w:space="0" w:color="auto"/>
+            </w:tcBorders>
+            <w:shd w:val="clear" w:color="auto" w:fill="auto"/>
+            <w:noWrap/>
+            <w:vAlign w:val="center"/>
+            <w:hideMark/>
+          </w:tcPr>
+          <w:p>
+            <w:pPr>
+              <w:spacing w:after="0" w:line="240" w:lineRule="auto"/>
+              <w:jc w:val="center"/>
+              <w:rPr>
+                <w:rFonts w:ascii="Calibri" w:eastAsia="Times New Roman" w:hAnsi="Calibri" w:cs="Times New Roman"/>
+                <w:color w:val="000000"/>
+                <w:lang w:val="en-US" w:eastAsia="fr-FR"/>
+              </w:rPr>
+            </w:pPr>
+            <w:r>
+              <w:rPr>
+                <w:rFonts w:ascii="Calibri" w:eastAsia="Times New Roman" w:hAnsi="Calibri" w:cs="Times New Roman"/>
+                <w:color w:val="000000"/>
+                <w:lang w:val="en-US" w:eastAsia="fr-FR"/>
+              </w:rPr>
+              <w:t> </w:t>
+            </w:r>
+          </w:p>
+        </w:tc>
+        <w:tc>
+          <w:tcPr>
+            <w:tcW w:w="1120" w:type="dxa"/>
+            <w:tcBorders>
+              <w:top w:val="single" w:sz="4" w:space="0" w:color="auto"/>
+              <w:left w:val="single" w:sz="4" w:space="0" w:color="auto"/>
+              <w:bottom w:val="single" w:sz="4" w:space="0" w:color="auto"/>
+              <w:right w:val="single" w:sz="4" w:space="0" w:color="auto"/>
+            </w:tcBorders>
+            <w:shd w:val="clear" w:color="000000" w:fill="A6A6A6"/>
+            <w:noWrap/>
+            <w:vAlign w:val="center"/>
+            <w:hideMark/>
+          </w:tcPr>
+          <w:p>
+            <w:pPr>
+              <w:spacing w:after="0" w:line="240" w:lineRule="auto"/>
+              <w:jc w:val="center"/>
+              <w:rPr>
+                <w:rFonts w:ascii="Calibri" w:eastAsia="Times New Roman" w:hAnsi="Calibri" w:cs="Times New Roman"/>
+                <w:b/>
+                <w:bCs/>
+                <w:color w:val="FFFFFF"/>
+                <w:lang w:val="en-US" w:eastAsia="fr-FR"/>
+              </w:rPr>
+            </w:pPr>
+            <w:r>
+              <w:rPr>
+                <w:rFonts w:ascii="Calibri" w:eastAsia="Times New Roman" w:hAnsi="Calibri" w:cs="Times New Roman"/>
+                <w:b/>
+                <w:bCs/>
+                <w:color w:val="FFFFFF"/>
+                <w:lang w:val="en-US" w:eastAsia="fr-FR"/>
+              </w:rPr>
+              <w:t>year 1</w:t>
+            </w:r>
+          </w:p>
+        </w:tc>
+        <w:tc>
+          <w:tcPr>
+            <w:tcW w:w="1120" w:type="dxa"/>
+            <w:tcBorders>
+              <w:top w:val="single" w:sz="4" w:space="0" w:color="auto"/>
+              <w:left w:val="nil"/>
+              <w:bottom w:val="single" w:sz="4" w:space="0" w:color="auto"/>
+              <w:right w:val="single" w:sz="4" w:space="0" w:color="auto"/>
+            </w:tcBorders>
+            <w:shd w:val="clear" w:color="000000" w:fill="A6A6A6"/>
+            <w:noWrap/>
+            <w:vAlign w:val="center"/>
+            <w:hideMark/>
+          </w:tcPr>
+          <w:p>
+            <w:pPr>
+              <w:spacing w:after="0" w:line="240" w:lineRule="auto"/>
+              <w:jc w:val="center"/>
+              <w:rPr>
+                <w:rFonts w:ascii="Calibri" w:eastAsia="Times New Roman" w:hAnsi="Calibri" w:cs="Times New Roman"/>
+                <w:b/>
+                <w:bCs/>
+                <w:color w:val="FFFFFF"/>
+                <w:lang w:val="en-US" w:eastAsia="fr-FR"/>
+              </w:rPr>
+            </w:pPr>
+            <w:r>
+              <w:rPr>
+                <w:rFonts w:ascii="Calibri" w:eastAsia="Times New Roman" w:hAnsi="Calibri" w:cs="Times New Roman"/>
+                <w:b/>
+                <w:bCs/>
+                <w:color w:val="FFFFFF"/>
+                <w:lang w:val="en-US" w:eastAsia="fr-FR"/>
+              </w:rPr>
+              <w:t>year 2</w:t>
+            </w:r>
+          </w:p>
+        </w:tc>
+        <w:tc>
+          <w:tcPr>
+            <w:tcW w:w="1120" w:type="dxa"/>
+            <w:tcBorders>
+              <w:top w:val="single" w:sz="4" w:space="0" w:color="auto"/>
+              <w:left w:val="nil"/>
+              <w:bottom w:val="single" w:sz="4" w:space="0" w:color="auto"/>
+              <w:right w:val="single" w:sz="4" w:space="0" w:color="auto"/>
+            </w:tcBorders>
+            <w:shd w:val="clear" w:color="000000" w:fill="A6A6A6"/>
+            <w:noWrap/>
+            <w:vAlign w:val="center"/>
+            <w:hideMark/>
+          </w:tcPr>
+          <w:p>
+            <w:pPr>
+              <w:spacing w:after="0" w:line="240" w:lineRule="auto"/>
+              <w:jc w:val="center"/>
+              <w:rPr>
+                <w:rFonts w:ascii="Calibri" w:eastAsia="Times New Roman" w:hAnsi="Calibri" w:cs="Times New Roman"/>
+                <w:b/>
+                <w:bCs/>
+                <w:color w:val="FFFFFF"/>
+                <w:lang w:val="en-US" w:eastAsia="fr-FR"/>
+              </w:rPr>
+            </w:pPr>
+            <w:r>
+              <w:rPr>
+                <w:rFonts w:ascii="Calibri" w:eastAsia="Times New Roman" w:hAnsi="Calibri" w:cs="Times New Roman"/>
+                <w:b/>
+                <w:bCs/>
+                <w:color w:val="FFFFFF"/>
+                <w:lang w:val="en-US" w:eastAsia="fr-FR"/>
+              </w:rPr>
+              <w:t>…</w:t>
+            </w:r>
+          </w:p>
+        </w:tc>
+        <w:tc>
+          <w:tcPr>
+            <w:tcW w:w="1120" w:type="dxa"/>
+            <w:tcBorders>
+              <w:top w:val="single" w:sz="4" w:space="0" w:color="auto"/>
+              <w:left w:val="nil"/>
+              <w:bottom w:val="single" w:sz="4" w:space="0" w:color="auto"/>
+              <w:right w:val="single" w:sz="4" w:space="0" w:color="auto"/>
+            </w:tcBorders>
+            <w:shd w:val="clear" w:color="000000" w:fill="A6A6A6"/>
+            <w:noWrap/>
+            <w:vAlign w:val="center"/>
+          </w:tcPr>
+          <w:p>
+            <w:pPr>
+              <w:spacing w:after="0" w:line="240" w:lineRule="auto"/>
+              <w:jc w:val="center"/>
+              <w:rPr>
+                <w:rFonts w:ascii="Calibri" w:eastAsia="Times New Roman" w:hAnsi="Calibri" w:cs="Times New Roman"/>
+                <w:b/>
+                <w:bCs/>
+                <w:color w:val="FFFFFF"/>
+                <w:lang w:val="en-US" w:eastAsia="fr-FR"/>
+              </w:rPr>
+            </w:pPr>
+            <w:r>
+              <w:rPr>
+                <w:rFonts w:ascii="Calibri" w:eastAsia="Times New Roman" w:hAnsi="Calibri" w:cs="Times New Roman"/>
+                <w:b/>
+                <w:bCs/>
+                <w:color w:val="FFFFFF"/>
+                <w:lang w:val="en-US" w:eastAsia="fr-FR"/>
+              </w:rPr>
+              <w:t>year Y</w:t>
+            </w:r>
+          </w:p>
+        </w:tc>
+      </w:tr>
+      <w:tr>
+        <w:trPr>
+          <w:trHeight w:val="300"/>
+        </w:trPr>
+        <w:tc>
+          <w:tcPr>
+            <w:tcW w:w="1120" w:type="dxa"/>
+            <w:tcBorders>
+              <w:top w:val="single" w:sz="4" w:space="0" w:color="auto"/>
+              <w:left w:val="single" w:sz="4" w:space="0" w:color="auto"/>
+              <w:bottom w:val="single" w:sz="4" w:space="0" w:color="auto"/>
+              <w:right w:val="single" w:sz="4" w:space="0" w:color="auto"/>
+            </w:tcBorders>
+            <w:shd w:val="clear" w:color="000000" w:fill="A6A6A6"/>
+            <w:noWrap/>
+            <w:vAlign w:val="center"/>
+            <w:hideMark/>
+          </w:tcPr>
+          <w:p>
+            <w:pPr>
+              <w:spacing w:after="0" w:line="240" w:lineRule="auto"/>
+              <w:jc w:val="center"/>
+              <w:rPr>
+                <w:rFonts w:ascii="Calibri" w:eastAsia="Times New Roman" w:hAnsi="Calibri" w:cs="Times New Roman"/>
+                <w:b/>
+                <w:bCs/>
+                <w:color w:val="FFFFFF"/>
+                <w:lang w:val="en-US" w:eastAsia="fr-FR"/>
+              </w:rPr>
+            </w:pPr>
+            <w:r>
+              <w:rPr>
+                <w:rFonts w:ascii="Calibri" w:eastAsia="Times New Roman" w:hAnsi="Calibri" w:cs="Times New Roman"/>
+                <w:b/>
+                <w:bCs/>
+                <w:color w:val="FFFFFF"/>
+                <w:lang w:val="en-US" w:eastAsia="fr-FR"/>
+              </w:rPr>
+              <w:t>pattern</w:t>
+            </w:r>
+            <w:r>
+              <w:rPr>
+                <w:rFonts w:ascii="Calibri" w:eastAsia="Times New Roman" w:hAnsi="Calibri" w:cs="Times New Roman"/>
+                <w:b/>
+                <w:bCs/>
+                <w:color w:val="FFFFFF"/>
+                <w:lang w:val="en-US" w:eastAsia="fr-FR"/>
+              </w:rPr>
+              <w:t xml:space="preserve"> 1</w:t>
+            </w:r>
+          </w:p>
+        </w:tc>
+        <w:tc>
+          <w:tcPr>
+            <w:tcW w:w="1120" w:type="dxa"/>
+            <w:tcBorders>
+              <w:top w:val="nil"/>
+              <w:left w:val="nil"/>
+              <w:bottom w:val="single" w:sz="4" w:space="0" w:color="auto"/>
+              <w:right w:val="single" w:sz="4" w:space="0" w:color="auto"/>
+            </w:tcBorders>
+            <w:shd w:val="clear" w:color="auto" w:fill="auto"/>
+            <w:noWrap/>
+            <w:vAlign w:val="center"/>
+            <w:hideMark/>
+          </w:tcPr>
+          <w:p>
+            <w:pPr>
+              <w:spacing w:after="0" w:line="240" w:lineRule="auto"/>
+              <w:jc w:val="center"/>
+              <w:rPr>
+                <w:rFonts w:ascii="Calibri" w:eastAsia="Times New Roman" w:hAnsi="Calibri" w:cs="Times New Roman"/>
+                <w:color w:val="000000"/>
+                <w:lang w:val="en-US" w:eastAsia="fr-FR"/>
+              </w:rPr>
+            </w:pPr>
+            <w:r>
+              <w:rPr>
+                <w:rFonts w:ascii="Calibri" w:eastAsia="Times New Roman" w:hAnsi="Calibri" w:cs="Times New Roman"/>
+                <w:color w:val="000000"/>
+                <w:lang w:val="en-US" w:eastAsia="fr-FR"/>
+              </w:rPr>
+              <w:t>numeric</w:t>
+            </w:r>
+          </w:p>
+        </w:tc>
+        <w:tc>
+          <w:tcPr>
+            <w:tcW w:w="1120" w:type="dxa"/>
+            <w:tcBorders>
+              <w:top w:val="nil"/>
+              <w:left w:val="nil"/>
+              <w:bottom w:val="single" w:sz="4" w:space="0" w:color="auto"/>
+              <w:right w:val="single" w:sz="4" w:space="0" w:color="auto"/>
+            </w:tcBorders>
+            <w:shd w:val="clear" w:color="auto" w:fill="auto"/>
+            <w:noWrap/>
+            <w:vAlign w:val="center"/>
+            <w:hideMark/>
+          </w:tcPr>
+          <w:p>
+            <w:pPr>
+              <w:spacing w:after="0" w:line="240" w:lineRule="auto"/>
+              <w:jc w:val="center"/>
+              <w:rPr>
+                <w:rFonts w:ascii="Calibri" w:eastAsia="Times New Roman" w:hAnsi="Calibri" w:cs="Times New Roman"/>
+                <w:color w:val="000000"/>
+                <w:lang w:val="en-US" w:eastAsia="fr-FR"/>
+              </w:rPr>
+            </w:pPr>
+            <w:r>
+              <w:rPr>
+                <w:rFonts w:ascii="Calibri" w:eastAsia="Times New Roman" w:hAnsi="Calibri" w:cs="Times New Roman"/>
+                <w:color w:val="000000"/>
+                <w:lang w:val="en-US" w:eastAsia="fr-FR"/>
+              </w:rPr>
+              <w:t>numeric</w:t>
+            </w:r>
+          </w:p>
+        </w:tc>
+        <w:tc>
+          <w:tcPr>
+            <w:tcW w:w="1120" w:type="dxa"/>
+            <w:tcBorders>
+              <w:top w:val="nil"/>
+              <w:left w:val="nil"/>
+              <w:bottom w:val="single" w:sz="4" w:space="0" w:color="auto"/>
+              <w:right w:val="single" w:sz="4" w:space="0" w:color="auto"/>
+            </w:tcBorders>
+            <w:shd w:val="clear" w:color="auto" w:fill="auto"/>
+            <w:noWrap/>
+            <w:vAlign w:val="center"/>
+            <w:hideMark/>
+          </w:tcPr>
+          <w:p>
+            <w:pPr>
+              <w:spacing w:after="0" w:line="240" w:lineRule="auto"/>
+              <w:jc w:val="center"/>
+              <w:rPr>
+                <w:rFonts w:ascii="Calibri" w:eastAsia="Times New Roman" w:hAnsi="Calibri" w:cs="Times New Roman"/>
+                <w:color w:val="000000"/>
+                <w:lang w:val="en-US" w:eastAsia="fr-FR"/>
+              </w:rPr>
+            </w:pPr>
+            <w:r>
+              <w:rPr>
+                <w:rFonts w:ascii="Calibri" w:eastAsia="Times New Roman" w:hAnsi="Calibri" w:cs="Times New Roman"/>
+                <w:color w:val="000000"/>
+                <w:lang w:val="en-US" w:eastAsia="fr-FR"/>
+              </w:rPr>
+              <w:t>…</w:t>
+            </w:r>
+          </w:p>
+        </w:tc>
+        <w:tc>
+          <w:tcPr>
+            <w:tcW w:w="1120" w:type="dxa"/>
+            <w:tcBorders>
+              <w:top w:val="nil"/>
+              <w:left w:val="nil"/>
+              <w:bottom w:val="single" w:sz="4" w:space="0" w:color="auto"/>
+              <w:right w:val="single" w:sz="4" w:space="0" w:color="auto"/>
+            </w:tcBorders>
+            <w:shd w:val="clear" w:color="auto" w:fill="auto"/>
+            <w:noWrap/>
+            <w:vAlign w:val="center"/>
+            <w:hideMark/>
+          </w:tcPr>
+          <w:p>
+            <w:pPr>
+              <w:spacing w:after="0" w:line="240" w:lineRule="auto"/>
+              <w:jc w:val="center"/>
+              <w:rPr>
+                <w:rFonts w:ascii="Calibri" w:eastAsia="Times New Roman" w:hAnsi="Calibri" w:cs="Times New Roman"/>
+                <w:color w:val="000000"/>
+                <w:lang w:val="en-US" w:eastAsia="fr-FR"/>
+              </w:rPr>
+            </w:pPr>
+            <w:r>
+              <w:rPr>
+                <w:rFonts w:ascii="Calibri" w:eastAsia="Times New Roman" w:hAnsi="Calibri" w:cs="Times New Roman"/>
+                <w:color w:val="000000"/>
+                <w:lang w:val="en-US" w:eastAsia="fr-FR"/>
+              </w:rPr>
+              <w:t>numeric</w:t>
+            </w:r>
+          </w:p>
+        </w:tc>
+      </w:tr>
+      <w:tr>
+        <w:trPr>
+          <w:trHeight w:val="300"/>
+        </w:trPr>
+        <w:tc>
+          <w:tcPr>
+            <w:tcW w:w="1120" w:type="dxa"/>
+            <w:tcBorders>
+              <w:top w:val="nil"/>
+              <w:left w:val="single" w:sz="4" w:space="0" w:color="auto"/>
+              <w:bottom w:val="single" w:sz="4" w:space="0" w:color="auto"/>
+              <w:right w:val="single" w:sz="4" w:space="0" w:color="auto"/>
+            </w:tcBorders>
+            <w:shd w:val="clear" w:color="000000" w:fill="A6A6A6"/>
+            <w:noWrap/>
+            <w:vAlign w:val="center"/>
+            <w:hideMark/>
+          </w:tcPr>
+          <w:p>
+            <w:pPr>
+              <w:spacing w:after="0" w:line="240" w:lineRule="auto"/>
+              <w:jc w:val="center"/>
+              <w:rPr>
+                <w:rFonts w:ascii="Calibri" w:eastAsia="Times New Roman" w:hAnsi="Calibri" w:cs="Times New Roman"/>
+                <w:b/>
+                <w:bCs/>
+                <w:color w:val="FFFFFF"/>
+                <w:lang w:val="en-US" w:eastAsia="fr-FR"/>
+              </w:rPr>
+            </w:pPr>
+            <w:r>
+              <w:rPr>
+                <w:rFonts w:ascii="Calibri" w:eastAsia="Times New Roman" w:hAnsi="Calibri" w:cs="Times New Roman"/>
+                <w:b/>
+                <w:bCs/>
+                <w:color w:val="FFFFFF"/>
+                <w:lang w:val="en-US" w:eastAsia="fr-FR"/>
+              </w:rPr>
+              <w:t>pattern</w:t>
+            </w:r>
+            <w:r>
+              <w:rPr>
+                <w:rFonts w:ascii="Calibri" w:eastAsia="Times New Roman" w:hAnsi="Calibri" w:cs="Times New Roman"/>
+                <w:b/>
+                <w:bCs/>
+                <w:color w:val="FFFFFF"/>
+                <w:lang w:val="en-US" w:eastAsia="fr-FR"/>
+              </w:rPr>
+              <w:t xml:space="preserve"> 2</w:t>
+            </w:r>
+          </w:p>
+        </w:tc>
+        <w:tc>
+          <w:tcPr>
+            <w:tcW w:w="1120" w:type="dxa"/>
+            <w:tcBorders>
+              <w:top w:val="nil"/>
+              <w:left w:val="nil"/>
+              <w:bottom w:val="single" w:sz="4" w:space="0" w:color="auto"/>
+              <w:right w:val="single" w:sz="4" w:space="0" w:color="auto"/>
+            </w:tcBorders>
+            <w:shd w:val="clear" w:color="auto" w:fill="auto"/>
+            <w:noWrap/>
+            <w:vAlign w:val="center"/>
+            <w:hideMark/>
+          </w:tcPr>
+          <w:p>
+            <w:pPr>
+              <w:spacing w:after="0" w:line="240" w:lineRule="auto"/>
+              <w:jc w:val="center"/>
+              <w:rPr>
+                <w:rFonts w:ascii="Calibri" w:eastAsia="Times New Roman" w:hAnsi="Calibri" w:cs="Times New Roman"/>
+                <w:color w:val="000000"/>
+                <w:lang w:val="en-US" w:eastAsia="fr-FR"/>
+              </w:rPr>
+            </w:pPr>
+            <w:r>
+              <w:rPr>
+                <w:rFonts w:ascii="Calibri" w:eastAsia="Times New Roman" w:hAnsi="Calibri" w:cs="Times New Roman"/>
+                <w:color w:val="000000"/>
+                <w:lang w:val="en-US" w:eastAsia="fr-FR"/>
+              </w:rPr>
+              <w:t>numeric</w:t>
+            </w:r>
+          </w:p>
+        </w:tc>
+        <w:tc>
+          <w:tcPr>
+            <w:tcW w:w="1120" w:type="dxa"/>
+            <w:tcBorders>
+              <w:top w:val="nil"/>
+              <w:left w:val="nil"/>
+              <w:bottom w:val="single" w:sz="4" w:space="0" w:color="auto"/>
+              <w:right w:val="single" w:sz="4" w:space="0" w:color="auto"/>
+            </w:tcBorders>
+            <w:shd w:val="clear" w:color="auto" w:fill="auto"/>
+            <w:noWrap/>
+            <w:vAlign w:val="center"/>
+            <w:hideMark/>
+          </w:tcPr>
+          <w:p>
+            <w:pPr>
+              <w:spacing w:after="0" w:line="240" w:lineRule="auto"/>
+              <w:jc w:val="center"/>
+              <w:rPr>
+                <w:rFonts w:ascii="Calibri" w:eastAsia="Times New Roman" w:hAnsi="Calibri" w:cs="Times New Roman"/>
+                <w:color w:val="000000"/>
+                <w:lang w:val="en-US" w:eastAsia="fr-FR"/>
+              </w:rPr>
+            </w:pPr>
+            <w:r>
+              <w:rPr>
+                <w:rFonts w:ascii="Calibri" w:eastAsia="Times New Roman" w:hAnsi="Calibri" w:cs="Times New Roman"/>
+                <w:color w:val="000000"/>
+                <w:lang w:val="en-US" w:eastAsia="fr-FR"/>
+              </w:rPr>
+              <w:t>numeric</w:t>
+            </w:r>
+          </w:p>
+        </w:tc>
+        <w:tc>
+          <w:tcPr>
+            <w:tcW w:w="1120" w:type="dxa"/>
+            <w:tcBorders>
+              <w:top w:val="nil"/>
+              <w:left w:val="nil"/>
+              <w:bottom w:val="single" w:sz="4" w:space="0" w:color="auto"/>
+              <w:right w:val="single" w:sz="4" w:space="0" w:color="auto"/>
+            </w:tcBorders>
+            <w:shd w:val="clear" w:color="auto" w:fill="auto"/>
+            <w:noWrap/>
+            <w:vAlign w:val="center"/>
+            <w:hideMark/>
+          </w:tcPr>
+          <w:p>
+            <w:pPr>
+              <w:spacing w:after="0" w:line="240" w:lineRule="auto"/>
+              <w:jc w:val="center"/>
+              <w:rPr>
+                <w:rFonts w:ascii="Calibri" w:eastAsia="Times New Roman" w:hAnsi="Calibri" w:cs="Times New Roman"/>
+                <w:color w:val="000000"/>
+                <w:lang w:val="en-US" w:eastAsia="fr-FR"/>
+              </w:rPr>
+            </w:pPr>
+            <w:r>
+              <w:rPr>
+                <w:rFonts w:ascii="Calibri" w:eastAsia="Times New Roman" w:hAnsi="Calibri" w:cs="Times New Roman"/>
+                <w:color w:val="000000"/>
+                <w:lang w:val="en-US" w:eastAsia="fr-FR"/>
+              </w:rPr>
+              <w:t>…</w:t>
+            </w:r>
+          </w:p>
+        </w:tc>
+        <w:tc>
+          <w:tcPr>
+            <w:tcW w:w="1120" w:type="dxa"/>
+            <w:tcBorders>
+              <w:top w:val="nil"/>
+              <w:left w:val="nil"/>
+              <w:bottom w:val="single" w:sz="4" w:space="0" w:color="auto"/>
+              <w:right w:val="single" w:sz="4" w:space="0" w:color="auto"/>
+            </w:tcBorders>
+            <w:shd w:val="clear" w:color="auto" w:fill="auto"/>
+            <w:noWrap/>
+            <w:vAlign w:val="center"/>
+            <w:hideMark/>
+          </w:tcPr>
+          <w:p>
+            <w:pPr>
+              <w:spacing w:after="0" w:line="240" w:lineRule="auto"/>
+              <w:jc w:val="center"/>
+              <w:rPr>
+                <w:rFonts w:ascii="Calibri" w:eastAsia="Times New Roman" w:hAnsi="Calibri" w:cs="Times New Roman"/>
+                <w:color w:val="000000"/>
+                <w:lang w:val="en-US" w:eastAsia="fr-FR"/>
+              </w:rPr>
+            </w:pPr>
+            <w:r>
+              <w:rPr>
+                <w:rFonts w:ascii="Calibri" w:eastAsia="Times New Roman" w:hAnsi="Calibri" w:cs="Times New Roman"/>
+                <w:color w:val="000000"/>
+                <w:lang w:val="en-US" w:eastAsia="fr-FR"/>
+              </w:rPr>
+              <w:t>numeric</w:t>
+            </w:r>
+          </w:p>
+        </w:tc>
+      </w:tr>
+      <w:tr>
+        <w:trPr>
+          <w:trHeight w:val="300"/>
+        </w:trPr>
+        <w:tc>
+          <w:tcPr>
+            <w:tcW w:w="1120" w:type="dxa"/>
+            <w:tcBorders>
+              <w:top w:val="nil"/>
+              <w:left w:val="single" w:sz="4" w:space="0" w:color="auto"/>
+              <w:bottom w:val="single" w:sz="4" w:space="0" w:color="auto"/>
+              <w:right w:val="single" w:sz="4" w:space="0" w:color="auto"/>
+            </w:tcBorders>
+            <w:shd w:val="clear" w:color="000000" w:fill="A6A6A6"/>
+            <w:noWrap/>
+            <w:vAlign w:val="center"/>
+            <w:hideMark/>
+          </w:tcPr>
+          <w:p>
+            <w:pPr>
+              <w:spacing w:after="0" w:line="240" w:lineRule="auto"/>
+              <w:jc w:val="center"/>
+              <w:rPr>
+                <w:rFonts w:ascii="Calibri" w:eastAsia="Times New Roman" w:hAnsi="Calibri" w:cs="Times New Roman"/>
+                <w:b/>
+                <w:bCs/>
+                <w:color w:val="FFFFFF"/>
+                <w:lang w:val="en-US" w:eastAsia="fr-FR"/>
+              </w:rPr>
+            </w:pPr>
+            <w:r>
+              <w:rPr>
+                <w:rFonts w:ascii="Calibri" w:eastAsia="Times New Roman" w:hAnsi="Calibri" w:cs="Times New Roman"/>
+                <w:b/>
+                <w:bCs/>
+                <w:color w:val="FFFFFF"/>
+                <w:lang w:val="en-US" w:eastAsia="fr-FR"/>
+              </w:rPr>
+              <w:t>…</w:t>
+            </w:r>
+          </w:p>
+        </w:tc>
+        <w:tc>
+          <w:tcPr>
+            <w:tcW w:w="1120" w:type="dxa"/>
+            <w:tcBorders>
+              <w:top w:val="nil"/>
+              <w:left w:val="nil"/>
+              <w:bottom w:val="single" w:sz="4" w:space="0" w:color="auto"/>
+              <w:right w:val="single" w:sz="4" w:space="0" w:color="auto"/>
+            </w:tcBorders>
+            <w:shd w:val="clear" w:color="auto" w:fill="auto"/>
+            <w:noWrap/>
+            <w:vAlign w:val="center"/>
+            <w:hideMark/>
+          </w:tcPr>
+          <w:p>
+            <w:pPr>
+              <w:spacing w:after="0" w:line="240" w:lineRule="auto"/>
+              <w:jc w:val="center"/>
+              <w:rPr>
+                <w:rFonts w:ascii="Calibri" w:eastAsia="Times New Roman" w:hAnsi="Calibri" w:cs="Times New Roman"/>
+                <w:color w:val="000000"/>
+                <w:lang w:val="en-US" w:eastAsia="fr-FR"/>
+              </w:rPr>
+            </w:pPr>
+            <w:r>
+              <w:rPr>
+                <w:rFonts w:ascii="Calibri" w:eastAsia="Times New Roman" w:hAnsi="Calibri" w:cs="Times New Roman"/>
+                <w:color w:val="000000"/>
+                <w:lang w:val="en-US" w:eastAsia="fr-FR"/>
+              </w:rPr>
+              <w:t>…</w:t>
+            </w:r>
+          </w:p>
+        </w:tc>
+        <w:tc>
+          <w:tcPr>
+            <w:tcW w:w="1120" w:type="dxa"/>
+            <w:tcBorders>
+              <w:top w:val="nil"/>
+              <w:left w:val="nil"/>
+              <w:bottom w:val="single" w:sz="4" w:space="0" w:color="auto"/>
+              <w:right w:val="single" w:sz="4" w:space="0" w:color="auto"/>
+            </w:tcBorders>
+            <w:shd w:val="clear" w:color="auto" w:fill="auto"/>
+            <w:noWrap/>
+            <w:vAlign w:val="center"/>
+            <w:hideMark/>
+          </w:tcPr>
+          <w:p>
+            <w:pPr>
+              <w:spacing w:after="0" w:line="240" w:lineRule="auto"/>
+              <w:jc w:val="center"/>
+              <w:rPr>
+                <w:rFonts w:ascii="Calibri" w:eastAsia="Times New Roman" w:hAnsi="Calibri" w:cs="Times New Roman"/>
+                <w:color w:val="000000"/>
+                <w:lang w:val="en-US" w:eastAsia="fr-FR"/>
+              </w:rPr>
+            </w:pPr>
+            <w:r>
+              <w:rPr>
+                <w:rFonts w:ascii="Calibri" w:eastAsia="Times New Roman" w:hAnsi="Calibri" w:cs="Times New Roman"/>
+                <w:color w:val="000000"/>
+                <w:lang w:val="en-US" w:eastAsia="fr-FR"/>
+              </w:rPr>
+              <w:t>…</w:t>
+            </w:r>
+          </w:p>
+        </w:tc>
+        <w:tc>
+          <w:tcPr>
+            <w:tcW w:w="1120" w:type="dxa"/>
+            <w:tcBorders>
+              <w:top w:val="nil"/>
+              <w:left w:val="nil"/>
+              <w:bottom w:val="single" w:sz="4" w:space="0" w:color="auto"/>
+              <w:right w:val="single" w:sz="4" w:space="0" w:color="auto"/>
+            </w:tcBorders>
+            <w:shd w:val="clear" w:color="auto" w:fill="auto"/>
+            <w:noWrap/>
+            <w:vAlign w:val="center"/>
+            <w:hideMark/>
+          </w:tcPr>
+          <w:p>
+            <w:pPr>
+              <w:spacing w:after="0" w:line="240" w:lineRule="auto"/>
+              <w:jc w:val="center"/>
+              <w:rPr>
+                <w:rFonts w:ascii="Calibri" w:eastAsia="Times New Roman" w:hAnsi="Calibri" w:cs="Times New Roman"/>
+                <w:color w:val="000000"/>
+                <w:lang w:val="en-US" w:eastAsia="fr-FR"/>
+              </w:rPr>
+            </w:pPr>
+            <w:r>
+              <w:rPr>
+                <w:rFonts w:ascii="Calibri" w:eastAsia="Times New Roman" w:hAnsi="Calibri" w:cs="Times New Roman"/>
+                <w:color w:val="000000"/>
+                <w:lang w:val="en-US" w:eastAsia="fr-FR"/>
+              </w:rPr>
+              <w:t>…</w:t>
+            </w:r>
+          </w:p>
+        </w:tc>
+        <w:tc>
+          <w:tcPr>
+            <w:tcW w:w="1120" w:type="dxa"/>
+            <w:tcBorders>
+              <w:top w:val="nil"/>
+              <w:left w:val="nil"/>
+              <w:bottom w:val="single" w:sz="4" w:space="0" w:color="auto"/>
+              <w:right w:val="single" w:sz="4" w:space="0" w:color="auto"/>
+            </w:tcBorders>
+            <w:shd w:val="clear" w:color="auto" w:fill="auto"/>
+            <w:noWrap/>
+            <w:vAlign w:val="center"/>
+            <w:hideMark/>
+          </w:tcPr>
+          <w:p>
+            <w:pPr>
+              <w:spacing w:after="0" w:line="240" w:lineRule="auto"/>
+              <w:jc w:val="center"/>
+              <w:rPr>
+                <w:rFonts w:ascii="Calibri" w:eastAsia="Times New Roman" w:hAnsi="Calibri" w:cs="Times New Roman"/>
+                <w:color w:val="000000"/>
+                <w:lang w:val="en-US" w:eastAsia="fr-FR"/>
+              </w:rPr>
+            </w:pPr>
+            <w:r>
+              <w:rPr>
+                <w:rFonts w:ascii="Calibri" w:eastAsia="Times New Roman" w:hAnsi="Calibri" w:cs="Times New Roman"/>
+                <w:color w:val="000000"/>
+                <w:lang w:val="en-US" w:eastAsia="fr-FR"/>
+              </w:rPr>
+              <w:t>…</w:t>
+            </w:r>
+          </w:p>
+        </w:tc>
+      </w:tr>
+      <w:tr>
+        <w:trPr>
+          <w:trHeight w:val="300"/>
+        </w:trPr>
+        <w:tc>
+          <w:tcPr>
+            <w:tcW w:w="1120" w:type="dxa"/>
+            <w:tcBorders>
+              <w:top w:val="nil"/>
+              <w:left w:val="single" w:sz="4" w:space="0" w:color="auto"/>
+              <w:bottom w:val="single" w:sz="4" w:space="0" w:color="auto"/>
+              <w:right w:val="single" w:sz="4" w:space="0" w:color="auto"/>
+            </w:tcBorders>
+            <w:shd w:val="clear" w:color="000000" w:fill="A6A6A6"/>
+            <w:noWrap/>
+            <w:vAlign w:val="center"/>
+            <w:hideMark/>
+          </w:tcPr>
+          <w:p>
+            <w:pPr>
+              <w:spacing w:after="0" w:line="240" w:lineRule="auto"/>
+              <w:jc w:val="center"/>
+              <w:rPr>
+                <w:rFonts w:ascii="Calibri" w:eastAsia="Times New Roman" w:hAnsi="Calibri" w:cs="Times New Roman"/>
+                <w:b/>
+                <w:bCs/>
+                <w:color w:val="FFFFFF"/>
+                <w:lang w:val="en-US" w:eastAsia="fr-FR"/>
+              </w:rPr>
+            </w:pPr>
+            <w:r>
+              <w:rPr>
+                <w:rFonts w:ascii="Calibri" w:eastAsia="Times New Roman" w:hAnsi="Calibri" w:cs="Times New Roman"/>
+                <w:b/>
+                <w:bCs/>
+                <w:color w:val="FFFFFF"/>
+                <w:lang w:val="en-US" w:eastAsia="fr-FR"/>
+              </w:rPr>
+              <w:t>pattern P</w:t>
+            </w:r>
+          </w:p>
+        </w:tc>
+        <w:tc>
+          <w:tcPr>
+            <w:tcW w:w="1120" w:type="dxa"/>
+            <w:tcBorders>
+              <w:top w:val="nil"/>
+              <w:left w:val="nil"/>
+              <w:bottom w:val="single" w:sz="4" w:space="0" w:color="auto"/>
+              <w:right w:val="single" w:sz="4" w:space="0" w:color="auto"/>
+            </w:tcBorders>
+            <w:shd w:val="clear" w:color="auto" w:fill="auto"/>
+            <w:noWrap/>
+            <w:vAlign w:val="center"/>
+            <w:hideMark/>
+          </w:tcPr>
+          <w:p>
+            <w:pPr>
+              <w:spacing w:after="0" w:line="240" w:lineRule="auto"/>
+              <w:jc w:val="center"/>
+              <w:rPr>
+                <w:rFonts w:ascii="Calibri" w:eastAsia="Times New Roman" w:hAnsi="Calibri" w:cs="Times New Roman"/>
+                <w:color w:val="000000"/>
+                <w:lang w:val="en-US" w:eastAsia="fr-FR"/>
+              </w:rPr>
+            </w:pPr>
+            <w:r>
+              <w:rPr>
+                <w:rFonts w:ascii="Calibri" w:eastAsia="Times New Roman" w:hAnsi="Calibri" w:cs="Times New Roman"/>
+                <w:color w:val="000000"/>
+                <w:lang w:val="en-US" w:eastAsia="fr-FR"/>
+              </w:rPr>
+              <w:t>numeric</w:t>
+            </w:r>
+          </w:p>
+        </w:tc>
+        <w:tc>
+          <w:tcPr>
+            <w:tcW w:w="1120" w:type="dxa"/>
+            <w:tcBorders>
+              <w:top w:val="nil"/>
+              <w:left w:val="nil"/>
+              <w:bottom w:val="single" w:sz="4" w:space="0" w:color="auto"/>
+              <w:right w:val="single" w:sz="4" w:space="0" w:color="auto"/>
+            </w:tcBorders>
+            <w:shd w:val="clear" w:color="auto" w:fill="auto"/>
+            <w:noWrap/>
+            <w:vAlign w:val="center"/>
+            <w:hideMark/>
+          </w:tcPr>
+          <w:p>
+            <w:pPr>
+              <w:spacing w:after="0" w:line="240" w:lineRule="auto"/>
+              <w:jc w:val="center"/>
+              <w:rPr>
+                <w:rFonts w:ascii="Calibri" w:eastAsia="Times New Roman" w:hAnsi="Calibri" w:cs="Times New Roman"/>
+                <w:color w:val="000000"/>
+                <w:lang w:val="en-US" w:eastAsia="fr-FR"/>
+              </w:rPr>
+            </w:pPr>
+            <w:r>
+              <w:rPr>
+                <w:rFonts w:ascii="Calibri" w:eastAsia="Times New Roman" w:hAnsi="Calibri" w:cs="Times New Roman"/>
+                <w:color w:val="000000"/>
+                <w:lang w:val="en-US" w:eastAsia="fr-FR"/>
+              </w:rPr>
+              <w:t>numeric</w:t>
+            </w:r>
+          </w:p>
+        </w:tc>
+        <w:tc>
+          <w:tcPr>
+            <w:tcW w:w="1120" w:type="dxa"/>
+            <w:tcBorders>
+              <w:top w:val="nil"/>
+              <w:left w:val="nil"/>
+              <w:bottom w:val="single" w:sz="4" w:space="0" w:color="auto"/>
+              <w:right w:val="single" w:sz="4" w:space="0" w:color="auto"/>
+            </w:tcBorders>
+            <w:shd w:val="clear" w:color="auto" w:fill="auto"/>
+            <w:noWrap/>
+            <w:vAlign w:val="center"/>
+            <w:hideMark/>
+          </w:tcPr>
+          <w:p>
+            <w:pPr>
+              <w:spacing w:after="0" w:line="240" w:lineRule="auto"/>
+              <w:jc w:val="center"/>
+              <w:rPr>
+                <w:rFonts w:ascii="Calibri" w:eastAsia="Times New Roman" w:hAnsi="Calibri" w:cs="Times New Roman"/>
+                <w:color w:val="000000"/>
+                <w:lang w:val="en-US" w:eastAsia="fr-FR"/>
+              </w:rPr>
+            </w:pPr>
+            <w:r>
+              <w:rPr>
+                <w:rFonts w:ascii="Calibri" w:eastAsia="Times New Roman" w:hAnsi="Calibri" w:cs="Times New Roman"/>
+                <w:color w:val="000000"/>
+                <w:lang w:val="en-US" w:eastAsia="fr-FR"/>
+              </w:rPr>
+              <w:t>…</w:t>
+            </w:r>
+          </w:p>
+        </w:tc>
+        <w:tc>
+          <w:tcPr>
+            <w:tcW w:w="1120" w:type="dxa"/>
+            <w:tcBorders>
+              <w:top w:val="nil"/>
+              <w:left w:val="nil"/>
+              <w:bottom w:val="single" w:sz="4" w:space="0" w:color="auto"/>
+              <w:right w:val="single" w:sz="4" w:space="0" w:color="auto"/>
+            </w:tcBorders>
+            <w:shd w:val="clear" w:color="auto" w:fill="auto"/>
+            <w:noWrap/>
+            <w:vAlign w:val="center"/>
+            <w:hideMark/>
+          </w:tcPr>
+          <w:p>
+            <w:pPr>
+              <w:spacing w:after="0" w:line="240" w:lineRule="auto"/>
+              <w:jc w:val="center"/>
+              <w:rPr>
+                <w:rFonts w:ascii="Calibri" w:eastAsia="Times New Roman" w:hAnsi="Calibri" w:cs="Times New Roman"/>
+                <w:color w:val="000000"/>
+                <w:lang w:val="en-US" w:eastAsia="fr-FR"/>
+              </w:rPr>
+            </w:pPr>
+            <w:r>
+              <w:rPr>
+                <w:rFonts w:ascii="Calibri" w:eastAsia="Times New Roman" w:hAnsi="Calibri" w:cs="Times New Roman"/>
+                <w:color w:val="000000"/>
+                <w:lang w:val="en-US" w:eastAsia="fr-FR"/>
+              </w:rPr>
+              <w:t>numeric</w:t>
             </w:r>
           </w:p>
         </w:tc>
@@ -26157,7 +26158,7 @@
         </mc:Choice>
         <mc:Fallback>
           <w:pict>
-            <v:rect w14:anchorId="0F87ED84" id="Rectangle 38" o:spid="_x0000_s1026" style="position:absolute;margin-left:1.15pt;margin-top:-7.8pt;width:466.5pt;height:1.45pt;z-index:251660288;visibility:visible;mso-wrap-style:square;mso-wrap-distance-left:9pt;mso-wrap-distance-top:0;mso-wrap-distance-right:9pt;mso-wrap-distance-bottom:0;mso-position-horizontal:absolute;mso-position-horizontal-relative:text;mso-position-vertical:absolute;mso-position-vertical-relative:text;v-text-anchor:middle" o:gfxdata="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" fillcolor="black [3213]" stroked="f" strokeweight="1pt">
+            <v:rect w14:anchorId="1ADFF403" id="Rectangle 38" o:spid="_x0000_s1026" style="position:absolute;margin-left:1.15pt;margin-top:-7.8pt;width:466.5pt;height:1.45pt;z-index:251660288;visibility:visible;mso-wrap-style:square;mso-wrap-distance-left:9pt;mso-wrap-distance-top:0;mso-wrap-distance-right:9pt;mso-wrap-distance-bottom:0;mso-position-horizontal:absolute;mso-position-horizontal-relative:text;mso-position-vertical:absolute;mso-position-vertical-relative:text;v-text-anchor:middle" o:gfxdata="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" fillcolor="black [3213]" stroked="f" strokeweight="1pt">
               <w10:wrap type="square"/>
             </v:rect>
           </w:pict>
@@ -26393,7 +26394,14 @@
         <w:color w:val="808080" w:themeColor="background1" w:themeShade="80"/>
         <w:lang w:val="en-US"/>
       </w:rPr>
-      <w:t>20</w:t>
+      <w:t>2</w:t>
+    </w:r>
+    <w:r>
+      <w:rPr>
+        <w:color w:val="808080" w:themeColor="background1" w:themeShade="80"/>
+        <w:lang w:val="en-US"/>
+      </w:rPr>
+      <w:t>8</w:t>
     </w:r>
     <w:r>
       <w:rPr>

</xml_diff>

<commit_message>
feat: Change the way to define identifiers in charts
Add a new parameter to the plotting functions.
Identifiers of the nodes or patterns on charts can be new identifiers
starting from 1 or can be the original identifiers from the all set of
nodes or patterns.
</commit_message>
<xml_diff>
--- a/vignettes/Types_of_attributes_and_methods.docx
+++ b/vignettes/Types_of_attributes_and_methods.docx
@@ -4143,18 +4143,16 @@
                 <w:lang w:val="en-US" w:eastAsia="fr-FR"/>
               </w:rPr>
             </w:pPr>
-            <w:proofErr w:type="spellStart"/>
-            <w:r>
-              <w:rPr>
-                <w:rFonts w:ascii="Calibri" w:eastAsia="Times New Roman" w:hAnsi="Calibri" w:cs="Times New Roman"/>
-                <w:b/>
-                <w:bCs/>
-                <w:color w:val="FFFFFF"/>
-                <w:lang w:val="en-US" w:eastAsia="fr-FR"/>
-              </w:rPr>
-              <w:t>weigth</w:t>
-            </w:r>
-            <w:proofErr w:type="spellEnd"/>
+            <w:r>
+              <w:rPr>
+                <w:rFonts w:ascii="Calibri" w:eastAsia="Times New Roman" w:hAnsi="Calibri" w:cs="Times New Roman"/>
+                <w:b/>
+                <w:bCs/>
+                <w:color w:val="FFFFFF"/>
+                <w:lang w:val="en-US" w:eastAsia="fr-FR"/>
+              </w:rPr>
+              <w:t>weight</w:t>
+            </w:r>
           </w:p>
         </w:tc>
       </w:tr>
@@ -14152,34 +14150,16 @@
       <w:r>
         <w:rPr>
           <w:b/>
-          <w:lang w:val="en-US"/>
-        </w:rPr>
-        <w:t>path</w:t>
-      </w:r>
-      <w:r>
-        <w:rPr>
-          <w:lang w:val="en-US"/>
-        </w:rPr>
-        <w:t xml:space="preserve">: character, </w:t>
-      </w:r>
-      <w:r>
-        <w:rPr>
-          <w:b/>
-          <w:lang w:val="en-US"/>
-        </w:rPr>
-        <w:t>name</w:t>
-      </w:r>
-      <w:r>
-        <w:rPr>
-          <w:lang w:val="en-US"/>
-        </w:rPr>
-        <w:t>: character</w:t>
-      </w:r>
-      <w:r>
-        <w:rPr>
-          <w:lang w:val="en-US"/>
-        </w:rPr>
-        <w:t>,</w:t>
+          <w:bCs/>
+          <w:lang w:val="en-US"/>
+        </w:rPr>
+        <w:t>identifiers</w:t>
+      </w:r>
+      <w:r>
+        <w:rPr>
+          <w:lang w:val="en-US"/>
+        </w:rPr>
+        <w:t>: character,</w:t>
       </w:r>
     </w:p>
     <w:p>
@@ -14194,6 +14174,38 @@
           <w:lang w:val="en-US"/>
         </w:rPr>
         <w:t xml:space="preserve">  </w:t>
+      </w:r>
+      <w:r>
+        <w:rPr>
+          <w:b/>
+          <w:lang w:val="en-US"/>
+        </w:rPr>
+        <w:t>path</w:t>
+      </w:r>
+      <w:r>
+        <w:rPr>
+          <w:lang w:val="en-US"/>
+        </w:rPr>
+        <w:t xml:space="preserve">: character, </w:t>
+      </w:r>
+      <w:r>
+        <w:rPr>
+          <w:b/>
+          <w:lang w:val="en-US"/>
+        </w:rPr>
+        <w:t>name</w:t>
+      </w:r>
+      <w:r>
+        <w:rPr>
+          <w:lang w:val="en-US"/>
+        </w:rPr>
+        <w:t>: character,</w:t>
+      </w:r>
+      <w:r>
+        <w:rPr>
+          <w:lang w:val="en-US"/>
+        </w:rPr>
+        <w:t xml:space="preserve"> </w:t>
       </w:r>
       <w:r>
         <w:rPr>
@@ -16117,6 +16129,26 @@
         </w:rPr>
         <w:t xml:space="preserve">        </w:t>
       </w:r>
+      <w:r>
+        <w:rPr>
+          <w:b/>
+          <w:bCs/>
+          <w:lang w:val="en-US"/>
+        </w:rPr>
+        <w:t>identifiers</w:t>
+      </w:r>
+      <w:r>
+        <w:rPr>
+          <w:lang w:val="en-US"/>
+        </w:rPr>
+        <w:t>: character,</w:t>
+      </w:r>
+      <w:r>
+        <w:rPr>
+          <w:lang w:val="en-US"/>
+        </w:rPr>
+        <w:t xml:space="preserve"> </w:t>
+      </w:r>
       <w:proofErr w:type="spellStart"/>
       <w:r>
         <w:rPr>
@@ -16166,33 +16198,18 @@
           <w:lang w:val="en-US"/>
         </w:rPr>
         <w:t xml:space="preserve">: numeric, </w:t>
-      </w:r>
-      <w:proofErr w:type="spellStart"/>
-      <w:r>
-        <w:rPr>
-          <w:b/>
-          <w:lang w:val="en-US"/>
-        </w:rPr>
-        <w:t>vertex_size</w:t>
-      </w:r>
-      <w:proofErr w:type="spellEnd"/>
-      <w:r>
-        <w:rPr>
-          <w:lang w:val="en-US"/>
-        </w:rPr>
-        <w:t>: character,</w:t>
       </w:r>
     </w:p>
     <w:p>
       <w:pPr>
         <w:ind w:left="1416"/>
         <w:rPr>
+          <w:bCs/>
           <w:lang w:val="en-US"/>
         </w:rPr>
       </w:pPr>
       <w:r>
         <w:rPr>
-          <w:b/>
           <w:lang w:val="en-US"/>
         </w:rPr>
         <w:t xml:space="preserve">        </w:t>
@@ -16203,6 +16220,27 @@
           <w:b/>
           <w:lang w:val="en-US"/>
         </w:rPr>
+        <w:t>vertex_size</w:t>
+      </w:r>
+      <w:proofErr w:type="spellEnd"/>
+      <w:r>
+        <w:rPr>
+          <w:lang w:val="en-US"/>
+        </w:rPr>
+        <w:t>: character,</w:t>
+      </w:r>
+      <w:r>
+        <w:rPr>
+          <w:lang w:val="en-US"/>
+        </w:rPr>
+        <w:t xml:space="preserve"> </w:t>
+      </w:r>
+      <w:proofErr w:type="spellStart"/>
+      <w:r>
+        <w:rPr>
+          <w:b/>
+          <w:lang w:val="en-US"/>
+        </w:rPr>
         <w:t>vertex</w:t>
       </w:r>
       <w:r>
@@ -16232,43 +16270,7 @@
           <w:bCs/>
           <w:lang w:val="en-US"/>
         </w:rPr>
-        <w:t xml:space="preserve">: numeric, </w:t>
-      </w:r>
-      <w:r>
-        <w:rPr>
-          <w:b/>
-          <w:lang w:val="en-US"/>
-        </w:rPr>
-        <w:t>highlight</w:t>
-      </w:r>
-      <w:r>
-        <w:rPr>
-          <w:bCs/>
-          <w:lang w:val="en-US"/>
-        </w:rPr>
-        <w:t xml:space="preserve">: numeric, </w:t>
-      </w:r>
-      <w:proofErr w:type="spellStart"/>
-      <w:r>
-        <w:rPr>
-          <w:b/>
-          <w:bCs/>
-          <w:lang w:val="en-US"/>
-        </w:rPr>
-        <w:t>use_names</w:t>
-      </w:r>
-      <w:proofErr w:type="spellEnd"/>
-      <w:r>
-        <w:rPr>
-          <w:lang w:val="en-US"/>
-        </w:rPr>
-        <w:t>: logical,</w:t>
-      </w:r>
-      <w:r>
-        <w:rPr>
-          <w:lang w:val="en-US"/>
-        </w:rPr>
-        <w:t xml:space="preserve">  </w:t>
+        <w:t>: numeric,</w:t>
       </w:r>
     </w:p>
     <w:p>
@@ -16280,10 +16282,45 @@
       </w:pPr>
       <w:r>
         <w:rPr>
-          <w:b/>
           <w:lang w:val="en-US"/>
         </w:rPr>
         <w:t xml:space="preserve">        </w:t>
+      </w:r>
+      <w:r>
+        <w:rPr>
+          <w:b/>
+          <w:lang w:val="en-US"/>
+        </w:rPr>
+        <w:t>highlight</w:t>
+      </w:r>
+      <w:r>
+        <w:rPr>
+          <w:bCs/>
+          <w:lang w:val="en-US"/>
+        </w:rPr>
+        <w:t xml:space="preserve">: numeric, </w:t>
+      </w:r>
+      <w:proofErr w:type="spellStart"/>
+      <w:r>
+        <w:rPr>
+          <w:b/>
+          <w:bCs/>
+          <w:lang w:val="en-US"/>
+        </w:rPr>
+        <w:t>use_names</w:t>
+      </w:r>
+      <w:proofErr w:type="spellEnd"/>
+      <w:r>
+        <w:rPr>
+          <w:lang w:val="en-US"/>
+        </w:rPr>
+        <w:t>: logical,</w:t>
+      </w:r>
+      <w:r>
+        <w:rPr>
+          <w:lang w:val="en-US"/>
+        </w:rPr>
+        <w:t xml:space="preserve"> </w:t>
       </w:r>
       <w:proofErr w:type="spellStart"/>
       <w:proofErr w:type="gramStart"/>
@@ -16341,35 +16378,6 @@
           <w:lang w:val="en-US"/>
         </w:rPr>
         <w:t xml:space="preserve">: numeric, </w:t>
-      </w:r>
-      <w:proofErr w:type="spellStart"/>
-      <w:r>
-        <w:rPr>
-          <w:b/>
-          <w:bCs/>
-          <w:lang w:val="en-US"/>
-        </w:rPr>
-        <w:t>display_mixt</w:t>
-      </w:r>
-      <w:proofErr w:type="spellEnd"/>
-      <w:r>
-        <w:rPr>
-          <w:lang w:val="en-US"/>
-        </w:rPr>
-        <w:t xml:space="preserve">: logical, </w:t>
-      </w:r>
-      <w:r>
-        <w:rPr>
-          <w:b/>
-          <w:lang w:val="en-US"/>
-        </w:rPr>
-        <w:t>path</w:t>
-      </w:r>
-      <w:r>
-        <w:rPr>
-          <w:lang w:val="en-US"/>
-        </w:rPr>
-        <w:t>: character,</w:t>
       </w:r>
     </w:p>
     <w:p>
@@ -16381,10 +16389,44 @@
       </w:pPr>
       <w:r>
         <w:rPr>
-          <w:b/>
           <w:lang w:val="en-US"/>
         </w:rPr>
         <w:t xml:space="preserve">        </w:t>
+      </w:r>
+      <w:proofErr w:type="spellStart"/>
+      <w:r>
+        <w:rPr>
+          <w:b/>
+          <w:bCs/>
+          <w:lang w:val="en-US"/>
+        </w:rPr>
+        <w:t>display_mixt</w:t>
+      </w:r>
+      <w:proofErr w:type="spellEnd"/>
+      <w:r>
+        <w:rPr>
+          <w:lang w:val="en-US"/>
+        </w:rPr>
+        <w:t xml:space="preserve">: logical, </w:t>
+      </w:r>
+      <w:r>
+        <w:rPr>
+          <w:b/>
+          <w:lang w:val="en-US"/>
+        </w:rPr>
+        <w:t>path</w:t>
+      </w:r>
+      <w:r>
+        <w:rPr>
+          <w:lang w:val="en-US"/>
+        </w:rPr>
+        <w:t>: character,</w:t>
+      </w:r>
+      <w:r>
+        <w:rPr>
+          <w:lang w:val="en-US"/>
+        </w:rPr>
+        <w:t xml:space="preserve"> </w:t>
       </w:r>
       <w:r>
         <w:rPr>
@@ -20004,6 +20046,26 @@
         </w:rPr>
         <w:t xml:space="preserve">            </w:t>
       </w:r>
+      <w:r>
+        <w:rPr>
+          <w:b/>
+          <w:bCs/>
+          <w:lang w:val="en-US"/>
+        </w:rPr>
+        <w:t>identifiers</w:t>
+      </w:r>
+      <w:r>
+        <w:rPr>
+          <w:lang w:val="en-US"/>
+        </w:rPr>
+        <w:t>: character,</w:t>
+      </w:r>
+      <w:r>
+        <w:rPr>
+          <w:lang w:val="en-US"/>
+        </w:rPr>
+        <w:t xml:space="preserve"> </w:t>
+      </w:r>
       <w:proofErr w:type="spellStart"/>
       <w:r>
         <w:rPr>
@@ -20070,22 +20132,6 @@
           <w:lang w:val="en-US"/>
         </w:rPr>
         <w:t xml:space="preserve"> </w:t>
-      </w:r>
-      <w:proofErr w:type="spellStart"/>
-      <w:r>
-        <w:rPr>
-          <w:b/>
-          <w:bCs/>
-          <w:lang w:val="en-US"/>
-        </w:rPr>
-        <w:t>vertex_col</w:t>
-      </w:r>
-      <w:proofErr w:type="spellEnd"/>
-      <w:r>
-        <w:rPr>
-          <w:lang w:val="en-US"/>
-        </w:rPr>
-        <w:t>: character,</w:t>
       </w:r>
     </w:p>
     <w:p>
@@ -20110,6 +20156,29 @@
           <w:bCs/>
           <w:lang w:val="en-US"/>
         </w:rPr>
+        <w:t>vertex_col</w:t>
+      </w:r>
+      <w:proofErr w:type="spellEnd"/>
+      <w:r>
+        <w:rPr>
+          <w:lang w:val="en-US"/>
+        </w:rPr>
+        <w:t>: character,</w:t>
+      </w:r>
+      <w:r>
+        <w:rPr>
+          <w:lang w:val="en-US"/>
+        </w:rPr>
+        <w:t xml:space="preserve"> </w:t>
+      </w:r>
+      <w:proofErr w:type="spellStart"/>
+      <w:proofErr w:type="gramStart"/>
+      <w:r>
+        <w:rPr>
+          <w:b/>
+          <w:bCs/>
+          <w:lang w:val="en-US"/>
+        </w:rPr>
         <w:t>c</w:t>
       </w:r>
       <w:r>
@@ -20127,6 +20196,7 @@
         <w:t>cutoff</w:t>
       </w:r>
       <w:proofErr w:type="spellEnd"/>
+      <w:proofErr w:type="gramEnd"/>
       <w:r>
         <w:rPr>
           <w:bCs/>
@@ -20169,19 +20239,6 @@
           <w:lang w:val="en-US"/>
         </w:rPr>
         <w:t>path</w:t>
-      </w:r>
-      <w:r>
-        <w:rPr>
-          <w:lang w:val="en-US"/>
-        </w:rPr>
-        <w:t xml:space="preserve">: character, </w:t>
-      </w:r>
-      <w:r>
-        <w:rPr>
-          <w:b/>
-          <w:lang w:val="en-US"/>
-        </w:rPr>
-        <w:t>name</w:t>
       </w:r>
       <w:r>
         <w:rPr>
@@ -20204,6 +20261,25 @@
           <w:lang w:val="en-US"/>
         </w:rPr>
         <w:t xml:space="preserve">            </w:t>
+      </w:r>
+      <w:r>
+        <w:rPr>
+          <w:b/>
+          <w:lang w:val="en-US"/>
+        </w:rPr>
+        <w:t>name</w:t>
+      </w:r>
+      <w:r>
+        <w:rPr>
+          <w:lang w:val="en-US"/>
+        </w:rPr>
+        <w:t>: character,</w:t>
+      </w:r>
+      <w:r>
+        <w:rPr>
+          <w:lang w:val="en-US"/>
+        </w:rPr>
+        <w:t xml:space="preserve"> </w:t>
       </w:r>
       <w:r>
         <w:rPr>
@@ -23097,43 +23173,19 @@
         </w:rPr>
         <w:t xml:space="preserve"> </w:t>
       </w:r>
-      <w:proofErr w:type="spellStart"/>
       <w:r>
         <w:rPr>
           <w:b/>
           <w:bCs/>
           <w:lang w:val="en-US"/>
         </w:rPr>
-        <w:t>use_names</w:t>
-      </w:r>
-      <w:proofErr w:type="spellEnd"/>
-      <w:r>
-        <w:rPr>
-          <w:lang w:val="en-US"/>
-        </w:rPr>
-        <w:t>: logical,</w:t>
-      </w:r>
-      <w:r>
-        <w:rPr>
-          <w:lang w:val="en-US"/>
-        </w:rPr>
-        <w:t xml:space="preserve"> </w:t>
-      </w:r>
-      <w:proofErr w:type="spellStart"/>
-      <w:r>
-        <w:rPr>
-          <w:b/>
-          <w:bCs/>
-          <w:lang w:val="en-US"/>
-        </w:rPr>
-        <w:t>n.cutoff</w:t>
-      </w:r>
-      <w:proofErr w:type="spellEnd"/>
-      <w:r>
-        <w:rPr>
-          <w:lang w:val="en-US"/>
-        </w:rPr>
-        <w:t>: numeric,</w:t>
+        <w:t>identifiers</w:t>
+      </w:r>
+      <w:r>
+        <w:rPr>
+          <w:lang w:val="en-US"/>
+        </w:rPr>
+        <w:t>: character,</w:t>
       </w:r>
     </w:p>
     <w:p>
@@ -23156,30 +23208,14 @@
           <w:bCs/>
           <w:lang w:val="en-US"/>
         </w:rPr>
-        <w:t>display_status</w:t>
+        <w:t>use_names</w:t>
       </w:r>
       <w:proofErr w:type="spellEnd"/>
       <w:r>
         <w:rPr>
           <w:lang w:val="en-US"/>
         </w:rPr>
-        <w:t xml:space="preserve">: logical, </w:t>
-      </w:r>
-      <w:proofErr w:type="spellStart"/>
-      <w:r>
-        <w:rPr>
-          <w:b/>
-          <w:bCs/>
-          <w:lang w:val="en-US"/>
-        </w:rPr>
-        <w:t>display_text</w:t>
-      </w:r>
-      <w:proofErr w:type="spellEnd"/>
-      <w:r>
-        <w:rPr>
-          <w:lang w:val="en-US"/>
-        </w:rPr>
-        <w:t>: character,</w:t>
+        <w:t>: logical,</w:t>
       </w:r>
       <w:r>
         <w:rPr>
@@ -23195,15 +23231,7 @@
           <w:bCs/>
           <w:lang w:val="en-US"/>
         </w:rPr>
-        <w:t>c.</w:t>
-      </w:r>
-      <w:r>
-        <w:rPr>
-          <w:b/>
-          <w:bCs/>
-          <w:lang w:val="en-US"/>
-        </w:rPr>
-        <w:t>cutoff</w:t>
+        <w:t>n.cutoff</w:t>
       </w:r>
       <w:proofErr w:type="spellEnd"/>
       <w:proofErr w:type="gramEnd"/>
@@ -23219,14 +23247,32 @@
         </w:rPr>
         <w:t xml:space="preserve"> </w:t>
       </w:r>
+      <w:proofErr w:type="spellStart"/>
       <w:r>
         <w:rPr>
           <w:b/>
           <w:bCs/>
           <w:lang w:val="en-US"/>
         </w:rPr>
-        <w:t>path</w:t>
-      </w:r>
+        <w:t>display_status</w:t>
+      </w:r>
+      <w:proofErr w:type="spellEnd"/>
+      <w:r>
+        <w:rPr>
+          <w:lang w:val="en-US"/>
+        </w:rPr>
+        <w:t xml:space="preserve">: logical, </w:t>
+      </w:r>
+      <w:proofErr w:type="spellStart"/>
+      <w:r>
+        <w:rPr>
+          <w:b/>
+          <w:bCs/>
+          <w:lang w:val="en-US"/>
+        </w:rPr>
+        <w:t>display_text</w:t>
+      </w:r>
+      <w:proofErr w:type="spellEnd"/>
       <w:r>
         <w:rPr>
           <w:lang w:val="en-US"/>
@@ -23246,6 +23292,56 @@
           <w:lang w:val="en-US"/>
         </w:rPr>
         <w:t xml:space="preserve">      </w:t>
+      </w:r>
+      <w:proofErr w:type="spellStart"/>
+      <w:r>
+        <w:rPr>
+          <w:b/>
+          <w:bCs/>
+          <w:lang w:val="en-US"/>
+        </w:rPr>
+        <w:t>c.</w:t>
+      </w:r>
+      <w:r>
+        <w:rPr>
+          <w:b/>
+          <w:bCs/>
+          <w:lang w:val="en-US"/>
+        </w:rPr>
+        <w:t>cutoff</w:t>
+      </w:r>
+      <w:proofErr w:type="spellEnd"/>
+      <w:r>
+        <w:rPr>
+          <w:lang w:val="en-US"/>
+        </w:rPr>
+        <w:t>: numeric,</w:t>
+      </w:r>
+      <w:r>
+        <w:rPr>
+          <w:lang w:val="en-US"/>
+        </w:rPr>
+        <w:t xml:space="preserve"> </w:t>
+      </w:r>
+      <w:r>
+        <w:rPr>
+          <w:b/>
+          <w:bCs/>
+          <w:lang w:val="en-US"/>
+        </w:rPr>
+        <w:t>path</w:t>
+      </w:r>
+      <w:r>
+        <w:rPr>
+          <w:lang w:val="en-US"/>
+        </w:rPr>
+        <w:t>: character,</w:t>
+      </w:r>
+      <w:r>
+        <w:rPr>
+          <w:lang w:val="en-US"/>
+        </w:rPr>
+        <w:t xml:space="preserve"> </w:t>
       </w:r>
       <w:r>
         <w:rPr>
@@ -25895,7 +25991,14 @@
           <w:b/>
           <w:lang w:val="en-US"/>
         </w:rPr>
-        <w:t>extract_</w:t>
+        <w:t>get</w:t>
+      </w:r>
+      <w:r>
+        <w:rPr>
+          <w:b/>
+          <w:lang w:val="en-US"/>
+        </w:rPr>
+        <w:t>_</w:t>
       </w:r>
       <w:proofErr w:type="gramStart"/>
       <w:r>
@@ -25997,49 +26100,408 @@
       <w:pPr>
         <w:ind w:left="708"/>
         <w:rPr>
+          <w:b/>
+          <w:lang w:val="en-US"/>
+        </w:rPr>
+      </w:pPr>
+      <w:r>
+        <w:rPr>
+          <w:b/>
+          <w:lang w:val="en-US"/>
+        </w:rPr>
+        <w:t xml:space="preserve">    </w:t>
+      </w:r>
+      <w:proofErr w:type="spellStart"/>
+      <w:r>
+        <w:rPr>
+          <w:b/>
+          <w:lang w:val="en-US"/>
+        </w:rPr>
+        <w:t>nodes_links</w:t>
+      </w:r>
+      <w:proofErr w:type="spellEnd"/>
+      <w:r>
+        <w:rPr>
           <w:bCs/>
           <w:lang w:val="en-US"/>
         </w:rPr>
+        <w:t xml:space="preserve"> or </w:t>
+      </w:r>
+      <w:proofErr w:type="spellStart"/>
+      <w:r>
+        <w:rPr>
+          <w:b/>
+          <w:lang w:val="en-US"/>
+        </w:rPr>
+        <w:t>patterns_</w:t>
+      </w:r>
+      <w:r>
+        <w:rPr>
+          <w:b/>
+          <w:lang w:val="en-US"/>
+        </w:rPr>
+        <w:t>links</w:t>
+      </w:r>
+      <w:proofErr w:type="spellEnd"/>
+    </w:p>
+    <w:p>
+      <w:pPr>
+        <w:rPr>
+          <w:b/>
+          <w:lang w:val="en-US"/>
+        </w:rPr>
       </w:pPr>
+      <w:proofErr w:type="spellStart"/>
+      <w:r>
+        <w:rPr>
+          <w:b/>
+          <w:lang w:val="en-US"/>
+        </w:rPr>
+        <w:t>get_</w:t>
+      </w:r>
+      <w:proofErr w:type="gramStart"/>
+      <w:r>
+        <w:rPr>
+          <w:b/>
+          <w:lang w:val="en-US"/>
+        </w:rPr>
+        <w:t>isolates</w:t>
+      </w:r>
+      <w:proofErr w:type="spellEnd"/>
+      <w:r>
+        <w:rPr>
+          <w:b/>
+          <w:lang w:val="en-US"/>
+        </w:rPr>
+        <w:t>(</w:t>
+      </w:r>
+      <w:proofErr w:type="gramEnd"/>
+      <w:r>
+        <w:rPr>
+          <w:b/>
+          <w:lang w:val="en-US"/>
+        </w:rPr>
+        <w:t>entities</w:t>
+      </w:r>
       <w:r>
         <w:rPr>
           <w:bCs/>
           <w:lang w:val="en-US"/>
         </w:rPr>
-        <w:t xml:space="preserve">           </w:t>
-      </w:r>
+        <w:t xml:space="preserve">: character, </w:t>
+      </w:r>
+      <w:r>
+        <w:rPr>
+          <w:b/>
+          <w:lang w:val="en-US"/>
+        </w:rPr>
+        <w:t>characteristics</w:t>
+      </w:r>
+      <w:r>
+        <w:rPr>
+          <w:lang w:val="en-US"/>
+        </w:rPr>
+        <w:t>: see attribut</w:t>
+      </w:r>
+      <w:r>
+        <w:rPr>
+          <w:lang w:val="en-US"/>
+        </w:rPr>
+        <w:t>e</w:t>
+      </w:r>
+      <w:r>
+        <w:rPr>
+          <w:b/>
+          <w:lang w:val="en-US"/>
+        </w:rPr>
+        <w:t xml:space="preserve"> nodes</w:t>
+      </w:r>
+      <w:r>
+        <w:rPr>
+          <w:lang w:val="en-US"/>
+        </w:rPr>
+        <w:t xml:space="preserve"> o</w:t>
+      </w:r>
+      <w:r>
+        <w:rPr>
+          <w:lang w:val="en-US"/>
+        </w:rPr>
+        <w:t>r</w:t>
+      </w:r>
+      <w:r>
+        <w:rPr>
+          <w:lang w:val="en-US"/>
+        </w:rPr>
+        <w:t xml:space="preserve"> </w:t>
+      </w:r>
+      <w:r>
+        <w:rPr>
+          <w:b/>
+          <w:lang w:val="en-US"/>
+        </w:rPr>
+        <w:t>patterns</w:t>
+      </w:r>
+      <w:r>
+        <w:rPr>
+          <w:b/>
+          <w:lang w:val="en-US"/>
+        </w:rPr>
+        <w:t>)</w:t>
+      </w:r>
+      <w:r>
+        <w:rPr>
+          <w:bCs/>
+          <w:lang w:val="en-US"/>
+        </w:rPr>
+        <w:t xml:space="preserve">: </w:t>
+      </w:r>
+      <w:r>
+        <w:rPr>
+          <w:lang w:val="en-US"/>
+        </w:rPr>
+        <w:t>see attribut</w:t>
+      </w:r>
+      <w:r>
+        <w:rPr>
+          <w:lang w:val="en-US"/>
+        </w:rPr>
+        <w:t>e</w:t>
+      </w:r>
+    </w:p>
+    <w:p>
+      <w:pPr>
+        <w:ind w:left="708"/>
+        <w:rPr>
+          <w:b/>
+          <w:lang w:val="en-US"/>
+        </w:rPr>
+      </w:pPr>
+      <w:r>
+        <w:rPr>
+          <w:b/>
+          <w:lang w:val="en-US"/>
+        </w:rPr>
+        <w:t xml:space="preserve">         </w:t>
+      </w:r>
+      <w:r>
+        <w:rPr>
+          <w:b/>
+          <w:lang w:val="en-US"/>
+        </w:rPr>
+        <w:t>nodes</w:t>
+      </w:r>
+      <w:r>
+        <w:rPr>
+          <w:lang w:val="en-US"/>
+        </w:rPr>
+        <w:t xml:space="preserve"> o</w:t>
+      </w:r>
+      <w:r>
+        <w:rPr>
+          <w:lang w:val="en-US"/>
+        </w:rPr>
+        <w:t>r</w:t>
+      </w:r>
+      <w:r>
+        <w:rPr>
+          <w:lang w:val="en-US"/>
+        </w:rPr>
+        <w:t xml:space="preserve"> </w:t>
+      </w:r>
+      <w:r>
+        <w:rPr>
+          <w:b/>
+          <w:lang w:val="en-US"/>
+        </w:rPr>
+        <w:t>patterns</w:t>
+      </w:r>
+    </w:p>
+    <w:p>
+      <w:pPr>
+        <w:rPr>
+          <w:b/>
+          <w:lang w:val="en-US"/>
+        </w:rPr>
+      </w:pPr>
       <w:proofErr w:type="spellStart"/>
       <w:r>
         <w:rPr>
           <w:b/>
           <w:lang w:val="en-US"/>
         </w:rPr>
-        <w:t>nodes_links</w:t>
+        <w:t>get_</w:t>
+      </w:r>
+      <w:r>
+        <w:rPr>
+          <w:b/>
+          <w:lang w:val="en-US"/>
+        </w:rPr>
+        <w:t>non_</w:t>
+      </w:r>
+      <w:proofErr w:type="gramStart"/>
+      <w:r>
+        <w:rPr>
+          <w:b/>
+          <w:lang w:val="en-US"/>
+        </w:rPr>
+        <w:t>isolates</w:t>
       </w:r>
       <w:proofErr w:type="spellEnd"/>
       <w:r>
         <w:rPr>
+          <w:b/>
+          <w:lang w:val="en-US"/>
+        </w:rPr>
+        <w:t>(</w:t>
+      </w:r>
+      <w:proofErr w:type="gramEnd"/>
+      <w:r>
+        <w:rPr>
+          <w:b/>
+          <w:lang w:val="en-US"/>
+        </w:rPr>
+        <w:t>entities</w:t>
+      </w:r>
+      <w:r>
+        <w:rPr>
           <w:bCs/>
           <w:lang w:val="en-US"/>
         </w:rPr>
-        <w:t xml:space="preserve"> or </w:t>
-      </w:r>
-      <w:proofErr w:type="spellStart"/>
-      <w:r>
-        <w:rPr>
-          <w:b/>
-          <w:lang w:val="en-US"/>
-        </w:rPr>
-        <w:t>patterns_</w:t>
-      </w:r>
-      <w:r>
-        <w:rPr>
-          <w:b/>
-          <w:lang w:val="en-US"/>
-        </w:rPr>
-        <w:t>links</w:t>
-      </w:r>
-      <w:proofErr w:type="spellEnd"/>
+        <w:t xml:space="preserve">: character, </w:t>
+      </w:r>
+      <w:r>
+        <w:rPr>
+          <w:b/>
+          <w:lang w:val="en-US"/>
+        </w:rPr>
+        <w:t>characteristics</w:t>
+      </w:r>
+      <w:r>
+        <w:rPr>
+          <w:lang w:val="en-US"/>
+        </w:rPr>
+        <w:t>: see attribut</w:t>
+      </w:r>
+      <w:r>
+        <w:rPr>
+          <w:lang w:val="en-US"/>
+        </w:rPr>
+        <w:t>e</w:t>
+      </w:r>
+      <w:r>
+        <w:rPr>
+          <w:b/>
+          <w:lang w:val="en-US"/>
+        </w:rPr>
+        <w:t xml:space="preserve"> nodes</w:t>
+      </w:r>
+      <w:r>
+        <w:rPr>
+          <w:lang w:val="en-US"/>
+        </w:rPr>
+        <w:t xml:space="preserve"> o</w:t>
+      </w:r>
+      <w:r>
+        <w:rPr>
+          <w:lang w:val="en-US"/>
+        </w:rPr>
+        <w:t>r</w:t>
+      </w:r>
+      <w:r>
+        <w:rPr>
+          <w:lang w:val="en-US"/>
+        </w:rPr>
+        <w:t xml:space="preserve"> </w:t>
+      </w:r>
+      <w:r>
+        <w:rPr>
+          <w:b/>
+          <w:lang w:val="en-US"/>
+        </w:rPr>
+        <w:t>patterns</w:t>
+      </w:r>
+      <w:r>
+        <w:rPr>
+          <w:b/>
+          <w:lang w:val="en-US"/>
+        </w:rPr>
+        <w:t>)</w:t>
+      </w:r>
+      <w:r>
+        <w:rPr>
+          <w:bCs/>
+          <w:lang w:val="en-US"/>
+        </w:rPr>
+        <w:t xml:space="preserve">: </w:t>
+      </w:r>
+      <w:r>
+        <w:rPr>
+          <w:lang w:val="en-US"/>
+        </w:rPr>
+        <w:t>see attribut</w:t>
+      </w:r>
+      <w:r>
+        <w:rPr>
+          <w:lang w:val="en-US"/>
+        </w:rPr>
+        <w:t>e</w:t>
+      </w:r>
+    </w:p>
+    <w:p>
+      <w:pPr>
+        <w:ind w:left="1416"/>
+        <w:rPr>
+          <w:bCs/>
+          <w:lang w:val="en-US"/>
+        </w:rPr>
+      </w:pPr>
+      <w:r>
+        <w:rPr>
+          <w:b/>
+          <w:lang w:val="en-US"/>
+        </w:rPr>
+        <w:t xml:space="preserve">    </w:t>
+      </w:r>
+      <w:r>
+        <w:rPr>
+          <w:b/>
+          <w:lang w:val="en-US"/>
+        </w:rPr>
+        <w:t>nodes</w:t>
+      </w:r>
+      <w:r>
+        <w:rPr>
+          <w:lang w:val="en-US"/>
+        </w:rPr>
+        <w:t xml:space="preserve"> o</w:t>
+      </w:r>
+      <w:r>
+        <w:rPr>
+          <w:lang w:val="en-US"/>
+        </w:rPr>
+        <w:t>r</w:t>
+      </w:r>
+      <w:r>
+        <w:rPr>
+          <w:lang w:val="en-US"/>
+        </w:rPr>
+        <w:t xml:space="preserve"> </w:t>
+      </w:r>
+      <w:r>
+        <w:rPr>
+          <w:b/>
+          <w:lang w:val="en-US"/>
+        </w:rPr>
+        <w:t>patterns</w:t>
+      </w:r>
+    </w:p>
+    <w:p>
+      <w:pPr>
+        <w:rPr>
+          <w:bCs/>
+          <w:lang w:val="en-US"/>
+        </w:rPr>
+      </w:pPr>
     </w:p>
     <w:sectPr>
       <w:type w:val="continuous"/>
@@ -26158,7 +26620,7 @@
         </mc:Choice>
         <mc:Fallback>
           <w:pict>
-            <v:rect w14:anchorId="1ADFF403" id="Rectangle 38" o:spid="_x0000_s1026" style="position:absolute;margin-left:1.15pt;margin-top:-7.8pt;width:466.5pt;height:1.45pt;z-index:251660288;visibility:visible;mso-wrap-style:square;mso-wrap-distance-left:9pt;mso-wrap-distance-top:0;mso-wrap-distance-right:9pt;mso-wrap-distance-bottom:0;mso-position-horizontal:absolute;mso-position-horizontal-relative:text;mso-position-vertical:absolute;mso-position-vertical-relative:text;v-text-anchor:middle" o:gfxdata="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" fillcolor="black [3213]" stroked="f" strokeweight="1pt">
+            <v:rect w14:anchorId="38358C05" id="Rectangle 38" o:spid="_x0000_s1026" style="position:absolute;margin-left:1.15pt;margin-top:-7.8pt;width:466.5pt;height:1.45pt;z-index:251660288;visibility:visible;mso-wrap-style:square;mso-wrap-distance-left:9pt;mso-wrap-distance-top:0;mso-wrap-distance-right:9pt;mso-wrap-distance-bottom:0;mso-position-horizontal:absolute;mso-position-horizontal-relative:text;mso-position-vertical:absolute;mso-position-vertical-relative:text;v-text-anchor:middle" o:gfxdata="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" fillcolor="black [3213]" stroked="f" strokeweight="1pt">
               <w10:wrap type="square"/>
             </v:rect>
           </w:pict>
@@ -26401,7 +26863,7 @@
         <w:color w:val="808080" w:themeColor="background1" w:themeShade="80"/>
         <w:lang w:val="en-US"/>
       </w:rPr>
-      <w:t>8</w:t>
+      <w:t>9</w:t>
     </w:r>
     <w:r>
       <w:rPr>

</xml_diff>

<commit_message>
feat: Add function to search for complex entities
Add one function to search for complex nodes or patterns with regard to
one category. Allow to search for entities associated with several
values of the category (via their items) or entities generating links
corresponding with several values of the category.
</commit_message>
<xml_diff>
--- a/vignettes/Types_of_attributes_and_methods.docx
+++ b/vignettes/Types_of_attributes_and_methods.docx
@@ -16141,13 +16141,7 @@
         <w:rPr>
           <w:lang w:val="en-US"/>
         </w:rPr>
-        <w:t>: character,</w:t>
-      </w:r>
-      <w:r>
-        <w:rPr>
-          <w:lang w:val="en-US"/>
-        </w:rPr>
-        <w:t xml:space="preserve"> </w:t>
+        <w:t xml:space="preserve">: character, </w:t>
       </w:r>
       <w:proofErr w:type="spellStart"/>
       <w:r>
@@ -20058,13 +20052,7 @@
         <w:rPr>
           <w:lang w:val="en-US"/>
         </w:rPr>
-        <w:t>: character,</w:t>
-      </w:r>
-      <w:r>
-        <w:rPr>
-          <w:lang w:val="en-US"/>
-        </w:rPr>
-        <w:t xml:space="preserve"> </w:t>
+        <w:t xml:space="preserve">: character, </w:t>
       </w:r>
       <w:proofErr w:type="spellStart"/>
       <w:r>
@@ -26329,14 +26317,7 @@
           <w:b/>
           <w:lang w:val="en-US"/>
         </w:rPr>
-        <w:t>get_</w:t>
-      </w:r>
-      <w:r>
-        <w:rPr>
-          <w:b/>
-          <w:lang w:val="en-US"/>
-        </w:rPr>
-        <w:t>non_</w:t>
+        <w:t>get_non_</w:t>
       </w:r>
       <w:proofErr w:type="gramStart"/>
       <w:r>
@@ -26499,6 +26480,208 @@
       <w:pPr>
         <w:rPr>
           <w:bCs/>
+          <w:lang w:val="en-US"/>
+        </w:rPr>
+      </w:pPr>
+      <w:proofErr w:type="spellStart"/>
+      <w:r>
+        <w:rPr>
+          <w:b/>
+          <w:lang w:val="en-US"/>
+        </w:rPr>
+        <w:t>get_</w:t>
+      </w:r>
+      <w:proofErr w:type="gramStart"/>
+      <w:r>
+        <w:rPr>
+          <w:b/>
+          <w:lang w:val="en-US"/>
+        </w:rPr>
+        <w:t>complexes</w:t>
+      </w:r>
+      <w:proofErr w:type="spellEnd"/>
+      <w:r>
+        <w:rPr>
+          <w:b/>
+          <w:lang w:val="en-US"/>
+        </w:rPr>
+        <w:t>(</w:t>
+      </w:r>
+      <w:proofErr w:type="gramEnd"/>
+      <w:r>
+        <w:rPr>
+          <w:b/>
+          <w:lang w:val="en-US"/>
+        </w:rPr>
+        <w:t>entities</w:t>
+      </w:r>
+      <w:r>
+        <w:rPr>
+          <w:bCs/>
+          <w:lang w:val="en-US"/>
+        </w:rPr>
+        <w:t xml:space="preserve">: character, </w:t>
+      </w:r>
+      <w:r>
+        <w:rPr>
+          <w:b/>
+          <w:lang w:val="en-US"/>
+        </w:rPr>
+        <w:t>characteristics</w:t>
+      </w:r>
+      <w:r>
+        <w:rPr>
+          <w:bCs/>
+          <w:lang w:val="en-US"/>
+        </w:rPr>
+        <w:t xml:space="preserve">: see attribute </w:t>
+      </w:r>
+      <w:r>
+        <w:rPr>
+          <w:b/>
+          <w:lang w:val="en-US"/>
+        </w:rPr>
+        <w:t>nodes</w:t>
+      </w:r>
+      <w:r>
+        <w:rPr>
+          <w:bCs/>
+          <w:lang w:val="en-US"/>
+        </w:rPr>
+        <w:t xml:space="preserve"> or </w:t>
+      </w:r>
+      <w:r>
+        <w:rPr>
+          <w:b/>
+          <w:lang w:val="en-US"/>
+        </w:rPr>
+        <w:t>patterns</w:t>
+      </w:r>
+      <w:r>
+        <w:rPr>
+          <w:bCs/>
+          <w:lang w:val="en-US"/>
+        </w:rPr>
+        <w:t>,</w:t>
+      </w:r>
+    </w:p>
+    <w:p>
+      <w:pPr>
+        <w:ind w:left="1416" w:firstLine="48"/>
+        <w:rPr>
+          <w:lang w:val="en-US"/>
+        </w:rPr>
+      </w:pPr>
+      <w:r>
+        <w:rPr>
+          <w:b/>
+          <w:lang w:val="en-US"/>
+        </w:rPr>
+        <w:t>category</w:t>
+      </w:r>
+      <w:r>
+        <w:rPr>
+          <w:bCs/>
+          <w:lang w:val="en-US"/>
+        </w:rPr>
+        <w:t xml:space="preserve">: </w:t>
+      </w:r>
+      <w:r>
+        <w:rPr>
+          <w:lang w:val="en-US"/>
+        </w:rPr>
+        <w:t>character | numeric</w:t>
+      </w:r>
+      <w:r>
+        <w:rPr>
+          <w:lang w:val="en-US"/>
+        </w:rPr>
+        <w:t xml:space="preserve">, </w:t>
+      </w:r>
+      <w:r>
+        <w:rPr>
+          <w:b/>
+          <w:bCs/>
+          <w:lang w:val="en-US"/>
+        </w:rPr>
+        <w:t>target</w:t>
+      </w:r>
+      <w:r>
+        <w:rPr>
+          <w:lang w:val="en-US"/>
+        </w:rPr>
+        <w:t xml:space="preserve">: character, </w:t>
+      </w:r>
+      <w:proofErr w:type="spellStart"/>
+      <w:r>
+        <w:rPr>
+          <w:b/>
+          <w:bCs/>
+          <w:lang w:val="en-US"/>
+        </w:rPr>
+        <w:t>min_nb_values</w:t>
+      </w:r>
+      <w:proofErr w:type="spellEnd"/>
+      <w:r>
+        <w:rPr>
+          <w:lang w:val="en-US"/>
+        </w:rPr>
+        <w:t>: numeric</w:t>
+      </w:r>
+      <w:r>
+        <w:rPr>
+          <w:b/>
+          <w:bCs/>
+          <w:lang w:val="en-US"/>
+        </w:rPr>
+        <w:t>)</w:t>
+      </w:r>
+      <w:r>
+        <w:rPr>
+          <w:lang w:val="en-US"/>
+        </w:rPr>
+        <w:t>: see</w:t>
+      </w:r>
+    </w:p>
+    <w:p>
+      <w:pPr>
+        <w:ind w:left="1416" w:firstLine="48"/>
+        <w:rPr>
+          <w:lang w:val="en-US"/>
+        </w:rPr>
+      </w:pPr>
+      <w:r>
+        <w:rPr>
+          <w:lang w:val="en-US"/>
+        </w:rPr>
+        <w:t xml:space="preserve">attribute </w:t>
+      </w:r>
+      <w:r>
+        <w:rPr>
+          <w:b/>
+          <w:bCs/>
+          <w:lang w:val="en-US"/>
+        </w:rPr>
+        <w:t>nodes</w:t>
+      </w:r>
+      <w:r>
+        <w:rPr>
+          <w:lang w:val="en-US"/>
+        </w:rPr>
+        <w:t xml:space="preserve"> or </w:t>
+      </w:r>
+      <w:r>
+        <w:rPr>
+          <w:b/>
+          <w:bCs/>
+          <w:lang w:val="en-US"/>
+        </w:rPr>
+        <w:t>patterns</w:t>
+      </w:r>
+    </w:p>
+    <w:p>
+      <w:pPr>
+        <w:rPr>
           <w:lang w:val="en-US"/>
         </w:rPr>
       </w:pPr>
@@ -26620,7 +26803,7 @@
         </mc:Choice>
         <mc:Fallback>
           <w:pict>
-            <v:rect w14:anchorId="38358C05" id="Rectangle 38" o:spid="_x0000_s1026" style="position:absolute;margin-left:1.15pt;margin-top:-7.8pt;width:466.5pt;height:1.45pt;z-index:251660288;visibility:visible;mso-wrap-style:square;mso-wrap-distance-left:9pt;mso-wrap-distance-top:0;mso-wrap-distance-right:9pt;mso-wrap-distance-bottom:0;mso-position-horizontal:absolute;mso-position-horizontal-relative:text;mso-position-vertical:absolute;mso-position-vertical-relative:text;v-text-anchor:middle" o:gfxdata="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" fillcolor="black [3213]" stroked="f" strokeweight="1pt">
+            <v:rect w14:anchorId="65806344" id="Rectangle 38" o:spid="_x0000_s1026" style="position:absolute;margin-left:1.15pt;margin-top:-7.8pt;width:466.5pt;height:1.45pt;z-index:251660288;visibility:visible;mso-wrap-style:square;mso-wrap-distance-left:9pt;mso-wrap-distance-top:0;mso-wrap-distance-right:9pt;mso-wrap-distance-bottom:0;mso-position-horizontal:absolute;mso-position-horizontal-relative:text;mso-position-vertical:absolute;mso-position-vertical-relative:text;v-text-anchor:middle" o:gfxdata="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" fillcolor="black [3213]" stroked="f" strokeweight="1pt">
               <w10:wrap type="square"/>
             </v:rect>
           </w:pict>
@@ -26842,7 +27025,7 @@
         <w:color w:val="808080" w:themeColor="background1" w:themeShade="80"/>
         <w:lang w:val="en-US"/>
       </w:rPr>
-      <w:t>July</w:t>
+      <w:t>August</w:t>
     </w:r>
     <w:r>
       <w:rPr>
@@ -26856,14 +27039,7 @@
         <w:color w:val="808080" w:themeColor="background1" w:themeShade="80"/>
         <w:lang w:val="en-US"/>
       </w:rPr>
-      <w:t>2</w:t>
-    </w:r>
-    <w:r>
-      <w:rPr>
-        <w:color w:val="808080" w:themeColor="background1" w:themeShade="80"/>
-        <w:lang w:val="en-US"/>
-      </w:rPr>
-      <w:t>9</w:t>
+      <w:t>4</w:t>
     </w:r>
     <w:r>
       <w:rPr>

</xml_diff>

<commit_message>
refactor: Rename some parameters
Rename most of parameters "target" to "presence".
</commit_message>
<xml_diff>
--- a/vignettes/Types_of_attributes_and_methods.docx
+++ b/vignettes/Types_of_attributes_and_methods.docx
@@ -24723,7 +24723,14 @@
           <w:b/>
           <w:lang w:val="en-US"/>
         </w:rPr>
-        <w:t xml:space="preserve">         target</w:t>
+        <w:t xml:space="preserve">         </w:t>
+      </w:r>
+      <w:r>
+        <w:rPr>
+          <w:b/>
+          <w:lang w:val="en-US"/>
+        </w:rPr>
+        <w:t>presence</w:t>
       </w:r>
       <w:r>
         <w:rPr>
@@ -25363,7 +25370,7 @@
           <w:b/>
           <w:lang w:val="en-US"/>
         </w:rPr>
-        <w:t>target</w:t>
+        <w:t>presence</w:t>
       </w:r>
       <w:r>
         <w:rPr>
@@ -26803,7 +26810,7 @@
         </mc:Choice>
         <mc:Fallback>
           <w:pict>
-            <v:rect w14:anchorId="65806344" id="Rectangle 38" o:spid="_x0000_s1026" style="position:absolute;margin-left:1.15pt;margin-top:-7.8pt;width:466.5pt;height:1.45pt;z-index:251660288;visibility:visible;mso-wrap-style:square;mso-wrap-distance-left:9pt;mso-wrap-distance-top:0;mso-wrap-distance-right:9pt;mso-wrap-distance-bottom:0;mso-position-horizontal:absolute;mso-position-horizontal-relative:text;mso-position-vertical:absolute;mso-position-vertical-relative:text;v-text-anchor:middle" o:gfxdata="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" fillcolor="black [3213]" stroked="f" strokeweight="1pt">
+            <v:rect w14:anchorId="4DB57C15" id="Rectangle 38" o:spid="_x0000_s1026" style="position:absolute;margin-left:1.15pt;margin-top:-7.8pt;width:466.5pt;height:1.45pt;z-index:251660288;visibility:visible;mso-wrap-style:square;mso-wrap-distance-left:9pt;mso-wrap-distance-top:0;mso-wrap-distance-right:9pt;mso-wrap-distance-bottom:0;mso-position-horizontal:absolute;mso-position-horizontal-relative:text;mso-position-vertical:absolute;mso-position-vertical-relative:text;v-text-anchor:middle" o:gfxdata="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" fillcolor="black [3213]" stroked="f" strokeweight="1pt">
               <w10:wrap type="square"/>
             </v:rect>
           </w:pict>
@@ -27039,7 +27046,7 @@
         <w:color w:val="808080" w:themeColor="background1" w:themeShade="80"/>
         <w:lang w:val="en-US"/>
       </w:rPr>
-      <w:t>4</w:t>
+      <w:t>5</w:t>
     </w:r>
     <w:r>
       <w:rPr>

</xml_diff>

<commit_message>
docs: Update and improve documentation
Simplify the installation section in README.
Change the format used for references in function documentation.
Add paragraphs to warn the user about the spectral analysis methodology
and the documentation.
</commit_message>
<xml_diff>
--- a/vignettes/Types_of_attributes_and_methods.docx
+++ b/vignettes/Types_of_attributes_and_methods.docx
@@ -16212,6 +16212,22 @@
       <w:r>
         <w:rPr>
           <w:b/>
+          <w:bCs/>
+          <w:lang w:val="en-US"/>
+        </w:rPr>
+        <w:t>size_range</w:t>
+      </w:r>
+      <w:proofErr w:type="spellEnd"/>
+      <w:r>
+        <w:rPr>
+          <w:lang w:val="en-US"/>
+        </w:rPr>
+        <w:t xml:space="preserve">: vector(numeric), </w:t>
+      </w:r>
+      <w:proofErr w:type="spellStart"/>
+      <w:r>
+        <w:rPr>
+          <w:b/>
           <w:lang w:val="en-US"/>
         </w:rPr>
         <w:t>vertex_size</w:t>
@@ -16251,20 +16267,6 @@
           <w:lang w:val="en-US"/>
         </w:rPr>
         <w:t xml:space="preserve">: character, </w:t>
-      </w:r>
-      <w:r>
-        <w:rPr>
-          <w:b/>
-          <w:lang w:val="en-US"/>
-        </w:rPr>
-        <w:t>clusters</w:t>
-      </w:r>
-      <w:r>
-        <w:rPr>
-          <w:bCs/>
-          <w:lang w:val="en-US"/>
-        </w:rPr>
-        <w:t>: numeric,</w:t>
       </w:r>
     </w:p>
     <w:p>
@@ -16276,9 +16278,32 @@
       </w:pPr>
       <w:r>
         <w:rPr>
+          <w:b/>
+          <w:bCs/>
           <w:lang w:val="en-US"/>
         </w:rPr>
         <w:t xml:space="preserve">        </w:t>
+      </w:r>
+      <w:r>
+        <w:rPr>
+          <w:b/>
+          <w:lang w:val="en-US"/>
+        </w:rPr>
+        <w:t>clusters</w:t>
+      </w:r>
+      <w:r>
+        <w:rPr>
+          <w:bCs/>
+          <w:lang w:val="en-US"/>
+        </w:rPr>
+        <w:t>: numeric,</w:t>
+      </w:r>
+      <w:r>
+        <w:rPr>
+          <w:bCs/>
+          <w:lang w:val="en-US"/>
+        </w:rPr>
+        <w:t xml:space="preserve"> </w:t>
       </w:r>
       <w:r>
         <w:rPr>
@@ -16343,30 +16368,6 @@
       </w:r>
       <w:proofErr w:type="spellEnd"/>
       <w:proofErr w:type="gramEnd"/>
-      <w:r>
-        <w:rPr>
-          <w:lang w:val="en-US"/>
-        </w:rPr>
-        <w:t xml:space="preserve">: numeric, </w:t>
-      </w:r>
-      <w:proofErr w:type="spellStart"/>
-      <w:r>
-        <w:rPr>
-          <w:b/>
-          <w:bCs/>
-          <w:lang w:val="en-US"/>
-        </w:rPr>
-        <w:t>c.</w:t>
-      </w:r>
-      <w:r>
-        <w:rPr>
-          <w:b/>
-          <w:bCs/>
-          <w:lang w:val="en-US"/>
-        </w:rPr>
-        <w:t>cutoff</w:t>
-      </w:r>
-      <w:proofErr w:type="spellEnd"/>
       <w:r>
         <w:rPr>
           <w:lang w:val="en-US"/>
@@ -16383,6 +16384,7 @@
       </w:pPr>
       <w:r>
         <w:rPr>
+          <w:b/>
           <w:lang w:val="en-US"/>
         </w:rPr>
         <w:t xml:space="preserve">        </w:t>
@@ -16394,6 +16396,30 @@
           <w:bCs/>
           <w:lang w:val="en-US"/>
         </w:rPr>
+        <w:t>c.</w:t>
+      </w:r>
+      <w:r>
+        <w:rPr>
+          <w:b/>
+          <w:bCs/>
+          <w:lang w:val="en-US"/>
+        </w:rPr>
+        <w:t>cutoff</w:t>
+      </w:r>
+      <w:proofErr w:type="spellEnd"/>
+      <w:r>
+        <w:rPr>
+          <w:lang w:val="en-US"/>
+        </w:rPr>
+        <w:t xml:space="preserve">: numeric, </w:t>
+      </w:r>
+      <w:proofErr w:type="spellStart"/>
+      <w:r>
+        <w:rPr>
+          <w:b/>
+          <w:bCs/>
+          <w:lang w:val="en-US"/>
+        </w:rPr>
         <w:t>display_mixt</w:t>
       </w:r>
       <w:proofErr w:type="spellEnd"/>
@@ -16434,65 +16460,74 @@
           <w:lang w:val="en-US"/>
         </w:rPr>
         <w:t>: character,</w:t>
-      </w:r>
-      <w:r>
-        <w:rPr>
-          <w:lang w:val="en-US"/>
-        </w:rPr>
-        <w:t xml:space="preserve"> </w:t>
-      </w:r>
-      <w:r>
-        <w:rPr>
-          <w:b/>
-          <w:lang w:val="en-US"/>
-        </w:rPr>
-        <w:t>title</w:t>
-      </w:r>
-      <w:r>
-        <w:rPr>
-          <w:lang w:val="en-US"/>
-        </w:rPr>
-        <w:t>: character</w:t>
-      </w:r>
-      <w:r>
-        <w:rPr>
-          <w:lang w:val="en-US"/>
-        </w:rPr>
-        <w:t xml:space="preserve">, </w:t>
-      </w:r>
-      <w:r>
-        <w:rPr>
-          <w:b/>
-          <w:bCs/>
-          <w:lang w:val="en-US"/>
-        </w:rPr>
-        <w:t>…</w:t>
-      </w:r>
-      <w:r>
-        <w:rPr>
-          <w:b/>
-          <w:lang w:val="en-US"/>
-        </w:rPr>
-        <w:t>)</w:t>
-      </w:r>
-      <w:r>
-        <w:rPr>
-          <w:lang w:val="en-US"/>
-        </w:rPr>
-        <w:t>: list</w:t>
       </w:r>
     </w:p>
     <w:p>
       <w:pPr>
+        <w:ind w:left="1416"/>
         <w:rPr>
           <w:lang w:val="en-US"/>
         </w:rPr>
       </w:pPr>
       <w:r>
         <w:rPr>
+          <w:b/>
           <w:lang w:val="en-US"/>
         </w:rPr>
         <w:lastRenderedPageBreak/>
+        <w:t xml:space="preserve">        </w:t>
+      </w:r>
+      <w:r>
+        <w:rPr>
+          <w:b/>
+          <w:lang w:val="en-US"/>
+        </w:rPr>
+        <w:t>title</w:t>
+      </w:r>
+      <w:r>
+        <w:rPr>
+          <w:lang w:val="en-US"/>
+        </w:rPr>
+        <w:t>: character</w:t>
+      </w:r>
+      <w:r>
+        <w:rPr>
+          <w:lang w:val="en-US"/>
+        </w:rPr>
+        <w:t xml:space="preserve">, </w:t>
+      </w:r>
+      <w:r>
+        <w:rPr>
+          <w:b/>
+          <w:bCs/>
+          <w:lang w:val="en-US"/>
+        </w:rPr>
+        <w:t>…</w:t>
+      </w:r>
+      <w:r>
+        <w:rPr>
+          <w:b/>
+          <w:lang w:val="en-US"/>
+        </w:rPr>
+        <w:t>)</w:t>
+      </w:r>
+      <w:r>
+        <w:rPr>
+          <w:lang w:val="en-US"/>
+        </w:rPr>
+        <w:t>: list</w:t>
+      </w:r>
+    </w:p>
+    <w:p>
+      <w:pPr>
+        <w:rPr>
+          <w:lang w:val="en-US"/>
+        </w:rPr>
+      </w:pPr>
+      <w:r>
+        <w:rPr>
+          <w:lang w:val="en-US"/>
+        </w:rPr>
         <w:t>[["vertices"]]:</w:t>
       </w:r>
     </w:p>
@@ -20144,6 +20179,22 @@
           <w:bCs/>
           <w:lang w:val="en-US"/>
         </w:rPr>
+        <w:t>size_range</w:t>
+      </w:r>
+      <w:proofErr w:type="spellEnd"/>
+      <w:r>
+        <w:rPr>
+          <w:lang w:val="en-US"/>
+        </w:rPr>
+        <w:t xml:space="preserve">: vector(numeric), </w:t>
+      </w:r>
+      <w:proofErr w:type="spellStart"/>
+      <w:r>
+        <w:rPr>
+          <w:b/>
+          <w:bCs/>
+          <w:lang w:val="en-US"/>
+        </w:rPr>
         <w:t>vertex_col</w:t>
       </w:r>
       <w:proofErr w:type="spellEnd"/>
@@ -20196,43 +20247,7 @@
         <w:rPr>
           <w:lang w:val="en-US"/>
         </w:rPr>
-        <w:t xml:space="preserve">, </w:t>
-      </w:r>
-      <w:proofErr w:type="spellStart"/>
-      <w:r>
-        <w:rPr>
-          <w:b/>
-          <w:bCs/>
-          <w:lang w:val="en-US"/>
-        </w:rPr>
-        <w:t>display_mixt</w:t>
-      </w:r>
-      <w:proofErr w:type="spellEnd"/>
-      <w:r>
-        <w:rPr>
-          <w:lang w:val="en-US"/>
-        </w:rPr>
-        <w:t>: logical,</w:t>
-      </w:r>
-      <w:r>
-        <w:rPr>
-          <w:b/>
-          <w:lang w:val="en-US"/>
-        </w:rPr>
-        <w:t xml:space="preserve"> </w:t>
-      </w:r>
-      <w:r>
-        <w:rPr>
-          <w:b/>
-          <w:lang w:val="en-US"/>
-        </w:rPr>
-        <w:t>path</w:t>
-      </w:r>
-      <w:r>
-        <w:rPr>
-          <w:lang w:val="en-US"/>
-        </w:rPr>
-        <w:t>: character,</w:t>
+        <w:t>,</w:t>
       </w:r>
     </w:p>
     <w:p>
@@ -20249,6 +20264,48 @@
           <w:lang w:val="en-US"/>
         </w:rPr>
         <w:t xml:space="preserve">            </w:t>
+      </w:r>
+      <w:proofErr w:type="spellStart"/>
+      <w:r>
+        <w:rPr>
+          <w:b/>
+          <w:bCs/>
+          <w:lang w:val="en-US"/>
+        </w:rPr>
+        <w:t>display_mixt</w:t>
+      </w:r>
+      <w:proofErr w:type="spellEnd"/>
+      <w:r>
+        <w:rPr>
+          <w:lang w:val="en-US"/>
+        </w:rPr>
+        <w:t>: logical,</w:t>
+      </w:r>
+      <w:r>
+        <w:rPr>
+          <w:b/>
+          <w:lang w:val="en-US"/>
+        </w:rPr>
+        <w:t xml:space="preserve"> </w:t>
+      </w:r>
+      <w:r>
+        <w:rPr>
+          <w:b/>
+          <w:lang w:val="en-US"/>
+        </w:rPr>
+        <w:t>path</w:t>
+      </w:r>
+      <w:r>
+        <w:rPr>
+          <w:lang w:val="en-US"/>
+        </w:rPr>
+        <w:t>: character,</w:t>
+      </w:r>
+      <w:r>
+        <w:rPr>
+          <w:lang w:val="en-US"/>
+        </w:rPr>
+        <w:t xml:space="preserve"> </w:t>
       </w:r>
       <w:r>
         <w:rPr>
@@ -21360,6 +21417,7 @@
     </w:p>
     <w:p>
       <w:pPr>
+        <w:spacing w:after="160"/>
         <w:rPr>
           <w:lang w:val="en-US"/>
         </w:rPr>
@@ -21368,6 +21426,20 @@
         <w:rPr>
           <w:lang w:val="en-US"/>
         </w:rPr>
+        <w:br w:type="page"/>
+      </w:r>
+    </w:p>
+    <w:p>
+      <w:pPr>
+        <w:rPr>
+          <w:lang w:val="en-US"/>
+        </w:rPr>
+      </w:pPr>
+      <w:r>
+        <w:rPr>
+          <w:lang w:val="en-US"/>
+        </w:rPr>
+        <w:lastRenderedPageBreak/>
         <w:t xml:space="preserve">[["edges"]]: </w:t>
       </w:r>
     </w:p>
@@ -21756,7 +21828,6 @@
         <w:rPr>
           <w:lang w:val="en-US"/>
         </w:rPr>
-        <w:lastRenderedPageBreak/>
         <w:t xml:space="preserve">or (depends on the value of </w:t>
       </w:r>
       <w:r>
@@ -25172,6 +25243,7 @@
           <w:b/>
           <w:lang w:val="en-US"/>
         </w:rPr>
+        <w:lastRenderedPageBreak/>
         <w:t>check_access_for_</w:t>
       </w:r>
       <w:proofErr w:type="gramStart"/>
@@ -25238,20 +25310,12 @@
           <w:lang w:val="en-US"/>
         </w:rPr>
       </w:pPr>
-    </w:p>
-    <w:p>
-      <w:pPr>
-        <w:rPr>
-          <w:lang w:val="en-US"/>
-        </w:rPr>
-      </w:pPr>
       <w:proofErr w:type="spellStart"/>
       <w:r>
         <w:rPr>
           <w:b/>
           <w:lang w:val="en-US"/>
         </w:rPr>
-        <w:lastRenderedPageBreak/>
         <w:t>extract_</w:t>
       </w:r>
       <w:r>
@@ -26810,7 +26874,7 @@
         </mc:Choice>
         <mc:Fallback>
           <w:pict>
-            <v:rect w14:anchorId="4DB57C15" id="Rectangle 38" o:spid="_x0000_s1026" style="position:absolute;margin-left:1.15pt;margin-top:-7.8pt;width:466.5pt;height:1.45pt;z-index:251660288;visibility:visible;mso-wrap-style:square;mso-wrap-distance-left:9pt;mso-wrap-distance-top:0;mso-wrap-distance-right:9pt;mso-wrap-distance-bottom:0;mso-position-horizontal:absolute;mso-position-horizontal-relative:text;mso-position-vertical:absolute;mso-position-vertical-relative:text;v-text-anchor:middle" o:gfxdata="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" fillcolor="black [3213]" stroked="f" strokeweight="1pt">
+            <v:rect w14:anchorId="29B27D34" id="Rectangle 38" o:spid="_x0000_s1026" style="position:absolute;margin-left:1.15pt;margin-top:-7.8pt;width:466.5pt;height:1.45pt;z-index:251660288;visibility:visible;mso-wrap-style:square;mso-wrap-distance-left:9pt;mso-wrap-distance-top:0;mso-wrap-distance-right:9pt;mso-wrap-distance-bottom:0;mso-position-horizontal:absolute;mso-position-horizontal-relative:text;mso-position-vertical:absolute;mso-position-vertical-relative:text;v-text-anchor:middle" o:gfxdata="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" fillcolor="black [3213]" stroked="f" strokeweight="1pt">
               <w10:wrap type="square"/>
             </v:rect>
           </w:pict>
@@ -27046,7 +27110,7 @@
         <w:color w:val="808080" w:themeColor="background1" w:themeShade="80"/>
         <w:lang w:val="en-US"/>
       </w:rPr>
-      <w:t>5</w:t>
+      <w:t>6</w:t>
     </w:r>
     <w:r>
       <w:rPr>

</xml_diff>

<commit_message>
feat: Add one function to extract association rules
Allow to extract rules through the package arules:
 - From the all set of observations.
 - Related to the patterns.
 - Related to specific itemsets.
 - Related to specific items in the antecedent or the consequent.
</commit_message>
<xml_diff>
--- a/vignettes/Types_of_attributes_and_methods.docx
+++ b/vignettes/Types_of_attributes_and_methods.docx
@@ -26757,6 +26757,1348 @@
         </w:rPr>
       </w:pPr>
     </w:p>
+    <w:p>
+      <w:pPr>
+        <w:rPr>
+          <w:lang w:val="en-US"/>
+        </w:rPr>
+      </w:pPr>
+    </w:p>
+    <w:p>
+      <w:pPr>
+        <w:rPr>
+          <w:b/>
+          <w:bCs/>
+          <w:lang w:val="en-US"/>
+        </w:rPr>
+      </w:pPr>
+      <w:proofErr w:type="spellStart"/>
+      <w:r>
+        <w:rPr>
+          <w:b/>
+          <w:bCs/>
+          <w:lang w:val="en-US"/>
+        </w:rPr>
+        <w:t>extract_</w:t>
+      </w:r>
+      <w:proofErr w:type="gramStart"/>
+      <w:r>
+        <w:rPr>
+          <w:b/>
+          <w:bCs/>
+          <w:lang w:val="en-US"/>
+        </w:rPr>
+        <w:t>rules</w:t>
+      </w:r>
+      <w:proofErr w:type="spellEnd"/>
+      <w:r>
+        <w:rPr>
+          <w:b/>
+          <w:bCs/>
+          <w:lang w:val="en-US"/>
+        </w:rPr>
+        <w:t>(</w:t>
+      </w:r>
+      <w:proofErr w:type="gramEnd"/>
+      <w:r>
+        <w:rPr>
+          <w:b/>
+          <w:bCs/>
+          <w:lang w:val="en-US"/>
+        </w:rPr>
+        <w:t>from</w:t>
+      </w:r>
+      <w:r>
+        <w:rPr>
+          <w:lang w:val="en-US"/>
+        </w:rPr>
+        <w:t xml:space="preserve">: character </w:t>
+      </w:r>
+      <w:r>
+        <w:rPr>
+          <w:lang w:val="en-US"/>
+        </w:rPr>
+        <w:t>|</w:t>
+      </w:r>
+      <w:r>
+        <w:rPr>
+          <w:lang w:val="en-US"/>
+        </w:rPr>
+        <w:t xml:space="preserve"> list, </w:t>
+      </w:r>
+      <w:r>
+        <w:rPr>
+          <w:b/>
+          <w:bCs/>
+          <w:lang w:val="en-US"/>
+        </w:rPr>
+        <w:t>pruning</w:t>
+      </w:r>
+      <w:r>
+        <w:rPr>
+          <w:lang w:val="en-US"/>
+        </w:rPr>
+        <w:t xml:space="preserve">: logical, </w:t>
+      </w:r>
+      <w:proofErr w:type="spellStart"/>
+      <w:r>
+        <w:rPr>
+          <w:b/>
+          <w:bCs/>
+          <w:lang w:val="en-US"/>
+        </w:rPr>
+        <w:t>as_sets</w:t>
+      </w:r>
+      <w:proofErr w:type="spellEnd"/>
+      <w:r>
+        <w:rPr>
+          <w:lang w:val="en-US"/>
+        </w:rPr>
+        <w:t xml:space="preserve">: logical, </w:t>
+      </w:r>
+      <w:r>
+        <w:rPr>
+          <w:b/>
+          <w:bCs/>
+          <w:lang w:val="en-US"/>
+        </w:rPr>
+        <w:t>…)</w:t>
+      </w:r>
+      <w:r>
+        <w:rPr>
+          <w:lang w:val="en-US"/>
+        </w:rPr>
+        <w:t xml:space="preserve">: </w:t>
+      </w:r>
+      <w:proofErr w:type="spellStart"/>
+      <w:r>
+        <w:rPr>
+          <w:lang w:val="en-US"/>
+        </w:rPr>
+        <w:t>data</w:t>
+      </w:r>
+      <w:r>
+        <w:rPr>
+          <w:lang w:val="en-US"/>
+        </w:rPr>
+        <w:t>.</w:t>
+      </w:r>
+      <w:r>
+        <w:rPr>
+          <w:lang w:val="en-US"/>
+        </w:rPr>
+        <w:t>frame</w:t>
+      </w:r>
+      <w:proofErr w:type="spellEnd"/>
+    </w:p>
+    <w:tbl>
+      <w:tblPr>
+        <w:tblW w:w="8008" w:type="dxa"/>
+        <w:tblCellMar>
+          <w:left w:w="70" w:type="dxa"/>
+          <w:right w:w="70" w:type="dxa"/>
+        </w:tblCellMar>
+        <w:tblLook w:val="04A0" w:firstRow="1" w:lastRow="0" w:firstColumn="1" w:lastColumn="0" w:noHBand="0" w:noVBand="1"/>
+      </w:tblPr>
+      <w:tblGrid>
+        <w:gridCol w:w="1771"/>
+        <w:gridCol w:w="426"/>
+        <w:gridCol w:w="1417"/>
+        <w:gridCol w:w="1134"/>
+        <w:gridCol w:w="1276"/>
+        <w:gridCol w:w="992"/>
+        <w:gridCol w:w="992"/>
+      </w:tblGrid>
+      <w:tr>
+        <w:trPr>
+          <w:trHeight w:val="300"/>
+        </w:trPr>
+        <w:tc>
+          <w:tcPr>
+            <w:tcW w:w="1771" w:type="dxa"/>
+            <w:tcBorders>
+              <w:top w:val="single" w:sz="4" w:space="0" w:color="auto"/>
+              <w:left w:val="single" w:sz="4" w:space="0" w:color="auto"/>
+              <w:bottom w:val="single" w:sz="4" w:space="0" w:color="auto"/>
+              <w:right w:val="single" w:sz="4" w:space="0" w:color="auto"/>
+            </w:tcBorders>
+            <w:shd w:val="clear" w:color="A5A5A5" w:fill="A5A5A5"/>
+            <w:vAlign w:val="center"/>
+          </w:tcPr>
+          <w:p>
+            <w:pPr>
+              <w:spacing w:after="0" w:line="240" w:lineRule="auto"/>
+              <w:jc w:val="center"/>
+              <w:rPr>
+                <w:rFonts w:ascii="Calibri" w:eastAsia="Times New Roman" w:hAnsi="Calibri" w:cs="Times New Roman"/>
+                <w:b/>
+                <w:bCs/>
+                <w:color w:val="FFFFFF"/>
+                <w:lang w:val="en-US" w:eastAsia="fr-FR"/>
+              </w:rPr>
+            </w:pPr>
+            <w:r>
+              <w:rPr>
+                <w:rFonts w:ascii="Calibri" w:eastAsia="Times New Roman" w:hAnsi="Calibri" w:cs="Times New Roman"/>
+                <w:b/>
+                <w:bCs/>
+                <w:color w:val="FFFFFF"/>
+                <w:lang w:val="en-US" w:eastAsia="fr-FR"/>
+              </w:rPr>
+              <w:t>antecedent</w:t>
+            </w:r>
+          </w:p>
+        </w:tc>
+        <w:tc>
+          <w:tcPr>
+            <w:tcW w:w="426" w:type="dxa"/>
+            <w:tcBorders>
+              <w:top w:val="single" w:sz="4" w:space="0" w:color="auto"/>
+              <w:left w:val="single" w:sz="4" w:space="0" w:color="auto"/>
+              <w:bottom w:val="single" w:sz="4" w:space="0" w:color="auto"/>
+              <w:right w:val="single" w:sz="4" w:space="0" w:color="auto"/>
+            </w:tcBorders>
+            <w:shd w:val="clear" w:color="A5A5A5" w:fill="A5A5A5"/>
+            <w:noWrap/>
+            <w:vAlign w:val="center"/>
+            <w:hideMark/>
+          </w:tcPr>
+          <w:p>
+            <w:pPr>
+              <w:spacing w:after="0" w:line="240" w:lineRule="auto"/>
+              <w:jc w:val="center"/>
+              <w:rPr>
+                <w:rFonts w:ascii="Calibri" w:eastAsia="Times New Roman" w:hAnsi="Calibri" w:cs="Times New Roman"/>
+                <w:b/>
+                <w:bCs/>
+                <w:color w:val="FFFFFF"/>
+                <w:lang w:val="en-US" w:eastAsia="fr-FR"/>
+              </w:rPr>
+            </w:pPr>
+          </w:p>
+        </w:tc>
+        <w:tc>
+          <w:tcPr>
+            <w:tcW w:w="1417" w:type="dxa"/>
+            <w:tcBorders>
+              <w:top w:val="single" w:sz="4" w:space="0" w:color="auto"/>
+              <w:left w:val="single" w:sz="4" w:space="0" w:color="auto"/>
+              <w:bottom w:val="single" w:sz="4" w:space="0" w:color="auto"/>
+              <w:right w:val="single" w:sz="4" w:space="0" w:color="auto"/>
+            </w:tcBorders>
+            <w:shd w:val="clear" w:color="A5A5A5" w:fill="A5A5A5"/>
+            <w:noWrap/>
+            <w:vAlign w:val="center"/>
+            <w:hideMark/>
+          </w:tcPr>
+          <w:p>
+            <w:pPr>
+              <w:spacing w:after="0" w:line="240" w:lineRule="auto"/>
+              <w:jc w:val="center"/>
+              <w:rPr>
+                <w:rFonts w:ascii="Calibri" w:eastAsia="Times New Roman" w:hAnsi="Calibri" w:cs="Times New Roman"/>
+                <w:b/>
+                <w:bCs/>
+                <w:color w:val="FFFFFF"/>
+                <w:lang w:val="en-US" w:eastAsia="fr-FR"/>
+              </w:rPr>
+            </w:pPr>
+            <w:r>
+              <w:rPr>
+                <w:rFonts w:ascii="Calibri" w:eastAsia="Times New Roman" w:hAnsi="Calibri" w:cs="Times New Roman"/>
+                <w:b/>
+                <w:bCs/>
+                <w:color w:val="FFFFFF"/>
+                <w:lang w:val="en-US" w:eastAsia="fr-FR"/>
+              </w:rPr>
+              <w:t>consequent</w:t>
+            </w:r>
+          </w:p>
+        </w:tc>
+        <w:tc>
+          <w:tcPr>
+            <w:tcW w:w="1134" w:type="dxa"/>
+            <w:tcBorders>
+              <w:top w:val="single" w:sz="4" w:space="0" w:color="auto"/>
+              <w:left w:val="single" w:sz="4" w:space="0" w:color="auto"/>
+              <w:bottom w:val="single" w:sz="4" w:space="0" w:color="auto"/>
+              <w:right w:val="single" w:sz="4" w:space="0" w:color="auto"/>
+            </w:tcBorders>
+            <w:shd w:val="clear" w:color="A5A5A5" w:fill="A5A5A5"/>
+            <w:noWrap/>
+            <w:vAlign w:val="center"/>
+            <w:hideMark/>
+          </w:tcPr>
+          <w:p>
+            <w:pPr>
+              <w:spacing w:after="0" w:line="240" w:lineRule="auto"/>
+              <w:jc w:val="center"/>
+              <w:rPr>
+                <w:rFonts w:ascii="Calibri" w:eastAsia="Times New Roman" w:hAnsi="Calibri" w:cs="Times New Roman"/>
+                <w:b/>
+                <w:bCs/>
+                <w:color w:val="FFFFFF"/>
+                <w:lang w:val="en-US" w:eastAsia="fr-FR"/>
+              </w:rPr>
+            </w:pPr>
+            <w:r>
+              <w:rPr>
+                <w:rFonts w:ascii="Calibri" w:eastAsia="Times New Roman" w:hAnsi="Calibri" w:cs="Times New Roman"/>
+                <w:b/>
+                <w:bCs/>
+                <w:color w:val="FFFFFF"/>
+                <w:lang w:val="en-US" w:eastAsia="fr-FR"/>
+              </w:rPr>
+              <w:t>support</w:t>
+            </w:r>
+          </w:p>
+        </w:tc>
+        <w:tc>
+          <w:tcPr>
+            <w:tcW w:w="1276" w:type="dxa"/>
+            <w:tcBorders>
+              <w:top w:val="single" w:sz="4" w:space="0" w:color="auto"/>
+              <w:left w:val="single" w:sz="4" w:space="0" w:color="auto"/>
+              <w:bottom w:val="single" w:sz="4" w:space="0" w:color="auto"/>
+              <w:right w:val="single" w:sz="4" w:space="0" w:color="auto"/>
+            </w:tcBorders>
+            <w:shd w:val="clear" w:color="A5A5A5" w:fill="A5A5A5"/>
+            <w:noWrap/>
+            <w:vAlign w:val="center"/>
+            <w:hideMark/>
+          </w:tcPr>
+          <w:p>
+            <w:pPr>
+              <w:spacing w:after="0" w:line="240" w:lineRule="auto"/>
+              <w:jc w:val="center"/>
+              <w:rPr>
+                <w:rFonts w:ascii="Calibri" w:eastAsia="Times New Roman" w:hAnsi="Calibri" w:cs="Times New Roman"/>
+                <w:b/>
+                <w:bCs/>
+                <w:color w:val="FFFFFF"/>
+                <w:lang w:val="en-US" w:eastAsia="fr-FR"/>
+              </w:rPr>
+            </w:pPr>
+            <w:r>
+              <w:rPr>
+                <w:rFonts w:ascii="Calibri" w:eastAsia="Times New Roman" w:hAnsi="Calibri" w:cs="Times New Roman"/>
+                <w:b/>
+                <w:bCs/>
+                <w:color w:val="FFFFFF"/>
+                <w:lang w:val="en-US" w:eastAsia="fr-FR"/>
+              </w:rPr>
+              <w:t>confidence</w:t>
+            </w:r>
+          </w:p>
+        </w:tc>
+        <w:tc>
+          <w:tcPr>
+            <w:tcW w:w="992" w:type="dxa"/>
+            <w:tcBorders>
+              <w:top w:val="single" w:sz="4" w:space="0" w:color="auto"/>
+              <w:left w:val="single" w:sz="4" w:space="0" w:color="auto"/>
+              <w:bottom w:val="single" w:sz="4" w:space="0" w:color="auto"/>
+              <w:right w:val="single" w:sz="4" w:space="0" w:color="auto"/>
+            </w:tcBorders>
+            <w:shd w:val="clear" w:color="A5A5A5" w:fill="A5A5A5"/>
+            <w:noWrap/>
+            <w:vAlign w:val="center"/>
+            <w:hideMark/>
+          </w:tcPr>
+          <w:p>
+            <w:pPr>
+              <w:spacing w:after="0" w:line="240" w:lineRule="auto"/>
+              <w:jc w:val="center"/>
+              <w:rPr>
+                <w:rFonts w:ascii="Calibri" w:eastAsia="Times New Roman" w:hAnsi="Calibri" w:cs="Times New Roman"/>
+                <w:b/>
+                <w:bCs/>
+                <w:color w:val="FFFFFF"/>
+                <w:lang w:val="en-US" w:eastAsia="fr-FR"/>
+              </w:rPr>
+            </w:pPr>
+            <w:r>
+              <w:rPr>
+                <w:rFonts w:ascii="Calibri" w:eastAsia="Times New Roman" w:hAnsi="Calibri" w:cs="Times New Roman"/>
+                <w:b/>
+                <w:bCs/>
+                <w:color w:val="FFFFFF"/>
+                <w:lang w:val="en-US" w:eastAsia="fr-FR"/>
+              </w:rPr>
+              <w:t>lift</w:t>
+            </w:r>
+          </w:p>
+        </w:tc>
+        <w:tc>
+          <w:tcPr>
+            <w:tcW w:w="992" w:type="dxa"/>
+            <w:tcBorders>
+              <w:top w:val="single" w:sz="4" w:space="0" w:color="auto"/>
+              <w:left w:val="single" w:sz="4" w:space="0" w:color="auto"/>
+              <w:bottom w:val="single" w:sz="4" w:space="0" w:color="auto"/>
+              <w:right w:val="single" w:sz="4" w:space="0" w:color="auto"/>
+            </w:tcBorders>
+            <w:shd w:val="clear" w:color="A5A5A5" w:fill="A5A5A5"/>
+            <w:noWrap/>
+            <w:vAlign w:val="center"/>
+            <w:hideMark/>
+          </w:tcPr>
+          <w:p>
+            <w:pPr>
+              <w:spacing w:after="0" w:line="240" w:lineRule="auto"/>
+              <w:jc w:val="center"/>
+              <w:rPr>
+                <w:rFonts w:ascii="Calibri" w:eastAsia="Times New Roman" w:hAnsi="Calibri" w:cs="Times New Roman"/>
+                <w:b/>
+                <w:bCs/>
+                <w:color w:val="FFFFFF"/>
+                <w:lang w:val="en-US" w:eastAsia="fr-FR"/>
+              </w:rPr>
+            </w:pPr>
+            <w:r>
+              <w:rPr>
+                <w:rFonts w:ascii="Calibri" w:eastAsia="Times New Roman" w:hAnsi="Calibri" w:cs="Times New Roman"/>
+                <w:b/>
+                <w:bCs/>
+                <w:color w:val="FFFFFF"/>
+                <w:lang w:val="en-US" w:eastAsia="fr-FR"/>
+              </w:rPr>
+              <w:t>count</w:t>
+            </w:r>
+          </w:p>
+        </w:tc>
+      </w:tr>
+      <w:tr>
+        <w:trPr>
+          <w:trHeight w:val="300"/>
+        </w:trPr>
+        <w:tc>
+          <w:tcPr>
+            <w:tcW w:w="1771" w:type="dxa"/>
+            <w:tcBorders>
+              <w:top w:val="single" w:sz="4" w:space="0" w:color="auto"/>
+              <w:left w:val="single" w:sz="4" w:space="0" w:color="auto"/>
+              <w:bottom w:val="single" w:sz="4" w:space="0" w:color="auto"/>
+              <w:right w:val="single" w:sz="4" w:space="0" w:color="auto"/>
+            </w:tcBorders>
+            <w:vAlign w:val="center"/>
+          </w:tcPr>
+          <w:p>
+            <w:pPr>
+              <w:spacing w:after="0" w:line="240" w:lineRule="auto"/>
+              <w:jc w:val="center"/>
+              <w:rPr>
+                <w:rFonts w:ascii="Calibri" w:eastAsia="Times New Roman" w:hAnsi="Calibri" w:cs="Times New Roman"/>
+                <w:color w:val="000000"/>
+                <w:lang w:val="en-US" w:eastAsia="fr-FR"/>
+              </w:rPr>
+            </w:pPr>
+            <w:r>
+              <w:rPr>
+                <w:rFonts w:ascii="Calibri" w:eastAsia="Times New Roman" w:hAnsi="Calibri" w:cs="Times New Roman"/>
+                <w:color w:val="000000"/>
+                <w:lang w:val="en-US" w:eastAsia="fr-FR"/>
+              </w:rPr>
+              <w:t>vector(</w:t>
+            </w:r>
+            <w:r>
+              <w:rPr>
+                <w:rFonts w:eastAsiaTheme="minorEastAsia"/>
+                <w:iCs/>
+                <w:lang w:val="en-US"/>
+              </w:rPr>
+              <w:t>character</w:t>
+            </w:r>
+            <w:r>
+              <w:rPr>
+                <w:rFonts w:ascii="Calibri" w:eastAsia="Times New Roman" w:hAnsi="Calibri" w:cs="Times New Roman"/>
+                <w:color w:val="000000"/>
+                <w:lang w:val="en-US" w:eastAsia="fr-FR"/>
+              </w:rPr>
+              <w:t>)</w:t>
+            </w:r>
+          </w:p>
+        </w:tc>
+        <w:tc>
+          <w:tcPr>
+            <w:tcW w:w="426" w:type="dxa"/>
+            <w:tcBorders>
+              <w:top w:val="single" w:sz="4" w:space="0" w:color="auto"/>
+              <w:left w:val="single" w:sz="4" w:space="0" w:color="auto"/>
+              <w:bottom w:val="single" w:sz="4" w:space="0" w:color="auto"/>
+              <w:right w:val="single" w:sz="4" w:space="0" w:color="auto"/>
+            </w:tcBorders>
+            <w:shd w:val="clear" w:color="auto" w:fill="auto"/>
+            <w:noWrap/>
+            <w:vAlign w:val="center"/>
+            <w:hideMark/>
+          </w:tcPr>
+          <w:p>
+            <w:pPr>
+              <w:spacing w:after="0" w:line="240" w:lineRule="auto"/>
+              <w:jc w:val="center"/>
+              <w:rPr>
+                <w:rFonts w:ascii="Calibri" w:eastAsia="Times New Roman" w:hAnsi="Calibri" w:cs="Times New Roman"/>
+                <w:color w:val="000000"/>
+                <w:lang w:val="en-US" w:eastAsia="fr-FR"/>
+              </w:rPr>
+            </w:pPr>
+            <w:r>
+              <w:rPr>
+                <w:rFonts w:ascii="Calibri" w:eastAsia="Times New Roman" w:hAnsi="Calibri" w:cs="Times New Roman"/>
+                <w:color w:val="000000"/>
+                <w:lang w:val="en-US" w:eastAsia="fr-FR"/>
+              </w:rPr>
+              <w:t>=&gt;</w:t>
+            </w:r>
+          </w:p>
+        </w:tc>
+        <w:tc>
+          <w:tcPr>
+            <w:tcW w:w="1417" w:type="dxa"/>
+            <w:tcBorders>
+              <w:top w:val="single" w:sz="4" w:space="0" w:color="auto"/>
+              <w:left w:val="single" w:sz="4" w:space="0" w:color="auto"/>
+              <w:bottom w:val="single" w:sz="4" w:space="0" w:color="auto"/>
+              <w:right w:val="single" w:sz="4" w:space="0" w:color="auto"/>
+            </w:tcBorders>
+            <w:shd w:val="clear" w:color="auto" w:fill="auto"/>
+            <w:noWrap/>
+            <w:vAlign w:val="center"/>
+            <w:hideMark/>
+          </w:tcPr>
+          <w:p>
+            <w:pPr>
+              <w:spacing w:after="0" w:line="240" w:lineRule="auto"/>
+              <w:jc w:val="center"/>
+              <w:rPr>
+                <w:rFonts w:ascii="Calibri" w:eastAsia="Times New Roman" w:hAnsi="Calibri" w:cs="Times New Roman"/>
+                <w:color w:val="000000"/>
+                <w:lang w:val="en-US" w:eastAsia="fr-FR"/>
+              </w:rPr>
+            </w:pPr>
+            <w:r>
+              <w:rPr>
+                <w:rFonts w:eastAsiaTheme="minorEastAsia"/>
+                <w:iCs/>
+                <w:lang w:val="en-US"/>
+              </w:rPr>
+              <w:t>character</w:t>
+            </w:r>
+          </w:p>
+        </w:tc>
+        <w:tc>
+          <w:tcPr>
+            <w:tcW w:w="1134" w:type="dxa"/>
+            <w:tcBorders>
+              <w:top w:val="single" w:sz="4" w:space="0" w:color="auto"/>
+              <w:left w:val="single" w:sz="4" w:space="0" w:color="auto"/>
+              <w:bottom w:val="single" w:sz="4" w:space="0" w:color="auto"/>
+              <w:right w:val="single" w:sz="4" w:space="0" w:color="auto"/>
+            </w:tcBorders>
+            <w:shd w:val="clear" w:color="auto" w:fill="auto"/>
+            <w:noWrap/>
+            <w:vAlign w:val="center"/>
+            <w:hideMark/>
+          </w:tcPr>
+          <w:p>
+            <w:pPr>
+              <w:spacing w:after="0" w:line="240" w:lineRule="auto"/>
+              <w:jc w:val="center"/>
+              <w:rPr>
+                <w:rFonts w:ascii="Calibri" w:eastAsia="Times New Roman" w:hAnsi="Calibri" w:cs="Times New Roman"/>
+                <w:color w:val="000000"/>
+                <w:lang w:val="en-US" w:eastAsia="fr-FR"/>
+              </w:rPr>
+            </w:pPr>
+            <w:r>
+              <w:rPr>
+                <w:rFonts w:ascii="Calibri" w:eastAsia="Times New Roman" w:hAnsi="Calibri" w:cs="Times New Roman"/>
+                <w:color w:val="000000"/>
+                <w:lang w:val="en-US" w:eastAsia="fr-FR"/>
+              </w:rPr>
+              <w:t>numeric</w:t>
+            </w:r>
+          </w:p>
+        </w:tc>
+        <w:tc>
+          <w:tcPr>
+            <w:tcW w:w="1276" w:type="dxa"/>
+            <w:tcBorders>
+              <w:top w:val="single" w:sz="4" w:space="0" w:color="auto"/>
+              <w:left w:val="single" w:sz="4" w:space="0" w:color="auto"/>
+              <w:bottom w:val="single" w:sz="4" w:space="0" w:color="auto"/>
+              <w:right w:val="single" w:sz="4" w:space="0" w:color="auto"/>
+            </w:tcBorders>
+            <w:shd w:val="clear" w:color="auto" w:fill="auto"/>
+            <w:noWrap/>
+            <w:vAlign w:val="center"/>
+            <w:hideMark/>
+          </w:tcPr>
+          <w:p>
+            <w:pPr>
+              <w:spacing w:after="0" w:line="240" w:lineRule="auto"/>
+              <w:jc w:val="center"/>
+              <w:rPr>
+                <w:rFonts w:ascii="Calibri" w:eastAsia="Times New Roman" w:hAnsi="Calibri" w:cs="Times New Roman"/>
+                <w:color w:val="000000"/>
+                <w:lang w:val="en-US" w:eastAsia="fr-FR"/>
+              </w:rPr>
+            </w:pPr>
+            <w:r>
+              <w:rPr>
+                <w:rFonts w:ascii="Calibri" w:eastAsia="Times New Roman" w:hAnsi="Calibri" w:cs="Times New Roman"/>
+                <w:color w:val="000000"/>
+                <w:lang w:val="en-US" w:eastAsia="fr-FR"/>
+              </w:rPr>
+              <w:t>numeric</w:t>
+            </w:r>
+          </w:p>
+        </w:tc>
+        <w:tc>
+          <w:tcPr>
+            <w:tcW w:w="992" w:type="dxa"/>
+            <w:tcBorders>
+              <w:top w:val="single" w:sz="4" w:space="0" w:color="auto"/>
+              <w:left w:val="single" w:sz="4" w:space="0" w:color="auto"/>
+              <w:bottom w:val="single" w:sz="4" w:space="0" w:color="auto"/>
+              <w:right w:val="single" w:sz="4" w:space="0" w:color="auto"/>
+            </w:tcBorders>
+            <w:shd w:val="clear" w:color="auto" w:fill="auto"/>
+            <w:noWrap/>
+            <w:vAlign w:val="center"/>
+            <w:hideMark/>
+          </w:tcPr>
+          <w:p>
+            <w:pPr>
+              <w:spacing w:after="0" w:line="240" w:lineRule="auto"/>
+              <w:jc w:val="center"/>
+              <w:rPr>
+                <w:rFonts w:ascii="Calibri" w:eastAsia="Times New Roman" w:hAnsi="Calibri" w:cs="Times New Roman"/>
+                <w:color w:val="000000"/>
+                <w:lang w:val="en-US" w:eastAsia="fr-FR"/>
+              </w:rPr>
+            </w:pPr>
+            <w:r>
+              <w:rPr>
+                <w:rFonts w:ascii="Calibri" w:eastAsia="Times New Roman" w:hAnsi="Calibri" w:cs="Times New Roman"/>
+                <w:color w:val="000000"/>
+                <w:lang w:val="en-US" w:eastAsia="fr-FR"/>
+              </w:rPr>
+              <w:t>numeric</w:t>
+            </w:r>
+          </w:p>
+        </w:tc>
+        <w:tc>
+          <w:tcPr>
+            <w:tcW w:w="992" w:type="dxa"/>
+            <w:tcBorders>
+              <w:top w:val="single" w:sz="4" w:space="0" w:color="auto"/>
+              <w:left w:val="single" w:sz="4" w:space="0" w:color="auto"/>
+              <w:bottom w:val="single" w:sz="4" w:space="0" w:color="auto"/>
+              <w:right w:val="single" w:sz="4" w:space="0" w:color="auto"/>
+            </w:tcBorders>
+            <w:shd w:val="clear" w:color="auto" w:fill="auto"/>
+            <w:noWrap/>
+            <w:vAlign w:val="center"/>
+            <w:hideMark/>
+          </w:tcPr>
+          <w:p>
+            <w:pPr>
+              <w:spacing w:after="0" w:line="240" w:lineRule="auto"/>
+              <w:jc w:val="center"/>
+              <w:rPr>
+                <w:rFonts w:ascii="Calibri" w:eastAsia="Times New Roman" w:hAnsi="Calibri" w:cs="Times New Roman"/>
+                <w:color w:val="000000"/>
+                <w:lang w:val="en-US" w:eastAsia="fr-FR"/>
+              </w:rPr>
+            </w:pPr>
+            <w:r>
+              <w:rPr>
+                <w:rFonts w:ascii="Calibri" w:eastAsia="Times New Roman" w:hAnsi="Calibri" w:cs="Times New Roman"/>
+                <w:color w:val="000000"/>
+                <w:lang w:val="en-US" w:eastAsia="fr-FR"/>
+              </w:rPr>
+              <w:t>numeric</w:t>
+            </w:r>
+          </w:p>
+        </w:tc>
+      </w:tr>
+    </w:tbl>
+    <w:p>
+      <w:pPr>
+        <w:rPr>
+          <w:lang w:val="en-US"/>
+        </w:rPr>
+      </w:pPr>
+      <w:r>
+        <w:rPr>
+          <w:lang w:val="en-US"/>
+        </w:rPr>
+        <w:t xml:space="preserve">or </w:t>
+      </w:r>
+      <w:r>
+        <w:rPr>
+          <w:lang w:val="en-US"/>
+        </w:rPr>
+        <w:t>(</w:t>
+      </w:r>
+      <w:r>
+        <w:rPr>
+          <w:b/>
+          <w:bCs/>
+          <w:lang w:val="en-US"/>
+        </w:rPr>
+        <w:t>antecedent</w:t>
+      </w:r>
+      <w:r>
+        <w:rPr>
+          <w:lang w:val="en-US"/>
+        </w:rPr>
+        <w:t xml:space="preserve"> and </w:t>
+      </w:r>
+      <w:r>
+        <w:rPr>
+          <w:b/>
+          <w:bCs/>
+          <w:lang w:val="en-US"/>
+        </w:rPr>
+        <w:t>consequent</w:t>
+      </w:r>
+      <w:r>
+        <w:rPr>
+          <w:lang w:val="en-US"/>
+        </w:rPr>
+        <w:t xml:space="preserve"> </w:t>
+      </w:r>
+      <w:r>
+        <w:rPr>
+          <w:lang w:val="en-US"/>
+        </w:rPr>
+        <w:t xml:space="preserve">types </w:t>
+      </w:r>
+      <w:r>
+        <w:rPr>
+          <w:lang w:val="en-US"/>
+        </w:rPr>
+        <w:t>depend</w:t>
+      </w:r>
+      <w:r>
+        <w:rPr>
+          <w:lang w:val="en-US"/>
+        </w:rPr>
+        <w:t xml:space="preserve"> on the value of </w:t>
+      </w:r>
+      <w:proofErr w:type="spellStart"/>
+      <w:r>
+        <w:rPr>
+          <w:b/>
+          <w:bCs/>
+          <w:lang w:val="en-US"/>
+        </w:rPr>
+        <w:t>as_sets</w:t>
+      </w:r>
+      <w:proofErr w:type="spellEnd"/>
+      <w:r>
+        <w:rPr>
+          <w:lang w:val="en-US"/>
+        </w:rPr>
+        <w:t>.</w:t>
+      </w:r>
+      <w:r>
+        <w:rPr>
+          <w:lang w:val="en-US"/>
+        </w:rPr>
+        <w:t xml:space="preserve"> Presence of</w:t>
+      </w:r>
+      <w:r>
+        <w:rPr>
+          <w:lang w:val="en-US"/>
+        </w:rPr>
+        <w:t xml:space="preserve"> </w:t>
+      </w:r>
+      <w:r>
+        <w:rPr>
+          <w:b/>
+          <w:bCs/>
+          <w:lang w:val="en-US"/>
+        </w:rPr>
+        <w:t>count</w:t>
+      </w:r>
+      <w:r>
+        <w:rPr>
+          <w:lang w:val="en-US"/>
+        </w:rPr>
+        <w:t xml:space="preserve"> or </w:t>
+      </w:r>
+      <w:r>
+        <w:rPr>
+          <w:b/>
+          <w:bCs/>
+          <w:lang w:val="en-US"/>
+        </w:rPr>
+        <w:t>itemset</w:t>
+      </w:r>
+      <w:r>
+        <w:rPr>
+          <w:lang w:val="en-US"/>
+        </w:rPr>
+        <w:t xml:space="preserve"> dep</w:t>
+      </w:r>
+      <w:r>
+        <w:rPr>
+          <w:lang w:val="en-US"/>
+        </w:rPr>
+        <w:t xml:space="preserve">end on the value of </w:t>
+      </w:r>
+      <w:r>
+        <w:rPr>
+          <w:b/>
+          <w:bCs/>
+          <w:lang w:val="en-US"/>
+        </w:rPr>
+        <w:t>from</w:t>
+      </w:r>
+      <w:r>
+        <w:rPr>
+          <w:lang w:val="en-US"/>
+        </w:rPr>
+        <w:t>)</w:t>
+      </w:r>
+    </w:p>
+    <w:tbl>
+      <w:tblPr>
+        <w:tblW w:w="8008" w:type="dxa"/>
+        <w:tblCellMar>
+          <w:left w:w="70" w:type="dxa"/>
+          <w:right w:w="70" w:type="dxa"/>
+        </w:tblCellMar>
+        <w:tblLook w:val="04A0" w:firstRow="1" w:lastRow="0" w:firstColumn="1" w:lastColumn="0" w:noHBand="0" w:noVBand="1"/>
+      </w:tblPr>
+      <w:tblGrid>
+        <w:gridCol w:w="1771"/>
+        <w:gridCol w:w="426"/>
+        <w:gridCol w:w="1417"/>
+        <w:gridCol w:w="1134"/>
+        <w:gridCol w:w="1276"/>
+        <w:gridCol w:w="992"/>
+        <w:gridCol w:w="992"/>
+      </w:tblGrid>
+      <w:tr>
+        <w:trPr>
+          <w:trHeight w:val="300"/>
+        </w:trPr>
+        <w:tc>
+          <w:tcPr>
+            <w:tcW w:w="1771" w:type="dxa"/>
+            <w:tcBorders>
+              <w:top w:val="single" w:sz="4" w:space="0" w:color="auto"/>
+              <w:left w:val="single" w:sz="4" w:space="0" w:color="auto"/>
+              <w:bottom w:val="single" w:sz="4" w:space="0" w:color="auto"/>
+              <w:right w:val="single" w:sz="4" w:space="0" w:color="auto"/>
+            </w:tcBorders>
+            <w:shd w:val="clear" w:color="A5A5A5" w:fill="A5A5A5"/>
+            <w:vAlign w:val="center"/>
+          </w:tcPr>
+          <w:p>
+            <w:pPr>
+              <w:spacing w:after="0" w:line="240" w:lineRule="auto"/>
+              <w:jc w:val="center"/>
+              <w:rPr>
+                <w:rFonts w:ascii="Calibri" w:eastAsia="Times New Roman" w:hAnsi="Calibri" w:cs="Times New Roman"/>
+                <w:b/>
+                <w:bCs/>
+                <w:color w:val="FFFFFF"/>
+                <w:lang w:val="en-US" w:eastAsia="fr-FR"/>
+              </w:rPr>
+            </w:pPr>
+            <w:r>
+              <w:rPr>
+                <w:rFonts w:ascii="Calibri" w:eastAsia="Times New Roman" w:hAnsi="Calibri" w:cs="Times New Roman"/>
+                <w:b/>
+                <w:bCs/>
+                <w:color w:val="FFFFFF"/>
+                <w:lang w:val="en-US" w:eastAsia="fr-FR"/>
+              </w:rPr>
+              <w:t>antecedent</w:t>
+            </w:r>
+          </w:p>
+        </w:tc>
+        <w:tc>
+          <w:tcPr>
+            <w:tcW w:w="426" w:type="dxa"/>
+            <w:tcBorders>
+              <w:top w:val="single" w:sz="4" w:space="0" w:color="auto"/>
+              <w:left w:val="single" w:sz="4" w:space="0" w:color="auto"/>
+              <w:bottom w:val="single" w:sz="4" w:space="0" w:color="auto"/>
+              <w:right w:val="single" w:sz="4" w:space="0" w:color="auto"/>
+            </w:tcBorders>
+            <w:shd w:val="clear" w:color="A5A5A5" w:fill="A5A5A5"/>
+            <w:noWrap/>
+            <w:vAlign w:val="center"/>
+            <w:hideMark/>
+          </w:tcPr>
+          <w:p>
+            <w:pPr>
+              <w:spacing w:after="0" w:line="240" w:lineRule="auto"/>
+              <w:jc w:val="center"/>
+              <w:rPr>
+                <w:rFonts w:ascii="Calibri" w:eastAsia="Times New Roman" w:hAnsi="Calibri" w:cs="Times New Roman"/>
+                <w:b/>
+                <w:bCs/>
+                <w:color w:val="FFFFFF"/>
+                <w:lang w:val="en-US" w:eastAsia="fr-FR"/>
+              </w:rPr>
+            </w:pPr>
+          </w:p>
+        </w:tc>
+        <w:tc>
+          <w:tcPr>
+            <w:tcW w:w="1417" w:type="dxa"/>
+            <w:tcBorders>
+              <w:top w:val="single" w:sz="4" w:space="0" w:color="auto"/>
+              <w:left w:val="single" w:sz="4" w:space="0" w:color="auto"/>
+              <w:bottom w:val="single" w:sz="4" w:space="0" w:color="auto"/>
+              <w:right w:val="single" w:sz="4" w:space="0" w:color="auto"/>
+            </w:tcBorders>
+            <w:shd w:val="clear" w:color="A5A5A5" w:fill="A5A5A5"/>
+            <w:noWrap/>
+            <w:vAlign w:val="center"/>
+            <w:hideMark/>
+          </w:tcPr>
+          <w:p>
+            <w:pPr>
+              <w:spacing w:after="0" w:line="240" w:lineRule="auto"/>
+              <w:jc w:val="center"/>
+              <w:rPr>
+                <w:rFonts w:ascii="Calibri" w:eastAsia="Times New Roman" w:hAnsi="Calibri" w:cs="Times New Roman"/>
+                <w:b/>
+                <w:bCs/>
+                <w:color w:val="FFFFFF"/>
+                <w:lang w:val="en-US" w:eastAsia="fr-FR"/>
+              </w:rPr>
+            </w:pPr>
+            <w:r>
+              <w:rPr>
+                <w:rFonts w:ascii="Calibri" w:eastAsia="Times New Roman" w:hAnsi="Calibri" w:cs="Times New Roman"/>
+                <w:b/>
+                <w:bCs/>
+                <w:color w:val="FFFFFF"/>
+                <w:lang w:val="en-US" w:eastAsia="fr-FR"/>
+              </w:rPr>
+              <w:t>consequent</w:t>
+            </w:r>
+          </w:p>
+        </w:tc>
+        <w:tc>
+          <w:tcPr>
+            <w:tcW w:w="1134" w:type="dxa"/>
+            <w:tcBorders>
+              <w:top w:val="single" w:sz="4" w:space="0" w:color="auto"/>
+              <w:left w:val="single" w:sz="4" w:space="0" w:color="auto"/>
+              <w:bottom w:val="single" w:sz="4" w:space="0" w:color="auto"/>
+              <w:right w:val="single" w:sz="4" w:space="0" w:color="auto"/>
+            </w:tcBorders>
+            <w:shd w:val="clear" w:color="A5A5A5" w:fill="A5A5A5"/>
+            <w:noWrap/>
+            <w:vAlign w:val="center"/>
+            <w:hideMark/>
+          </w:tcPr>
+          <w:p>
+            <w:pPr>
+              <w:spacing w:after="0" w:line="240" w:lineRule="auto"/>
+              <w:jc w:val="center"/>
+              <w:rPr>
+                <w:rFonts w:ascii="Calibri" w:eastAsia="Times New Roman" w:hAnsi="Calibri" w:cs="Times New Roman"/>
+                <w:b/>
+                <w:bCs/>
+                <w:color w:val="FFFFFF"/>
+                <w:lang w:val="en-US" w:eastAsia="fr-FR"/>
+              </w:rPr>
+            </w:pPr>
+            <w:r>
+              <w:rPr>
+                <w:rFonts w:ascii="Calibri" w:eastAsia="Times New Roman" w:hAnsi="Calibri" w:cs="Times New Roman"/>
+                <w:b/>
+                <w:bCs/>
+                <w:color w:val="FFFFFF"/>
+                <w:lang w:val="en-US" w:eastAsia="fr-FR"/>
+              </w:rPr>
+              <w:t>support</w:t>
+            </w:r>
+          </w:p>
+        </w:tc>
+        <w:tc>
+          <w:tcPr>
+            <w:tcW w:w="1276" w:type="dxa"/>
+            <w:tcBorders>
+              <w:top w:val="single" w:sz="4" w:space="0" w:color="auto"/>
+              <w:left w:val="single" w:sz="4" w:space="0" w:color="auto"/>
+              <w:bottom w:val="single" w:sz="4" w:space="0" w:color="auto"/>
+              <w:right w:val="single" w:sz="4" w:space="0" w:color="auto"/>
+            </w:tcBorders>
+            <w:shd w:val="clear" w:color="A5A5A5" w:fill="A5A5A5"/>
+            <w:noWrap/>
+            <w:vAlign w:val="center"/>
+            <w:hideMark/>
+          </w:tcPr>
+          <w:p>
+            <w:pPr>
+              <w:spacing w:after="0" w:line="240" w:lineRule="auto"/>
+              <w:jc w:val="center"/>
+              <w:rPr>
+                <w:rFonts w:ascii="Calibri" w:eastAsia="Times New Roman" w:hAnsi="Calibri" w:cs="Times New Roman"/>
+                <w:b/>
+                <w:bCs/>
+                <w:color w:val="FFFFFF"/>
+                <w:lang w:val="en-US" w:eastAsia="fr-FR"/>
+              </w:rPr>
+            </w:pPr>
+            <w:r>
+              <w:rPr>
+                <w:rFonts w:ascii="Calibri" w:eastAsia="Times New Roman" w:hAnsi="Calibri" w:cs="Times New Roman"/>
+                <w:b/>
+                <w:bCs/>
+                <w:color w:val="FFFFFF"/>
+                <w:lang w:val="en-US" w:eastAsia="fr-FR"/>
+              </w:rPr>
+              <w:t>confidence</w:t>
+            </w:r>
+          </w:p>
+        </w:tc>
+        <w:tc>
+          <w:tcPr>
+            <w:tcW w:w="992" w:type="dxa"/>
+            <w:tcBorders>
+              <w:top w:val="single" w:sz="4" w:space="0" w:color="auto"/>
+              <w:left w:val="single" w:sz="4" w:space="0" w:color="auto"/>
+              <w:bottom w:val="single" w:sz="4" w:space="0" w:color="auto"/>
+              <w:right w:val="single" w:sz="4" w:space="0" w:color="auto"/>
+            </w:tcBorders>
+            <w:shd w:val="clear" w:color="A5A5A5" w:fill="A5A5A5"/>
+            <w:noWrap/>
+            <w:vAlign w:val="center"/>
+            <w:hideMark/>
+          </w:tcPr>
+          <w:p>
+            <w:pPr>
+              <w:spacing w:after="0" w:line="240" w:lineRule="auto"/>
+              <w:jc w:val="center"/>
+              <w:rPr>
+                <w:rFonts w:ascii="Calibri" w:eastAsia="Times New Roman" w:hAnsi="Calibri" w:cs="Times New Roman"/>
+                <w:b/>
+                <w:bCs/>
+                <w:color w:val="FFFFFF"/>
+                <w:lang w:val="en-US" w:eastAsia="fr-FR"/>
+              </w:rPr>
+            </w:pPr>
+            <w:r>
+              <w:rPr>
+                <w:rFonts w:ascii="Calibri" w:eastAsia="Times New Roman" w:hAnsi="Calibri" w:cs="Times New Roman"/>
+                <w:b/>
+                <w:bCs/>
+                <w:color w:val="FFFFFF"/>
+                <w:lang w:val="en-US" w:eastAsia="fr-FR"/>
+              </w:rPr>
+              <w:t>lift</w:t>
+            </w:r>
+          </w:p>
+        </w:tc>
+        <w:tc>
+          <w:tcPr>
+            <w:tcW w:w="992" w:type="dxa"/>
+            <w:tcBorders>
+              <w:top w:val="single" w:sz="4" w:space="0" w:color="auto"/>
+              <w:left w:val="single" w:sz="4" w:space="0" w:color="auto"/>
+              <w:bottom w:val="single" w:sz="4" w:space="0" w:color="auto"/>
+              <w:right w:val="single" w:sz="4" w:space="0" w:color="auto"/>
+            </w:tcBorders>
+            <w:shd w:val="clear" w:color="A5A5A5" w:fill="A5A5A5"/>
+            <w:noWrap/>
+            <w:vAlign w:val="center"/>
+            <w:hideMark/>
+          </w:tcPr>
+          <w:p>
+            <w:pPr>
+              <w:spacing w:after="0" w:line="240" w:lineRule="auto"/>
+              <w:jc w:val="center"/>
+              <w:rPr>
+                <w:rFonts w:ascii="Calibri" w:eastAsia="Times New Roman" w:hAnsi="Calibri" w:cs="Times New Roman"/>
+                <w:b/>
+                <w:bCs/>
+                <w:color w:val="FFFFFF"/>
+                <w:lang w:val="en-US" w:eastAsia="fr-FR"/>
+              </w:rPr>
+            </w:pPr>
+            <w:r>
+              <w:rPr>
+                <w:rFonts w:ascii="Calibri" w:eastAsia="Times New Roman" w:hAnsi="Calibri" w:cs="Times New Roman"/>
+                <w:b/>
+                <w:bCs/>
+                <w:color w:val="FFFFFF"/>
+                <w:lang w:val="en-US" w:eastAsia="fr-FR"/>
+              </w:rPr>
+              <w:t>itemset</w:t>
+            </w:r>
+          </w:p>
+        </w:tc>
+      </w:tr>
+      <w:tr>
+        <w:trPr>
+          <w:trHeight w:val="300"/>
+        </w:trPr>
+        <w:tc>
+          <w:tcPr>
+            <w:tcW w:w="1771" w:type="dxa"/>
+            <w:tcBorders>
+              <w:top w:val="single" w:sz="4" w:space="0" w:color="auto"/>
+              <w:left w:val="single" w:sz="4" w:space="0" w:color="auto"/>
+              <w:bottom w:val="single" w:sz="4" w:space="0" w:color="auto"/>
+              <w:right w:val="single" w:sz="4" w:space="0" w:color="auto"/>
+            </w:tcBorders>
+            <w:vAlign w:val="center"/>
+          </w:tcPr>
+          <w:p>
+            <w:pPr>
+              <w:spacing w:after="0" w:line="240" w:lineRule="auto"/>
+              <w:jc w:val="center"/>
+              <w:rPr>
+                <w:rFonts w:ascii="Calibri" w:eastAsia="Times New Roman" w:hAnsi="Calibri" w:cs="Times New Roman"/>
+                <w:color w:val="000000"/>
+                <w:lang w:val="en-US" w:eastAsia="fr-FR"/>
+              </w:rPr>
+            </w:pPr>
+            <w:r>
+              <w:rPr>
+                <w:rFonts w:ascii="Calibri" w:eastAsia="Times New Roman" w:hAnsi="Calibri" w:cs="Times New Roman"/>
+                <w:color w:val="000000"/>
+                <w:lang w:val="en-US" w:eastAsia="fr-FR"/>
+              </w:rPr>
+              <w:t>factor</w:t>
+            </w:r>
+          </w:p>
+        </w:tc>
+        <w:tc>
+          <w:tcPr>
+            <w:tcW w:w="426" w:type="dxa"/>
+            <w:tcBorders>
+              <w:top w:val="single" w:sz="4" w:space="0" w:color="auto"/>
+              <w:left w:val="single" w:sz="4" w:space="0" w:color="auto"/>
+              <w:bottom w:val="single" w:sz="4" w:space="0" w:color="auto"/>
+              <w:right w:val="single" w:sz="4" w:space="0" w:color="auto"/>
+            </w:tcBorders>
+            <w:shd w:val="clear" w:color="auto" w:fill="auto"/>
+            <w:noWrap/>
+            <w:vAlign w:val="center"/>
+            <w:hideMark/>
+          </w:tcPr>
+          <w:p>
+            <w:pPr>
+              <w:spacing w:after="0" w:line="240" w:lineRule="auto"/>
+              <w:jc w:val="center"/>
+              <w:rPr>
+                <w:rFonts w:ascii="Calibri" w:eastAsia="Times New Roman" w:hAnsi="Calibri" w:cs="Times New Roman"/>
+                <w:color w:val="000000"/>
+                <w:lang w:val="en-US" w:eastAsia="fr-FR"/>
+              </w:rPr>
+            </w:pPr>
+            <w:r>
+              <w:rPr>
+                <w:rFonts w:ascii="Calibri" w:eastAsia="Times New Roman" w:hAnsi="Calibri" w:cs="Times New Roman"/>
+                <w:color w:val="000000"/>
+                <w:lang w:val="en-US" w:eastAsia="fr-FR"/>
+              </w:rPr>
+              <w:t>=&gt;</w:t>
+            </w:r>
+          </w:p>
+        </w:tc>
+        <w:tc>
+          <w:tcPr>
+            <w:tcW w:w="1417" w:type="dxa"/>
+            <w:tcBorders>
+              <w:top w:val="single" w:sz="4" w:space="0" w:color="auto"/>
+              <w:left w:val="single" w:sz="4" w:space="0" w:color="auto"/>
+              <w:bottom w:val="single" w:sz="4" w:space="0" w:color="auto"/>
+              <w:right w:val="single" w:sz="4" w:space="0" w:color="auto"/>
+            </w:tcBorders>
+            <w:shd w:val="clear" w:color="auto" w:fill="auto"/>
+            <w:noWrap/>
+            <w:vAlign w:val="center"/>
+            <w:hideMark/>
+          </w:tcPr>
+          <w:p>
+            <w:pPr>
+              <w:spacing w:after="0" w:line="240" w:lineRule="auto"/>
+              <w:jc w:val="center"/>
+              <w:rPr>
+                <w:rFonts w:ascii="Calibri" w:eastAsia="Times New Roman" w:hAnsi="Calibri" w:cs="Times New Roman"/>
+                <w:color w:val="000000"/>
+                <w:lang w:val="en-US" w:eastAsia="fr-FR"/>
+              </w:rPr>
+            </w:pPr>
+            <w:r>
+              <w:rPr>
+                <w:rFonts w:ascii="Calibri" w:eastAsia="Times New Roman" w:hAnsi="Calibri" w:cs="Times New Roman"/>
+                <w:color w:val="000000"/>
+                <w:lang w:val="en-US" w:eastAsia="fr-FR"/>
+              </w:rPr>
+              <w:t>f</w:t>
+            </w:r>
+            <w:r>
+              <w:rPr>
+                <w:rFonts w:ascii="Calibri" w:eastAsia="Times New Roman" w:hAnsi="Calibri" w:cs="Times New Roman"/>
+                <w:color w:val="000000"/>
+                <w:lang w:val="en-US" w:eastAsia="fr-FR"/>
+              </w:rPr>
+              <w:t>actor</w:t>
+            </w:r>
+          </w:p>
+        </w:tc>
+        <w:tc>
+          <w:tcPr>
+            <w:tcW w:w="1134" w:type="dxa"/>
+            <w:tcBorders>
+              <w:top w:val="single" w:sz="4" w:space="0" w:color="auto"/>
+              <w:left w:val="single" w:sz="4" w:space="0" w:color="auto"/>
+              <w:bottom w:val="single" w:sz="4" w:space="0" w:color="auto"/>
+              <w:right w:val="single" w:sz="4" w:space="0" w:color="auto"/>
+            </w:tcBorders>
+            <w:shd w:val="clear" w:color="auto" w:fill="auto"/>
+            <w:noWrap/>
+            <w:vAlign w:val="center"/>
+            <w:hideMark/>
+          </w:tcPr>
+          <w:p>
+            <w:pPr>
+              <w:spacing w:after="0" w:line="240" w:lineRule="auto"/>
+              <w:jc w:val="center"/>
+              <w:rPr>
+                <w:rFonts w:ascii="Calibri" w:eastAsia="Times New Roman" w:hAnsi="Calibri" w:cs="Times New Roman"/>
+                <w:color w:val="000000"/>
+                <w:lang w:val="en-US" w:eastAsia="fr-FR"/>
+              </w:rPr>
+            </w:pPr>
+            <w:r>
+              <w:rPr>
+                <w:rFonts w:ascii="Calibri" w:eastAsia="Times New Roman" w:hAnsi="Calibri" w:cs="Times New Roman"/>
+                <w:color w:val="000000"/>
+                <w:lang w:val="en-US" w:eastAsia="fr-FR"/>
+              </w:rPr>
+              <w:t>numeric</w:t>
+            </w:r>
+          </w:p>
+        </w:tc>
+        <w:tc>
+          <w:tcPr>
+            <w:tcW w:w="1276" w:type="dxa"/>
+            <w:tcBorders>
+              <w:top w:val="single" w:sz="4" w:space="0" w:color="auto"/>
+              <w:left w:val="single" w:sz="4" w:space="0" w:color="auto"/>
+              <w:bottom w:val="single" w:sz="4" w:space="0" w:color="auto"/>
+              <w:right w:val="single" w:sz="4" w:space="0" w:color="auto"/>
+            </w:tcBorders>
+            <w:shd w:val="clear" w:color="auto" w:fill="auto"/>
+            <w:noWrap/>
+            <w:vAlign w:val="center"/>
+            <w:hideMark/>
+          </w:tcPr>
+          <w:p>
+            <w:pPr>
+              <w:spacing w:after="0" w:line="240" w:lineRule="auto"/>
+              <w:jc w:val="center"/>
+              <w:rPr>
+                <w:rFonts w:ascii="Calibri" w:eastAsia="Times New Roman" w:hAnsi="Calibri" w:cs="Times New Roman"/>
+                <w:color w:val="000000"/>
+                <w:lang w:val="en-US" w:eastAsia="fr-FR"/>
+              </w:rPr>
+            </w:pPr>
+            <w:r>
+              <w:rPr>
+                <w:rFonts w:ascii="Calibri" w:eastAsia="Times New Roman" w:hAnsi="Calibri" w:cs="Times New Roman"/>
+                <w:color w:val="000000"/>
+                <w:lang w:val="en-US" w:eastAsia="fr-FR"/>
+              </w:rPr>
+              <w:t>numeric</w:t>
+            </w:r>
+          </w:p>
+        </w:tc>
+        <w:tc>
+          <w:tcPr>
+            <w:tcW w:w="992" w:type="dxa"/>
+            <w:tcBorders>
+              <w:top w:val="single" w:sz="4" w:space="0" w:color="auto"/>
+              <w:left w:val="single" w:sz="4" w:space="0" w:color="auto"/>
+              <w:bottom w:val="single" w:sz="4" w:space="0" w:color="auto"/>
+              <w:right w:val="single" w:sz="4" w:space="0" w:color="auto"/>
+            </w:tcBorders>
+            <w:shd w:val="clear" w:color="auto" w:fill="auto"/>
+            <w:noWrap/>
+            <w:vAlign w:val="center"/>
+            <w:hideMark/>
+          </w:tcPr>
+          <w:p>
+            <w:pPr>
+              <w:spacing w:after="0" w:line="240" w:lineRule="auto"/>
+              <w:jc w:val="center"/>
+              <w:rPr>
+                <w:rFonts w:ascii="Calibri" w:eastAsia="Times New Roman" w:hAnsi="Calibri" w:cs="Times New Roman"/>
+                <w:color w:val="000000"/>
+                <w:lang w:val="en-US" w:eastAsia="fr-FR"/>
+              </w:rPr>
+            </w:pPr>
+            <w:r>
+              <w:rPr>
+                <w:rFonts w:ascii="Calibri" w:eastAsia="Times New Roman" w:hAnsi="Calibri" w:cs="Times New Roman"/>
+                <w:color w:val="000000"/>
+                <w:lang w:val="en-US" w:eastAsia="fr-FR"/>
+              </w:rPr>
+              <w:t>numeric</w:t>
+            </w:r>
+          </w:p>
+        </w:tc>
+        <w:tc>
+          <w:tcPr>
+            <w:tcW w:w="992" w:type="dxa"/>
+            <w:tcBorders>
+              <w:top w:val="single" w:sz="4" w:space="0" w:color="auto"/>
+              <w:left w:val="single" w:sz="4" w:space="0" w:color="auto"/>
+              <w:bottom w:val="single" w:sz="4" w:space="0" w:color="auto"/>
+              <w:right w:val="single" w:sz="4" w:space="0" w:color="auto"/>
+            </w:tcBorders>
+            <w:shd w:val="clear" w:color="auto" w:fill="auto"/>
+            <w:noWrap/>
+            <w:vAlign w:val="center"/>
+            <w:hideMark/>
+          </w:tcPr>
+          <w:p>
+            <w:pPr>
+              <w:spacing w:after="0" w:line="240" w:lineRule="auto"/>
+              <w:jc w:val="center"/>
+              <w:rPr>
+                <w:rFonts w:ascii="Calibri" w:eastAsia="Times New Roman" w:hAnsi="Calibri" w:cs="Times New Roman"/>
+                <w:color w:val="000000"/>
+                <w:lang w:val="en-US" w:eastAsia="fr-FR"/>
+              </w:rPr>
+            </w:pPr>
+            <w:r>
+              <w:rPr>
+                <w:rFonts w:ascii="Calibri" w:eastAsia="Times New Roman" w:hAnsi="Calibri" w:cs="Times New Roman"/>
+                <w:color w:val="000000"/>
+                <w:lang w:val="en-US" w:eastAsia="fr-FR"/>
+              </w:rPr>
+              <w:t>numeric</w:t>
+            </w:r>
+          </w:p>
+        </w:tc>
+      </w:tr>
+    </w:tbl>
+    <w:p>
+      <w:pPr>
+        <w:rPr>
+          <w:lang w:val="en-US"/>
+        </w:rPr>
+      </w:pPr>
+    </w:p>
     <w:sectPr>
       <w:type w:val="continuous"/>
       <w:pgSz w:w="11906" w:h="16838"/>
@@ -26874,7 +28216,7 @@
         </mc:Choice>
         <mc:Fallback>
           <w:pict>
-            <v:rect w14:anchorId="29B27D34" id="Rectangle 38" o:spid="_x0000_s1026" style="position:absolute;margin-left:1.15pt;margin-top:-7.8pt;width:466.5pt;height:1.45pt;z-index:251660288;visibility:visible;mso-wrap-style:square;mso-wrap-distance-left:9pt;mso-wrap-distance-top:0;mso-wrap-distance-right:9pt;mso-wrap-distance-bottom:0;mso-position-horizontal:absolute;mso-position-horizontal-relative:text;mso-position-vertical:absolute;mso-position-vertical-relative:text;v-text-anchor:middle" o:gfxdata="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" fillcolor="black [3213]" stroked="f" strokeweight="1pt">
+            <v:rect w14:anchorId="4E806F5E" id="Rectangle 38" o:spid="_x0000_s1026" style="position:absolute;margin-left:1.15pt;margin-top:-7.8pt;width:466.5pt;height:1.45pt;z-index:251660288;visibility:visible;mso-wrap-style:square;mso-wrap-distance-left:9pt;mso-wrap-distance-top:0;mso-wrap-distance-right:9pt;mso-wrap-distance-bottom:0;mso-position-horizontal:absolute;mso-position-horizontal-relative:text;mso-position-vertical:absolute;mso-position-vertical-relative:text;v-text-anchor:middle" o:gfxdata="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" fillcolor="black [3213]" stroked="f" strokeweight="1pt">
               <w10:wrap type="square"/>
             </v:rect>
           </w:pict>
@@ -27110,7 +28452,7 @@
         <w:color w:val="808080" w:themeColor="background1" w:themeShade="80"/>
         <w:lang w:val="en-US"/>
       </w:rPr>
-      <w:t>6</w:t>
+      <w:t>13</w:t>
     </w:r>
     <w:r>
       <w:rPr>

</xml_diff>